<commit_message>
listing the pre-composed artifacts
</commit_message>
<xml_diff>
--- a/doc/developers_guide.docx
+++ b/doc/developers_guide.docx
@@ -38480,6 +38480,7 @@
       <w:pPr>
         <w:jc w:val="both"/>
         <w:rPr>
+          <w:rStyle w:val="Hyperlink"/>
           <w:rFonts w:ascii="Courier New" w:hAnsi="Courier New" w:cs="Courier New"/>
           <w:noProof/>
           <w:lang w:val="en-GB"/>
@@ -38499,404 +38500,47 @@
     </w:p>
     <w:p>
       <w:pPr>
-        <w:pStyle w:val="Heading2"/>
-        <w:rPr>
-          <w:noProof/>
-          <w:lang w:val="en-GB"/>
-        </w:rPr>
-      </w:pPr>
-      <w:bookmarkStart w:id="83" w:name="_Ref507253460"/>
-      <w:bookmarkStart w:id="84" w:name="_Toc507257998"/>
-      <w:r>
-        <w:rPr>
-          <w:noProof/>
-          <w:lang w:val="en-GB"/>
-        </w:rPr>
-        <w:t>Running EASy-Producer outside Eclipse with Maven</w:t>
-      </w:r>
-      <w:bookmarkEnd w:id="83"/>
-      <w:bookmarkEnd w:id="84"/>
-    </w:p>
-    <w:p>
-      <w:pPr>
-        <w:jc w:val="both"/>
-        <w:rPr>
-          <w:rFonts w:ascii="Candara" w:hAnsi="Candara"/>
-          <w:noProof/>
-          <w:lang w:val="en-GB"/>
-        </w:rPr>
-      </w:pPr>
-      <w:r>
-        <w:rPr>
-          <w:rFonts w:ascii="Candara" w:hAnsi="Candara"/>
-          <w:noProof/>
-          <w:lang w:val="en-GB"/>
-        </w:rPr>
-        <w:t xml:space="preserve">The core non-UI components of EASy-Producer introduced in Section </w:t>
-      </w:r>
-      <w:r>
-        <w:rPr>
-          <w:rFonts w:ascii="Candara" w:hAnsi="Candara"/>
-          <w:noProof/>
-          <w:lang w:val="en-GB"/>
-        </w:rPr>
-        <w:fldChar w:fldCharType="begin"/>
-      </w:r>
-      <w:r>
-        <w:rPr>
-          <w:rFonts w:ascii="Candara" w:hAnsi="Candara"/>
-          <w:noProof/>
-          <w:lang w:val="en-GB"/>
-        </w:rPr>
-        <w:instrText xml:space="preserve"> REF _Ref506730798 \r \h </w:instrText>
-      </w:r>
-      <w:r>
-        <w:rPr>
-          <w:rFonts w:ascii="Candara" w:hAnsi="Candara"/>
-          <w:noProof/>
-          <w:lang w:val="en-GB"/>
-        </w:rPr>
-      </w:r>
-      <w:r>
-        <w:rPr>
-          <w:rFonts w:ascii="Candara" w:hAnsi="Candara"/>
-          <w:noProof/>
-          <w:lang w:val="en-GB"/>
-        </w:rPr>
-        <w:fldChar w:fldCharType="separate"/>
-      </w:r>
-      <w:r>
-        <w:rPr>
-          <w:rFonts w:ascii="Candara" w:hAnsi="Candara"/>
-          <w:noProof/>
-          <w:lang w:val="en-GB"/>
-        </w:rPr>
-        <w:t>4.1</w:t>
-      </w:r>
-      <w:r>
-        <w:rPr>
-          <w:rFonts w:ascii="Candara" w:hAnsi="Candara"/>
-          <w:noProof/>
-          <w:lang w:val="en-GB"/>
-        </w:rPr>
-        <w:fldChar w:fldCharType="end"/>
-      </w:r>
-      <w:r>
-        <w:rPr>
-          <w:rFonts w:ascii="Candara" w:hAnsi="Candara"/>
-          <w:noProof/>
-          <w:lang w:val="en-GB"/>
-        </w:rPr>
-        <w:t xml:space="preserve"> are also individually deployed to our Maven repository. This enables you defining your own EASy-producer composition of core components. In essence, you define in your Maven POM the needed components, specify the EASy startup sequence, run the EASy-Loader and call the </w:t>
-      </w:r>
-      <w:r>
-        <w:rPr>
-          <w:rFonts w:ascii="Candara" w:hAnsi="Candara"/>
-          <w:noProof/>
-          <w:lang w:val="en-GB"/>
-        </w:rPr>
-        <w:t xml:space="preserve">relevant </w:t>
-      </w:r>
-      <w:r>
-        <w:rPr>
-          <w:rFonts w:ascii="Candara" w:hAnsi="Candara"/>
-          <w:noProof/>
-          <w:lang w:val="en-GB"/>
-        </w:rPr>
-        <w:t>functions</w:t>
-      </w:r>
-      <w:r>
-        <w:rPr>
-          <w:rFonts w:ascii="Candara" w:hAnsi="Candara"/>
-          <w:noProof/>
-          <w:lang w:val="en-GB"/>
-        </w:rPr>
-        <w:t>. We will detail these steps in this section.</w:t>
-      </w:r>
-      <w:r>
-        <w:rPr>
-          <w:rFonts w:ascii="Candara" w:hAnsi="Candara"/>
-          <w:noProof/>
-          <w:lang w:val="en-GB"/>
-        </w:rPr>
-        <w:t xml:space="preserve"> Please note that if you are fine with a pre-built image, applying the approach introduced in Section </w:t>
-      </w:r>
-      <w:r>
-        <w:rPr>
-          <w:rFonts w:ascii="Candara" w:hAnsi="Candara"/>
-          <w:noProof/>
-          <w:lang w:val="en-GB"/>
-        </w:rPr>
-        <w:fldChar w:fldCharType="begin"/>
-      </w:r>
-      <w:r>
-        <w:rPr>
-          <w:rFonts w:ascii="Candara" w:hAnsi="Candara"/>
-          <w:noProof/>
-          <w:lang w:val="en-GB"/>
-        </w:rPr>
-        <w:instrText xml:space="preserve"> REF _Ref507253460 \r \h </w:instrText>
-      </w:r>
-      <w:r>
-        <w:rPr>
-          <w:rFonts w:ascii="Candara" w:hAnsi="Candara"/>
-          <w:noProof/>
-          <w:lang w:val="en-GB"/>
-        </w:rPr>
-      </w:r>
-      <w:r>
-        <w:rPr>
-          <w:rFonts w:ascii="Candara" w:hAnsi="Candara"/>
-          <w:noProof/>
-          <w:lang w:val="en-GB"/>
-        </w:rPr>
-        <w:fldChar w:fldCharType="separate"/>
-      </w:r>
-      <w:r>
-        <w:rPr>
-          <w:rFonts w:ascii="Candara" w:hAnsi="Candara"/>
-          <w:noProof/>
-          <w:lang w:val="en-GB"/>
-        </w:rPr>
-        <w:t>4.4</w:t>
-      </w:r>
-      <w:r>
-        <w:rPr>
-          <w:rFonts w:ascii="Candara" w:hAnsi="Candara"/>
-          <w:noProof/>
-          <w:lang w:val="en-GB"/>
-        </w:rPr>
-        <w:fldChar w:fldCharType="end"/>
-      </w:r>
-      <w:r>
-        <w:rPr>
-          <w:rFonts w:ascii="Candara" w:hAnsi="Candara"/>
-          <w:noProof/>
-          <w:lang w:val="en-GB"/>
-        </w:rPr>
-        <w:t xml:space="preserve"> is much more convenient, but implies a higher JAR footprint opposed to a Maven repository with potentially more dependencies in this approach.</w:t>
-      </w:r>
-      <w:r>
-        <w:rPr>
-          <w:rFonts w:ascii="Candara" w:hAnsi="Candara"/>
-          <w:noProof/>
-          <w:lang w:val="en-GB"/>
-        </w:rPr>
-        <w:t xml:space="preserve"> We present first an example</w:t>
-      </w:r>
-      <w:r>
-        <w:rPr>
-          <w:rStyle w:val="FootnoteReference"/>
-          <w:rFonts w:ascii="Candara" w:hAnsi="Candara"/>
-          <w:noProof/>
-          <w:lang w:val="en-GB"/>
-        </w:rPr>
-        <w:footnoteReference w:id="19"/>
-      </w:r>
-      <w:r>
-        <w:rPr>
-          <w:rFonts w:ascii="Candara" w:hAnsi="Candara"/>
-          <w:noProof/>
-          <w:lang w:val="en-GB"/>
-        </w:rPr>
-        <w:t xml:space="preserve"> for a Maven-based composition, then a table summarizing the relationship between the components, the Maven artifact specifiers and the startup specification.</w:t>
-      </w:r>
-    </w:p>
-    <w:p>
-      <w:pPr>
-        <w:jc w:val="both"/>
-        <w:rPr>
-          <w:rFonts w:ascii="Candara" w:hAnsi="Candara"/>
-          <w:noProof/>
-          <w:lang w:val="en-GB"/>
-        </w:rPr>
-      </w:pPr>
-      <w:r>
-        <w:rPr>
-          <w:rFonts w:ascii="Candara" w:hAnsi="Candara"/>
-          <w:noProof/>
-          <w:lang w:val="en-GB"/>
-        </w:rPr>
-        <w:t xml:space="preserve">Let us assume that we aim at using IVML, the IVML parser and the IVML reasoner to load and validate an IVML model. As main components, we need </w:t>
-      </w:r>
-      <w:r>
-        <w:rPr>
-          <w:rFonts w:ascii="Courier New" w:hAnsi="Courier New" w:cs="Courier New"/>
-          <w:noProof/>
-          <w:sz w:val="20"/>
-          <w:szCs w:val="20"/>
-          <w:lang w:val="en-US"/>
-        </w:rPr>
-        <w:t>de.uni_hildesheim.sse.</w:t>
-      </w:r>
-      <w:r>
-        <w:rPr>
-          <w:rFonts w:ascii="Courier New" w:hAnsi="Courier New" w:cs="Courier New"/>
-          <w:noProof/>
-          <w:sz w:val="20"/>
-          <w:szCs w:val="20"/>
-          <w:lang w:val="en-US"/>
-        </w:rPr>
-        <w:br/>
-        <w:t xml:space="preserve">ivml </w:t>
-      </w:r>
-      <w:r>
-        <w:rPr>
-          <w:rFonts w:ascii="Candara" w:hAnsi="Candara"/>
-          <w:noProof/>
-          <w:lang w:val="en-GB"/>
-        </w:rPr>
-        <w:t xml:space="preserve">(which depends on the IVML model and the foundational classes) and the IVML reasoner </w:t>
-      </w:r>
-      <w:r>
-        <w:rPr>
-          <w:rFonts w:ascii="Courier New" w:hAnsi="Courier New" w:cs="Courier New"/>
-          <w:noProof/>
-          <w:sz w:val="20"/>
-          <w:szCs w:val="20"/>
-          <w:lang w:val="en-GB"/>
-        </w:rPr>
-        <w:t>net.ssehub.easy.reasoning.sseReasoner</w:t>
-      </w:r>
-      <w:r>
-        <w:rPr>
-          <w:rFonts w:ascii="Courier New" w:hAnsi="Courier New" w:cs="Courier New"/>
-          <w:noProof/>
-          <w:sz w:val="20"/>
-          <w:szCs w:val="20"/>
-          <w:lang w:val="en-GB"/>
-        </w:rPr>
-        <w:t xml:space="preserve"> </w:t>
-      </w:r>
-      <w:r>
-        <w:rPr>
-          <w:rFonts w:ascii="Candara" w:hAnsi="Candara"/>
-          <w:noProof/>
-          <w:lang w:val="en-GB"/>
-        </w:rPr>
-        <w:t xml:space="preserve">(which depends on the reasoner core, the IVML model and the foundational classes).  </w:t>
-      </w:r>
-      <w:r>
-        <w:rPr>
-          <w:rFonts w:ascii="Candara" w:hAnsi="Candara"/>
-          <w:noProof/>
-          <w:lang w:val="en-GB"/>
-        </w:rPr>
-        <w:t xml:space="preserve">For starting up the composition, we need the EASy Loader. As mentioned above, we must perform three steps: Creating a Maven POM, specifying the startup sequence, implementing the code. </w:t>
-      </w:r>
-    </w:p>
-    <w:p>
-      <w:pPr>
-        <w:jc w:val="both"/>
-        <w:rPr>
-          <w:rFonts w:ascii="Candara" w:hAnsi="Candara"/>
-          <w:b/>
-          <w:noProof/>
-          <w:lang w:val="en-GB"/>
-        </w:rPr>
-      </w:pPr>
-      <w:r>
-        <w:rPr>
-          <w:rFonts w:ascii="Candara" w:hAnsi="Candara"/>
-          <w:b/>
-          <w:noProof/>
-          <w:lang w:val="en-GB"/>
-        </w:rPr>
-        <w:t>Step 1: The POM</w:t>
-      </w:r>
-    </w:p>
-    <w:p>
-      <w:pPr>
-        <w:jc w:val="both"/>
-        <w:rPr>
-          <w:rFonts w:ascii="Candara" w:hAnsi="Candara"/>
-          <w:noProof/>
-          <w:lang w:val="en-GB"/>
-        </w:rPr>
-      </w:pPr>
-      <w:r>
-        <w:rPr>
-          <w:rFonts w:ascii="Candara" w:hAnsi="Candara"/>
-          <w:noProof/>
-          <w:lang w:val="en-GB"/>
-        </w:rPr>
-        <w:t xml:space="preserve">For </w:t>
-      </w:r>
-      <w:r>
-        <w:rPr>
-          <w:rFonts w:ascii="Candara" w:hAnsi="Candara"/>
-          <w:noProof/>
-          <w:lang w:val="en-GB"/>
-        </w:rPr>
-        <w:t>realizing the composition</w:t>
-      </w:r>
-      <w:r>
-        <w:rPr>
-          <w:rFonts w:ascii="Candara" w:hAnsi="Candara"/>
-          <w:noProof/>
-          <w:lang w:val="en-GB"/>
-        </w:rPr>
-        <w:t>, we create the following</w:t>
-      </w:r>
-      <w:r>
-        <w:rPr>
-          <w:rFonts w:ascii="Candara" w:hAnsi="Candara"/>
-          <w:noProof/>
-          <w:lang w:val="en-GB"/>
-        </w:rPr>
-        <w:t xml:space="preserve"> (fragment of a) </w:t>
-      </w:r>
-      <w:r>
-        <w:rPr>
-          <w:rFonts w:ascii="Candara" w:hAnsi="Candara"/>
-          <w:noProof/>
-          <w:lang w:val="en-GB"/>
-        </w:rPr>
-        <w:t xml:space="preserve"> Maven POM file:</w:t>
-      </w:r>
-    </w:p>
-    <w:p>
-      <w:pPr>
         <w:autoSpaceDE w:val="0"/>
         <w:autoSpaceDN w:val="0"/>
         <w:adjustRightInd w:val="0"/>
         <w:spacing w:after="0" w:line="240" w:lineRule="auto"/>
         <w:rPr>
-          <w:rFonts w:ascii="Consolas" w:hAnsi="Consolas" w:cs="Consolas"/>
-          <w:sz w:val="20"/>
-          <w:szCs w:val="20"/>
-          <w:lang w:val="en-US"/>
-        </w:rPr>
-      </w:pPr>
-      <w:r>
-        <w:rPr>
-          <w:rFonts w:ascii="Consolas" w:hAnsi="Consolas" w:cs="Consolas"/>
-          <w:color w:val="008080"/>
-          <w:sz w:val="20"/>
-          <w:szCs w:val="20"/>
-          <w:lang w:val="en-US"/>
-        </w:rPr>
-        <w:t>&lt;</w:t>
-      </w:r>
-      <w:r>
-        <w:rPr>
-          <w:rFonts w:ascii="Consolas" w:hAnsi="Consolas" w:cs="Consolas"/>
-          <w:color w:val="3F7F7F"/>
-          <w:sz w:val="20"/>
-          <w:szCs w:val="20"/>
-          <w:lang w:val="en-US"/>
-        </w:rPr>
-        <w:t>project</w:t>
-      </w:r>
-      <w:r>
-        <w:rPr>
-          <w:rFonts w:ascii="Consolas" w:hAnsi="Consolas" w:cs="Consolas"/>
-          <w:color w:val="008080"/>
-          <w:sz w:val="20"/>
-          <w:szCs w:val="20"/>
-          <w:lang w:val="en-US"/>
-        </w:rPr>
-        <w:t>&gt;</w:t>
+          <w:rFonts w:ascii="Candara" w:hAnsi="Candara"/>
+          <w:noProof/>
+          <w:lang w:val="en-GB"/>
+        </w:rPr>
+      </w:pPr>
+      <w:r>
+        <w:rPr>
+          <w:rFonts w:ascii="Candara" w:hAnsi="Candara"/>
+          <w:noProof/>
+          <w:lang w:val="en-GB"/>
+        </w:rPr>
+        <w:t>Currently we deploy three EASy-Producer versions in two variants, one with a big Eclipse package, one with Maven dependencies</w:t>
+      </w:r>
+      <w:r>
+        <w:rPr>
+          <w:rFonts w:ascii="Candara" w:hAnsi="Candara"/>
+          <w:noProof/>
+          <w:lang w:val="en-GB"/>
+        </w:rPr>
+        <w:t xml:space="preserve"> (-mvn)</w:t>
+      </w:r>
+      <w:r>
+        <w:rPr>
+          <w:rFonts w:ascii="Candara" w:hAnsi="Candara"/>
+          <w:noProof/>
+          <w:lang w:val="en-GB"/>
+        </w:rPr>
+        <w:t>.</w:t>
+      </w:r>
+      <w:r>
+        <w:rPr>
+          <w:rFonts w:ascii="Candara" w:hAnsi="Candara"/>
+          <w:noProof/>
+          <w:lang w:val="en-GB"/>
+        </w:rPr>
+        <w:t xml:space="preserve"> These variants are:</w:t>
       </w:r>
     </w:p>
     <w:p>
@@ -38906,93 +38550,525 @@
         <w:adjustRightInd w:val="0"/>
         <w:spacing w:after="0" w:line="240" w:lineRule="auto"/>
         <w:rPr>
-          <w:rFonts w:ascii="Consolas" w:hAnsi="Consolas" w:cs="Consolas"/>
-          <w:sz w:val="20"/>
-          <w:szCs w:val="20"/>
-          <w:lang w:val="en-US"/>
-        </w:rPr>
-      </w:pPr>
-      <w:r>
-        <w:rPr>
-          <w:rFonts w:ascii="Consolas" w:hAnsi="Consolas" w:cs="Consolas"/>
-          <w:color w:val="000000"/>
-          <w:sz w:val="20"/>
-          <w:szCs w:val="20"/>
-          <w:lang w:val="en-US"/>
-        </w:rPr>
-        <w:t xml:space="preserve">  </w:t>
-      </w:r>
-      <w:r>
-        <w:rPr>
-          <w:rFonts w:ascii="Consolas" w:hAnsi="Consolas" w:cs="Consolas"/>
-          <w:color w:val="008080"/>
-          <w:sz w:val="20"/>
-          <w:szCs w:val="20"/>
-          <w:lang w:val="en-US"/>
-        </w:rPr>
-        <w:t>&lt;</w:t>
-      </w:r>
-      <w:r>
-        <w:rPr>
-          <w:rFonts w:ascii="Consolas" w:hAnsi="Consolas" w:cs="Consolas"/>
-          <w:color w:val="3F7F7F"/>
-          <w:sz w:val="20"/>
-          <w:szCs w:val="20"/>
-          <w:lang w:val="en-US"/>
-        </w:rPr>
-        <w:t>modelVersion</w:t>
-      </w:r>
-      <w:r>
-        <w:rPr>
-          <w:rFonts w:ascii="Consolas" w:hAnsi="Consolas" w:cs="Consolas"/>
-          <w:color w:val="008080"/>
-          <w:sz w:val="20"/>
-          <w:szCs w:val="20"/>
-          <w:lang w:val="en-US"/>
-        </w:rPr>
-        <w:t>&gt;</w:t>
-      </w:r>
-      <w:r>
-        <w:rPr>
-          <w:rFonts w:ascii="Consolas" w:hAnsi="Consolas" w:cs="Consolas"/>
-          <w:color w:val="000000"/>
-          <w:sz w:val="20"/>
-          <w:szCs w:val="20"/>
-          <w:lang w:val="en-US"/>
-        </w:rPr>
-        <w:t>4.0.0</w:t>
-      </w:r>
-      <w:r>
-        <w:rPr>
-          <w:rFonts w:ascii="Consolas" w:hAnsi="Consolas" w:cs="Consolas"/>
-          <w:color w:val="008080"/>
-          <w:sz w:val="20"/>
-          <w:szCs w:val="20"/>
-          <w:lang w:val="en-US"/>
-        </w:rPr>
-        <w:t>&lt;/</w:t>
-      </w:r>
-      <w:r>
-        <w:rPr>
-          <w:rFonts w:ascii="Consolas" w:hAnsi="Consolas" w:cs="Consolas"/>
-          <w:color w:val="3F7F7F"/>
-          <w:sz w:val="20"/>
-          <w:szCs w:val="20"/>
-          <w:lang w:val="en-US"/>
-        </w:rPr>
-        <w:t>modelVersion</w:t>
-      </w:r>
-      <w:r>
-        <w:rPr>
-          <w:rFonts w:ascii="Consolas" w:hAnsi="Consolas" w:cs="Consolas"/>
-          <w:color w:val="008080"/>
-          <w:sz w:val="20"/>
-          <w:szCs w:val="20"/>
-          <w:lang w:val="en-US"/>
-        </w:rPr>
-        <w:t>&gt;</w:t>
-      </w:r>
-    </w:p>
+          <w:rFonts w:ascii="Candara" w:hAnsi="Candara"/>
+          <w:noProof/>
+          <w:lang w:val="en-GB"/>
+        </w:rPr>
+      </w:pPr>
+    </w:p>
+    <w:tbl>
+      <w:tblPr>
+        <w:tblStyle w:val="TableGrid"/>
+        <w:tblW w:w="0" w:type="auto"/>
+        <w:tblLook w:val="04A0" w:firstRow="1" w:lastRow="0" w:firstColumn="1" w:lastColumn="0" w:noHBand="0" w:noVBand="1"/>
+      </w:tblPr>
+      <w:tblGrid>
+        <w:gridCol w:w="5070"/>
+        <w:gridCol w:w="4142"/>
+      </w:tblGrid>
+      <w:tr>
+        <w:tc>
+          <w:tcPr>
+            <w:tcW w:w="5070" w:type="dxa"/>
+            <w:shd w:val="clear" w:color="auto" w:fill="BFBFBF" w:themeFill="background1" w:themeFillShade="BF"/>
+          </w:tcPr>
+          <w:p>
+            <w:pPr>
+              <w:autoSpaceDE w:val="0"/>
+              <w:autoSpaceDN w:val="0"/>
+              <w:adjustRightInd w:val="0"/>
+              <w:rPr>
+                <w:rFonts w:ascii="Candara" w:hAnsi="Candara"/>
+                <w:b/>
+                <w:noProof/>
+                <w:lang w:val="en-GB"/>
+              </w:rPr>
+            </w:pPr>
+            <w:r>
+              <w:rPr>
+                <w:rFonts w:ascii="Candara" w:hAnsi="Candara"/>
+                <w:b/>
+                <w:noProof/>
+                <w:lang w:val="en-GB"/>
+              </w:rPr>
+              <w:t>Maven artifact spec</w:t>
+            </w:r>
+          </w:p>
+        </w:tc>
+        <w:tc>
+          <w:tcPr>
+            <w:tcW w:w="4142" w:type="dxa"/>
+            <w:shd w:val="clear" w:color="auto" w:fill="BFBFBF" w:themeFill="background1" w:themeFillShade="BF"/>
+          </w:tcPr>
+          <w:p>
+            <w:pPr>
+              <w:autoSpaceDE w:val="0"/>
+              <w:autoSpaceDN w:val="0"/>
+              <w:adjustRightInd w:val="0"/>
+              <w:rPr>
+                <w:rFonts w:ascii="Candara" w:hAnsi="Candara"/>
+                <w:b/>
+                <w:noProof/>
+                <w:lang w:val="en-GB"/>
+              </w:rPr>
+            </w:pPr>
+            <w:r>
+              <w:rPr>
+                <w:rFonts w:ascii="Candara" w:hAnsi="Candara"/>
+                <w:b/>
+                <w:noProof/>
+                <w:lang w:val="en-GB"/>
+              </w:rPr>
+              <w:t>Description</w:t>
+            </w:r>
+          </w:p>
+        </w:tc>
+      </w:tr>
+      <w:tr>
+        <w:tc>
+          <w:tcPr>
+            <w:tcW w:w="5070" w:type="dxa"/>
+            <w:vAlign w:val="center"/>
+          </w:tcPr>
+          <w:p>
+            <w:pPr>
+              <w:autoSpaceDE w:val="0"/>
+              <w:autoSpaceDN w:val="0"/>
+              <w:adjustRightInd w:val="0"/>
+              <w:rPr>
+                <w:rFonts w:ascii="Courier New" w:hAnsi="Courier New" w:cs="Courier New"/>
+                <w:noProof/>
+                <w:lang w:val="en-GB"/>
+              </w:rPr>
+            </w:pPr>
+            <w:r>
+              <w:rPr>
+                <w:rFonts w:ascii="Courier New" w:hAnsi="Courier New" w:cs="Courier New"/>
+                <w:noProof/>
+                <w:lang w:val="en-GB"/>
+              </w:rPr>
+              <w:t>Net.ssehub.easy.runtime:EASy</w:t>
+            </w:r>
+          </w:p>
+        </w:tc>
+        <w:tc>
+          <w:tcPr>
+            <w:tcW w:w="4142" w:type="dxa"/>
+            <w:vMerge w:val="restart"/>
+          </w:tcPr>
+          <w:p>
+            <w:pPr>
+              <w:autoSpaceDE w:val="0"/>
+              <w:autoSpaceDN w:val="0"/>
+              <w:adjustRightInd w:val="0"/>
+              <w:rPr>
+                <w:rFonts w:ascii="Candara" w:hAnsi="Candara"/>
+                <w:noProof/>
+                <w:lang w:val="en-GB"/>
+              </w:rPr>
+            </w:pPr>
+            <w:r>
+              <w:rPr>
+                <w:rFonts w:ascii="Candara" w:hAnsi="Candara"/>
+                <w:noProof/>
+                <w:lang w:val="en-GB"/>
+              </w:rPr>
+              <w:t>Basic EASy-Producer with IVML, SSE-reasoner, VIL, VTL, EASy core</w:t>
+            </w:r>
+          </w:p>
+        </w:tc>
+      </w:tr>
+      <w:tr>
+        <w:tc>
+          <w:tcPr>
+            <w:tcW w:w="5070" w:type="dxa"/>
+            <w:vAlign w:val="center"/>
+          </w:tcPr>
+          <w:p>
+            <w:pPr>
+              <w:autoSpaceDE w:val="0"/>
+              <w:autoSpaceDN w:val="0"/>
+              <w:adjustRightInd w:val="0"/>
+              <w:rPr>
+                <w:rFonts w:ascii="Courier New" w:hAnsi="Courier New" w:cs="Courier New"/>
+                <w:noProof/>
+                <w:lang w:val="en-GB"/>
+              </w:rPr>
+            </w:pPr>
+            <w:r>
+              <w:rPr>
+                <w:rFonts w:ascii="Courier New" w:hAnsi="Courier New" w:cs="Courier New"/>
+                <w:noProof/>
+                <w:lang w:val="en-GB"/>
+              </w:rPr>
+              <w:t>Net.ssehub.easy.runtime</w:t>
+            </w:r>
+            <w:r>
+              <w:rPr>
+                <w:rFonts w:ascii="Courier New" w:hAnsi="Courier New" w:cs="Courier New"/>
+                <w:noProof/>
+                <w:lang w:val="en-GB"/>
+              </w:rPr>
+              <w:t>:</w:t>
+            </w:r>
+            <w:r>
+              <w:rPr>
+                <w:rFonts w:ascii="Courier New" w:hAnsi="Courier New" w:cs="Courier New"/>
+                <w:noProof/>
+                <w:lang w:val="en-GB"/>
+              </w:rPr>
+              <w:t>EASy</w:t>
+            </w:r>
+            <w:r>
+              <w:rPr>
+                <w:rFonts w:ascii="Courier New" w:hAnsi="Courier New" w:cs="Courier New"/>
+                <w:noProof/>
+                <w:lang w:val="en-GB"/>
+              </w:rPr>
+              <w:t>-mvn</w:t>
+            </w:r>
+          </w:p>
+        </w:tc>
+        <w:tc>
+          <w:tcPr>
+            <w:tcW w:w="4142" w:type="dxa"/>
+            <w:vMerge/>
+          </w:tcPr>
+          <w:p>
+            <w:pPr>
+              <w:autoSpaceDE w:val="0"/>
+              <w:autoSpaceDN w:val="0"/>
+              <w:adjustRightInd w:val="0"/>
+              <w:rPr>
+                <w:rFonts w:ascii="Candara" w:hAnsi="Candara"/>
+                <w:noProof/>
+                <w:lang w:val="en-GB"/>
+              </w:rPr>
+            </w:pPr>
+          </w:p>
+        </w:tc>
+      </w:tr>
+      <w:tr>
+        <w:tc>
+          <w:tcPr>
+            <w:tcW w:w="5070" w:type="dxa"/>
+            <w:vAlign w:val="center"/>
+          </w:tcPr>
+          <w:p>
+            <w:pPr>
+              <w:autoSpaceDE w:val="0"/>
+              <w:autoSpaceDN w:val="0"/>
+              <w:adjustRightInd w:val="0"/>
+              <w:rPr>
+                <w:rFonts w:ascii="Courier New" w:hAnsi="Courier New" w:cs="Courier New"/>
+                <w:noProof/>
+                <w:lang w:val="en-GB"/>
+              </w:rPr>
+            </w:pPr>
+            <w:r>
+              <w:rPr>
+                <w:rFonts w:ascii="Courier New" w:hAnsi="Courier New" w:cs="Courier New"/>
+                <w:noProof/>
+                <w:lang w:val="en-GB"/>
+              </w:rPr>
+              <w:t>Net.ssehub.easy.runtime</w:t>
+            </w:r>
+            <w:r>
+              <w:rPr>
+                <w:rFonts w:ascii="Courier New" w:hAnsi="Courier New" w:cs="Courier New"/>
+                <w:noProof/>
+                <w:lang w:val="en-GB"/>
+              </w:rPr>
+              <w:t>:</w:t>
+            </w:r>
+            <w:r>
+              <w:rPr>
+                <w:rFonts w:ascii="Courier New" w:hAnsi="Courier New" w:cs="Courier New"/>
+                <w:noProof/>
+                <w:lang w:val="en-GB"/>
+              </w:rPr>
+              <w:t>EASy</w:t>
+            </w:r>
+            <w:r>
+              <w:rPr>
+                <w:rFonts w:ascii="Courier New" w:hAnsi="Courier New" w:cs="Courier New"/>
+                <w:noProof/>
+                <w:lang w:val="en-GB"/>
+              </w:rPr>
+              <w:t>-experimental</w:t>
+            </w:r>
+          </w:p>
+        </w:tc>
+        <w:tc>
+          <w:tcPr>
+            <w:tcW w:w="4142" w:type="dxa"/>
+            <w:vMerge w:val="restart"/>
+          </w:tcPr>
+          <w:p>
+            <w:pPr>
+              <w:autoSpaceDE w:val="0"/>
+              <w:autoSpaceDN w:val="0"/>
+              <w:adjustRightInd w:val="0"/>
+              <w:rPr>
+                <w:rFonts w:ascii="Candara" w:hAnsi="Candara"/>
+                <w:noProof/>
+                <w:lang w:val="en-GB"/>
+              </w:rPr>
+            </w:pPr>
+            <w:r>
+              <w:rPr>
+                <w:rFonts w:ascii="Candara" w:hAnsi="Candara"/>
+                <w:noProof/>
+                <w:lang w:val="en-GB"/>
+              </w:rPr>
+              <w:t>EASy-Producer with IVML, SSE-reasoner, VIL, VTL, EASy core</w:t>
+            </w:r>
+            <w:r>
+              <w:rPr>
+                <w:rFonts w:ascii="Candara" w:hAnsi="Candara"/>
+                <w:noProof/>
+                <w:lang w:val="en-GB"/>
+              </w:rPr>
+              <w:t xml:space="preserve"> and experimental features, e.g., rt-VIL</w:t>
+            </w:r>
+          </w:p>
+        </w:tc>
+      </w:tr>
+      <w:tr>
+        <w:tc>
+          <w:tcPr>
+            <w:tcW w:w="5070" w:type="dxa"/>
+            <w:vAlign w:val="center"/>
+          </w:tcPr>
+          <w:p>
+            <w:pPr>
+              <w:autoSpaceDE w:val="0"/>
+              <w:autoSpaceDN w:val="0"/>
+              <w:adjustRightInd w:val="0"/>
+              <w:rPr>
+                <w:rFonts w:ascii="Courier New" w:hAnsi="Courier New" w:cs="Courier New"/>
+                <w:noProof/>
+                <w:lang w:val="en-GB"/>
+              </w:rPr>
+            </w:pPr>
+            <w:r>
+              <w:rPr>
+                <w:rFonts w:ascii="Courier New" w:hAnsi="Courier New" w:cs="Courier New"/>
+                <w:noProof/>
+                <w:lang w:val="en-GB"/>
+              </w:rPr>
+              <w:t>Net.ssehub.easy.runtime</w:t>
+            </w:r>
+            <w:r>
+              <w:rPr>
+                <w:rFonts w:ascii="Courier New" w:hAnsi="Courier New" w:cs="Courier New"/>
+                <w:noProof/>
+                <w:lang w:val="en-GB"/>
+              </w:rPr>
+              <w:t>:</w:t>
+            </w:r>
+            <w:r>
+              <w:rPr>
+                <w:rFonts w:ascii="Courier New" w:hAnsi="Courier New" w:cs="Courier New"/>
+                <w:noProof/>
+                <w:lang w:val="en-GB"/>
+              </w:rPr>
+              <w:t>EASy-experimenta</w:t>
+            </w:r>
+            <w:r>
+              <w:rPr>
+                <w:rFonts w:ascii="Courier New" w:hAnsi="Courier New" w:cs="Courier New"/>
+                <w:noProof/>
+                <w:lang w:val="en-GB"/>
+              </w:rPr>
+              <w:t>l-mvn</w:t>
+            </w:r>
+          </w:p>
+        </w:tc>
+        <w:tc>
+          <w:tcPr>
+            <w:tcW w:w="4142" w:type="dxa"/>
+            <w:vMerge/>
+          </w:tcPr>
+          <w:p>
+            <w:pPr>
+              <w:autoSpaceDE w:val="0"/>
+              <w:autoSpaceDN w:val="0"/>
+              <w:adjustRightInd w:val="0"/>
+              <w:rPr>
+                <w:rFonts w:ascii="Candara" w:hAnsi="Candara"/>
+                <w:noProof/>
+                <w:lang w:val="en-GB"/>
+              </w:rPr>
+            </w:pPr>
+          </w:p>
+        </w:tc>
+      </w:tr>
+      <w:tr>
+        <w:tc>
+          <w:tcPr>
+            <w:tcW w:w="5070" w:type="dxa"/>
+            <w:vAlign w:val="center"/>
+          </w:tcPr>
+          <w:p>
+            <w:pPr>
+              <w:autoSpaceDE w:val="0"/>
+              <w:autoSpaceDN w:val="0"/>
+              <w:adjustRightInd w:val="0"/>
+              <w:rPr>
+                <w:rFonts w:ascii="Courier New" w:hAnsi="Courier New" w:cs="Courier New"/>
+                <w:noProof/>
+                <w:lang w:val="en-GB"/>
+              </w:rPr>
+            </w:pPr>
+            <w:r>
+              <w:rPr>
+                <w:rFonts w:ascii="Courier New" w:hAnsi="Courier New" w:cs="Courier New"/>
+                <w:noProof/>
+                <w:lang w:val="en-GB"/>
+              </w:rPr>
+              <w:t>Net.ssehub.easy.runtime</w:t>
+            </w:r>
+            <w:r>
+              <w:rPr>
+                <w:rFonts w:ascii="Courier New" w:hAnsi="Courier New" w:cs="Courier New"/>
+                <w:noProof/>
+                <w:lang w:val="en-GB"/>
+              </w:rPr>
+              <w:t>:</w:t>
+            </w:r>
+            <w:r>
+              <w:rPr>
+                <w:rFonts w:ascii="Courier New" w:hAnsi="Courier New" w:cs="Courier New"/>
+                <w:noProof/>
+                <w:lang w:val="en-GB"/>
+              </w:rPr>
+              <w:t>EASy-</w:t>
+            </w:r>
+            <w:r>
+              <w:rPr>
+                <w:rFonts w:ascii="Courier New" w:hAnsi="Courier New" w:cs="Courier New"/>
+                <w:noProof/>
+                <w:lang w:val="en-GB"/>
+              </w:rPr>
+              <w:t>noXtext</w:t>
+            </w:r>
+          </w:p>
+        </w:tc>
+        <w:tc>
+          <w:tcPr>
+            <w:tcW w:w="4142" w:type="dxa"/>
+            <w:vMerge w:val="restart"/>
+          </w:tcPr>
+          <w:p>
+            <w:pPr>
+              <w:autoSpaceDE w:val="0"/>
+              <w:autoSpaceDN w:val="0"/>
+              <w:adjustRightInd w:val="0"/>
+              <w:rPr>
+                <w:rFonts w:ascii="Candara" w:hAnsi="Candara"/>
+                <w:noProof/>
+                <w:lang w:val="en-GB"/>
+              </w:rPr>
+            </w:pPr>
+            <w:r>
+              <w:rPr>
+                <w:rFonts w:ascii="Candara" w:hAnsi="Candara"/>
+                <w:noProof/>
+                <w:lang w:val="en-GB"/>
+              </w:rPr>
+              <w:t>Basic EASy-Producer with IVML, SSE-reasoner, VIL, VTL, EASy core</w:t>
+            </w:r>
+            <w:r>
+              <w:rPr>
+                <w:rFonts w:ascii="Candara" w:hAnsi="Candara"/>
+                <w:noProof/>
+                <w:lang w:val="en-GB"/>
+              </w:rPr>
+              <w:t xml:space="preserve"> but without the xText languages, requires serialized models</w:t>
+            </w:r>
+          </w:p>
+        </w:tc>
+      </w:tr>
+      <w:tr>
+        <w:tc>
+          <w:tcPr>
+            <w:tcW w:w="5070" w:type="dxa"/>
+            <w:vAlign w:val="center"/>
+          </w:tcPr>
+          <w:p>
+            <w:pPr>
+              <w:autoSpaceDE w:val="0"/>
+              <w:autoSpaceDN w:val="0"/>
+              <w:adjustRightInd w:val="0"/>
+              <w:rPr>
+                <w:rFonts w:ascii="Courier New" w:hAnsi="Courier New" w:cs="Courier New"/>
+                <w:noProof/>
+                <w:lang w:val="en-GB"/>
+              </w:rPr>
+            </w:pPr>
+            <w:r>
+              <w:rPr>
+                <w:rFonts w:ascii="Courier New" w:hAnsi="Courier New" w:cs="Courier New"/>
+                <w:noProof/>
+                <w:lang w:val="en-GB"/>
+              </w:rPr>
+              <w:t>Net.ssehub.easy.runtime</w:t>
+            </w:r>
+            <w:r>
+              <w:rPr>
+                <w:rFonts w:ascii="Courier New" w:hAnsi="Courier New" w:cs="Courier New"/>
+                <w:noProof/>
+                <w:lang w:val="en-GB"/>
+              </w:rPr>
+              <w:t>:</w:t>
+            </w:r>
+            <w:r>
+              <w:rPr>
+                <w:rFonts w:ascii="Courier New" w:hAnsi="Courier New" w:cs="Courier New"/>
+                <w:noProof/>
+                <w:lang w:val="en-GB"/>
+              </w:rPr>
+              <w:t>EASy-</w:t>
+            </w:r>
+            <w:r>
+              <w:rPr>
+                <w:rFonts w:ascii="Courier New" w:hAnsi="Courier New" w:cs="Courier New"/>
+                <w:noProof/>
+                <w:lang w:val="en-GB"/>
+              </w:rPr>
+              <w:t>noXtext</w:t>
+            </w:r>
+            <w:r>
+              <w:rPr>
+                <w:rFonts w:ascii="Courier New" w:hAnsi="Courier New" w:cs="Courier New"/>
+                <w:noProof/>
+                <w:lang w:val="en-GB"/>
+              </w:rPr>
+              <w:t>-mvn</w:t>
+            </w:r>
+          </w:p>
+        </w:tc>
+        <w:tc>
+          <w:tcPr>
+            <w:tcW w:w="4142" w:type="dxa"/>
+            <w:vMerge/>
+          </w:tcPr>
+          <w:p>
+            <w:pPr>
+              <w:autoSpaceDE w:val="0"/>
+              <w:autoSpaceDN w:val="0"/>
+              <w:adjustRightInd w:val="0"/>
+              <w:rPr>
+                <w:rFonts w:ascii="Candara" w:hAnsi="Candara"/>
+                <w:noProof/>
+                <w:lang w:val="en-GB"/>
+              </w:rPr>
+            </w:pPr>
+          </w:p>
+        </w:tc>
+      </w:tr>
+    </w:tbl>
     <w:p>
       <w:pPr>
         <w:autoSpaceDE w:val="0"/>
@@ -39000,91 +39076,406 @@
         <w:adjustRightInd w:val="0"/>
         <w:spacing w:after="0" w:line="240" w:lineRule="auto"/>
         <w:rPr>
-          <w:rFonts w:ascii="Consolas" w:hAnsi="Consolas" w:cs="Consolas"/>
-          <w:sz w:val="20"/>
-          <w:szCs w:val="20"/>
-          <w:lang w:val="en-US"/>
-        </w:rPr>
-      </w:pPr>
-      <w:r>
-        <w:rPr>
-          <w:rFonts w:ascii="Consolas" w:hAnsi="Consolas" w:cs="Consolas"/>
-          <w:color w:val="000000"/>
-          <w:sz w:val="20"/>
-          <w:szCs w:val="20"/>
-          <w:lang w:val="en-US"/>
-        </w:rPr>
-        <w:t xml:space="preserve">  </w:t>
-      </w:r>
-      <w:r>
-        <w:rPr>
-          <w:rFonts w:ascii="Consolas" w:hAnsi="Consolas" w:cs="Consolas"/>
-          <w:color w:val="008080"/>
-          <w:sz w:val="20"/>
-          <w:szCs w:val="20"/>
-          <w:lang w:val="en-US"/>
-        </w:rPr>
-        <w:t>&lt;</w:t>
-      </w:r>
-      <w:r>
-        <w:rPr>
-          <w:rFonts w:ascii="Consolas" w:hAnsi="Consolas" w:cs="Consolas"/>
-          <w:color w:val="3F7F7F"/>
-          <w:sz w:val="20"/>
-          <w:szCs w:val="20"/>
-          <w:lang w:val="en-US"/>
-        </w:rPr>
-        <w:t>groupId</w:t>
-      </w:r>
-      <w:r>
-        <w:rPr>
-          <w:rFonts w:ascii="Consolas" w:hAnsi="Consolas" w:cs="Consolas"/>
-          <w:color w:val="008080"/>
-          <w:sz w:val="20"/>
-          <w:szCs w:val="20"/>
-          <w:lang w:val="en-US"/>
-        </w:rPr>
-        <w:t>&gt;</w:t>
-      </w:r>
-      <w:r>
-        <w:rPr>
-          <w:rFonts w:ascii="Consolas" w:hAnsi="Consolas" w:cs="Consolas"/>
-          <w:color w:val="000000"/>
-          <w:sz w:val="20"/>
-          <w:szCs w:val="20"/>
-          <w:lang w:val="en-US"/>
-        </w:rPr>
-        <w:t>guide</w:t>
-      </w:r>
-      <w:r>
-        <w:rPr>
-          <w:rFonts w:ascii="Consolas" w:hAnsi="Consolas" w:cs="Consolas"/>
-          <w:color w:val="008080"/>
-          <w:sz w:val="20"/>
-          <w:szCs w:val="20"/>
-          <w:lang w:val="en-US"/>
-        </w:rPr>
-        <w:t>&lt;/</w:t>
-      </w:r>
-      <w:r>
-        <w:rPr>
-          <w:rFonts w:ascii="Consolas" w:hAnsi="Consolas" w:cs="Consolas"/>
-          <w:color w:val="3F7F7F"/>
-          <w:sz w:val="20"/>
-          <w:szCs w:val="20"/>
-          <w:lang w:val="en-US"/>
-        </w:rPr>
-        <w:t>groupId</w:t>
-      </w:r>
-      <w:r>
-        <w:rPr>
-          <w:rFonts w:ascii="Consolas" w:hAnsi="Consolas" w:cs="Consolas"/>
-          <w:color w:val="008080"/>
-          <w:sz w:val="20"/>
-          <w:szCs w:val="20"/>
-          <w:lang w:val="en-US"/>
-        </w:rPr>
-        <w:t>&gt;</w:t>
+          <w:rStyle w:val="Hyperlink"/>
+          <w:rFonts w:ascii="Courier New" w:hAnsi="Courier New" w:cs="Courier New"/>
+          <w:noProof/>
+          <w:lang w:val="en-US"/>
+        </w:rPr>
+      </w:pPr>
+      <w:r>
+        <w:rPr>
+          <w:rFonts w:ascii="Candara" w:hAnsi="Candara"/>
+          <w:noProof/>
+          <w:lang w:val="en-GB"/>
+        </w:rPr>
+        <w:t xml:space="preserve"> </w:t>
+      </w:r>
+    </w:p>
+    <w:p>
+      <w:pPr>
+        <w:pStyle w:val="Heading2"/>
+        <w:rPr>
+          <w:noProof/>
+          <w:lang w:val="en-GB"/>
+        </w:rPr>
+      </w:pPr>
+      <w:bookmarkStart w:id="83" w:name="_Ref507253460"/>
+      <w:bookmarkStart w:id="84" w:name="_Toc507257998"/>
+      <w:r>
+        <w:rPr>
+          <w:noProof/>
+          <w:lang w:val="en-GB"/>
+        </w:rPr>
+        <w:t xml:space="preserve">Running </w:t>
+      </w:r>
+      <w:r>
+        <w:rPr>
+          <w:noProof/>
+          <w:lang w:val="en-GB"/>
+        </w:rPr>
+        <w:t xml:space="preserve">an own </w:t>
+      </w:r>
+      <w:r>
+        <w:rPr>
+          <w:noProof/>
+          <w:lang w:val="en-GB"/>
+        </w:rPr>
+        <w:t xml:space="preserve">EASy-Producer </w:t>
+      </w:r>
+      <w:r>
+        <w:rPr>
+          <w:noProof/>
+          <w:lang w:val="en-GB"/>
+        </w:rPr>
+        <w:t xml:space="preserve">composition </w:t>
+      </w:r>
+      <w:r>
+        <w:rPr>
+          <w:noProof/>
+          <w:lang w:val="en-GB"/>
+        </w:rPr>
+        <w:t xml:space="preserve">outside Eclipse </w:t>
+      </w:r>
+      <w:bookmarkEnd w:id="83"/>
+      <w:bookmarkEnd w:id="84"/>
+    </w:p>
+    <w:p>
+      <w:pPr>
+        <w:jc w:val="both"/>
+        <w:rPr>
+          <w:rFonts w:ascii="Candara" w:hAnsi="Candara"/>
+          <w:noProof/>
+          <w:lang w:val="en-GB"/>
+        </w:rPr>
+      </w:pPr>
+      <w:r>
+        <w:rPr>
+          <w:rFonts w:ascii="Candara" w:hAnsi="Candara"/>
+          <w:noProof/>
+          <w:lang w:val="en-GB"/>
+        </w:rPr>
+        <w:t xml:space="preserve">The core non-UI components of EASy-Producer introduced in Section </w:t>
+      </w:r>
+      <w:r>
+        <w:rPr>
+          <w:rFonts w:ascii="Candara" w:hAnsi="Candara"/>
+          <w:noProof/>
+          <w:lang w:val="en-GB"/>
+        </w:rPr>
+        <w:fldChar w:fldCharType="begin"/>
+      </w:r>
+      <w:r>
+        <w:rPr>
+          <w:rFonts w:ascii="Candara" w:hAnsi="Candara"/>
+          <w:noProof/>
+          <w:lang w:val="en-GB"/>
+        </w:rPr>
+        <w:instrText xml:space="preserve"> REF _Ref506730798 \r \h </w:instrText>
+      </w:r>
+      <w:r>
+        <w:rPr>
+          <w:rFonts w:ascii="Candara" w:hAnsi="Candara"/>
+          <w:noProof/>
+          <w:lang w:val="en-GB"/>
+        </w:rPr>
+      </w:r>
+      <w:r>
+        <w:rPr>
+          <w:rFonts w:ascii="Candara" w:hAnsi="Candara"/>
+          <w:noProof/>
+          <w:lang w:val="en-GB"/>
+        </w:rPr>
+        <w:fldChar w:fldCharType="separate"/>
+      </w:r>
+      <w:r>
+        <w:rPr>
+          <w:rFonts w:ascii="Candara" w:hAnsi="Candara"/>
+          <w:noProof/>
+          <w:lang w:val="en-GB"/>
+        </w:rPr>
+        <w:t>4.1</w:t>
+      </w:r>
+      <w:r>
+        <w:rPr>
+          <w:rFonts w:ascii="Candara" w:hAnsi="Candara"/>
+          <w:noProof/>
+          <w:lang w:val="en-GB"/>
+        </w:rPr>
+        <w:fldChar w:fldCharType="end"/>
+      </w:r>
+      <w:r>
+        <w:rPr>
+          <w:rFonts w:ascii="Candara" w:hAnsi="Candara"/>
+          <w:noProof/>
+          <w:lang w:val="en-GB"/>
+        </w:rPr>
+        <w:t xml:space="preserve"> are also individually deployed to our Maven repository. This enables you defining your own EASy-producer composition of core components. In essence, you define in your Maven POM the needed components, specify the EASy startup sequence, run the EASy-Loader and call the </w:t>
+      </w:r>
+      <w:r>
+        <w:rPr>
+          <w:rFonts w:ascii="Candara" w:hAnsi="Candara"/>
+          <w:noProof/>
+          <w:lang w:val="en-GB"/>
+        </w:rPr>
+        <w:t xml:space="preserve">relevant </w:t>
+      </w:r>
+      <w:r>
+        <w:rPr>
+          <w:rFonts w:ascii="Candara" w:hAnsi="Candara"/>
+          <w:noProof/>
+          <w:lang w:val="en-GB"/>
+        </w:rPr>
+        <w:t>functions</w:t>
+      </w:r>
+      <w:r>
+        <w:rPr>
+          <w:rFonts w:ascii="Candara" w:hAnsi="Candara"/>
+          <w:noProof/>
+          <w:lang w:val="en-GB"/>
+        </w:rPr>
+        <w:t>. We will detail these steps in this section.</w:t>
+      </w:r>
+      <w:r>
+        <w:rPr>
+          <w:rFonts w:ascii="Candara" w:hAnsi="Candara"/>
+          <w:noProof/>
+          <w:lang w:val="en-GB"/>
+        </w:rPr>
+        <w:t xml:space="preserve"> Please note that if you are fine with a pre-built image, applying the approach introduced in Section </w:t>
+      </w:r>
+      <w:r>
+        <w:rPr>
+          <w:rFonts w:ascii="Candara" w:hAnsi="Candara"/>
+          <w:noProof/>
+          <w:lang w:val="en-GB"/>
+        </w:rPr>
+        <w:fldChar w:fldCharType="begin"/>
+      </w:r>
+      <w:r>
+        <w:rPr>
+          <w:rFonts w:ascii="Candara" w:hAnsi="Candara"/>
+          <w:noProof/>
+          <w:lang w:val="en-GB"/>
+        </w:rPr>
+        <w:instrText xml:space="preserve"> REF _Ref507253460 \r \h </w:instrText>
+      </w:r>
+      <w:r>
+        <w:rPr>
+          <w:rFonts w:ascii="Candara" w:hAnsi="Candara"/>
+          <w:noProof/>
+          <w:lang w:val="en-GB"/>
+        </w:rPr>
+      </w:r>
+      <w:r>
+        <w:rPr>
+          <w:rFonts w:ascii="Candara" w:hAnsi="Candara"/>
+          <w:noProof/>
+          <w:lang w:val="en-GB"/>
+        </w:rPr>
+        <w:fldChar w:fldCharType="separate"/>
+      </w:r>
+      <w:r>
+        <w:rPr>
+          <w:rFonts w:ascii="Candara" w:hAnsi="Candara"/>
+          <w:noProof/>
+          <w:lang w:val="en-GB"/>
+        </w:rPr>
+        <w:t>4.4</w:t>
+      </w:r>
+      <w:r>
+        <w:rPr>
+          <w:rFonts w:ascii="Candara" w:hAnsi="Candara"/>
+          <w:noProof/>
+          <w:lang w:val="en-GB"/>
+        </w:rPr>
+        <w:fldChar w:fldCharType="end"/>
+      </w:r>
+      <w:r>
+        <w:rPr>
+          <w:rFonts w:ascii="Candara" w:hAnsi="Candara"/>
+          <w:noProof/>
+          <w:lang w:val="en-GB"/>
+        </w:rPr>
+        <w:t xml:space="preserve"> is much more convenient, but implies a higher JAR footprint opposed to a Maven repository with potentially more dependencies in this approach.</w:t>
+      </w:r>
+      <w:r>
+        <w:rPr>
+          <w:rFonts w:ascii="Candara" w:hAnsi="Candara"/>
+          <w:noProof/>
+          <w:lang w:val="en-GB"/>
+        </w:rPr>
+        <w:t xml:space="preserve"> We present first an example</w:t>
+      </w:r>
+      <w:r>
+        <w:rPr>
+          <w:rStyle w:val="FootnoteReference"/>
+          <w:rFonts w:ascii="Candara" w:hAnsi="Candara"/>
+          <w:noProof/>
+          <w:lang w:val="en-GB"/>
+        </w:rPr>
+        <w:footnoteReference w:id="19"/>
+      </w:r>
+      <w:r>
+        <w:rPr>
+          <w:rFonts w:ascii="Candara" w:hAnsi="Candara"/>
+          <w:noProof/>
+          <w:lang w:val="en-GB"/>
+        </w:rPr>
+        <w:t xml:space="preserve"> for a Maven-based composition, then a table summarizing the relationship between the components, the Maven artifact specifiers and the startup specification.</w:t>
+      </w:r>
+    </w:p>
+    <w:p>
+      <w:pPr>
+        <w:jc w:val="both"/>
+        <w:rPr>
+          <w:rFonts w:ascii="Candara" w:hAnsi="Candara"/>
+          <w:noProof/>
+          <w:lang w:val="en-GB"/>
+        </w:rPr>
+      </w:pPr>
+      <w:r>
+        <w:rPr>
+          <w:rFonts w:ascii="Candara" w:hAnsi="Candara"/>
+          <w:noProof/>
+          <w:lang w:val="en-GB"/>
+        </w:rPr>
+        <w:lastRenderedPageBreak/>
+        <w:t xml:space="preserve">Let us assume that we aim at using IVML, the IVML parser and the IVML reasoner to load and validate an IVML model. As main components, we need </w:t>
+      </w:r>
+      <w:r>
+        <w:rPr>
+          <w:rFonts w:ascii="Courier New" w:hAnsi="Courier New" w:cs="Courier New"/>
+          <w:noProof/>
+          <w:sz w:val="20"/>
+          <w:szCs w:val="20"/>
+          <w:lang w:val="en-US"/>
+        </w:rPr>
+        <w:t>de.uni_hildesheim.sse.</w:t>
+      </w:r>
+      <w:r>
+        <w:rPr>
+          <w:rFonts w:ascii="Courier New" w:hAnsi="Courier New" w:cs="Courier New"/>
+          <w:noProof/>
+          <w:sz w:val="20"/>
+          <w:szCs w:val="20"/>
+          <w:lang w:val="en-US"/>
+        </w:rPr>
+        <w:br/>
+        <w:t xml:space="preserve">ivml </w:t>
+      </w:r>
+      <w:r>
+        <w:rPr>
+          <w:rFonts w:ascii="Candara" w:hAnsi="Candara"/>
+          <w:noProof/>
+          <w:lang w:val="en-GB"/>
+        </w:rPr>
+        <w:t xml:space="preserve">(which depends on the IVML model and the foundational classes) and the IVML reasoner </w:t>
+      </w:r>
+      <w:r>
+        <w:rPr>
+          <w:rFonts w:ascii="Courier New" w:hAnsi="Courier New" w:cs="Courier New"/>
+          <w:noProof/>
+          <w:sz w:val="20"/>
+          <w:szCs w:val="20"/>
+          <w:lang w:val="en-GB"/>
+        </w:rPr>
+        <w:t>net.ssehub.easy.reasoning.sseReasoner</w:t>
+      </w:r>
+      <w:r>
+        <w:rPr>
+          <w:rFonts w:ascii="Courier New" w:hAnsi="Courier New" w:cs="Courier New"/>
+          <w:noProof/>
+          <w:sz w:val="20"/>
+          <w:szCs w:val="20"/>
+          <w:lang w:val="en-GB"/>
+        </w:rPr>
+        <w:t xml:space="preserve"> </w:t>
+      </w:r>
+      <w:r>
+        <w:rPr>
+          <w:rFonts w:ascii="Candara" w:hAnsi="Candara"/>
+          <w:noProof/>
+          <w:lang w:val="en-GB"/>
+        </w:rPr>
+        <w:t xml:space="preserve">(which depends on the reasoner core, the IVML model and the foundational classes).  </w:t>
+      </w:r>
+      <w:r>
+        <w:rPr>
+          <w:rFonts w:ascii="Candara" w:hAnsi="Candara"/>
+          <w:noProof/>
+          <w:lang w:val="en-GB"/>
+        </w:rPr>
+        <w:t xml:space="preserve">For starting up the composition, we need the EASy Loader. As mentioned above, we must perform three steps: Creating a Maven POM, specifying the startup sequence, implementing the code. </w:t>
+      </w:r>
+    </w:p>
+    <w:p>
+      <w:pPr>
+        <w:jc w:val="both"/>
+        <w:rPr>
+          <w:rFonts w:ascii="Candara" w:hAnsi="Candara"/>
+          <w:b/>
+          <w:noProof/>
+          <w:lang w:val="en-GB"/>
+        </w:rPr>
+      </w:pPr>
+      <w:r>
+        <w:rPr>
+          <w:rFonts w:ascii="Candara" w:hAnsi="Candara"/>
+          <w:b/>
+          <w:noProof/>
+          <w:lang w:val="en-GB"/>
+        </w:rPr>
+        <w:t>Step 1: The POM</w:t>
+      </w:r>
+    </w:p>
+    <w:p>
+      <w:pPr>
+        <w:jc w:val="both"/>
+        <w:rPr>
+          <w:rFonts w:ascii="Candara" w:hAnsi="Candara"/>
+          <w:noProof/>
+          <w:lang w:val="en-GB"/>
+        </w:rPr>
+      </w:pPr>
+      <w:r>
+        <w:rPr>
+          <w:rFonts w:ascii="Candara" w:hAnsi="Candara"/>
+          <w:noProof/>
+          <w:lang w:val="en-GB"/>
+        </w:rPr>
+        <w:t xml:space="preserve">For </w:t>
+      </w:r>
+      <w:r>
+        <w:rPr>
+          <w:rFonts w:ascii="Candara" w:hAnsi="Candara"/>
+          <w:noProof/>
+          <w:lang w:val="en-GB"/>
+        </w:rPr>
+        <w:t>realizing the composition</w:t>
+      </w:r>
+      <w:r>
+        <w:rPr>
+          <w:rFonts w:ascii="Candara" w:hAnsi="Candara"/>
+          <w:noProof/>
+          <w:lang w:val="en-GB"/>
+        </w:rPr>
+        <w:t>, we create the following</w:t>
+      </w:r>
+      <w:r>
+        <w:rPr>
+          <w:rFonts w:ascii="Candara" w:hAnsi="Candara"/>
+          <w:noProof/>
+          <w:lang w:val="en-GB"/>
+        </w:rPr>
+        <w:t xml:space="preserve"> (fragment of a) </w:t>
+      </w:r>
+      <w:r>
+        <w:rPr>
+          <w:rFonts w:ascii="Candara" w:hAnsi="Candara"/>
+          <w:noProof/>
+          <w:lang w:val="en-GB"/>
+        </w:rPr>
+        <w:t xml:space="preserve"> Maven POM file:</w:t>
       </w:r>
     </w:p>
     <w:p>
@@ -39103,16 +39494,6 @@
       <w:r>
         <w:rPr>
           <w:rFonts w:ascii="Consolas" w:hAnsi="Consolas" w:cs="Consolas"/>
-          <w:color w:val="000000"/>
-          <w:sz w:val="20"/>
-          <w:szCs w:val="20"/>
-          <w:lang w:val="en-US"/>
-        </w:rPr>
-        <w:t xml:space="preserve">  </w:t>
-      </w:r>
-      <w:r>
-        <w:rPr>
-          <w:rFonts w:ascii="Consolas" w:hAnsi="Consolas" w:cs="Consolas"/>
           <w:color w:val="008080"/>
           <w:sz w:val="20"/>
           <w:szCs w:val="20"/>
@@ -39128,57 +39509,7 @@
           <w:szCs w:val="20"/>
           <w:lang w:val="en-US"/>
         </w:rPr>
-        <w:t>artifactId</w:t>
-      </w:r>
-      <w:r>
-        <w:rPr>
-          <w:rFonts w:ascii="Consolas" w:hAnsi="Consolas" w:cs="Consolas"/>
-          <w:color w:val="008080"/>
-          <w:sz w:val="20"/>
-          <w:szCs w:val="20"/>
-          <w:lang w:val="en-US"/>
-        </w:rPr>
-        <w:t>&gt;</w:t>
-      </w:r>
-      <w:r>
-        <w:rPr>
-          <w:rFonts w:ascii="Consolas" w:hAnsi="Consolas" w:cs="Consolas"/>
-          <w:color w:val="000000"/>
-          <w:sz w:val="20"/>
-          <w:szCs w:val="20"/>
-          <w:lang w:val="en-US"/>
-        </w:rPr>
-        <w:t>my</w:t>
-      </w:r>
-      <w:r>
-        <w:rPr>
-          <w:rFonts w:ascii="Consolas" w:hAnsi="Consolas" w:cs="Consolas"/>
-          <w:color w:val="000000"/>
-          <w:sz w:val="20"/>
-          <w:szCs w:val="20"/>
-          <w:lang w:val="en-US"/>
-        </w:rPr>
-        <w:t>Standalone</w:t>
-      </w:r>
-      <w:r>
-        <w:rPr>
-          <w:rFonts w:ascii="Consolas" w:hAnsi="Consolas" w:cs="Consolas"/>
-          <w:color w:val="008080"/>
-          <w:sz w:val="20"/>
-          <w:szCs w:val="20"/>
-          <w:lang w:val="en-US"/>
-        </w:rPr>
-        <w:t>&lt;/</w:t>
-      </w:r>
-      <w:r>
-        <w:rPr>
-          <w:rFonts w:ascii="Consolas" w:hAnsi="Consolas" w:cs="Consolas"/>
-          <w:color w:val="3F7F7F"/>
-          <w:sz w:val="20"/>
-          <w:szCs w:val="20"/>
-          <w:lang w:val="en-US"/>
-        </w:rPr>
-        <w:t>artifactId</w:t>
+        <w:t>project</w:t>
       </w:r>
       <w:r>
         <w:rPr>
@@ -39232,7 +39563,7 @@
           <w:szCs w:val="20"/>
           <w:lang w:val="en-US"/>
         </w:rPr>
-        <w:t>version</w:t>
+        <w:t>modelVersion</w:t>
       </w:r>
       <w:r>
         <w:rPr>
@@ -39252,57 +39583,7 @@
           <w:szCs w:val="20"/>
           <w:lang w:val="en-US"/>
         </w:rPr>
-        <w:t>0</w:t>
-      </w:r>
-      <w:r>
-        <w:rPr>
-          <w:rFonts w:ascii="Consolas" w:hAnsi="Consolas" w:cs="Consolas"/>
-          <w:color w:val="000000"/>
-          <w:sz w:val="20"/>
-          <w:szCs w:val="20"/>
-          <w:lang w:val="en-US"/>
-        </w:rPr>
-        <w:t>.</w:t>
-      </w:r>
-      <w:r>
-        <w:rPr>
-          <w:rFonts w:ascii="Consolas" w:hAnsi="Consolas" w:cs="Consolas"/>
-          <w:color w:val="000000"/>
-          <w:sz w:val="20"/>
-          <w:szCs w:val="20"/>
-          <w:lang w:val="en-US"/>
-        </w:rPr>
-        <w:t>0</w:t>
-      </w:r>
-      <w:r>
-        <w:rPr>
-          <w:rFonts w:ascii="Consolas" w:hAnsi="Consolas" w:cs="Consolas"/>
-          <w:color w:val="000000"/>
-          <w:sz w:val="20"/>
-          <w:szCs w:val="20"/>
-          <w:lang w:val="en-US"/>
-        </w:rPr>
-        <w:t>.</w:t>
-      </w:r>
-      <w:r>
-        <w:rPr>
-          <w:rFonts w:ascii="Consolas" w:hAnsi="Consolas" w:cs="Consolas"/>
-          <w:color w:val="000000"/>
-          <w:sz w:val="20"/>
-          <w:szCs w:val="20"/>
-          <w:lang w:val="en-US"/>
-        </w:rPr>
-        <w:t>1</w:t>
-      </w:r>
-      <w:r>
-        <w:rPr>
-          <w:rFonts w:ascii="Consolas" w:hAnsi="Consolas" w:cs="Consolas"/>
-          <w:color w:val="000000"/>
-          <w:sz w:val="20"/>
-          <w:szCs w:val="20"/>
-          <w:lang w:val="en-US"/>
-        </w:rPr>
-        <w:t>-SNAPSHOT</w:t>
+        <w:t>4.0.0</w:t>
       </w:r>
       <w:r>
         <w:rPr>
@@ -39322,7 +39603,7 @@
           <w:szCs w:val="20"/>
           <w:lang w:val="en-US"/>
         </w:rPr>
-        <w:t>version</w:t>
+        <w:t>modelVersion</w:t>
       </w:r>
       <w:r>
         <w:rPr>
@@ -39356,7 +39637,6 @@
           <w:szCs w:val="20"/>
           <w:lang w:val="en-US"/>
         </w:rPr>
-        <w:lastRenderedPageBreak/>
         <w:t xml:space="preserve">  </w:t>
       </w:r>
       <w:r>
@@ -39377,7 +39657,7 @@
           <w:szCs w:val="20"/>
           <w:lang w:val="en-US"/>
         </w:rPr>
-        <w:t>packaging</w:t>
+        <w:t>groupId</w:t>
       </w:r>
       <w:r>
         <w:rPr>
@@ -39397,7 +39677,7 @@
           <w:szCs w:val="20"/>
           <w:lang w:val="en-US"/>
         </w:rPr>
-        <w:t>jar</w:t>
+        <w:t>guide</w:t>
       </w:r>
       <w:r>
         <w:rPr>
@@ -39417,7 +39697,7 @@
           <w:szCs w:val="20"/>
           <w:lang w:val="en-US"/>
         </w:rPr>
-        <w:t>packaging</w:t>
+        <w:t>groupId</w:t>
       </w:r>
       <w:r>
         <w:rPr>
@@ -39451,7 +39731,87 @@
           <w:szCs w:val="20"/>
           <w:lang w:val="en-US"/>
         </w:rPr>
-        <w:t xml:space="preserve">    </w:t>
+        <w:t xml:space="preserve">  </w:t>
+      </w:r>
+      <w:r>
+        <w:rPr>
+          <w:rFonts w:ascii="Consolas" w:hAnsi="Consolas" w:cs="Consolas"/>
+          <w:color w:val="008080"/>
+          <w:sz w:val="20"/>
+          <w:szCs w:val="20"/>
+          <w:lang w:val="en-US"/>
+        </w:rPr>
+        <w:t>&lt;</w:t>
+      </w:r>
+      <w:r>
+        <w:rPr>
+          <w:rFonts w:ascii="Consolas" w:hAnsi="Consolas" w:cs="Consolas"/>
+          <w:color w:val="3F7F7F"/>
+          <w:sz w:val="20"/>
+          <w:szCs w:val="20"/>
+          <w:lang w:val="en-US"/>
+        </w:rPr>
+        <w:t>artifactId</w:t>
+      </w:r>
+      <w:r>
+        <w:rPr>
+          <w:rFonts w:ascii="Consolas" w:hAnsi="Consolas" w:cs="Consolas"/>
+          <w:color w:val="008080"/>
+          <w:sz w:val="20"/>
+          <w:szCs w:val="20"/>
+          <w:lang w:val="en-US"/>
+        </w:rPr>
+        <w:t>&gt;</w:t>
+      </w:r>
+      <w:r>
+        <w:rPr>
+          <w:rFonts w:ascii="Consolas" w:hAnsi="Consolas" w:cs="Consolas"/>
+          <w:color w:val="000000"/>
+          <w:sz w:val="20"/>
+          <w:szCs w:val="20"/>
+          <w:lang w:val="en-US"/>
+        </w:rPr>
+        <w:t>my</w:t>
+      </w:r>
+      <w:r>
+        <w:rPr>
+          <w:rFonts w:ascii="Consolas" w:hAnsi="Consolas" w:cs="Consolas"/>
+          <w:color w:val="000000"/>
+          <w:sz w:val="20"/>
+          <w:szCs w:val="20"/>
+          <w:lang w:val="en-US"/>
+        </w:rPr>
+        <w:t>Standalone</w:t>
+      </w:r>
+      <w:r>
+        <w:rPr>
+          <w:rFonts w:ascii="Consolas" w:hAnsi="Consolas" w:cs="Consolas"/>
+          <w:color w:val="008080"/>
+          <w:sz w:val="20"/>
+          <w:szCs w:val="20"/>
+          <w:lang w:val="en-US"/>
+        </w:rPr>
+        <w:t>&lt;/</w:t>
+      </w:r>
+      <w:r>
+        <w:rPr>
+          <w:rFonts w:ascii="Consolas" w:hAnsi="Consolas" w:cs="Consolas"/>
+          <w:color w:val="3F7F7F"/>
+          <w:sz w:val="20"/>
+          <w:szCs w:val="20"/>
+          <w:lang w:val="en-US"/>
+        </w:rPr>
+        <w:t>artifactId</w:t>
+      </w:r>
+      <w:r>
+        <w:rPr>
+          <w:rFonts w:ascii="Consolas" w:hAnsi="Consolas" w:cs="Consolas"/>
+          <w:color w:val="008080"/>
+          <w:sz w:val="20"/>
+          <w:szCs w:val="20"/>
+          <w:lang w:val="en-US"/>
+        </w:rPr>
+        <w:t>&gt;</w:t>
       </w:r>
     </w:p>
     <w:p>
@@ -39495,7 +39855,7 @@
           <w:szCs w:val="20"/>
           <w:lang w:val="en-US"/>
         </w:rPr>
-        <w:t>repositories</w:t>
+        <w:t>version</w:t>
       </w:r>
       <w:r>
         <w:rPr>
@@ -39515,7 +39875,87 @@
           <w:szCs w:val="20"/>
           <w:lang w:val="en-US"/>
         </w:rPr>
-        <w:t xml:space="preserve">       </w:t>
+        <w:t>0</w:t>
+      </w:r>
+      <w:r>
+        <w:rPr>
+          <w:rFonts w:ascii="Consolas" w:hAnsi="Consolas" w:cs="Consolas"/>
+          <w:color w:val="000000"/>
+          <w:sz w:val="20"/>
+          <w:szCs w:val="20"/>
+          <w:lang w:val="en-US"/>
+        </w:rPr>
+        <w:t>.</w:t>
+      </w:r>
+      <w:r>
+        <w:rPr>
+          <w:rFonts w:ascii="Consolas" w:hAnsi="Consolas" w:cs="Consolas"/>
+          <w:color w:val="000000"/>
+          <w:sz w:val="20"/>
+          <w:szCs w:val="20"/>
+          <w:lang w:val="en-US"/>
+        </w:rPr>
+        <w:t>0</w:t>
+      </w:r>
+      <w:r>
+        <w:rPr>
+          <w:rFonts w:ascii="Consolas" w:hAnsi="Consolas" w:cs="Consolas"/>
+          <w:color w:val="000000"/>
+          <w:sz w:val="20"/>
+          <w:szCs w:val="20"/>
+          <w:lang w:val="en-US"/>
+        </w:rPr>
+        <w:t>.</w:t>
+      </w:r>
+      <w:r>
+        <w:rPr>
+          <w:rFonts w:ascii="Consolas" w:hAnsi="Consolas" w:cs="Consolas"/>
+          <w:color w:val="000000"/>
+          <w:sz w:val="20"/>
+          <w:szCs w:val="20"/>
+          <w:lang w:val="en-US"/>
+        </w:rPr>
+        <w:t>1</w:t>
+      </w:r>
+      <w:r>
+        <w:rPr>
+          <w:rFonts w:ascii="Consolas" w:hAnsi="Consolas" w:cs="Consolas"/>
+          <w:color w:val="000000"/>
+          <w:sz w:val="20"/>
+          <w:szCs w:val="20"/>
+          <w:lang w:val="en-US"/>
+        </w:rPr>
+        <w:t>-SNAPSHOT</w:t>
+      </w:r>
+      <w:r>
+        <w:rPr>
+          <w:rFonts w:ascii="Consolas" w:hAnsi="Consolas" w:cs="Consolas"/>
+          <w:color w:val="008080"/>
+          <w:sz w:val="20"/>
+          <w:szCs w:val="20"/>
+          <w:lang w:val="en-US"/>
+        </w:rPr>
+        <w:t>&lt;/</w:t>
+      </w:r>
+      <w:r>
+        <w:rPr>
+          <w:rFonts w:ascii="Consolas" w:hAnsi="Consolas" w:cs="Consolas"/>
+          <w:color w:val="3F7F7F"/>
+          <w:sz w:val="20"/>
+          <w:szCs w:val="20"/>
+          <w:lang w:val="en-US"/>
+        </w:rPr>
+        <w:t>version</w:t>
+      </w:r>
+      <w:r>
+        <w:rPr>
+          <w:rFonts w:ascii="Consolas" w:hAnsi="Consolas" w:cs="Consolas"/>
+          <w:color w:val="008080"/>
+          <w:sz w:val="20"/>
+          <w:szCs w:val="20"/>
+          <w:lang w:val="en-US"/>
+        </w:rPr>
+        <w:t>&gt;</w:t>
       </w:r>
     </w:p>
     <w:p>
@@ -39539,7 +39979,7 @@
           <w:szCs w:val="20"/>
           <w:lang w:val="en-US"/>
         </w:rPr>
-        <w:t xml:space="preserve">    </w:t>
+        <w:t xml:space="preserve">  </w:t>
       </w:r>
       <w:r>
         <w:rPr>
@@ -39559,7 +39999,47 @@
           <w:szCs w:val="20"/>
           <w:lang w:val="en-US"/>
         </w:rPr>
-        <w:t>repository</w:t>
+        <w:t>packaging</w:t>
+      </w:r>
+      <w:r>
+        <w:rPr>
+          <w:rFonts w:ascii="Consolas" w:hAnsi="Consolas" w:cs="Consolas"/>
+          <w:color w:val="008080"/>
+          <w:sz w:val="20"/>
+          <w:szCs w:val="20"/>
+          <w:lang w:val="en-US"/>
+        </w:rPr>
+        <w:t>&gt;</w:t>
+      </w:r>
+      <w:r>
+        <w:rPr>
+          <w:rFonts w:ascii="Consolas" w:hAnsi="Consolas" w:cs="Consolas"/>
+          <w:color w:val="000000"/>
+          <w:sz w:val="20"/>
+          <w:szCs w:val="20"/>
+          <w:lang w:val="en-US"/>
+        </w:rPr>
+        <w:t>jar</w:t>
+      </w:r>
+      <w:r>
+        <w:rPr>
+          <w:rFonts w:ascii="Consolas" w:hAnsi="Consolas" w:cs="Consolas"/>
+          <w:color w:val="008080"/>
+          <w:sz w:val="20"/>
+          <w:szCs w:val="20"/>
+          <w:lang w:val="en-US"/>
+        </w:rPr>
+        <w:t>&lt;/</w:t>
+      </w:r>
+      <w:r>
+        <w:rPr>
+          <w:rFonts w:ascii="Consolas" w:hAnsi="Consolas" w:cs="Consolas"/>
+          <w:color w:val="3F7F7F"/>
+          <w:sz w:val="20"/>
+          <w:szCs w:val="20"/>
+          <w:lang w:val="en-US"/>
+        </w:rPr>
+        <w:t>packaging</w:t>
       </w:r>
       <w:r>
         <w:rPr>
@@ -39593,77 +40073,7 @@
           <w:szCs w:val="20"/>
           <w:lang w:val="en-US"/>
         </w:rPr>
-        <w:t xml:space="preserve">      </w:t>
-      </w:r>
-      <w:r>
-        <w:rPr>
-          <w:rFonts w:ascii="Consolas" w:hAnsi="Consolas" w:cs="Consolas"/>
-          <w:color w:val="008080"/>
-          <w:sz w:val="20"/>
-          <w:szCs w:val="20"/>
-          <w:lang w:val="en-US"/>
-        </w:rPr>
-        <w:t>&lt;</w:t>
-      </w:r>
-      <w:r>
-        <w:rPr>
-          <w:rFonts w:ascii="Consolas" w:hAnsi="Consolas" w:cs="Consolas"/>
-          <w:color w:val="3F7F7F"/>
-          <w:sz w:val="20"/>
-          <w:szCs w:val="20"/>
-          <w:lang w:val="en-US"/>
-        </w:rPr>
-        <w:t>id</w:t>
-      </w:r>
-      <w:r>
-        <w:rPr>
-          <w:rFonts w:ascii="Consolas" w:hAnsi="Consolas" w:cs="Consolas"/>
-          <w:color w:val="008080"/>
-          <w:sz w:val="20"/>
-          <w:szCs w:val="20"/>
-          <w:lang w:val="en-US"/>
-        </w:rPr>
-        <w:t>&gt;</w:t>
-      </w:r>
-      <w:r>
-        <w:rPr>
-          <w:rFonts w:ascii="Consolas" w:hAnsi="Consolas" w:cs="Consolas"/>
-          <w:color w:val="000000"/>
-          <w:sz w:val="20"/>
-          <w:szCs w:val="20"/>
-          <w:lang w:val="en-US"/>
-        </w:rPr>
-        <w:t>sse</w:t>
-      </w:r>
-      <w:r>
-        <w:rPr>
-          <w:rFonts w:ascii="Consolas" w:hAnsi="Consolas" w:cs="Consolas"/>
-          <w:color w:val="008080"/>
-          <w:sz w:val="20"/>
-          <w:szCs w:val="20"/>
-          <w:lang w:val="en-US"/>
-        </w:rPr>
-        <w:t>&lt;/</w:t>
-      </w:r>
-      <w:r>
-        <w:rPr>
-          <w:rFonts w:ascii="Consolas" w:hAnsi="Consolas" w:cs="Consolas"/>
-          <w:color w:val="3F7F7F"/>
-          <w:sz w:val="20"/>
-          <w:szCs w:val="20"/>
-          <w:lang w:val="en-US"/>
-        </w:rPr>
-        <w:t>id</w:t>
-      </w:r>
-      <w:r>
-        <w:rPr>
-          <w:rFonts w:ascii="Consolas" w:hAnsi="Consolas" w:cs="Consolas"/>
-          <w:color w:val="008080"/>
-          <w:sz w:val="20"/>
-          <w:szCs w:val="20"/>
-          <w:lang w:val="en-US"/>
-        </w:rPr>
-        <w:t>&gt;</w:t>
+        <w:t xml:space="preserve">    </w:t>
       </w:r>
     </w:p>
     <w:p>
@@ -39687,7 +40097,7 @@
           <w:szCs w:val="20"/>
           <w:lang w:val="en-US"/>
         </w:rPr>
-        <w:t xml:space="preserve">      </w:t>
+        <w:t xml:space="preserve">  </w:t>
       </w:r>
       <w:r>
         <w:rPr>
@@ -39707,7 +40117,7 @@
           <w:szCs w:val="20"/>
           <w:lang w:val="en-US"/>
         </w:rPr>
-        <w:t>name</w:t>
+        <w:t>repositories</w:t>
       </w:r>
       <w:r>
         <w:rPr>
@@ -39727,37 +40137,7 @@
           <w:szCs w:val="20"/>
           <w:lang w:val="en-US"/>
         </w:rPr>
-        <w:t>sse</w:t>
-      </w:r>
-      <w:r>
-        <w:rPr>
-          <w:rFonts w:ascii="Consolas" w:hAnsi="Consolas" w:cs="Consolas"/>
-          <w:color w:val="008080"/>
-          <w:sz w:val="20"/>
-          <w:szCs w:val="20"/>
-          <w:lang w:val="en-US"/>
-        </w:rPr>
-        <w:t>&lt;/</w:t>
-      </w:r>
-      <w:r>
-        <w:rPr>
-          <w:rFonts w:ascii="Consolas" w:hAnsi="Consolas" w:cs="Consolas"/>
-          <w:color w:val="3F7F7F"/>
-          <w:sz w:val="20"/>
-          <w:szCs w:val="20"/>
-          <w:lang w:val="en-US"/>
-        </w:rPr>
-        <w:t>name</w:t>
-      </w:r>
-      <w:r>
-        <w:rPr>
-          <w:rFonts w:ascii="Consolas" w:hAnsi="Consolas" w:cs="Consolas"/>
-          <w:color w:val="008080"/>
-          <w:sz w:val="20"/>
-          <w:szCs w:val="20"/>
-          <w:lang w:val="en-US"/>
-        </w:rPr>
-        <w:t>&gt;</w:t>
+        <w:t xml:space="preserve">       </w:t>
       </w:r>
     </w:p>
     <w:p>
@@ -39781,7 +40161,7 @@
           <w:szCs w:val="20"/>
           <w:lang w:val="en-US"/>
         </w:rPr>
-        <w:t xml:space="preserve">      </w:t>
+        <w:t xml:space="preserve">    </w:t>
       </w:r>
       <w:r>
         <w:rPr>
@@ -39801,47 +40181,7 @@
           <w:szCs w:val="20"/>
           <w:lang w:val="en-US"/>
         </w:rPr>
-        <w:t>url</w:t>
-      </w:r>
-      <w:r>
-        <w:rPr>
-          <w:rFonts w:ascii="Consolas" w:hAnsi="Consolas" w:cs="Consolas"/>
-          <w:color w:val="008080"/>
-          <w:sz w:val="20"/>
-          <w:szCs w:val="20"/>
-          <w:lang w:val="en-US"/>
-        </w:rPr>
-        <w:t>&gt;</w:t>
-      </w:r>
-      <w:r>
-        <w:rPr>
-          <w:rFonts w:ascii="Consolas" w:hAnsi="Consolas" w:cs="Consolas"/>
-          <w:color w:val="000000"/>
-          <w:sz w:val="20"/>
-          <w:szCs w:val="20"/>
-          <w:lang w:val="en-US"/>
-        </w:rPr>
-        <w:t>https://projects.sse.uni-hildesheim.de/qm/maven/</w:t>
-      </w:r>
-      <w:r>
-        <w:rPr>
-          <w:rFonts w:ascii="Consolas" w:hAnsi="Consolas" w:cs="Consolas"/>
-          <w:color w:val="008080"/>
-          <w:sz w:val="20"/>
-          <w:szCs w:val="20"/>
-          <w:lang w:val="en-US"/>
-        </w:rPr>
-        <w:t>&lt;/</w:t>
-      </w:r>
-      <w:r>
-        <w:rPr>
-          <w:rFonts w:ascii="Consolas" w:hAnsi="Consolas" w:cs="Consolas"/>
-          <w:color w:val="3F7F7F"/>
-          <w:sz w:val="20"/>
-          <w:szCs w:val="20"/>
-          <w:lang w:val="en-US"/>
-        </w:rPr>
-        <w:t>url</w:t>
+        <w:t>repository</w:t>
       </w:r>
       <w:r>
         <w:rPr>
@@ -39895,7 +40235,7 @@
           <w:szCs w:val="20"/>
           <w:lang w:val="en-US"/>
         </w:rPr>
-        <w:t>layout</w:t>
+        <w:t>id</w:t>
       </w:r>
       <w:r>
         <w:rPr>
@@ -39915,7 +40255,7 @@
           <w:szCs w:val="20"/>
           <w:lang w:val="en-US"/>
         </w:rPr>
-        <w:t>default</w:t>
+        <w:t>sse</w:t>
       </w:r>
       <w:r>
         <w:rPr>
@@ -39935,7 +40275,7 @@
           <w:szCs w:val="20"/>
           <w:lang w:val="en-US"/>
         </w:rPr>
-        <w:t>layout</w:t>
+        <w:t>id</w:t>
       </w:r>
       <w:r>
         <w:rPr>
@@ -39969,7 +40309,7 @@
           <w:szCs w:val="20"/>
           <w:lang w:val="en-US"/>
         </w:rPr>
-        <w:t xml:space="preserve">    </w:t>
+        <w:t xml:space="preserve">      </w:t>
       </w:r>
       <w:r>
         <w:rPr>
@@ -39979,6 +40319,46 @@
           <w:szCs w:val="20"/>
           <w:lang w:val="en-US"/>
         </w:rPr>
+        <w:t>&lt;</w:t>
+      </w:r>
+      <w:r>
+        <w:rPr>
+          <w:rFonts w:ascii="Consolas" w:hAnsi="Consolas" w:cs="Consolas"/>
+          <w:color w:val="3F7F7F"/>
+          <w:sz w:val="20"/>
+          <w:szCs w:val="20"/>
+          <w:lang w:val="en-US"/>
+        </w:rPr>
+        <w:t>name</w:t>
+      </w:r>
+      <w:r>
+        <w:rPr>
+          <w:rFonts w:ascii="Consolas" w:hAnsi="Consolas" w:cs="Consolas"/>
+          <w:color w:val="008080"/>
+          <w:sz w:val="20"/>
+          <w:szCs w:val="20"/>
+          <w:lang w:val="en-US"/>
+        </w:rPr>
+        <w:t>&gt;</w:t>
+      </w:r>
+      <w:r>
+        <w:rPr>
+          <w:rFonts w:ascii="Consolas" w:hAnsi="Consolas" w:cs="Consolas"/>
+          <w:color w:val="000000"/>
+          <w:sz w:val="20"/>
+          <w:szCs w:val="20"/>
+          <w:lang w:val="en-US"/>
+        </w:rPr>
+        <w:t>sse</w:t>
+      </w:r>
+      <w:r>
+        <w:rPr>
+          <w:rFonts w:ascii="Consolas" w:hAnsi="Consolas" w:cs="Consolas"/>
+          <w:color w:val="008080"/>
+          <w:sz w:val="20"/>
+          <w:szCs w:val="20"/>
+          <w:lang w:val="en-US"/>
+        </w:rPr>
         <w:t>&lt;/</w:t>
       </w:r>
       <w:r>
@@ -39989,7 +40369,7 @@
           <w:szCs w:val="20"/>
           <w:lang w:val="en-US"/>
         </w:rPr>
-        <w:t>repository</w:t>
+        <w:t>name</w:t>
       </w:r>
       <w:r>
         <w:rPr>
@@ -40023,7 +40403,7 @@
           <w:szCs w:val="20"/>
           <w:lang w:val="en-US"/>
         </w:rPr>
-        <w:t xml:space="preserve">  </w:t>
+        <w:t xml:space="preserve">      </w:t>
       </w:r>
       <w:r>
         <w:rPr>
@@ -40033,6 +40413,46 @@
           <w:szCs w:val="20"/>
           <w:lang w:val="en-US"/>
         </w:rPr>
+        <w:t>&lt;</w:t>
+      </w:r>
+      <w:r>
+        <w:rPr>
+          <w:rFonts w:ascii="Consolas" w:hAnsi="Consolas" w:cs="Consolas"/>
+          <w:color w:val="3F7F7F"/>
+          <w:sz w:val="20"/>
+          <w:szCs w:val="20"/>
+          <w:lang w:val="en-US"/>
+        </w:rPr>
+        <w:t>url</w:t>
+      </w:r>
+      <w:r>
+        <w:rPr>
+          <w:rFonts w:ascii="Consolas" w:hAnsi="Consolas" w:cs="Consolas"/>
+          <w:color w:val="008080"/>
+          <w:sz w:val="20"/>
+          <w:szCs w:val="20"/>
+          <w:lang w:val="en-US"/>
+        </w:rPr>
+        <w:t>&gt;</w:t>
+      </w:r>
+      <w:r>
+        <w:rPr>
+          <w:rFonts w:ascii="Consolas" w:hAnsi="Consolas" w:cs="Consolas"/>
+          <w:color w:val="000000"/>
+          <w:sz w:val="20"/>
+          <w:szCs w:val="20"/>
+          <w:lang w:val="en-US"/>
+        </w:rPr>
+        <w:t>https://projects.sse.uni-hildesheim.de/qm/maven/</w:t>
+      </w:r>
+      <w:r>
+        <w:rPr>
+          <w:rFonts w:ascii="Consolas" w:hAnsi="Consolas" w:cs="Consolas"/>
+          <w:color w:val="008080"/>
+          <w:sz w:val="20"/>
+          <w:szCs w:val="20"/>
+          <w:lang w:val="en-US"/>
+        </w:rPr>
         <w:t>&lt;/</w:t>
       </w:r>
       <w:r>
@@ -40043,7 +40463,7 @@
           <w:szCs w:val="20"/>
           <w:lang w:val="en-US"/>
         </w:rPr>
-        <w:t>repositories</w:t>
+        <w:t>url</w:t>
       </w:r>
       <w:r>
         <w:rPr>
@@ -40054,16 +40474,6 @@
           <w:lang w:val="en-US"/>
         </w:rPr>
         <w:t>&gt;</w:t>
-      </w:r>
-      <w:r>
-        <w:rPr>
-          <w:rFonts w:ascii="Consolas" w:hAnsi="Consolas" w:cs="Consolas"/>
-          <w:color w:val="000000"/>
-          <w:sz w:val="20"/>
-          <w:szCs w:val="20"/>
-          <w:lang w:val="en-US"/>
-        </w:rPr>
-        <w:t xml:space="preserve"> </w:t>
       </w:r>
     </w:p>
     <w:p>
@@ -40087,7 +40497,77 @@
           <w:szCs w:val="20"/>
           <w:lang w:val="en-US"/>
         </w:rPr>
-        <w:t xml:space="preserve">  </w:t>
+        <w:t xml:space="preserve">      </w:t>
+      </w:r>
+      <w:r>
+        <w:rPr>
+          <w:rFonts w:ascii="Consolas" w:hAnsi="Consolas" w:cs="Consolas"/>
+          <w:color w:val="008080"/>
+          <w:sz w:val="20"/>
+          <w:szCs w:val="20"/>
+          <w:lang w:val="en-US"/>
+        </w:rPr>
+        <w:t>&lt;</w:t>
+      </w:r>
+      <w:r>
+        <w:rPr>
+          <w:rFonts w:ascii="Consolas" w:hAnsi="Consolas" w:cs="Consolas"/>
+          <w:color w:val="3F7F7F"/>
+          <w:sz w:val="20"/>
+          <w:szCs w:val="20"/>
+          <w:lang w:val="en-US"/>
+        </w:rPr>
+        <w:t>layout</w:t>
+      </w:r>
+      <w:r>
+        <w:rPr>
+          <w:rFonts w:ascii="Consolas" w:hAnsi="Consolas" w:cs="Consolas"/>
+          <w:color w:val="008080"/>
+          <w:sz w:val="20"/>
+          <w:szCs w:val="20"/>
+          <w:lang w:val="en-US"/>
+        </w:rPr>
+        <w:t>&gt;</w:t>
+      </w:r>
+      <w:r>
+        <w:rPr>
+          <w:rFonts w:ascii="Consolas" w:hAnsi="Consolas" w:cs="Consolas"/>
+          <w:color w:val="000000"/>
+          <w:sz w:val="20"/>
+          <w:szCs w:val="20"/>
+          <w:lang w:val="en-US"/>
+        </w:rPr>
+        <w:t>default</w:t>
+      </w:r>
+      <w:r>
+        <w:rPr>
+          <w:rFonts w:ascii="Consolas" w:hAnsi="Consolas" w:cs="Consolas"/>
+          <w:color w:val="008080"/>
+          <w:sz w:val="20"/>
+          <w:szCs w:val="20"/>
+          <w:lang w:val="en-US"/>
+        </w:rPr>
+        <w:t>&lt;/</w:t>
+      </w:r>
+      <w:r>
+        <w:rPr>
+          <w:rFonts w:ascii="Consolas" w:hAnsi="Consolas" w:cs="Consolas"/>
+          <w:color w:val="3F7F7F"/>
+          <w:sz w:val="20"/>
+          <w:szCs w:val="20"/>
+          <w:lang w:val="en-US"/>
+        </w:rPr>
+        <w:t>layout</w:t>
+      </w:r>
+      <w:r>
+        <w:rPr>
+          <w:rFonts w:ascii="Consolas" w:hAnsi="Consolas" w:cs="Consolas"/>
+          <w:color w:val="008080"/>
+          <w:sz w:val="20"/>
+          <w:szCs w:val="20"/>
+          <w:lang w:val="en-US"/>
+        </w:rPr>
+        <w:t>&gt;</w:t>
       </w:r>
     </w:p>
     <w:p>
@@ -40111,7 +40591,7 @@
           <w:szCs w:val="20"/>
           <w:lang w:val="en-US"/>
         </w:rPr>
-        <w:t xml:space="preserve">  </w:t>
+        <w:t xml:space="preserve">    </w:t>
       </w:r>
       <w:r>
         <w:rPr>
@@ -40121,7 +40601,7 @@
           <w:szCs w:val="20"/>
           <w:lang w:val="en-US"/>
         </w:rPr>
-        <w:t>&lt;</w:t>
+        <w:t>&lt;/</w:t>
       </w:r>
       <w:r>
         <w:rPr>
@@ -40131,7 +40611,7 @@
           <w:szCs w:val="20"/>
           <w:lang w:val="en-US"/>
         </w:rPr>
-        <w:t>dependencyManagement</w:t>
+        <w:t>repository</w:t>
       </w:r>
       <w:r>
         <w:rPr>
@@ -40165,7 +40645,7 @@
           <w:szCs w:val="20"/>
           <w:lang w:val="en-US"/>
         </w:rPr>
-        <w:t xml:space="preserve">    </w:t>
+        <w:t xml:space="preserve">  </w:t>
       </w:r>
       <w:r>
         <w:rPr>
@@ -40175,7 +40655,7 @@
           <w:szCs w:val="20"/>
           <w:lang w:val="en-US"/>
         </w:rPr>
-        <w:t>&lt;</w:t>
+        <w:t>&lt;/</w:t>
       </w:r>
       <w:r>
         <w:rPr>
@@ -40185,7 +40665,7 @@
           <w:szCs w:val="20"/>
           <w:lang w:val="en-US"/>
         </w:rPr>
-        <w:t>dependencies</w:t>
+        <w:t>repositories</w:t>
       </w:r>
       <w:r>
         <w:rPr>
@@ -40196,6 +40676,16 @@
           <w:lang w:val="en-US"/>
         </w:rPr>
         <w:t>&gt;</w:t>
+      </w:r>
+      <w:r>
+        <w:rPr>
+          <w:rFonts w:ascii="Consolas" w:hAnsi="Consolas" w:cs="Consolas"/>
+          <w:color w:val="000000"/>
+          <w:sz w:val="20"/>
+          <w:szCs w:val="20"/>
+          <w:lang w:val="en-US"/>
+        </w:rPr>
+        <w:t xml:space="preserve"> </w:t>
       </w:r>
     </w:p>
     <w:p>
@@ -40219,37 +40709,7 @@
           <w:szCs w:val="20"/>
           <w:lang w:val="en-US"/>
         </w:rPr>
-        <w:t xml:space="preserve">        </w:t>
-      </w:r>
-      <w:r>
-        <w:rPr>
-          <w:rFonts w:ascii="Consolas" w:hAnsi="Consolas" w:cs="Consolas"/>
-          <w:color w:val="008080"/>
-          <w:sz w:val="20"/>
-          <w:szCs w:val="20"/>
-          <w:lang w:val="en-US"/>
-        </w:rPr>
-        <w:t>&lt;</w:t>
-      </w:r>
-      <w:r>
-        <w:rPr>
-          <w:rFonts w:ascii="Consolas" w:hAnsi="Consolas" w:cs="Consolas"/>
-          <w:color w:val="3F7F7F"/>
-          <w:sz w:val="20"/>
-          <w:szCs w:val="20"/>
-          <w:lang w:val="en-US"/>
-        </w:rPr>
-        <w:t>dependency</w:t>
-      </w:r>
-      <w:r>
-        <w:rPr>
-          <w:rFonts w:ascii="Consolas" w:hAnsi="Consolas" w:cs="Consolas"/>
-          <w:color w:val="008080"/>
-          <w:sz w:val="20"/>
-          <w:szCs w:val="20"/>
-          <w:lang w:val="en-US"/>
-        </w:rPr>
-        <w:t>&gt;</w:t>
+        <w:t xml:space="preserve">  </w:t>
       </w:r>
     </w:p>
     <w:p>
@@ -40273,7 +40733,7 @@
           <w:szCs w:val="20"/>
           <w:lang w:val="en-US"/>
         </w:rPr>
-        <w:t xml:space="preserve">            </w:t>
+        <w:t xml:space="preserve">  </w:t>
       </w:r>
       <w:r>
         <w:rPr>
@@ -40293,47 +40753,7 @@
           <w:szCs w:val="20"/>
           <w:lang w:val="en-US"/>
         </w:rPr>
-        <w:t>groupId</w:t>
-      </w:r>
-      <w:r>
-        <w:rPr>
-          <w:rFonts w:ascii="Consolas" w:hAnsi="Consolas" w:cs="Consolas"/>
-          <w:color w:val="008080"/>
-          <w:sz w:val="20"/>
-          <w:szCs w:val="20"/>
-          <w:lang w:val="en-US"/>
-        </w:rPr>
-        <w:t>&gt;</w:t>
-      </w:r>
-      <w:r>
-        <w:rPr>
-          <w:rFonts w:ascii="Consolas" w:hAnsi="Consolas" w:cs="Consolas"/>
-          <w:color w:val="000000"/>
-          <w:sz w:val="20"/>
-          <w:szCs w:val="20"/>
-          <w:lang w:val="en-US"/>
-        </w:rPr>
-        <w:t>net.ssehub.easy</w:t>
-      </w:r>
-      <w:r>
-        <w:rPr>
-          <w:rFonts w:ascii="Consolas" w:hAnsi="Consolas" w:cs="Consolas"/>
-          <w:color w:val="008080"/>
-          <w:sz w:val="20"/>
-          <w:szCs w:val="20"/>
-          <w:lang w:val="en-US"/>
-        </w:rPr>
-        <w:t>&lt;/</w:t>
-      </w:r>
-      <w:r>
-        <w:rPr>
-          <w:rFonts w:ascii="Consolas" w:hAnsi="Consolas" w:cs="Consolas"/>
-          <w:color w:val="3F7F7F"/>
-          <w:sz w:val="20"/>
-          <w:szCs w:val="20"/>
-          <w:lang w:val="en-US"/>
-        </w:rPr>
-        <w:t>groupId</w:t>
+        <w:t>dependencyManagement</w:t>
       </w:r>
       <w:r>
         <w:rPr>
@@ -40367,7 +40787,7 @@
           <w:szCs w:val="20"/>
           <w:lang w:val="en-US"/>
         </w:rPr>
-        <w:t xml:space="preserve">            </w:t>
+        <w:t xml:space="preserve">    </w:t>
       </w:r>
       <w:r>
         <w:rPr>
@@ -40387,47 +40807,7 @@
           <w:szCs w:val="20"/>
           <w:lang w:val="en-US"/>
         </w:rPr>
-        <w:t>artifactId</w:t>
-      </w:r>
-      <w:r>
-        <w:rPr>
-          <w:rFonts w:ascii="Consolas" w:hAnsi="Consolas" w:cs="Consolas"/>
-          <w:color w:val="008080"/>
-          <w:sz w:val="20"/>
-          <w:szCs w:val="20"/>
-          <w:lang w:val="en-US"/>
-        </w:rPr>
-        <w:t>&gt;</w:t>
-      </w:r>
-      <w:r>
-        <w:rPr>
-          <w:rFonts w:ascii="Consolas" w:hAnsi="Consolas" w:cs="Consolas"/>
-          <w:color w:val="000000"/>
-          <w:sz w:val="20"/>
-          <w:szCs w:val="20"/>
-          <w:lang w:val="en-US"/>
-        </w:rPr>
         <w:t>dependencies</w:t>
-      </w:r>
-      <w:r>
-        <w:rPr>
-          <w:rFonts w:ascii="Consolas" w:hAnsi="Consolas" w:cs="Consolas"/>
-          <w:color w:val="008080"/>
-          <w:sz w:val="20"/>
-          <w:szCs w:val="20"/>
-          <w:lang w:val="en-US"/>
-        </w:rPr>
-        <w:t>&lt;/</w:t>
-      </w:r>
-      <w:r>
-        <w:rPr>
-          <w:rFonts w:ascii="Consolas" w:hAnsi="Consolas" w:cs="Consolas"/>
-          <w:color w:val="3F7F7F"/>
-          <w:sz w:val="20"/>
-          <w:szCs w:val="20"/>
-          <w:lang w:val="en-US"/>
-        </w:rPr>
-        <w:t>artifactId</w:t>
       </w:r>
       <w:r>
         <w:rPr>
@@ -40461,7 +40841,7 @@
           <w:szCs w:val="20"/>
           <w:lang w:val="en-US"/>
         </w:rPr>
-        <w:t xml:space="preserve">            </w:t>
+        <w:t xml:space="preserve">        </w:t>
       </w:r>
       <w:r>
         <w:rPr>
@@ -40481,47 +40861,7 @@
           <w:szCs w:val="20"/>
           <w:lang w:val="en-US"/>
         </w:rPr>
-        <w:t>version</w:t>
-      </w:r>
-      <w:r>
-        <w:rPr>
-          <w:rFonts w:ascii="Consolas" w:hAnsi="Consolas" w:cs="Consolas"/>
-          <w:color w:val="008080"/>
-          <w:sz w:val="20"/>
-          <w:szCs w:val="20"/>
-          <w:lang w:val="en-US"/>
-        </w:rPr>
-        <w:t>&gt;</w:t>
-      </w:r>
-      <w:r>
-        <w:rPr>
-          <w:rFonts w:ascii="Consolas" w:hAnsi="Consolas" w:cs="Consolas"/>
-          <w:color w:val="000000"/>
-          <w:sz w:val="20"/>
-          <w:szCs w:val="20"/>
-          <w:lang w:val="en-US"/>
-        </w:rPr>
-        <w:t>1.2.0-SNAPSHOT</w:t>
-      </w:r>
-      <w:r>
-        <w:rPr>
-          <w:rFonts w:ascii="Consolas" w:hAnsi="Consolas" w:cs="Consolas"/>
-          <w:color w:val="008080"/>
-          <w:sz w:val="20"/>
-          <w:szCs w:val="20"/>
-          <w:lang w:val="en-US"/>
-        </w:rPr>
-        <w:t>&lt;/</w:t>
-      </w:r>
-      <w:r>
-        <w:rPr>
-          <w:rFonts w:ascii="Consolas" w:hAnsi="Consolas" w:cs="Consolas"/>
-          <w:color w:val="3F7F7F"/>
-          <w:sz w:val="20"/>
-          <w:szCs w:val="20"/>
-          <w:lang w:val="en-US"/>
-        </w:rPr>
-        <w:t>version</w:t>
+        <w:t>dependency</w:t>
       </w:r>
       <w:r>
         <w:rPr>
@@ -40575,7 +40915,7 @@
           <w:szCs w:val="20"/>
           <w:lang w:val="en-US"/>
         </w:rPr>
-        <w:t>type</w:t>
+        <w:t>groupId</w:t>
       </w:r>
       <w:r>
         <w:rPr>
@@ -40595,7 +40935,7 @@
           <w:szCs w:val="20"/>
           <w:lang w:val="en-US"/>
         </w:rPr>
-        <w:t>pom</w:t>
+        <w:t>net.ssehub.easy</w:t>
       </w:r>
       <w:r>
         <w:rPr>
@@ -40615,7 +40955,7 @@
           <w:szCs w:val="20"/>
           <w:lang w:val="en-US"/>
         </w:rPr>
-        <w:t>type</w:t>
+        <w:t>groupId</w:t>
       </w:r>
       <w:r>
         <w:rPr>
@@ -40669,7 +41009,7 @@
           <w:szCs w:val="20"/>
           <w:lang w:val="en-US"/>
         </w:rPr>
-        <w:t>scope</w:t>
+        <w:t>artifactId</w:t>
       </w:r>
       <w:r>
         <w:rPr>
@@ -40689,7 +41029,7 @@
           <w:szCs w:val="20"/>
           <w:lang w:val="en-US"/>
         </w:rPr>
-        <w:t>import</w:t>
+        <w:t>dependencies</w:t>
       </w:r>
       <w:r>
         <w:rPr>
@@ -40709,7 +41049,7 @@
           <w:szCs w:val="20"/>
           <w:lang w:val="en-US"/>
         </w:rPr>
-        <w:t>scope</w:t>
+        <w:t>artifactId</w:t>
       </w:r>
       <w:r>
         <w:rPr>
@@ -40743,7 +41083,7 @@
           <w:szCs w:val="20"/>
           <w:lang w:val="en-US"/>
         </w:rPr>
-        <w:t xml:space="preserve">        </w:t>
+        <w:t xml:space="preserve">            </w:t>
       </w:r>
       <w:r>
         <w:rPr>
@@ -40753,6 +41093,46 @@
           <w:szCs w:val="20"/>
           <w:lang w:val="en-US"/>
         </w:rPr>
+        <w:t>&lt;</w:t>
+      </w:r>
+      <w:r>
+        <w:rPr>
+          <w:rFonts w:ascii="Consolas" w:hAnsi="Consolas" w:cs="Consolas"/>
+          <w:color w:val="3F7F7F"/>
+          <w:sz w:val="20"/>
+          <w:szCs w:val="20"/>
+          <w:lang w:val="en-US"/>
+        </w:rPr>
+        <w:t>version</w:t>
+      </w:r>
+      <w:r>
+        <w:rPr>
+          <w:rFonts w:ascii="Consolas" w:hAnsi="Consolas" w:cs="Consolas"/>
+          <w:color w:val="008080"/>
+          <w:sz w:val="20"/>
+          <w:szCs w:val="20"/>
+          <w:lang w:val="en-US"/>
+        </w:rPr>
+        <w:t>&gt;</w:t>
+      </w:r>
+      <w:r>
+        <w:rPr>
+          <w:rFonts w:ascii="Consolas" w:hAnsi="Consolas" w:cs="Consolas"/>
+          <w:color w:val="000000"/>
+          <w:sz w:val="20"/>
+          <w:szCs w:val="20"/>
+          <w:lang w:val="en-US"/>
+        </w:rPr>
+        <w:t>1.2.0-SNAPSHOT</w:t>
+      </w:r>
+      <w:r>
+        <w:rPr>
+          <w:rFonts w:ascii="Consolas" w:hAnsi="Consolas" w:cs="Consolas"/>
+          <w:color w:val="008080"/>
+          <w:sz w:val="20"/>
+          <w:szCs w:val="20"/>
+          <w:lang w:val="en-US"/>
+        </w:rPr>
         <w:t>&lt;/</w:t>
       </w:r>
       <w:r>
@@ -40763,7 +41143,7 @@
           <w:szCs w:val="20"/>
           <w:lang w:val="en-US"/>
         </w:rPr>
-        <w:t>dependency</w:t>
+        <w:t>version</w:t>
       </w:r>
       <w:r>
         <w:rPr>
@@ -40774,16 +41154,6 @@
           <w:lang w:val="en-US"/>
         </w:rPr>
         <w:t>&gt;</w:t>
-      </w:r>
-      <w:r>
-        <w:rPr>
-          <w:rFonts w:ascii="Consolas" w:hAnsi="Consolas" w:cs="Consolas"/>
-          <w:color w:val="000000"/>
-          <w:sz w:val="20"/>
-          <w:szCs w:val="20"/>
-          <w:lang w:val="en-US"/>
-        </w:rPr>
-        <w:t xml:space="preserve">          </w:t>
       </w:r>
     </w:p>
     <w:p>
@@ -40807,7 +41177,7 @@
           <w:szCs w:val="20"/>
           <w:lang w:val="en-US"/>
         </w:rPr>
-        <w:t xml:space="preserve">    </w:t>
+        <w:t xml:space="preserve">            </w:t>
       </w:r>
       <w:r>
         <w:rPr>
@@ -40817,6 +41187,46 @@
           <w:szCs w:val="20"/>
           <w:lang w:val="en-US"/>
         </w:rPr>
+        <w:t>&lt;</w:t>
+      </w:r>
+      <w:r>
+        <w:rPr>
+          <w:rFonts w:ascii="Consolas" w:hAnsi="Consolas" w:cs="Consolas"/>
+          <w:color w:val="3F7F7F"/>
+          <w:sz w:val="20"/>
+          <w:szCs w:val="20"/>
+          <w:lang w:val="en-US"/>
+        </w:rPr>
+        <w:t>type</w:t>
+      </w:r>
+      <w:r>
+        <w:rPr>
+          <w:rFonts w:ascii="Consolas" w:hAnsi="Consolas" w:cs="Consolas"/>
+          <w:color w:val="008080"/>
+          <w:sz w:val="20"/>
+          <w:szCs w:val="20"/>
+          <w:lang w:val="en-US"/>
+        </w:rPr>
+        <w:t>&gt;</w:t>
+      </w:r>
+      <w:r>
+        <w:rPr>
+          <w:rFonts w:ascii="Consolas" w:hAnsi="Consolas" w:cs="Consolas"/>
+          <w:color w:val="000000"/>
+          <w:sz w:val="20"/>
+          <w:szCs w:val="20"/>
+          <w:lang w:val="en-US"/>
+        </w:rPr>
+        <w:t>pom</w:t>
+      </w:r>
+      <w:r>
+        <w:rPr>
+          <w:rFonts w:ascii="Consolas" w:hAnsi="Consolas" w:cs="Consolas"/>
+          <w:color w:val="008080"/>
+          <w:sz w:val="20"/>
+          <w:szCs w:val="20"/>
+          <w:lang w:val="en-US"/>
+        </w:rPr>
         <w:t>&lt;/</w:t>
       </w:r>
       <w:r>
@@ -40827,7 +41237,7 @@
           <w:szCs w:val="20"/>
           <w:lang w:val="en-US"/>
         </w:rPr>
-        <w:t>dependencies</w:t>
+        <w:t>type</w:t>
       </w:r>
       <w:r>
         <w:rPr>
@@ -40861,7 +41271,7 @@
           <w:szCs w:val="20"/>
           <w:lang w:val="en-US"/>
         </w:rPr>
-        <w:t xml:space="preserve">  </w:t>
+        <w:t xml:space="preserve">            </w:t>
       </w:r>
       <w:r>
         <w:rPr>
@@ -40871,6 +41281,46 @@
           <w:szCs w:val="20"/>
           <w:lang w:val="en-US"/>
         </w:rPr>
+        <w:t>&lt;</w:t>
+      </w:r>
+      <w:r>
+        <w:rPr>
+          <w:rFonts w:ascii="Consolas" w:hAnsi="Consolas" w:cs="Consolas"/>
+          <w:color w:val="3F7F7F"/>
+          <w:sz w:val="20"/>
+          <w:szCs w:val="20"/>
+          <w:lang w:val="en-US"/>
+        </w:rPr>
+        <w:t>scope</w:t>
+      </w:r>
+      <w:r>
+        <w:rPr>
+          <w:rFonts w:ascii="Consolas" w:hAnsi="Consolas" w:cs="Consolas"/>
+          <w:color w:val="008080"/>
+          <w:sz w:val="20"/>
+          <w:szCs w:val="20"/>
+          <w:lang w:val="en-US"/>
+        </w:rPr>
+        <w:t>&gt;</w:t>
+      </w:r>
+      <w:r>
+        <w:rPr>
+          <w:rFonts w:ascii="Consolas" w:hAnsi="Consolas" w:cs="Consolas"/>
+          <w:color w:val="000000"/>
+          <w:sz w:val="20"/>
+          <w:szCs w:val="20"/>
+          <w:lang w:val="en-US"/>
+        </w:rPr>
+        <w:t>import</w:t>
+      </w:r>
+      <w:r>
+        <w:rPr>
+          <w:rFonts w:ascii="Consolas" w:hAnsi="Consolas" w:cs="Consolas"/>
+          <w:color w:val="008080"/>
+          <w:sz w:val="20"/>
+          <w:szCs w:val="20"/>
+          <w:lang w:val="en-US"/>
+        </w:rPr>
         <w:t>&lt;/</w:t>
       </w:r>
       <w:r>
@@ -40881,7 +41331,7 @@
           <w:szCs w:val="20"/>
           <w:lang w:val="en-US"/>
         </w:rPr>
-        <w:t>dependencyManagement</w:t>
+        <w:t>scope</w:t>
       </w:r>
       <w:r>
         <w:rPr>
@@ -40915,7 +41365,47 @@
           <w:szCs w:val="20"/>
           <w:lang w:val="en-US"/>
         </w:rPr>
-        <w:t xml:space="preserve"> </w:t>
+        <w:t xml:space="preserve">        </w:t>
+      </w:r>
+      <w:r>
+        <w:rPr>
+          <w:rFonts w:ascii="Consolas" w:hAnsi="Consolas" w:cs="Consolas"/>
+          <w:color w:val="008080"/>
+          <w:sz w:val="20"/>
+          <w:szCs w:val="20"/>
+          <w:lang w:val="en-US"/>
+        </w:rPr>
+        <w:t>&lt;/</w:t>
+      </w:r>
+      <w:r>
+        <w:rPr>
+          <w:rFonts w:ascii="Consolas" w:hAnsi="Consolas" w:cs="Consolas"/>
+          <w:color w:val="3F7F7F"/>
+          <w:sz w:val="20"/>
+          <w:szCs w:val="20"/>
+          <w:lang w:val="en-US"/>
+        </w:rPr>
+        <w:t>dependency</w:t>
+      </w:r>
+      <w:r>
+        <w:rPr>
+          <w:rFonts w:ascii="Consolas" w:hAnsi="Consolas" w:cs="Consolas"/>
+          <w:color w:val="008080"/>
+          <w:sz w:val="20"/>
+          <w:szCs w:val="20"/>
+          <w:lang w:val="en-US"/>
+        </w:rPr>
+        <w:t>&gt;</w:t>
+      </w:r>
+      <w:r>
+        <w:rPr>
+          <w:rFonts w:ascii="Consolas" w:hAnsi="Consolas" w:cs="Consolas"/>
+          <w:color w:val="000000"/>
+          <w:sz w:val="20"/>
+          <w:szCs w:val="20"/>
+          <w:lang w:val="en-US"/>
+        </w:rPr>
+        <w:t xml:space="preserve">          </w:t>
       </w:r>
     </w:p>
     <w:p>
@@ -40939,7 +41429,7 @@
           <w:szCs w:val="20"/>
           <w:lang w:val="en-US"/>
         </w:rPr>
-        <w:t xml:space="preserve">  </w:t>
+        <w:t xml:space="preserve">    </w:t>
       </w:r>
       <w:r>
         <w:rPr>
@@ -40949,7 +41439,7 @@
           <w:szCs w:val="20"/>
           <w:lang w:val="en-US"/>
         </w:rPr>
-        <w:t>&lt;</w:t>
+        <w:t>&lt;/</w:t>
       </w:r>
       <w:r>
         <w:rPr>
@@ -40993,7 +41483,7 @@
           <w:szCs w:val="20"/>
           <w:lang w:val="en-US"/>
         </w:rPr>
-        <w:t xml:space="preserve">      </w:t>
+        <w:t xml:space="preserve">  </w:t>
       </w:r>
       <w:r>
         <w:rPr>
@@ -41003,7 +41493,7 @@
           <w:szCs w:val="20"/>
           <w:lang w:val="en-US"/>
         </w:rPr>
-        <w:t>&lt;</w:t>
+        <w:t>&lt;/</w:t>
       </w:r>
       <w:r>
         <w:rPr>
@@ -41013,7 +41503,7 @@
           <w:szCs w:val="20"/>
           <w:lang w:val="en-US"/>
         </w:rPr>
-        <w:t>dependency</w:t>
+        <w:t>dependencyManagement</w:t>
       </w:r>
       <w:r>
         <w:rPr>
@@ -41047,77 +41537,7 @@
           <w:szCs w:val="20"/>
           <w:lang w:val="en-US"/>
         </w:rPr>
-        <w:t xml:space="preserve">          </w:t>
-      </w:r>
-      <w:r>
-        <w:rPr>
-          <w:rFonts w:ascii="Consolas" w:hAnsi="Consolas" w:cs="Consolas"/>
-          <w:color w:val="008080"/>
-          <w:sz w:val="20"/>
-          <w:szCs w:val="20"/>
-          <w:lang w:val="en-US"/>
-        </w:rPr>
-        <w:t>&lt;</w:t>
-      </w:r>
-      <w:r>
-        <w:rPr>
-          <w:rFonts w:ascii="Consolas" w:hAnsi="Consolas" w:cs="Consolas"/>
-          <w:color w:val="3F7F7F"/>
-          <w:sz w:val="20"/>
-          <w:szCs w:val="20"/>
-          <w:lang w:val="en-US"/>
-        </w:rPr>
-        <w:t>groupId</w:t>
-      </w:r>
-      <w:r>
-        <w:rPr>
-          <w:rFonts w:ascii="Consolas" w:hAnsi="Consolas" w:cs="Consolas"/>
-          <w:color w:val="008080"/>
-          <w:sz w:val="20"/>
-          <w:szCs w:val="20"/>
-          <w:lang w:val="en-US"/>
-        </w:rPr>
-        <w:t>&gt;</w:t>
-      </w:r>
-      <w:r>
-        <w:rPr>
-          <w:rFonts w:ascii="Consolas" w:hAnsi="Consolas" w:cs="Consolas"/>
-          <w:color w:val="000000"/>
-          <w:sz w:val="20"/>
-          <w:szCs w:val="20"/>
-          <w:lang w:val="en-US"/>
-        </w:rPr>
-        <w:t>net.ssehub.easy</w:t>
-      </w:r>
-      <w:r>
-        <w:rPr>
-          <w:rFonts w:ascii="Consolas" w:hAnsi="Consolas" w:cs="Consolas"/>
-          <w:color w:val="008080"/>
-          <w:sz w:val="20"/>
-          <w:szCs w:val="20"/>
-          <w:lang w:val="en-US"/>
-        </w:rPr>
-        <w:t>&lt;/</w:t>
-      </w:r>
-      <w:r>
-        <w:rPr>
-          <w:rFonts w:ascii="Consolas" w:hAnsi="Consolas" w:cs="Consolas"/>
-          <w:color w:val="3F7F7F"/>
-          <w:sz w:val="20"/>
-          <w:szCs w:val="20"/>
-          <w:lang w:val="en-US"/>
-        </w:rPr>
-        <w:t>groupId</w:t>
-      </w:r>
-      <w:r>
-        <w:rPr>
-          <w:rFonts w:ascii="Consolas" w:hAnsi="Consolas" w:cs="Consolas"/>
-          <w:color w:val="008080"/>
-          <w:sz w:val="20"/>
-          <w:szCs w:val="20"/>
-          <w:lang w:val="en-US"/>
-        </w:rPr>
-        <w:t>&gt;</w:t>
+        <w:t xml:space="preserve"> </w:t>
       </w:r>
     </w:p>
     <w:p>
@@ -41141,7 +41561,7 @@
           <w:szCs w:val="20"/>
           <w:lang w:val="en-US"/>
         </w:rPr>
-        <w:t xml:space="preserve">          </w:t>
+        <w:t xml:space="preserve">  </w:t>
       </w:r>
       <w:r>
         <w:rPr>
@@ -41161,47 +41581,7 @@
           <w:szCs w:val="20"/>
           <w:lang w:val="en-US"/>
         </w:rPr>
-        <w:t>artifactId</w:t>
-      </w:r>
-      <w:r>
-        <w:rPr>
-          <w:rFonts w:ascii="Consolas" w:hAnsi="Consolas" w:cs="Consolas"/>
-          <w:color w:val="008080"/>
-          <w:sz w:val="20"/>
-          <w:szCs w:val="20"/>
-          <w:lang w:val="en-US"/>
-        </w:rPr>
-        <w:t>&gt;</w:t>
-      </w:r>
-      <w:r>
-        <w:rPr>
-          <w:rFonts w:ascii="Consolas" w:hAnsi="Consolas" w:cs="Consolas"/>
-          <w:color w:val="000000"/>
-          <w:sz w:val="20"/>
-          <w:szCs w:val="20"/>
-          <w:lang w:val="en-US"/>
-        </w:rPr>
-        <w:t>ivml</w:t>
-      </w:r>
-      <w:r>
-        <w:rPr>
-          <w:rFonts w:ascii="Consolas" w:hAnsi="Consolas" w:cs="Consolas"/>
-          <w:color w:val="008080"/>
-          <w:sz w:val="20"/>
-          <w:szCs w:val="20"/>
-          <w:lang w:val="en-US"/>
-        </w:rPr>
-        <w:t>&lt;/</w:t>
-      </w:r>
-      <w:r>
-        <w:rPr>
-          <w:rFonts w:ascii="Consolas" w:hAnsi="Consolas" w:cs="Consolas"/>
-          <w:color w:val="3F7F7F"/>
-          <w:sz w:val="20"/>
-          <w:szCs w:val="20"/>
-          <w:lang w:val="en-US"/>
-        </w:rPr>
-        <w:t>artifactId</w:t>
+        <w:t>dependencies</w:t>
       </w:r>
       <w:r>
         <w:rPr>
@@ -41235,7 +41615,7 @@
           <w:szCs w:val="20"/>
           <w:lang w:val="en-US"/>
         </w:rPr>
-        <w:t xml:space="preserve">          </w:t>
+        <w:t xml:space="preserve">      </w:t>
       </w:r>
       <w:r>
         <w:rPr>
@@ -41255,47 +41635,7 @@
           <w:szCs w:val="20"/>
           <w:lang w:val="en-US"/>
         </w:rPr>
-        <w:t>version</w:t>
-      </w:r>
-      <w:r>
-        <w:rPr>
-          <w:rFonts w:ascii="Consolas" w:hAnsi="Consolas" w:cs="Consolas"/>
-          <w:color w:val="008080"/>
-          <w:sz w:val="20"/>
-          <w:szCs w:val="20"/>
-          <w:lang w:val="en-US"/>
-        </w:rPr>
-        <w:t>&gt;</w:t>
-      </w:r>
-      <w:r>
-        <w:rPr>
-          <w:rFonts w:ascii="Consolas" w:hAnsi="Consolas" w:cs="Consolas"/>
-          <w:color w:val="000000"/>
-          <w:sz w:val="20"/>
-          <w:szCs w:val="20"/>
-          <w:lang w:val="en-US"/>
-        </w:rPr>
-        <w:t>1.2.0-SNAPSHOT</w:t>
-      </w:r>
-      <w:r>
-        <w:rPr>
-          <w:rFonts w:ascii="Consolas" w:hAnsi="Consolas" w:cs="Consolas"/>
-          <w:color w:val="008080"/>
-          <w:sz w:val="20"/>
-          <w:szCs w:val="20"/>
-          <w:lang w:val="en-US"/>
-        </w:rPr>
-        <w:t>&lt;/</w:t>
-      </w:r>
-      <w:r>
-        <w:rPr>
-          <w:rFonts w:ascii="Consolas" w:hAnsi="Consolas" w:cs="Consolas"/>
-          <w:color w:val="3F7F7F"/>
-          <w:sz w:val="20"/>
-          <w:szCs w:val="20"/>
-          <w:lang w:val="en-US"/>
-        </w:rPr>
-        <w:t>version</w:t>
+        <w:t>dependency</w:t>
       </w:r>
       <w:r>
         <w:rPr>
@@ -41329,7 +41669,7 @@
           <w:szCs w:val="20"/>
           <w:lang w:val="en-US"/>
         </w:rPr>
-        <w:t xml:space="preserve">      </w:t>
+        <w:t xml:space="preserve">          </w:t>
       </w:r>
       <w:r>
         <w:rPr>
@@ -41339,6 +41679,46 @@
           <w:szCs w:val="20"/>
           <w:lang w:val="en-US"/>
         </w:rPr>
+        <w:t>&lt;</w:t>
+      </w:r>
+      <w:r>
+        <w:rPr>
+          <w:rFonts w:ascii="Consolas" w:hAnsi="Consolas" w:cs="Consolas"/>
+          <w:color w:val="3F7F7F"/>
+          <w:sz w:val="20"/>
+          <w:szCs w:val="20"/>
+          <w:lang w:val="en-US"/>
+        </w:rPr>
+        <w:t>groupId</w:t>
+      </w:r>
+      <w:r>
+        <w:rPr>
+          <w:rFonts w:ascii="Consolas" w:hAnsi="Consolas" w:cs="Consolas"/>
+          <w:color w:val="008080"/>
+          <w:sz w:val="20"/>
+          <w:szCs w:val="20"/>
+          <w:lang w:val="en-US"/>
+        </w:rPr>
+        <w:t>&gt;</w:t>
+      </w:r>
+      <w:r>
+        <w:rPr>
+          <w:rFonts w:ascii="Consolas" w:hAnsi="Consolas" w:cs="Consolas"/>
+          <w:color w:val="000000"/>
+          <w:sz w:val="20"/>
+          <w:szCs w:val="20"/>
+          <w:lang w:val="en-US"/>
+        </w:rPr>
+        <w:t>net.ssehub.easy</w:t>
+      </w:r>
+      <w:r>
+        <w:rPr>
+          <w:rFonts w:ascii="Consolas" w:hAnsi="Consolas" w:cs="Consolas"/>
+          <w:color w:val="008080"/>
+          <w:sz w:val="20"/>
+          <w:szCs w:val="20"/>
+          <w:lang w:val="en-US"/>
+        </w:rPr>
         <w:t>&lt;/</w:t>
       </w:r>
       <w:r>
@@ -41349,7 +41729,7 @@
           <w:szCs w:val="20"/>
           <w:lang w:val="en-US"/>
         </w:rPr>
-        <w:t>dependency</w:t>
+        <w:t>groupId</w:t>
       </w:r>
       <w:r>
         <w:rPr>
@@ -41383,7 +41763,7 @@
           <w:szCs w:val="20"/>
           <w:lang w:val="en-US"/>
         </w:rPr>
-        <w:t xml:space="preserve">      </w:t>
+        <w:t xml:space="preserve">          </w:t>
       </w:r>
       <w:r>
         <w:rPr>
@@ -41403,7 +41783,47 @@
           <w:szCs w:val="20"/>
           <w:lang w:val="en-US"/>
         </w:rPr>
-        <w:t>dependency</w:t>
+        <w:t>artifactId</w:t>
+      </w:r>
+      <w:r>
+        <w:rPr>
+          <w:rFonts w:ascii="Consolas" w:hAnsi="Consolas" w:cs="Consolas"/>
+          <w:color w:val="008080"/>
+          <w:sz w:val="20"/>
+          <w:szCs w:val="20"/>
+          <w:lang w:val="en-US"/>
+        </w:rPr>
+        <w:t>&gt;</w:t>
+      </w:r>
+      <w:r>
+        <w:rPr>
+          <w:rFonts w:ascii="Consolas" w:hAnsi="Consolas" w:cs="Consolas"/>
+          <w:color w:val="000000"/>
+          <w:sz w:val="20"/>
+          <w:szCs w:val="20"/>
+          <w:lang w:val="en-US"/>
+        </w:rPr>
+        <w:t>ivml</w:t>
+      </w:r>
+      <w:r>
+        <w:rPr>
+          <w:rFonts w:ascii="Consolas" w:hAnsi="Consolas" w:cs="Consolas"/>
+          <w:color w:val="008080"/>
+          <w:sz w:val="20"/>
+          <w:szCs w:val="20"/>
+          <w:lang w:val="en-US"/>
+        </w:rPr>
+        <w:t>&lt;/</w:t>
+      </w:r>
+      <w:r>
+        <w:rPr>
+          <w:rFonts w:ascii="Consolas" w:hAnsi="Consolas" w:cs="Consolas"/>
+          <w:color w:val="3F7F7F"/>
+          <w:sz w:val="20"/>
+          <w:szCs w:val="20"/>
+          <w:lang w:val="en-US"/>
+        </w:rPr>
+        <w:t>artifactId</w:t>
       </w:r>
       <w:r>
         <w:rPr>
@@ -41457,7 +41877,7 @@
           <w:szCs w:val="20"/>
           <w:lang w:val="en-US"/>
         </w:rPr>
-        <w:t>groupId</w:t>
+        <w:t>version</w:t>
       </w:r>
       <w:r>
         <w:rPr>
@@ -41477,7 +41897,7 @@
           <w:szCs w:val="20"/>
           <w:lang w:val="en-US"/>
         </w:rPr>
-        <w:t>net.ssehub.easy.reasoning</w:t>
+        <w:t>1.2.0-SNAPSHOT</w:t>
       </w:r>
       <w:r>
         <w:rPr>
@@ -41497,7 +41917,7 @@
           <w:szCs w:val="20"/>
           <w:lang w:val="en-US"/>
         </w:rPr>
-        <w:t>groupId</w:t>
+        <w:t>version</w:t>
       </w:r>
       <w:r>
         <w:rPr>
@@ -41531,7 +41951,7 @@
           <w:szCs w:val="20"/>
           <w:lang w:val="en-US"/>
         </w:rPr>
-        <w:t xml:space="preserve">          </w:t>
+        <w:t xml:space="preserve">      </w:t>
       </w:r>
       <w:r>
         <w:rPr>
@@ -41541,7 +41961,7 @@
           <w:szCs w:val="20"/>
           <w:lang w:val="en-US"/>
         </w:rPr>
-        <w:t>&lt;</w:t>
+        <w:t>&lt;/</w:t>
       </w:r>
       <w:r>
         <w:rPr>
@@ -41551,47 +41971,7 @@
           <w:szCs w:val="20"/>
           <w:lang w:val="en-US"/>
         </w:rPr>
-        <w:t>artifactId</w:t>
-      </w:r>
-      <w:r>
-        <w:rPr>
-          <w:rFonts w:ascii="Consolas" w:hAnsi="Consolas" w:cs="Consolas"/>
-          <w:color w:val="008080"/>
-          <w:sz w:val="20"/>
-          <w:szCs w:val="20"/>
-          <w:lang w:val="en-US"/>
-        </w:rPr>
-        <w:t>&gt;</w:t>
-      </w:r>
-      <w:r>
-        <w:rPr>
-          <w:rFonts w:ascii="Consolas" w:hAnsi="Consolas" w:cs="Consolas"/>
-          <w:color w:val="000000"/>
-          <w:sz w:val="20"/>
-          <w:szCs w:val="20"/>
-          <w:lang w:val="en-US"/>
-        </w:rPr>
-        <w:t>sseReasoner</w:t>
-      </w:r>
-      <w:r>
-        <w:rPr>
-          <w:rFonts w:ascii="Consolas" w:hAnsi="Consolas" w:cs="Consolas"/>
-          <w:color w:val="008080"/>
-          <w:sz w:val="20"/>
-          <w:szCs w:val="20"/>
-          <w:lang w:val="en-US"/>
-        </w:rPr>
-        <w:t>&lt;/</w:t>
-      </w:r>
-      <w:r>
-        <w:rPr>
-          <w:rFonts w:ascii="Consolas" w:hAnsi="Consolas" w:cs="Consolas"/>
-          <w:color w:val="3F7F7F"/>
-          <w:sz w:val="20"/>
-          <w:szCs w:val="20"/>
-          <w:lang w:val="en-US"/>
-        </w:rPr>
-        <w:t>artifactId</w:t>
+        <w:t>dependency</w:t>
       </w:r>
       <w:r>
         <w:rPr>
@@ -41625,7 +42005,7 @@
           <w:szCs w:val="20"/>
           <w:lang w:val="en-US"/>
         </w:rPr>
-        <w:t xml:space="preserve">          </w:t>
+        <w:t xml:space="preserve">      </w:t>
       </w:r>
       <w:r>
         <w:rPr>
@@ -41645,47 +42025,7 @@
           <w:szCs w:val="20"/>
           <w:lang w:val="en-US"/>
         </w:rPr>
-        <w:t>version</w:t>
-      </w:r>
-      <w:r>
-        <w:rPr>
-          <w:rFonts w:ascii="Consolas" w:hAnsi="Consolas" w:cs="Consolas"/>
-          <w:color w:val="008080"/>
-          <w:sz w:val="20"/>
-          <w:szCs w:val="20"/>
-          <w:lang w:val="en-US"/>
-        </w:rPr>
-        <w:t>&gt;</w:t>
-      </w:r>
-      <w:r>
-        <w:rPr>
-          <w:rFonts w:ascii="Consolas" w:hAnsi="Consolas" w:cs="Consolas"/>
-          <w:color w:val="000000"/>
-          <w:sz w:val="20"/>
-          <w:szCs w:val="20"/>
-          <w:lang w:val="en-US"/>
-        </w:rPr>
-        <w:t>1.2.0-SNAPSHOT</w:t>
-      </w:r>
-      <w:r>
-        <w:rPr>
-          <w:rFonts w:ascii="Consolas" w:hAnsi="Consolas" w:cs="Consolas"/>
-          <w:color w:val="008080"/>
-          <w:sz w:val="20"/>
-          <w:szCs w:val="20"/>
-          <w:lang w:val="en-US"/>
-        </w:rPr>
-        <w:t>&lt;/</w:t>
-      </w:r>
-      <w:r>
-        <w:rPr>
-          <w:rFonts w:ascii="Consolas" w:hAnsi="Consolas" w:cs="Consolas"/>
-          <w:color w:val="3F7F7F"/>
-          <w:sz w:val="20"/>
-          <w:szCs w:val="20"/>
-          <w:lang w:val="en-US"/>
-        </w:rPr>
-        <w:t>version</w:t>
+        <w:t>dependency</w:t>
       </w:r>
       <w:r>
         <w:rPr>
@@ -41719,7 +42059,7 @@
           <w:szCs w:val="20"/>
           <w:lang w:val="en-US"/>
         </w:rPr>
-        <w:t xml:space="preserve">      </w:t>
+        <w:t xml:space="preserve">          </w:t>
       </w:r>
       <w:r>
         <w:rPr>
@@ -41729,6 +42069,46 @@
           <w:szCs w:val="20"/>
           <w:lang w:val="en-US"/>
         </w:rPr>
+        <w:t>&lt;</w:t>
+      </w:r>
+      <w:r>
+        <w:rPr>
+          <w:rFonts w:ascii="Consolas" w:hAnsi="Consolas" w:cs="Consolas"/>
+          <w:color w:val="3F7F7F"/>
+          <w:sz w:val="20"/>
+          <w:szCs w:val="20"/>
+          <w:lang w:val="en-US"/>
+        </w:rPr>
+        <w:t>groupId</w:t>
+      </w:r>
+      <w:r>
+        <w:rPr>
+          <w:rFonts w:ascii="Consolas" w:hAnsi="Consolas" w:cs="Consolas"/>
+          <w:color w:val="008080"/>
+          <w:sz w:val="20"/>
+          <w:szCs w:val="20"/>
+          <w:lang w:val="en-US"/>
+        </w:rPr>
+        <w:t>&gt;</w:t>
+      </w:r>
+      <w:r>
+        <w:rPr>
+          <w:rFonts w:ascii="Consolas" w:hAnsi="Consolas" w:cs="Consolas"/>
+          <w:color w:val="000000"/>
+          <w:sz w:val="20"/>
+          <w:szCs w:val="20"/>
+          <w:lang w:val="en-US"/>
+        </w:rPr>
+        <w:t>net.ssehub.easy.reasoning</w:t>
+      </w:r>
+      <w:r>
+        <w:rPr>
+          <w:rFonts w:ascii="Consolas" w:hAnsi="Consolas" w:cs="Consolas"/>
+          <w:color w:val="008080"/>
+          <w:sz w:val="20"/>
+          <w:szCs w:val="20"/>
+          <w:lang w:val="en-US"/>
+        </w:rPr>
         <w:t>&lt;/</w:t>
       </w:r>
       <w:r>
@@ -41739,7 +42119,7 @@
           <w:szCs w:val="20"/>
           <w:lang w:val="en-US"/>
         </w:rPr>
-        <w:t>dependency</w:t>
+        <w:t>groupId</w:t>
       </w:r>
       <w:r>
         <w:rPr>
@@ -41773,7 +42153,7 @@
           <w:szCs w:val="20"/>
           <w:lang w:val="en-US"/>
         </w:rPr>
-        <w:t xml:space="preserve">      </w:t>
+        <w:t xml:space="preserve">          </w:t>
       </w:r>
       <w:r>
         <w:rPr>
@@ -41793,7 +42173,47 @@
           <w:szCs w:val="20"/>
           <w:lang w:val="en-US"/>
         </w:rPr>
-        <w:t>dependency</w:t>
+        <w:t>artifactId</w:t>
+      </w:r>
+      <w:r>
+        <w:rPr>
+          <w:rFonts w:ascii="Consolas" w:hAnsi="Consolas" w:cs="Consolas"/>
+          <w:color w:val="008080"/>
+          <w:sz w:val="20"/>
+          <w:szCs w:val="20"/>
+          <w:lang w:val="en-US"/>
+        </w:rPr>
+        <w:t>&gt;</w:t>
+      </w:r>
+      <w:r>
+        <w:rPr>
+          <w:rFonts w:ascii="Consolas" w:hAnsi="Consolas" w:cs="Consolas"/>
+          <w:color w:val="000000"/>
+          <w:sz w:val="20"/>
+          <w:szCs w:val="20"/>
+          <w:lang w:val="en-US"/>
+        </w:rPr>
+        <w:t>sseReasoner</w:t>
+      </w:r>
+      <w:r>
+        <w:rPr>
+          <w:rFonts w:ascii="Consolas" w:hAnsi="Consolas" w:cs="Consolas"/>
+          <w:color w:val="008080"/>
+          <w:sz w:val="20"/>
+          <w:szCs w:val="20"/>
+          <w:lang w:val="en-US"/>
+        </w:rPr>
+        <w:t>&lt;/</w:t>
+      </w:r>
+      <w:r>
+        <w:rPr>
+          <w:rFonts w:ascii="Consolas" w:hAnsi="Consolas" w:cs="Consolas"/>
+          <w:color w:val="3F7F7F"/>
+          <w:sz w:val="20"/>
+          <w:szCs w:val="20"/>
+          <w:lang w:val="en-US"/>
+        </w:rPr>
+        <w:t>artifactId</w:t>
       </w:r>
       <w:r>
         <w:rPr>
@@ -41847,7 +42267,7 @@
           <w:szCs w:val="20"/>
           <w:lang w:val="en-US"/>
         </w:rPr>
-        <w:t>groupId</w:t>
+        <w:t>version</w:t>
       </w:r>
       <w:r>
         <w:rPr>
@@ -41867,7 +42287,7 @@
           <w:szCs w:val="20"/>
           <w:lang w:val="en-US"/>
         </w:rPr>
-        <w:t>net.ssehub.easy.runtime</w:t>
+        <w:t>1.2.0-SNAPSHOT</w:t>
       </w:r>
       <w:r>
         <w:rPr>
@@ -41887,7 +42307,7 @@
           <w:szCs w:val="20"/>
           <w:lang w:val="en-US"/>
         </w:rPr>
-        <w:t>groupId</w:t>
+        <w:t>version</w:t>
       </w:r>
       <w:r>
         <w:rPr>
@@ -41921,7 +42341,7 @@
           <w:szCs w:val="20"/>
           <w:lang w:val="en-US"/>
         </w:rPr>
-        <w:t xml:space="preserve">          </w:t>
+        <w:t xml:space="preserve">      </w:t>
       </w:r>
       <w:r>
         <w:rPr>
@@ -41931,7 +42351,7 @@
           <w:szCs w:val="20"/>
           <w:lang w:val="en-US"/>
         </w:rPr>
-        <w:t>&lt;</w:t>
+        <w:t>&lt;/</w:t>
       </w:r>
       <w:r>
         <w:rPr>
@@ -41941,47 +42361,7 @@
           <w:szCs w:val="20"/>
           <w:lang w:val="en-US"/>
         </w:rPr>
-        <w:t>artifactId</w:t>
-      </w:r>
-      <w:r>
-        <w:rPr>
-          <w:rFonts w:ascii="Consolas" w:hAnsi="Consolas" w:cs="Consolas"/>
-          <w:color w:val="008080"/>
-          <w:sz w:val="20"/>
-          <w:szCs w:val="20"/>
-          <w:lang w:val="en-US"/>
-        </w:rPr>
-        <w:t>&gt;</w:t>
-      </w:r>
-      <w:r>
-        <w:rPr>
-          <w:rFonts w:ascii="Consolas" w:hAnsi="Consolas" w:cs="Consolas"/>
-          <w:color w:val="000000"/>
-          <w:sz w:val="20"/>
-          <w:szCs w:val="20"/>
-          <w:lang w:val="en-US"/>
-        </w:rPr>
-        <w:t>loader</w:t>
-      </w:r>
-      <w:r>
-        <w:rPr>
-          <w:rFonts w:ascii="Consolas" w:hAnsi="Consolas" w:cs="Consolas"/>
-          <w:color w:val="008080"/>
-          <w:sz w:val="20"/>
-          <w:szCs w:val="20"/>
-          <w:lang w:val="en-US"/>
-        </w:rPr>
-        <w:t>&lt;/</w:t>
-      </w:r>
-      <w:r>
-        <w:rPr>
-          <w:rFonts w:ascii="Consolas" w:hAnsi="Consolas" w:cs="Consolas"/>
-          <w:color w:val="3F7F7F"/>
-          <w:sz w:val="20"/>
-          <w:szCs w:val="20"/>
-          <w:lang w:val="en-US"/>
-        </w:rPr>
-        <w:t>artifactId</w:t>
+        <w:t>dependency</w:t>
       </w:r>
       <w:r>
         <w:rPr>
@@ -42015,7 +42395,7 @@
           <w:szCs w:val="20"/>
           <w:lang w:val="en-US"/>
         </w:rPr>
-        <w:t xml:space="preserve">          </w:t>
+        <w:t xml:space="preserve">      </w:t>
       </w:r>
       <w:r>
         <w:rPr>
@@ -42035,47 +42415,7 @@
           <w:szCs w:val="20"/>
           <w:lang w:val="en-US"/>
         </w:rPr>
-        <w:t>version</w:t>
-      </w:r>
-      <w:r>
-        <w:rPr>
-          <w:rFonts w:ascii="Consolas" w:hAnsi="Consolas" w:cs="Consolas"/>
-          <w:color w:val="008080"/>
-          <w:sz w:val="20"/>
-          <w:szCs w:val="20"/>
-          <w:lang w:val="en-US"/>
-        </w:rPr>
-        <w:t>&gt;</w:t>
-      </w:r>
-      <w:r>
-        <w:rPr>
-          <w:rFonts w:ascii="Consolas" w:hAnsi="Consolas" w:cs="Consolas"/>
-          <w:color w:val="000000"/>
-          <w:sz w:val="20"/>
-          <w:szCs w:val="20"/>
-          <w:lang w:val="en-US"/>
-        </w:rPr>
-        <w:t>1.2.0-SNAPSHOT</w:t>
-      </w:r>
-      <w:r>
-        <w:rPr>
-          <w:rFonts w:ascii="Consolas" w:hAnsi="Consolas" w:cs="Consolas"/>
-          <w:color w:val="008080"/>
-          <w:sz w:val="20"/>
-          <w:szCs w:val="20"/>
-          <w:lang w:val="en-US"/>
-        </w:rPr>
-        <w:t>&lt;/</w:t>
-      </w:r>
-      <w:r>
-        <w:rPr>
-          <w:rFonts w:ascii="Consolas" w:hAnsi="Consolas" w:cs="Consolas"/>
-          <w:color w:val="3F7F7F"/>
-          <w:sz w:val="20"/>
-          <w:szCs w:val="20"/>
-          <w:lang w:val="en-US"/>
-        </w:rPr>
-        <w:t>version</w:t>
+        <w:t>dependency</w:t>
       </w:r>
       <w:r>
         <w:rPr>
@@ -42109,7 +42449,7 @@
           <w:szCs w:val="20"/>
           <w:lang w:val="en-US"/>
         </w:rPr>
-        <w:t xml:space="preserve">      </w:t>
+        <w:t xml:space="preserve">          </w:t>
       </w:r>
       <w:r>
         <w:rPr>
@@ -42119,6 +42459,46 @@
           <w:szCs w:val="20"/>
           <w:lang w:val="en-US"/>
         </w:rPr>
+        <w:t>&lt;</w:t>
+      </w:r>
+      <w:r>
+        <w:rPr>
+          <w:rFonts w:ascii="Consolas" w:hAnsi="Consolas" w:cs="Consolas"/>
+          <w:color w:val="3F7F7F"/>
+          <w:sz w:val="20"/>
+          <w:szCs w:val="20"/>
+          <w:lang w:val="en-US"/>
+        </w:rPr>
+        <w:t>groupId</w:t>
+      </w:r>
+      <w:r>
+        <w:rPr>
+          <w:rFonts w:ascii="Consolas" w:hAnsi="Consolas" w:cs="Consolas"/>
+          <w:color w:val="008080"/>
+          <w:sz w:val="20"/>
+          <w:szCs w:val="20"/>
+          <w:lang w:val="en-US"/>
+        </w:rPr>
+        <w:t>&gt;</w:t>
+      </w:r>
+      <w:r>
+        <w:rPr>
+          <w:rFonts w:ascii="Consolas" w:hAnsi="Consolas" w:cs="Consolas"/>
+          <w:color w:val="000000"/>
+          <w:sz w:val="20"/>
+          <w:szCs w:val="20"/>
+          <w:lang w:val="en-US"/>
+        </w:rPr>
+        <w:t>net.ssehub.easy.runtime</w:t>
+      </w:r>
+      <w:r>
+        <w:rPr>
+          <w:rFonts w:ascii="Consolas" w:hAnsi="Consolas" w:cs="Consolas"/>
+          <w:color w:val="008080"/>
+          <w:sz w:val="20"/>
+          <w:szCs w:val="20"/>
+          <w:lang w:val="en-US"/>
+        </w:rPr>
         <w:t>&lt;/</w:t>
       </w:r>
       <w:r>
@@ -42129,7 +42509,7 @@
           <w:szCs w:val="20"/>
           <w:lang w:val="en-US"/>
         </w:rPr>
-        <w:t>dependency</w:t>
+        <w:t>groupId</w:t>
       </w:r>
       <w:r>
         <w:rPr>
@@ -42163,7 +42543,7 @@
           <w:szCs w:val="20"/>
           <w:lang w:val="en-US"/>
         </w:rPr>
-        <w:t xml:space="preserve">      </w:t>
+        <w:t xml:space="preserve">          </w:t>
       </w:r>
       <w:r>
         <w:rPr>
@@ -42183,7 +42563,47 @@
           <w:szCs w:val="20"/>
           <w:lang w:val="en-US"/>
         </w:rPr>
-        <w:t>dependency</w:t>
+        <w:t>artifactId</w:t>
+      </w:r>
+      <w:r>
+        <w:rPr>
+          <w:rFonts w:ascii="Consolas" w:hAnsi="Consolas" w:cs="Consolas"/>
+          <w:color w:val="008080"/>
+          <w:sz w:val="20"/>
+          <w:szCs w:val="20"/>
+          <w:lang w:val="en-US"/>
+        </w:rPr>
+        <w:t>&gt;</w:t>
+      </w:r>
+      <w:r>
+        <w:rPr>
+          <w:rFonts w:ascii="Consolas" w:hAnsi="Consolas" w:cs="Consolas"/>
+          <w:color w:val="000000"/>
+          <w:sz w:val="20"/>
+          <w:szCs w:val="20"/>
+          <w:lang w:val="en-US"/>
+        </w:rPr>
+        <w:t>loader</w:t>
+      </w:r>
+      <w:r>
+        <w:rPr>
+          <w:rFonts w:ascii="Consolas" w:hAnsi="Consolas" w:cs="Consolas"/>
+          <w:color w:val="008080"/>
+          <w:sz w:val="20"/>
+          <w:szCs w:val="20"/>
+          <w:lang w:val="en-US"/>
+        </w:rPr>
+        <w:t>&lt;/</w:t>
+      </w:r>
+      <w:r>
+        <w:rPr>
+          <w:rFonts w:ascii="Consolas" w:hAnsi="Consolas" w:cs="Consolas"/>
+          <w:color w:val="3F7F7F"/>
+          <w:sz w:val="20"/>
+          <w:szCs w:val="20"/>
+          <w:lang w:val="en-US"/>
+        </w:rPr>
+        <w:t>artifactId</w:t>
       </w:r>
       <w:r>
         <w:rPr>
@@ -42237,7 +42657,7 @@
           <w:szCs w:val="20"/>
           <w:lang w:val="en-US"/>
         </w:rPr>
-        <w:t>groupId</w:t>
+        <w:t>version</w:t>
       </w:r>
       <w:r>
         <w:rPr>
@@ -42257,18 +42677,7 @@
           <w:szCs w:val="20"/>
           <w:lang w:val="en-US"/>
         </w:rPr>
-        <w:t>commons-</w:t>
-      </w:r>
-      <w:r>
-        <w:rPr>
-          <w:rFonts w:ascii="Consolas" w:hAnsi="Consolas" w:cs="Consolas"/>
-          <w:color w:val="000000"/>
-          <w:sz w:val="20"/>
-          <w:szCs w:val="20"/>
-          <w:u w:val="single"/>
-          <w:lang w:val="en-US"/>
-        </w:rPr>
-        <w:t>io</w:t>
+        <w:t>1.2.0-SNAPSHOT</w:t>
       </w:r>
       <w:r>
         <w:rPr>
@@ -42288,7 +42697,7 @@
           <w:szCs w:val="20"/>
           <w:lang w:val="en-US"/>
         </w:rPr>
-        <w:t>groupId</w:t>
+        <w:t>version</w:t>
       </w:r>
       <w:r>
         <w:rPr>
@@ -42322,7 +42731,7 @@
           <w:szCs w:val="20"/>
           <w:lang w:val="en-US"/>
         </w:rPr>
-        <w:t xml:space="preserve">          </w:t>
+        <w:t xml:space="preserve">      </w:t>
       </w:r>
       <w:r>
         <w:rPr>
@@ -42332,7 +42741,7 @@
           <w:szCs w:val="20"/>
           <w:lang w:val="en-US"/>
         </w:rPr>
-        <w:t>&lt;</w:t>
+        <w:t>&lt;/</w:t>
       </w:r>
       <w:r>
         <w:rPr>
@@ -42342,58 +42751,7 @@
           <w:szCs w:val="20"/>
           <w:lang w:val="en-US"/>
         </w:rPr>
-        <w:t>artifactId</w:t>
-      </w:r>
-      <w:r>
-        <w:rPr>
-          <w:rFonts w:ascii="Consolas" w:hAnsi="Consolas" w:cs="Consolas"/>
-          <w:color w:val="008080"/>
-          <w:sz w:val="20"/>
-          <w:szCs w:val="20"/>
-          <w:lang w:val="en-US"/>
-        </w:rPr>
-        <w:t>&gt;</w:t>
-      </w:r>
-      <w:r>
-        <w:rPr>
-          <w:rFonts w:ascii="Consolas" w:hAnsi="Consolas" w:cs="Consolas"/>
-          <w:color w:val="000000"/>
-          <w:sz w:val="20"/>
-          <w:szCs w:val="20"/>
-          <w:lang w:val="en-US"/>
-        </w:rPr>
-        <w:t>commons-</w:t>
-      </w:r>
-      <w:r>
-        <w:rPr>
-          <w:rFonts w:ascii="Consolas" w:hAnsi="Consolas" w:cs="Consolas"/>
-          <w:color w:val="000000"/>
-          <w:sz w:val="20"/>
-          <w:szCs w:val="20"/>
-          <w:u w:val="single"/>
-          <w:lang w:val="en-US"/>
-        </w:rPr>
-        <w:t>io</w:t>
-      </w:r>
-      <w:r>
-        <w:rPr>
-          <w:rFonts w:ascii="Consolas" w:hAnsi="Consolas" w:cs="Consolas"/>
-          <w:color w:val="008080"/>
-          <w:sz w:val="20"/>
-          <w:szCs w:val="20"/>
-          <w:lang w:val="en-US"/>
-        </w:rPr>
-        <w:t>&lt;/</w:t>
-      </w:r>
-      <w:r>
-        <w:rPr>
-          <w:rFonts w:ascii="Consolas" w:hAnsi="Consolas" w:cs="Consolas"/>
-          <w:color w:val="3F7F7F"/>
-          <w:sz w:val="20"/>
-          <w:szCs w:val="20"/>
-          <w:lang w:val="en-US"/>
-        </w:rPr>
-        <w:t>artifactId</w:t>
+        <w:t>dependency</w:t>
       </w:r>
       <w:r>
         <w:rPr>
@@ -42427,6 +42785,7 @@
           <w:szCs w:val="20"/>
           <w:lang w:val="en-US"/>
         </w:rPr>
+        <w:lastRenderedPageBreak/>
         <w:t xml:space="preserve">      </w:t>
       </w:r>
       <w:r>
@@ -42437,7 +42796,7 @@
           <w:szCs w:val="20"/>
           <w:lang w:val="en-US"/>
         </w:rPr>
-        <w:t>&lt;/</w:t>
+        <w:t>&lt;</w:t>
       </w:r>
       <w:r>
         <w:rPr>
@@ -42458,16 +42817,6 @@
           <w:lang w:val="en-US"/>
         </w:rPr>
         <w:t>&gt;</w:t>
-      </w:r>
-      <w:r>
-        <w:rPr>
-          <w:rFonts w:ascii="Consolas" w:hAnsi="Consolas" w:cs="Consolas"/>
-          <w:color w:val="000000"/>
-          <w:sz w:val="20"/>
-          <w:szCs w:val="20"/>
-          <w:lang w:val="en-US"/>
-        </w:rPr>
-        <w:t xml:space="preserve"> </w:t>
       </w:r>
     </w:p>
     <w:p>
@@ -42491,17 +42840,7 @@
           <w:szCs w:val="20"/>
           <w:lang w:val="en-US"/>
         </w:rPr>
-        <w:t xml:space="preserve"> </w:t>
-      </w:r>
-      <w:r>
-        <w:rPr>
-          <w:rFonts w:ascii="Consolas" w:hAnsi="Consolas" w:cs="Consolas"/>
-          <w:color w:val="000000"/>
-          <w:sz w:val="20"/>
-          <w:szCs w:val="20"/>
-          <w:lang w:val="en-US"/>
-        </w:rPr>
-        <w:t xml:space="preserve"> </w:t>
+        <w:t xml:space="preserve">          </w:t>
       </w:r>
       <w:r>
         <w:rPr>
@@ -42511,6 +42850,57 @@
           <w:szCs w:val="20"/>
           <w:lang w:val="en-US"/>
         </w:rPr>
+        <w:t>&lt;</w:t>
+      </w:r>
+      <w:r>
+        <w:rPr>
+          <w:rFonts w:ascii="Consolas" w:hAnsi="Consolas" w:cs="Consolas"/>
+          <w:color w:val="3F7F7F"/>
+          <w:sz w:val="20"/>
+          <w:szCs w:val="20"/>
+          <w:lang w:val="en-US"/>
+        </w:rPr>
+        <w:t>groupId</w:t>
+      </w:r>
+      <w:r>
+        <w:rPr>
+          <w:rFonts w:ascii="Consolas" w:hAnsi="Consolas" w:cs="Consolas"/>
+          <w:color w:val="008080"/>
+          <w:sz w:val="20"/>
+          <w:szCs w:val="20"/>
+          <w:lang w:val="en-US"/>
+        </w:rPr>
+        <w:t>&gt;</w:t>
+      </w:r>
+      <w:r>
+        <w:rPr>
+          <w:rFonts w:ascii="Consolas" w:hAnsi="Consolas" w:cs="Consolas"/>
+          <w:color w:val="000000"/>
+          <w:sz w:val="20"/>
+          <w:szCs w:val="20"/>
+          <w:lang w:val="en-US"/>
+        </w:rPr>
+        <w:t>commons-</w:t>
+      </w:r>
+      <w:r>
+        <w:rPr>
+          <w:rFonts w:ascii="Consolas" w:hAnsi="Consolas" w:cs="Consolas"/>
+          <w:color w:val="000000"/>
+          <w:sz w:val="20"/>
+          <w:szCs w:val="20"/>
+          <w:u w:val="single"/>
+          <w:lang w:val="en-US"/>
+        </w:rPr>
+        <w:t>io</w:t>
+      </w:r>
+      <w:r>
+        <w:rPr>
+          <w:rFonts w:ascii="Consolas" w:hAnsi="Consolas" w:cs="Consolas"/>
+          <w:color w:val="008080"/>
+          <w:sz w:val="20"/>
+          <w:szCs w:val="20"/>
+          <w:lang w:val="en-US"/>
+        </w:rPr>
         <w:t>&lt;/</w:t>
       </w:r>
       <w:r>
@@ -42521,7 +42911,7 @@
           <w:szCs w:val="20"/>
           <w:lang w:val="en-US"/>
         </w:rPr>
-        <w:t>dependencies</w:t>
+        <w:t>groupId</w:t>
       </w:r>
       <w:r>
         <w:rPr>
@@ -42550,11 +42940,72 @@
       <w:r>
         <w:rPr>
           <w:rFonts w:ascii="Consolas" w:hAnsi="Consolas" w:cs="Consolas"/>
+          <w:color w:val="000000"/>
+          <w:sz w:val="20"/>
+          <w:szCs w:val="20"/>
+          <w:lang w:val="en-US"/>
+        </w:rPr>
+        <w:t xml:space="preserve">          </w:t>
+      </w:r>
+      <w:r>
+        <w:rPr>
+          <w:rFonts w:ascii="Consolas" w:hAnsi="Consolas" w:cs="Consolas"/>
           <w:color w:val="008080"/>
           <w:sz w:val="20"/>
           <w:szCs w:val="20"/>
           <w:lang w:val="en-US"/>
         </w:rPr>
+        <w:t>&lt;</w:t>
+      </w:r>
+      <w:r>
+        <w:rPr>
+          <w:rFonts w:ascii="Consolas" w:hAnsi="Consolas" w:cs="Consolas"/>
+          <w:color w:val="3F7F7F"/>
+          <w:sz w:val="20"/>
+          <w:szCs w:val="20"/>
+          <w:lang w:val="en-US"/>
+        </w:rPr>
+        <w:t>artifactId</w:t>
+      </w:r>
+      <w:r>
+        <w:rPr>
+          <w:rFonts w:ascii="Consolas" w:hAnsi="Consolas" w:cs="Consolas"/>
+          <w:color w:val="008080"/>
+          <w:sz w:val="20"/>
+          <w:szCs w:val="20"/>
+          <w:lang w:val="en-US"/>
+        </w:rPr>
+        <w:t>&gt;</w:t>
+      </w:r>
+      <w:r>
+        <w:rPr>
+          <w:rFonts w:ascii="Consolas" w:hAnsi="Consolas" w:cs="Consolas"/>
+          <w:color w:val="000000"/>
+          <w:sz w:val="20"/>
+          <w:szCs w:val="20"/>
+          <w:lang w:val="en-US"/>
+        </w:rPr>
+        <w:t>commons-</w:t>
+      </w:r>
+      <w:r>
+        <w:rPr>
+          <w:rFonts w:ascii="Consolas" w:hAnsi="Consolas" w:cs="Consolas"/>
+          <w:color w:val="000000"/>
+          <w:sz w:val="20"/>
+          <w:szCs w:val="20"/>
+          <w:u w:val="single"/>
+          <w:lang w:val="en-US"/>
+        </w:rPr>
+        <w:t>io</w:t>
+      </w:r>
+      <w:r>
+        <w:rPr>
+          <w:rFonts w:ascii="Consolas" w:hAnsi="Consolas" w:cs="Consolas"/>
+          <w:color w:val="008080"/>
+          <w:sz w:val="20"/>
+          <w:szCs w:val="20"/>
+          <w:lang w:val="en-US"/>
+        </w:rPr>
         <w:t>&lt;/</w:t>
       </w:r>
       <w:r>
@@ -42565,6 +43016,178 @@
           <w:szCs w:val="20"/>
           <w:lang w:val="en-US"/>
         </w:rPr>
+        <w:t>artifactId</w:t>
+      </w:r>
+      <w:r>
+        <w:rPr>
+          <w:rFonts w:ascii="Consolas" w:hAnsi="Consolas" w:cs="Consolas"/>
+          <w:color w:val="008080"/>
+          <w:sz w:val="20"/>
+          <w:szCs w:val="20"/>
+          <w:lang w:val="en-US"/>
+        </w:rPr>
+        <w:t>&gt;</w:t>
+      </w:r>
+    </w:p>
+    <w:p>
+      <w:pPr>
+        <w:autoSpaceDE w:val="0"/>
+        <w:autoSpaceDN w:val="0"/>
+        <w:adjustRightInd w:val="0"/>
+        <w:spacing w:after="0" w:line="240" w:lineRule="auto"/>
+        <w:rPr>
+          <w:rFonts w:ascii="Consolas" w:hAnsi="Consolas" w:cs="Consolas"/>
+          <w:sz w:val="20"/>
+          <w:szCs w:val="20"/>
+          <w:lang w:val="en-US"/>
+        </w:rPr>
+      </w:pPr>
+      <w:r>
+        <w:rPr>
+          <w:rFonts w:ascii="Consolas" w:hAnsi="Consolas" w:cs="Consolas"/>
+          <w:color w:val="000000"/>
+          <w:sz w:val="20"/>
+          <w:szCs w:val="20"/>
+          <w:lang w:val="en-US"/>
+        </w:rPr>
+        <w:t xml:space="preserve">      </w:t>
+      </w:r>
+      <w:r>
+        <w:rPr>
+          <w:rFonts w:ascii="Consolas" w:hAnsi="Consolas" w:cs="Consolas"/>
+          <w:color w:val="008080"/>
+          <w:sz w:val="20"/>
+          <w:szCs w:val="20"/>
+          <w:lang w:val="en-US"/>
+        </w:rPr>
+        <w:t>&lt;/</w:t>
+      </w:r>
+      <w:r>
+        <w:rPr>
+          <w:rFonts w:ascii="Consolas" w:hAnsi="Consolas" w:cs="Consolas"/>
+          <w:color w:val="3F7F7F"/>
+          <w:sz w:val="20"/>
+          <w:szCs w:val="20"/>
+          <w:lang w:val="en-US"/>
+        </w:rPr>
+        <w:t>dependency</w:t>
+      </w:r>
+      <w:r>
+        <w:rPr>
+          <w:rFonts w:ascii="Consolas" w:hAnsi="Consolas" w:cs="Consolas"/>
+          <w:color w:val="008080"/>
+          <w:sz w:val="20"/>
+          <w:szCs w:val="20"/>
+          <w:lang w:val="en-US"/>
+        </w:rPr>
+        <w:t>&gt;</w:t>
+      </w:r>
+      <w:r>
+        <w:rPr>
+          <w:rFonts w:ascii="Consolas" w:hAnsi="Consolas" w:cs="Consolas"/>
+          <w:color w:val="000000"/>
+          <w:sz w:val="20"/>
+          <w:szCs w:val="20"/>
+          <w:lang w:val="en-US"/>
+        </w:rPr>
+        <w:t xml:space="preserve"> </w:t>
+      </w:r>
+    </w:p>
+    <w:p>
+      <w:pPr>
+        <w:autoSpaceDE w:val="0"/>
+        <w:autoSpaceDN w:val="0"/>
+        <w:adjustRightInd w:val="0"/>
+        <w:spacing w:after="0" w:line="240" w:lineRule="auto"/>
+        <w:rPr>
+          <w:rFonts w:ascii="Consolas" w:hAnsi="Consolas" w:cs="Consolas"/>
+          <w:sz w:val="20"/>
+          <w:szCs w:val="20"/>
+          <w:lang w:val="en-US"/>
+        </w:rPr>
+      </w:pPr>
+      <w:r>
+        <w:rPr>
+          <w:rFonts w:ascii="Consolas" w:hAnsi="Consolas" w:cs="Consolas"/>
+          <w:color w:val="000000"/>
+          <w:sz w:val="20"/>
+          <w:szCs w:val="20"/>
+          <w:lang w:val="en-US"/>
+        </w:rPr>
+        <w:t xml:space="preserve"> </w:t>
+      </w:r>
+      <w:r>
+        <w:rPr>
+          <w:rFonts w:ascii="Consolas" w:hAnsi="Consolas" w:cs="Consolas"/>
+          <w:color w:val="000000"/>
+          <w:sz w:val="20"/>
+          <w:szCs w:val="20"/>
+          <w:lang w:val="en-US"/>
+        </w:rPr>
+        <w:t xml:space="preserve"> </w:t>
+      </w:r>
+      <w:r>
+        <w:rPr>
+          <w:rFonts w:ascii="Consolas" w:hAnsi="Consolas" w:cs="Consolas"/>
+          <w:color w:val="008080"/>
+          <w:sz w:val="20"/>
+          <w:szCs w:val="20"/>
+          <w:lang w:val="en-US"/>
+        </w:rPr>
+        <w:t>&lt;/</w:t>
+      </w:r>
+      <w:r>
+        <w:rPr>
+          <w:rFonts w:ascii="Consolas" w:hAnsi="Consolas" w:cs="Consolas"/>
+          <w:color w:val="3F7F7F"/>
+          <w:sz w:val="20"/>
+          <w:szCs w:val="20"/>
+          <w:lang w:val="en-US"/>
+        </w:rPr>
+        <w:t>dependencies</w:t>
+      </w:r>
+      <w:r>
+        <w:rPr>
+          <w:rFonts w:ascii="Consolas" w:hAnsi="Consolas" w:cs="Consolas"/>
+          <w:color w:val="008080"/>
+          <w:sz w:val="20"/>
+          <w:szCs w:val="20"/>
+          <w:lang w:val="en-US"/>
+        </w:rPr>
+        <w:t>&gt;</w:t>
+      </w:r>
+    </w:p>
+    <w:p>
+      <w:pPr>
+        <w:autoSpaceDE w:val="0"/>
+        <w:autoSpaceDN w:val="0"/>
+        <w:adjustRightInd w:val="0"/>
+        <w:spacing w:after="0" w:line="240" w:lineRule="auto"/>
+        <w:rPr>
+          <w:rFonts w:ascii="Consolas" w:hAnsi="Consolas" w:cs="Consolas"/>
+          <w:sz w:val="20"/>
+          <w:szCs w:val="20"/>
+          <w:lang w:val="en-US"/>
+        </w:rPr>
+      </w:pPr>
+      <w:r>
+        <w:rPr>
+          <w:rFonts w:ascii="Consolas" w:hAnsi="Consolas" w:cs="Consolas"/>
+          <w:color w:val="008080"/>
+          <w:sz w:val="20"/>
+          <w:szCs w:val="20"/>
+          <w:lang w:val="en-US"/>
+        </w:rPr>
+        <w:t>&lt;/</w:t>
+      </w:r>
+      <w:r>
+        <w:rPr>
+          <w:rFonts w:ascii="Consolas" w:hAnsi="Consolas" w:cs="Consolas"/>
+          <w:color w:val="3F7F7F"/>
+          <w:sz w:val="20"/>
+          <w:szCs w:val="20"/>
+          <w:lang w:val="en-US"/>
+        </w:rPr>
         <w:t>project</w:t>
       </w:r>
       <w:r>
@@ -42668,14 +43291,6 @@
         </w:rPr>
         <w:t xml:space="preserve"> For some reason, although defined in instantiator core, we also need Apache commons IO as explicit dependency (here the version comes through the dependency management).</w:t>
       </w:r>
-      <w:r>
-        <w:rPr>
-          <w:rFonts w:ascii="Candara" w:hAnsi="Candara"/>
-          <w:noProof/>
-          <w:lang w:val="en-GB"/>
-        </w:rPr>
-        <w:br w:type="page"/>
-      </w:r>
     </w:p>
     <w:p>
       <w:pPr>
@@ -42694,7 +43309,6 @@
           <w:noProof/>
           <w:lang w:val="en-GB"/>
         </w:rPr>
-        <w:lastRenderedPageBreak/>
         <w:t xml:space="preserve">Step </w:t>
       </w:r>
       <w:r>
@@ -43540,6 +44154,7 @@
           <w:szCs w:val="20"/>
           <w:lang w:val="en-US"/>
         </w:rPr>
+        <w:lastRenderedPageBreak/>
         <w:t xml:space="preserve">    </w:t>
       </w:r>
       <w:r>
@@ -44644,7 +45259,6 @@
           <w:noProof/>
           <w:lang w:val="en-US"/>
         </w:rPr>
-        <w:lastRenderedPageBreak/>
         <w:t>T</w:t>
       </w:r>
       <w:r>
@@ -46534,6 +47148,7 @@
                 <w:sz w:val="20"/>
                 <w:szCs w:val="20"/>
               </w:rPr>
+              <w:lastRenderedPageBreak/>
               <w:t>de.uni_hildesheim.</w:t>
             </w:r>
           </w:p>
@@ -46912,20 +47527,24 @@
               <w:jc w:val="center"/>
               <w:rPr>
                 <w:rFonts w:cs="Courier New"/>
+                <w:b/>
                 <w:noProof/>
                 <w:sz w:val="20"/>
                 <w:szCs w:val="20"/>
               </w:rPr>
             </w:pPr>
+            <w:bookmarkStart w:id="85" w:name="_GoBack"/>
             <w:r>
               <w:rPr>
                 <w:rFonts w:cs="Courier New"/>
+                <w:b/>
                 <w:noProof/>
                 <w:sz w:val="20"/>
                 <w:szCs w:val="20"/>
               </w:rPr>
               <w:t>Included through transitive dependencies</w:t>
             </w:r>
+            <w:bookmarkEnd w:id="85"/>
           </w:p>
         </w:tc>
       </w:tr>
@@ -47615,7 +48234,6 @@
                 <w:sz w:val="20"/>
                 <w:szCs w:val="20"/>
               </w:rPr>
-              <w:lastRenderedPageBreak/>
               <w:t>basics</w:t>
             </w:r>
           </w:p>
@@ -47640,7 +48258,6 @@
                 <w:sz w:val="20"/>
                 <w:szCs w:val="20"/>
               </w:rPr>
-              <w:lastRenderedPageBreak/>
               <w:t>net.ssehub.easy:</w:t>
             </w:r>
             <w:r>
@@ -47659,7 +48276,6 @@
                 <w:sz w:val="20"/>
                 <w:szCs w:val="20"/>
               </w:rPr>
-              <w:lastRenderedPageBreak/>
               <w:t>basics</w:t>
             </w:r>
           </w:p>
@@ -47684,7 +48300,6 @@
                 <w:sz w:val="20"/>
                 <w:szCs w:val="20"/>
               </w:rPr>
-              <w:lastRenderedPageBreak/>
               <w:t>-</w:t>
             </w:r>
           </w:p>
@@ -47699,8 +48314,6 @@
           <w:noProof/>
         </w:rPr>
       </w:pPr>
-      <w:bookmarkStart w:id="85" w:name="_GoBack"/>
-      <w:bookmarkEnd w:id="85"/>
     </w:p>
     <w:sectPr>
       <w:pgSz w:w="11906" w:h="16838"/>
@@ -49032,7 +49645,7 @@
         <v:path o:extrusionok="f" gradientshapeok="t" o:connecttype="rect"/>
         <o:lock v:ext="edit" aspectratio="t"/>
       </v:shapetype>
-      <v:shape id="_x0000_i1087" type="#_x0000_t75" style="width:9pt;height:9pt" o:bullet="t">
+      <v:shape id="_x0000_i1049" type="#_x0000_t75" style="width:9pt;height:9pt" o:bullet="t">
         <v:imagedata r:id="rId1" o:title="BD14870_"/>
       </v:shape>
     </w:pict>
@@ -53196,6 +53809,7 @@
     <w:rsid w:val="005E10DE"/>
     <w:rsid w:val="00614567"/>
     <w:rsid w:val="006C2350"/>
+    <w:rsid w:val="0075343F"/>
     <w:rsid w:val="00895304"/>
     <w:rsid w:val="00915B08"/>
     <w:rsid w:val="009918AA"/>
@@ -54043,7 +54657,7 @@
 </file>
 
 <file path=customXml/itemProps2.xml><?xml version="1.0" encoding="utf-8"?>
-<ds:datastoreItem xmlns:ds="http://schemas.openxmlformats.org/officeDocument/2006/customXml" ds:itemID="{102AC2CB-EE3F-4364-BD06-F09BF85356DE}">
+<ds:datastoreItem xmlns:ds="http://schemas.openxmlformats.org/officeDocument/2006/customXml" ds:itemID="{058B32FC-3963-43B6-A1CB-8B8D5F2DD0E2}">
   <ds:schemaRefs>
     <ds:schemaRef ds:uri="http://schemas.openxmlformats.org/officeDocument/2006/bibliography"/>
   </ds:schemaRefs>

</xml_diff>

<commit_message>
completing the standalone doc
</commit_message>
<xml_diff>
--- a/doc/developers_guide.docx
+++ b/doc/developers_guide.docx
@@ -38504,6 +38504,7 @@
         <w:autoSpaceDN w:val="0"/>
         <w:adjustRightInd w:val="0"/>
         <w:spacing w:after="0" w:line="240" w:lineRule="auto"/>
+        <w:jc w:val="both"/>
         <w:rPr>
           <w:rFonts w:ascii="Candara" w:hAnsi="Candara"/>
           <w:noProof/>
@@ -38524,7 +38525,23 @@
           <w:noProof/>
           <w:lang w:val="en-GB"/>
         </w:rPr>
-        <w:t xml:space="preserve"> (-mvn)</w:t>
+        <w:t xml:space="preserve"> (</w:t>
+      </w:r>
+      <w:r>
+        <w:rPr>
+          <w:rFonts w:ascii="Courier New" w:hAnsi="Courier New" w:cs="Courier New"/>
+          <w:noProof/>
+          <w:lang w:val="en-GB"/>
+        </w:rPr>
+        <w:t>-mvn</w:t>
+      </w:r>
+      <w:r>
+        <w:rPr>
+          <w:rFonts w:ascii="Candara" w:hAnsi="Candara"/>
+          <w:noProof/>
+          <w:lang w:val="en-GB"/>
+        </w:rPr>
+        <w:t>)</w:t>
       </w:r>
       <w:r>
         <w:rPr>
@@ -38540,7 +38557,55 @@
           <w:noProof/>
           <w:lang w:val="en-GB"/>
         </w:rPr>
-        <w:t xml:space="preserve"> These variants are:</w:t>
+        <w:t xml:space="preserve"> </w:t>
+      </w:r>
+      <w:r>
+        <w:rPr>
+          <w:rFonts w:ascii="Candara" w:hAnsi="Candara"/>
+          <w:noProof/>
+          <w:lang w:val="en-GB"/>
+        </w:rPr>
+        <w:t xml:space="preserve"> We list the related Maven artifact specifications (</w:t>
+      </w:r>
+      <w:r>
+        <w:rPr>
+          <w:rFonts w:ascii="Courier New" w:hAnsi="Courier New" w:cs="Courier New"/>
+          <w:noProof/>
+          <w:lang w:val="en-GB"/>
+        </w:rPr>
+        <w:t>groupId:artifactId</w:t>
+      </w:r>
+      <w:r>
+        <w:rPr>
+          <w:rFonts w:ascii="Candara" w:hAnsi="Candara"/>
+          <w:noProof/>
+          <w:lang w:val="en-GB"/>
+        </w:rPr>
+        <w:t>) for the recent version (</w:t>
+      </w:r>
+      <w:r>
+        <w:rPr>
+          <w:rFonts w:ascii="Courier New" w:hAnsi="Courier New" w:cs="Courier New"/>
+          <w:noProof/>
+          <w:lang w:val="en-GB"/>
+        </w:rPr>
+        <w:t>1.2.0-SNAPSHOT</w:t>
+      </w:r>
+      <w:r>
+        <w:rPr>
+          <w:rFonts w:ascii="Candara" w:hAnsi="Candara"/>
+          <w:noProof/>
+          <w:lang w:val="en-GB"/>
+        </w:rPr>
+        <w:t xml:space="preserve">) as well as the related description. </w:t>
+      </w:r>
+      <w:r>
+        <w:rPr>
+          <w:rFonts w:ascii="Candara" w:hAnsi="Candara"/>
+          <w:noProof/>
+          <w:lang w:val="en-GB"/>
+        </w:rPr>
+        <w:t>These variants are:</w:t>
       </w:r>
     </w:p>
     <w:p>
@@ -38593,6 +38658,15 @@
               </w:rPr>
               <w:t>Maven artifact spec</w:t>
             </w:r>
+            <w:r>
+              <w:rPr>
+                <w:rFonts w:ascii="Candara" w:hAnsi="Candara"/>
+                <w:b/>
+                <w:noProof/>
+                <w:lang w:val="en-GB"/>
+              </w:rPr>
+              <w:t>ification</w:t>
+            </w:r>
           </w:p>
         </w:tc>
         <w:tc>
@@ -38638,16 +38712,35 @@
               <w:rPr>
                 <w:rFonts w:ascii="Courier New" w:hAnsi="Courier New" w:cs="Courier New"/>
                 <w:noProof/>
-                <w:lang w:val="en-GB"/>
               </w:rPr>
             </w:pPr>
             <w:r>
               <w:rPr>
                 <w:rFonts w:ascii="Courier New" w:hAnsi="Courier New" w:cs="Courier New"/>
                 <w:noProof/>
-                <w:lang w:val="en-GB"/>
-              </w:rPr>
-              <w:t>Net.ssehub.easy.runtime:EASy</w:t>
+              </w:rPr>
+              <w:t>n</w:t>
+            </w:r>
+            <w:r>
+              <w:rPr>
+                <w:rFonts w:ascii="Courier New" w:hAnsi="Courier New" w:cs="Courier New"/>
+                <w:noProof/>
+              </w:rPr>
+              <w:t>et.ssehub.easy.runtime:</w:t>
+            </w:r>
+            <w:r>
+              <w:rPr>
+                <w:rFonts w:ascii="Courier New" w:hAnsi="Courier New" w:cs="Courier New"/>
+                <w:noProof/>
+              </w:rPr>
+              <w:br/>
+            </w:r>
+            <w:r>
+              <w:rPr>
+                <w:rFonts w:ascii="Courier New" w:hAnsi="Courier New" w:cs="Courier New"/>
+                <w:noProof/>
+              </w:rPr>
+              <w:t>EASy</w:t>
             </w:r>
           </w:p>
         </w:tc>
@@ -38664,14 +38757,12 @@
               <w:rPr>
                 <w:rFonts w:ascii="Candara" w:hAnsi="Candara"/>
                 <w:noProof/>
-                <w:lang w:val="en-GB"/>
               </w:rPr>
             </w:pPr>
             <w:r>
               <w:rPr>
                 <w:rFonts w:ascii="Candara" w:hAnsi="Candara"/>
                 <w:noProof/>
-                <w:lang w:val="en-GB"/>
               </w:rPr>
               <w:t>Basic EASy-Producer with IVML, SSE-reasoner, VIL, VTL, EASy core</w:t>
             </w:r>
@@ -38692,40 +38783,35 @@
               <w:rPr>
                 <w:rFonts w:ascii="Courier New" w:hAnsi="Courier New" w:cs="Courier New"/>
                 <w:noProof/>
-                <w:lang w:val="en-GB"/>
               </w:rPr>
             </w:pPr>
             <w:r>
               <w:rPr>
                 <w:rFonts w:ascii="Courier New" w:hAnsi="Courier New" w:cs="Courier New"/>
                 <w:noProof/>
-                <w:lang w:val="en-GB"/>
-              </w:rPr>
-              <w:t>Net.ssehub.easy.runtime</w:t>
+              </w:rPr>
+              <w:t>n</w:t>
             </w:r>
             <w:r>
               <w:rPr>
                 <w:rFonts w:ascii="Courier New" w:hAnsi="Courier New" w:cs="Courier New"/>
                 <w:noProof/>
-                <w:lang w:val="en-GB"/>
-              </w:rPr>
-              <w:t>:</w:t>
+              </w:rPr>
+              <w:t>et.ssehub.easy.runtime:</w:t>
             </w:r>
             <w:r>
               <w:rPr>
                 <w:rFonts w:ascii="Courier New" w:hAnsi="Courier New" w:cs="Courier New"/>
                 <w:noProof/>
-                <w:lang w:val="en-GB"/>
-              </w:rPr>
-              <w:t>EASy</w:t>
+              </w:rPr>
+              <w:br/>
             </w:r>
             <w:r>
               <w:rPr>
                 <w:rFonts w:ascii="Courier New" w:hAnsi="Courier New" w:cs="Courier New"/>
                 <w:noProof/>
-                <w:lang w:val="en-GB"/>
-              </w:rPr>
-              <w:t>-mvn</w:t>
+              </w:rPr>
+              <w:t>EASy-mvn</w:t>
             </w:r>
           </w:p>
         </w:tc>
@@ -38742,7 +38828,6 @@
               <w:rPr>
                 <w:rFonts w:ascii="Candara" w:hAnsi="Candara"/>
                 <w:noProof/>
-                <w:lang w:val="en-GB"/>
               </w:rPr>
             </w:pPr>
           </w:p>
@@ -38769,33 +38854,30 @@
               <w:rPr>
                 <w:rFonts w:ascii="Courier New" w:hAnsi="Courier New" w:cs="Courier New"/>
                 <w:noProof/>
+              </w:rPr>
+              <w:t>n</w:t>
+            </w:r>
+            <w:r>
+              <w:rPr>
+                <w:rFonts w:ascii="Courier New" w:hAnsi="Courier New" w:cs="Courier New"/>
+                <w:noProof/>
+              </w:rPr>
+              <w:t>et.ssehub.easy.runtime:</w:t>
+            </w:r>
+            <w:r>
+              <w:rPr>
+                <w:rFonts w:ascii="Courier New" w:hAnsi="Courier New" w:cs="Courier New"/>
+                <w:noProof/>
+              </w:rPr>
+              <w:br/>
+            </w:r>
+            <w:r>
+              <w:rPr>
+                <w:rFonts w:ascii="Courier New" w:hAnsi="Courier New" w:cs="Courier New"/>
+                <w:noProof/>
                 <w:lang w:val="en-GB"/>
               </w:rPr>
-              <w:t>Net.ssehub.easy.runtime</w:t>
-            </w:r>
-            <w:r>
-              <w:rPr>
-                <w:rFonts w:ascii="Courier New" w:hAnsi="Courier New" w:cs="Courier New"/>
-                <w:noProof/>
-                <w:lang w:val="en-GB"/>
-              </w:rPr>
-              <w:t>:</w:t>
-            </w:r>
-            <w:r>
-              <w:rPr>
-                <w:rFonts w:ascii="Courier New" w:hAnsi="Courier New" w:cs="Courier New"/>
-                <w:noProof/>
-                <w:lang w:val="en-GB"/>
-              </w:rPr>
-              <w:t>EASy</w:t>
-            </w:r>
-            <w:r>
-              <w:rPr>
-                <w:rFonts w:ascii="Courier New" w:hAnsi="Courier New" w:cs="Courier New"/>
-                <w:noProof/>
-                <w:lang w:val="en-GB"/>
-              </w:rPr>
-              <w:t>-experimental</w:t>
+              <w:t>EASy-experimental</w:t>
             </w:r>
           </w:p>
         </w:tc>
@@ -38821,15 +38903,7 @@
                 <w:noProof/>
                 <w:lang w:val="en-GB"/>
               </w:rPr>
-              <w:t>EASy-Producer with IVML, SSE-reasoner, VIL, VTL, EASy core</w:t>
-            </w:r>
-            <w:r>
-              <w:rPr>
-                <w:rFonts w:ascii="Candara" w:hAnsi="Candara"/>
-                <w:noProof/>
-                <w:lang w:val="en-GB"/>
-              </w:rPr>
-              <w:t xml:space="preserve"> and experimental features, e.g., rt-VIL</w:t>
+              <w:t>EASy-Producer with IVML, SSE-reasoner, VIL, VTL, EASy core and experimental features, e.g., rt-VIL</w:t>
             </w:r>
           </w:p>
         </w:tc>
@@ -38857,7 +38931,7 @@
                 <w:noProof/>
                 <w:lang w:val="en-GB"/>
               </w:rPr>
-              <w:t>Net.ssehub.easy.runtime</w:t>
+              <w:t>n</w:t>
             </w:r>
             <w:r>
               <w:rPr>
@@ -38865,7 +38939,7 @@
                 <w:noProof/>
                 <w:lang w:val="en-GB"/>
               </w:rPr>
-              <w:t>:</w:t>
+              <w:t>et.ssehub.easy.runtime:</w:t>
             </w:r>
             <w:r>
               <w:rPr>
@@ -38873,7 +38947,7 @@
                 <w:noProof/>
                 <w:lang w:val="en-GB"/>
               </w:rPr>
-              <w:t>EASy-experimenta</w:t>
+              <w:br/>
             </w:r>
             <w:r>
               <w:rPr>
@@ -38881,7 +38955,7 @@
                 <w:noProof/>
                 <w:lang w:val="en-GB"/>
               </w:rPr>
-              <w:t>l-mvn</w:t>
+              <w:t>EASy-experimental-mvn</w:t>
             </w:r>
           </w:p>
         </w:tc>
@@ -38927,7 +39001,7 @@
                 <w:noProof/>
                 <w:lang w:val="en-GB"/>
               </w:rPr>
-              <w:t>Net.ssehub.easy.runtime</w:t>
+              <w:t>n</w:t>
             </w:r>
             <w:r>
               <w:rPr>
@@ -38935,7 +39009,7 @@
                 <w:noProof/>
                 <w:lang w:val="en-GB"/>
               </w:rPr>
-              <w:t>:</w:t>
+              <w:t>et.ssehub.easy.runtime:</w:t>
             </w:r>
             <w:r>
               <w:rPr>
@@ -38943,7 +39017,7 @@
                 <w:noProof/>
                 <w:lang w:val="en-GB"/>
               </w:rPr>
-              <w:t>EASy-</w:t>
+              <w:br/>
             </w:r>
             <w:r>
               <w:rPr>
@@ -38951,7 +39025,7 @@
                 <w:noProof/>
                 <w:lang w:val="en-GB"/>
               </w:rPr>
-              <w:t>noXtext</w:t>
+              <w:t>EASy-noXtext</w:t>
             </w:r>
           </w:p>
         </w:tc>
@@ -38977,15 +39051,7 @@
                 <w:noProof/>
                 <w:lang w:val="en-GB"/>
               </w:rPr>
-              <w:t>Basic EASy-Producer with IVML, SSE-reasoner, VIL, VTL, EASy core</w:t>
-            </w:r>
-            <w:r>
-              <w:rPr>
-                <w:rFonts w:ascii="Candara" w:hAnsi="Candara"/>
-                <w:noProof/>
-                <w:lang w:val="en-GB"/>
-              </w:rPr>
-              <w:t xml:space="preserve"> but without the xText languages, requires serialized models</w:t>
+              <w:t>Basic EASy-Producer with IVML, SSE-reasoner, VIL, VTL, EASy core but without the xText languages, requires serialized models</w:t>
             </w:r>
           </w:p>
         </w:tc>
@@ -39013,7 +39079,7 @@
                 <w:noProof/>
                 <w:lang w:val="en-GB"/>
               </w:rPr>
-              <w:t>Net.ssehub.easy.runtime</w:t>
+              <w:t>n</w:t>
             </w:r>
             <w:r>
               <w:rPr>
@@ -39021,7 +39087,7 @@
                 <w:noProof/>
                 <w:lang w:val="en-GB"/>
               </w:rPr>
-              <w:t>:</w:t>
+              <w:t>et.ssehub.easy.runtime:</w:t>
             </w:r>
             <w:r>
               <w:rPr>
@@ -39029,7 +39095,7 @@
                 <w:noProof/>
                 <w:lang w:val="en-GB"/>
               </w:rPr>
-              <w:t>EASy-</w:t>
+              <w:br/>
             </w:r>
             <w:r>
               <w:rPr>
@@ -39037,15 +39103,7 @@
                 <w:noProof/>
                 <w:lang w:val="en-GB"/>
               </w:rPr>
-              <w:t>noXtext</w:t>
-            </w:r>
-            <w:r>
-              <w:rPr>
-                <w:rFonts w:ascii="Courier New" w:hAnsi="Courier New" w:cs="Courier New"/>
-                <w:noProof/>
-                <w:lang w:val="en-GB"/>
-              </w:rPr>
-              <w:t>-mvn</w:t>
+              <w:t>EASy-noXtext-mvn</w:t>
             </w:r>
           </w:p>
         </w:tc>
@@ -39321,7 +39379,16 @@
           <w:noProof/>
           <w:lang w:val="en-GB"/>
         </w:rPr>
-        <w:t xml:space="preserve"> for a Maven-based composition, then a table summarizing the relationship between the components, the Maven artifact specifiers and the startup specification.</w:t>
+        <w:t xml:space="preserve"> for a Maven-based composition, then a table </w:t>
+      </w:r>
+      <w:r>
+        <w:rPr>
+          <w:rFonts w:ascii="Candara" w:hAnsi="Candara"/>
+          <w:noProof/>
+          <w:lang w:val="en-GB"/>
+        </w:rPr>
+        <w:lastRenderedPageBreak/>
+        <w:t>summarizing the relationship between the components, the Maven artifact specifiers and the startup specification.</w:t>
       </w:r>
     </w:p>
     <w:p>
@@ -39339,7 +39406,6 @@
           <w:noProof/>
           <w:lang w:val="en-GB"/>
         </w:rPr>
-        <w:lastRenderedPageBreak/>
         <w:t xml:space="preserve">Let us assume that we aim at using IVML, the IVML parser and the IVML reasoner to load and validate an IVML model. As main components, we need </w:t>
       </w:r>
       <w:r>
@@ -42543,6 +42609,7 @@
           <w:szCs w:val="20"/>
           <w:lang w:val="en-US"/>
         </w:rPr>
+        <w:lastRenderedPageBreak/>
         <w:t xml:space="preserve">          </w:t>
       </w:r>
       <w:r>
@@ -42785,7 +42852,6 @@
           <w:szCs w:val="20"/>
           <w:lang w:val="en-US"/>
         </w:rPr>
-        <w:lastRenderedPageBreak/>
         <w:t xml:space="preserve">      </w:t>
       </w:r>
       <w:r>
@@ -43852,6 +43918,7 @@
           <w:szCs w:val="20"/>
           <w:lang w:val="en-US"/>
         </w:rPr>
+        <w:lastRenderedPageBreak/>
         <w:t xml:space="preserve">    </w:t>
       </w:r>
       <w:r>
@@ -43938,6 +44005,8 @@
         </w:rPr>
         <w:t>);</w:t>
       </w:r>
+      <w:bookmarkStart w:id="85" w:name="_GoBack"/>
+      <w:bookmarkEnd w:id="85"/>
     </w:p>
     <w:p>
       <w:pPr>
@@ -44154,7 +44223,6 @@
           <w:szCs w:val="20"/>
           <w:lang w:val="en-US"/>
         </w:rPr>
-        <w:lastRenderedPageBreak/>
         <w:t xml:space="preserve">    </w:t>
       </w:r>
       <w:r>
@@ -45346,7 +45414,7 @@
           <w:noProof/>
           <w:lang w:val="en-GB"/>
         </w:rPr>
-        <w:t>, the related Maven artifact specification (group:name, currently all only in version 1.2.0-SNAPSHOT) and the required startup entry. Please note that if you want to use VIL, you will have the instantiator core as transitive dependency, requiring its startup line to be mentioned in the startup file. Moreover, using the Maven instantiator may require having the Maven libraries in a separate folder called “lib” in your project due to Maven internal class loading problems.</w:t>
+        <w:t xml:space="preserve">, the related Maven artifact specification (group:name, currently all only in version 1.2.0-SNAPSHOT) and the required startup entry. Please note that if you want to use VIL, you will have the instantiator core as transitive dependency, requiring its startup line to be mentioned in the startup file. </w:t>
       </w:r>
     </w:p>
     <w:tbl>
@@ -46252,6 +46320,17 @@
               </w:rPr>
               <w:t>instantiation.maven</w:t>
             </w:r>
+            <w:r>
+              <w:rPr>
+                <w:rStyle w:val="FootnoteReference"/>
+                <w:rFonts w:ascii="Courier New" w:hAnsi="Courier New" w:cs="Courier New"/>
+                <w:noProof/>
+                <w:sz w:val="20"/>
+                <w:szCs w:val="20"/>
+                <w:lang w:val="en-GB"/>
+              </w:rPr>
+              <w:footnoteReference w:id="20"/>
+            </w:r>
           </w:p>
         </w:tc>
         <w:tc>
@@ -46638,6 +46717,7 @@
                 <w:szCs w:val="20"/>
                 <w:lang w:val="en-GB"/>
               </w:rPr>
+              <w:lastRenderedPageBreak/>
               <w:t>aspectj</w:t>
             </w:r>
           </w:p>
@@ -46664,6 +46744,7 @@
                 <w:szCs w:val="20"/>
                 <w:lang w:val="en-GB"/>
               </w:rPr>
+              <w:lastRenderedPageBreak/>
               <w:t>net.ssehub.</w:t>
             </w:r>
             <w:r>
@@ -46770,6 +46851,7 @@
                 <w:szCs w:val="20"/>
                 <w:lang w:val="en-GB"/>
               </w:rPr>
+              <w:lastRenderedPageBreak/>
               <w:t>Registration</w:t>
             </w:r>
           </w:p>
@@ -46802,6 +46884,7 @@
                 <w:szCs w:val="20"/>
                 <w:lang w:val="en-GB"/>
               </w:rPr>
+              <w:lastRenderedPageBreak/>
               <w:t>net.ssehub.easy.</w:t>
             </w:r>
             <w:r>
@@ -47148,7 +47231,6 @@
                 <w:sz w:val="20"/>
                 <w:szCs w:val="20"/>
               </w:rPr>
-              <w:lastRenderedPageBreak/>
               <w:t>de.uni_hildesheim.</w:t>
             </w:r>
           </w:p>
@@ -47533,7 +47615,6 @@
                 <w:szCs w:val="20"/>
               </w:rPr>
             </w:pPr>
-            <w:bookmarkStart w:id="85" w:name="_GoBack"/>
             <w:r>
               <w:rPr>
                 <w:rFonts w:cs="Courier New"/>
@@ -47544,7 +47625,6 @@
               </w:rPr>
               <w:t>Included through transitive dependencies</w:t>
             </w:r>
-            <w:bookmarkEnd w:id="85"/>
           </w:p>
         </w:tc>
       </w:tr>
@@ -48455,7 +48535,7 @@
             <w:b/>
             <w:noProof/>
           </w:rPr>
-          <w:t>46</w:t>
+          <w:t>45</w:t>
         </w:r>
         <w:r>
           <w:rPr>
@@ -49560,6 +49640,53 @@
           <w:lang w:val="en-US"/>
         </w:rPr>
         <w:t xml:space="preserve"> </w:t>
+      </w:r>
+    </w:p>
+  </w:footnote>
+  <w:footnote w:id="20">
+    <w:p>
+      <w:pPr>
+        <w:pStyle w:val="FootnoteText"/>
+        <w:jc w:val="both"/>
+        <w:rPr>
+          <w:lang w:val="en-US"/>
+        </w:rPr>
+      </w:pPr>
+      <w:r>
+        <w:rPr>
+          <w:rStyle w:val="FootnoteReference"/>
+        </w:rPr>
+        <w:footnoteRef/>
+      </w:r>
+      <w:r>
+        <w:rPr>
+          <w:lang w:val="en-US"/>
+        </w:rPr>
+        <w:t xml:space="preserve"> </w:t>
+      </w:r>
+      <w:r>
+        <w:rPr>
+          <w:rFonts w:ascii="Candara" w:hAnsi="Candara"/>
+          <w:noProof/>
+          <w:lang w:val="en-GB"/>
+        </w:rPr>
+        <w:t>T</w:t>
+      </w:r>
+      <w:r>
+        <w:rPr>
+          <w:rFonts w:ascii="Candara" w:hAnsi="Candara"/>
+          <w:noProof/>
+          <w:lang w:val="en-GB"/>
+        </w:rPr>
+        <w:t xml:space="preserve">he Maven instantiator </w:t>
+      </w:r>
+      <w:r>
+        <w:rPr>
+          <w:rFonts w:ascii="Candara" w:hAnsi="Candara"/>
+          <w:noProof/>
+          <w:lang w:val="en-GB"/>
+        </w:rPr>
+        <w:t>typically must execute Maven as a process/JVM due to file handle closing problems in Maven. Therefore, the contained lib folder must be unpacked and reachable from your implementation. See the documentation of the instantiator for changing the settings of lib folder and call mode, e.g., to switch to direct Java calls which may prevent instantiating the same POM twice.</w:t>
       </w:r>
     </w:p>
   </w:footnote>
@@ -49645,7 +49772,7 @@
         <v:path o:extrusionok="f" gradientshapeok="t" o:connecttype="rect"/>
         <o:lock v:ext="edit" aspectratio="t"/>
       </v:shapetype>
-      <v:shape id="_x0000_i1049" type="#_x0000_t75" style="width:9pt;height:9pt" o:bullet="t">
+      <v:shape id="_x0000_i1038" type="#_x0000_t75" style="width:9pt;height:9pt" o:bullet="t">
         <v:imagedata r:id="rId1" o:title="BD14870_"/>
       </v:shape>
     </w:pict>
@@ -53808,6 +53935,7 @@
     <w:rsid w:val="005E03E3"/>
     <w:rsid w:val="005E10DE"/>
     <w:rsid w:val="00614567"/>
+    <w:rsid w:val="00674FF7"/>
     <w:rsid w:val="006C2350"/>
     <w:rsid w:val="0075343F"/>
     <w:rsid w:val="00895304"/>
@@ -53815,6 +53943,7 @@
     <w:rsid w:val="009918AA"/>
     <w:rsid w:val="00A52883"/>
     <w:rsid w:val="00A6781A"/>
+    <w:rsid w:val="00AB0E09"/>
     <w:rsid w:val="00C807FE"/>
     <w:rsid w:val="00C90C9A"/>
     <w:rsid w:val="00CE157C"/>
@@ -54657,7 +54786,7 @@
 </file>
 
 <file path=customXml/itemProps2.xml><?xml version="1.0" encoding="utf-8"?>
-<ds:datastoreItem xmlns:ds="http://schemas.openxmlformats.org/officeDocument/2006/customXml" ds:itemID="{058B32FC-3963-43B6-A1CB-8B8D5F2DD0E2}">
+<ds:datastoreItem xmlns:ds="http://schemas.openxmlformats.org/officeDocument/2006/customXml" ds:itemID="{7EB52A40-2A14-4096-9279-F08B7E2F492E}">
   <ds:schemaRefs>
     <ds:schemaRef ds:uri="http://schemas.openxmlformats.org/officeDocument/2006/bibliography"/>
   </ds:schemaRefs>

</xml_diff>

<commit_message>
correcting the top-level models accessor
</commit_message>
<xml_diff>
--- a/doc/developers_guide.docx
+++ b/doc/developers_guide.docx
@@ -35531,29 +35531,41 @@
         </w:rPr>
         <w:t xml:space="preserve"> Please note that adding a location leads to scanning it for models using the respective parser, i.e., the model management indexes the available models for later linking. </w:t>
       </w:r>
-      <w:r>
-        <w:rPr>
-          <w:rFonts w:ascii="Candara" w:hAnsi="Candara"/>
-          <w:noProof/>
-          <w:lang w:val="en-GB"/>
-        </w:rPr>
-        <w:t xml:space="preserve">If all models are in the same location as usual for EASy-Producer projects, you can also use the </w:t>
-      </w:r>
-      <w:r>
+    </w:p>
+    <w:p>
+      <w:pPr>
+        <w:jc w:val="both"/>
+        <w:rPr>
+          <w:rFonts w:ascii="Candara" w:hAnsi="Candara"/>
+          <w:noProof/>
+          <w:lang w:val="en-GB"/>
+        </w:rPr>
+      </w:pPr>
+      <w:r>
+        <w:rPr>
+          <w:rFonts w:ascii="Candara" w:hAnsi="Candara"/>
+          <w:noProof/>
+          <w:lang w:val="en-GB"/>
+        </w:rPr>
+        <w:t xml:space="preserve">Loading a model happens through requesting a descriptor for it. This happens through the functions of </w:t>
+      </w:r>
+    </w:p>
+    <w:p>
+      <w:pPr>
+        <w:jc w:val="both"/>
         <w:rPr>
           <w:rFonts w:ascii="Courier New" w:hAnsi="Courier New" w:cs="Courier New"/>
           <w:noProof/>
           <w:lang w:val="en-GB"/>
         </w:rPr>
-        <w:t>TopLevelModelAccessor</w:t>
-      </w:r>
-      <w:r>
-        <w:rPr>
-          <w:rFonts w:ascii="Candara" w:hAnsi="Candara"/>
-          <w:noProof/>
-          <w:lang w:val="en-GB"/>
-        </w:rPr>
-        <w:t xml:space="preserve"> provided by the DSL utilities and add the location here. All registered EASy-Producer languages will then receive the same location.</w:t>
+      </w:pPr>
+      <w:r>
+        <w:rPr>
+          <w:rFonts w:ascii="Courier New" w:hAnsi="Courier New" w:cs="Courier New"/>
+          <w:noProof/>
+          <w:lang w:val="en-GB"/>
+        </w:rPr>
+        <w:t>VarModel.INSTANCE.availableModels()</w:t>
       </w:r>
     </w:p>
     <w:p>
@@ -35571,43 +35583,7 @@
           <w:noProof/>
           <w:lang w:val="en-GB"/>
         </w:rPr>
-        <w:t xml:space="preserve">Loading a model happens through requesting a descriptor for it. This happens through the functions of </w:t>
-      </w:r>
-    </w:p>
-    <w:p>
-      <w:pPr>
-        <w:jc w:val="both"/>
-        <w:rPr>
-          <w:rFonts w:ascii="Courier New" w:hAnsi="Courier New" w:cs="Courier New"/>
-          <w:noProof/>
-          <w:lang w:val="en-GB"/>
-        </w:rPr>
-      </w:pPr>
-      <w:r>
-        <w:rPr>
-          <w:rFonts w:ascii="Courier New" w:hAnsi="Courier New" w:cs="Courier New"/>
-          <w:noProof/>
-          <w:lang w:val="en-GB"/>
-        </w:rPr>
         <w:lastRenderedPageBreak/>
-        <w:t>VarModel.INSTANCE.availableModels()</w:t>
-      </w:r>
-    </w:p>
-    <w:p>
-      <w:pPr>
-        <w:jc w:val="both"/>
-        <w:rPr>
-          <w:rFonts w:ascii="Candara" w:hAnsi="Candara"/>
-          <w:noProof/>
-          <w:lang w:val="en-GB"/>
-        </w:rPr>
-      </w:pPr>
-      <w:r>
-        <w:rPr>
-          <w:rFonts w:ascii="Candara" w:hAnsi="Candara"/>
-          <w:noProof/>
-          <w:lang w:val="en-GB"/>
-        </w:rPr>
         <w:t xml:space="preserve">Various functions are available, e.g., for returning all known models with the same name, for models having a certain version number or even for models located within a certain base URI. Most functions return a set of descriptors, only some functions where all required information to uniqely resolve a model return a single descriptor. For example, let’s assume we have name, version and URI available, the we can call </w:t>
       </w:r>
     </w:p>
@@ -35945,23 +35921,33 @@
           <w:noProof/>
           <w:lang w:val="en-GB"/>
         </w:rPr>
-        <w:t xml:space="preserve"> will load all available models throught the </w:t>
-      </w:r>
-      <w:r>
-        <w:rPr>
-          <w:rFonts w:ascii="Courier New" w:hAnsi="Courier New" w:cs="Courier New"/>
-          <w:noProof/>
-          <w:lang w:val="en-GB"/>
-        </w:rPr>
-        <w:t>TopLevelModelAccessor</w:t>
-      </w:r>
-      <w:r>
-        <w:rPr>
-          <w:rFonts w:ascii="Candara" w:hAnsi="Candara"/>
-          <w:noProof/>
-          <w:lang w:val="en-GB"/>
-        </w:rPr>
-        <w:t>, determine the top-level models, create a configuration and provide access to the respective instances</w:t>
+        <w:t xml:space="preserve"> will </w:t>
+      </w:r>
+      <w:r>
+        <w:rPr>
+          <w:rFonts w:ascii="Candara" w:hAnsi="Candara"/>
+          <w:noProof/>
+          <w:lang w:val="en-GB"/>
+        </w:rPr>
+        <w:t>determine the top-level models</w:t>
+      </w:r>
+      <w:r>
+        <w:rPr>
+          <w:rFonts w:ascii="Candara" w:hAnsi="Candara"/>
+          <w:noProof/>
+          <w:lang w:val="en-GB"/>
+        </w:rPr>
+        <w:t xml:space="preserve"> according to EASy conventions</w:t>
+      </w:r>
+      <w:bookmarkStart w:id="81" w:name="_GoBack"/>
+      <w:bookmarkEnd w:id="81"/>
+      <w:r>
+        <w:rPr>
+          <w:rFonts w:ascii="Candara" w:hAnsi="Candara"/>
+          <w:noProof/>
+          <w:lang w:val="en-GB"/>
+        </w:rPr>
+        <w:t>, create a configuration and provide access to the respective instances</w:t>
       </w:r>
       <w:r>
         <w:rPr>
@@ -36107,24 +36093,42 @@
           <w:noProof/>
           <w:lang w:val="en-GB"/>
         </w:rPr>
+        <w:t>Propagating</w:t>
+      </w:r>
+      <w:r>
+        <w:rPr>
+          <w:rFonts w:ascii="Candara" w:hAnsi="Candara"/>
+          <w:noProof/>
+          <w:lang w:val="en-GB"/>
+        </w:rPr>
+        <w:t xml:space="preserve"> values </w:t>
+      </w:r>
+      <w:r>
+        <w:rPr>
+          <w:rFonts w:ascii="Candara" w:hAnsi="Candara"/>
+          <w:noProof/>
+          <w:lang w:val="en-GB"/>
+        </w:rPr>
+        <w:t>by iteratively applying those constraints that lead to value changes. This operation changes the configuration.</w:t>
+      </w:r>
+    </w:p>
+    <w:p>
+      <w:pPr>
+        <w:jc w:val="both"/>
+        <w:rPr>
+          <w:rFonts w:ascii="Candara" w:hAnsi="Candara"/>
+          <w:noProof/>
+          <w:lang w:val="en-GB"/>
+        </w:rPr>
+      </w:pPr>
+      <w:r>
+        <w:rPr>
+          <w:rFonts w:ascii="Candara" w:hAnsi="Candara"/>
+          <w:noProof/>
+          <w:lang w:val="en-GB"/>
+        </w:rPr>
         <w:lastRenderedPageBreak/>
-        <w:t>Propagating</w:t>
-      </w:r>
-      <w:r>
-        <w:rPr>
-          <w:rFonts w:ascii="Candara" w:hAnsi="Candara"/>
-          <w:noProof/>
-          <w:lang w:val="en-GB"/>
-        </w:rPr>
-        <w:t xml:space="preserve"> values </w:t>
-      </w:r>
-      <w:r>
-        <w:rPr>
-          <w:rFonts w:ascii="Candara" w:hAnsi="Candara"/>
-          <w:noProof/>
-          <w:lang w:val="en-GB"/>
-        </w:rPr>
-        <w:t>by iteratively applying those constraints that lead to value changes. This operation changes the configuration.</w:t>
+        <w:t>All reasoning operations can be configured, observed in progress and return a result instance indicating whether the operation was successful or which problems have occurred including rather detailed information on the failing constraints, constraint expressions, involved variables etc.</w:t>
       </w:r>
     </w:p>
     <w:p>
@@ -36142,7 +36146,123 @@
           <w:noProof/>
           <w:lang w:val="en-GB"/>
         </w:rPr>
-        <w:t>All reasoning operations can be configured, observed in progress and return a result instance indicating whether the operation was successful or which problems have occurred including rather detailed information on the failing constraints, constraint expressions, involved variables etc.</w:t>
+        <w:t xml:space="preserve">Assuming that a reasoner is available, </w:t>
+      </w:r>
+      <w:r>
+        <w:rPr>
+          <w:rFonts w:ascii="Candara" w:hAnsi="Candara"/>
+          <w:noProof/>
+          <w:lang w:val="en-GB"/>
+        </w:rPr>
+        <w:t>we perform a propagation</w:t>
+      </w:r>
+      <w:r>
+        <w:rPr>
+          <w:rStyle w:val="FootnoteReference"/>
+          <w:rFonts w:ascii="Candara" w:hAnsi="Candara"/>
+          <w:noProof/>
+          <w:lang w:val="en-GB"/>
+        </w:rPr>
+        <w:footnoteReference w:id="18"/>
+      </w:r>
+      <w:r>
+        <w:rPr>
+          <w:rFonts w:ascii="Candara" w:hAnsi="Candara"/>
+          <w:noProof/>
+          <w:lang w:val="en-GB"/>
+        </w:rPr>
+        <w:t xml:space="preserve"> with a timeout of 2000 ms and no progress observation </w:t>
+      </w:r>
+      <w:r>
+        <w:rPr>
+          <w:rFonts w:ascii="Candara" w:hAnsi="Candara"/>
+          <w:noProof/>
+          <w:lang w:val="en-GB"/>
+        </w:rPr>
+        <w:t xml:space="preserve">through the </w:t>
+      </w:r>
+      <w:r>
+        <w:rPr>
+          <w:rFonts w:ascii="Courier New" w:hAnsi="Courier New" w:cs="Courier New"/>
+          <w:noProof/>
+          <w:lang w:val="en-GB"/>
+        </w:rPr>
+        <w:t>ReasonerFrontend</w:t>
+      </w:r>
+      <w:r>
+        <w:rPr>
+          <w:rFonts w:ascii="Candara" w:hAnsi="Candara"/>
+          <w:noProof/>
+          <w:lang w:val="en-GB"/>
+        </w:rPr>
+        <w:t>:</w:t>
+      </w:r>
+    </w:p>
+    <w:p>
+      <w:pPr>
+        <w:rPr>
+          <w:rFonts w:ascii="Courier New" w:hAnsi="Courier New" w:cs="Courier New"/>
+          <w:noProof/>
+          <w:lang w:val="en-GB"/>
+        </w:rPr>
+      </w:pPr>
+      <w:r>
+        <w:rPr>
+          <w:rFonts w:ascii="Courier New" w:hAnsi="Courier New" w:cs="Courier New"/>
+          <w:noProof/>
+          <w:lang w:val="en-GB"/>
+        </w:rPr>
+        <w:t>ReasonerConfiguration rCfg = new ReasonerConfiguration();</w:t>
+      </w:r>
+    </w:p>
+    <w:p>
+      <w:pPr>
+        <w:rPr>
+          <w:rFonts w:ascii="Courier New" w:hAnsi="Courier New" w:cs="Courier New"/>
+          <w:noProof/>
+          <w:lang w:val="en-GB"/>
+        </w:rPr>
+      </w:pPr>
+      <w:r>
+        <w:rPr>
+          <w:rFonts w:ascii="Courier New" w:hAnsi="Courier New" w:cs="Courier New"/>
+          <w:noProof/>
+          <w:lang w:val="en-GB"/>
+        </w:rPr>
+        <w:t>rCfg.setTimeout(2000);</w:t>
+      </w:r>
+    </w:p>
+    <w:p>
+      <w:pPr>
+        <w:rPr>
+          <w:rFonts w:ascii="Courier New" w:hAnsi="Courier New" w:cs="Courier New"/>
+          <w:noProof/>
+          <w:lang w:val="en-GB"/>
+        </w:rPr>
+      </w:pPr>
+      <w:r>
+        <w:rPr>
+          <w:rFonts w:ascii="Courier New" w:hAnsi="Courier New" w:cs="Courier New"/>
+          <w:noProof/>
+          <w:lang w:val="en-GB"/>
+        </w:rPr>
+        <w:t>ReasoningResult rResult = ReasonerFrontend.getInstance().propagate(</w:t>
+      </w:r>
+      <w:r>
+        <w:rPr>
+          <w:rFonts w:ascii="Courier New" w:hAnsi="Courier New" w:cs="Courier New"/>
+          <w:noProof/>
+          <w:lang w:val="en-GB"/>
+        </w:rPr>
+        <w:br/>
+      </w:r>
+      <w:r>
+        <w:rPr>
+          <w:rFonts w:ascii="Courier New" w:hAnsi="Courier New" w:cs="Courier New"/>
+          <w:noProof/>
+          <w:lang w:val="en-GB"/>
+        </w:rPr>
+        <w:t>cfg.getProject(), cfg, rCfg, ProgressObserver.NO_OBSERVER);</w:t>
       </w:r>
     </w:p>
     <w:p>
@@ -36160,40 +36280,7 @@
           <w:noProof/>
           <w:lang w:val="en-GB"/>
         </w:rPr>
-        <w:t xml:space="preserve">Assuming that a reasoner is available, </w:t>
-      </w:r>
-      <w:r>
-        <w:rPr>
-          <w:rFonts w:ascii="Candara" w:hAnsi="Candara"/>
-          <w:noProof/>
-          <w:lang w:val="en-GB"/>
-        </w:rPr>
-        <w:t>we perform a propagation</w:t>
-      </w:r>
-      <w:r>
-        <w:rPr>
-          <w:rStyle w:val="FootnoteReference"/>
-          <w:rFonts w:ascii="Candara" w:hAnsi="Candara"/>
-          <w:noProof/>
-          <w:lang w:val="en-GB"/>
-        </w:rPr>
-        <w:footnoteReference w:id="18"/>
-      </w:r>
-      <w:r>
-        <w:rPr>
-          <w:rFonts w:ascii="Candara" w:hAnsi="Candara"/>
-          <w:noProof/>
-          <w:lang w:val="en-GB"/>
-        </w:rPr>
-        <w:t xml:space="preserve"> with a timeout of 2000 ms and no progress observation </w:t>
-      </w:r>
-      <w:r>
-        <w:rPr>
-          <w:rFonts w:ascii="Candara" w:hAnsi="Candara"/>
-          <w:noProof/>
-          <w:lang w:val="en-GB"/>
-        </w:rPr>
-        <w:t xml:space="preserve">through the </w:t>
+        <w:t xml:space="preserve">First indication of success is to check </w:t>
       </w:r>
       <w:r>
         <w:rPr>
@@ -36201,36 +36288,70 @@
           <w:noProof/>
           <w:lang w:val="en-GB"/>
         </w:rPr>
-        <w:t>ReasonerFrontend</w:t>
-      </w:r>
-      <w:r>
-        <w:rPr>
-          <w:rFonts w:ascii="Candara" w:hAnsi="Candara"/>
-          <w:noProof/>
-          <w:lang w:val="en-GB"/>
-        </w:rPr>
-        <w:t>:</w:t>
-      </w:r>
-    </w:p>
-    <w:p>
-      <w:pPr>
+        <w:t>rResult.hasConflict()</w:t>
+      </w:r>
+      <w:r>
+        <w:rPr>
+          <w:rFonts w:ascii="Candara" w:hAnsi="Candara"/>
+          <w:noProof/>
+          <w:lang w:val="en-GB"/>
+        </w:rPr>
+        <w:t xml:space="preserve">. </w:t>
+      </w:r>
+    </w:p>
+    <w:p>
+      <w:pPr>
+        <w:jc w:val="both"/>
+        <w:rPr>
+          <w:rFonts w:ascii="Candara" w:hAnsi="Candara"/>
+          <w:noProof/>
+          <w:lang w:val="en-GB"/>
+        </w:rPr>
+      </w:pPr>
+      <w:r>
+        <w:rPr>
+          <w:rFonts w:ascii="Candara" w:hAnsi="Candara"/>
+          <w:noProof/>
+          <w:lang w:val="en-GB"/>
+        </w:rPr>
+        <w:t xml:space="preserve">For executing a given VIL script for this model (assuming we have loaded/obained/stored it in </w:t>
+      </w:r>
+      <w:r>
         <w:rPr>
           <w:rFonts w:ascii="Courier New" w:hAnsi="Courier New" w:cs="Courier New"/>
           <w:noProof/>
           <w:lang w:val="en-GB"/>
         </w:rPr>
-      </w:pPr>
+        <w:t>script</w:t>
+      </w:r>
+      <w:r>
+        <w:rPr>
+          <w:rFonts w:ascii="Candara" w:hAnsi="Candara"/>
+          <w:noProof/>
+          <w:lang w:val="en-GB"/>
+        </w:rPr>
+        <w:t xml:space="preserve">) and performing a self-instantiation into the same </w:t>
+      </w:r>
       <w:r>
         <w:rPr>
           <w:rFonts w:ascii="Courier New" w:hAnsi="Courier New" w:cs="Courier New"/>
           <w:noProof/>
           <w:lang w:val="en-GB"/>
         </w:rPr>
-        <w:t>ReasonerConfiguration rCfg = new ReasonerConfiguration();</w:t>
-      </w:r>
-    </w:p>
-    <w:p>
-      <w:pPr>
+        <w:t>folder</w:t>
+      </w:r>
+      <w:r>
+        <w:rPr>
+          <w:rFonts w:ascii="Candara" w:hAnsi="Candara"/>
+          <w:noProof/>
+          <w:lang w:val="en-GB"/>
+        </w:rPr>
+        <w:t>, we call the VIL executor:</w:t>
+      </w:r>
+    </w:p>
+    <w:p>
+      <w:pPr>
+        <w:jc w:val="both"/>
         <w:rPr>
           <w:rFonts w:ascii="Courier New" w:hAnsi="Courier New" w:cs="Courier New"/>
           <w:noProof/>
@@ -36243,11 +36364,12 @@
           <w:noProof/>
           <w:lang w:val="en-GB"/>
         </w:rPr>
-        <w:t>rCfg.setTimeout(2000);</w:t>
-      </w:r>
-    </w:p>
-    <w:p>
-      <w:pPr>
+        <w:t>Executor exec = new Executor(script);</w:t>
+      </w:r>
+    </w:p>
+    <w:p>
+      <w:pPr>
+        <w:jc w:val="both"/>
         <w:rPr>
           <w:rFonts w:ascii="Courier New" w:hAnsi="Courier New" w:cs="Courier New"/>
           <w:noProof/>
@@ -36260,23 +36382,25 @@
           <w:noProof/>
           <w:lang w:val="en-GB"/>
         </w:rPr>
-        <w:t>ReasoningResult rResult = ReasonerFrontend.getInstance().propagate(</w:t>
-      </w:r>
-      <w:r>
+        <w:t>exec.addSource(folder).addConfiguration(cfg).addTarget(folder);</w:t>
+      </w:r>
+    </w:p>
+    <w:p>
+      <w:pPr>
+        <w:jc w:val="both"/>
         <w:rPr>
           <w:rFonts w:ascii="Courier New" w:hAnsi="Courier New" w:cs="Courier New"/>
           <w:noProof/>
           <w:lang w:val="en-GB"/>
         </w:rPr>
-        <w:br/>
-      </w:r>
+      </w:pPr>
       <w:r>
         <w:rPr>
           <w:rFonts w:ascii="Courier New" w:hAnsi="Courier New" w:cs="Courier New"/>
           <w:noProof/>
           <w:lang w:val="en-GB"/>
         </w:rPr>
-        <w:t>cfg.getProject(), cfg, rCfg, ProgressObserver.NO_OBSERVER);</w:t>
+        <w:t>exec.execute();</w:t>
       </w:r>
     </w:p>
     <w:p>
@@ -36294,23 +36418,7 @@
           <w:noProof/>
           <w:lang w:val="en-GB"/>
         </w:rPr>
-        <w:t xml:space="preserve">First indication of success is to check </w:t>
-      </w:r>
-      <w:r>
-        <w:rPr>
-          <w:rFonts w:ascii="Courier New" w:hAnsi="Courier New" w:cs="Courier New"/>
-          <w:noProof/>
-          <w:lang w:val="en-GB"/>
-        </w:rPr>
-        <w:t>rResult.hasConflict()</w:t>
-      </w:r>
-      <w:r>
-        <w:rPr>
-          <w:rFonts w:ascii="Candara" w:hAnsi="Candara"/>
-          <w:noProof/>
-          <w:lang w:val="en-GB"/>
-        </w:rPr>
-        <w:t xml:space="preserve">. </w:t>
+        <w:t>Please note that executing a VIL script may lead to executions during the execution. Moreover, there are more detailed ways of determining paths, even through the PLPs, which we do not discuss here here.</w:t>
       </w:r>
     </w:p>
     <w:p>
@@ -36328,216 +36436,94 @@
           <w:noProof/>
           <w:lang w:val="en-GB"/>
         </w:rPr>
-        <w:t xml:space="preserve">For executing a given VIL script for this model (assuming we have loaded/obained/stored it in </w:t>
-      </w:r>
-      <w:r>
-        <w:rPr>
-          <w:rFonts w:ascii="Courier New" w:hAnsi="Courier New" w:cs="Courier New"/>
-          <w:noProof/>
-          <w:lang w:val="en-GB"/>
-        </w:rPr>
-        <w:t>script</w:t>
-      </w:r>
-      <w:r>
-        <w:rPr>
-          <w:rFonts w:ascii="Candara" w:hAnsi="Candara"/>
-          <w:noProof/>
-          <w:lang w:val="en-GB"/>
-        </w:rPr>
-        <w:t xml:space="preserve">) and performing a self-instantiation into the same </w:t>
-      </w:r>
-      <w:r>
-        <w:rPr>
-          <w:rFonts w:ascii="Courier New" w:hAnsi="Courier New" w:cs="Courier New"/>
-          <w:noProof/>
-          <w:lang w:val="en-GB"/>
-        </w:rPr>
-        <w:t>folder</w:t>
-      </w:r>
-      <w:r>
-        <w:rPr>
-          <w:rFonts w:ascii="Candara" w:hAnsi="Candara"/>
-          <w:noProof/>
-          <w:lang w:val="en-GB"/>
-        </w:rPr>
-        <w:t>, we call the VIL executor:</w:t>
-      </w:r>
+        <w:t>Finally, if all operations are performed and the models are not needed anymore, it is advisable to remove the respective locations from the model management instances to free and save resources.</w:t>
+      </w:r>
+    </w:p>
+    <w:p>
+      <w:pPr>
+        <w:pStyle w:val="Heading2"/>
+        <w:rPr>
+          <w:noProof/>
+          <w:lang w:val="en-GB"/>
+        </w:rPr>
+      </w:pPr>
+      <w:bookmarkStart w:id="82" w:name="_Ref506735470"/>
+      <w:bookmarkStart w:id="83" w:name="_Toc507257997"/>
+      <w:r>
+        <w:rPr>
+          <w:noProof/>
+          <w:lang w:val="en-GB"/>
+        </w:rPr>
+        <w:t xml:space="preserve">EASy runtime: </w:t>
+      </w:r>
+      <w:r>
+        <w:rPr>
+          <w:noProof/>
+          <w:lang w:val="en-GB"/>
+        </w:rPr>
+        <w:t>Running EASy-Producer outside Eclipse</w:t>
+      </w:r>
+      <w:bookmarkEnd w:id="82"/>
+      <w:bookmarkEnd w:id="83"/>
     </w:p>
     <w:p>
       <w:pPr>
         <w:jc w:val="both"/>
         <w:rPr>
-          <w:rFonts w:ascii="Courier New" w:hAnsi="Courier New" w:cs="Courier New"/>
-          <w:noProof/>
-          <w:lang w:val="en-GB"/>
-        </w:rPr>
-      </w:pPr>
-      <w:r>
-        <w:rPr>
-          <w:rFonts w:ascii="Courier New" w:hAnsi="Courier New" w:cs="Courier New"/>
-          <w:noProof/>
-          <w:lang w:val="en-GB"/>
-        </w:rPr>
-        <w:t>Executor exec = new Executor(script);</w:t>
+          <w:rFonts w:ascii="Candara" w:hAnsi="Candara"/>
+          <w:noProof/>
+          <w:lang w:val="en-GB"/>
+        </w:rPr>
+      </w:pPr>
+      <w:r>
+        <w:rPr>
+          <w:rFonts w:ascii="Candara" w:hAnsi="Candara"/>
+          <w:noProof/>
+          <w:lang w:val="en-GB"/>
+        </w:rPr>
+        <w:t>As discussed in the previous sections, running EASy-producer heavily relies on that the right extensions and parsers register themselves with the right core classes, i.e., perform a kind of dynamic w</w:t>
+      </w:r>
+      <w:r>
+        <w:rPr>
+          <w:rFonts w:ascii="Candara" w:hAnsi="Candara"/>
+          <w:noProof/>
+          <w:lang w:val="en-GB"/>
+        </w:rPr>
+        <w:t>i</w:t>
+      </w:r>
+      <w:r>
+        <w:rPr>
+          <w:rFonts w:ascii="Candara" w:hAnsi="Candara"/>
+          <w:noProof/>
+          <w:lang w:val="en-GB"/>
+        </w:rPr>
+        <w:t xml:space="preserve">ring. </w:t>
+      </w:r>
+      <w:r>
+        <w:rPr>
+          <w:rFonts w:ascii="Candara" w:hAnsi="Candara"/>
+          <w:noProof/>
+          <w:lang w:val="en-GB"/>
+        </w:rPr>
+        <w:t xml:space="preserve">In an Eclipse instance, Eclipse and its OSGi implementation Equinox take care of this, so that after specifying the (correct) desired dependencies, the developer does not have to worry about the startup. </w:t>
       </w:r>
     </w:p>
     <w:p>
       <w:pPr>
         <w:jc w:val="both"/>
         <w:rPr>
-          <w:rFonts w:ascii="Courier New" w:hAnsi="Courier New" w:cs="Courier New"/>
-          <w:noProof/>
-          <w:lang w:val="en-GB"/>
-        </w:rPr>
-      </w:pPr>
-      <w:r>
-        <w:rPr>
-          <w:rFonts w:ascii="Courier New" w:hAnsi="Courier New" w:cs="Courier New"/>
-          <w:noProof/>
-          <w:lang w:val="en-GB"/>
-        </w:rPr>
-        <w:t>exec.addSource(folder).addConfiguration(cfg).addTarget(folder);</w:t>
-      </w:r>
-    </w:p>
-    <w:p>
-      <w:pPr>
-        <w:jc w:val="both"/>
-        <w:rPr>
-          <w:rFonts w:ascii="Courier New" w:hAnsi="Courier New" w:cs="Courier New"/>
-          <w:noProof/>
-          <w:lang w:val="en-GB"/>
-        </w:rPr>
-      </w:pPr>
-      <w:r>
-        <w:rPr>
-          <w:rFonts w:ascii="Courier New" w:hAnsi="Courier New" w:cs="Courier New"/>
-          <w:noProof/>
-          <w:lang w:val="en-GB"/>
-        </w:rPr>
-        <w:t>exec.execute();</w:t>
-      </w:r>
-    </w:p>
-    <w:p>
-      <w:pPr>
-        <w:jc w:val="both"/>
-        <w:rPr>
-          <w:rFonts w:ascii="Candara" w:hAnsi="Candara"/>
-          <w:noProof/>
-          <w:lang w:val="en-GB"/>
-        </w:rPr>
-      </w:pPr>
-      <w:r>
-        <w:rPr>
-          <w:rFonts w:ascii="Candara" w:hAnsi="Candara"/>
-          <w:noProof/>
-          <w:lang w:val="en-GB"/>
-        </w:rPr>
-        <w:t>Please note that executing a VIL script may lead to executions during the execution. Moreover, there are more detailed ways of determining paths, even through the PLPs, which we do not discuss here here.</w:t>
-      </w:r>
-    </w:p>
-    <w:p>
-      <w:pPr>
-        <w:jc w:val="both"/>
-        <w:rPr>
-          <w:rFonts w:ascii="Candara" w:hAnsi="Candara"/>
-          <w:noProof/>
-          <w:lang w:val="en-GB"/>
-        </w:rPr>
-      </w:pPr>
-      <w:r>
-        <w:rPr>
-          <w:rFonts w:ascii="Candara" w:hAnsi="Candara"/>
-          <w:noProof/>
-          <w:lang w:val="en-GB"/>
-        </w:rPr>
-        <w:t>Finally, if all operations are performed and the models are not needed anymore, it is advisable to remove the respective locations from the model management instances to free and save resources.</w:t>
-      </w:r>
-    </w:p>
-    <w:p>
-      <w:pPr>
-        <w:pStyle w:val="Heading2"/>
-        <w:rPr>
-          <w:noProof/>
-          <w:lang w:val="en-GB"/>
-        </w:rPr>
-      </w:pPr>
-      <w:bookmarkStart w:id="81" w:name="_Ref506735470"/>
-      <w:bookmarkStart w:id="82" w:name="_Toc507257997"/>
-      <w:r>
-        <w:rPr>
-          <w:noProof/>
-          <w:lang w:val="en-GB"/>
-        </w:rPr>
-        <w:t xml:space="preserve">EASy runtime: </w:t>
-      </w:r>
-      <w:r>
-        <w:rPr>
-          <w:noProof/>
-          <w:lang w:val="en-GB"/>
-        </w:rPr>
-        <w:t>Running EASy-Producer outside Eclipse</w:t>
-      </w:r>
-      <w:bookmarkEnd w:id="81"/>
-      <w:bookmarkEnd w:id="82"/>
-    </w:p>
-    <w:p>
-      <w:pPr>
-        <w:jc w:val="both"/>
-        <w:rPr>
-          <w:rFonts w:ascii="Candara" w:hAnsi="Candara"/>
-          <w:noProof/>
-          <w:lang w:val="en-GB"/>
-        </w:rPr>
-      </w:pPr>
-      <w:r>
-        <w:rPr>
-          <w:rFonts w:ascii="Candara" w:hAnsi="Candara"/>
-          <w:noProof/>
-          <w:lang w:val="en-GB"/>
-        </w:rPr>
-        <w:t>As discussed in the previous sections, running EASy-producer heavily relies on that the right extensions and parsers register themselves with the right core classes, i.e., perform a kind of dynamic w</w:t>
-      </w:r>
-      <w:r>
-        <w:rPr>
-          <w:rFonts w:ascii="Candara" w:hAnsi="Candara"/>
-          <w:noProof/>
-          <w:lang w:val="en-GB"/>
-        </w:rPr>
-        <w:t>i</w:t>
-      </w:r>
-      <w:r>
-        <w:rPr>
-          <w:rFonts w:ascii="Candara" w:hAnsi="Candara"/>
-          <w:noProof/>
-          <w:lang w:val="en-GB"/>
-        </w:rPr>
-        <w:t xml:space="preserve">ring. </w:t>
-      </w:r>
-      <w:r>
-        <w:rPr>
-          <w:rFonts w:ascii="Candara" w:hAnsi="Candara"/>
-          <w:noProof/>
-          <w:lang w:val="en-GB"/>
-        </w:rPr>
-        <w:t xml:space="preserve">In an Eclipse instance, Eclipse and its OSGi implementation Equinox take care of this, so that after specifying the (correct) desired dependencies, the developer does not have to worry about the startup. </w:t>
-      </w:r>
-    </w:p>
-    <w:p>
-      <w:pPr>
-        <w:jc w:val="both"/>
-        <w:rPr>
-          <w:rFonts w:ascii="Candara" w:hAnsi="Candara"/>
-          <w:noProof/>
-          <w:lang w:val="en-GB"/>
-        </w:rPr>
-      </w:pPr>
-      <w:r>
-        <w:rPr>
-          <w:rFonts w:ascii="Candara" w:hAnsi="Candara"/>
-          <w:noProof/>
-          <w:lang w:val="en-GB"/>
-        </w:rPr>
-        <w:t xml:space="preserve">However, utilizing Eclipse/Equinox in a standalone environment is not always desired. Although we have to provide dependencies to a large set of Eclipse and, if required, xText core classes, not </w:t>
+          <w:rFonts w:ascii="Candara" w:hAnsi="Candara"/>
+          <w:noProof/>
+          <w:lang w:val="en-GB"/>
+        </w:rPr>
+      </w:pPr>
+      <w:r>
+        <w:rPr>
+          <w:rFonts w:ascii="Candara" w:hAnsi="Candara"/>
+          <w:noProof/>
+          <w:lang w:val="en-GB"/>
+        </w:rPr>
+        <w:t xml:space="preserve">However, utilizing Eclipse/Equinox in a standalone environment is not always desired. Although we have to provide dependencies to a large set of Eclipse and, if required, xText core classes, not all of them are actually needed for running EASy-Producer in standalone fashion. To release the developer from thinking about the right startup sequence, which may change over time, we decided to develop a small OSGi environment which is able to startup and shutdown the bundles </w:t>
       </w:r>
       <w:r>
         <w:rPr>
@@ -36546,7 +36532,7 @@
           <w:lang w:val="en-GB"/>
         </w:rPr>
         <w:lastRenderedPageBreak/>
-        <w:t xml:space="preserve">all of them are actually needed for running EASy-Producer in standalone fashion. To release the developer from thinking about the right startup sequence, which may change over time, we decided to develop a small OSGi environment which is able to startup and shutdown the bundles in the correct sequence without requiring a full OSGi implementation. Packaging all the required components is not trivial, so we typically rely on the default standalone packages produced by the continuous integration (following a default, but customizable setup of standalone components). </w:t>
+        <w:t xml:space="preserve">in the correct sequence without requiring a full OSGi implementation. Packaging all the required components is not trivial, so we typically rely on the default standalone packages produced by the continuous integration (following a default, but customizable setup of standalone components). </w:t>
       </w:r>
       <w:r>
         <w:rPr>
@@ -37620,7 +37606,6 @@
           <w:szCs w:val="20"/>
           <w:lang w:val="en-US"/>
         </w:rPr>
-        <w:lastRenderedPageBreak/>
         <w:t>&lt;</w:t>
       </w:r>
       <w:r>
@@ -37858,6 +37843,7 @@
           <w:szCs w:val="20"/>
           <w:lang w:val="en-US"/>
         </w:rPr>
+        <w:lastRenderedPageBreak/>
         <w:t xml:space="preserve">   </w:t>
       </w:r>
       <w:r>
@@ -38712,12 +38698,14 @@
               <w:rPr>
                 <w:rFonts w:ascii="Courier New" w:hAnsi="Courier New" w:cs="Courier New"/>
                 <w:noProof/>
+                <w:lang w:val="en-US"/>
               </w:rPr>
             </w:pPr>
             <w:r>
               <w:rPr>
                 <w:rFonts w:ascii="Courier New" w:hAnsi="Courier New" w:cs="Courier New"/>
                 <w:noProof/>
+                <w:lang w:val="en-US"/>
               </w:rPr>
               <w:t>n</w:t>
             </w:r>
@@ -38725,6 +38713,7 @@
               <w:rPr>
                 <w:rFonts w:ascii="Courier New" w:hAnsi="Courier New" w:cs="Courier New"/>
                 <w:noProof/>
+                <w:lang w:val="en-US"/>
               </w:rPr>
               <w:t>et.ssehub.easy.runtime:</w:t>
             </w:r>
@@ -38732,6 +38721,7 @@
               <w:rPr>
                 <w:rFonts w:ascii="Courier New" w:hAnsi="Courier New" w:cs="Courier New"/>
                 <w:noProof/>
+                <w:lang w:val="en-US"/>
               </w:rPr>
               <w:br/>
             </w:r>
@@ -38739,6 +38729,7 @@
               <w:rPr>
                 <w:rFonts w:ascii="Courier New" w:hAnsi="Courier New" w:cs="Courier New"/>
                 <w:noProof/>
+                <w:lang w:val="en-US"/>
               </w:rPr>
               <w:t>EASy</w:t>
             </w:r>
@@ -38757,12 +38748,14 @@
               <w:rPr>
                 <w:rFonts w:ascii="Candara" w:hAnsi="Candara"/>
                 <w:noProof/>
+                <w:lang w:val="en-US"/>
               </w:rPr>
             </w:pPr>
             <w:r>
               <w:rPr>
                 <w:rFonts w:ascii="Candara" w:hAnsi="Candara"/>
                 <w:noProof/>
+                <w:lang w:val="en-US"/>
               </w:rPr>
               <w:t>Basic EASy-Producer with IVML, SSE-reasoner, VIL, VTL, EASy core</w:t>
             </w:r>
@@ -38783,12 +38776,14 @@
               <w:rPr>
                 <w:rFonts w:ascii="Courier New" w:hAnsi="Courier New" w:cs="Courier New"/>
                 <w:noProof/>
+                <w:lang w:val="en-US"/>
               </w:rPr>
             </w:pPr>
             <w:r>
               <w:rPr>
                 <w:rFonts w:ascii="Courier New" w:hAnsi="Courier New" w:cs="Courier New"/>
                 <w:noProof/>
+                <w:lang w:val="en-US"/>
               </w:rPr>
               <w:t>n</w:t>
             </w:r>
@@ -38796,6 +38791,7 @@
               <w:rPr>
                 <w:rFonts w:ascii="Courier New" w:hAnsi="Courier New" w:cs="Courier New"/>
                 <w:noProof/>
+                <w:lang w:val="en-US"/>
               </w:rPr>
               <w:t>et.ssehub.easy.runtime:</w:t>
             </w:r>
@@ -38803,6 +38799,7 @@
               <w:rPr>
                 <w:rFonts w:ascii="Courier New" w:hAnsi="Courier New" w:cs="Courier New"/>
                 <w:noProof/>
+                <w:lang w:val="en-US"/>
               </w:rPr>
               <w:br/>
             </w:r>
@@ -38810,6 +38807,7 @@
               <w:rPr>
                 <w:rFonts w:ascii="Courier New" w:hAnsi="Courier New" w:cs="Courier New"/>
                 <w:noProof/>
+                <w:lang w:val="en-US"/>
               </w:rPr>
               <w:t>EASy-mvn</w:t>
             </w:r>
@@ -38828,6 +38826,7 @@
               <w:rPr>
                 <w:rFonts w:ascii="Candara" w:hAnsi="Candara"/>
                 <w:noProof/>
+                <w:lang w:val="en-US"/>
               </w:rPr>
             </w:pPr>
           </w:p>
@@ -38854,6 +38853,7 @@
               <w:rPr>
                 <w:rFonts w:ascii="Courier New" w:hAnsi="Courier New" w:cs="Courier New"/>
                 <w:noProof/>
+                <w:lang w:val="en-US"/>
               </w:rPr>
               <w:t>n</w:t>
             </w:r>
@@ -38861,6 +38861,7 @@
               <w:rPr>
                 <w:rFonts w:ascii="Courier New" w:hAnsi="Courier New" w:cs="Courier New"/>
                 <w:noProof/>
+                <w:lang w:val="en-US"/>
               </w:rPr>
               <w:t>et.ssehub.easy.runtime:</w:t>
             </w:r>
@@ -38868,6 +38869,7 @@
               <w:rPr>
                 <w:rFonts w:ascii="Courier New" w:hAnsi="Courier New" w:cs="Courier New"/>
                 <w:noProof/>
+                <w:lang w:val="en-US"/>
               </w:rPr>
               <w:br/>
             </w:r>
@@ -39157,8 +39159,8 @@
           <w:lang w:val="en-GB"/>
         </w:rPr>
       </w:pPr>
-      <w:bookmarkStart w:id="83" w:name="_Ref507253460"/>
-      <w:bookmarkStart w:id="84" w:name="_Toc507257998"/>
+      <w:bookmarkStart w:id="84" w:name="_Ref507253460"/>
+      <w:bookmarkStart w:id="85" w:name="_Toc507257998"/>
       <w:r>
         <w:rPr>
           <w:noProof/>
@@ -39194,8 +39196,8 @@
         </w:rPr>
         <w:t xml:space="preserve">outside Eclipse </w:t>
       </w:r>
-      <w:bookmarkEnd w:id="83"/>
       <w:bookmarkEnd w:id="84"/>
+      <w:bookmarkEnd w:id="85"/>
     </w:p>
     <w:p>
       <w:pPr>
@@ -39379,8 +39381,18 @@
           <w:noProof/>
           <w:lang w:val="en-GB"/>
         </w:rPr>
-        <w:t xml:space="preserve"> for a Maven-based composition, then a table </w:t>
-      </w:r>
+        <w:t xml:space="preserve"> for a Maven-based composition, then a table summarizing the relationship between the components, the Maven artifact specifiers and the startup specification.</w:t>
+      </w:r>
+    </w:p>
+    <w:p>
+      <w:pPr>
+        <w:jc w:val="both"/>
+        <w:rPr>
+          <w:rFonts w:ascii="Candara" w:hAnsi="Candara"/>
+          <w:noProof/>
+          <w:lang w:val="en-GB"/>
+        </w:rPr>
+      </w:pPr>
       <w:r>
         <w:rPr>
           <w:rFonts w:ascii="Candara" w:hAnsi="Candara"/>
@@ -39388,24 +39400,6 @@
           <w:lang w:val="en-GB"/>
         </w:rPr>
         <w:lastRenderedPageBreak/>
-        <w:t>summarizing the relationship between the components, the Maven artifact specifiers and the startup specification.</w:t>
-      </w:r>
-    </w:p>
-    <w:p>
-      <w:pPr>
-        <w:jc w:val="both"/>
-        <w:rPr>
-          <w:rFonts w:ascii="Candara" w:hAnsi="Candara"/>
-          <w:noProof/>
-          <w:lang w:val="en-GB"/>
-        </w:rPr>
-      </w:pPr>
-      <w:r>
-        <w:rPr>
-          <w:rFonts w:ascii="Candara" w:hAnsi="Candara"/>
-          <w:noProof/>
-          <w:lang w:val="en-GB"/>
-        </w:rPr>
         <w:t xml:space="preserve">Let us assume that we aim at using IVML, the IVML parser and the IVML reasoner to load and validate an IVML model. As main components, we need </w:t>
       </w:r>
       <w:r>
@@ -42609,7 +42603,6 @@
           <w:szCs w:val="20"/>
           <w:lang w:val="en-US"/>
         </w:rPr>
-        <w:lastRenderedPageBreak/>
         <w:t xml:space="preserve">          </w:t>
       </w:r>
       <w:r>
@@ -42852,6 +42845,7 @@
           <w:szCs w:val="20"/>
           <w:lang w:val="en-US"/>
         </w:rPr>
+        <w:lastRenderedPageBreak/>
         <w:t xml:space="preserve">      </w:t>
       </w:r>
       <w:r>
@@ -43918,7 +43912,6 @@
           <w:szCs w:val="20"/>
           <w:lang w:val="en-US"/>
         </w:rPr>
-        <w:lastRenderedPageBreak/>
         <w:t xml:space="preserve">    </w:t>
       </w:r>
       <w:r>
@@ -44005,8 +43998,6 @@
         </w:rPr>
         <w:t>);</w:t>
       </w:r>
-      <w:bookmarkStart w:id="85" w:name="_GoBack"/>
-      <w:bookmarkEnd w:id="85"/>
     </w:p>
     <w:p>
       <w:pPr>
@@ -44223,6 +44214,7 @@
           <w:szCs w:val="20"/>
           <w:lang w:val="en-US"/>
         </w:rPr>
+        <w:lastRenderedPageBreak/>
         <w:t xml:space="preserve">    </w:t>
       </w:r>
       <w:r>
@@ -46717,7 +46709,6 @@
                 <w:szCs w:val="20"/>
                 <w:lang w:val="en-GB"/>
               </w:rPr>
-              <w:lastRenderedPageBreak/>
               <w:t>aspectj</w:t>
             </w:r>
           </w:p>
@@ -46744,7 +46735,6 @@
                 <w:szCs w:val="20"/>
                 <w:lang w:val="en-GB"/>
               </w:rPr>
-              <w:lastRenderedPageBreak/>
               <w:t>net.ssehub.</w:t>
             </w:r>
             <w:r>
@@ -46851,7 +46841,6 @@
                 <w:szCs w:val="20"/>
                 <w:lang w:val="en-GB"/>
               </w:rPr>
-              <w:lastRenderedPageBreak/>
               <w:t>Registration</w:t>
             </w:r>
           </w:p>
@@ -46884,7 +46873,6 @@
                 <w:szCs w:val="20"/>
                 <w:lang w:val="en-GB"/>
               </w:rPr>
-              <w:lastRenderedPageBreak/>
               <w:t>net.ssehub.easy.</w:t>
             </w:r>
             <w:r>
@@ -47037,6 +47025,7 @@
                 <w:szCs w:val="20"/>
                 <w:lang w:val="en-GB"/>
               </w:rPr>
+              <w:lastRenderedPageBreak/>
               <w:t>Registration</w:t>
             </w:r>
           </w:p>
@@ -47069,6 +47058,7 @@
                 <w:szCs w:val="20"/>
                 <w:lang w:val="en-GB"/>
               </w:rPr>
+              <w:lastRenderedPageBreak/>
               <w:t>net.ssehub.easy.</w:t>
             </w:r>
             <w:r>
@@ -48535,7 +48525,7 @@
             <w:b/>
             <w:noProof/>
           </w:rPr>
-          <w:t>45</w:t>
+          <w:t>39</w:t>
         </w:r>
         <w:r>
           <w:rPr>
@@ -49670,23 +49660,7 @@
           <w:noProof/>
           <w:lang w:val="en-GB"/>
         </w:rPr>
-        <w:t>T</w:t>
-      </w:r>
-      <w:r>
-        <w:rPr>
-          <w:rFonts w:ascii="Candara" w:hAnsi="Candara"/>
-          <w:noProof/>
-          <w:lang w:val="en-GB"/>
-        </w:rPr>
-        <w:t xml:space="preserve">he Maven instantiator </w:t>
-      </w:r>
-      <w:r>
-        <w:rPr>
-          <w:rFonts w:ascii="Candara" w:hAnsi="Candara"/>
-          <w:noProof/>
-          <w:lang w:val="en-GB"/>
-        </w:rPr>
-        <w:t>typically must execute Maven as a process/JVM due to file handle closing problems in Maven. Therefore, the contained lib folder must be unpacked and reachable from your implementation. See the documentation of the instantiator for changing the settings of lib folder and call mode, e.g., to switch to direct Java calls which may prevent instantiating the same POM twice.</w:t>
+        <w:t>The Maven instantiator typically must execute Maven as a process/JVM due to file handle closing problems in Maven. Therefore, the contained lib folder must be unpacked and reachable from your implementation. See the documentation of the instantiator for changing the settings of lib folder and call mode, e.g., to switch to direct Java calls which may prevent instantiating the same POM twice.</w:t>
       </w:r>
     </w:p>
   </w:footnote>
@@ -49772,7 +49746,7 @@
         <v:path o:extrusionok="f" gradientshapeok="t" o:connecttype="rect"/>
         <o:lock v:ext="edit" aspectratio="t"/>
       </v:shapetype>
-      <v:shape id="_x0000_i1038" type="#_x0000_t75" style="width:9pt;height:9pt" o:bullet="t">
+      <v:shape id="_x0000_i1027" type="#_x0000_t75" style="width:9pt;height:9pt" o:bullet="t">
         <v:imagedata r:id="rId1" o:title="BD14870_"/>
       </v:shape>
     </w:pict>
@@ -53939,6 +53913,7 @@
     <w:rsid w:val="006C2350"/>
     <w:rsid w:val="0075343F"/>
     <w:rsid w:val="00895304"/>
+    <w:rsid w:val="00896CC2"/>
     <w:rsid w:val="00915B08"/>
     <w:rsid w:val="009918AA"/>
     <w:rsid w:val="00A52883"/>
@@ -54786,7 +54761,7 @@
 </file>
 
 <file path=customXml/itemProps2.xml><?xml version="1.0" encoding="utf-8"?>
-<ds:datastoreItem xmlns:ds="http://schemas.openxmlformats.org/officeDocument/2006/customXml" ds:itemID="{7EB52A40-2A14-4096-9279-F08B7E2F492E}">
+<ds:datastoreItem xmlns:ds="http://schemas.openxmlformats.org/officeDocument/2006/customXml" ds:itemID="{59304A56-14C1-44D0-BAF1-A6E7DF54AAD3}">
   <ds:schemaRefs>
     <ds:schemaRef ds:uri="http://schemas.openxmlformats.org/officeDocument/2006/bibliography"/>
   </ds:schemaRefs>

</xml_diff>

<commit_message>
adding recent Eclipse 4.7 knowledge, removing the README-eclipse.txt
</commit_message>
<xml_diff>
--- a/doc/developers_guide.docx
+++ b/doc/developers_guide.docx
@@ -1,6 +1,6 @@
 
 <file path=word/document.xml><?xml version="1.0" encoding="utf-8"?>
-<w:document xmlns:wpc="http://schemas.microsoft.com/office/word/2010/wordprocessingCanvas" xmlns:cx="http://schemas.microsoft.com/office/drawing/2014/chartex" xmlns:cx1="http://schemas.microsoft.com/office/drawing/2015/9/8/chartex" xmlns:mc="http://schemas.openxmlformats.org/markup-compatibility/2006" xmlns:o="urn:schemas-microsoft-com:office:office" xmlns:r="http://schemas.openxmlformats.org/officeDocument/2006/relationships" xmlns:m="http://schemas.openxmlformats.org/officeDocument/2006/math" xmlns:v="urn:schemas-microsoft-com:vml" xmlns:wp14="http://schemas.microsoft.com/office/word/2010/wordprocessingDrawing" xmlns:wp="http://schemas.openxmlformats.org/drawingml/2006/wordprocessingDrawing" xmlns:w10="urn:schemas-microsoft-com:office:word" xmlns:w="http://schemas.openxmlformats.org/wordprocessingml/2006/main" xmlns:w14="http://schemas.microsoft.com/office/word/2010/wordml" xmlns:w15="http://schemas.microsoft.com/office/word/2012/wordml" xmlns:w16se="http://schemas.microsoft.com/office/word/2015/wordml/symex" xmlns:wpg="http://schemas.microsoft.com/office/word/2010/wordprocessingGroup" xmlns:wpi="http://schemas.microsoft.com/office/word/2010/wordprocessingInk" xmlns:wne="http://schemas.microsoft.com/office/word/2006/wordml" xmlns:wps="http://schemas.microsoft.com/office/word/2010/wordprocessingShape" mc:Ignorable="w14 w15 w16se wp14">
+<w:document xmlns:wpc="http://schemas.microsoft.com/office/word/2010/wordprocessingCanvas" xmlns:cx="http://schemas.microsoft.com/office/drawing/2014/chartex" xmlns:mc="http://schemas.openxmlformats.org/markup-compatibility/2006" xmlns:o="urn:schemas-microsoft-com:office:office" xmlns:r="http://schemas.openxmlformats.org/officeDocument/2006/relationships" xmlns:m="http://schemas.openxmlformats.org/officeDocument/2006/math" xmlns:v="urn:schemas-microsoft-com:vml" xmlns:wp14="http://schemas.microsoft.com/office/word/2010/wordprocessingDrawing" xmlns:wp="http://schemas.openxmlformats.org/drawingml/2006/wordprocessingDrawing" xmlns:w10="urn:schemas-microsoft-com:office:word" xmlns:w="http://schemas.openxmlformats.org/wordprocessingml/2006/main" xmlns:w14="http://schemas.microsoft.com/office/word/2010/wordml" xmlns:w15="http://schemas.microsoft.com/office/word/2012/wordml" xmlns:w16se="http://schemas.microsoft.com/office/word/2015/wordml/symex" xmlns:wpg="http://schemas.microsoft.com/office/word/2010/wordprocessingGroup" xmlns:wpi="http://schemas.microsoft.com/office/word/2010/wordprocessingInk" xmlns:wne="http://schemas.microsoft.com/office/word/2006/wordml" xmlns:wps="http://schemas.microsoft.com/office/word/2010/wordprocessingShape" mc:Ignorable="w14 w15 w16se wp14">
   <w:body>
     <w:tbl>
       <w:tblPr>
@@ -39,7 +39,7 @@
               <w:rPr>
                 <w:rFonts w:ascii="Candara" w:hAnsi="Candara"/>
                 <w:noProof/>
-                <w:lang w:eastAsia="de-DE"/>
+                <w:lang w:val="en-US"/>
               </w:rPr>
               <w:drawing>
                 <wp:inline distT="0" distB="0" distL="0" distR="0" wp14:anchorId="69B9A2AC" wp14:editId="11A280EC">
@@ -110,7 +110,7 @@
               <w:rPr>
                 <w:rFonts w:ascii="Candara" w:hAnsi="Candara"/>
                 <w:noProof/>
-                <w:lang w:eastAsia="de-DE"/>
+                <w:lang w:val="en-US"/>
               </w:rPr>
               <w:drawing>
                 <wp:inline distT="0" distB="0" distL="0" distR="0" wp14:anchorId="22388872" wp14:editId="6DD7456B">
@@ -392,7 +392,7 @@
         <w:rPr>
           <w:rFonts w:ascii="Candara" w:hAnsi="Candara"/>
           <w:noProof/>
-          <w:lang w:eastAsia="de-DE"/>
+          <w:lang w:val="en-US"/>
         </w:rPr>
         <w:drawing>
           <wp:inline distT="0" distB="0" distL="0" distR="0" wp14:anchorId="768F0910" wp14:editId="685B99EE">
@@ -1300,6 +1300,14 @@
                 <w:lang w:val="en-GB"/>
               </w:rPr>
               <w:t>Standalone usage</w:t>
+            </w:r>
+            <w:r>
+              <w:rPr>
+                <w:rFonts w:ascii="Candara" w:hAnsi="Candara"/>
+                <w:noProof/>
+                <w:lang w:val="en-GB"/>
+              </w:rPr>
+              <w:t>, new Eclipse classloading</w:t>
             </w:r>
           </w:p>
         </w:tc>
@@ -2371,7 +2379,23 @@
                 <w:noProof/>
                 <w:lang w:val="en-GB"/>
               </w:rPr>
-              <w:t>Implementing a New Instantiator</w:t>
+              <w:t xml:space="preserve">Implementing </w:t>
+            </w:r>
+            <w:r>
+              <w:rPr>
+                <w:rStyle w:val="Hyperlink"/>
+                <w:noProof/>
+                <w:lang w:val="en-GB"/>
+              </w:rPr>
+              <w:t>a</w:t>
+            </w:r>
+            <w:r>
+              <w:rPr>
+                <w:rStyle w:val="Hyperlink"/>
+                <w:noProof/>
+                <w:lang w:val="en-GB"/>
+              </w:rPr>
+              <w:t xml:space="preserve"> New Instantiator</w:t>
             </w:r>
             <w:r>
               <w:rPr>
@@ -5636,7 +5660,7 @@
       <w:r>
         <w:rPr>
           <w:noProof/>
-          <w:lang w:eastAsia="de-DE"/>
+          <w:lang w:val="en-US"/>
         </w:rPr>
         <w:lastRenderedPageBreak/>
         <w:drawing>
@@ -5863,7 +5887,7 @@
       <w:r>
         <w:rPr>
           <w:noProof/>
-          <w:lang w:eastAsia="de-DE"/>
+          <w:lang w:val="en-US"/>
         </w:rPr>
         <w:drawing>
           <wp:inline distT="0" distB="0" distL="0" distR="0" wp14:anchorId="5F21DB24" wp14:editId="30E0CD8B">
@@ -7560,6 +7584,154 @@
           <w:noProof/>
           <w:lang w:val="en-GB"/>
         </w:rPr>
+        <w:t>Using Additional Libraries</w:t>
+      </w:r>
+    </w:p>
+    <w:p>
+      <w:pPr>
+        <w:jc w:val="both"/>
+        <w:rPr>
+          <w:rFonts w:ascii="Candara" w:hAnsi="Candara"/>
+          <w:noProof/>
+          <w:lang w:val="en-GB"/>
+        </w:rPr>
+      </w:pPr>
+      <w:r>
+        <w:rPr>
+          <w:rFonts w:ascii="Candara" w:hAnsi="Candara"/>
+          <w:noProof/>
+          <w:lang w:val="en-GB"/>
+        </w:rPr>
+        <w:t xml:space="preserve">Eclipse changed its implementation of OSGI (equinox) over time, so that also the way of loading classes and providing access to required classes changed effectively. In particular, in Eclipse versions around 4.7 class loading became much more strict. So the legacy EASy way of packaging an instantiator with its libraries and keeping all library classes does not work anymore for all kinds of bundles, in particular if bundles are subject to dynamic class loading and reflection as it is the case for VIL. Before implementing an EASy extension, please think varefully about whether additional classes are needed at all, whether the classes are already used and provided by EASy (may be changing some runtime export directions in basic EASy bundles would help),whether </w:t>
+      </w:r>
+      <w:r>
+        <w:rPr>
+          <w:rFonts w:ascii="Candara" w:hAnsi="Candara"/>
+          <w:noProof/>
+          <w:lang w:val="en-GB"/>
+        </w:rPr>
+        <w:lastRenderedPageBreak/>
+        <w:t xml:space="preserve">they can be obtained from an (installed, required) Eclipse bundle or whether you have to provide them. </w:t>
+      </w:r>
+    </w:p>
+    <w:p>
+      <w:pPr>
+        <w:jc w:val="both"/>
+        <w:rPr>
+          <w:rFonts w:ascii="Candara" w:hAnsi="Candara"/>
+          <w:noProof/>
+          <w:lang w:val="en-GB"/>
+        </w:rPr>
+      </w:pPr>
+      <w:r>
+        <w:rPr>
+          <w:rFonts w:ascii="Candara" w:hAnsi="Candara"/>
+          <w:noProof/>
+          <w:lang w:val="en-GB"/>
+        </w:rPr>
+        <w:t xml:space="preserve">If classes are already provided by EASy-Bundles, declare that bundle as required and, if you go for tests of your extension in an extra bundle (yes you should), </w:t>
+      </w:r>
+      <w:r>
+        <w:rPr>
+          <w:rFonts w:ascii="Candara" w:hAnsi="Candara"/>
+          <w:b/>
+          <w:noProof/>
+          <w:lang w:val="en-GB"/>
+        </w:rPr>
+        <w:t>re-export</w:t>
+      </w:r>
+      <w:r>
+        <w:rPr>
+          <w:rFonts w:ascii="Candara" w:hAnsi="Candara"/>
+          <w:noProof/>
+          <w:lang w:val="en-GB"/>
+        </w:rPr>
+        <w:t xml:space="preserve"> that dependency. It may be that the test bundle then must import the required packages.</w:t>
+      </w:r>
+    </w:p>
+    <w:p>
+      <w:pPr>
+        <w:jc w:val="both"/>
+        <w:rPr>
+          <w:rFonts w:ascii="Candara" w:hAnsi="Candara"/>
+          <w:noProof/>
+          <w:lang w:val="en-GB"/>
+        </w:rPr>
+      </w:pPr>
+      <w:r>
+        <w:rPr>
+          <w:rFonts w:ascii="Candara" w:hAnsi="Candara"/>
+          <w:noProof/>
+          <w:lang w:val="en-GB"/>
+        </w:rPr>
+        <w:t xml:space="preserve">If you need libraries that are not provided at all (or you want to use a specific version and keep it), you must create an </w:t>
+      </w:r>
+      <w:r>
+        <w:rPr>
+          <w:rFonts w:ascii="Candara" w:hAnsi="Candara"/>
+          <w:b/>
+          <w:noProof/>
+          <w:lang w:val="en-GB"/>
+        </w:rPr>
+        <w:t>extra bundle just providing these classes</w:t>
+      </w:r>
+      <w:r>
+        <w:rPr>
+          <w:rFonts w:ascii="Candara" w:hAnsi="Candara"/>
+          <w:noProof/>
+          <w:lang w:val="en-GB"/>
+        </w:rPr>
+        <w:t>, i.e., call New|Project|Plug-in Development|Plug-in from Existing JAR Archives, specify those archives and create a plugin for those. Please review carefully the exported packages, i.e., whether really all of them are needed or whether they could cause conflicts with Easy/Eclipse, e.g., several libraries have a conflicting logging mechanism, rely on apache commons bundled with them, provide core parts of Eclipse, etc.  Declare then that package as required in your bundle implementing the extension and, if needed, re-export the library packages.</w:t>
+      </w:r>
+    </w:p>
+    <w:p>
+      <w:pPr>
+        <w:jc w:val="both"/>
+        <w:rPr>
+          <w:lang w:val="en-GB"/>
+        </w:rPr>
+      </w:pPr>
+      <w:r>
+        <w:rPr>
+          <w:rFonts w:ascii="Candara" w:hAnsi="Candara"/>
+          <w:noProof/>
+          <w:lang w:val="en-GB"/>
+        </w:rPr>
+        <w:t xml:space="preserve">Due to the Java module system introduced with Java 9, some </w:t>
+      </w:r>
+      <w:r>
+        <w:rPr>
+          <w:rFonts w:ascii="Candara" w:hAnsi="Candara"/>
+          <w:b/>
+          <w:noProof/>
+          <w:lang w:val="en-GB"/>
+        </w:rPr>
+        <w:t>reflection accesses may be denied</w:t>
+      </w:r>
+      <w:r>
+        <w:rPr>
+          <w:rFonts w:ascii="Candara" w:hAnsi="Candara"/>
+          <w:noProof/>
+          <w:lang w:val="en-GB"/>
+        </w:rPr>
+        <w:t>. For the VIL core, e.g., we included Apache Xalan as local library so that we can manipulate the sequence of XML nodes in order to keep them as they were in the orignal artifact. On purpose, this library remains local and shall not be exported or even re-exported.</w:t>
+      </w:r>
+      <w:bookmarkStart w:id="19" w:name="_GoBack"/>
+      <w:bookmarkEnd w:id="19"/>
+    </w:p>
+    <w:p>
+      <w:pPr>
+        <w:pStyle w:val="Heading2"/>
+        <w:rPr>
+          <w:noProof/>
+          <w:lang w:val="en-GB"/>
+        </w:rPr>
+      </w:pPr>
+      <w:r>
+        <w:rPr>
+          <w:noProof/>
+          <w:lang w:val="en-GB"/>
+        </w:rPr>
         <w:t xml:space="preserve">Implementing a </w:t>
       </w:r>
       <w:r>
@@ -7731,261 +7903,260 @@
           <w:noProof/>
           <w:lang w:val="en-GB"/>
         </w:rPr>
-        <w:t xml:space="preserve">Further, in some situations it is the better choice to realize a proper integration, e.g., if a legacy executable is used for </w:t>
-      </w:r>
-      <w:r>
-        <w:rPr>
-          <w:rFonts w:ascii="Candara" w:hAnsi="Candara"/>
+        <w:t xml:space="preserve">Further, in some situations it is the better choice to realize a proper integration, e.g., if a legacy executable is used for instantiation (this may be called directly from VIL) and the modified artefacts shall be passed back to VIL (this is not generically supported). </w:t>
+      </w:r>
+      <w:r>
+        <w:rPr>
+          <w:rFonts w:ascii="Candara" w:hAnsi="Candara"/>
+          <w:noProof/>
+          <w:lang w:val="en-GB"/>
+        </w:rPr>
+        <w:t xml:space="preserve">Thus, we provide a simple extension mechanism for integrating custom instantiators with </w:t>
+      </w:r>
+      <w:r>
+        <w:rPr>
+          <w:rFonts w:ascii="Candara" w:hAnsi="Candara"/>
+          <w:noProof/>
+          <w:lang w:val="en-GB"/>
+        </w:rPr>
+        <w:t>EASy-Producer</w:t>
+      </w:r>
+      <w:r>
+        <w:rPr>
+          <w:rFonts w:ascii="Candara" w:hAnsi="Candara"/>
+          <w:noProof/>
+          <w:lang w:val="en-GB"/>
+        </w:rPr>
+        <w:t>.</w:t>
+      </w:r>
+    </w:p>
+    <w:p>
+      <w:pPr>
+        <w:jc w:val="both"/>
+        <w:rPr>
+          <w:rFonts w:ascii="Candara" w:hAnsi="Candara"/>
+          <w:noProof/>
+          <w:lang w:val="en-GB"/>
+        </w:rPr>
+      </w:pPr>
+      <w:r>
+        <w:rPr>
+          <w:rFonts w:ascii="Candara" w:hAnsi="Candara"/>
+          <w:noProof/>
+          <w:lang w:val="en-GB"/>
+        </w:rPr>
+        <w:t xml:space="preserve">In </w:t>
+      </w:r>
+      <w:r>
+        <w:rPr>
+          <w:rFonts w:ascii="Candara" w:hAnsi="Candara"/>
+          <w:noProof/>
+          <w:lang w:val="en-GB"/>
+        </w:rPr>
+        <w:t>the first part of this</w:t>
+      </w:r>
+      <w:r>
+        <w:rPr>
+          <w:rFonts w:ascii="Candara" w:hAnsi="Candara"/>
+          <w:noProof/>
+          <w:lang w:val="en-GB"/>
+        </w:rPr>
+        <w:t xml:space="preserve"> section, we will </w:t>
+      </w:r>
+      <w:r>
+        <w:rPr>
+          <w:rFonts w:ascii="Candara" w:hAnsi="Candara"/>
+          <w:noProof/>
+          <w:lang w:val="en-GB"/>
+        </w:rPr>
+        <w:t>introduce the basic instantiation concept of EASy-Producer to form a common understand</w:t>
+      </w:r>
+      <w:r>
+        <w:rPr>
+          <w:rFonts w:ascii="Candara" w:hAnsi="Candara"/>
+          <w:noProof/>
+          <w:lang w:val="en-GB"/>
+        </w:rPr>
+        <w:t>ing</w:t>
+      </w:r>
+      <w:r>
+        <w:rPr>
+          <w:rFonts w:ascii="Candara" w:hAnsi="Candara"/>
+          <w:noProof/>
+          <w:lang w:val="en-GB"/>
+        </w:rPr>
+        <w:t xml:space="preserve"> of how an instantiator works. In the second part, we will </w:t>
+      </w:r>
+      <w:r>
+        <w:rPr>
+          <w:rFonts w:ascii="Candara" w:hAnsi="Candara"/>
+          <w:noProof/>
+          <w:lang w:val="en-GB"/>
+        </w:rPr>
+        <w:t xml:space="preserve">describe how to set-up a </w:t>
+      </w:r>
+      <w:r>
+        <w:rPr>
+          <w:rFonts w:ascii="Candara" w:hAnsi="Candara"/>
+          <w:noProof/>
+          <w:lang w:val="en-GB"/>
+        </w:rPr>
+        <w:t>new plug-in project in Eclipse</w:t>
+      </w:r>
+      <w:r>
+        <w:rPr>
+          <w:rFonts w:ascii="Candara" w:hAnsi="Candara"/>
+          <w:noProof/>
+          <w:lang w:val="en-GB"/>
+        </w:rPr>
+        <w:t xml:space="preserve"> for implementing a custom instantiator</w:t>
+      </w:r>
+      <w:r>
+        <w:rPr>
+          <w:rFonts w:ascii="Candara" w:hAnsi="Candara"/>
+          <w:noProof/>
+          <w:lang w:val="en-GB"/>
+        </w:rPr>
+        <w:t xml:space="preserve">. </w:t>
+      </w:r>
+      <w:r>
+        <w:rPr>
+          <w:rFonts w:ascii="Candara" w:hAnsi="Candara"/>
+          <w:noProof/>
+          <w:lang w:val="en-GB"/>
+        </w:rPr>
+        <w:t xml:space="preserve">This also includes the specific configurations that have to be done to utilize the automated search and integration mechanism provided by </w:t>
+      </w:r>
+      <w:r>
+        <w:rPr>
+          <w:rFonts w:ascii="Candara" w:hAnsi="Candara"/>
+          <w:noProof/>
+          <w:lang w:val="en-GB"/>
+        </w:rPr>
+        <w:t>Eclipse Dynamis Services</w:t>
+      </w:r>
+      <w:r>
+        <w:rPr>
+          <w:rFonts w:ascii="Candara" w:hAnsi="Candara"/>
+          <w:noProof/>
+          <w:lang w:val="en-GB"/>
+        </w:rPr>
+        <w:t xml:space="preserve">. The </w:t>
+      </w:r>
+      <w:r>
+        <w:rPr>
+          <w:rFonts w:ascii="Candara" w:hAnsi="Candara"/>
+          <w:noProof/>
+          <w:lang w:val="en-GB"/>
+        </w:rPr>
+        <w:t>third</w:t>
+      </w:r>
+      <w:r>
+        <w:rPr>
+          <w:rFonts w:ascii="Candara" w:hAnsi="Candara"/>
+          <w:noProof/>
+          <w:lang w:val="en-GB"/>
+        </w:rPr>
+        <w:t xml:space="preserve"> part will discuss the methods that are required when implementing a new instantiator. The focus of this part will be on how, when and why </w:t>
+      </w:r>
+      <w:r>
+        <w:rPr>
+          <w:rFonts w:ascii="Candara" w:hAnsi="Candara"/>
+          <w:noProof/>
+          <w:lang w:val="en-GB"/>
+        </w:rPr>
+        <w:t>EASy-Producer</w:t>
+      </w:r>
+      <w:r>
+        <w:rPr>
+          <w:rFonts w:ascii="Candara" w:hAnsi="Candara"/>
+          <w:noProof/>
+          <w:lang w:val="en-GB"/>
+        </w:rPr>
+        <w:t xml:space="preserve"> invokes specific methods of an instantiator. In the </w:t>
+      </w:r>
+      <w:r>
+        <w:rPr>
+          <w:rFonts w:ascii="Candara" w:hAnsi="Candara"/>
+          <w:noProof/>
+          <w:lang w:val="en-GB"/>
+        </w:rPr>
+        <w:t>fourth</w:t>
+      </w:r>
+      <w:r>
+        <w:rPr>
+          <w:rFonts w:ascii="Candara" w:hAnsi="Candara"/>
+          <w:noProof/>
+          <w:lang w:val="en-GB"/>
+        </w:rPr>
+        <w:t xml:space="preserve"> part, we will finally show how to integrate a new </w:t>
+      </w:r>
+      <w:r>
+        <w:rPr>
+          <w:rFonts w:ascii="Candara" w:hAnsi="Candara"/>
+          <w:noProof/>
+          <w:lang w:val="en-GB"/>
+        </w:rPr>
+        <w:t>instantiator</w:t>
+      </w:r>
+      <w:r>
+        <w:rPr>
+          <w:rFonts w:ascii="Candara" w:hAnsi="Candara"/>
+          <w:noProof/>
+          <w:lang w:val="en-GB"/>
+        </w:rPr>
+        <w:t>.</w:t>
+      </w:r>
+    </w:p>
+    <w:p>
+      <w:pPr>
+        <w:pStyle w:val="Heading3"/>
+        <w:rPr>
+          <w:noProof/>
+          <w:lang w:val="en-GB"/>
+        </w:rPr>
+      </w:pPr>
+      <w:bookmarkStart w:id="20" w:name="_Toc507257974"/>
+      <w:bookmarkStart w:id="21" w:name="_Ref333945429"/>
+      <w:bookmarkStart w:id="22" w:name="_Ref335053470"/>
+      <w:r>
+        <w:rPr>
+          <w:noProof/>
+          <w:lang w:val="en-GB"/>
+        </w:rPr>
+        <w:t>Instantiation Concept</w:t>
+      </w:r>
+      <w:r>
+        <w:rPr>
+          <w:noProof/>
+          <w:lang w:val="en-GB"/>
+        </w:rPr>
+        <w:t xml:space="preserve"> in EASy-Producer</w:t>
+      </w:r>
+      <w:bookmarkEnd w:id="20"/>
+    </w:p>
+    <w:p>
+      <w:pPr>
+        <w:jc w:val="both"/>
+        <w:rPr>
+          <w:noProof/>
+          <w:lang w:val="en-GB"/>
+        </w:rPr>
+      </w:pPr>
+      <w:r>
+        <w:rPr>
+          <w:noProof/>
+          <w:lang w:val="en-GB"/>
+        </w:rPr>
+        <w:t xml:space="preserve">In this section, we will introduce the basic instantiation concept in EASy-Producer in order to describe how the instantiators work. In the first part, we will have a black-box view on a generic </w:t>
+      </w:r>
+      <w:r>
+        <w:rPr>
           <w:noProof/>
           <w:lang w:val="en-GB"/>
         </w:rPr>
         <w:lastRenderedPageBreak/>
-        <w:t xml:space="preserve">instantiation (this may be called directly from VIL) and the modified artefacts shall be passed back to VIL (this is not generically supported). </w:t>
-      </w:r>
-      <w:r>
-        <w:rPr>
-          <w:rFonts w:ascii="Candara" w:hAnsi="Candara"/>
-          <w:noProof/>
-          <w:lang w:val="en-GB"/>
-        </w:rPr>
-        <w:t xml:space="preserve">Thus, we provide a simple extension mechanism for integrating custom instantiators with </w:t>
-      </w:r>
-      <w:r>
-        <w:rPr>
-          <w:rFonts w:ascii="Candara" w:hAnsi="Candara"/>
-          <w:noProof/>
-          <w:lang w:val="en-GB"/>
-        </w:rPr>
-        <w:t>EASy-Producer</w:t>
-      </w:r>
-      <w:r>
-        <w:rPr>
-          <w:rFonts w:ascii="Candara" w:hAnsi="Candara"/>
-          <w:noProof/>
-          <w:lang w:val="en-GB"/>
-        </w:rPr>
-        <w:t>.</w:t>
-      </w:r>
-    </w:p>
-    <w:p>
-      <w:pPr>
-        <w:jc w:val="both"/>
-        <w:rPr>
-          <w:rFonts w:ascii="Candara" w:hAnsi="Candara"/>
-          <w:noProof/>
-          <w:lang w:val="en-GB"/>
-        </w:rPr>
-      </w:pPr>
-      <w:r>
-        <w:rPr>
-          <w:rFonts w:ascii="Candara" w:hAnsi="Candara"/>
-          <w:noProof/>
-          <w:lang w:val="en-GB"/>
-        </w:rPr>
-        <w:t xml:space="preserve">In </w:t>
-      </w:r>
-      <w:r>
-        <w:rPr>
-          <w:rFonts w:ascii="Candara" w:hAnsi="Candara"/>
-          <w:noProof/>
-          <w:lang w:val="en-GB"/>
-        </w:rPr>
-        <w:t>the first part of this</w:t>
-      </w:r>
-      <w:r>
-        <w:rPr>
-          <w:rFonts w:ascii="Candara" w:hAnsi="Candara"/>
-          <w:noProof/>
-          <w:lang w:val="en-GB"/>
-        </w:rPr>
-        <w:t xml:space="preserve"> section, we will </w:t>
-      </w:r>
-      <w:r>
-        <w:rPr>
-          <w:rFonts w:ascii="Candara" w:hAnsi="Candara"/>
-          <w:noProof/>
-          <w:lang w:val="en-GB"/>
-        </w:rPr>
-        <w:t>introduce the basic instantiation concept of EASy-Producer to form a common understand</w:t>
-      </w:r>
-      <w:r>
-        <w:rPr>
-          <w:rFonts w:ascii="Candara" w:hAnsi="Candara"/>
-          <w:noProof/>
-          <w:lang w:val="en-GB"/>
-        </w:rPr>
-        <w:t>ing</w:t>
-      </w:r>
-      <w:r>
-        <w:rPr>
-          <w:rFonts w:ascii="Candara" w:hAnsi="Candara"/>
-          <w:noProof/>
-          <w:lang w:val="en-GB"/>
-        </w:rPr>
-        <w:t xml:space="preserve"> of how an instantiator works. In the second part, we will </w:t>
-      </w:r>
-      <w:r>
-        <w:rPr>
-          <w:rFonts w:ascii="Candara" w:hAnsi="Candara"/>
-          <w:noProof/>
-          <w:lang w:val="en-GB"/>
-        </w:rPr>
-        <w:t xml:space="preserve">describe how to set-up a </w:t>
-      </w:r>
-      <w:r>
-        <w:rPr>
-          <w:rFonts w:ascii="Candara" w:hAnsi="Candara"/>
-          <w:noProof/>
-          <w:lang w:val="en-GB"/>
-        </w:rPr>
-        <w:t>new plug-in project in Eclipse</w:t>
-      </w:r>
-      <w:r>
-        <w:rPr>
-          <w:rFonts w:ascii="Candara" w:hAnsi="Candara"/>
-          <w:noProof/>
-          <w:lang w:val="en-GB"/>
-        </w:rPr>
-        <w:t xml:space="preserve"> for implementing a custom instantiator</w:t>
-      </w:r>
-      <w:r>
-        <w:rPr>
-          <w:rFonts w:ascii="Candara" w:hAnsi="Candara"/>
-          <w:noProof/>
-          <w:lang w:val="en-GB"/>
-        </w:rPr>
-        <w:t xml:space="preserve">. </w:t>
-      </w:r>
-      <w:r>
-        <w:rPr>
-          <w:rFonts w:ascii="Candara" w:hAnsi="Candara"/>
-          <w:noProof/>
-          <w:lang w:val="en-GB"/>
-        </w:rPr>
-        <w:t xml:space="preserve">This also includes the specific configurations that have to be done to utilize the automated search and integration mechanism provided by </w:t>
-      </w:r>
-      <w:r>
-        <w:rPr>
-          <w:rFonts w:ascii="Candara" w:hAnsi="Candara"/>
-          <w:noProof/>
-          <w:lang w:val="en-GB"/>
-        </w:rPr>
-        <w:t>Eclipse Dynamis Services</w:t>
-      </w:r>
-      <w:r>
-        <w:rPr>
-          <w:rFonts w:ascii="Candara" w:hAnsi="Candara"/>
-          <w:noProof/>
-          <w:lang w:val="en-GB"/>
-        </w:rPr>
-        <w:t xml:space="preserve">. The </w:t>
-      </w:r>
-      <w:r>
-        <w:rPr>
-          <w:rFonts w:ascii="Candara" w:hAnsi="Candara"/>
-          <w:noProof/>
-          <w:lang w:val="en-GB"/>
-        </w:rPr>
-        <w:t>third</w:t>
-      </w:r>
-      <w:r>
-        <w:rPr>
-          <w:rFonts w:ascii="Candara" w:hAnsi="Candara"/>
-          <w:noProof/>
-          <w:lang w:val="en-GB"/>
-        </w:rPr>
-        <w:t xml:space="preserve"> part will discuss the methods that are required when implementing a new instantiator. The focus of this part will be on how, when and why </w:t>
-      </w:r>
-      <w:r>
-        <w:rPr>
-          <w:rFonts w:ascii="Candara" w:hAnsi="Candara"/>
-          <w:noProof/>
-          <w:lang w:val="en-GB"/>
-        </w:rPr>
-        <w:t>EASy-Producer</w:t>
-      </w:r>
-      <w:r>
-        <w:rPr>
-          <w:rFonts w:ascii="Candara" w:hAnsi="Candara"/>
-          <w:noProof/>
-          <w:lang w:val="en-GB"/>
-        </w:rPr>
-        <w:t xml:space="preserve"> invokes specific methods of an instantiator. In the </w:t>
-      </w:r>
-      <w:r>
-        <w:rPr>
-          <w:rFonts w:ascii="Candara" w:hAnsi="Candara"/>
-          <w:noProof/>
-          <w:lang w:val="en-GB"/>
-        </w:rPr>
-        <w:t>fourth</w:t>
-      </w:r>
-      <w:r>
-        <w:rPr>
-          <w:rFonts w:ascii="Candara" w:hAnsi="Candara"/>
-          <w:noProof/>
-          <w:lang w:val="en-GB"/>
-        </w:rPr>
-        <w:t xml:space="preserve"> part, we will finally show how to integrate a new </w:t>
-      </w:r>
-      <w:r>
-        <w:rPr>
-          <w:rFonts w:ascii="Candara" w:hAnsi="Candara"/>
-          <w:noProof/>
-          <w:lang w:val="en-GB"/>
-        </w:rPr>
-        <w:t>instantiator</w:t>
-      </w:r>
-      <w:r>
-        <w:rPr>
-          <w:rFonts w:ascii="Candara" w:hAnsi="Candara"/>
-          <w:noProof/>
-          <w:lang w:val="en-GB"/>
-        </w:rPr>
-        <w:t>.</w:t>
-      </w:r>
-    </w:p>
-    <w:p>
-      <w:pPr>
-        <w:pStyle w:val="Heading3"/>
-        <w:rPr>
-          <w:noProof/>
-          <w:lang w:val="en-GB"/>
-        </w:rPr>
-      </w:pPr>
-      <w:bookmarkStart w:id="19" w:name="_Toc507257974"/>
-      <w:bookmarkStart w:id="20" w:name="_Ref333945429"/>
-      <w:bookmarkStart w:id="21" w:name="_Ref335053470"/>
-      <w:r>
-        <w:rPr>
-          <w:noProof/>
-          <w:lang w:val="en-GB"/>
-        </w:rPr>
-        <w:t>Instantiation Concept</w:t>
-      </w:r>
-      <w:r>
-        <w:rPr>
-          <w:noProof/>
-          <w:lang w:val="en-GB"/>
-        </w:rPr>
-        <w:t xml:space="preserve"> in EASy-Producer</w:t>
-      </w:r>
-      <w:bookmarkEnd w:id="19"/>
-    </w:p>
-    <w:p>
-      <w:pPr>
-        <w:jc w:val="both"/>
-        <w:rPr>
-          <w:noProof/>
-          <w:lang w:val="en-GB"/>
-        </w:rPr>
-      </w:pPr>
-      <w:r>
-        <w:rPr>
-          <w:noProof/>
-          <w:lang w:val="en-GB"/>
-        </w:rPr>
-        <w:t xml:space="preserve">In this section, we will introduce the basic instantiation concept in EASy-Producer in order to describe how the instantiators work. In the first part, we will have a black-box view on a generic instantiator for identifying the required input (prerequisites) for an instantiator. Please note that </w:t>
+        <w:t xml:space="preserve">instantiator for identifying the required input (prerequisites) for an instantiator. Please note that </w:t>
       </w:r>
       <w:r>
         <w:rPr>
@@ -8354,7 +8525,7 @@
                   <w:r>
                     <w:rPr>
                       <w:noProof/>
-                      <w:lang w:eastAsia="de-DE"/>
+                      <w:lang w:val="en-US"/>
                     </w:rPr>
                     <w:drawing>
                       <wp:inline distT="0" distB="0" distL="0" distR="0" wp14:anchorId="41630451" wp14:editId="0EA96D99">
@@ -8401,7 +8572,7 @@
                       <w:lang w:val="en-US"/>
                     </w:rPr>
                   </w:pPr>
-                  <w:bookmarkStart w:id="22" w:name="_Ref342458663"/>
+                  <w:bookmarkStart w:id="23" w:name="_Ref342458663"/>
                   <w:r>
                     <w:rPr>
                       <w:lang w:val="en-US"/>
@@ -8430,7 +8601,7 @@
                   <w:r>
                     <w:fldChar w:fldCharType="end"/>
                   </w:r>
-                  <w:bookmarkEnd w:id="22"/>
+                  <w:bookmarkEnd w:id="23"/>
                   <w:r>
                     <w:rPr>
                       <w:lang w:val="en-US"/>
@@ -8689,8 +8860,8 @@
           <w:lang w:val="en-GB"/>
         </w:rPr>
       </w:pPr>
-      <w:bookmarkStart w:id="23" w:name="OLE_LINK1"/>
-      <w:bookmarkStart w:id="24" w:name="OLE_LINK4"/>
+      <w:bookmarkStart w:id="24" w:name="OLE_LINK1"/>
+      <w:bookmarkStart w:id="25" w:name="OLE_LINK4"/>
       <w:r>
         <w:rPr>
           <w:b/>
@@ -9036,8 +9207,8 @@
         <w:t>facts if they are selected as part of the product.</w:t>
       </w:r>
     </w:p>
-    <w:bookmarkEnd w:id="23"/>
     <w:bookmarkEnd w:id="24"/>
+    <w:bookmarkEnd w:id="25"/>
     <w:p>
       <w:pPr>
         <w:jc w:val="both"/>
@@ -9088,7 +9259,7 @@
         </w:rPr>
         <w:t xml:space="preserve">s, and variants is illustrated in </w:t>
       </w:r>
-      <w:commentRangeStart w:id="25"/>
+      <w:commentRangeStart w:id="26"/>
       <w:r>
         <w:rPr>
           <w:noProof/>
@@ -9136,12 +9307,12 @@
         </w:rPr>
         <w:fldChar w:fldCharType="end"/>
       </w:r>
-      <w:commentRangeEnd w:id="25"/>
+      <w:commentRangeEnd w:id="26"/>
       <w:r>
         <w:rPr>
           <w:rStyle w:val="CommentReference"/>
         </w:rPr>
-        <w:commentReference w:id="25"/>
+        <w:commentReference w:id="26"/>
       </w:r>
       <w:r>
         <w:rPr>
@@ -9615,7 +9786,7 @@
                   <w:r>
                     <w:rPr>
                       <w:noProof/>
-                      <w:lang w:eastAsia="de-DE"/>
+                      <w:lang w:val="en-US"/>
                     </w:rPr>
                     <w:drawing>
                       <wp:inline distT="0" distB="0" distL="0" distR="0" wp14:anchorId="14DE35B7" wp14:editId="2BBF6AA0">
@@ -9662,7 +9833,7 @@
                       <w:lang w:val="en-US"/>
                     </w:rPr>
                   </w:pPr>
-                  <w:bookmarkStart w:id="26" w:name="_Ref342459017"/>
+                  <w:bookmarkStart w:id="27" w:name="_Ref342459017"/>
                   <w:r>
                     <w:rPr>
                       <w:lang w:val="en-US"/>
@@ -9691,7 +9862,7 @@
                   <w:r>
                     <w:fldChar w:fldCharType="end"/>
                   </w:r>
-                  <w:bookmarkEnd w:id="26"/>
+                  <w:bookmarkEnd w:id="27"/>
                   <w:r>
                     <w:rPr>
                       <w:lang w:val="en-US"/>
@@ -9784,11 +9955,11 @@
           <w:lang w:val="en-GB"/>
         </w:rPr>
       </w:pPr>
-      <w:bookmarkStart w:id="27" w:name="_Ref342460161"/>
-      <w:bookmarkStart w:id="28" w:name="_Ref368654978"/>
-      <w:bookmarkStart w:id="29" w:name="_Ref368655548"/>
-      <w:bookmarkStart w:id="30" w:name="_Ref368656132"/>
-      <w:bookmarkStart w:id="31" w:name="_Toc507257975"/>
+      <w:bookmarkStart w:id="28" w:name="_Ref342460161"/>
+      <w:bookmarkStart w:id="29" w:name="_Ref368654978"/>
+      <w:bookmarkStart w:id="30" w:name="_Ref368655548"/>
+      <w:bookmarkStart w:id="31" w:name="_Ref368656132"/>
+      <w:bookmarkStart w:id="32" w:name="_Toc507257975"/>
       <w:r>
         <w:rPr>
           <w:noProof/>
@@ -9796,7 +9967,7 @@
         </w:rPr>
         <w:t>Eclipse Plug-in Project</w:t>
       </w:r>
-      <w:bookmarkEnd w:id="20"/>
+      <w:bookmarkEnd w:id="21"/>
       <w:r>
         <w:rPr>
           <w:noProof/>
@@ -9804,8 +9975,8 @@
         </w:rPr>
         <w:t xml:space="preserve"> Creation and Configuration</w:t>
       </w:r>
-      <w:bookmarkEnd w:id="21"/>
-      <w:bookmarkEnd w:id="27"/>
+      <w:bookmarkEnd w:id="22"/>
+      <w:bookmarkEnd w:id="28"/>
       <w:r>
         <w:rPr>
           <w:noProof/>
@@ -9813,10 +9984,10 @@
         </w:rPr>
         <w:t xml:space="preserve"> for New Instantiators</w:t>
       </w:r>
-      <w:bookmarkEnd w:id="28"/>
       <w:bookmarkEnd w:id="29"/>
       <w:bookmarkEnd w:id="30"/>
       <w:bookmarkEnd w:id="31"/>
+      <w:bookmarkEnd w:id="32"/>
     </w:p>
     <w:p>
       <w:pPr>
@@ -10145,7 +10316,7 @@
                   <w:r>
                     <w:rPr>
                       <w:noProof/>
-                      <w:lang w:eastAsia="de-DE"/>
+                      <w:lang w:val="en-US"/>
                     </w:rPr>
                     <w:drawing>
                       <wp:inline distT="0" distB="0" distL="0" distR="0" wp14:anchorId="696A37FE" wp14:editId="2AF2EA22">
@@ -10192,7 +10363,7 @@
                       <w:lang w:val="en-US"/>
                     </w:rPr>
                   </w:pPr>
-                  <w:bookmarkStart w:id="32" w:name="_Ref368646298"/>
+                  <w:bookmarkStart w:id="33" w:name="_Ref368646298"/>
                   <w:r>
                     <w:rPr>
                       <w:lang w:val="en-US"/>
@@ -10221,7 +10392,7 @@
                   <w:r>
                     <w:fldChar w:fldCharType="end"/>
                   </w:r>
-                  <w:bookmarkEnd w:id="32"/>
+                  <w:bookmarkEnd w:id="33"/>
                   <w:r>
                     <w:rPr>
                       <w:lang w:val="en-US"/>
@@ -11308,7 +11479,7 @@
                   <w:r>
                     <w:rPr>
                       <w:noProof/>
-                      <w:lang w:eastAsia="de-DE"/>
+                      <w:lang w:val="en-US"/>
                     </w:rPr>
                     <w:drawing>
                       <wp:inline distT="0" distB="0" distL="0" distR="0" wp14:anchorId="440CF28B" wp14:editId="3FC19051">
@@ -11355,7 +11526,7 @@
                       <w:lang w:val="en-US"/>
                     </w:rPr>
                   </w:pPr>
-                  <w:bookmarkStart w:id="33" w:name="_Ref333936829"/>
+                  <w:bookmarkStart w:id="34" w:name="_Ref333936829"/>
                   <w:r>
                     <w:rPr>
                       <w:lang w:val="en-US"/>
@@ -11384,7 +11555,7 @@
                   <w:r>
                     <w:fldChar w:fldCharType="end"/>
                   </w:r>
-                  <w:bookmarkEnd w:id="33"/>
+                  <w:bookmarkEnd w:id="34"/>
                   <w:r>
                     <w:rPr>
                       <w:lang w:val="en-US"/>
@@ -11708,7 +11879,7 @@
                   <w:r>
                     <w:rPr>
                       <w:noProof/>
-                      <w:lang w:eastAsia="de-DE"/>
+                      <w:lang w:val="en-US"/>
                     </w:rPr>
                     <w:drawing>
                       <wp:inline distT="0" distB="0" distL="0" distR="0" wp14:anchorId="7FCA5AC0" wp14:editId="11086419">
@@ -11755,7 +11926,7 @@
                       <w:lang w:val="en-US"/>
                     </w:rPr>
                   </w:pPr>
-                  <w:bookmarkStart w:id="34" w:name="_Ref333941392"/>
+                  <w:bookmarkStart w:id="35" w:name="_Ref333941392"/>
                   <w:r>
                     <w:rPr>
                       <w:lang w:val="en-US"/>
@@ -11784,7 +11955,7 @@
                   <w:r>
                     <w:fldChar w:fldCharType="end"/>
                   </w:r>
-                  <w:bookmarkEnd w:id="34"/>
+                  <w:bookmarkEnd w:id="35"/>
                   <w:r>
                     <w:rPr>
                       <w:lang w:val="en-US"/>
@@ -12751,7 +12922,7 @@
                   <w:r>
                     <w:rPr>
                       <w:noProof/>
-                      <w:lang w:eastAsia="de-DE"/>
+                      <w:lang w:val="en-US"/>
                     </w:rPr>
                     <w:drawing>
                       <wp:inline distT="0" distB="0" distL="0" distR="0" wp14:anchorId="09F4DFBD" wp14:editId="1238022C">
@@ -12798,7 +12969,7 @@
                       <w:lang w:val="en-US"/>
                     </w:rPr>
                   </w:pPr>
-                  <w:bookmarkStart w:id="35" w:name="_Ref333943857"/>
+                  <w:bookmarkStart w:id="36" w:name="_Ref333943857"/>
                   <w:r>
                     <w:rPr>
                       <w:lang w:val="en-US"/>
@@ -12827,7 +12998,7 @@
                   <w:r>
                     <w:fldChar w:fldCharType="end"/>
                   </w:r>
-                  <w:bookmarkEnd w:id="35"/>
+                  <w:bookmarkEnd w:id="36"/>
                   <w:r>
                     <w:rPr>
                       <w:lang w:val="en-US"/>
@@ -13307,8 +13478,8 @@
         </w:rPr>
         <w:t xml:space="preserve"> in the left lower part of this tab. </w:t>
       </w:r>
-      <w:bookmarkStart w:id="36" w:name="OLE_LINK2"/>
-      <w:bookmarkStart w:id="37" w:name="OLE_LINK3"/>
+      <w:bookmarkStart w:id="37" w:name="OLE_LINK2"/>
+      <w:bookmarkStart w:id="38" w:name="OLE_LINK3"/>
       <w:r>
         <w:rPr>
           <w:rFonts w:ascii="Candara" w:hAnsi="Candara"/>
@@ -13361,8 +13532,8 @@
         </w:rPr>
         <w:fldChar w:fldCharType="end"/>
       </w:r>
-      <w:bookmarkEnd w:id="36"/>
       <w:bookmarkEnd w:id="37"/>
+      <w:bookmarkEnd w:id="38"/>
       <w:r>
         <w:rPr>
           <w:rFonts w:ascii="Candara" w:hAnsi="Candara"/>
@@ -13623,7 +13794,7 @@
                   <w:r>
                     <w:rPr>
                       <w:noProof/>
-                      <w:lang w:eastAsia="de-DE"/>
+                      <w:lang w:val="en-US"/>
                     </w:rPr>
                     <w:drawing>
                       <wp:inline distT="0" distB="0" distL="0" distR="0" wp14:anchorId="09B8016B" wp14:editId="731B1885">
@@ -13670,7 +13841,7 @@
                       <w:lang w:val="en-US"/>
                     </w:rPr>
                   </w:pPr>
-                  <w:bookmarkStart w:id="38" w:name="_Ref334026510"/>
+                  <w:bookmarkStart w:id="39" w:name="_Ref334026510"/>
                   <w:r>
                     <w:rPr>
                       <w:lang w:val="en-US"/>
@@ -13699,7 +13870,7 @@
                   <w:r>
                     <w:fldChar w:fldCharType="end"/>
                   </w:r>
-                  <w:bookmarkEnd w:id="38"/>
+                  <w:bookmarkEnd w:id="39"/>
                   <w:r>
                     <w:rPr>
                       <w:lang w:val="en-US"/>
@@ -13768,7 +13939,7 @@
                   <w:r>
                     <w:rPr>
                       <w:noProof/>
-                      <w:lang w:eastAsia="de-DE"/>
+                      <w:lang w:val="en-US"/>
                     </w:rPr>
                     <w:drawing>
                       <wp:inline distT="0" distB="0" distL="0" distR="0" wp14:anchorId="71889E6C" wp14:editId="21329C08">
@@ -13815,7 +13986,7 @@
                       <w:lang w:val="en-US"/>
                     </w:rPr>
                   </w:pPr>
-                  <w:bookmarkStart w:id="39" w:name="_Ref334004452"/>
+                  <w:bookmarkStart w:id="40" w:name="_Ref334004452"/>
                   <w:r>
                     <w:rPr>
                       <w:lang w:val="en-US"/>
@@ -13844,7 +14015,7 @@
                   <w:r>
                     <w:fldChar w:fldCharType="end"/>
                   </w:r>
-                  <w:bookmarkEnd w:id="39"/>
+                  <w:bookmarkEnd w:id="40"/>
                   <w:r>
                     <w:rPr>
                       <w:lang w:val="en-US"/>
@@ -13891,10 +14062,10 @@
           <w:lang w:val="en-GB"/>
         </w:rPr>
       </w:pPr>
-      <w:bookmarkStart w:id="40" w:name="_Ref334002980"/>
-      <w:bookmarkStart w:id="41" w:name="_Ref334017116"/>
-      <w:bookmarkStart w:id="42" w:name="_Ref334026349"/>
-      <w:bookmarkStart w:id="43" w:name="_Toc507257976"/>
+      <w:bookmarkStart w:id="41" w:name="_Ref334002980"/>
+      <w:bookmarkStart w:id="42" w:name="_Ref334017116"/>
+      <w:bookmarkStart w:id="43" w:name="_Ref334026349"/>
+      <w:bookmarkStart w:id="44" w:name="_Toc507257976"/>
       <w:r>
         <w:rPr>
           <w:noProof/>
@@ -13902,8 +14073,8 @@
         </w:rPr>
         <w:t xml:space="preserve">Instantiator </w:t>
       </w:r>
-      <w:bookmarkEnd w:id="40"/>
       <w:bookmarkEnd w:id="41"/>
+      <w:bookmarkEnd w:id="42"/>
       <w:r>
         <w:rPr>
           <w:noProof/>
@@ -13911,8 +14082,8 @@
         </w:rPr>
         <w:t>Implementation</w:t>
       </w:r>
-      <w:bookmarkEnd w:id="42"/>
       <w:bookmarkEnd w:id="43"/>
+      <w:bookmarkEnd w:id="44"/>
     </w:p>
     <w:p>
       <w:pPr>
@@ -16905,11 +17076,11 @@
           <w:lang w:val="en-GB"/>
         </w:rPr>
       </w:pPr>
-      <w:bookmarkStart w:id="44" w:name="_Ref334005528"/>
-      <w:bookmarkStart w:id="45" w:name="_Ref342395240"/>
-      <w:bookmarkStart w:id="46" w:name="_Ref342395244"/>
-      <w:bookmarkStart w:id="47" w:name="_Ref342460276"/>
-      <w:bookmarkStart w:id="48" w:name="_Toc507257977"/>
+      <w:bookmarkStart w:id="45" w:name="_Ref334005528"/>
+      <w:bookmarkStart w:id="46" w:name="_Ref342395240"/>
+      <w:bookmarkStart w:id="47" w:name="_Ref342395244"/>
+      <w:bookmarkStart w:id="48" w:name="_Ref342460276"/>
+      <w:bookmarkStart w:id="49" w:name="_Toc507257977"/>
       <w:r>
         <w:rPr>
           <w:noProof/>
@@ -16917,7 +17088,7 @@
         </w:rPr>
         <w:t>Instantiator</w:t>
       </w:r>
-      <w:bookmarkEnd w:id="44"/>
+      <w:bookmarkEnd w:id="45"/>
       <w:r>
         <w:rPr>
           <w:noProof/>
@@ -16925,10 +17096,10 @@
         </w:rPr>
         <w:t xml:space="preserve"> Integration</w:t>
       </w:r>
-      <w:bookmarkEnd w:id="45"/>
       <w:bookmarkEnd w:id="46"/>
       <w:bookmarkEnd w:id="47"/>
       <w:bookmarkEnd w:id="48"/>
+      <w:bookmarkEnd w:id="49"/>
     </w:p>
     <w:p>
       <w:pPr>
@@ -17346,7 +17517,7 @@
                   <w:r>
                     <w:rPr>
                       <w:noProof/>
-                      <w:lang w:eastAsia="de-DE"/>
+                      <w:lang w:val="en-US"/>
                     </w:rPr>
                     <w:drawing>
                       <wp:inline distT="0" distB="0" distL="0" distR="0" wp14:anchorId="7CBBA285" wp14:editId="4556B7CF">
@@ -17393,7 +17564,7 @@
                       <w:lang w:val="en-US"/>
                     </w:rPr>
                   </w:pPr>
-                  <w:bookmarkStart w:id="49" w:name="_Ref334024847"/>
+                  <w:bookmarkStart w:id="50" w:name="_Ref334024847"/>
                   <w:r>
                     <w:rPr>
                       <w:lang w:val="en-US"/>
@@ -17422,7 +17593,7 @@
                   <w:r>
                     <w:fldChar w:fldCharType="end"/>
                   </w:r>
-                  <w:bookmarkEnd w:id="49"/>
+                  <w:bookmarkEnd w:id="50"/>
                   <w:r>
                     <w:rPr>
                       <w:lang w:val="en-US"/>
@@ -17451,9 +17622,9 @@
           <w:lang w:val="en-GB"/>
         </w:rPr>
       </w:pPr>
-      <w:bookmarkStart w:id="50" w:name="_Ref368903907"/>
-      <w:bookmarkStart w:id="51" w:name="_Ref368904576"/>
-      <w:bookmarkStart w:id="52" w:name="_Toc507257978"/>
+      <w:bookmarkStart w:id="51" w:name="_Ref368903907"/>
+      <w:bookmarkStart w:id="52" w:name="_Ref368904576"/>
+      <w:bookmarkStart w:id="53" w:name="_Toc507257978"/>
       <w:r>
         <w:rPr>
           <w:noProof/>
@@ -17489,9 +17660,9 @@
         </w:rPr>
         <w:t>fact Type</w:t>
       </w:r>
-      <w:bookmarkEnd w:id="50"/>
       <w:bookmarkEnd w:id="51"/>
       <w:bookmarkEnd w:id="52"/>
+      <w:bookmarkEnd w:id="53"/>
     </w:p>
     <w:p>
       <w:pPr>
@@ -17563,10 +17734,10 @@
           <w:lang w:val="en-GB"/>
         </w:rPr>
       </w:pPr>
-      <w:bookmarkStart w:id="53" w:name="_Toc342477841"/>
-      <w:bookmarkStart w:id="54" w:name="_Ref368664764"/>
-      <w:bookmarkStart w:id="55" w:name="_Ref368900052"/>
-      <w:bookmarkStart w:id="56" w:name="_Toc507257979"/>
+      <w:bookmarkStart w:id="54" w:name="_Toc342477841"/>
+      <w:bookmarkStart w:id="55" w:name="_Ref368664764"/>
+      <w:bookmarkStart w:id="56" w:name="_Ref368900052"/>
+      <w:bookmarkStart w:id="57" w:name="_Toc507257979"/>
       <w:r>
         <w:rPr>
           <w:noProof/>
@@ -17581,10 +17752,10 @@
         </w:rPr>
         <w:t xml:space="preserve"> in EASy-Producer</w:t>
       </w:r>
-      <w:bookmarkEnd w:id="53"/>
       <w:bookmarkEnd w:id="54"/>
       <w:bookmarkEnd w:id="55"/>
       <w:bookmarkEnd w:id="56"/>
+      <w:bookmarkEnd w:id="57"/>
     </w:p>
     <w:p>
       <w:pPr>
@@ -18842,7 +19013,7 @@
           <w:lang w:val="en-GB"/>
         </w:rPr>
       </w:pPr>
-      <w:bookmarkStart w:id="57" w:name="_Toc507257980"/>
+      <w:bookmarkStart w:id="58" w:name="_Toc507257980"/>
       <w:r>
         <w:rPr>
           <w:noProof/>
@@ -18857,7 +19028,7 @@
         </w:rPr>
         <w:t>Artefacts</w:t>
       </w:r>
-      <w:bookmarkEnd w:id="57"/>
+      <w:bookmarkEnd w:id="58"/>
     </w:p>
     <w:p>
       <w:pPr>
@@ -19352,8 +19523,8 @@
           <w:lang w:val="en-GB"/>
         </w:rPr>
       </w:pPr>
-      <w:bookmarkStart w:id="58" w:name="_Ref368899908"/>
-      <w:bookmarkStart w:id="59" w:name="_Toc507257981"/>
+      <w:bookmarkStart w:id="59" w:name="_Ref368899908"/>
+      <w:bookmarkStart w:id="60" w:name="_Toc507257981"/>
       <w:r>
         <w:rPr>
           <w:noProof/>
@@ -19361,8 +19532,8 @@
         </w:rPr>
         <w:t>Artefact Implementation</w:t>
       </w:r>
-      <w:bookmarkEnd w:id="58"/>
       <w:bookmarkEnd w:id="59"/>
+      <w:bookmarkEnd w:id="60"/>
     </w:p>
     <w:p>
       <w:pPr>
@@ -26307,8 +26478,8 @@
           <w:lang w:val="en-GB"/>
         </w:rPr>
       </w:pPr>
-      <w:bookmarkStart w:id="60" w:name="_Ref333933811"/>
-      <w:bookmarkStart w:id="61" w:name="_Toc507257982"/>
+      <w:bookmarkStart w:id="61" w:name="_Ref333933811"/>
+      <w:bookmarkStart w:id="62" w:name="_Toc507257982"/>
       <w:r>
         <w:rPr>
           <w:noProof/>
@@ -26317,8 +26488,8 @@
         <w:lastRenderedPageBreak/>
         <w:t>Implementing a New Reasoner</w:t>
       </w:r>
-      <w:bookmarkEnd w:id="60"/>
       <w:bookmarkEnd w:id="61"/>
+      <w:bookmarkEnd w:id="62"/>
     </w:p>
     <w:p>
       <w:pPr>
@@ -26380,7 +26551,7 @@
           <w:lang w:val="en-GB"/>
         </w:rPr>
       </w:pPr>
-      <w:bookmarkStart w:id="62" w:name="_Toc507257983"/>
+      <w:bookmarkStart w:id="63" w:name="_Toc507257983"/>
       <w:r>
         <w:rPr>
           <w:noProof/>
@@ -26388,7 +26559,7 @@
         </w:rPr>
         <w:t>Eclipse Plug-in Project Creation and Configuration for New Reasoners</w:t>
       </w:r>
-      <w:bookmarkEnd w:id="62"/>
+      <w:bookmarkEnd w:id="63"/>
     </w:p>
     <w:p>
       <w:pPr>
@@ -28065,8 +28236,8 @@
           <w:lang w:val="en-GB"/>
         </w:rPr>
       </w:pPr>
-      <w:bookmarkStart w:id="63" w:name="_Ref368655582"/>
-      <w:bookmarkStart w:id="64" w:name="_Toc507257984"/>
+      <w:bookmarkStart w:id="64" w:name="_Ref368655582"/>
+      <w:bookmarkStart w:id="65" w:name="_Toc507257984"/>
       <w:r>
         <w:rPr>
           <w:noProof/>
@@ -28074,8 +28245,8 @@
         </w:rPr>
         <w:t>Reasoner Implementation</w:t>
       </w:r>
-      <w:bookmarkEnd w:id="63"/>
       <w:bookmarkEnd w:id="64"/>
+      <w:bookmarkEnd w:id="65"/>
     </w:p>
     <w:p>
       <w:pPr>
@@ -32912,8 +33083,8 @@
           <w:lang w:val="en-GB"/>
         </w:rPr>
       </w:pPr>
-      <w:bookmarkStart w:id="65" w:name="_Ref368657392"/>
-      <w:bookmarkStart w:id="66" w:name="_Toc507257985"/>
+      <w:bookmarkStart w:id="66" w:name="_Ref368657392"/>
+      <w:bookmarkStart w:id="67" w:name="_Toc507257985"/>
       <w:r>
         <w:rPr>
           <w:noProof/>
@@ -32922,8 +33093,8 @@
         <w:lastRenderedPageBreak/>
         <w:t>Reasoner Integration</w:t>
       </w:r>
-      <w:bookmarkEnd w:id="65"/>
       <w:bookmarkEnd w:id="66"/>
+      <w:bookmarkEnd w:id="67"/>
     </w:p>
     <w:p>
       <w:pPr>
@@ -33133,7 +33304,7 @@
                   <w:r>
                     <w:rPr>
                       <w:noProof/>
-                      <w:lang w:eastAsia="de-DE"/>
+                      <w:lang w:val="en-US"/>
                     </w:rPr>
                     <w:drawing>
                       <wp:inline distT="0" distB="0" distL="0" distR="0" wp14:anchorId="2AD664D4" wp14:editId="7DE6F0AE">
@@ -33180,7 +33351,7 @@
                       <w:lang w:val="en-US"/>
                     </w:rPr>
                   </w:pPr>
-                  <w:bookmarkStart w:id="67" w:name="_Ref368658019"/>
+                  <w:bookmarkStart w:id="68" w:name="_Ref368658019"/>
                   <w:r>
                     <w:rPr>
                       <w:lang w:val="en-US"/>
@@ -33209,7 +33380,7 @@
                   <w:r>
                     <w:fldChar w:fldCharType="end"/>
                   </w:r>
-                  <w:bookmarkEnd w:id="67"/>
+                  <w:bookmarkEnd w:id="68"/>
                   <w:r>
                     <w:rPr>
                       <w:lang w:val="en-US"/>
@@ -33232,13 +33403,113 @@
     </w:p>
     <w:p>
       <w:pPr>
+        <w:pStyle w:val="Heading2"/>
+        <w:rPr>
+          <w:noProof/>
+          <w:lang w:val="en-GB"/>
+        </w:rPr>
+      </w:pPr>
+      <w:bookmarkStart w:id="69" w:name="_Toc507257986"/>
+      <w:r>
+        <w:rPr>
+          <w:noProof/>
+          <w:lang w:val="en-GB"/>
+        </w:rPr>
+        <w:t>Running EASy/Bundles in Eclipse</w:t>
+      </w:r>
+    </w:p>
+    <w:p>
+      <w:pPr>
+        <w:jc w:val="both"/>
+        <w:rPr>
+          <w:noProof/>
+          <w:lang w:val="en-GB"/>
+        </w:rPr>
+      </w:pPr>
+      <w:r>
+        <w:rPr>
+          <w:noProof/>
+          <w:lang w:val="en-GB"/>
+        </w:rPr>
+        <w:t xml:space="preserve">Running a plugin within EASy either as jUnit Plugin test or as Eclipse plugin is not always easy, in particular if the underlying bundles are not explicitly defined by versions. If your Eclipse installation contains multiple versions of several core bundles, strange errors can occur, e.g., the Eclipse SimpleConfigurator throws an illegal state exception that core bundles were updated and you should restart while restarting does not help resolving the problem. In this case, the “official” suggestion is that you deselect all bundles in your run configuration, select only the start bundle and let Eclipse add all required bundles (if you rely on selecting bundles by partly specifying names, clear the filter field first as otherwise adding required bundles may be disabled). </w:t>
+      </w:r>
+    </w:p>
+    <w:p>
+      <w:pPr>
+        <w:jc w:val="both"/>
+        <w:rPr>
+          <w:noProof/>
+          <w:lang w:val="en-GB"/>
+        </w:rPr>
+      </w:pPr>
+      <w:r>
+        <w:rPr>
+          <w:noProof/>
+          <w:lang w:val="en-GB"/>
+        </w:rPr>
+        <w:t xml:space="preserve">However, Eclipse does a nice job in adding all required bundles, but this may not be sufficient for running your desired plugin due to optional resolution of several packages. Therefore, please ensure that </w:t>
+      </w:r>
+      <w:r>
+        <w:rPr>
+          <w:noProof/>
+          <w:lang w:val="en-GB"/>
+        </w:rPr>
+        <w:t>org.eclipse.platform, org.eclipse.equinox.event and org.eclipse equinox.ds are present.</w:t>
+      </w:r>
+      <w:r>
+        <w:rPr>
+          <w:noProof/>
+          <w:lang w:val="en-GB"/>
+        </w:rPr>
+        <w:t xml:space="preserve"> Use the dependency analysis and get rid of duplicated/missing bundles accordingly. However, it may in some cases also be needed to include bundles in duplicated version, e.g., </w:t>
+      </w:r>
+      <w:r>
+        <w:rPr>
+          <w:noProof/>
+          <w:lang w:val="en-GB"/>
+        </w:rPr>
+        <w:lastRenderedPageBreak/>
+        <w:t>google.guava as it is required for xText (we may not have updated EASy for the most recent version of xText) and for Eclipse.</w:t>
+      </w:r>
+      <w:r>
+        <w:rPr>
+          <w:noProof/>
+          <w:lang w:val="en-GB"/>
+        </w:rPr>
+        <w:t xml:space="preserve"> Sometimes, getting a plugin or even EASy-producer running this way is tedious also as timeouts and unclear hanging occurs, typically due to some missing plugins. However, we are currently not aware of any way telling Eclipse that it should automatically compose the right bundles based on a base version </w:t>
+      </w:r>
+      <w:r>
+        <w:rPr>
+          <w:noProof/>
+          <w:lang w:val="en-GB"/>
+        </w:rPr>
+        <w:t>of its core bundles (and even cleaning the PDE target platform is a tedious job, in particular if it is not clear where the outdated bundles come from, probably a p2 repository).</w:t>
+      </w:r>
+    </w:p>
+    <w:p>
+      <w:pPr>
+        <w:jc w:val="both"/>
+        <w:rPr>
+          <w:noProof/>
+          <w:lang w:val="en-GB"/>
+        </w:rPr>
+      </w:pPr>
+      <w:r>
+        <w:rPr>
+          <w:noProof/>
+          <w:lang w:val="en-GB"/>
+        </w:rPr>
+        <w:t>If you want to run test cases against the DSL languages of EASy-Producer and receive a strange error from the resources bundle indicating that it tries to read a non-XML language with an XML-Parser, the EASy-Resource initializer may believe that you are running with full Eclipse rather than as a test in a standalone mode. In this case, you must force EASy to go for standalone mode, just specifying –Deasy.notInEclipse=true (the value is irrelvant, only the property must be specified).</w:t>
+      </w:r>
+    </w:p>
+    <w:p>
+      <w:pPr>
         <w:pStyle w:val="Heading1"/>
         <w:rPr>
           <w:noProof/>
           <w:lang w:val="en-GB"/>
         </w:rPr>
       </w:pPr>
-      <w:bookmarkStart w:id="68" w:name="_Toc507257986"/>
       <w:r>
         <w:rPr>
           <w:noProof/>
@@ -33260,7 +33531,7 @@
         </w:rPr>
         <w:t>Standalone</w:t>
       </w:r>
-      <w:bookmarkEnd w:id="68"/>
+      <w:bookmarkEnd w:id="69"/>
     </w:p>
     <w:p>
       <w:pPr>
@@ -33606,18 +33877,17 @@
           <w:lang w:val="en-GB"/>
         </w:rPr>
       </w:pPr>
-      <w:bookmarkStart w:id="69" w:name="_Ref506730798"/>
-      <w:bookmarkStart w:id="70" w:name="_Toc507257987"/>
-      <w:r>
-        <w:rPr>
-          <w:noProof/>
-          <w:lang w:val="en-GB"/>
-        </w:rPr>
-        <w:lastRenderedPageBreak/>
+      <w:bookmarkStart w:id="70" w:name="_Ref506730798"/>
+      <w:bookmarkStart w:id="71" w:name="_Toc507257987"/>
+      <w:r>
+        <w:rPr>
+          <w:noProof/>
+          <w:lang w:val="en-GB"/>
+        </w:rPr>
         <w:t>The EASy-Producer Layers</w:t>
       </w:r>
-      <w:bookmarkEnd w:id="69"/>
       <w:bookmarkEnd w:id="70"/>
+      <w:bookmarkEnd w:id="71"/>
     </w:p>
     <w:p>
       <w:pPr>
@@ -33670,7 +33940,7 @@
           <w:lang w:val="en-GB"/>
         </w:rPr>
       </w:pPr>
-      <w:bookmarkStart w:id="71" w:name="_Toc507257988"/>
+      <w:bookmarkStart w:id="72" w:name="_Toc507257988"/>
       <w:r>
         <w:rPr>
           <w:noProof/>
@@ -33692,7 +33962,7 @@
         </w:rPr>
         <w:t>models layer</w:t>
       </w:r>
-      <w:bookmarkEnd w:id="71"/>
+      <w:bookmarkEnd w:id="72"/>
     </w:p>
     <w:p>
       <w:pPr>
@@ -33756,6 +34026,7 @@
           <w:noProof/>
           <w:lang w:val="en-GB"/>
         </w:rPr>
+        <w:lastRenderedPageBreak/>
         <w:t>net.ssehub.easy.basics</w:t>
       </w:r>
       <w:r>
@@ -34112,7 +34383,124 @@
           <w:noProof/>
           <w:lang w:val="en-GB"/>
         </w:rPr>
-        <w:t xml:space="preserve"> </w:t>
+        <w:t xml:space="preserve"> for VIL scripts (</w:t>
+      </w:r>
+      <w:r>
+        <w:rPr>
+          <w:rFonts w:ascii="Courier New" w:hAnsi="Courier New" w:cs="Courier New"/>
+          <w:noProof/>
+          <w:lang w:val="en-GB"/>
+        </w:rPr>
+        <w:t>BuildModel</w:t>
+      </w:r>
+      <w:r>
+        <w:rPr>
+          <w:rFonts w:ascii="Candara" w:hAnsi="Candara"/>
+          <w:noProof/>
+          <w:lang w:val="en-GB"/>
+        </w:rPr>
+        <w:t xml:space="preserve"> in the same package is the VIL model management) and </w:t>
+      </w:r>
+      <w:r>
+        <w:rPr>
+          <w:rFonts w:ascii="Courier New" w:hAnsi="Courier New" w:cs="Courier New"/>
+          <w:noProof/>
+          <w:lang w:val="en-GB"/>
+        </w:rPr>
+        <w:t>net.ssehub.easy.instantiation.core.model.templateModel.Template</w:t>
+      </w:r>
+      <w:r>
+        <w:rPr>
+          <w:rFonts w:ascii="Candara" w:hAnsi="Candara"/>
+          <w:noProof/>
+          <w:lang w:val="en-GB"/>
+        </w:rPr>
+        <w:t xml:space="preserve"> for VTL scripts (</w:t>
+      </w:r>
+      <w:r>
+        <w:rPr>
+          <w:rFonts w:ascii="Courier New" w:hAnsi="Courier New" w:cs="Courier New"/>
+          <w:noProof/>
+          <w:lang w:val="en-GB"/>
+        </w:rPr>
+        <w:t>Build</w:t>
+      </w:r>
+      <w:r>
+        <w:rPr>
+          <w:rFonts w:ascii="Courier New" w:hAnsi="Courier New" w:cs="Courier New"/>
+          <w:noProof/>
+          <w:lang w:val="en-GB"/>
+        </w:rPr>
+        <w:t>Template</w:t>
+      </w:r>
+      <w:r>
+        <w:rPr>
+          <w:rFonts w:ascii="Candara" w:hAnsi="Candara"/>
+          <w:noProof/>
+          <w:lang w:val="en-GB"/>
+        </w:rPr>
+        <w:t xml:space="preserve"> in the same package is the VTL model management). Execution of a VIL script, and indirect all referenced VTL scripts) happens through interpretive model visitors. However, it is advisable not to utilize these visitors directly, rather than the central VIL model executor </w:t>
+      </w:r>
+      <w:r>
+        <w:rPr>
+          <w:rFonts w:ascii="Courier New" w:hAnsi="Courier New" w:cs="Courier New"/>
+          <w:noProof/>
+          <w:lang w:val="en-GB"/>
+        </w:rPr>
+        <w:t>net.ssehub.easy.instantiation.core.model.execution.Executor</w:t>
+      </w:r>
+      <w:r>
+        <w:rPr>
+          <w:rFonts w:ascii="Candara" w:hAnsi="Candara"/>
+          <w:noProof/>
+          <w:lang w:val="en-GB"/>
+        </w:rPr>
+        <w:t>.</w:t>
+      </w:r>
+    </w:p>
+    <w:p>
+      <w:pPr>
+        <w:pStyle w:val="Heading3"/>
+        <w:rPr>
+          <w:rFonts w:ascii="Candara" w:hAnsi="Candara"/>
+          <w:noProof/>
+          <w:lang w:val="en-GB"/>
+        </w:rPr>
+      </w:pPr>
+      <w:bookmarkStart w:id="73" w:name="_Toc507257989"/>
+      <w:r>
+        <w:rPr>
+          <w:noProof/>
+          <w:lang w:val="en-GB"/>
+        </w:rPr>
+        <w:t>DSL languages, models and parsers</w:t>
+      </w:r>
+      <w:bookmarkEnd w:id="73"/>
+    </w:p>
+    <w:p>
+      <w:pPr>
+        <w:jc w:val="both"/>
+        <w:rPr>
+          <w:rFonts w:ascii="Candara" w:hAnsi="Candara"/>
+          <w:noProof/>
+          <w:lang w:val="en-GB"/>
+        </w:rPr>
+      </w:pPr>
+      <w:r>
+        <w:rPr>
+          <w:rFonts w:ascii="Candara" w:hAnsi="Candara"/>
+          <w:noProof/>
+          <w:lang w:val="en-GB"/>
+        </w:rPr>
+        <w:t>Typically, creating models through the respective classes and constructors is only needed for very low-level tests or for specific user support operations. Mostly, IVML and VIL/VTL are utilized through their textual DSL languages.</w:t>
+      </w:r>
+      <w:r>
+        <w:rPr>
+          <w:rFonts w:ascii="Candara" w:hAnsi="Candara"/>
+          <w:noProof/>
+          <w:lang w:val="en-GB"/>
+        </w:rPr>
+        <w:t xml:space="preserve"> These components are implemented using xText and, thus, imply xText dependencies. Following xText conventions, each languages is implemented in three bundles 1) the parser, which can be used standalone 2) the tests (in our case coarse-grained language tests utilizing the parser and the translation into the object models) 3) the user </w:t>
       </w:r>
       <w:r>
         <w:rPr>
@@ -34121,124 +34509,7 @@
           <w:lang w:val="en-GB"/>
         </w:rPr>
         <w:lastRenderedPageBreak/>
-        <w:t>for VIL scripts (</w:t>
-      </w:r>
-      <w:r>
-        <w:rPr>
-          <w:rFonts w:ascii="Courier New" w:hAnsi="Courier New" w:cs="Courier New"/>
-          <w:noProof/>
-          <w:lang w:val="en-GB"/>
-        </w:rPr>
-        <w:t>BuildModel</w:t>
-      </w:r>
-      <w:r>
-        <w:rPr>
-          <w:rFonts w:ascii="Candara" w:hAnsi="Candara"/>
-          <w:noProof/>
-          <w:lang w:val="en-GB"/>
-        </w:rPr>
-        <w:t xml:space="preserve"> in the same package is the VIL model management) and </w:t>
-      </w:r>
-      <w:r>
-        <w:rPr>
-          <w:rFonts w:ascii="Courier New" w:hAnsi="Courier New" w:cs="Courier New"/>
-          <w:noProof/>
-          <w:lang w:val="en-GB"/>
-        </w:rPr>
-        <w:t>net.ssehub.easy.instantiation.core.model.templateModel.Template</w:t>
-      </w:r>
-      <w:r>
-        <w:rPr>
-          <w:rFonts w:ascii="Candara" w:hAnsi="Candara"/>
-          <w:noProof/>
-          <w:lang w:val="en-GB"/>
-        </w:rPr>
-        <w:t xml:space="preserve"> for VTL scripts (</w:t>
-      </w:r>
-      <w:r>
-        <w:rPr>
-          <w:rFonts w:ascii="Courier New" w:hAnsi="Courier New" w:cs="Courier New"/>
-          <w:noProof/>
-          <w:lang w:val="en-GB"/>
-        </w:rPr>
-        <w:t>Build</w:t>
-      </w:r>
-      <w:r>
-        <w:rPr>
-          <w:rFonts w:ascii="Courier New" w:hAnsi="Courier New" w:cs="Courier New"/>
-          <w:noProof/>
-          <w:lang w:val="en-GB"/>
-        </w:rPr>
-        <w:t>Template</w:t>
-      </w:r>
-      <w:r>
-        <w:rPr>
-          <w:rFonts w:ascii="Candara" w:hAnsi="Candara"/>
-          <w:noProof/>
-          <w:lang w:val="en-GB"/>
-        </w:rPr>
-        <w:t xml:space="preserve"> in the same package is the VTL model management). Execution of a VIL script, and indirect all referenced VTL scripts) happens through interpretive model visitors. However, it is advisable not to utilize these visitors directly, rather than the central VIL model executor </w:t>
-      </w:r>
-      <w:r>
-        <w:rPr>
-          <w:rFonts w:ascii="Courier New" w:hAnsi="Courier New" w:cs="Courier New"/>
-          <w:noProof/>
-          <w:lang w:val="en-GB"/>
-        </w:rPr>
-        <w:t>net.ssehub.easy.instantiation.core.model.execution.Executor</w:t>
-      </w:r>
-      <w:r>
-        <w:rPr>
-          <w:rFonts w:ascii="Candara" w:hAnsi="Candara"/>
-          <w:noProof/>
-          <w:lang w:val="en-GB"/>
-        </w:rPr>
-        <w:t>.</w:t>
-      </w:r>
-    </w:p>
-    <w:p>
-      <w:pPr>
-        <w:pStyle w:val="Heading3"/>
-        <w:rPr>
-          <w:rFonts w:ascii="Candara" w:hAnsi="Candara"/>
-          <w:noProof/>
-          <w:lang w:val="en-GB"/>
-        </w:rPr>
-      </w:pPr>
-      <w:bookmarkStart w:id="72" w:name="_Toc507257989"/>
-      <w:r>
-        <w:rPr>
-          <w:noProof/>
-          <w:lang w:val="en-GB"/>
-        </w:rPr>
-        <w:t>DSL languages, models and parsers</w:t>
-      </w:r>
-      <w:bookmarkEnd w:id="72"/>
-    </w:p>
-    <w:p>
-      <w:pPr>
-        <w:jc w:val="both"/>
-        <w:rPr>
-          <w:rFonts w:ascii="Candara" w:hAnsi="Candara"/>
-          <w:noProof/>
-          <w:lang w:val="en-GB"/>
-        </w:rPr>
-      </w:pPr>
-      <w:r>
-        <w:rPr>
-          <w:rFonts w:ascii="Candara" w:hAnsi="Candara"/>
-          <w:noProof/>
-          <w:lang w:val="en-GB"/>
-        </w:rPr>
-        <w:t>Typically, creating models through the respective classes and constructors is only needed for very low-level tests or for specific user support operations. Mostly, IVML and VIL/VTL are utilized through their textual DSL languages.</w:t>
-      </w:r>
-      <w:r>
-        <w:rPr>
-          <w:rFonts w:ascii="Candara" w:hAnsi="Candara"/>
-          <w:noProof/>
-          <w:lang w:val="en-GB"/>
-        </w:rPr>
-        <w:t xml:space="preserve"> These components are implemented using xText and, thus, imply xText dependencies. Following xText conventions, each languages is implemented in three bundles 1) the parser, which can be used standalone 2) the tests (in our case coarse-grained language tests utilizing the parser and the translation into the object models) 3) the user interfaces, which is not considerd to be a logical part of this layer rather than the UI layer. The core components here are</w:t>
+        <w:t>interfaces, which is not considerd to be a logical part of this layer rather than the UI layer. The core components here are</w:t>
       </w:r>
     </w:p>
     <w:p>
@@ -34526,7 +34797,7 @@
           <w:lang w:val="en-GB"/>
         </w:rPr>
       </w:pPr>
-      <w:bookmarkStart w:id="73" w:name="_Toc507257990"/>
+      <w:bookmarkStart w:id="74" w:name="_Toc507257990"/>
       <w:r>
         <w:rPr>
           <w:noProof/>
@@ -34534,7 +34805,7 @@
         </w:rPr>
         <w:t>IVML reasoning</w:t>
       </w:r>
-      <w:bookmarkEnd w:id="73"/>
+      <w:bookmarkEnd w:id="74"/>
     </w:p>
     <w:p>
       <w:pPr>
@@ -34623,14 +34894,7 @@
         <w:rPr>
           <w:lang w:val="en-GB"/>
         </w:rPr>
-        <w:t xml:space="preserve">As various different reasoners providing different capabilities may exist (SAT-based, rule-based or direct implementations have been developed over the time), IVML </w:t>
-      </w:r>
-      <w:r>
-        <w:rPr>
-          <w:lang w:val="en-GB"/>
-        </w:rPr>
-        <w:lastRenderedPageBreak/>
-        <w:t xml:space="preserve">reasoning is considered as an extension to the models layer rather than a part of </w:t>
+        <w:t xml:space="preserve">As various different reasoners providing different capabilities may exist (SAT-based, rule-based or direct implementations have been developed over the time), IVML reasoning is considered as an extension to the models layer rather than a part of </w:t>
       </w:r>
       <w:r>
         <w:rPr>
@@ -34706,7 +34970,7 @@
           <w:lang w:val="en-GB"/>
         </w:rPr>
       </w:pPr>
-      <w:bookmarkStart w:id="74" w:name="_Toc507257991"/>
+      <w:bookmarkStart w:id="75" w:name="_Toc507257991"/>
       <w:r>
         <w:rPr>
           <w:noProof/>
@@ -34714,7 +34978,7 @@
         </w:rPr>
         <w:t>VIL instantiators</w:t>
       </w:r>
-      <w:bookmarkEnd w:id="74"/>
+      <w:bookmarkEnd w:id="75"/>
     </w:p>
     <w:p>
       <w:pPr>
@@ -34853,7 +35117,14 @@
         <w:rPr>
           <w:lang w:val="en-GB"/>
         </w:rPr>
-        <w:t>, which is hooked through OSGi descriptive services into the VIL/VTL core</w:t>
+        <w:t xml:space="preserve">, which is hooked through </w:t>
+      </w:r>
+      <w:r>
+        <w:rPr>
+          <w:lang w:val="en-GB"/>
+        </w:rPr>
+        <w:lastRenderedPageBreak/>
+        <w:t>OSGi descriptive services into the VIL/VTL core</w:t>
       </w:r>
       <w:r>
         <w:rPr>
@@ -35056,7 +35327,7 @@
           <w:lang w:val="en-GB"/>
         </w:rPr>
       </w:pPr>
-      <w:bookmarkStart w:id="75" w:name="_Toc507257992"/>
+      <w:bookmarkStart w:id="76" w:name="_Toc507257992"/>
       <w:r>
         <w:rPr>
           <w:noProof/>
@@ -35064,7 +35335,7 @@
         </w:rPr>
         <w:t>Model persistence</w:t>
       </w:r>
-      <w:bookmarkEnd w:id="75"/>
+      <w:bookmarkEnd w:id="76"/>
     </w:p>
     <w:p>
       <w:pPr>
@@ -35140,7 +35411,7 @@
           <w:lang w:val="en-US"/>
         </w:rPr>
       </w:pPr>
-      <w:bookmarkStart w:id="76" w:name="_Toc507257993"/>
+      <w:bookmarkStart w:id="77" w:name="_Toc507257993"/>
       <w:r>
         <w:rPr>
           <w:noProof/>
@@ -35169,7 +35440,7 @@
         </w:rPr>
         <w:t>Product Line Project Management</w:t>
       </w:r>
-      <w:bookmarkEnd w:id="76"/>
+      <w:bookmarkEnd w:id="77"/>
     </w:p>
     <w:p>
       <w:pPr>
@@ -35208,144 +35479,152 @@
           <w:noProof/>
           <w:lang w:val="en-GB"/>
         </w:rPr>
+        <w:t>net.ssehub.easy.producer.core</w:t>
+      </w:r>
+      <w:r>
+        <w:rPr>
+          <w:rFonts w:ascii="Candara" w:hAnsi="Candara"/>
+          <w:noProof/>
+          <w:lang w:val="en-US"/>
+        </w:rPr>
+        <w:t>.</w:t>
+      </w:r>
+      <w:r>
+        <w:rPr>
+          <w:rFonts w:ascii="Candara" w:hAnsi="Candara"/>
+          <w:noProof/>
+          <w:lang w:val="en-US"/>
+        </w:rPr>
+        <w:t xml:space="preserve"> This bundle also contains the IVML/VIL/VTL default libraries.</w:t>
+      </w:r>
+    </w:p>
+    <w:p>
+      <w:pPr>
+        <w:pStyle w:val="Heading3"/>
+        <w:rPr>
+          <w:noProof/>
+        </w:rPr>
+      </w:pPr>
+      <w:bookmarkStart w:id="78" w:name="_Toc507257994"/>
+      <w:r>
+        <w:rPr>
+          <w:noProof/>
+        </w:rPr>
+        <w:t>EASy-Producer Eclipse Integration</w:t>
+      </w:r>
+      <w:bookmarkEnd w:id="78"/>
+    </w:p>
+    <w:p>
+      <w:pPr>
+        <w:jc w:val="both"/>
+        <w:rPr>
+          <w:lang w:val="en-US"/>
+        </w:rPr>
+      </w:pPr>
+      <w:r>
+        <w:rPr>
+          <w:lang w:val="en-US"/>
+        </w:rPr>
+        <w:t xml:space="preserve">This layer </w:t>
+      </w:r>
+      <w:r>
+        <w:rPr>
+          <w:lang w:val="en-US"/>
+        </w:rPr>
+        <w:t>(</w:t>
+      </w:r>
+      <w:r>
+        <w:rPr>
+          <w:rFonts w:ascii="Courier New" w:hAnsi="Courier New" w:cs="Courier New"/>
+          <w:noProof/>
+          <w:lang w:val="en-GB"/>
+        </w:rPr>
+        <w:t>net.ssehub.easy.producer.eclipse</w:t>
+      </w:r>
+      <w:r>
+        <w:rPr>
+          <w:lang w:val="en-US"/>
+        </w:rPr>
+        <w:t xml:space="preserve">) </w:t>
+      </w:r>
+      <w:r>
+        <w:rPr>
+          <w:lang w:val="en-US"/>
+        </w:rPr>
+        <w:t xml:space="preserve">leverages </w:t>
+      </w:r>
+      <w:r>
+        <w:rPr>
+          <w:lang w:val="en-US"/>
+        </w:rPr>
+        <w:t xml:space="preserve">the functionality of all components discussed so far to the Eclipse level, i.e., it scans an Eclipse workspace for PLPs, provides reasoning and VIL execution tasks, etc. However, this involves strong dependencies into Eclipse as well as the plugins, languages and builders used for the respective projects. Running this layer in standalone mode is typically not possible, as </w:t>
+      </w:r>
+      <w:r>
+        <w:rPr>
+          <w:lang w:val="en-US"/>
+        </w:rPr>
+        <w:t>frequently opening a workspace fails due to missing dependencies. Fortunately, this is not required for real standalone applications.</w:t>
+      </w:r>
+    </w:p>
+    <w:p>
+      <w:pPr>
+        <w:pStyle w:val="Heading3"/>
+        <w:rPr>
+          <w:noProof/>
+          <w:lang w:val="en-US"/>
+        </w:rPr>
+      </w:pPr>
+      <w:bookmarkStart w:id="79" w:name="_Toc507257995"/>
+      <w:r>
+        <w:rPr>
+          <w:noProof/>
+          <w:lang w:val="en-US"/>
+        </w:rPr>
+        <w:t>EASy-Producer Eclipse UI</w:t>
+      </w:r>
+      <w:bookmarkEnd w:id="79"/>
+    </w:p>
+    <w:p>
+      <w:pPr>
+        <w:jc w:val="both"/>
+        <w:rPr>
+          <w:rFonts w:ascii="Candara" w:hAnsi="Candara"/>
+          <w:noProof/>
+          <w:lang w:val="en-US"/>
+        </w:rPr>
+      </w:pPr>
+      <w:r>
+        <w:rPr>
+          <w:rFonts w:ascii="Candara" w:hAnsi="Candara"/>
+          <w:noProof/>
+          <w:lang w:val="en-US"/>
+        </w:rPr>
+        <w:t xml:space="preserve">We consider the user interface as an independent layer, because a different user interface may present the EASy meachanisms in a target-user specific manner, e.g., for developers or for consultants. The current user interface is implemented in </w:t>
+      </w:r>
+      <w:r>
+        <w:rPr>
+          <w:rFonts w:ascii="Courier New" w:hAnsi="Courier New" w:cs="Courier New"/>
+          <w:noProof/>
+          <w:lang w:val="en-GB"/>
+        </w:rPr>
+        <w:t>net.ssehub.easy.producer.ui</w:t>
+      </w:r>
+      <w:r>
+        <w:rPr>
+          <w:rFonts w:ascii="Candara" w:hAnsi="Candara"/>
+          <w:noProof/>
+          <w:lang w:val="en-US"/>
+        </w:rPr>
+        <w:t xml:space="preserve">, </w:t>
+      </w:r>
+      <w:r>
+        <w:rPr>
+          <w:rFonts w:ascii="Candara" w:hAnsi="Candara"/>
+          <w:noProof/>
+          <w:lang w:val="en-US"/>
+        </w:rPr>
         <w:lastRenderedPageBreak/>
-        <w:t>net.ssehub.easy.producer.core</w:t>
-      </w:r>
-      <w:r>
-        <w:rPr>
-          <w:rFonts w:ascii="Candara" w:hAnsi="Candara"/>
-          <w:noProof/>
-          <w:lang w:val="en-US"/>
-        </w:rPr>
-        <w:t>.</w:t>
-      </w:r>
-      <w:r>
-        <w:rPr>
-          <w:rFonts w:ascii="Candara" w:hAnsi="Candara"/>
-          <w:noProof/>
-          <w:lang w:val="en-US"/>
-        </w:rPr>
-        <w:t xml:space="preserve"> This bundle also contains the IVML/VIL/VTL default libraries.</w:t>
-      </w:r>
-    </w:p>
-    <w:p>
-      <w:pPr>
-        <w:pStyle w:val="Heading3"/>
-        <w:rPr>
-          <w:noProof/>
-        </w:rPr>
-      </w:pPr>
-      <w:bookmarkStart w:id="77" w:name="_Toc507257994"/>
-      <w:r>
-        <w:rPr>
-          <w:noProof/>
-        </w:rPr>
-        <w:t>EASy-Producer Eclipse Integration</w:t>
-      </w:r>
-      <w:bookmarkEnd w:id="77"/>
-    </w:p>
-    <w:p>
-      <w:pPr>
-        <w:jc w:val="both"/>
-        <w:rPr>
-          <w:lang w:val="en-US"/>
-        </w:rPr>
-      </w:pPr>
-      <w:r>
-        <w:rPr>
-          <w:lang w:val="en-US"/>
-        </w:rPr>
-        <w:t xml:space="preserve">This layer </w:t>
-      </w:r>
-      <w:r>
-        <w:rPr>
-          <w:lang w:val="en-US"/>
-        </w:rPr>
-        <w:t>(</w:t>
-      </w:r>
-      <w:r>
-        <w:rPr>
-          <w:rFonts w:ascii="Courier New" w:hAnsi="Courier New" w:cs="Courier New"/>
-          <w:noProof/>
-          <w:lang w:val="en-GB"/>
-        </w:rPr>
-        <w:t>net.ssehub.easy.producer.eclipse</w:t>
-      </w:r>
-      <w:r>
-        <w:rPr>
-          <w:lang w:val="en-US"/>
-        </w:rPr>
-        <w:t xml:space="preserve">) </w:t>
-      </w:r>
-      <w:r>
-        <w:rPr>
-          <w:lang w:val="en-US"/>
-        </w:rPr>
-        <w:t xml:space="preserve">leverages </w:t>
-      </w:r>
-      <w:r>
-        <w:rPr>
-          <w:lang w:val="en-US"/>
-        </w:rPr>
-        <w:t xml:space="preserve">the functionality of all components discussed so far to the Eclipse level, i.e., it scans an Eclipse workspace for PLPs, provides reasoning and VIL execution tasks, etc. However, this involves strong dependencies into Eclipse as well as the plugins, languages and builders used for the respective projects. Running this layer in standalone mode is typically not possible, as </w:t>
-      </w:r>
-      <w:r>
-        <w:rPr>
-          <w:lang w:val="en-US"/>
-        </w:rPr>
-        <w:t>frequently opening a workspace fails due to missing dependencies. Fortunately, this is not required for real standalone applications.</w:t>
-      </w:r>
-    </w:p>
-    <w:p>
-      <w:pPr>
-        <w:pStyle w:val="Heading3"/>
-        <w:rPr>
-          <w:noProof/>
-          <w:lang w:val="en-US"/>
-        </w:rPr>
-      </w:pPr>
-      <w:bookmarkStart w:id="78" w:name="_Toc507257995"/>
-      <w:r>
-        <w:rPr>
-          <w:noProof/>
-          <w:lang w:val="en-US"/>
-        </w:rPr>
-        <w:t>EASy-Producer Eclipse UI</w:t>
-      </w:r>
-      <w:bookmarkEnd w:id="78"/>
-    </w:p>
-    <w:p>
-      <w:pPr>
-        <w:jc w:val="both"/>
-        <w:rPr>
-          <w:rFonts w:ascii="Candara" w:hAnsi="Candara"/>
-          <w:noProof/>
-          <w:lang w:val="en-US"/>
-        </w:rPr>
-      </w:pPr>
-      <w:r>
-        <w:rPr>
-          <w:rFonts w:ascii="Candara" w:hAnsi="Candara"/>
-          <w:noProof/>
-          <w:lang w:val="en-US"/>
-        </w:rPr>
-        <w:t xml:space="preserve">We consider the user interface as an independent layer, because a different user interface may present the EASy meachanisms in a target-user specific manner, e.g., for developers or for consultants. The current user interface is implemented in </w:t>
-      </w:r>
-      <w:r>
-        <w:rPr>
-          <w:rFonts w:ascii="Courier New" w:hAnsi="Courier New" w:cs="Courier New"/>
-          <w:noProof/>
-          <w:lang w:val="en-GB"/>
-        </w:rPr>
-        <w:t>net.ssehub.easy.producer.ui</w:t>
-      </w:r>
-      <w:r>
-        <w:rPr>
-          <w:rFonts w:ascii="Candara" w:hAnsi="Candara"/>
-          <w:noProof/>
-          <w:lang w:val="en-US"/>
-        </w:rPr>
-        <w:t>, which has dependencies to the EASy-Producer Eclipse integration (and all transitively dependent layers) and to the user interface editors of the EASy-Producer DSL languages (IVML, VIL, VTL). Typically, reusing this layer from outside of Eclipse is not possible at all. However, reusing it within Eclipse works, as shown for QM-IConf, the QualiMater Infrastructure Configuration tool, which utilizes EASy-Producer and even parts of its user interface to enable a graphical configuration of Big Data streaming pipelines.</w:t>
+        <w:t>which has dependencies to the EASy-Producer Eclipse integration (and all transitively dependent layers) and to the user interface editors of the EASy-Producer DSL languages (IVML, VIL, VTL). Typically, reusing this layer from outside of Eclipse is not possible at all. However, reusing it within Eclipse works, as shown for QM-IConf, the QualiMater Infrastructure Configuration tool, which utilizes EASy-Producer and even parts of its user interface to enable a graphical configuration of Big Data streaming pipelines.</w:t>
       </w:r>
     </w:p>
     <w:p>
@@ -35356,16 +35635,16 @@
           <w:noProof/>
         </w:rPr>
       </w:pPr>
-      <w:bookmarkStart w:id="79" w:name="_Ref506735440"/>
-      <w:bookmarkStart w:id="80" w:name="_Toc507257996"/>
+      <w:bookmarkStart w:id="80" w:name="_Ref506735440"/>
+      <w:bookmarkStart w:id="81" w:name="_Toc507257996"/>
       <w:r>
         <w:rPr>
           <w:noProof/>
         </w:rPr>
         <w:t>Re-using EASy-Producer components within Eclipse</w:t>
       </w:r>
-      <w:bookmarkEnd w:id="79"/>
       <w:bookmarkEnd w:id="80"/>
+      <w:bookmarkEnd w:id="81"/>
     </w:p>
     <w:p>
       <w:pPr>
@@ -35571,7 +35850,6 @@
           <w:noProof/>
           <w:lang w:val="en-GB"/>
         </w:rPr>
-        <w:lastRenderedPageBreak/>
         <w:t xml:space="preserve">Various functions are available, e.g., for returning all known models with the same name, for models having a certain version number or even for models located within a certain base URI. Most functions return a set of descriptors, only some functions where all required information to uniqely resolve a model return a single descriptor. For example, let’s assume we have name, version and URI available, the we can call </w:t>
       </w:r>
     </w:p>
@@ -35748,6 +36026,7 @@
           <w:noProof/>
           <w:lang w:val="en-GB"/>
         </w:rPr>
+        <w:lastRenderedPageBreak/>
         <w:t>r</w:t>
       </w:r>
       <w:r>
@@ -36113,8 +36392,176 @@
           <w:noProof/>
           <w:lang w:val="en-GB"/>
         </w:rPr>
+        <w:t>All reasoning operations can be configured, observed in progress and return a result instance indicating whether the operation was successful or which problems have occurred including rather detailed information on the failing constraints, constraint expressions, involved variables etc.</w:t>
+      </w:r>
+    </w:p>
+    <w:p>
+      <w:pPr>
+        <w:jc w:val="both"/>
+        <w:rPr>
+          <w:rFonts w:ascii="Candara" w:hAnsi="Candara"/>
+          <w:noProof/>
+          <w:lang w:val="en-GB"/>
+        </w:rPr>
+      </w:pPr>
+      <w:r>
+        <w:rPr>
+          <w:rFonts w:ascii="Candara" w:hAnsi="Candara"/>
+          <w:noProof/>
+          <w:lang w:val="en-GB"/>
+        </w:rPr>
+        <w:t xml:space="preserve">Assuming that a reasoner is available, </w:t>
+      </w:r>
+      <w:r>
+        <w:rPr>
+          <w:rFonts w:ascii="Candara" w:hAnsi="Candara"/>
+          <w:noProof/>
+          <w:lang w:val="en-GB"/>
+        </w:rPr>
+        <w:t>we perform a propagation</w:t>
+      </w:r>
+      <w:r>
+        <w:rPr>
+          <w:rStyle w:val="FootnoteReference"/>
+          <w:rFonts w:ascii="Candara" w:hAnsi="Candara"/>
+          <w:noProof/>
+          <w:lang w:val="en-GB"/>
+        </w:rPr>
+        <w:footnoteReference w:id="18"/>
+      </w:r>
+      <w:r>
+        <w:rPr>
+          <w:rFonts w:ascii="Candara" w:hAnsi="Candara"/>
+          <w:noProof/>
+          <w:lang w:val="en-GB"/>
+        </w:rPr>
+        <w:t xml:space="preserve"> with a timeout of 2000 ms and no progress observation </w:t>
+      </w:r>
+      <w:r>
+        <w:rPr>
+          <w:rFonts w:ascii="Candara" w:hAnsi="Candara"/>
+          <w:noProof/>
+          <w:lang w:val="en-GB"/>
+        </w:rPr>
+        <w:t xml:space="preserve">through the </w:t>
+      </w:r>
+      <w:r>
+        <w:rPr>
+          <w:rFonts w:ascii="Courier New" w:hAnsi="Courier New" w:cs="Courier New"/>
+          <w:noProof/>
+          <w:lang w:val="en-GB"/>
+        </w:rPr>
+        <w:t>ReasonerFrontend</w:t>
+      </w:r>
+      <w:r>
+        <w:rPr>
+          <w:rFonts w:ascii="Candara" w:hAnsi="Candara"/>
+          <w:noProof/>
+          <w:lang w:val="en-GB"/>
+        </w:rPr>
+        <w:t>:</w:t>
+      </w:r>
+    </w:p>
+    <w:p>
+      <w:pPr>
+        <w:rPr>
+          <w:rFonts w:ascii="Courier New" w:hAnsi="Courier New" w:cs="Courier New"/>
+          <w:noProof/>
+          <w:lang w:val="en-GB"/>
+        </w:rPr>
+      </w:pPr>
+      <w:r>
+        <w:rPr>
+          <w:rFonts w:ascii="Courier New" w:hAnsi="Courier New" w:cs="Courier New"/>
+          <w:noProof/>
+          <w:lang w:val="en-GB"/>
+        </w:rPr>
+        <w:t>ReasonerConfiguration rCfg = new ReasonerConfiguration();</w:t>
+      </w:r>
+    </w:p>
+    <w:p>
+      <w:pPr>
+        <w:rPr>
+          <w:rFonts w:ascii="Courier New" w:hAnsi="Courier New" w:cs="Courier New"/>
+          <w:noProof/>
+          <w:lang w:val="en-GB"/>
+        </w:rPr>
+      </w:pPr>
+      <w:r>
+        <w:rPr>
+          <w:rFonts w:ascii="Courier New" w:hAnsi="Courier New" w:cs="Courier New"/>
+          <w:noProof/>
+          <w:lang w:val="en-GB"/>
+        </w:rPr>
+        <w:t>rCfg.setTimeout(2000);</w:t>
+      </w:r>
+    </w:p>
+    <w:p>
+      <w:pPr>
+        <w:rPr>
+          <w:rFonts w:ascii="Courier New" w:hAnsi="Courier New" w:cs="Courier New"/>
+          <w:noProof/>
+          <w:lang w:val="en-GB"/>
+        </w:rPr>
+      </w:pPr>
+      <w:r>
+        <w:rPr>
+          <w:rFonts w:ascii="Courier New" w:hAnsi="Courier New" w:cs="Courier New"/>
+          <w:noProof/>
+          <w:lang w:val="en-GB"/>
+        </w:rPr>
+        <w:t>ReasoningResult rResult = ReasonerFrontend.getInstance().propagate(</w:t>
+      </w:r>
+      <w:r>
+        <w:rPr>
+          <w:rFonts w:ascii="Courier New" w:hAnsi="Courier New" w:cs="Courier New"/>
+          <w:noProof/>
+          <w:lang w:val="en-GB"/>
+        </w:rPr>
+        <w:br/>
+      </w:r>
+      <w:r>
+        <w:rPr>
+          <w:rFonts w:ascii="Courier New" w:hAnsi="Courier New" w:cs="Courier New"/>
+          <w:noProof/>
+          <w:lang w:val="en-GB"/>
+        </w:rPr>
+        <w:t>cfg.getProject(), cfg, rCfg, ProgressObserver.NO_OBSERVER);</w:t>
+      </w:r>
+    </w:p>
+    <w:p>
+      <w:pPr>
+        <w:jc w:val="both"/>
+        <w:rPr>
+          <w:rFonts w:ascii="Candara" w:hAnsi="Candara"/>
+          <w:noProof/>
+          <w:lang w:val="en-GB"/>
+        </w:rPr>
+      </w:pPr>
+      <w:r>
+        <w:rPr>
+          <w:rFonts w:ascii="Candara" w:hAnsi="Candara"/>
+          <w:noProof/>
+          <w:lang w:val="en-GB"/>
+        </w:rPr>
         <w:lastRenderedPageBreak/>
-        <w:t>All reasoning operations can be configured, observed in progress and return a result instance indicating whether the operation was successful or which problems have occurred including rather detailed information on the failing constraints, constraint expressions, involved variables etc.</w:t>
+        <w:t xml:space="preserve">First indication of success is to check </w:t>
+      </w:r>
+      <w:r>
+        <w:rPr>
+          <w:rFonts w:ascii="Courier New" w:hAnsi="Courier New" w:cs="Courier New"/>
+          <w:noProof/>
+          <w:lang w:val="en-GB"/>
+        </w:rPr>
+        <w:t>rResult.hasConflict()</w:t>
+      </w:r>
+      <w:r>
+        <w:rPr>
+          <w:rFonts w:ascii="Candara" w:hAnsi="Candara"/>
+          <w:noProof/>
+          <w:lang w:val="en-GB"/>
+        </w:rPr>
+        <w:t xml:space="preserve">. </w:t>
       </w:r>
     </w:p>
     <w:p>
@@ -36132,40 +36579,7 @@
           <w:noProof/>
           <w:lang w:val="en-GB"/>
         </w:rPr>
-        <w:t xml:space="preserve">Assuming that a reasoner is available, </w:t>
-      </w:r>
-      <w:r>
-        <w:rPr>
-          <w:rFonts w:ascii="Candara" w:hAnsi="Candara"/>
-          <w:noProof/>
-          <w:lang w:val="en-GB"/>
-        </w:rPr>
-        <w:t>we perform a propagation</w:t>
-      </w:r>
-      <w:r>
-        <w:rPr>
-          <w:rStyle w:val="FootnoteReference"/>
-          <w:rFonts w:ascii="Candara" w:hAnsi="Candara"/>
-          <w:noProof/>
-          <w:lang w:val="en-GB"/>
-        </w:rPr>
-        <w:footnoteReference w:id="18"/>
-      </w:r>
-      <w:r>
-        <w:rPr>
-          <w:rFonts w:ascii="Candara" w:hAnsi="Candara"/>
-          <w:noProof/>
-          <w:lang w:val="en-GB"/>
-        </w:rPr>
-        <w:t xml:space="preserve"> with a timeout of 2000 ms and no progress observation </w:t>
-      </w:r>
-      <w:r>
-        <w:rPr>
-          <w:rFonts w:ascii="Candara" w:hAnsi="Candara"/>
-          <w:noProof/>
-          <w:lang w:val="en-GB"/>
-        </w:rPr>
-        <w:t xml:space="preserve">through the </w:t>
+        <w:t xml:space="preserve">For executing a given VIL script for this model (assuming we have loaded/obained/stored it in </w:t>
       </w:r>
       <w:r>
         <w:rPr>
@@ -36173,485 +36587,342 @@
           <w:noProof/>
           <w:lang w:val="en-GB"/>
         </w:rPr>
-        <w:t>ReasonerFrontend</w:t>
-      </w:r>
-      <w:r>
-        <w:rPr>
-          <w:rFonts w:ascii="Candara" w:hAnsi="Candara"/>
-          <w:noProof/>
-          <w:lang w:val="en-GB"/>
-        </w:rPr>
-        <w:t>:</w:t>
-      </w:r>
-    </w:p>
-    <w:p>
-      <w:pPr>
+        <w:t>script</w:t>
+      </w:r>
+      <w:r>
+        <w:rPr>
+          <w:rFonts w:ascii="Candara" w:hAnsi="Candara"/>
+          <w:noProof/>
+          <w:lang w:val="en-GB"/>
+        </w:rPr>
+        <w:t xml:space="preserve">) and performing a self-instantiation into the same </w:t>
+      </w:r>
+      <w:r>
         <w:rPr>
           <w:rFonts w:ascii="Courier New" w:hAnsi="Courier New" w:cs="Courier New"/>
           <w:noProof/>
           <w:lang w:val="en-GB"/>
         </w:rPr>
-      </w:pPr>
-      <w:r>
+        <w:t>folder</w:t>
+      </w:r>
+      <w:r>
+        <w:rPr>
+          <w:rFonts w:ascii="Candara" w:hAnsi="Candara"/>
+          <w:noProof/>
+          <w:lang w:val="en-GB"/>
+        </w:rPr>
+        <w:t>, we call the VIL executor:</w:t>
+      </w:r>
+    </w:p>
+    <w:p>
+      <w:pPr>
+        <w:jc w:val="both"/>
         <w:rPr>
           <w:rFonts w:ascii="Courier New" w:hAnsi="Courier New" w:cs="Courier New"/>
           <w:noProof/>
           <w:lang w:val="en-GB"/>
         </w:rPr>
-        <w:t>ReasonerConfiguration rCfg = new ReasonerConfiguration();</w:t>
-      </w:r>
-    </w:p>
-    <w:p>
-      <w:pPr>
+      </w:pPr>
+      <w:r>
         <w:rPr>
           <w:rFonts w:ascii="Courier New" w:hAnsi="Courier New" w:cs="Courier New"/>
           <w:noProof/>
           <w:lang w:val="en-GB"/>
         </w:rPr>
-      </w:pPr>
-      <w:r>
+        <w:t>Executor exec = new Executor(script);</w:t>
+      </w:r>
+    </w:p>
+    <w:p>
+      <w:pPr>
+        <w:jc w:val="both"/>
         <w:rPr>
           <w:rFonts w:ascii="Courier New" w:hAnsi="Courier New" w:cs="Courier New"/>
           <w:noProof/>
           <w:lang w:val="en-GB"/>
         </w:rPr>
-        <w:t>rCfg.setTimeout(2000);</w:t>
-      </w:r>
-    </w:p>
-    <w:p>
-      <w:pPr>
+      </w:pPr>
+      <w:r>
         <w:rPr>
           <w:rFonts w:ascii="Courier New" w:hAnsi="Courier New" w:cs="Courier New"/>
           <w:noProof/>
           <w:lang w:val="en-GB"/>
         </w:rPr>
-      </w:pPr>
-      <w:r>
+        <w:t>exec.addSource(folder).addConfiguration(cfg).addTarget(folder);</w:t>
+      </w:r>
+    </w:p>
+    <w:p>
+      <w:pPr>
+        <w:jc w:val="both"/>
         <w:rPr>
           <w:rFonts w:ascii="Courier New" w:hAnsi="Courier New" w:cs="Courier New"/>
           <w:noProof/>
           <w:lang w:val="en-GB"/>
         </w:rPr>
-        <w:t>ReasoningResult rResult = ReasonerFrontend.getInstance().propagate(</w:t>
-      </w:r>
+      </w:pPr>
       <w:r>
         <w:rPr>
           <w:rFonts w:ascii="Courier New" w:hAnsi="Courier New" w:cs="Courier New"/>
           <w:noProof/>
           <w:lang w:val="en-GB"/>
         </w:rPr>
-        <w:br/>
-      </w:r>
-      <w:r>
+        <w:t>exec.execute();</w:t>
+      </w:r>
+    </w:p>
+    <w:p>
+      <w:pPr>
+        <w:jc w:val="both"/>
+        <w:rPr>
+          <w:rFonts w:ascii="Candara" w:hAnsi="Candara"/>
+          <w:noProof/>
+          <w:lang w:val="en-GB"/>
+        </w:rPr>
+      </w:pPr>
+      <w:r>
+        <w:rPr>
+          <w:rFonts w:ascii="Candara" w:hAnsi="Candara"/>
+          <w:noProof/>
+          <w:lang w:val="en-GB"/>
+        </w:rPr>
+        <w:t>Please note that executing a VIL script may lead to executions during the execution. Moreover, there are more detailed ways of determining paths, even through the PLPs, which we do not discuss here here.</w:t>
+      </w:r>
+    </w:p>
+    <w:p>
+      <w:pPr>
+        <w:jc w:val="both"/>
+        <w:rPr>
+          <w:rFonts w:ascii="Candara" w:hAnsi="Candara"/>
+          <w:noProof/>
+          <w:lang w:val="en-GB"/>
+        </w:rPr>
+      </w:pPr>
+      <w:r>
+        <w:rPr>
+          <w:rFonts w:ascii="Candara" w:hAnsi="Candara"/>
+          <w:noProof/>
+          <w:lang w:val="en-GB"/>
+        </w:rPr>
+        <w:t>Finally, if all operations are performed and the models are not needed anymore, it is advisable to remove the respective locations from the model management instances to free and save resources.</w:t>
+      </w:r>
+    </w:p>
+    <w:p>
+      <w:pPr>
+        <w:pStyle w:val="Heading2"/>
+        <w:rPr>
+          <w:noProof/>
+          <w:lang w:val="en-GB"/>
+        </w:rPr>
+      </w:pPr>
+      <w:bookmarkStart w:id="82" w:name="_Ref506735470"/>
+      <w:bookmarkStart w:id="83" w:name="_Toc507257997"/>
+      <w:r>
+        <w:rPr>
+          <w:noProof/>
+          <w:lang w:val="en-GB"/>
+        </w:rPr>
+        <w:t xml:space="preserve">EASy runtime: </w:t>
+      </w:r>
+      <w:r>
+        <w:rPr>
+          <w:noProof/>
+          <w:lang w:val="en-GB"/>
+        </w:rPr>
+        <w:t>Running EASy-Producer outside Eclipse</w:t>
+      </w:r>
+      <w:bookmarkEnd w:id="82"/>
+      <w:bookmarkEnd w:id="83"/>
+    </w:p>
+    <w:p>
+      <w:pPr>
+        <w:jc w:val="both"/>
+        <w:rPr>
+          <w:rFonts w:ascii="Candara" w:hAnsi="Candara"/>
+          <w:noProof/>
+          <w:lang w:val="en-GB"/>
+        </w:rPr>
+      </w:pPr>
+      <w:r>
+        <w:rPr>
+          <w:rFonts w:ascii="Candara" w:hAnsi="Candara"/>
+          <w:noProof/>
+          <w:lang w:val="en-GB"/>
+        </w:rPr>
+        <w:t>As discussed in the previous sections, running EASy-producer heavily relies on that the right extensions and parsers register themselves with the right core classes, i.e., perform a kind of dynamic w</w:t>
+      </w:r>
+      <w:r>
+        <w:rPr>
+          <w:rFonts w:ascii="Candara" w:hAnsi="Candara"/>
+          <w:noProof/>
+          <w:lang w:val="en-GB"/>
+        </w:rPr>
+        <w:t>i</w:t>
+      </w:r>
+      <w:r>
+        <w:rPr>
+          <w:rFonts w:ascii="Candara" w:hAnsi="Candara"/>
+          <w:noProof/>
+          <w:lang w:val="en-GB"/>
+        </w:rPr>
+        <w:t xml:space="preserve">ring. </w:t>
+      </w:r>
+      <w:r>
+        <w:rPr>
+          <w:rFonts w:ascii="Candara" w:hAnsi="Candara"/>
+          <w:noProof/>
+          <w:lang w:val="en-GB"/>
+        </w:rPr>
+        <w:t xml:space="preserve">In an Eclipse instance, Eclipse and its OSGi implementation Equinox take care of this, so that after specifying the (correct) desired dependencies, the developer does not have to worry about the startup. </w:t>
+      </w:r>
+    </w:p>
+    <w:p>
+      <w:pPr>
+        <w:jc w:val="both"/>
+        <w:rPr>
+          <w:rFonts w:ascii="Candara" w:hAnsi="Candara"/>
+          <w:noProof/>
+          <w:lang w:val="en-GB"/>
+        </w:rPr>
+      </w:pPr>
+      <w:r>
+        <w:rPr>
+          <w:rFonts w:ascii="Candara" w:hAnsi="Candara"/>
+          <w:noProof/>
+          <w:lang w:val="en-GB"/>
+        </w:rPr>
+        <w:t xml:space="preserve">However, utilizing Eclipse/Equinox in a standalone environment is not always desired. Although we have to provide dependencies to a large set of Eclipse and, if required, xText core classes, not all of them are actually needed for running EASy-Producer in standalone fashion. To release the developer from thinking about the right startup sequence, which may change over time, we decided to develop a small OSGi environment which is able to startup and shutdown the bundles in the correct sequence without requiring a full OSGi implementation. Packaging all the required components is not trivial, so we typically rely on the default standalone packages produced by the continuous integration (following a default, but customizable setup of standalone components). </w:t>
+      </w:r>
+      <w:r>
+        <w:rPr>
+          <w:rFonts w:ascii="Candara" w:hAnsi="Candara"/>
+          <w:noProof/>
+          <w:lang w:val="en-GB"/>
+        </w:rPr>
+        <w:t xml:space="preserve"> There, two </w:t>
+      </w:r>
+      <w:r>
+        <w:rPr>
+          <w:rFonts w:ascii="Candara" w:hAnsi="Candara"/>
+          <w:noProof/>
+          <w:lang w:val="en-GB"/>
+        </w:rPr>
+        <w:t xml:space="preserve">main </w:t>
+      </w:r>
+      <w:r>
+        <w:rPr>
+          <w:rFonts w:ascii="Candara" w:hAnsi="Candara"/>
+          <w:noProof/>
+          <w:lang w:val="en-GB"/>
+        </w:rPr>
+        <w:t>packages are created, one containing the EASy-Producer components, one the the required Eclipse components (both approx. 30MB JARs).</w:t>
+      </w:r>
+      <w:r>
+        <w:rPr>
+          <w:rFonts w:ascii="Candara" w:hAnsi="Candara"/>
+          <w:noProof/>
+          <w:lang w:val="en-GB"/>
+        </w:rPr>
+        <w:t xml:space="preserve"> Some further packages containing required Eclipse dependencies In </w:t>
+      </w:r>
+      <w:r>
+        <w:rPr>
+          <w:rFonts w:ascii="Candara" w:hAnsi="Candara"/>
+          <w:noProof/>
+          <w:lang w:val="en-GB"/>
+        </w:rPr>
+        <w:t xml:space="preserve">this packaging, startup and shutdown of EASy-Producer is done by the EASy-Loader. In contrast to OSGi, the EASy-Loader relies on a startup sequence determined during packaging based on the dependencies of the packaged components. This startup sequence is stored in a file </w:t>
+      </w:r>
+      <w:r>
+        <w:rPr>
+          <w:rFonts w:ascii="Candara" w:hAnsi="Candara"/>
+          <w:noProof/>
+          <w:lang w:val="en-GB"/>
+        </w:rPr>
+        <w:t>the EASy package. Running EASy-Producer in standalon</w:t>
+      </w:r>
+      <w:r>
+        <w:rPr>
+          <w:rFonts w:ascii="Candara" w:hAnsi="Candara"/>
+          <w:noProof/>
+          <w:lang w:val="en-GB"/>
+        </w:rPr>
+        <w:t>e</w:t>
+      </w:r>
+      <w:r>
+        <w:rPr>
+          <w:rFonts w:ascii="Candara" w:hAnsi="Candara"/>
+          <w:noProof/>
+          <w:lang w:val="en-GB"/>
+        </w:rPr>
+        <w:t xml:space="preserve"> mode, thus requires creating a loader</w:t>
+      </w:r>
+      <w:r>
+        <w:rPr>
+          <w:rFonts w:ascii="Candara" w:hAnsi="Candara"/>
+          <w:noProof/>
+          <w:lang w:val="en-GB"/>
+        </w:rPr>
+        <w:t xml:space="preserve"> (loads the startup sequence file as a resource from the classloader)</w:t>
+      </w:r>
+      <w:r>
+        <w:rPr>
+          <w:rFonts w:ascii="Candara" w:hAnsi="Candara"/>
+          <w:noProof/>
+          <w:lang w:val="en-GB"/>
+        </w:rPr>
+        <w:t>, executing the startup sequence, performing operations as show above, finally shutting down EASy-Producer. For example, using the EASy-Loader, a startup looks as follows:</w:t>
+      </w:r>
+    </w:p>
+    <w:p>
+      <w:pPr>
+        <w:jc w:val="both"/>
         <w:rPr>
           <w:rFonts w:ascii="Courier New" w:hAnsi="Courier New" w:cs="Courier New"/>
           <w:noProof/>
           <w:lang w:val="en-GB"/>
         </w:rPr>
-        <w:t>cfg.getProject(), cfg, rCfg, ProgressObserver.NO_OBSERVER);</w:t>
+      </w:pPr>
+      <w:r>
+        <w:rPr>
+          <w:rFonts w:ascii="Courier New" w:hAnsi="Courier New" w:cs="Courier New"/>
+          <w:noProof/>
+          <w:lang w:val="en-GB"/>
+        </w:rPr>
+        <w:t>ListLoader loader = new ListLoader();</w:t>
       </w:r>
     </w:p>
     <w:p>
       <w:pPr>
         <w:jc w:val="both"/>
         <w:rPr>
-          <w:rFonts w:ascii="Candara" w:hAnsi="Candara"/>
-          <w:noProof/>
-          <w:lang w:val="en-GB"/>
-        </w:rPr>
-      </w:pPr>
-      <w:r>
-        <w:rPr>
-          <w:rFonts w:ascii="Candara" w:hAnsi="Candara"/>
-          <w:noProof/>
-          <w:lang w:val="en-GB"/>
-        </w:rPr>
-        <w:t xml:space="preserve">First indication of success is to check </w:t>
-      </w:r>
-      <w:r>
-        <w:rPr>
           <w:rFonts w:ascii="Courier New" w:hAnsi="Courier New" w:cs="Courier New"/>
           <w:noProof/>
           <w:lang w:val="en-GB"/>
         </w:rPr>
-        <w:t>rResult.hasConflict()</w:t>
-      </w:r>
-      <w:r>
-        <w:rPr>
-          <w:rFonts w:ascii="Candara" w:hAnsi="Candara"/>
-          <w:noProof/>
-          <w:lang w:val="en-GB"/>
-        </w:rPr>
-        <w:t xml:space="preserve">. </w:t>
+      </w:pPr>
+      <w:r>
+        <w:rPr>
+          <w:rFonts w:ascii="Courier New" w:hAnsi="Courier New" w:cs="Courier New"/>
+          <w:noProof/>
+          <w:lang w:val="en-GB"/>
+        </w:rPr>
+        <w:t>loader.startup();</w:t>
       </w:r>
     </w:p>
     <w:p>
       <w:pPr>
         <w:jc w:val="both"/>
         <w:rPr>
-          <w:rFonts w:ascii="Candara" w:hAnsi="Candara"/>
-          <w:noProof/>
-          <w:lang w:val="en-GB"/>
-        </w:rPr>
-      </w:pPr>
-      <w:r>
-        <w:rPr>
-          <w:rFonts w:ascii="Candara" w:hAnsi="Candara"/>
-          <w:noProof/>
-          <w:lang w:val="en-GB"/>
-        </w:rPr>
-        <w:t xml:space="preserve">For executing a given VIL script for this model (assuming we have loaded/obained/stored it in </w:t>
-      </w:r>
-      <w:r>
-        <w:rPr>
           <w:rFonts w:ascii="Courier New" w:hAnsi="Courier New" w:cs="Courier New"/>
           <w:noProof/>
           <w:lang w:val="en-GB"/>
         </w:rPr>
-        <w:t>script</w:t>
-      </w:r>
-      <w:r>
-        <w:rPr>
-          <w:rFonts w:ascii="Candara" w:hAnsi="Candara"/>
-          <w:noProof/>
-          <w:lang w:val="en-GB"/>
-        </w:rPr>
-        <w:t xml:space="preserve">) and performing a self-instantiation into the same </w:t>
-      </w:r>
+      </w:pPr>
       <w:r>
         <w:rPr>
           <w:rFonts w:ascii="Courier New" w:hAnsi="Courier New" w:cs="Courier New"/>
           <w:noProof/>
           <w:lang w:val="en-GB"/>
         </w:rPr>
-        <w:t>folder</w:t>
-      </w:r>
-      <w:r>
-        <w:rPr>
-          <w:rFonts w:ascii="Candara" w:hAnsi="Candara"/>
-          <w:noProof/>
-          <w:lang w:val="en-GB"/>
-        </w:rPr>
-        <w:t>, we call the VIL executor:</w:t>
-      </w:r>
-    </w:p>
-    <w:p>
-      <w:pPr>
-        <w:jc w:val="both"/>
-        <w:rPr>
-          <w:rFonts w:ascii="Courier New" w:hAnsi="Courier New" w:cs="Courier New"/>
-          <w:noProof/>
-          <w:lang w:val="en-GB"/>
-        </w:rPr>
-      </w:pPr>
-      <w:r>
-        <w:rPr>
-          <w:rFonts w:ascii="Courier New" w:hAnsi="Courier New" w:cs="Courier New"/>
-          <w:noProof/>
-          <w:lang w:val="en-GB"/>
-        </w:rPr>
-        <w:t>Executor exec = new Executor(script);</w:t>
-      </w:r>
-    </w:p>
-    <w:p>
-      <w:pPr>
-        <w:jc w:val="both"/>
-        <w:rPr>
-          <w:rFonts w:ascii="Courier New" w:hAnsi="Courier New" w:cs="Courier New"/>
-          <w:noProof/>
-          <w:lang w:val="en-GB"/>
-        </w:rPr>
-      </w:pPr>
-      <w:r>
-        <w:rPr>
-          <w:rFonts w:ascii="Courier New" w:hAnsi="Courier New" w:cs="Courier New"/>
-          <w:noProof/>
-          <w:lang w:val="en-GB"/>
-        </w:rPr>
-        <w:t>exec.addSource(folder).addConfiguration(cfg).addTarget(folder);</w:t>
-      </w:r>
-    </w:p>
-    <w:p>
-      <w:pPr>
-        <w:jc w:val="both"/>
-        <w:rPr>
-          <w:rFonts w:ascii="Courier New" w:hAnsi="Courier New" w:cs="Courier New"/>
-          <w:noProof/>
-          <w:lang w:val="en-GB"/>
-        </w:rPr>
-      </w:pPr>
-      <w:r>
-        <w:rPr>
-          <w:rFonts w:ascii="Courier New" w:hAnsi="Courier New" w:cs="Courier New"/>
-          <w:noProof/>
-          <w:lang w:val="en-GB"/>
-        </w:rPr>
-        <w:t>exec.execute();</w:t>
-      </w:r>
-    </w:p>
-    <w:p>
-      <w:pPr>
-        <w:jc w:val="both"/>
-        <w:rPr>
-          <w:rFonts w:ascii="Candara" w:hAnsi="Candara"/>
-          <w:noProof/>
-          <w:lang w:val="en-GB"/>
-        </w:rPr>
-      </w:pPr>
-      <w:r>
-        <w:rPr>
-          <w:rFonts w:ascii="Candara" w:hAnsi="Candara"/>
-          <w:noProof/>
-          <w:lang w:val="en-GB"/>
-        </w:rPr>
-        <w:t>Please note that executing a VIL script may lead to executions during the execution. Moreover, there are more detailed ways of determining paths, even through the PLPs, which we do not discuss here here.</w:t>
-      </w:r>
-    </w:p>
-    <w:p>
-      <w:pPr>
-        <w:jc w:val="both"/>
-        <w:rPr>
-          <w:rFonts w:ascii="Candara" w:hAnsi="Candara"/>
-          <w:noProof/>
-          <w:lang w:val="en-GB"/>
-        </w:rPr>
-      </w:pPr>
-      <w:r>
-        <w:rPr>
-          <w:rFonts w:ascii="Candara" w:hAnsi="Candara"/>
-          <w:noProof/>
-          <w:lang w:val="en-GB"/>
-        </w:rPr>
-        <w:t>Finally, if all operations are performed and the models are not needed anymore, it is advisable to remove the respective locations from the model management instances to free and save resources.</w:t>
-      </w:r>
-    </w:p>
-    <w:p>
-      <w:pPr>
-        <w:pStyle w:val="Heading2"/>
-        <w:rPr>
-          <w:noProof/>
-          <w:lang w:val="en-GB"/>
-        </w:rPr>
-      </w:pPr>
-      <w:bookmarkStart w:id="81" w:name="_Ref506735470"/>
-      <w:bookmarkStart w:id="82" w:name="_Toc507257997"/>
-      <w:r>
-        <w:rPr>
-          <w:noProof/>
-          <w:lang w:val="en-GB"/>
-        </w:rPr>
-        <w:t xml:space="preserve">EASy runtime: </w:t>
-      </w:r>
-      <w:r>
-        <w:rPr>
-          <w:noProof/>
-          <w:lang w:val="en-GB"/>
-        </w:rPr>
-        <w:t>Running EASy-Producer outside Eclipse</w:t>
-      </w:r>
-      <w:bookmarkEnd w:id="81"/>
-      <w:bookmarkEnd w:id="82"/>
-    </w:p>
-    <w:p>
-      <w:pPr>
-        <w:jc w:val="both"/>
-        <w:rPr>
-          <w:rFonts w:ascii="Candara" w:hAnsi="Candara"/>
-          <w:noProof/>
-          <w:lang w:val="en-GB"/>
-        </w:rPr>
-      </w:pPr>
-      <w:r>
-        <w:rPr>
-          <w:rFonts w:ascii="Candara" w:hAnsi="Candara"/>
-          <w:noProof/>
-          <w:lang w:val="en-GB"/>
-        </w:rPr>
-        <w:t>As discussed in the previous sections, running EASy-producer heavily relies on that the right extensions and parsers register themselves with the right core classes, i.e., perform a kind of dynamic w</w:t>
-      </w:r>
-      <w:r>
-        <w:rPr>
-          <w:rFonts w:ascii="Candara" w:hAnsi="Candara"/>
-          <w:noProof/>
-          <w:lang w:val="en-GB"/>
-        </w:rPr>
-        <w:t>i</w:t>
-      </w:r>
-      <w:r>
-        <w:rPr>
-          <w:rFonts w:ascii="Candara" w:hAnsi="Candara"/>
-          <w:noProof/>
-          <w:lang w:val="en-GB"/>
-        </w:rPr>
-        <w:t xml:space="preserve">ring. </w:t>
-      </w:r>
-      <w:r>
-        <w:rPr>
-          <w:rFonts w:ascii="Candara" w:hAnsi="Candara"/>
-          <w:noProof/>
-          <w:lang w:val="en-GB"/>
-        </w:rPr>
-        <w:t xml:space="preserve">In an Eclipse instance, Eclipse and its OSGi implementation Equinox take care of this, so that after specifying the (correct) desired dependencies, the developer does not have to worry about the startup. </w:t>
-      </w:r>
-    </w:p>
-    <w:p>
-      <w:pPr>
-        <w:jc w:val="both"/>
-        <w:rPr>
-          <w:rFonts w:ascii="Candara" w:hAnsi="Candara"/>
-          <w:noProof/>
-          <w:lang w:val="en-GB"/>
-        </w:rPr>
-      </w:pPr>
-      <w:r>
-        <w:rPr>
-          <w:rFonts w:ascii="Candara" w:hAnsi="Candara"/>
-          <w:noProof/>
-          <w:lang w:val="en-GB"/>
-        </w:rPr>
-        <w:t xml:space="preserve">However, utilizing Eclipse/Equinox in a standalone environment is not always desired. Although we have to provide dependencies to a large set of Eclipse and, if required, xText core classes, not all of them are actually needed for running EASy-Producer in standalone fashion. To release the developer from thinking about the right startup sequence, which may change over time, we decided to develop a small OSGi environment which is able to startup and shutdown the bundles </w:t>
-      </w:r>
-      <w:r>
-        <w:rPr>
-          <w:rFonts w:ascii="Candara" w:hAnsi="Candara"/>
-          <w:noProof/>
-          <w:lang w:val="en-GB"/>
-        </w:rPr>
         <w:lastRenderedPageBreak/>
-        <w:t xml:space="preserve">in the correct sequence without requiring a full OSGi implementation. Packaging all the required components is not trivial, so we typically rely on the default standalone packages produced by the continuous integration (following a default, but customizable setup of standalone components). </w:t>
-      </w:r>
-      <w:r>
-        <w:rPr>
-          <w:rFonts w:ascii="Candara" w:hAnsi="Candara"/>
-          <w:noProof/>
-          <w:lang w:val="en-GB"/>
-        </w:rPr>
-        <w:t xml:space="preserve"> There, two </w:t>
-      </w:r>
-      <w:r>
-        <w:rPr>
-          <w:rFonts w:ascii="Candara" w:hAnsi="Candara"/>
-          <w:noProof/>
-          <w:lang w:val="en-GB"/>
-        </w:rPr>
-        <w:t xml:space="preserve">main </w:t>
-      </w:r>
-      <w:r>
-        <w:rPr>
-          <w:rFonts w:ascii="Candara" w:hAnsi="Candara"/>
-          <w:noProof/>
-          <w:lang w:val="en-GB"/>
-        </w:rPr>
-        <w:t>packages are created, one containing the EASy-Producer components, one the the required Eclipse components (both approx. 30MB JARs).</w:t>
-      </w:r>
-      <w:r>
-        <w:rPr>
-          <w:rFonts w:ascii="Candara" w:hAnsi="Candara"/>
-          <w:noProof/>
-          <w:lang w:val="en-GB"/>
-        </w:rPr>
-        <w:t xml:space="preserve"> Some further packages containing required Eclipse dependencies In </w:t>
-      </w:r>
-      <w:r>
-        <w:rPr>
-          <w:rFonts w:ascii="Candara" w:hAnsi="Candara"/>
-          <w:noProof/>
-          <w:lang w:val="en-GB"/>
-        </w:rPr>
-        <w:t xml:space="preserve">this packaging, startup and shutdown of EASy-Producer is done by the EASy-Loader. In contrast to OSGi, the EASy-Loader relies on a startup sequence determined during packaging based on the dependencies of the packaged components. This startup sequence is stored in a file </w:t>
-      </w:r>
-      <w:r>
-        <w:rPr>
-          <w:rFonts w:ascii="Candara" w:hAnsi="Candara"/>
-          <w:noProof/>
-          <w:lang w:val="en-GB"/>
-        </w:rPr>
-        <w:t>the EASy package. Running EASy-Producer in standalon</w:t>
-      </w:r>
-      <w:r>
-        <w:rPr>
-          <w:rFonts w:ascii="Candara" w:hAnsi="Candara"/>
-          <w:noProof/>
-          <w:lang w:val="en-GB"/>
-        </w:rPr>
-        <w:t>e</w:t>
-      </w:r>
-      <w:r>
-        <w:rPr>
-          <w:rFonts w:ascii="Candara" w:hAnsi="Candara"/>
-          <w:noProof/>
-          <w:lang w:val="en-GB"/>
-        </w:rPr>
-        <w:t xml:space="preserve"> mode, thus requires creating a loader</w:t>
-      </w:r>
-      <w:r>
-        <w:rPr>
-          <w:rFonts w:ascii="Candara" w:hAnsi="Candara"/>
-          <w:noProof/>
-          <w:lang w:val="en-GB"/>
-        </w:rPr>
-        <w:t xml:space="preserve"> (loads the startup sequence file as a resource from the classloader)</w:t>
-      </w:r>
-      <w:r>
-        <w:rPr>
-          <w:rFonts w:ascii="Candara" w:hAnsi="Candara"/>
-          <w:noProof/>
-          <w:lang w:val="en-GB"/>
-        </w:rPr>
-        <w:t>, executing the startup sequence, performing operations as show above, finally shutting down EASy-Producer. For example, using the EASy-Loader, a startup looks as follows:</w:t>
-      </w:r>
-    </w:p>
-    <w:p>
-      <w:pPr>
-        <w:jc w:val="both"/>
-        <w:rPr>
-          <w:rFonts w:ascii="Courier New" w:hAnsi="Courier New" w:cs="Courier New"/>
-          <w:noProof/>
-          <w:lang w:val="en-GB"/>
-        </w:rPr>
-      </w:pPr>
-      <w:r>
-        <w:rPr>
-          <w:rFonts w:ascii="Courier New" w:hAnsi="Courier New" w:cs="Courier New"/>
-          <w:noProof/>
-          <w:lang w:val="en-GB"/>
-        </w:rPr>
-        <w:t>ListLoader loader = new ListLoader();</w:t>
-      </w:r>
-    </w:p>
-    <w:p>
-      <w:pPr>
-        <w:jc w:val="both"/>
-        <w:rPr>
-          <w:rFonts w:ascii="Courier New" w:hAnsi="Courier New" w:cs="Courier New"/>
-          <w:noProof/>
-          <w:lang w:val="en-GB"/>
-        </w:rPr>
-      </w:pPr>
-      <w:r>
-        <w:rPr>
-          <w:rFonts w:ascii="Courier New" w:hAnsi="Courier New" w:cs="Courier New"/>
-          <w:noProof/>
-          <w:lang w:val="en-GB"/>
-        </w:rPr>
-        <w:t>loader.startup();</w:t>
-      </w:r>
-    </w:p>
-    <w:p>
-      <w:pPr>
-        <w:jc w:val="both"/>
-        <w:rPr>
-          <w:rFonts w:ascii="Courier New" w:hAnsi="Courier New" w:cs="Courier New"/>
-          <w:noProof/>
-          <w:lang w:val="en-GB"/>
-        </w:rPr>
-      </w:pPr>
-      <w:r>
-        <w:rPr>
-          <w:rFonts w:ascii="Courier New" w:hAnsi="Courier New" w:cs="Courier New"/>
-          <w:noProof/>
-          <w:lang w:val="en-GB"/>
-        </w:rPr>
         <w:t>// perform model operations</w:t>
       </w:r>
     </w:p>
@@ -37829,7 +38100,6 @@
           <w:szCs w:val="20"/>
           <w:lang w:val="en-US"/>
         </w:rPr>
-        <w:lastRenderedPageBreak/>
         <w:t xml:space="preserve">   </w:t>
       </w:r>
       <w:r>
@@ -38537,7 +38807,16 @@
           <w:noProof/>
           <w:lang w:val="en-GB"/>
         </w:rPr>
-        <w:t xml:space="preserve"> We list the related Maven artifact specifications (</w:t>
+        <w:t xml:space="preserve"> We list the related Maven artifact specifications </w:t>
+      </w:r>
+      <w:r>
+        <w:rPr>
+          <w:rFonts w:ascii="Candara" w:hAnsi="Candara"/>
+          <w:noProof/>
+          <w:lang w:val="en-GB"/>
+        </w:rPr>
+        <w:lastRenderedPageBreak/>
+        <w:t>(</w:t>
       </w:r>
       <w:r>
         <w:rPr>
@@ -39394,7 +39673,6 @@
           <w:noProof/>
           <w:lang w:val="en-GB"/>
         </w:rPr>
-        <w:lastRenderedPageBreak/>
         <w:t xml:space="preserve">Let us assume that we aim at using IVML, the IVML parser and the IVML reasoner to load and validate an IVML model. As main components, we need </w:t>
       </w:r>
       <w:r>
@@ -39890,6 +40168,7 @@
           <w:szCs w:val="20"/>
           <w:lang w:val="en-US"/>
         </w:rPr>
+        <w:lastRenderedPageBreak/>
         <w:t xml:space="preserve">  </w:t>
       </w:r>
       <w:r>
@@ -42840,7 +43119,6 @@
           <w:szCs w:val="20"/>
           <w:lang w:val="en-US"/>
         </w:rPr>
-        <w:lastRenderedPageBreak/>
         <w:t xml:space="preserve">      </w:t>
       </w:r>
       <w:r>
@@ -43364,6 +43642,7 @@
           <w:noProof/>
           <w:lang w:val="en-GB"/>
         </w:rPr>
+        <w:lastRenderedPageBreak/>
         <w:t xml:space="preserve">Step </w:t>
       </w:r>
       <w:r>
@@ -44209,7 +44488,6 @@
           <w:szCs w:val="20"/>
           <w:lang w:val="en-US"/>
         </w:rPr>
-        <w:lastRenderedPageBreak/>
         <w:t xml:space="preserve">    </w:t>
       </w:r>
       <w:r>
@@ -45314,6 +45592,7 @@
           <w:noProof/>
           <w:lang w:val="en-US"/>
         </w:rPr>
+        <w:lastRenderedPageBreak/>
         <w:t>T</w:t>
       </w:r>
       <w:r>
@@ -47020,7 +47299,6 @@
                 <w:szCs w:val="20"/>
                 <w:lang w:val="en-GB"/>
               </w:rPr>
-              <w:lastRenderedPageBreak/>
               <w:t>Registration</w:t>
             </w:r>
           </w:p>
@@ -47053,7 +47331,6 @@
                 <w:szCs w:val="20"/>
                 <w:lang w:val="en-GB"/>
               </w:rPr>
-              <w:lastRenderedPageBreak/>
               <w:t>net.ssehub.easy.</w:t>
             </w:r>
             <w:r>
@@ -48066,6 +48343,7 @@
                 <w:szCs w:val="20"/>
                 <w:lang w:val="en-US"/>
               </w:rPr>
+              <w:lastRenderedPageBreak/>
               <w:t>reasoning.core</w:t>
             </w:r>
           </w:p>
@@ -48092,6 +48370,7 @@
                 <w:szCs w:val="20"/>
                 <w:lang w:val="en-US"/>
               </w:rPr>
+              <w:lastRenderedPageBreak/>
               <w:t>net.sseh</w:t>
             </w:r>
             <w:r>
@@ -48113,6 +48392,16 @@
                 <w:lang w:val="en-US"/>
               </w:rPr>
               <w:br/>
+            </w:r>
+            <w:r>
+              <w:rPr>
+                <w:rFonts w:ascii="Courier New" w:hAnsi="Courier New" w:cs="Courier New"/>
+                <w:noProof/>
+                <w:sz w:val="20"/>
+                <w:szCs w:val="20"/>
+                <w:lang w:val="en-US"/>
+              </w:rPr>
+              <w:lastRenderedPageBreak/>
               <w:t>reasoning:core</w:t>
             </w:r>
           </w:p>
@@ -48137,6 +48426,7 @@
                 <w:sz w:val="20"/>
                 <w:szCs w:val="20"/>
               </w:rPr>
+              <w:lastRenderedPageBreak/>
               <w:t>-</w:t>
             </w:r>
           </w:p>
@@ -48167,6 +48457,7 @@
                 <w:sz w:val="20"/>
                 <w:szCs w:val="20"/>
               </w:rPr>
+              <w:lastRenderedPageBreak/>
               <w:t>net.ssehub.easy.</w:t>
             </w:r>
             <w:r>
@@ -48391,8 +48682,8 @@
 </file>
 
 <file path=word/comments.xml><?xml version="1.0" encoding="utf-8"?>
-<w:comments xmlns:wpc="http://schemas.microsoft.com/office/word/2010/wordprocessingCanvas" xmlns:cx="http://schemas.microsoft.com/office/drawing/2014/chartex" xmlns:cx1="http://schemas.microsoft.com/office/drawing/2015/9/8/chartex" xmlns:mc="http://schemas.openxmlformats.org/markup-compatibility/2006" xmlns:o="urn:schemas-microsoft-com:office:office" xmlns:r="http://schemas.openxmlformats.org/officeDocument/2006/relationships" xmlns:m="http://schemas.openxmlformats.org/officeDocument/2006/math" xmlns:v="urn:schemas-microsoft-com:vml" xmlns:wp14="http://schemas.microsoft.com/office/word/2010/wordprocessingDrawing" xmlns:wp="http://schemas.openxmlformats.org/drawingml/2006/wordprocessingDrawing" xmlns:w10="urn:schemas-microsoft-com:office:word" xmlns:w="http://schemas.openxmlformats.org/wordprocessingml/2006/main" xmlns:w14="http://schemas.microsoft.com/office/word/2010/wordml" xmlns:w15="http://schemas.microsoft.com/office/word/2012/wordml" xmlns:w16se="http://schemas.microsoft.com/office/word/2015/wordml/symex" xmlns:wpg="http://schemas.microsoft.com/office/word/2010/wordprocessingGroup" xmlns:wpi="http://schemas.microsoft.com/office/word/2010/wordprocessingInk" xmlns:wne="http://schemas.microsoft.com/office/word/2006/wordml" xmlns:wps="http://schemas.microsoft.com/office/word/2010/wordprocessingShape" mc:Ignorable="w14 w15 w16se wp14">
-  <w:comment w:id="25" w:author="Christian Kröher" w:date="2013-10-05T17:13:00Z" w:initials="CK">
+<w:comments xmlns:wpc="http://schemas.microsoft.com/office/word/2010/wordprocessingCanvas" xmlns:cx="http://schemas.microsoft.com/office/drawing/2014/chartex" xmlns:mc="http://schemas.openxmlformats.org/markup-compatibility/2006" xmlns:o="urn:schemas-microsoft-com:office:office" xmlns:r="http://schemas.openxmlformats.org/officeDocument/2006/relationships" xmlns:m="http://schemas.openxmlformats.org/officeDocument/2006/math" xmlns:v="urn:schemas-microsoft-com:vml" xmlns:wp14="http://schemas.microsoft.com/office/word/2010/wordprocessingDrawing" xmlns:wp="http://schemas.openxmlformats.org/drawingml/2006/wordprocessingDrawing" xmlns:w10="urn:schemas-microsoft-com:office:word" xmlns:w="http://schemas.openxmlformats.org/wordprocessingml/2006/main" xmlns:w14="http://schemas.microsoft.com/office/word/2010/wordml" xmlns:w15="http://schemas.microsoft.com/office/word/2012/wordml" xmlns:w16se="http://schemas.microsoft.com/office/word/2015/wordml/symex" xmlns:wpg="http://schemas.microsoft.com/office/word/2010/wordprocessingGroup" xmlns:wpi="http://schemas.microsoft.com/office/word/2010/wordprocessingInk" xmlns:wne="http://schemas.microsoft.com/office/word/2006/wordml" xmlns:wps="http://schemas.microsoft.com/office/word/2010/wordprocessingShape" mc:Ignorable="w14 w15 w16se wp14">
+  <w:comment w:id="26" w:author="Christian Kröher" w:date="2013-10-05T17:13:00Z" w:initials="CK">
     <w:p>
       <w:pPr>
         <w:pStyle w:val="CommentText"/>
@@ -48418,13 +48709,13 @@
 </file>
 
 <file path=word/commentsExtended.xml><?xml version="1.0" encoding="utf-8"?>
-<w15:commentsEx xmlns:wpc="http://schemas.microsoft.com/office/word/2010/wordprocessingCanvas" xmlns:cx="http://schemas.microsoft.com/office/drawing/2014/chartex" xmlns:cx1="http://schemas.microsoft.com/office/drawing/2015/9/8/chartex" xmlns:mc="http://schemas.openxmlformats.org/markup-compatibility/2006" xmlns:o="urn:schemas-microsoft-com:office:office" xmlns:r="http://schemas.openxmlformats.org/officeDocument/2006/relationships" xmlns:m="http://schemas.openxmlformats.org/officeDocument/2006/math" xmlns:v="urn:schemas-microsoft-com:vml" xmlns:wp14="http://schemas.microsoft.com/office/word/2010/wordprocessingDrawing" xmlns:wp="http://schemas.openxmlformats.org/drawingml/2006/wordprocessingDrawing" xmlns:w10="urn:schemas-microsoft-com:office:word" xmlns:w="http://schemas.openxmlformats.org/wordprocessingml/2006/main" xmlns:w14="http://schemas.microsoft.com/office/word/2010/wordml" xmlns:w15="http://schemas.microsoft.com/office/word/2012/wordml" xmlns:w16se="http://schemas.microsoft.com/office/word/2015/wordml/symex" xmlns:wpg="http://schemas.microsoft.com/office/word/2010/wordprocessingGroup" xmlns:wpi="http://schemas.microsoft.com/office/word/2010/wordprocessingInk" xmlns:wne="http://schemas.microsoft.com/office/word/2006/wordml" xmlns:wps="http://schemas.microsoft.com/office/word/2010/wordprocessingShape" mc:Ignorable="w14 w15 w16se wp14">
+<w15:commentsEx xmlns:wpc="http://schemas.microsoft.com/office/word/2010/wordprocessingCanvas" xmlns:cx="http://schemas.microsoft.com/office/drawing/2014/chartex" xmlns:mc="http://schemas.openxmlformats.org/markup-compatibility/2006" xmlns:o="urn:schemas-microsoft-com:office:office" xmlns:r="http://schemas.openxmlformats.org/officeDocument/2006/relationships" xmlns:m="http://schemas.openxmlformats.org/officeDocument/2006/math" xmlns:v="urn:schemas-microsoft-com:vml" xmlns:wp14="http://schemas.microsoft.com/office/word/2010/wordprocessingDrawing" xmlns:wp="http://schemas.openxmlformats.org/drawingml/2006/wordprocessingDrawing" xmlns:w10="urn:schemas-microsoft-com:office:word" xmlns:w="http://schemas.openxmlformats.org/wordprocessingml/2006/main" xmlns:w14="http://schemas.microsoft.com/office/word/2010/wordml" xmlns:w15="http://schemas.microsoft.com/office/word/2012/wordml" xmlns:w16se="http://schemas.microsoft.com/office/word/2015/wordml/symex" xmlns:wpg="http://schemas.microsoft.com/office/word/2010/wordprocessingGroup" xmlns:wpi="http://schemas.microsoft.com/office/word/2010/wordprocessingInk" xmlns:wne="http://schemas.microsoft.com/office/word/2006/wordml" xmlns:wps="http://schemas.microsoft.com/office/word/2010/wordprocessingShape" mc:Ignorable="w14 w15 w16se wp14">
   <w15:commentEx w15:paraId="5CA059DF" w15:done="0"/>
 </w15:commentsEx>
 </file>
 
 <file path=word/endnotes.xml><?xml version="1.0" encoding="utf-8"?>
-<w:endnotes xmlns:wpc="http://schemas.microsoft.com/office/word/2010/wordprocessingCanvas" xmlns:cx="http://schemas.microsoft.com/office/drawing/2014/chartex" xmlns:cx1="http://schemas.microsoft.com/office/drawing/2015/9/8/chartex" xmlns:mc="http://schemas.openxmlformats.org/markup-compatibility/2006" xmlns:o="urn:schemas-microsoft-com:office:office" xmlns:r="http://schemas.openxmlformats.org/officeDocument/2006/relationships" xmlns:m="http://schemas.openxmlformats.org/officeDocument/2006/math" xmlns:v="urn:schemas-microsoft-com:vml" xmlns:wp14="http://schemas.microsoft.com/office/word/2010/wordprocessingDrawing" xmlns:wp="http://schemas.openxmlformats.org/drawingml/2006/wordprocessingDrawing" xmlns:w10="urn:schemas-microsoft-com:office:word" xmlns:w="http://schemas.openxmlformats.org/wordprocessingml/2006/main" xmlns:w14="http://schemas.microsoft.com/office/word/2010/wordml" xmlns:w15="http://schemas.microsoft.com/office/word/2012/wordml" xmlns:w16se="http://schemas.microsoft.com/office/word/2015/wordml/symex" xmlns:wpg="http://schemas.microsoft.com/office/word/2010/wordprocessingGroup" xmlns:wpi="http://schemas.microsoft.com/office/word/2010/wordprocessingInk" xmlns:wne="http://schemas.microsoft.com/office/word/2006/wordml" xmlns:wps="http://schemas.microsoft.com/office/word/2010/wordprocessingShape" mc:Ignorable="w14 w15 w16se wp14">
+<w:endnotes xmlns:wpc="http://schemas.microsoft.com/office/word/2010/wordprocessingCanvas" xmlns:cx="http://schemas.microsoft.com/office/drawing/2014/chartex" xmlns:mc="http://schemas.openxmlformats.org/markup-compatibility/2006" xmlns:o="urn:schemas-microsoft-com:office:office" xmlns:r="http://schemas.openxmlformats.org/officeDocument/2006/relationships" xmlns:m="http://schemas.openxmlformats.org/officeDocument/2006/math" xmlns:v="urn:schemas-microsoft-com:vml" xmlns:wp14="http://schemas.microsoft.com/office/word/2010/wordprocessingDrawing" xmlns:wp="http://schemas.openxmlformats.org/drawingml/2006/wordprocessingDrawing" xmlns:w10="urn:schemas-microsoft-com:office:word" xmlns:w="http://schemas.openxmlformats.org/wordprocessingml/2006/main" xmlns:w14="http://schemas.microsoft.com/office/word/2010/wordml" xmlns:w15="http://schemas.microsoft.com/office/word/2012/wordml" xmlns:w16se="http://schemas.microsoft.com/office/word/2015/wordml/symex" xmlns:wpg="http://schemas.microsoft.com/office/word/2010/wordprocessingGroup" xmlns:wpi="http://schemas.microsoft.com/office/word/2010/wordprocessingInk" xmlns:wne="http://schemas.microsoft.com/office/word/2006/wordml" xmlns:wps="http://schemas.microsoft.com/office/word/2010/wordprocessingShape" mc:Ignorable="w14 w15 w16se wp14">
   <w:endnote w:type="separator" w:id="-1">
     <w:p>
       <w:pPr>
@@ -48449,7 +48740,7 @@
 </file>
 
 <file path=word/footer1.xml><?xml version="1.0" encoding="utf-8"?>
-<w:ftr xmlns:wpc="http://schemas.microsoft.com/office/word/2010/wordprocessingCanvas" xmlns:cx="http://schemas.microsoft.com/office/drawing/2014/chartex" xmlns:cx1="http://schemas.microsoft.com/office/drawing/2015/9/8/chartex" xmlns:mc="http://schemas.openxmlformats.org/markup-compatibility/2006" xmlns:o="urn:schemas-microsoft-com:office:office" xmlns:r="http://schemas.openxmlformats.org/officeDocument/2006/relationships" xmlns:m="http://schemas.openxmlformats.org/officeDocument/2006/math" xmlns:v="urn:schemas-microsoft-com:vml" xmlns:wp14="http://schemas.microsoft.com/office/word/2010/wordprocessingDrawing" xmlns:wp="http://schemas.openxmlformats.org/drawingml/2006/wordprocessingDrawing" xmlns:w10="urn:schemas-microsoft-com:office:word" xmlns:w="http://schemas.openxmlformats.org/wordprocessingml/2006/main" xmlns:w14="http://schemas.microsoft.com/office/word/2010/wordml" xmlns:w15="http://schemas.microsoft.com/office/word/2012/wordml" xmlns:w16se="http://schemas.microsoft.com/office/word/2015/wordml/symex" xmlns:wpg="http://schemas.microsoft.com/office/word/2010/wordprocessingGroup" xmlns:wpi="http://schemas.microsoft.com/office/word/2010/wordprocessingInk" xmlns:wne="http://schemas.microsoft.com/office/word/2006/wordml" xmlns:wps="http://schemas.microsoft.com/office/word/2010/wordprocessingShape" mc:Ignorable="w14 w15 w16se wp14">
+<w:ftr xmlns:wpc="http://schemas.microsoft.com/office/word/2010/wordprocessingCanvas" xmlns:cx="http://schemas.microsoft.com/office/drawing/2014/chartex" xmlns:mc="http://schemas.openxmlformats.org/markup-compatibility/2006" xmlns:o="urn:schemas-microsoft-com:office:office" xmlns:r="http://schemas.openxmlformats.org/officeDocument/2006/relationships" xmlns:m="http://schemas.openxmlformats.org/officeDocument/2006/math" xmlns:v="urn:schemas-microsoft-com:vml" xmlns:wp14="http://schemas.microsoft.com/office/word/2010/wordprocessingDrawing" xmlns:wp="http://schemas.openxmlformats.org/drawingml/2006/wordprocessingDrawing" xmlns:w10="urn:schemas-microsoft-com:office:word" xmlns:w="http://schemas.openxmlformats.org/wordprocessingml/2006/main" xmlns:w14="http://schemas.microsoft.com/office/word/2010/wordml" xmlns:w15="http://schemas.microsoft.com/office/word/2012/wordml" xmlns:w16se="http://schemas.microsoft.com/office/word/2015/wordml/symex" xmlns:wpg="http://schemas.microsoft.com/office/word/2010/wordprocessingGroup" xmlns:wpi="http://schemas.microsoft.com/office/word/2010/wordprocessingInk" xmlns:wne="http://schemas.microsoft.com/office/word/2006/wordml" xmlns:wps="http://schemas.microsoft.com/office/word/2010/wordprocessingShape" mc:Ignorable="w14 w15 w16se wp14">
   <w:p>
     <w:pPr>
       <w:pStyle w:val="Footer"/>
@@ -48519,7 +48810,7 @@
             <w:b/>
             <w:noProof/>
           </w:rPr>
-          <w:t>43</w:t>
+          <w:t>12</w:t>
         </w:r>
         <w:r>
           <w:rPr>
@@ -48543,7 +48834,7 @@
 </file>
 
 <file path=word/footnotes.xml><?xml version="1.0" encoding="utf-8"?>
-<w:footnotes xmlns:wpc="http://schemas.microsoft.com/office/word/2010/wordprocessingCanvas" xmlns:cx="http://schemas.microsoft.com/office/drawing/2014/chartex" xmlns:cx1="http://schemas.microsoft.com/office/drawing/2015/9/8/chartex" xmlns:mc="http://schemas.openxmlformats.org/markup-compatibility/2006" xmlns:o="urn:schemas-microsoft-com:office:office" xmlns:r="http://schemas.openxmlformats.org/officeDocument/2006/relationships" xmlns:m="http://schemas.openxmlformats.org/officeDocument/2006/math" xmlns:v="urn:schemas-microsoft-com:vml" xmlns:wp14="http://schemas.microsoft.com/office/word/2010/wordprocessingDrawing" xmlns:wp="http://schemas.openxmlformats.org/drawingml/2006/wordprocessingDrawing" xmlns:w10="urn:schemas-microsoft-com:office:word" xmlns:w="http://schemas.openxmlformats.org/wordprocessingml/2006/main" xmlns:w14="http://schemas.microsoft.com/office/word/2010/wordml" xmlns:w15="http://schemas.microsoft.com/office/word/2012/wordml" xmlns:w16se="http://schemas.microsoft.com/office/word/2015/wordml/symex" xmlns:wpg="http://schemas.microsoft.com/office/word/2010/wordprocessingGroup" xmlns:wpi="http://schemas.microsoft.com/office/word/2010/wordprocessingInk" xmlns:wne="http://schemas.microsoft.com/office/word/2006/wordml" xmlns:wps="http://schemas.microsoft.com/office/word/2010/wordprocessingShape" mc:Ignorable="w14 w15 w16se wp14">
+<w:footnotes xmlns:wpc="http://schemas.microsoft.com/office/word/2010/wordprocessingCanvas" xmlns:cx="http://schemas.microsoft.com/office/drawing/2014/chartex" xmlns:mc="http://schemas.openxmlformats.org/markup-compatibility/2006" xmlns:o="urn:schemas-microsoft-com:office:office" xmlns:r="http://schemas.openxmlformats.org/officeDocument/2006/relationships" xmlns:m="http://schemas.openxmlformats.org/officeDocument/2006/math" xmlns:v="urn:schemas-microsoft-com:vml" xmlns:wp14="http://schemas.microsoft.com/office/word/2010/wordprocessingDrawing" xmlns:wp="http://schemas.openxmlformats.org/drawingml/2006/wordprocessingDrawing" xmlns:w10="urn:schemas-microsoft-com:office:word" xmlns:w="http://schemas.openxmlformats.org/wordprocessingml/2006/main" xmlns:w14="http://schemas.microsoft.com/office/word/2010/wordml" xmlns:w15="http://schemas.microsoft.com/office/word/2012/wordml" xmlns:w16se="http://schemas.microsoft.com/office/word/2015/wordml/symex" xmlns:wpg="http://schemas.microsoft.com/office/word/2010/wordprocessingGroup" xmlns:wpi="http://schemas.microsoft.com/office/word/2010/wordprocessingInk" xmlns:wne="http://schemas.microsoft.com/office/word/2006/wordml" xmlns:wps="http://schemas.microsoft.com/office/word/2010/wordprocessingShape" mc:Ignorable="w14 w15 w16se wp14">
   <w:footnote w:type="separator" w:id="-1">
     <w:p>
       <w:pPr>
@@ -49604,8 +49895,6 @@
         </w:rPr>
         <w:t>Currently, these variants are not subject to regression tests.</w:t>
       </w:r>
-      <w:bookmarkStart w:id="83" w:name="_GoBack"/>
-      <w:bookmarkEnd w:id="83"/>
     </w:p>
   </w:footnote>
   <w:footnote w:id="20">
@@ -49686,7 +49975,7 @@
 </file>
 
 <file path=word/header1.xml><?xml version="1.0" encoding="utf-8"?>
-<w:hdr xmlns:wpc="http://schemas.microsoft.com/office/word/2010/wordprocessingCanvas" xmlns:cx="http://schemas.microsoft.com/office/drawing/2014/chartex" xmlns:cx1="http://schemas.microsoft.com/office/drawing/2015/9/8/chartex" xmlns:mc="http://schemas.openxmlformats.org/markup-compatibility/2006" xmlns:o="urn:schemas-microsoft-com:office:office" xmlns:r="http://schemas.openxmlformats.org/officeDocument/2006/relationships" xmlns:m="http://schemas.openxmlformats.org/officeDocument/2006/math" xmlns:v="urn:schemas-microsoft-com:vml" xmlns:wp14="http://schemas.microsoft.com/office/word/2010/wordprocessingDrawing" xmlns:wp="http://schemas.openxmlformats.org/drawingml/2006/wordprocessingDrawing" xmlns:w10="urn:schemas-microsoft-com:office:word" xmlns:w="http://schemas.openxmlformats.org/wordprocessingml/2006/main" xmlns:w14="http://schemas.microsoft.com/office/word/2010/wordml" xmlns:w15="http://schemas.microsoft.com/office/word/2012/wordml" xmlns:w16se="http://schemas.microsoft.com/office/word/2015/wordml/symex" xmlns:wpg="http://schemas.microsoft.com/office/word/2010/wordprocessingGroup" xmlns:wpi="http://schemas.microsoft.com/office/word/2010/wordprocessingInk" xmlns:wne="http://schemas.microsoft.com/office/word/2006/wordml" xmlns:wps="http://schemas.microsoft.com/office/word/2010/wordprocessingShape" mc:Ignorable="w14 w15 w16se wp14">
+<w:hdr xmlns:wpc="http://schemas.microsoft.com/office/word/2010/wordprocessingCanvas" xmlns:cx="http://schemas.microsoft.com/office/drawing/2014/chartex" xmlns:mc="http://schemas.openxmlformats.org/markup-compatibility/2006" xmlns:o="urn:schemas-microsoft-com:office:office" xmlns:r="http://schemas.openxmlformats.org/officeDocument/2006/relationships" xmlns:m="http://schemas.openxmlformats.org/officeDocument/2006/math" xmlns:v="urn:schemas-microsoft-com:vml" xmlns:wp14="http://schemas.microsoft.com/office/word/2010/wordprocessingDrawing" xmlns:wp="http://schemas.openxmlformats.org/drawingml/2006/wordprocessingDrawing" xmlns:w10="urn:schemas-microsoft-com:office:word" xmlns:w="http://schemas.openxmlformats.org/wordprocessingml/2006/main" xmlns:w14="http://schemas.microsoft.com/office/word/2010/wordml" xmlns:w15="http://schemas.microsoft.com/office/word/2012/wordml" xmlns:w16se="http://schemas.microsoft.com/office/word/2015/wordml/symex" xmlns:wpg="http://schemas.microsoft.com/office/word/2010/wordprocessingGroup" xmlns:wpi="http://schemas.microsoft.com/office/word/2010/wordprocessingInk" xmlns:wne="http://schemas.microsoft.com/office/word/2006/wordml" xmlns:wps="http://schemas.microsoft.com/office/word/2010/wordprocessingShape" mc:Ignorable="w14 w15 w16se wp14">
   <w:p>
     <w:pPr>
       <w:pStyle w:val="Header"/>
@@ -49742,7 +50031,7 @@
 </file>
 
 <file path=word/numbering.xml><?xml version="1.0" encoding="utf-8"?>
-<w:numbering xmlns:wpc="http://schemas.microsoft.com/office/word/2010/wordprocessingCanvas" xmlns:cx="http://schemas.microsoft.com/office/drawing/2014/chartex" xmlns:cx1="http://schemas.microsoft.com/office/drawing/2015/9/8/chartex" xmlns:mc="http://schemas.openxmlformats.org/markup-compatibility/2006" xmlns:o="urn:schemas-microsoft-com:office:office" xmlns:r="http://schemas.openxmlformats.org/officeDocument/2006/relationships" xmlns:m="http://schemas.openxmlformats.org/officeDocument/2006/math" xmlns:v="urn:schemas-microsoft-com:vml" xmlns:wp14="http://schemas.microsoft.com/office/word/2010/wordprocessingDrawing" xmlns:wp="http://schemas.openxmlformats.org/drawingml/2006/wordprocessingDrawing" xmlns:w10="urn:schemas-microsoft-com:office:word" xmlns:w="http://schemas.openxmlformats.org/wordprocessingml/2006/main" xmlns:w14="http://schemas.microsoft.com/office/word/2010/wordml" xmlns:w15="http://schemas.microsoft.com/office/word/2012/wordml" xmlns:w16se="http://schemas.microsoft.com/office/word/2015/wordml/symex" xmlns:wpg="http://schemas.microsoft.com/office/word/2010/wordprocessingGroup" xmlns:wpi="http://schemas.microsoft.com/office/word/2010/wordprocessingInk" xmlns:wne="http://schemas.microsoft.com/office/word/2006/wordml" xmlns:wps="http://schemas.microsoft.com/office/word/2010/wordprocessingShape" mc:Ignorable="w14 w15 w16se wp14">
+<w:numbering xmlns:wpc="http://schemas.microsoft.com/office/word/2010/wordprocessingCanvas" xmlns:cx="http://schemas.microsoft.com/office/drawing/2014/chartex" xmlns:mc="http://schemas.openxmlformats.org/markup-compatibility/2006" xmlns:o="urn:schemas-microsoft-com:office:office" xmlns:r="http://schemas.openxmlformats.org/officeDocument/2006/relationships" xmlns:m="http://schemas.openxmlformats.org/officeDocument/2006/math" xmlns:v="urn:schemas-microsoft-com:vml" xmlns:wp14="http://schemas.microsoft.com/office/word/2010/wordprocessingDrawing" xmlns:wp="http://schemas.openxmlformats.org/drawingml/2006/wordprocessingDrawing" xmlns:w10="urn:schemas-microsoft-com:office:word" xmlns:w="http://schemas.openxmlformats.org/wordprocessingml/2006/main" xmlns:w14="http://schemas.microsoft.com/office/word/2010/wordml" xmlns:w15="http://schemas.microsoft.com/office/word/2012/wordml" xmlns:w16se="http://schemas.microsoft.com/office/word/2015/wordml/symex" xmlns:wpg="http://schemas.microsoft.com/office/word/2010/wordprocessingGroup" xmlns:wpi="http://schemas.microsoft.com/office/word/2010/wordprocessingInk" xmlns:wne="http://schemas.microsoft.com/office/word/2006/wordml" xmlns:wps="http://schemas.microsoft.com/office/word/2010/wordprocessingShape" mc:Ignorable="w14 w15 w16se wp14">
   <w:numPicBullet w:numPicBulletId="0">
     <w:pict>
       <v:shapetype id="_x0000_t75" coordsize="21600,21600" o:spt="75" o:preferrelative="t" path="m@4@5l@4@11@9@11@9@5xe" filled="f" stroked="f">
@@ -49764,7 +50053,7 @@
         <v:path o:extrusionok="f" gradientshapeok="t" o:connecttype="rect"/>
         <o:lock v:ext="edit" aspectratio="t"/>
       </v:shapetype>
-      <v:shape id="_x0000_i1028" type="#_x0000_t75" style="width:9pt;height:9pt" o:bullet="t">
+      <v:shape id="_x0000_i1031" type="#_x0000_t75" style="width:9pt;height:9pt" o:bullet="t">
         <v:imagedata r:id="rId1" o:title="BD14870_"/>
       </v:shape>
     </w:pict>
@@ -50779,6 +51068,119 @@
     </w:lvl>
   </w:abstractNum>
   <w:abstractNum w:abstractNumId="10" w15:restartNumberingAfterBreak="0">
+    <w:nsid w:val="30B722EF"/>
+    <w:multiLevelType w:val="hybridMultilevel"/>
+    <w:tmpl w:val="AA60C59A"/>
+    <w:lvl w:ilvl="0" w:tplc="04090001">
+      <w:start w:val="1"/>
+      <w:numFmt w:val="bullet"/>
+      <w:lvlText w:val=""/>
+      <w:lvlJc w:val="left"/>
+      <w:pPr>
+        <w:ind w:left="720" w:hanging="360"/>
+      </w:pPr>
+      <w:rPr>
+        <w:rFonts w:ascii="Symbol" w:hAnsi="Symbol" w:hint="default"/>
+      </w:rPr>
+    </w:lvl>
+    <w:lvl w:ilvl="1" w:tplc="04090003" w:tentative="1">
+      <w:start w:val="1"/>
+      <w:numFmt w:val="bullet"/>
+      <w:lvlText w:val="o"/>
+      <w:lvlJc w:val="left"/>
+      <w:pPr>
+        <w:ind w:left="1440" w:hanging="360"/>
+      </w:pPr>
+      <w:rPr>
+        <w:rFonts w:ascii="Courier New" w:hAnsi="Courier New" w:cs="Courier New" w:hint="default"/>
+      </w:rPr>
+    </w:lvl>
+    <w:lvl w:ilvl="2" w:tplc="04090005" w:tentative="1">
+      <w:start w:val="1"/>
+      <w:numFmt w:val="bullet"/>
+      <w:lvlText w:val=""/>
+      <w:lvlJc w:val="left"/>
+      <w:pPr>
+        <w:ind w:left="2160" w:hanging="360"/>
+      </w:pPr>
+      <w:rPr>
+        <w:rFonts w:ascii="Wingdings" w:hAnsi="Wingdings" w:hint="default"/>
+      </w:rPr>
+    </w:lvl>
+    <w:lvl w:ilvl="3" w:tplc="04090001" w:tentative="1">
+      <w:start w:val="1"/>
+      <w:numFmt w:val="bullet"/>
+      <w:lvlText w:val=""/>
+      <w:lvlJc w:val="left"/>
+      <w:pPr>
+        <w:ind w:left="2880" w:hanging="360"/>
+      </w:pPr>
+      <w:rPr>
+        <w:rFonts w:ascii="Symbol" w:hAnsi="Symbol" w:hint="default"/>
+      </w:rPr>
+    </w:lvl>
+    <w:lvl w:ilvl="4" w:tplc="04090003" w:tentative="1">
+      <w:start w:val="1"/>
+      <w:numFmt w:val="bullet"/>
+      <w:lvlText w:val="o"/>
+      <w:lvlJc w:val="left"/>
+      <w:pPr>
+        <w:ind w:left="3600" w:hanging="360"/>
+      </w:pPr>
+      <w:rPr>
+        <w:rFonts w:ascii="Courier New" w:hAnsi="Courier New" w:cs="Courier New" w:hint="default"/>
+      </w:rPr>
+    </w:lvl>
+    <w:lvl w:ilvl="5" w:tplc="04090005" w:tentative="1">
+      <w:start w:val="1"/>
+      <w:numFmt w:val="bullet"/>
+      <w:lvlText w:val=""/>
+      <w:lvlJc w:val="left"/>
+      <w:pPr>
+        <w:ind w:left="4320" w:hanging="360"/>
+      </w:pPr>
+      <w:rPr>
+        <w:rFonts w:ascii="Wingdings" w:hAnsi="Wingdings" w:hint="default"/>
+      </w:rPr>
+    </w:lvl>
+    <w:lvl w:ilvl="6" w:tplc="04090001" w:tentative="1">
+      <w:start w:val="1"/>
+      <w:numFmt w:val="bullet"/>
+      <w:lvlText w:val=""/>
+      <w:lvlJc w:val="left"/>
+      <w:pPr>
+        <w:ind w:left="5040" w:hanging="360"/>
+      </w:pPr>
+      <w:rPr>
+        <w:rFonts w:ascii="Symbol" w:hAnsi="Symbol" w:hint="default"/>
+      </w:rPr>
+    </w:lvl>
+    <w:lvl w:ilvl="7" w:tplc="04090003" w:tentative="1">
+      <w:start w:val="1"/>
+      <w:numFmt w:val="bullet"/>
+      <w:lvlText w:val="o"/>
+      <w:lvlJc w:val="left"/>
+      <w:pPr>
+        <w:ind w:left="5760" w:hanging="360"/>
+      </w:pPr>
+      <w:rPr>
+        <w:rFonts w:ascii="Courier New" w:hAnsi="Courier New" w:cs="Courier New" w:hint="default"/>
+      </w:rPr>
+    </w:lvl>
+    <w:lvl w:ilvl="8" w:tplc="04090005" w:tentative="1">
+      <w:start w:val="1"/>
+      <w:numFmt w:val="bullet"/>
+      <w:lvlText w:val=""/>
+      <w:lvlJc w:val="left"/>
+      <w:pPr>
+        <w:ind w:left="6480" w:hanging="360"/>
+      </w:pPr>
+      <w:rPr>
+        <w:rFonts w:ascii="Wingdings" w:hAnsi="Wingdings" w:hint="default"/>
+      </w:rPr>
+    </w:lvl>
+  </w:abstractNum>
+  <w:abstractNum w:abstractNumId="11" w15:restartNumberingAfterBreak="0">
     <w:nsid w:val="3B515457"/>
     <w:multiLevelType w:val="hybridMultilevel"/>
     <w:tmpl w:val="A8CAF410"/>
@@ -50891,7 +51293,7 @@
       </w:rPr>
     </w:lvl>
   </w:abstractNum>
-  <w:abstractNum w:abstractNumId="11" w15:restartNumberingAfterBreak="0">
+  <w:abstractNum w:abstractNumId="12" w15:restartNumberingAfterBreak="0">
     <w:nsid w:val="3CB65E74"/>
     <w:multiLevelType w:val="multilevel"/>
     <w:tmpl w:val="0407001F"/>
@@ -50977,7 +51379,7 @@
       </w:pPr>
     </w:lvl>
   </w:abstractNum>
-  <w:abstractNum w:abstractNumId="12" w15:restartNumberingAfterBreak="0">
+  <w:abstractNum w:abstractNumId="13" w15:restartNumberingAfterBreak="0">
     <w:nsid w:val="412153EF"/>
     <w:multiLevelType w:val="hybridMultilevel"/>
     <w:tmpl w:val="6C929D8C"/>
@@ -51090,7 +51492,7 @@
       </w:rPr>
     </w:lvl>
   </w:abstractNum>
-  <w:abstractNum w:abstractNumId="13" w15:restartNumberingAfterBreak="0">
+  <w:abstractNum w:abstractNumId="14" w15:restartNumberingAfterBreak="0">
     <w:nsid w:val="417E2D9C"/>
     <w:multiLevelType w:val="hybridMultilevel"/>
     <w:tmpl w:val="F4C602D8"/>
@@ -51203,7 +51605,7 @@
       </w:rPr>
     </w:lvl>
   </w:abstractNum>
-  <w:abstractNum w:abstractNumId="14" w15:restartNumberingAfterBreak="0">
+  <w:abstractNum w:abstractNumId="15" w15:restartNumberingAfterBreak="0">
     <w:nsid w:val="437D4D1F"/>
     <w:multiLevelType w:val="hybridMultilevel"/>
     <w:tmpl w:val="E9B8FD24"/>
@@ -51316,7 +51718,7 @@
       </w:rPr>
     </w:lvl>
   </w:abstractNum>
-  <w:abstractNum w:abstractNumId="15" w15:restartNumberingAfterBreak="0">
+  <w:abstractNum w:abstractNumId="16" w15:restartNumberingAfterBreak="0">
     <w:nsid w:val="45D00E45"/>
     <w:multiLevelType w:val="hybridMultilevel"/>
     <w:tmpl w:val="23CEEC3C"/>
@@ -51431,7 +51833,7 @@
       </w:rPr>
     </w:lvl>
   </w:abstractNum>
-  <w:abstractNum w:abstractNumId="16" w15:restartNumberingAfterBreak="0">
+  <w:abstractNum w:abstractNumId="17" w15:restartNumberingAfterBreak="0">
     <w:nsid w:val="48F0753D"/>
     <w:multiLevelType w:val="hybridMultilevel"/>
     <w:tmpl w:val="077A1DDE"/>
@@ -51544,7 +51946,7 @@
       </w:rPr>
     </w:lvl>
   </w:abstractNum>
-  <w:abstractNum w:abstractNumId="17" w15:restartNumberingAfterBreak="0">
+  <w:abstractNum w:abstractNumId="18" w15:restartNumberingAfterBreak="0">
     <w:nsid w:val="49307883"/>
     <w:multiLevelType w:val="hybridMultilevel"/>
     <w:tmpl w:val="766EB4C6"/>
@@ -51630,7 +52032,7 @@
       </w:pPr>
     </w:lvl>
   </w:abstractNum>
-  <w:abstractNum w:abstractNumId="18" w15:restartNumberingAfterBreak="0">
+  <w:abstractNum w:abstractNumId="19" w15:restartNumberingAfterBreak="0">
     <w:nsid w:val="4D12634C"/>
     <w:multiLevelType w:val="hybridMultilevel"/>
     <w:tmpl w:val="798213F8"/>
@@ -51719,7 +52121,7 @@
       </w:pPr>
     </w:lvl>
   </w:abstractNum>
-  <w:abstractNum w:abstractNumId="19" w15:restartNumberingAfterBreak="0">
+  <w:abstractNum w:abstractNumId="20" w15:restartNumberingAfterBreak="0">
     <w:nsid w:val="53301853"/>
     <w:multiLevelType w:val="hybridMultilevel"/>
     <w:tmpl w:val="B302CAEE"/>
@@ -51808,7 +52210,7 @@
       </w:pPr>
     </w:lvl>
   </w:abstractNum>
-  <w:abstractNum w:abstractNumId="20" w15:restartNumberingAfterBreak="0">
+  <w:abstractNum w:abstractNumId="21" w15:restartNumberingAfterBreak="0">
     <w:nsid w:val="58964399"/>
     <w:multiLevelType w:val="hybridMultilevel"/>
     <w:tmpl w:val="1C80E278"/>
@@ -51921,7 +52323,7 @@
       </w:rPr>
     </w:lvl>
   </w:abstractNum>
-  <w:abstractNum w:abstractNumId="21" w15:restartNumberingAfterBreak="0">
+  <w:abstractNum w:abstractNumId="22" w15:restartNumberingAfterBreak="0">
     <w:nsid w:val="5A08231D"/>
     <w:multiLevelType w:val="multilevel"/>
     <w:tmpl w:val="99D64614"/>
@@ -52057,7 +52459,7 @@
       </w:rPr>
     </w:lvl>
   </w:abstractNum>
-  <w:abstractNum w:abstractNumId="22" w15:restartNumberingAfterBreak="0">
+  <w:abstractNum w:abstractNumId="23" w15:restartNumberingAfterBreak="0">
     <w:nsid w:val="5BF76033"/>
     <w:multiLevelType w:val="hybridMultilevel"/>
     <w:tmpl w:val="C2CA53DA"/>
@@ -52170,7 +52572,7 @@
       </w:rPr>
     </w:lvl>
   </w:abstractNum>
-  <w:abstractNum w:abstractNumId="23" w15:restartNumberingAfterBreak="0">
+  <w:abstractNum w:abstractNumId="24" w15:restartNumberingAfterBreak="0">
     <w:nsid w:val="68F13CB7"/>
     <w:multiLevelType w:val="hybridMultilevel"/>
     <w:tmpl w:val="0122C7D0"/>
@@ -52256,7 +52658,7 @@
       </w:pPr>
     </w:lvl>
   </w:abstractNum>
-  <w:abstractNum w:abstractNumId="24" w15:restartNumberingAfterBreak="0">
+  <w:abstractNum w:abstractNumId="25" w15:restartNumberingAfterBreak="0">
     <w:nsid w:val="71615F84"/>
     <w:multiLevelType w:val="hybridMultilevel"/>
     <w:tmpl w:val="D908ACA4"/>
@@ -52372,7 +52774,7 @@
       </w:rPr>
     </w:lvl>
   </w:abstractNum>
-  <w:abstractNum w:abstractNumId="25" w15:restartNumberingAfterBreak="0">
+  <w:abstractNum w:abstractNumId="26" w15:restartNumberingAfterBreak="0">
     <w:nsid w:val="7BDD1CBB"/>
     <w:multiLevelType w:val="hybridMultilevel"/>
     <w:tmpl w:val="F3BE81A0"/>
@@ -52485,7 +52887,7 @@
       </w:rPr>
     </w:lvl>
   </w:abstractNum>
-  <w:abstractNum w:abstractNumId="26" w15:restartNumberingAfterBreak="0">
+  <w:abstractNum w:abstractNumId="27" w15:restartNumberingAfterBreak="0">
     <w:nsid w:val="7EBE1EF5"/>
     <w:multiLevelType w:val="hybridMultilevel"/>
     <w:tmpl w:val="8B14F25E"/>
@@ -52605,10 +53007,10 @@
     <w:abstractNumId w:val="8"/>
   </w:num>
   <w:num w:numId="2">
-    <w:abstractNumId w:val="19"/>
+    <w:abstractNumId w:val="20"/>
   </w:num>
   <w:num w:numId="3">
-    <w:abstractNumId w:val="16"/>
+    <w:abstractNumId w:val="17"/>
   </w:num>
   <w:num w:numId="4">
     <w:abstractNumId w:val="4"/>
@@ -52620,25 +53022,25 @@
     <w:abstractNumId w:val="0"/>
   </w:num>
   <w:num w:numId="7">
-    <w:abstractNumId w:val="11"/>
+    <w:abstractNumId w:val="12"/>
   </w:num>
   <w:num w:numId="8">
+    <w:abstractNumId w:val="24"/>
+  </w:num>
+  <w:num w:numId="9">
+    <w:abstractNumId w:val="26"/>
+  </w:num>
+  <w:num w:numId="10">
+    <w:abstractNumId w:val="18"/>
+  </w:num>
+  <w:num w:numId="11">
+    <w:abstractNumId w:val="22"/>
+  </w:num>
+  <w:num w:numId="12">
     <w:abstractNumId w:val="23"/>
   </w:num>
-  <w:num w:numId="9">
-    <w:abstractNumId w:val="25"/>
-  </w:num>
-  <w:num w:numId="10">
-    <w:abstractNumId w:val="17"/>
-  </w:num>
-  <w:num w:numId="11">
-    <w:abstractNumId w:val="21"/>
-  </w:num>
-  <w:num w:numId="12">
+  <w:num w:numId="13">
     <w:abstractNumId w:val="22"/>
-  </w:num>
-  <w:num w:numId="13">
-    <w:abstractNumId w:val="21"/>
     <w:lvlOverride w:ilvl="0">
       <w:startOverride w:val="1"/>
     </w:lvlOverride>
@@ -52671,7 +53073,7 @@
     <w:abstractNumId w:val="3"/>
   </w:num>
   <w:num w:numId="15">
-    <w:abstractNumId w:val="21"/>
+    <w:abstractNumId w:val="22"/>
     <w:lvlOverride w:ilvl="0">
       <w:startOverride w:val="1"/>
     </w:lvlOverride>
@@ -52701,7 +53103,7 @@
     </w:lvlOverride>
   </w:num>
   <w:num w:numId="16">
-    <w:abstractNumId w:val="18"/>
+    <w:abstractNumId w:val="19"/>
   </w:num>
   <w:num w:numId="17">
     <w:abstractNumId w:val="9"/>
@@ -52710,28 +53112,28 @@
     <w:abstractNumId w:val="6"/>
   </w:num>
   <w:num w:numId="19">
-    <w:abstractNumId w:val="24"/>
+    <w:abstractNumId w:val="25"/>
   </w:num>
   <w:num w:numId="20">
-    <w:abstractNumId w:val="26"/>
+    <w:abstractNumId w:val="27"/>
   </w:num>
   <w:num w:numId="21">
-    <w:abstractNumId w:val="14"/>
+    <w:abstractNumId w:val="15"/>
   </w:num>
   <w:num w:numId="22">
-    <w:abstractNumId w:val="10"/>
+    <w:abstractNumId w:val="11"/>
   </w:num>
   <w:num w:numId="23">
     <w:abstractNumId w:val="5"/>
   </w:num>
   <w:num w:numId="24">
-    <w:abstractNumId w:val="15"/>
+    <w:abstractNumId w:val="16"/>
   </w:num>
   <w:num w:numId="25">
     <w:abstractNumId w:val="1"/>
   </w:num>
   <w:num w:numId="26">
-    <w:abstractNumId w:val="21"/>
+    <w:abstractNumId w:val="22"/>
     <w:lvlOverride w:ilvl="0">
       <w:startOverride w:val="1"/>
     </w:lvlOverride>
@@ -52761,7 +53163,7 @@
     </w:lvlOverride>
   </w:num>
   <w:num w:numId="27">
-    <w:abstractNumId w:val="21"/>
+    <w:abstractNumId w:val="22"/>
     <w:lvlOverride w:ilvl="0">
       <w:startOverride w:val="1"/>
     </w:lvlOverride>
@@ -52791,16 +53193,19 @@
     </w:lvlOverride>
   </w:num>
   <w:num w:numId="28">
-    <w:abstractNumId w:val="12"/>
+    <w:abstractNumId w:val="13"/>
   </w:num>
   <w:num w:numId="29">
     <w:abstractNumId w:val="2"/>
   </w:num>
   <w:num w:numId="30">
-    <w:abstractNumId w:val="13"/>
+    <w:abstractNumId w:val="14"/>
   </w:num>
   <w:num w:numId="31">
-    <w:abstractNumId w:val="20"/>
+    <w:abstractNumId w:val="21"/>
+  </w:num>
+  <w:num w:numId="32">
+    <w:abstractNumId w:val="10"/>
   </w:num>
 </w:numbering>
 </file>
@@ -53797,7 +54202,7 @@
 </file>
 
 <file path=word/glossary/document.xml><?xml version="1.0" encoding="utf-8"?>
-<w:glossaryDocument xmlns:wpc="http://schemas.microsoft.com/office/word/2010/wordprocessingCanvas" xmlns:cx="http://schemas.microsoft.com/office/drawing/2014/chartex" xmlns:cx1="http://schemas.microsoft.com/office/drawing/2015/9/8/chartex" xmlns:mc="http://schemas.openxmlformats.org/markup-compatibility/2006" xmlns:o="urn:schemas-microsoft-com:office:office" xmlns:r="http://schemas.openxmlformats.org/officeDocument/2006/relationships" xmlns:m="http://schemas.openxmlformats.org/officeDocument/2006/math" xmlns:v="urn:schemas-microsoft-com:vml" xmlns:wp14="http://schemas.microsoft.com/office/word/2010/wordprocessingDrawing" xmlns:wp="http://schemas.openxmlformats.org/drawingml/2006/wordprocessingDrawing" xmlns:w10="urn:schemas-microsoft-com:office:word" xmlns:w="http://schemas.openxmlformats.org/wordprocessingml/2006/main" xmlns:w14="http://schemas.microsoft.com/office/word/2010/wordml" xmlns:w15="http://schemas.microsoft.com/office/word/2012/wordml" xmlns:w16se="http://schemas.microsoft.com/office/word/2015/wordml/symex" xmlns:wpg="http://schemas.microsoft.com/office/word/2010/wordprocessingGroup" xmlns:wpi="http://schemas.microsoft.com/office/word/2010/wordprocessingInk" xmlns:wne="http://schemas.microsoft.com/office/word/2006/wordml" xmlns:wps="http://schemas.microsoft.com/office/word/2010/wordprocessingShape" mc:Ignorable="w14 w15 w16se wp14">
+<w:glossaryDocument xmlns:wpc="http://schemas.microsoft.com/office/word/2010/wordprocessingCanvas" xmlns:cx="http://schemas.microsoft.com/office/drawing/2014/chartex" xmlns:mc="http://schemas.openxmlformats.org/markup-compatibility/2006" xmlns:o="urn:schemas-microsoft-com:office:office" xmlns:r="http://schemas.openxmlformats.org/officeDocument/2006/relationships" xmlns:m="http://schemas.openxmlformats.org/officeDocument/2006/math" xmlns:v="urn:schemas-microsoft-com:vml" xmlns:wp14="http://schemas.microsoft.com/office/word/2010/wordprocessingDrawing" xmlns:wp="http://schemas.openxmlformats.org/drawingml/2006/wordprocessingDrawing" xmlns:w10="urn:schemas-microsoft-com:office:word" xmlns:w="http://schemas.openxmlformats.org/wordprocessingml/2006/main" xmlns:w14="http://schemas.microsoft.com/office/word/2010/wordml" xmlns:w15="http://schemas.microsoft.com/office/word/2012/wordml" xmlns:w16se="http://schemas.microsoft.com/office/word/2015/wordml/symex" xmlns:wpg="http://schemas.microsoft.com/office/word/2010/wordprocessingGroup" xmlns:wpi="http://schemas.microsoft.com/office/word/2010/wordprocessingInk" xmlns:wne="http://schemas.microsoft.com/office/word/2006/wordml" xmlns:wps="http://schemas.microsoft.com/office/word/2010/wordprocessingShape" mc:Ignorable="w14 w15 w16se wp14">
   <w:docParts>
     <w:docPart>
       <w:docPartPr>
@@ -53843,14 +54248,14 @@
     <w:charset w:val="00"/>
     <w:family w:val="roman"/>
     <w:pitch w:val="variable"/>
-    <w:sig w:usb0="E0002AFF" w:usb1="C0007841" w:usb2="00000009" w:usb3="00000000" w:csb0="000001FF" w:csb1="00000000"/>
+    <w:sig w:usb0="E0002EFF" w:usb1="C000785B" w:usb2="00000009" w:usb3="00000000" w:csb0="000001FF" w:csb1="00000000"/>
   </w:font>
   <w:font w:name="Courier New">
     <w:panose1 w:val="02070309020205020404"/>
     <w:charset w:val="00"/>
     <w:family w:val="modern"/>
     <w:pitch w:val="fixed"/>
-    <w:sig w:usb0="E0002AFF" w:usb1="C0007843" w:usb2="00000009" w:usb3="00000000" w:csb0="000001FF" w:csb1="00000000"/>
+    <w:sig w:usb0="E0002EFF" w:usb1="C0007843" w:usb2="00000009" w:usb3="00000000" w:csb0="000001FF" w:csb1="00000000"/>
   </w:font>
   <w:font w:name="Wingdings">
     <w:panose1 w:val="05000000000000000000"/>
@@ -53886,21 +54291,21 @@
     <w:charset w:val="00"/>
     <w:family w:val="modern"/>
     <w:pitch w:val="fixed"/>
-    <w:sig w:usb0="E10002FF" w:usb1="4000FCFF" w:usb2="00000009" w:usb3="00000000" w:csb0="0000019F" w:csb1="00000000"/>
+    <w:sig w:usb0="E00006FF" w:usb1="0000FCFF" w:usb2="00000001" w:usb3="00000000" w:csb0="0000019F" w:csb1="00000000"/>
   </w:font>
   <w:font w:name="Calibri">
     <w:panose1 w:val="020F0502020204030204"/>
     <w:charset w:val="00"/>
     <w:family w:val="swiss"/>
     <w:pitch w:val="variable"/>
-    <w:sig w:usb0="E00002FF" w:usb1="4000ACFF" w:usb2="00000001" w:usb3="00000000" w:csb0="0000019F" w:csb1="00000000"/>
+    <w:sig w:usb0="E0002AFF" w:usb1="C000247B" w:usb2="00000009" w:usb3="00000000" w:csb0="000001FF" w:csb1="00000000"/>
   </w:font>
   <w:font w:name="Calibri Light">
     <w:panose1 w:val="020F0302020204030204"/>
     <w:charset w:val="00"/>
     <w:family w:val="swiss"/>
     <w:pitch w:val="variable"/>
-    <w:sig w:usb0="A00002EF" w:usb1="4000207B" w:usb2="00000000" w:usb3="00000000" w:csb0="0000019F" w:csb1="00000000"/>
+    <w:sig w:usb0="E0002AFF" w:usb1="C000247B" w:usb2="00000009" w:usb3="00000000" w:csb0="000001FF" w:csb1="00000000"/>
   </w:font>
 </w:fonts>
 </file>
@@ -53938,6 +54343,7 @@
     <w:rsid w:val="00A52883"/>
     <w:rsid w:val="00A6781A"/>
     <w:rsid w:val="00AB0E09"/>
+    <w:rsid w:val="00BC48FA"/>
     <w:rsid w:val="00C807FE"/>
     <w:rsid w:val="00C90C9A"/>
     <w:rsid w:val="00CE157C"/>
@@ -53961,8 +54367,8 @@
   </m:mathPr>
   <w:themeFontLang w:val="de-DE"/>
   <w:clrSchemeMapping w:bg1="light1" w:t1="dark1" w:bg2="light2" w:t2="dark2" w:accent1="accent1" w:accent2="accent2" w:accent3="accent3" w:accent4="accent4" w:accent5="accent5" w:accent6="accent6" w:hyperlink="hyperlink" w:followedHyperlink="followedHyperlink"/>
-  <w:decimalSymbol w:val=","/>
-  <w:listSeparator w:val=";"/>
+  <w:decimalSymbol w:val="."/>
+  <w:listSeparator w:val=","/>
 </w:settings>
 </file>
 
@@ -54780,7 +55186,7 @@
 </file>
 
 <file path=customXml/itemProps2.xml><?xml version="1.0" encoding="utf-8"?>
-<ds:datastoreItem xmlns:ds="http://schemas.openxmlformats.org/officeDocument/2006/customXml" ds:itemID="{67F43146-C1D4-41AF-89EB-979876488F68}">
+<ds:datastoreItem xmlns:ds="http://schemas.openxmlformats.org/officeDocument/2006/customXml" ds:itemID="{3EFF26BE-9205-486C-9001-89C266C2322F}">
   <ds:schemaRefs>
     <ds:schemaRef ds:uri="http://schemas.openxmlformats.org/officeDocument/2006/bibliography"/>
   </ds:schemaRefs>

</xml_diff>

<commit_message>
updating the documentation to the new state of the reasoner
</commit_message>
<xml_diff>
--- a/doc/developers_guide.docx
+++ b/doc/developers_guide.docx
@@ -643,6 +643,7 @@
             <w:calendar w:val="gregorian"/>
           </w:date>
         </w:sdtPr>
+        <w:sdtEndPr/>
         <w:sdtContent>
           <w:r>
             <w:rPr>
@@ -1309,6 +1310,16 @@
               </w:rPr>
               <w:t>, new Eclipse classloading</w:t>
             </w:r>
+            <w:r>
+              <w:rPr>
+                <w:rFonts w:ascii="Candara" w:hAnsi="Candara"/>
+                <w:noProof/>
+                <w:lang w:val="en-GB"/>
+              </w:rPr>
+              <w:t>, EASy system properties and configuration files.</w:t>
+            </w:r>
+            <w:bookmarkStart w:id="0" w:name="_GoBack"/>
+            <w:bookmarkEnd w:id="0"/>
           </w:p>
         </w:tc>
       </w:tr>
@@ -1686,6 +1697,7 @@
           <w:docPartUnique/>
         </w:docPartObj>
       </w:sdtPr>
+      <w:sdtEndPr/>
       <w:sdtContent>
         <w:p>
           <w:pPr>
@@ -2379,23 +2391,7 @@
                 <w:noProof/>
                 <w:lang w:val="en-GB"/>
               </w:rPr>
-              <w:t xml:space="preserve">Implementing </w:t>
-            </w:r>
-            <w:r>
-              <w:rPr>
-                <w:rStyle w:val="Hyperlink"/>
-                <w:noProof/>
-                <w:lang w:val="en-GB"/>
-              </w:rPr>
-              <w:t>a</w:t>
-            </w:r>
-            <w:r>
-              <w:rPr>
-                <w:rStyle w:val="Hyperlink"/>
-                <w:noProof/>
-                <w:lang w:val="en-GB"/>
-              </w:rPr>
-              <w:t xml:space="preserve"> New Instantiator</w:t>
+              <w:t>Implementing a New Instantiator</w:t>
             </w:r>
             <w:r>
               <w:rPr>
@@ -2608,7 +2604,7 @@
                 <w:noProof/>
                 <w:webHidden/>
               </w:rPr>
-              <w:t>15</w:t>
+              <w:t>16</w:t>
             </w:r>
             <w:r>
               <w:rPr>
@@ -2694,7 +2690,7 @@
                 <w:noProof/>
                 <w:webHidden/>
               </w:rPr>
-              <w:t>19</w:t>
+              <w:t>20</w:t>
             </w:r>
             <w:r>
               <w:rPr>
@@ -2780,7 +2776,7 @@
                 <w:noProof/>
                 <w:webHidden/>
               </w:rPr>
-              <w:t>21</w:t>
+              <w:t>22</w:t>
             </w:r>
             <w:r>
               <w:rPr>
@@ -2866,7 +2862,7 @@
                 <w:noProof/>
                 <w:webHidden/>
               </w:rPr>
-              <w:t>22</w:t>
+              <w:t>23</w:t>
             </w:r>
             <w:r>
               <w:rPr>
@@ -2952,7 +2948,7 @@
                 <w:noProof/>
                 <w:webHidden/>
               </w:rPr>
-              <w:t>22</w:t>
+              <w:t>23</w:t>
             </w:r>
             <w:r>
               <w:rPr>
@@ -3038,7 +3034,7 @@
                 <w:noProof/>
                 <w:webHidden/>
               </w:rPr>
-              <w:t>24</w:t>
+              <w:t>25</w:t>
             </w:r>
             <w:r>
               <w:rPr>
@@ -3124,7 +3120,7 @@
                 <w:noProof/>
                 <w:webHidden/>
               </w:rPr>
-              <w:t>24</w:t>
+              <w:t>25</w:t>
             </w:r>
             <w:r>
               <w:rPr>
@@ -3210,7 +3206,7 @@
                 <w:noProof/>
                 <w:webHidden/>
               </w:rPr>
-              <w:t>29</w:t>
+              <w:t>30</w:t>
             </w:r>
             <w:r>
               <w:rPr>
@@ -3296,7 +3292,7 @@
                 <w:noProof/>
                 <w:webHidden/>
               </w:rPr>
-              <w:t>29</w:t>
+              <w:t>30</w:t>
             </w:r>
             <w:r>
               <w:rPr>
@@ -3382,7 +3378,7 @@
                 <w:noProof/>
                 <w:webHidden/>
               </w:rPr>
-              <w:t>30</w:t>
+              <w:t>31</w:t>
             </w:r>
             <w:r>
               <w:rPr>
@@ -3468,7 +3464,7 @@
                 <w:noProof/>
                 <w:webHidden/>
               </w:rPr>
-              <w:t>34</w:t>
+              <w:t>35</w:t>
             </w:r>
             <w:r>
               <w:rPr>
@@ -3556,7 +3552,7 @@
                 <w:noProof/>
                 <w:webHidden/>
               </w:rPr>
-              <w:t>34</w:t>
+              <w:t>35</w:t>
             </w:r>
             <w:r>
               <w:rPr>
@@ -3642,7 +3638,7 @@
                 <w:noProof/>
                 <w:webHidden/>
               </w:rPr>
-              <w:t>35</w:t>
+              <w:t>36</w:t>
             </w:r>
             <w:r>
               <w:rPr>
@@ -3728,7 +3724,7 @@
                 <w:noProof/>
                 <w:webHidden/>
               </w:rPr>
-              <w:t>35</w:t>
+              <w:t>37</w:t>
             </w:r>
             <w:r>
               <w:rPr>
@@ -3815,7 +3811,7 @@
                 <w:noProof/>
                 <w:webHidden/>
               </w:rPr>
-              <w:t>36</w:t>
+              <w:t>38</w:t>
             </w:r>
             <w:r>
               <w:rPr>
@@ -3901,7 +3897,7 @@
                 <w:noProof/>
                 <w:webHidden/>
               </w:rPr>
-              <w:t>36</w:t>
+              <w:t>38</w:t>
             </w:r>
             <w:r>
               <w:rPr>
@@ -3987,7 +3983,7 @@
                 <w:noProof/>
                 <w:webHidden/>
               </w:rPr>
-              <w:t>37</w:t>
+              <w:t>39</w:t>
             </w:r>
             <w:r>
               <w:rPr>
@@ -4073,7 +4069,7 @@
                 <w:noProof/>
                 <w:webHidden/>
               </w:rPr>
-              <w:t>37</w:t>
+              <w:t>39</w:t>
             </w:r>
             <w:r>
               <w:rPr>
@@ -4157,7 +4153,7 @@
                 <w:noProof/>
                 <w:webHidden/>
               </w:rPr>
-              <w:t>37</w:t>
+              <w:t>39</w:t>
             </w:r>
             <w:r>
               <w:rPr>
@@ -4241,7 +4237,7 @@
                 <w:noProof/>
                 <w:webHidden/>
               </w:rPr>
-              <w:t>38</w:t>
+              <w:t>40</w:t>
             </w:r>
             <w:r>
               <w:rPr>
@@ -4325,7 +4321,7 @@
                 <w:noProof/>
                 <w:webHidden/>
               </w:rPr>
-              <w:t>38</w:t>
+              <w:t>40</w:t>
             </w:r>
             <w:r>
               <w:rPr>
@@ -4410,7 +4406,7 @@
                 <w:noProof/>
                 <w:webHidden/>
               </w:rPr>
-              <w:t>38</w:t>
+              <w:t>40</w:t>
             </w:r>
             <w:r>
               <w:rPr>
@@ -4496,7 +4492,7 @@
                 <w:noProof/>
                 <w:webHidden/>
               </w:rPr>
-              <w:t>40</w:t>
+              <w:t>42</w:t>
             </w:r>
             <w:r>
               <w:rPr>
@@ -4582,7 +4578,7 @@
                 <w:noProof/>
                 <w:webHidden/>
               </w:rPr>
-              <w:t>42</w:t>
+              <w:t>44</w:t>
             </w:r>
             <w:r>
               <w:rPr>
@@ -4678,7 +4674,7 @@
           <w:lang w:val="en-GB"/>
         </w:rPr>
       </w:pPr>
-      <w:bookmarkStart w:id="0" w:name="_Toc507257966"/>
+      <w:bookmarkStart w:id="1" w:name="_Toc507257966"/>
       <w:r>
         <w:rPr>
           <w:noProof/>
@@ -4687,7 +4683,7 @@
         <w:lastRenderedPageBreak/>
         <w:t>Introduction</w:t>
       </w:r>
-      <w:bookmarkEnd w:id="0"/>
+      <w:bookmarkEnd w:id="1"/>
     </w:p>
     <w:p>
       <w:pPr>
@@ -4990,8 +4986,8 @@
           <w:lang w:val="en-GB"/>
         </w:rPr>
       </w:pPr>
-      <w:bookmarkStart w:id="1" w:name="_Ref368666819"/>
-      <w:bookmarkStart w:id="2" w:name="_Toc507257967"/>
+      <w:bookmarkStart w:id="2" w:name="_Ref368666819"/>
+      <w:bookmarkStart w:id="3" w:name="_Toc507257967"/>
       <w:r>
         <w:rPr>
           <w:noProof/>
@@ -5000,8 +4996,8 @@
         <w:lastRenderedPageBreak/>
         <w:t>Installation</w:t>
       </w:r>
-      <w:bookmarkEnd w:id="1"/>
       <w:bookmarkEnd w:id="2"/>
+      <w:bookmarkEnd w:id="3"/>
     </w:p>
     <w:p>
       <w:pPr>
@@ -5265,8 +5261,8 @@
           <w:lang w:val="en-GB"/>
         </w:rPr>
       </w:pPr>
-      <w:bookmarkStart w:id="3" w:name="_Ref342394480"/>
-      <w:bookmarkStart w:id="4" w:name="_Toc507257968"/>
+      <w:bookmarkStart w:id="4" w:name="_Ref342394480"/>
+      <w:bookmarkStart w:id="5" w:name="_Toc507257968"/>
       <w:r>
         <w:rPr>
           <w:noProof/>
@@ -5274,8 +5270,8 @@
         </w:rPr>
         <w:t>Prerequisites</w:t>
       </w:r>
-      <w:bookmarkEnd w:id="3"/>
       <w:bookmarkEnd w:id="4"/>
+      <w:bookmarkEnd w:id="5"/>
     </w:p>
     <w:p>
       <w:pPr>
@@ -5503,10 +5499,10 @@
           <w:lang w:val="en-GB"/>
         </w:rPr>
       </w:pPr>
-      <w:bookmarkStart w:id="5" w:name="_Ref338257160"/>
-      <w:bookmarkStart w:id="6" w:name="_Ref338259658"/>
-      <w:bookmarkStart w:id="7" w:name="_Toc338688610"/>
-      <w:bookmarkStart w:id="8" w:name="_Toc507257969"/>
+      <w:bookmarkStart w:id="6" w:name="_Ref338257160"/>
+      <w:bookmarkStart w:id="7" w:name="_Ref338259658"/>
+      <w:bookmarkStart w:id="8" w:name="_Toc338688610"/>
+      <w:bookmarkStart w:id="9" w:name="_Toc507257969"/>
       <w:r>
         <w:rPr>
           <w:noProof/>
@@ -5514,10 +5510,10 @@
         </w:rPr>
         <w:t>Installation: Step by Step</w:t>
       </w:r>
-      <w:bookmarkEnd w:id="5"/>
       <w:bookmarkEnd w:id="6"/>
       <w:bookmarkEnd w:id="7"/>
       <w:bookmarkEnd w:id="8"/>
+      <w:bookmarkEnd w:id="9"/>
     </w:p>
     <w:p>
       <w:pPr>
@@ -5711,7 +5707,7 @@
           <w:lang w:val="en-GB"/>
         </w:rPr>
       </w:pPr>
-      <w:bookmarkStart w:id="9" w:name="_Ref342394594"/>
+      <w:bookmarkStart w:id="10" w:name="_Ref342394594"/>
       <w:r>
         <w:rPr>
           <w:noProof/>
@@ -5760,7 +5756,7 @@
         </w:rPr>
         <w:fldChar w:fldCharType="end"/>
       </w:r>
-      <w:bookmarkEnd w:id="9"/>
+      <w:bookmarkEnd w:id="10"/>
       <w:r>
         <w:rPr>
           <w:noProof/>
@@ -5938,7 +5934,7 @@
           <w:lang w:val="en-GB"/>
         </w:rPr>
       </w:pPr>
-      <w:bookmarkStart w:id="10" w:name="_Ref342394606"/>
+      <w:bookmarkStart w:id="11" w:name="_Ref342394606"/>
       <w:r>
         <w:rPr>
           <w:noProof/>
@@ -5987,7 +5983,7 @@
         </w:rPr>
         <w:fldChar w:fldCharType="end"/>
       </w:r>
-      <w:bookmarkEnd w:id="10"/>
+      <w:bookmarkEnd w:id="11"/>
       <w:r>
         <w:rPr>
           <w:noProof/>
@@ -6308,8 +6304,8 @@
           <w:lang w:val="en-GB"/>
         </w:rPr>
       </w:pPr>
-      <w:bookmarkStart w:id="11" w:name="_Ref342394511"/>
-      <w:bookmarkStart w:id="12" w:name="_Toc507257970"/>
+      <w:bookmarkStart w:id="12" w:name="_Ref342394511"/>
+      <w:bookmarkStart w:id="13" w:name="_Toc507257970"/>
       <w:r>
         <w:rPr>
           <w:noProof/>
@@ -6324,8 +6320,8 @@
         </w:rPr>
         <w:t>Recommendations</w:t>
       </w:r>
-      <w:bookmarkEnd w:id="11"/>
       <w:bookmarkEnd w:id="12"/>
+      <w:bookmarkEnd w:id="13"/>
     </w:p>
     <w:p>
       <w:pPr>
@@ -6464,8 +6460,8 @@
           <w:lang w:val="en-GB"/>
         </w:rPr>
       </w:pPr>
-      <w:bookmarkStart w:id="13" w:name="_Ref368644834"/>
-      <w:bookmarkStart w:id="14" w:name="_Toc507257971"/>
+      <w:bookmarkStart w:id="14" w:name="_Ref368644834"/>
+      <w:bookmarkStart w:id="15" w:name="_Toc507257971"/>
       <w:r>
         <w:rPr>
           <w:noProof/>
@@ -6473,8 +6469,8 @@
         </w:rPr>
         <w:t>Further Guides and Specifications</w:t>
       </w:r>
-      <w:bookmarkEnd w:id="13"/>
       <w:bookmarkEnd w:id="14"/>
+      <w:bookmarkEnd w:id="15"/>
     </w:p>
     <w:p>
       <w:pPr>
@@ -6703,8 +6699,8 @@
           <w:lang w:val="en-GB"/>
         </w:rPr>
       </w:pPr>
-      <w:bookmarkStart w:id="15" w:name="_Ref368666899"/>
-      <w:bookmarkStart w:id="16" w:name="_Toc507257972"/>
+      <w:bookmarkStart w:id="16" w:name="_Ref368666899"/>
+      <w:bookmarkStart w:id="17" w:name="_Toc507257972"/>
       <w:r>
         <w:rPr>
           <w:noProof/>
@@ -6727,8 +6723,8 @@
         </w:rPr>
         <w:t>s</w:t>
       </w:r>
-      <w:bookmarkEnd w:id="15"/>
       <w:bookmarkEnd w:id="16"/>
+      <w:bookmarkEnd w:id="17"/>
     </w:p>
     <w:p>
       <w:pPr>
@@ -7146,7 +7142,7 @@
           <w:noProof/>
           <w:lang w:val="en-GB"/>
         </w:rPr>
-        <w:t>3.2</w:t>
+        <w:t>3.3</w:t>
       </w:r>
       <w:r>
         <w:rPr>
@@ -7201,7 +7197,7 @@
           <w:noProof/>
           <w:lang w:val="en-GB"/>
         </w:rPr>
-        <w:t>3.3</w:t>
+        <w:t>3.4</w:t>
       </w:r>
       <w:r>
         <w:rPr>
@@ -7459,7 +7455,7 @@
           <w:noProof/>
           <w:lang w:val="en-GB"/>
         </w:rPr>
-        <w:t>3.1.2</w:t>
+        <w:t>3.2.2</w:t>
       </w:r>
       <w:r>
         <w:rPr>
@@ -7536,7 +7532,7 @@
           <w:noProof/>
           <w:lang w:val="en-GB"/>
         </w:rPr>
-        <w:t>3.1.2</w:t>
+        <w:t>3.2.2</w:t>
       </w:r>
       <w:r>
         <w:rPr>
@@ -7577,8 +7573,8 @@
           <w:lang w:val="en-GB"/>
         </w:rPr>
       </w:pPr>
-      <w:bookmarkStart w:id="17" w:name="_Ref333933818"/>
-      <w:bookmarkStart w:id="18" w:name="_Toc507257973"/>
+      <w:bookmarkStart w:id="18" w:name="_Ref333933818"/>
+      <w:bookmarkStart w:id="19" w:name="_Toc507257973"/>
       <w:r>
         <w:rPr>
           <w:noProof/>
@@ -7716,40 +7712,38 @@
         </w:rPr>
         <w:t>. For the VIL core, e.g., we included Apache Xalan as local library so that we can manipulate the sequence of XML nodes in order to keep them as they were in the orignal artifact. On purpose, this library remains local and shall not be exported or even re-exported.</w:t>
       </w:r>
-      <w:bookmarkStart w:id="19" w:name="_GoBack"/>
+    </w:p>
+    <w:p>
+      <w:pPr>
+        <w:pStyle w:val="Heading2"/>
+        <w:rPr>
+          <w:noProof/>
+          <w:lang w:val="en-GB"/>
+        </w:rPr>
+      </w:pPr>
+      <w:r>
+        <w:rPr>
+          <w:noProof/>
+          <w:lang w:val="en-GB"/>
+        </w:rPr>
+        <w:t xml:space="preserve">Implementing a </w:t>
+      </w:r>
+      <w:r>
+        <w:rPr>
+          <w:noProof/>
+          <w:lang w:val="en-GB"/>
+        </w:rPr>
+        <w:t>N</w:t>
+      </w:r>
+      <w:r>
+        <w:rPr>
+          <w:noProof/>
+          <w:lang w:val="en-GB"/>
+        </w:rPr>
+        <w:t>ew Instantiator</w:t>
+      </w:r>
+      <w:bookmarkEnd w:id="18"/>
       <w:bookmarkEnd w:id="19"/>
-    </w:p>
-    <w:p>
-      <w:pPr>
-        <w:pStyle w:val="Heading2"/>
-        <w:rPr>
-          <w:noProof/>
-          <w:lang w:val="en-GB"/>
-        </w:rPr>
-      </w:pPr>
-      <w:r>
-        <w:rPr>
-          <w:noProof/>
-          <w:lang w:val="en-GB"/>
-        </w:rPr>
-        <w:t xml:space="preserve">Implementing a </w:t>
-      </w:r>
-      <w:r>
-        <w:rPr>
-          <w:noProof/>
-          <w:lang w:val="en-GB"/>
-        </w:rPr>
-        <w:t>N</w:t>
-      </w:r>
-      <w:r>
-        <w:rPr>
-          <w:noProof/>
-          <w:lang w:val="en-GB"/>
-        </w:rPr>
-        <w:t>ew Instantiator</w:t>
-      </w:r>
-      <w:bookmarkEnd w:id="17"/>
-      <w:bookmarkEnd w:id="18"/>
     </w:p>
     <w:p>
       <w:pPr>
@@ -8255,7 +8249,7 @@
           <w:noProof/>
           <w:lang w:val="en-GB"/>
         </w:rPr>
-        <w:t>3.2</w:t>
+        <w:t>3.3</w:t>
       </w:r>
       <w:r>
         <w:rPr>
@@ -9374,7 +9368,7 @@
           <w:noProof/>
           <w:lang w:val="en-GB"/>
         </w:rPr>
-        <w:t>3.1.3</w:t>
+        <w:t>3.2.3</w:t>
       </w:r>
       <w:r>
         <w:rPr>
@@ -11121,7 +11115,7 @@
           <w:noProof/>
           <w:lang w:val="en-GB"/>
         </w:rPr>
-        <w:t>3.1.3</w:t>
+        <w:t>3.2.3</w:t>
       </w:r>
       <w:r>
         <w:rPr>
@@ -12865,7 +12859,7 @@
           <w:noProof/>
           <w:lang w:val="en-GB"/>
         </w:rPr>
-        <w:t>3.1.3</w:t>
+        <w:t>3.2.3</w:t>
       </w:r>
       <w:r>
         <w:rPr>
@@ -14190,7 +14184,7 @@
           <w:noProof/>
           <w:lang w:val="en-GB"/>
         </w:rPr>
-        <w:t>3.1.2</w:t>
+        <w:t>3.2.2</w:t>
       </w:r>
       <w:r>
         <w:rPr>
@@ -14313,7 +14307,7 @@
           <w:noProof/>
           <w:lang w:val="en-GB"/>
         </w:rPr>
-        <w:t>3.1.2</w:t>
+        <w:t>3.2.2</w:t>
       </w:r>
       <w:r>
         <w:rPr>
@@ -14420,7 +14414,7 @@
           <w:noProof/>
           <w:lang w:val="en-GB"/>
         </w:rPr>
-        <w:t>3.1.4</w:t>
+        <w:t>3.2.4</w:t>
       </w:r>
       <w:r>
         <w:rPr>
@@ -17408,7 +17402,7 @@
           <w:noProof/>
           <w:lang w:val="en-GB"/>
         </w:rPr>
-        <w:t>3.1.3</w:t>
+        <w:t>3.2.3</w:t>
       </w:r>
       <w:r>
         <w:rPr>
@@ -18222,7 +18216,7 @@
           <w:noProof/>
           <w:lang w:val="en-GB"/>
         </w:rPr>
-        <w:t>3.2.3</w:t>
+        <w:t>3.3.3</w:t>
       </w:r>
       <w:r>
         <w:rPr>
@@ -19077,7 +19071,7 @@
           <w:noProof/>
           <w:lang w:val="en-GB"/>
         </w:rPr>
-        <w:t>3.1.2</w:t>
+        <w:t>3.2.2</w:t>
       </w:r>
       <w:r>
         <w:rPr>
@@ -19662,7 +19656,7 @@
           <w:noProof/>
           <w:lang w:val="en-GB"/>
         </w:rPr>
-        <w:t>3.2.1</w:t>
+        <w:t>3.3.1</w:t>
       </w:r>
       <w:r>
         <w:rPr>
@@ -24497,7 +24491,7 @@
           <w:noProof/>
           <w:lang w:val="en-GB"/>
         </w:rPr>
-        <w:t>3.2.1</w:t>
+        <w:t>3.3.1</w:t>
       </w:r>
       <w:r>
         <w:rPr>
@@ -26451,7 +26445,7 @@
           <w:noProof/>
           <w:lang w:val="en-GB"/>
         </w:rPr>
-        <w:t>3.1.4</w:t>
+        <w:t>3.2.4</w:t>
       </w:r>
       <w:r>
         <w:rPr>
@@ -26615,7 +26609,7 @@
           <w:noProof/>
           <w:lang w:val="en-GB"/>
         </w:rPr>
-        <w:t>3.1.2</w:t>
+        <w:t>3.2.2</w:t>
       </w:r>
       <w:r>
         <w:rPr>
@@ -27028,7 +27022,7 @@
           <w:noProof/>
           <w:lang w:val="en-GB"/>
         </w:rPr>
-        <w:t>3.1.2</w:t>
+        <w:t>3.2.2</w:t>
       </w:r>
       <w:r>
         <w:rPr>
@@ -27115,7 +27109,7 @@
           <w:noProof/>
           <w:lang w:val="en-GB"/>
         </w:rPr>
-        <w:t>3.1.2</w:t>
+        <w:t>3.2.2</w:t>
       </w:r>
       <w:r>
         <w:rPr>
@@ -27202,7 +27196,7 @@
           <w:noProof/>
           <w:lang w:val="en-GB"/>
         </w:rPr>
-        <w:t>3.3.2</w:t>
+        <w:t>3.4.2</w:t>
       </w:r>
       <w:r>
         <w:rPr>
@@ -27305,7 +27299,7 @@
           <w:noProof/>
           <w:lang w:val="en-GB"/>
         </w:rPr>
-        <w:t>3.3.2</w:t>
+        <w:t>3.4.2</w:t>
       </w:r>
       <w:r>
         <w:rPr>
@@ -28175,7 +28169,7 @@
           <w:noProof/>
           <w:lang w:val="en-GB"/>
         </w:rPr>
-        <w:t>3.1.2</w:t>
+        <w:t>3.2.2</w:t>
       </w:r>
       <w:r>
         <w:rPr>
@@ -33091,6 +33085,73 @@
           <w:lang w:val="en-GB"/>
         </w:rPr>
         <w:lastRenderedPageBreak/>
+        <w:t>Configuration initialization</w:t>
+      </w:r>
+    </w:p>
+    <w:p>
+      <w:pPr>
+        <w:jc w:val="both"/>
+        <w:rPr>
+          <w:lang w:val="en-GB"/>
+        </w:rPr>
+      </w:pPr>
+      <w:r>
+        <w:rPr>
+          <w:lang w:val="en-GB"/>
+        </w:rPr>
+        <w:t>A reasoned may support initializing a fresh configuration. EASy-Producer selects a reasoned with the capability of configuration initialization for this purpose with a precedence for the user-selected reasoned (see below). In case that there is no reasoner with configuration initialization capability available, EASy-Producer falls back to a simplified default configuration initialization functionality (focusing on non-dependent default and assignment constraints as well as annotation assignment blocks). If for some reasons it is required to force using the simplified initialization functionality, use the system property</w:t>
+      </w:r>
+    </w:p>
+    <w:p>
+      <w:pPr>
+        <w:rPr>
+          <w:lang w:val="en-GB"/>
+        </w:rPr>
+      </w:pPr>
+      <w:r>
+        <w:rPr>
+          <w:lang w:val="en-GB"/>
+        </w:rPr>
+        <w:t xml:space="preserve"> </w:t>
+      </w:r>
+      <w:r>
+        <w:rPr>
+          <w:rFonts w:ascii="Consolas" w:hAnsi="Consolas"/>
+          <w:noProof/>
+          <w:lang w:val="en-GB"/>
+        </w:rPr>
+        <w:t>–Deasy.</w:t>
+      </w:r>
+      <w:r>
+        <w:rPr>
+          <w:rFonts w:ascii="Consolas" w:hAnsi="Consolas"/>
+          <w:noProof/>
+          <w:lang w:val="en-GB"/>
+        </w:rPr>
+        <w:t>configuration.useAssignmentResolver</w:t>
+      </w:r>
+      <w:r>
+        <w:rPr>
+          <w:rFonts w:ascii="Consolas" w:hAnsi="Consolas"/>
+          <w:noProof/>
+          <w:lang w:val="en-GB"/>
+        </w:rPr>
+        <w:t>=true</w:t>
+      </w:r>
+    </w:p>
+    <w:p>
+      <w:pPr>
+        <w:pStyle w:val="Heading3"/>
+        <w:rPr>
+          <w:noProof/>
+          <w:lang w:val="en-GB"/>
+        </w:rPr>
+      </w:pPr>
+      <w:r>
+        <w:rPr>
+          <w:noProof/>
+          <w:lang w:val="en-GB"/>
+        </w:rPr>
         <w:t>Reasoner Integration</w:t>
       </w:r>
       <w:bookmarkEnd w:id="66"/>
@@ -33431,7 +33492,15 @@
           <w:noProof/>
           <w:lang w:val="en-GB"/>
         </w:rPr>
-        <w:t xml:space="preserve">Running a plugin within EASy either as jUnit Plugin test or as Eclipse plugin is not always easy, in particular if the underlying bundles are not explicitly defined by versions. If your Eclipse installation contains multiple versions of several core bundles, strange errors can occur, e.g., the Eclipse SimpleConfigurator throws an illegal state exception that core bundles were updated and you should restart while restarting does not help resolving the problem. In this case, the “official” suggestion is that you deselect all bundles in your run configuration, select only the start bundle and let Eclipse add all required bundles (if you rely on selecting bundles by partly specifying names, clear the filter field first as otherwise adding required bundles may be disabled). </w:t>
+        <w:t xml:space="preserve">Running a plugin within EASy either as jUnit Plugin test or as Eclipse plugin is not always easy, in particular if the underlying bundles are not explicitly defined by versions. If your Eclipse installation contains multiple versions of several core bundles, strange errors can occur, e.g., the Eclipse SimpleConfigurator throws an illegal state exception that core bundles were updated and </w:t>
+      </w:r>
+      <w:r>
+        <w:rPr>
+          <w:noProof/>
+          <w:lang w:val="en-GB"/>
+        </w:rPr>
+        <w:lastRenderedPageBreak/>
+        <w:t xml:space="preserve">you should restart while restarting does not help resolving the problem. In this case, the “official” suggestion is that you deselect all bundles in your run configuration, select only the start bundle and let Eclipse add all required bundles (if you rely on selecting bundles by partly specifying names, clear the filter field first as otherwise adding required bundles may be disabled). </w:t>
       </w:r>
     </w:p>
     <w:p>
@@ -33461,15 +33530,7 @@
           <w:noProof/>
           <w:lang w:val="en-GB"/>
         </w:rPr>
-        <w:t xml:space="preserve"> Use the dependency analysis and get rid of duplicated/missing bundles accordingly. However, it may in some cases also be needed to include bundles in duplicated version, e.g., </w:t>
-      </w:r>
-      <w:r>
-        <w:rPr>
-          <w:noProof/>
-          <w:lang w:val="en-GB"/>
-        </w:rPr>
-        <w:lastRenderedPageBreak/>
-        <w:t>google.guava as it is required for xText (we may not have updated EASy for the most recent version of xText) and for Eclipse.</w:t>
+        <w:t xml:space="preserve"> Use the dependency analysis and get rid of duplicated/missing bundles accordingly. However, it may in some cases also be needed to include bundles in duplicated version, e.g., google.guava as it is required for xText (we may not have updated EASy for the most recent version of xText) and for Eclipse.</w:t>
       </w:r>
       <w:r>
         <w:rPr>
@@ -33499,7 +33560,22 @@
           <w:noProof/>
           <w:lang w:val="en-GB"/>
         </w:rPr>
-        <w:t>If you want to run test cases against the DSL languages of EASy-Producer and receive a strange error from the resources bundle indicating that it tries to read a non-XML language with an XML-Parser, the EASy-Resource initializer may believe that you are running with full Eclipse rather than as a test in a standalone mode. In this case, you must force EASy to go for standalone mode, just specifying –Deasy.notInEclipse=true (the value is irrelvant, only the property must be specified).</w:t>
+        <w:t xml:space="preserve">If you want to run test cases against the DSL languages of EASy-Producer and receive a strange error from the resources bundle indicating that it tries to read a non-XML language with an XML-Parser, the EASy-Resource initializer may believe that you are running with full Eclipse rather than as a test in a standalone mode. In this case, you must force EASy to go for standalone mode, just specifying </w:t>
+      </w:r>
+      <w:r>
+        <w:rPr>
+          <w:rFonts w:ascii="Consolas" w:hAnsi="Consolas"/>
+          <w:noProof/>
+          <w:lang w:val="en-GB"/>
+        </w:rPr>
+        <w:t>–Deasy.notInEclipse=true</w:t>
+      </w:r>
+      <w:r>
+        <w:rPr>
+          <w:noProof/>
+          <w:lang w:val="en-GB"/>
+        </w:rPr>
+        <w:t xml:space="preserve"> (the value is irrelvant, only the property must be specified).</w:t>
       </w:r>
     </w:p>
     <w:p>
@@ -33904,7 +33980,16 @@
           <w:noProof/>
           <w:lang w:val="en-GB"/>
         </w:rPr>
-        <w:t xml:space="preserve">As stated above, core components of EASy-Producer are implemented without or without too many dependencies to Eclipse. Obeying their internal dependencies, this allows creating further Eclipse plugins on top of the EASy-Producer core components. </w:t>
+        <w:t xml:space="preserve">As stated above, core components of EASy-Producer are implemented without or without too many dependencies to Eclipse. Obeying their internal dependencies, this allows creating further </w:t>
+      </w:r>
+      <w:r>
+        <w:rPr>
+          <w:rFonts w:ascii="Candara" w:hAnsi="Candara"/>
+          <w:noProof/>
+          <w:lang w:val="en-GB"/>
+        </w:rPr>
+        <w:lastRenderedPageBreak/>
+        <w:t xml:space="preserve">Eclipse plugins on top of the EASy-Producer core components. </w:t>
       </w:r>
       <w:r>
         <w:rPr>
@@ -34026,7 +34111,6 @@
           <w:noProof/>
           <w:lang w:val="en-GB"/>
         </w:rPr>
-        <w:lastRenderedPageBreak/>
         <w:t>net.ssehub.easy.basics</w:t>
       </w:r>
       <w:r>
@@ -34312,7 +34396,7 @@
           <w:noProof/>
           <w:lang w:val="en-GB"/>
         </w:rPr>
-        <w:t>3.3</w:t>
+        <w:t>3.4</w:t>
       </w:r>
       <w:r>
         <w:rPr>
@@ -34439,7 +34523,16 @@
           <w:noProof/>
           <w:lang w:val="en-GB"/>
         </w:rPr>
-        <w:t xml:space="preserve"> in the same package is the VTL model management). Execution of a VIL script, and indirect all referenced VTL scripts) happens through interpretive model visitors. However, it is advisable not to utilize these visitors directly, rather than the central VIL model executor </w:t>
+        <w:t xml:space="preserve"> in the same package is the VTL model management). Execution of a VIL script, and indirect all referenced VTL scripts) happens through </w:t>
+      </w:r>
+      <w:r>
+        <w:rPr>
+          <w:rFonts w:ascii="Candara" w:hAnsi="Candara"/>
+          <w:noProof/>
+          <w:lang w:val="en-GB"/>
+        </w:rPr>
+        <w:lastRenderedPageBreak/>
+        <w:t xml:space="preserve">interpretive model visitors. However, it is advisable not to utilize these visitors directly, rather than the central VIL model executor </w:t>
       </w:r>
       <w:r>
         <w:rPr>
@@ -34500,16 +34593,7 @@
           <w:noProof/>
           <w:lang w:val="en-GB"/>
         </w:rPr>
-        <w:t xml:space="preserve"> These components are implemented using xText and, thus, imply xText dependencies. Following xText conventions, each languages is implemented in three bundles 1) the parser, which can be used standalone 2) the tests (in our case coarse-grained language tests utilizing the parser and the translation into the object models) 3) the user </w:t>
-      </w:r>
-      <w:r>
-        <w:rPr>
-          <w:rFonts w:ascii="Candara" w:hAnsi="Candara"/>
-          <w:noProof/>
-          <w:lang w:val="en-GB"/>
-        </w:rPr>
-        <w:lastRenderedPageBreak/>
-        <w:t>interfaces, which is not considerd to be a logical part of this layer rather than the UI layer. The core components here are</w:t>
+        <w:t xml:space="preserve"> These components are implemented using xText and, thus, imply xText dependencies. Following xText conventions, each languages is implemented in three bundles 1) the parser, which can be used standalone 2) the tests (in our case coarse-grained language tests utilizing the parser and the translation into the object models) 3) the user interfaces, which is not considerd to be a logical part of this layer rather than the UI layer. The core components here are</w:t>
       </w:r>
     </w:p>
     <w:p>
@@ -34935,6 +35019,7 @@
           <w:noProof/>
           <w:lang w:val="en-GB"/>
         </w:rPr>
+        <w:lastRenderedPageBreak/>
         <w:t>net.ssehub.easy.reasoning.sseReasoner</w:t>
       </w:r>
       <w:r>
@@ -35099,7 +35184,7 @@
         <w:rPr>
           <w:lang w:val="en-GB"/>
         </w:rPr>
-        <w:t>3.2</w:t>
+        <w:t>3.3</w:t>
       </w:r>
       <w:r>
         <w:rPr>
@@ -35117,14 +35202,7 @@
         <w:rPr>
           <w:lang w:val="en-GB"/>
         </w:rPr>
-        <w:t xml:space="preserve">, which is hooked through </w:t>
-      </w:r>
-      <w:r>
-        <w:rPr>
-          <w:lang w:val="en-GB"/>
-        </w:rPr>
-        <w:lastRenderedPageBreak/>
-        <w:t>OSGi descriptive services into the VIL/VTL core</w:t>
+        <w:t>, which is hooked through OSGi descriptive services into the VIL/VTL core</w:t>
       </w:r>
       <w:r>
         <w:rPr>
@@ -35510,6 +35588,7 @@
         <w:rPr>
           <w:noProof/>
         </w:rPr>
+        <w:lastRenderedPageBreak/>
         <w:t>EASy-Producer Eclipse Integration</w:t>
       </w:r>
       <w:bookmarkEnd w:id="78"/>
@@ -35615,16 +35694,7 @@
           <w:noProof/>
           <w:lang w:val="en-US"/>
         </w:rPr>
-        <w:t xml:space="preserve">, </w:t>
-      </w:r>
-      <w:r>
-        <w:rPr>
-          <w:rFonts w:ascii="Candara" w:hAnsi="Candara"/>
-          <w:noProof/>
-          <w:lang w:val="en-US"/>
-        </w:rPr>
-        <w:lastRenderedPageBreak/>
-        <w:t>which has dependencies to the EASy-Producer Eclipse integration (and all transitively dependent layers) and to the user interface editors of the EASy-Producer DSL languages (IVML, VIL, VTL). Typically, reusing this layer from outside of Eclipse is not possible at all. However, reusing it within Eclipse works, as shown for QM-IConf, the QualiMater Infrastructure Configuration tool, which utilizes EASy-Producer and even parts of its user interface to enable a graphical configuration of Big Data streaming pipelines.</w:t>
+        <w:t>, which has dependencies to the EASy-Producer Eclipse integration (and all transitively dependent layers) and to the user interface editors of the EASy-Producer DSL languages (IVML, VIL, VTL). Typically, reusing this layer from outside of Eclipse is not possible at all. However, reusing it within Eclipse works, as shown for QM-IConf, the QualiMater Infrastructure Configuration tool, which utilizes EASy-Producer and even parts of its user interface to enable a graphical configuration of Big Data streaming pipelines.</w:t>
       </w:r>
     </w:p>
     <w:p>
@@ -35850,7 +35920,16 @@
           <w:noProof/>
           <w:lang w:val="en-GB"/>
         </w:rPr>
-        <w:t xml:space="preserve">Various functions are available, e.g., for returning all known models with the same name, for models having a certain version number or even for models located within a certain base URI. Most functions return a set of descriptors, only some functions where all required information to uniqely resolve a model return a single descriptor. For example, let’s assume we have name, version and URI available, the we can call </w:t>
+        <w:t xml:space="preserve">Various functions are available, e.g., for returning all known models with the same name, for models having a certain version number or even for models located within a certain base URI. Most functions return a set of descriptors, only some functions where all required information to </w:t>
+      </w:r>
+      <w:r>
+        <w:rPr>
+          <w:rFonts w:ascii="Candara" w:hAnsi="Candara"/>
+          <w:noProof/>
+          <w:lang w:val="en-GB"/>
+        </w:rPr>
+        <w:lastRenderedPageBreak/>
+        <w:t xml:space="preserve">uniqely resolve a model return a single descriptor. For example, let’s assume we have name, version and URI available, the we can call </w:t>
       </w:r>
     </w:p>
     <w:p>
@@ -36026,7 +36105,6 @@
           <w:noProof/>
           <w:lang w:val="en-GB"/>
         </w:rPr>
-        <w:lastRenderedPageBreak/>
         <w:t>r</w:t>
       </w:r>
       <w:r>
@@ -36392,7 +36470,16 @@
           <w:noProof/>
           <w:lang w:val="en-GB"/>
         </w:rPr>
-        <w:t>All reasoning operations can be configured, observed in progress and return a result instance indicating whether the operation was successful or which problems have occurred including rather detailed information on the failing constraints, constraint expressions, involved variables etc.</w:t>
+        <w:t xml:space="preserve">All reasoning operations can be configured, observed in progress and return a result instance indicating whether the operation was successful or which problems have occurred including </w:t>
+      </w:r>
+      <w:r>
+        <w:rPr>
+          <w:rFonts w:ascii="Candara" w:hAnsi="Candara"/>
+          <w:noProof/>
+          <w:lang w:val="en-GB"/>
+        </w:rPr>
+        <w:lastRenderedPageBreak/>
+        <w:t>rather detailed information on the failing constraints, constraint expressions, involved variables etc.</w:t>
       </w:r>
     </w:p>
     <w:p>
@@ -36544,7 +36631,6 @@
           <w:noProof/>
           <w:lang w:val="en-GB"/>
         </w:rPr>
-        <w:lastRenderedPageBreak/>
         <w:t xml:space="preserve">First indication of success is to check </w:t>
       </w:r>
       <w:r>
@@ -36788,7 +36874,16 @@
           <w:noProof/>
           <w:lang w:val="en-GB"/>
         </w:rPr>
-        <w:t xml:space="preserve">However, utilizing Eclipse/Equinox in a standalone environment is not always desired. Although we have to provide dependencies to a large set of Eclipse and, if required, xText core classes, not all of them are actually needed for running EASy-Producer in standalone fashion. To release the developer from thinking about the right startup sequence, which may change over time, we decided to develop a small OSGi environment which is able to startup and shutdown the bundles in the correct sequence without requiring a full OSGi implementation. Packaging all the required components is not trivial, so we typically rely on the default standalone packages produced by the continuous integration (following a default, but customizable setup of standalone components). </w:t>
+        <w:t xml:space="preserve">However, utilizing Eclipse/Equinox in a standalone environment is not always desired. Although we have to provide dependencies to a large set of Eclipse and, if required, xText core classes, not all of them are actually needed for running EASy-Producer in standalone fashion. To release the developer from thinking about the right startup sequence, which may change over time, we decided to develop a small OSGi environment which is able to startup and shutdown the bundles in the correct sequence without requiring a full OSGi implementation. Packaging all the required components is not trivial, so we typically rely on the default standalone packages produced by the </w:t>
+      </w:r>
+      <w:r>
+        <w:rPr>
+          <w:rFonts w:ascii="Candara" w:hAnsi="Candara"/>
+          <w:noProof/>
+          <w:lang w:val="en-GB"/>
+        </w:rPr>
+        <w:lastRenderedPageBreak/>
+        <w:t xml:space="preserve">continuous integration (following a default, but customizable setup of standalone components). </w:t>
       </w:r>
       <w:r>
         <w:rPr>
@@ -36922,7 +37017,6 @@
           <w:noProof/>
           <w:lang w:val="en-GB"/>
         </w:rPr>
-        <w:lastRenderedPageBreak/>
         <w:t>// perform model operations</w:t>
       </w:r>
     </w:p>
@@ -38252,6 +38346,7 @@
           <w:noProof/>
           <w:lang w:val="en-GB"/>
         </w:rPr>
+        <w:lastRenderedPageBreak/>
         <w:t>or alternatively with experimental features</w:t>
       </w:r>
     </w:p>
@@ -38807,16 +38902,7 @@
           <w:noProof/>
           <w:lang w:val="en-GB"/>
         </w:rPr>
-        <w:t xml:space="preserve"> We list the related Maven artifact specifications </w:t>
-      </w:r>
-      <w:r>
-        <w:rPr>
-          <w:rFonts w:ascii="Candara" w:hAnsi="Candara"/>
-          <w:noProof/>
-          <w:lang w:val="en-GB"/>
-        </w:rPr>
-        <w:lastRenderedPageBreak/>
-        <w:t>(</w:t>
+        <w:t xml:space="preserve"> We list the related Maven artifact specifications (</w:t>
       </w:r>
       <w:r>
         <w:rPr>
@@ -39694,6 +39780,16 @@
           <w:lang w:val="en-US"/>
         </w:rPr>
         <w:br/>
+      </w:r>
+      <w:r>
+        <w:rPr>
+          <w:rFonts w:ascii="Courier New" w:hAnsi="Courier New" w:cs="Courier New"/>
+          <w:noProof/>
+          <w:sz w:val="20"/>
+          <w:szCs w:val="20"/>
+          <w:lang w:val="en-US"/>
+        </w:rPr>
+        <w:lastRenderedPageBreak/>
         <w:t xml:space="preserve">ivml </w:t>
       </w:r>
       <w:r>
@@ -40168,7 +40264,6 @@
           <w:szCs w:val="20"/>
           <w:lang w:val="en-US"/>
         </w:rPr>
-        <w:lastRenderedPageBreak/>
         <w:t xml:space="preserve">  </w:t>
       </w:r>
       <w:r>
@@ -43383,6 +43478,7 @@
           <w:szCs w:val="20"/>
           <w:lang w:val="en-US"/>
         </w:rPr>
+        <w:lastRenderedPageBreak/>
         <w:t xml:space="preserve">      </w:t>
       </w:r>
       <w:r>
@@ -43642,7 +43738,6 @@
           <w:noProof/>
           <w:lang w:val="en-GB"/>
         </w:rPr>
-        <w:lastRenderedPageBreak/>
         <w:t xml:space="preserve">Step </w:t>
       </w:r>
       <w:r>
@@ -44707,6 +44802,7 @@
           <w:szCs w:val="20"/>
           <w:lang w:val="en-US"/>
         </w:rPr>
+        <w:lastRenderedPageBreak/>
         <w:t xml:space="preserve">    </w:t>
       </w:r>
       <w:r>
@@ -45592,7 +45688,6 @@
           <w:noProof/>
           <w:lang w:val="en-US"/>
         </w:rPr>
-        <w:lastRenderedPageBreak/>
         <w:t>T</w:t>
       </w:r>
       <w:r>
@@ -47463,6 +47558,7 @@
                 <w:szCs w:val="20"/>
                 <w:lang w:val="en-GB"/>
               </w:rPr>
+              <w:lastRenderedPageBreak/>
               <w:t>Reasoner</w:t>
             </w:r>
           </w:p>
@@ -47493,6 +47589,7 @@
                 <w:sz w:val="20"/>
                 <w:szCs w:val="20"/>
               </w:rPr>
+              <w:lastRenderedPageBreak/>
               <w:t>de.uni_hildesheim.</w:t>
             </w:r>
           </w:p>
@@ -48343,7 +48440,6 @@
                 <w:szCs w:val="20"/>
                 <w:lang w:val="en-US"/>
               </w:rPr>
-              <w:lastRenderedPageBreak/>
               <w:t>reasoning.core</w:t>
             </w:r>
           </w:p>
@@ -48370,7 +48466,6 @@
                 <w:szCs w:val="20"/>
                 <w:lang w:val="en-US"/>
               </w:rPr>
-              <w:lastRenderedPageBreak/>
               <w:t>net.sseh</w:t>
             </w:r>
             <w:r>
@@ -48392,16 +48487,6 @@
                 <w:lang w:val="en-US"/>
               </w:rPr>
               <w:br/>
-            </w:r>
-            <w:r>
-              <w:rPr>
-                <w:rFonts w:ascii="Courier New" w:hAnsi="Courier New" w:cs="Courier New"/>
-                <w:noProof/>
-                <w:sz w:val="20"/>
-                <w:szCs w:val="20"/>
-                <w:lang w:val="en-US"/>
-              </w:rPr>
-              <w:lastRenderedPageBreak/>
               <w:t>reasoning:core</w:t>
             </w:r>
           </w:p>
@@ -48426,7 +48511,6 @@
                 <w:sz w:val="20"/>
                 <w:szCs w:val="20"/>
               </w:rPr>
-              <w:lastRenderedPageBreak/>
               <w:t>-</w:t>
             </w:r>
           </w:p>
@@ -48457,7 +48541,6 @@
                 <w:sz w:val="20"/>
                 <w:szCs w:val="20"/>
               </w:rPr>
-              <w:lastRenderedPageBreak/>
               <w:t>net.ssehub.easy.</w:t>
             </w:r>
             <w:r>
@@ -48670,6 +48753,1452 @@
           <w:noProof/>
         </w:rPr>
       </w:pPr>
+    </w:p>
+    <w:p>
+      <w:pPr>
+        <w:pStyle w:val="Heading1"/>
+        <w:rPr>
+          <w:noProof/>
+          <w:lang w:val="en-GB"/>
+        </w:rPr>
+      </w:pPr>
+      <w:r>
+        <w:rPr>
+          <w:noProof/>
+          <w:lang w:val="en-GB"/>
+        </w:rPr>
+        <w:t xml:space="preserve">EASy-Producer </w:t>
+      </w:r>
+      <w:r>
+        <w:rPr>
+          <w:noProof/>
+          <w:lang w:val="en-GB"/>
+        </w:rPr>
+        <w:t>Settings</w:t>
+      </w:r>
+    </w:p>
+    <w:p>
+      <w:pPr>
+        <w:jc w:val="both"/>
+        <w:rPr>
+          <w:rFonts w:ascii="Candara" w:hAnsi="Candara"/>
+          <w:noProof/>
+          <w:lang w:val="en-GB"/>
+        </w:rPr>
+      </w:pPr>
+      <w:r>
+        <w:rPr>
+          <w:rFonts w:ascii="Candara" w:hAnsi="Candara"/>
+          <w:noProof/>
+          <w:lang w:val="en-GB"/>
+        </w:rPr>
+        <w:t>EASy-Producer defines several system properties to allow modifying default behavior without recompiling it. The following table summarizes all system properties.</w:t>
+      </w:r>
+    </w:p>
+    <w:tbl>
+      <w:tblPr>
+        <w:tblStyle w:val="TableGrid"/>
+        <w:tblW w:w="0" w:type="auto"/>
+        <w:tblLook w:val="04A0" w:firstRow="1" w:lastRow="0" w:firstColumn="1" w:lastColumn="0" w:noHBand="0" w:noVBand="1"/>
+      </w:tblPr>
+      <w:tblGrid>
+        <w:gridCol w:w="3227"/>
+        <w:gridCol w:w="3364"/>
+        <w:gridCol w:w="2697"/>
+      </w:tblGrid>
+      <w:tr>
+        <w:trPr>
+          <w:tblHeader/>
+        </w:trPr>
+        <w:tc>
+          <w:tcPr>
+            <w:tcW w:w="3227" w:type="dxa"/>
+            <w:shd w:val="clear" w:color="auto" w:fill="BFBFBF" w:themeFill="background1" w:themeFillShade="BF"/>
+          </w:tcPr>
+          <w:p>
+            <w:pPr>
+              <w:jc w:val="center"/>
+              <w:rPr>
+                <w:rFonts w:cs="Courier New"/>
+                <w:b/>
+                <w:noProof/>
+                <w:lang w:val="en-US"/>
+              </w:rPr>
+            </w:pPr>
+            <w:r>
+              <w:rPr>
+                <w:rFonts w:cs="Courier New"/>
+                <w:b/>
+                <w:noProof/>
+                <w:lang w:val="en-US"/>
+              </w:rPr>
+              <w:t>System property</w:t>
+            </w:r>
+          </w:p>
+        </w:tc>
+        <w:tc>
+          <w:tcPr>
+            <w:tcW w:w="3364" w:type="dxa"/>
+            <w:shd w:val="clear" w:color="auto" w:fill="BFBFBF" w:themeFill="background1" w:themeFillShade="BF"/>
+          </w:tcPr>
+          <w:p>
+            <w:pPr>
+              <w:jc w:val="center"/>
+              <w:rPr>
+                <w:rFonts w:cs="Courier New"/>
+                <w:b/>
+                <w:noProof/>
+                <w:lang w:val="en-US"/>
+              </w:rPr>
+            </w:pPr>
+            <w:r>
+              <w:rPr>
+                <w:rFonts w:cs="Courier New"/>
+                <w:b/>
+                <w:noProof/>
+                <w:lang w:val="en-US"/>
+              </w:rPr>
+              <w:t>Description</w:t>
+            </w:r>
+          </w:p>
+        </w:tc>
+        <w:tc>
+          <w:tcPr>
+            <w:tcW w:w="2697" w:type="dxa"/>
+            <w:shd w:val="clear" w:color="auto" w:fill="BFBFBF" w:themeFill="background1" w:themeFillShade="BF"/>
+          </w:tcPr>
+          <w:p>
+            <w:pPr>
+              <w:jc w:val="center"/>
+              <w:rPr>
+                <w:rFonts w:cs="Courier New"/>
+                <w:b/>
+                <w:noProof/>
+                <w:lang w:val="en-US"/>
+              </w:rPr>
+            </w:pPr>
+            <w:r>
+              <w:rPr>
+                <w:rFonts w:cs="Courier New"/>
+                <w:b/>
+                <w:noProof/>
+                <w:lang w:val="en-US"/>
+              </w:rPr>
+              <w:t>Default value</w:t>
+            </w:r>
+          </w:p>
+        </w:tc>
+      </w:tr>
+      <w:tr>
+        <w:tc>
+          <w:tcPr>
+            <w:tcW w:w="3227" w:type="dxa"/>
+          </w:tcPr>
+          <w:p>
+            <w:pPr>
+              <w:jc w:val="both"/>
+              <w:rPr>
+                <w:rFonts w:ascii="Courier New" w:hAnsi="Courier New" w:cs="Courier New"/>
+                <w:noProof/>
+              </w:rPr>
+            </w:pPr>
+            <w:r>
+              <w:rPr>
+                <w:rFonts w:ascii="Courier New" w:hAnsi="Courier New" w:cs="Courier New"/>
+                <w:noProof/>
+              </w:rPr>
+              <w:t>de.uni_hildesheim.sse.</w:t>
+            </w:r>
+            <w:r>
+              <w:rPr>
+                <w:rFonts w:ascii="Courier New" w:hAnsi="Courier New" w:cs="Courier New"/>
+                <w:noProof/>
+              </w:rPr>
+              <w:br/>
+              <w:t>easy.logging.file</w:t>
+            </w:r>
+          </w:p>
+        </w:tc>
+        <w:tc>
+          <w:tcPr>
+            <w:tcW w:w="3364" w:type="dxa"/>
+          </w:tcPr>
+          <w:p>
+            <w:pPr>
+              <w:jc w:val="both"/>
+              <w:rPr>
+                <w:rFonts w:cs="Courier New"/>
+                <w:noProof/>
+                <w:lang w:val="en-US"/>
+              </w:rPr>
+            </w:pPr>
+            <w:r>
+              <w:rPr>
+                <w:rFonts w:cs="Courier New"/>
+                <w:noProof/>
+                <w:lang w:val="en-US"/>
+              </w:rPr>
+              <w:t>File to store EASy core log messages into.</w:t>
+            </w:r>
+          </w:p>
+        </w:tc>
+        <w:tc>
+          <w:tcPr>
+            <w:tcW w:w="2697" w:type="dxa"/>
+          </w:tcPr>
+          <w:p>
+            <w:pPr>
+              <w:jc w:val="both"/>
+              <w:rPr>
+                <w:rFonts w:ascii="Courier New" w:hAnsi="Courier New" w:cs="Courier New"/>
+                <w:noProof/>
+                <w:lang w:val="en-US"/>
+              </w:rPr>
+            </w:pPr>
+          </w:p>
+        </w:tc>
+      </w:tr>
+      <w:tr>
+        <w:tc>
+          <w:tcPr>
+            <w:tcW w:w="3227" w:type="dxa"/>
+          </w:tcPr>
+          <w:p>
+            <w:pPr>
+              <w:jc w:val="both"/>
+              <w:rPr>
+                <w:rFonts w:ascii="Courier New" w:hAnsi="Courier New" w:cs="Courier New"/>
+                <w:noProof/>
+                <w:lang w:val="en-US"/>
+              </w:rPr>
+            </w:pPr>
+            <w:r>
+              <w:rPr>
+                <w:rFonts w:ascii="Courier New" w:hAnsi="Courier New" w:cs="Courier New"/>
+                <w:noProof/>
+                <w:lang w:val="en-US"/>
+              </w:rPr>
+              <w:t>de.uni_hildesheim.sse.</w:t>
+            </w:r>
+            <w:r>
+              <w:rPr>
+                <w:rFonts w:ascii="Courier New" w:hAnsi="Courier New" w:cs="Courier New"/>
+                <w:noProof/>
+                <w:lang w:val="en-US"/>
+              </w:rPr>
+              <w:br/>
+            </w:r>
+            <w:r>
+              <w:rPr>
+                <w:rFonts w:ascii="Courier New" w:hAnsi="Courier New" w:cs="Courier New"/>
+                <w:noProof/>
+                <w:lang w:val="en-US"/>
+              </w:rPr>
+              <w:t>easy.logging.level</w:t>
+            </w:r>
+          </w:p>
+        </w:tc>
+        <w:tc>
+          <w:tcPr>
+            <w:tcW w:w="3364" w:type="dxa"/>
+          </w:tcPr>
+          <w:p>
+            <w:pPr>
+              <w:jc w:val="both"/>
+              <w:rPr>
+                <w:rFonts w:cs="Courier New"/>
+                <w:noProof/>
+                <w:lang w:val="en-US"/>
+              </w:rPr>
+            </w:pPr>
+            <w:r>
+              <w:rPr>
+                <w:rFonts w:cs="Courier New"/>
+                <w:noProof/>
+                <w:lang w:val="en-US"/>
+              </w:rPr>
+              <w:t>EASy core logging level. May be DEBUG, INFO, WARN, ERROR, OFF.</w:t>
+            </w:r>
+          </w:p>
+        </w:tc>
+        <w:tc>
+          <w:tcPr>
+            <w:tcW w:w="2697" w:type="dxa"/>
+          </w:tcPr>
+          <w:p>
+            <w:pPr>
+              <w:jc w:val="both"/>
+              <w:rPr>
+                <w:rFonts w:ascii="Courier New" w:hAnsi="Courier New" w:cs="Courier New"/>
+                <w:noProof/>
+                <w:lang w:val="en-US"/>
+              </w:rPr>
+            </w:pPr>
+            <w:r>
+              <w:rPr>
+                <w:rFonts w:ascii="Courier New" w:hAnsi="Courier New" w:cs="Courier New"/>
+                <w:noProof/>
+                <w:lang w:val="en-US"/>
+              </w:rPr>
+              <w:t>DEBUG</w:t>
+            </w:r>
+          </w:p>
+        </w:tc>
+      </w:tr>
+      <w:tr>
+        <w:tc>
+          <w:tcPr>
+            <w:tcW w:w="3227" w:type="dxa"/>
+          </w:tcPr>
+          <w:p>
+            <w:pPr>
+              <w:jc w:val="both"/>
+              <w:rPr>
+                <w:rFonts w:ascii="Courier New" w:hAnsi="Courier New" w:cs="Courier New"/>
+                <w:noProof/>
+                <w:lang w:val="en-US"/>
+              </w:rPr>
+            </w:pPr>
+            <w:r>
+              <w:rPr>
+                <w:rFonts w:ascii="Courier New" w:hAnsi="Courier New" w:cs="Courier New"/>
+                <w:noProof/>
+                <w:lang w:val="en-US"/>
+              </w:rPr>
+              <w:t>easy.configuration.</w:t>
+            </w:r>
+            <w:r>
+              <w:rPr>
+                <w:rFonts w:ascii="Courier New" w:hAnsi="Courier New" w:cs="Courier New"/>
+                <w:noProof/>
+                <w:lang w:val="en-US"/>
+              </w:rPr>
+              <w:br/>
+            </w:r>
+            <w:r>
+              <w:rPr>
+                <w:rFonts w:ascii="Courier New" w:hAnsi="Courier New" w:cs="Courier New"/>
+                <w:noProof/>
+                <w:lang w:val="en-US"/>
+              </w:rPr>
+              <w:t>useAssignmentResolver</w:t>
+            </w:r>
+          </w:p>
+        </w:tc>
+        <w:tc>
+          <w:tcPr>
+            <w:tcW w:w="3364" w:type="dxa"/>
+          </w:tcPr>
+          <w:p>
+            <w:pPr>
+              <w:jc w:val="both"/>
+              <w:rPr>
+                <w:rFonts w:cs="Courier New"/>
+                <w:noProof/>
+                <w:lang w:val="en-US"/>
+              </w:rPr>
+            </w:pPr>
+            <w:r>
+              <w:rPr>
+                <w:rFonts w:cs="Courier New"/>
+                <w:noProof/>
+                <w:lang w:val="en-US"/>
+              </w:rPr>
+              <w:t>Use the simplified assignment resolver instead of using the available reasoners for initializing a configuration.</w:t>
+            </w:r>
+          </w:p>
+        </w:tc>
+        <w:tc>
+          <w:tcPr>
+            <w:tcW w:w="2697" w:type="dxa"/>
+          </w:tcPr>
+          <w:p>
+            <w:pPr>
+              <w:jc w:val="both"/>
+              <w:rPr>
+                <w:rFonts w:ascii="Courier New" w:hAnsi="Courier New" w:cs="Courier New"/>
+                <w:noProof/>
+                <w:lang w:val="en-US"/>
+              </w:rPr>
+            </w:pPr>
+            <w:r>
+              <w:rPr>
+                <w:rFonts w:ascii="Courier New" w:hAnsi="Courier New" w:cs="Courier New"/>
+                <w:noProof/>
+                <w:lang w:val="en-US"/>
+              </w:rPr>
+              <w:t>false</w:t>
+            </w:r>
+          </w:p>
+        </w:tc>
+      </w:tr>
+      <w:tr>
+        <w:tc>
+          <w:tcPr>
+            <w:tcW w:w="3227" w:type="dxa"/>
+          </w:tcPr>
+          <w:p>
+            <w:pPr>
+              <w:jc w:val="both"/>
+              <w:rPr>
+                <w:rFonts w:ascii="Courier New" w:hAnsi="Courier New" w:cs="Courier New"/>
+                <w:noProof/>
+                <w:lang w:val="en-US"/>
+              </w:rPr>
+            </w:pPr>
+            <w:r>
+              <w:rPr>
+                <w:rFonts w:ascii="Courier New" w:hAnsi="Courier New" w:cs="Courier New"/>
+                <w:noProof/>
+                <w:lang w:val="en-US"/>
+              </w:rPr>
+              <w:t>easy.ui.embeddedEditor</w:t>
+            </w:r>
+          </w:p>
+        </w:tc>
+        <w:tc>
+          <w:tcPr>
+            <w:tcW w:w="3364" w:type="dxa"/>
+          </w:tcPr>
+          <w:p>
+            <w:pPr>
+              <w:jc w:val="both"/>
+              <w:rPr>
+                <w:rFonts w:ascii="Courier New" w:hAnsi="Courier New" w:cs="Courier New"/>
+                <w:noProof/>
+                <w:lang w:val="en-US"/>
+              </w:rPr>
+            </w:pPr>
+            <w:r>
+              <w:rPr>
+                <w:rFonts w:cs="Courier New"/>
+                <w:noProof/>
+                <w:lang w:val="en-US"/>
+              </w:rPr>
+              <w:t xml:space="preserve">Embed the default EASy editors </w:t>
+            </w:r>
+            <w:r>
+              <w:rPr>
+                <w:rFonts w:cs="Courier New"/>
+                <w:noProof/>
+                <w:lang w:val="en-US"/>
+              </w:rPr>
+              <w:t xml:space="preserve">such as IVML or VIL </w:t>
+            </w:r>
+            <w:r>
+              <w:rPr>
+                <w:rFonts w:cs="Courier New"/>
+                <w:noProof/>
+                <w:lang w:val="en-US"/>
+              </w:rPr>
+              <w:t>as tab into the general EASy editor.</w:t>
+            </w:r>
+            <w:r>
+              <w:rPr>
+                <w:rFonts w:cs="Courier New"/>
+                <w:noProof/>
+                <w:lang w:val="en-US"/>
+              </w:rPr>
+              <w:t xml:space="preserve"> Otherwise, the editors are only available when opening the respective artifact.</w:t>
+            </w:r>
+          </w:p>
+        </w:tc>
+        <w:tc>
+          <w:tcPr>
+            <w:tcW w:w="2697" w:type="dxa"/>
+          </w:tcPr>
+          <w:p>
+            <w:pPr>
+              <w:jc w:val="both"/>
+              <w:rPr>
+                <w:rFonts w:ascii="Courier New" w:hAnsi="Courier New" w:cs="Courier New"/>
+                <w:noProof/>
+                <w:lang w:val="en-US"/>
+              </w:rPr>
+            </w:pPr>
+            <w:r>
+              <w:rPr>
+                <w:rFonts w:ascii="Courier New" w:hAnsi="Courier New" w:cs="Courier New"/>
+                <w:noProof/>
+                <w:lang w:val="en-US"/>
+              </w:rPr>
+              <w:t>false</w:t>
+            </w:r>
+          </w:p>
+        </w:tc>
+      </w:tr>
+      <w:tr>
+        <w:tc>
+          <w:tcPr>
+            <w:tcW w:w="3227" w:type="dxa"/>
+          </w:tcPr>
+          <w:p>
+            <w:pPr>
+              <w:jc w:val="both"/>
+              <w:rPr>
+                <w:rFonts w:ascii="Courier New" w:hAnsi="Courier New" w:cs="Courier New"/>
+                <w:noProof/>
+                <w:lang w:val="en-US"/>
+              </w:rPr>
+            </w:pPr>
+            <w:r>
+              <w:rPr>
+                <w:rFonts w:ascii="Courier New" w:hAnsi="Courier New" w:cs="Courier New"/>
+                <w:noProof/>
+                <w:lang w:val="en-US"/>
+              </w:rPr>
+              <w:t>easy.notInEclipse</w:t>
+            </w:r>
+          </w:p>
+        </w:tc>
+        <w:tc>
+          <w:tcPr>
+            <w:tcW w:w="3364" w:type="dxa"/>
+          </w:tcPr>
+          <w:p>
+            <w:pPr>
+              <w:jc w:val="both"/>
+              <w:rPr>
+                <w:rFonts w:cs="Courier New"/>
+                <w:noProof/>
+                <w:lang w:val="en-US"/>
+              </w:rPr>
+            </w:pPr>
+            <w:r>
+              <w:rPr>
+                <w:rFonts w:cs="Courier New"/>
+                <w:noProof/>
+                <w:lang w:val="en-US"/>
+              </w:rPr>
+              <w:t>Override detection whether EASy is running in Eclipse. Helpful for jUnit-Tests to be started within Eclipse.</w:t>
+            </w:r>
+          </w:p>
+        </w:tc>
+        <w:tc>
+          <w:tcPr>
+            <w:tcW w:w="2697" w:type="dxa"/>
+          </w:tcPr>
+          <w:p>
+            <w:pPr>
+              <w:jc w:val="both"/>
+              <w:rPr>
+                <w:rFonts w:ascii="Courier New" w:hAnsi="Courier New" w:cs="Courier New"/>
+                <w:noProof/>
+                <w:lang w:val="en-US"/>
+              </w:rPr>
+            </w:pPr>
+          </w:p>
+        </w:tc>
+      </w:tr>
+      <w:tr>
+        <w:tc>
+          <w:tcPr>
+            <w:tcW w:w="3227" w:type="dxa"/>
+          </w:tcPr>
+          <w:p>
+            <w:pPr>
+              <w:jc w:val="both"/>
+              <w:rPr>
+                <w:rFonts w:ascii="Courier New" w:hAnsi="Courier New" w:cs="Courier New"/>
+                <w:noProof/>
+                <w:lang w:val="en-US"/>
+              </w:rPr>
+            </w:pPr>
+            <w:r>
+              <w:rPr>
+                <w:rFonts w:ascii="Courier New" w:hAnsi="Courier New" w:cs="Courier New"/>
+                <w:noProof/>
+                <w:lang w:val="en-US"/>
+              </w:rPr>
+              <w:t>ivml.core.log</w:t>
+            </w:r>
+          </w:p>
+        </w:tc>
+        <w:tc>
+          <w:tcPr>
+            <w:tcW w:w="3364" w:type="dxa"/>
+          </w:tcPr>
+          <w:p>
+            <w:pPr>
+              <w:jc w:val="both"/>
+              <w:rPr>
+                <w:rFonts w:cs="Courier New"/>
+                <w:noProof/>
+                <w:lang w:val="en-US"/>
+              </w:rPr>
+            </w:pPr>
+            <w:r>
+              <w:rPr>
+                <w:rFonts w:cs="Courier New"/>
+                <w:noProof/>
+                <w:lang w:val="en-US"/>
+              </w:rPr>
+              <w:t>Enable additional output while parsing / validating IVML files.</w:t>
+            </w:r>
+          </w:p>
+        </w:tc>
+        <w:tc>
+          <w:tcPr>
+            <w:tcW w:w="2697" w:type="dxa"/>
+          </w:tcPr>
+          <w:p>
+            <w:pPr>
+              <w:jc w:val="both"/>
+              <w:rPr>
+                <w:rFonts w:ascii="Courier New" w:hAnsi="Courier New" w:cs="Courier New"/>
+                <w:noProof/>
+                <w:lang w:val="en-US"/>
+              </w:rPr>
+            </w:pPr>
+            <w:r>
+              <w:rPr>
+                <w:rFonts w:ascii="Courier New" w:hAnsi="Courier New" w:cs="Courier New"/>
+                <w:noProof/>
+                <w:lang w:val="en-US"/>
+              </w:rPr>
+              <w:t>false</w:t>
+            </w:r>
+          </w:p>
+        </w:tc>
+      </w:tr>
+      <w:tr>
+        <w:tc>
+          <w:tcPr>
+            <w:tcW w:w="3227" w:type="dxa"/>
+          </w:tcPr>
+          <w:p>
+            <w:pPr>
+              <w:jc w:val="both"/>
+              <w:rPr>
+                <w:rFonts w:ascii="Courier New" w:hAnsi="Courier New" w:cs="Courier New"/>
+                <w:noProof/>
+                <w:lang w:val="en-US"/>
+              </w:rPr>
+            </w:pPr>
+            <w:r>
+              <w:rPr>
+                <w:rFonts w:ascii="Courier New" w:hAnsi="Courier New" w:cs="Courier New"/>
+                <w:noProof/>
+                <w:lang w:val="en-US"/>
+              </w:rPr>
+              <w:t>vil.core.log</w:t>
+            </w:r>
+          </w:p>
+        </w:tc>
+        <w:tc>
+          <w:tcPr>
+            <w:tcW w:w="3364" w:type="dxa"/>
+          </w:tcPr>
+          <w:p>
+            <w:pPr>
+              <w:jc w:val="both"/>
+              <w:rPr>
+                <w:rFonts w:cs="Courier New"/>
+                <w:noProof/>
+                <w:lang w:val="en-US"/>
+              </w:rPr>
+            </w:pPr>
+            <w:r>
+              <w:rPr>
+                <w:rFonts w:cs="Courier New"/>
+                <w:noProof/>
+                <w:lang w:val="en-US"/>
+              </w:rPr>
+              <w:t xml:space="preserve">Enable additional output while </w:t>
+            </w:r>
+            <w:r>
+              <w:rPr>
+                <w:rFonts w:cs="Courier New"/>
+                <w:noProof/>
+                <w:lang w:val="en-US"/>
+              </w:rPr>
+              <w:lastRenderedPageBreak/>
+              <w:t>parsing / validating VIL files.</w:t>
+            </w:r>
+          </w:p>
+        </w:tc>
+        <w:tc>
+          <w:tcPr>
+            <w:tcW w:w="2697" w:type="dxa"/>
+          </w:tcPr>
+          <w:p>
+            <w:pPr>
+              <w:jc w:val="both"/>
+              <w:rPr>
+                <w:rFonts w:ascii="Courier New" w:hAnsi="Courier New" w:cs="Courier New"/>
+                <w:noProof/>
+                <w:lang w:val="en-US"/>
+              </w:rPr>
+            </w:pPr>
+            <w:r>
+              <w:rPr>
+                <w:rFonts w:ascii="Courier New" w:hAnsi="Courier New" w:cs="Courier New"/>
+                <w:noProof/>
+                <w:lang w:val="en-US"/>
+              </w:rPr>
+              <w:lastRenderedPageBreak/>
+              <w:t>false</w:t>
+            </w:r>
+          </w:p>
+        </w:tc>
+      </w:tr>
+      <w:tr>
+        <w:tc>
+          <w:tcPr>
+            <w:tcW w:w="3227" w:type="dxa"/>
+          </w:tcPr>
+          <w:p>
+            <w:pPr>
+              <w:jc w:val="both"/>
+              <w:rPr>
+                <w:rFonts w:ascii="Courier New" w:hAnsi="Courier New" w:cs="Courier New"/>
+                <w:noProof/>
+                <w:lang w:val="en-US"/>
+              </w:rPr>
+            </w:pPr>
+            <w:r>
+              <w:rPr>
+                <w:rFonts w:ascii="Courier New" w:hAnsi="Courier New" w:cs="Courier New"/>
+                <w:noProof/>
+                <w:lang w:val="en-US"/>
+              </w:rPr>
+              <w:lastRenderedPageBreak/>
+              <w:t>vtl.core.log</w:t>
+            </w:r>
+          </w:p>
+        </w:tc>
+        <w:tc>
+          <w:tcPr>
+            <w:tcW w:w="3364" w:type="dxa"/>
+          </w:tcPr>
+          <w:p>
+            <w:pPr>
+              <w:jc w:val="both"/>
+              <w:rPr>
+                <w:rFonts w:cs="Courier New"/>
+                <w:noProof/>
+                <w:lang w:val="en-US"/>
+              </w:rPr>
+            </w:pPr>
+            <w:r>
+              <w:rPr>
+                <w:rFonts w:cs="Courier New"/>
+                <w:noProof/>
+                <w:lang w:val="en-US"/>
+              </w:rPr>
+              <w:t>Enable additional output while parsing / validating VTL files.</w:t>
+            </w:r>
+          </w:p>
+        </w:tc>
+        <w:tc>
+          <w:tcPr>
+            <w:tcW w:w="2697" w:type="dxa"/>
+          </w:tcPr>
+          <w:p>
+            <w:pPr>
+              <w:jc w:val="both"/>
+              <w:rPr>
+                <w:rFonts w:ascii="Courier New" w:hAnsi="Courier New" w:cs="Courier New"/>
+                <w:noProof/>
+                <w:lang w:val="en-US"/>
+              </w:rPr>
+            </w:pPr>
+            <w:r>
+              <w:rPr>
+                <w:rFonts w:ascii="Courier New" w:hAnsi="Courier New" w:cs="Courier New"/>
+                <w:noProof/>
+                <w:lang w:val="en-US"/>
+              </w:rPr>
+              <w:t>false</w:t>
+            </w:r>
+          </w:p>
+        </w:tc>
+      </w:tr>
+      <w:tr>
+        <w:tc>
+          <w:tcPr>
+            <w:tcW w:w="3227" w:type="dxa"/>
+          </w:tcPr>
+          <w:p>
+            <w:pPr>
+              <w:jc w:val="both"/>
+              <w:rPr>
+                <w:rFonts w:ascii="Courier New" w:hAnsi="Courier New" w:cs="Courier New"/>
+                <w:noProof/>
+                <w:lang w:val="en-US"/>
+              </w:rPr>
+            </w:pPr>
+            <w:r>
+              <w:rPr>
+                <w:rFonts w:ascii="Courier New" w:hAnsi="Courier New" w:cs="Courier New"/>
+                <w:noProof/>
+                <w:lang w:val="en-US"/>
+              </w:rPr>
+              <w:t>easy.maven.asProcess</w:t>
+            </w:r>
+          </w:p>
+        </w:tc>
+        <w:tc>
+          <w:tcPr>
+            <w:tcW w:w="3364" w:type="dxa"/>
+          </w:tcPr>
+          <w:p>
+            <w:pPr>
+              <w:jc w:val="both"/>
+              <w:rPr>
+                <w:rFonts w:cs="Courier New"/>
+                <w:noProof/>
+                <w:lang w:val="en-US"/>
+              </w:rPr>
+            </w:pPr>
+            <w:r>
+              <w:rPr>
+                <w:rFonts w:cs="Courier New"/>
+                <w:noProof/>
+                <w:lang w:val="en-US"/>
+              </w:rPr>
+              <w:t>Maven instantiator: Run maven as an own process.</w:t>
+            </w:r>
+          </w:p>
+        </w:tc>
+        <w:tc>
+          <w:tcPr>
+            <w:tcW w:w="2697" w:type="dxa"/>
+          </w:tcPr>
+          <w:p>
+            <w:pPr>
+              <w:jc w:val="both"/>
+              <w:rPr>
+                <w:rFonts w:ascii="Courier New" w:hAnsi="Courier New" w:cs="Courier New"/>
+                <w:noProof/>
+                <w:lang w:val="en-US"/>
+              </w:rPr>
+            </w:pPr>
+            <w:r>
+              <w:rPr>
+                <w:rFonts w:ascii="Courier New" w:hAnsi="Courier New" w:cs="Courier New"/>
+                <w:noProof/>
+                <w:lang w:val="en-US"/>
+              </w:rPr>
+              <w:t>true</w:t>
+            </w:r>
+          </w:p>
+        </w:tc>
+      </w:tr>
+      <w:tr>
+        <w:tc>
+          <w:tcPr>
+            <w:tcW w:w="3227" w:type="dxa"/>
+          </w:tcPr>
+          <w:p>
+            <w:pPr>
+              <w:jc w:val="both"/>
+              <w:rPr>
+                <w:rFonts w:ascii="Courier New" w:hAnsi="Courier New" w:cs="Courier New"/>
+                <w:noProof/>
+                <w:lang w:val="en-US"/>
+              </w:rPr>
+            </w:pPr>
+            <w:r>
+              <w:rPr>
+                <w:rFonts w:ascii="Courier New" w:hAnsi="Courier New" w:cs="Courier New"/>
+                <w:noProof/>
+                <w:lang w:val="en-US"/>
+              </w:rPr>
+              <w:t>easy.maven.home</w:t>
+            </w:r>
+          </w:p>
+        </w:tc>
+        <w:tc>
+          <w:tcPr>
+            <w:tcW w:w="3364" w:type="dxa"/>
+          </w:tcPr>
+          <w:p>
+            <w:pPr>
+              <w:jc w:val="both"/>
+              <w:rPr>
+                <w:rFonts w:cs="Courier New"/>
+                <w:noProof/>
+                <w:lang w:val="en-US"/>
+              </w:rPr>
+            </w:pPr>
+            <w:r>
+              <w:rPr>
+                <w:rFonts w:cs="Courier New"/>
+                <w:noProof/>
+                <w:lang w:val="en-US"/>
+              </w:rPr>
+              <w:t>Maven instantiator: External installation folder for Maven jar files.</w:t>
+            </w:r>
+          </w:p>
+        </w:tc>
+        <w:tc>
+          <w:tcPr>
+            <w:tcW w:w="2697" w:type="dxa"/>
+          </w:tcPr>
+          <w:p>
+            <w:pPr>
+              <w:jc w:val="both"/>
+              <w:rPr>
+                <w:rFonts w:ascii="Courier New" w:hAnsi="Courier New" w:cs="Courier New"/>
+                <w:noProof/>
+                <w:lang w:val="en-US"/>
+              </w:rPr>
+            </w:pPr>
+          </w:p>
+        </w:tc>
+      </w:tr>
+      <w:tr>
+        <w:tc>
+          <w:tcPr>
+            <w:tcW w:w="3227" w:type="dxa"/>
+          </w:tcPr>
+          <w:p>
+            <w:pPr>
+              <w:jc w:val="both"/>
+              <w:rPr>
+                <w:rFonts w:ascii="Courier New" w:hAnsi="Courier New" w:cs="Courier New"/>
+                <w:noProof/>
+                <w:lang w:val="en-US"/>
+              </w:rPr>
+            </w:pPr>
+            <w:r>
+              <w:rPr>
+                <w:rFonts w:ascii="Courier New" w:hAnsi="Courier New" w:cs="Courier New"/>
+                <w:noProof/>
+                <w:lang w:val="en-US"/>
+              </w:rPr>
+              <w:t>easy.maven.</w:t>
+            </w:r>
+            <w:r>
+              <w:rPr>
+                <w:rFonts w:ascii="Courier New" w:hAnsi="Courier New" w:cs="Courier New"/>
+                <w:noProof/>
+                <w:lang w:val="en-US"/>
+              </w:rPr>
+              <w:br/>
+            </w:r>
+            <w:r>
+              <w:rPr>
+                <w:rFonts w:ascii="Courier New" w:hAnsi="Courier New" w:cs="Courier New"/>
+                <w:noProof/>
+                <w:lang w:val="en-US"/>
+              </w:rPr>
+              <w:t>classpathExclude</w:t>
+            </w:r>
+          </w:p>
+        </w:tc>
+        <w:tc>
+          <w:tcPr>
+            <w:tcW w:w="3364" w:type="dxa"/>
+          </w:tcPr>
+          <w:p>
+            <w:pPr>
+              <w:jc w:val="both"/>
+              <w:rPr>
+                <w:rFonts w:cs="Courier New"/>
+                <w:noProof/>
+                <w:lang w:val="en-US"/>
+              </w:rPr>
+            </w:pPr>
+            <w:r>
+              <w:rPr>
+                <w:rFonts w:cs="Courier New"/>
+                <w:noProof/>
+                <w:lang w:val="en-US"/>
+              </w:rPr>
+              <w:t>Maven instantiator: Java regular expression for files to exclude from the Maven classpath.</w:t>
+            </w:r>
+          </w:p>
+        </w:tc>
+        <w:tc>
+          <w:tcPr>
+            <w:tcW w:w="2697" w:type="dxa"/>
+          </w:tcPr>
+          <w:p>
+            <w:pPr>
+              <w:jc w:val="both"/>
+              <w:rPr>
+                <w:rFonts w:ascii="Courier New" w:hAnsi="Courier New" w:cs="Courier New"/>
+                <w:noProof/>
+                <w:lang w:val="en-US"/>
+              </w:rPr>
+            </w:pPr>
+          </w:p>
+        </w:tc>
+      </w:tr>
+    </w:tbl>
+    <w:p>
+      <w:pPr>
+        <w:jc w:val="both"/>
+        <w:rPr>
+          <w:rFonts w:ascii="Candara" w:hAnsi="Candara"/>
+          <w:noProof/>
+          <w:lang w:val="en-GB"/>
+        </w:rPr>
+      </w:pPr>
+    </w:p>
+    <w:p>
+      <w:pPr>
+        <w:jc w:val="both"/>
+        <w:rPr>
+          <w:rFonts w:ascii="Candara" w:hAnsi="Candara"/>
+          <w:noProof/>
+          <w:lang w:val="en-GB"/>
+        </w:rPr>
+      </w:pPr>
+      <w:r>
+        <w:rPr>
+          <w:rFonts w:ascii="Candara" w:hAnsi="Candara"/>
+          <w:noProof/>
+          <w:lang w:val="en-GB"/>
+        </w:rPr>
+        <w:t>Workspace-specific settings are stored within the Eclipse workspace structures, e.g., settings such as the default reasoner. Examples in .metadata/.plugins are:</w:t>
+      </w:r>
+    </w:p>
+    <w:p>
+      <w:pPr>
+        <w:pStyle w:val="ListParagraph"/>
+        <w:numPr>
+          <w:ilvl w:val="0"/>
+          <w:numId w:val="33"/>
+        </w:numPr>
+        <w:jc w:val="both"/>
+        <w:rPr>
+          <w:rFonts w:ascii="Candara" w:hAnsi="Candara"/>
+          <w:noProof/>
+          <w:lang w:val="en-GB"/>
+        </w:rPr>
+      </w:pPr>
+      <w:r>
+        <w:rPr>
+          <w:rFonts w:ascii="Candara" w:hAnsi="Candara"/>
+          <w:noProof/>
+          <w:lang w:val="en-GB"/>
+        </w:rPr>
+        <w:t>de.uni-hildesheim.sse.ivml.ui/dialog_settings.xml</w:t>
+      </w:r>
+      <w:r>
+        <w:rPr>
+          <w:rFonts w:ascii="Candara" w:hAnsi="Candara"/>
+          <w:noProof/>
+          <w:lang w:val="en-GB"/>
+        </w:rPr>
+        <w:t>: Dialog settings of the IVML configuration dialog.</w:t>
+      </w:r>
+    </w:p>
+    <w:p>
+      <w:pPr>
+        <w:pStyle w:val="ListParagraph"/>
+        <w:numPr>
+          <w:ilvl w:val="0"/>
+          <w:numId w:val="33"/>
+        </w:numPr>
+        <w:jc w:val="both"/>
+        <w:rPr>
+          <w:rFonts w:ascii="Candara" w:hAnsi="Candara"/>
+          <w:noProof/>
+          <w:lang w:val="en-GB"/>
+        </w:rPr>
+      </w:pPr>
+      <w:r>
+        <w:rPr>
+          <w:rFonts w:ascii="Candara" w:hAnsi="Candara"/>
+          <w:noProof/>
+          <w:lang w:val="en-GB"/>
+        </w:rPr>
+        <w:t>de.uni-hildesheim.sse.</w:t>
+      </w:r>
+      <w:r>
+        <w:rPr>
+          <w:rFonts w:ascii="Candara" w:hAnsi="Candara"/>
+          <w:noProof/>
+          <w:lang w:val="en-GB"/>
+        </w:rPr>
+        <w:t>vil.buildlang</w:t>
+      </w:r>
+      <w:r>
+        <w:rPr>
+          <w:rFonts w:ascii="Candara" w:hAnsi="Candara"/>
+          <w:noProof/>
+          <w:lang w:val="en-GB"/>
+        </w:rPr>
+        <w:t>.ui/dialog_settings.xml</w:t>
+      </w:r>
+      <w:r>
+        <w:rPr>
+          <w:rFonts w:ascii="Candara" w:hAnsi="Candara"/>
+          <w:noProof/>
+          <w:lang w:val="en-GB"/>
+        </w:rPr>
+        <w:t>: Dialog settings of the VIL configuration dialog.</w:t>
+      </w:r>
+    </w:p>
+    <w:p>
+      <w:pPr>
+        <w:pStyle w:val="ListParagraph"/>
+        <w:numPr>
+          <w:ilvl w:val="0"/>
+          <w:numId w:val="33"/>
+        </w:numPr>
+        <w:jc w:val="both"/>
+        <w:rPr>
+          <w:rFonts w:ascii="Candara" w:hAnsi="Candara"/>
+          <w:noProof/>
+          <w:lang w:val="en-GB"/>
+        </w:rPr>
+      </w:pPr>
+      <w:r>
+        <w:rPr>
+          <w:rFonts w:ascii="Candara" w:hAnsi="Candara"/>
+          <w:noProof/>
+          <w:lang w:val="en-GB"/>
+        </w:rPr>
+        <w:t>de.uni-hildesheim.sse.vil.expressions.ui/dialog_settings.xml</w:t>
+      </w:r>
+      <w:r>
+        <w:rPr>
+          <w:rFonts w:ascii="Candara" w:hAnsi="Candara"/>
+          <w:noProof/>
+          <w:lang w:val="en-GB"/>
+        </w:rPr>
+        <w:t>: Dialog settings of the common VIL/VTL configuration dialog parts.</w:t>
+      </w:r>
+    </w:p>
+    <w:p>
+      <w:pPr>
+        <w:pStyle w:val="ListParagraph"/>
+        <w:numPr>
+          <w:ilvl w:val="0"/>
+          <w:numId w:val="33"/>
+        </w:numPr>
+        <w:jc w:val="both"/>
+        <w:rPr>
+          <w:rFonts w:ascii="Candara" w:hAnsi="Candara"/>
+          <w:noProof/>
+        </w:rPr>
+      </w:pPr>
+      <w:r>
+        <w:rPr>
+          <w:rFonts w:ascii="Candara" w:hAnsi="Candara"/>
+          <w:noProof/>
+        </w:rPr>
+        <w:t>de.uni-hildesheim.sse.</w:t>
+      </w:r>
+      <w:r>
+        <w:rPr>
+          <w:rFonts w:ascii="Candara" w:hAnsi="Candara"/>
+          <w:noProof/>
+        </w:rPr>
+        <w:t>vil.templatelang</w:t>
+      </w:r>
+      <w:r>
+        <w:rPr>
+          <w:rFonts w:ascii="Candara" w:hAnsi="Candara"/>
+          <w:noProof/>
+        </w:rPr>
+        <w:t>.ui/dialog_settings.xml</w:t>
+      </w:r>
+      <w:r>
+        <w:rPr>
+          <w:rFonts w:ascii="Candara" w:hAnsi="Candara"/>
+          <w:noProof/>
+          <w:lang w:val="en-GB"/>
+        </w:rPr>
+        <w:t>: Dialog settings of the VTL configuration dialog.</w:t>
+      </w:r>
+    </w:p>
+    <w:p>
+      <w:pPr>
+        <w:jc w:val="both"/>
+        <w:rPr>
+          <w:rFonts w:ascii="Candara" w:hAnsi="Candara"/>
+          <w:noProof/>
+          <w:lang w:val="en-US"/>
+        </w:rPr>
+      </w:pPr>
+      <w:r>
+        <w:rPr>
+          <w:rFonts w:ascii="Candara" w:hAnsi="Candara"/>
+          <w:noProof/>
+          <w:lang w:val="en-US"/>
+        </w:rPr>
+        <w:t>If you also have the experimental features installed, the following files may show up:</w:t>
+      </w:r>
+    </w:p>
+    <w:p>
+      <w:pPr>
+        <w:pStyle w:val="ListParagraph"/>
+        <w:numPr>
+          <w:ilvl w:val="0"/>
+          <w:numId w:val="33"/>
+        </w:numPr>
+        <w:jc w:val="both"/>
+        <w:rPr>
+          <w:rFonts w:ascii="Candara" w:hAnsi="Candara"/>
+          <w:noProof/>
+        </w:rPr>
+      </w:pPr>
+      <w:r>
+        <w:rPr>
+          <w:rFonts w:ascii="Candara" w:hAnsi="Candara"/>
+          <w:noProof/>
+        </w:rPr>
+        <w:t>de.uni-hildesheim.sse.</w:t>
+      </w:r>
+      <w:r>
+        <w:rPr>
+          <w:rFonts w:ascii="Candara" w:hAnsi="Candara"/>
+          <w:noProof/>
+        </w:rPr>
+        <w:t>vil.rt</w:t>
+      </w:r>
+      <w:r>
+        <w:rPr>
+          <w:rFonts w:ascii="Candara" w:hAnsi="Candara"/>
+          <w:noProof/>
+        </w:rPr>
+        <w:t>.ui/dialog_settings.xml</w:t>
+      </w:r>
+      <w:r>
+        <w:rPr>
+          <w:rFonts w:ascii="Candara" w:hAnsi="Candara"/>
+          <w:noProof/>
+          <w:lang w:val="en-GB"/>
+        </w:rPr>
+        <w:t>: Dialog settings of the RT-VIL configuration dialog.</w:t>
+      </w:r>
+    </w:p>
+    <w:p>
+      <w:pPr>
+        <w:pStyle w:val="ListParagraph"/>
+        <w:numPr>
+          <w:ilvl w:val="0"/>
+          <w:numId w:val="33"/>
+        </w:numPr>
+        <w:jc w:val="both"/>
+        <w:rPr>
+          <w:rFonts w:ascii="Candara" w:hAnsi="Candara"/>
+          <w:noProof/>
+          <w:lang w:val="en-US"/>
+        </w:rPr>
+      </w:pPr>
+      <w:r>
+        <w:rPr>
+          <w:rFonts w:ascii="Candara" w:hAnsi="Candara"/>
+          <w:noProof/>
+          <w:lang w:val="en-US"/>
+        </w:rPr>
+        <w:t>de.uni-hildesheim.sse.vil.rt.instantiatorCore/rtVilSimulator.properties</w:t>
+      </w:r>
+      <w:r>
+        <w:rPr>
+          <w:rFonts w:ascii="Candara" w:hAnsi="Candara"/>
+          <w:noProof/>
+          <w:lang w:val="en-GB"/>
+        </w:rPr>
+        <w:t>: Settings of the rt-VIL execution simulator. To be re-loaded/stored when the simulator is used.</w:t>
+      </w:r>
+    </w:p>
+    <w:p>
+      <w:pPr>
+        <w:jc w:val="both"/>
+        <w:rPr>
+          <w:rFonts w:ascii="Candara" w:hAnsi="Candara"/>
+          <w:noProof/>
+          <w:lang w:val="en-GB"/>
+        </w:rPr>
+      </w:pPr>
+      <w:r>
+        <w:rPr>
+          <w:rFonts w:ascii="Candara" w:hAnsi="Candara"/>
+          <w:noProof/>
+          <w:lang w:val="en-GB"/>
+        </w:rPr>
+        <w:t>Project-specific settings are stored within the project.</w:t>
+      </w:r>
+    </w:p>
+    <w:p>
+      <w:pPr>
+        <w:pStyle w:val="ListParagraph"/>
+        <w:numPr>
+          <w:ilvl w:val="0"/>
+          <w:numId w:val="34"/>
+        </w:numPr>
+        <w:jc w:val="both"/>
+        <w:rPr>
+          <w:rFonts w:ascii="Courier New" w:hAnsi="Courier New" w:cs="Courier New"/>
+          <w:noProof/>
+          <w:lang w:val="en-US"/>
+        </w:rPr>
+      </w:pPr>
+      <w:r>
+        <w:rPr>
+          <w:rFonts w:ascii="Candara" w:hAnsi="Candara"/>
+          <w:noProof/>
+          <w:lang w:val="en-GB"/>
+        </w:rPr>
+        <w:t xml:space="preserve">Optional </w:t>
+      </w:r>
+      <w:r>
+        <w:rPr>
+          <w:rFonts w:ascii="Courier New" w:hAnsi="Courier New" w:cs="Courier New"/>
+          <w:noProof/>
+          <w:lang w:val="en-US"/>
+        </w:rPr>
+        <w:t xml:space="preserve">.EASyProducer </w:t>
+      </w:r>
+      <w:r>
+        <w:rPr>
+          <w:rFonts w:ascii="Candara" w:hAnsi="Candara"/>
+          <w:noProof/>
+          <w:lang w:val="en-GB"/>
+        </w:rPr>
+        <w:t>file in the project root folder.</w:t>
+      </w:r>
+      <w:r>
+        <w:rPr>
+          <w:rFonts w:ascii="Candara" w:hAnsi="Candara"/>
+          <w:noProof/>
+          <w:lang w:val="en-GB"/>
+        </w:rPr>
+        <w:t xml:space="preserve"> Stores the </w:t>
+      </w:r>
+      <w:r>
+        <w:rPr>
+          <w:rFonts w:ascii="Candara" w:hAnsi="Candara"/>
+          <w:noProof/>
+          <w:lang w:val="en-GB"/>
+        </w:rPr>
+        <w:t xml:space="preserve">name and the </w:t>
+      </w:r>
+      <w:r>
+        <w:rPr>
+          <w:rFonts w:ascii="Candara" w:hAnsi="Candara"/>
+          <w:noProof/>
+          <w:lang w:val="en-GB"/>
+        </w:rPr>
+        <w:t xml:space="preserve">actual location of the </w:t>
+      </w:r>
+      <w:r>
+        <w:rPr>
+          <w:rFonts w:ascii="Courier New" w:hAnsi="Courier New" w:cs="Courier New"/>
+          <w:noProof/>
+          <w:lang w:val="en-US"/>
+        </w:rPr>
+        <w:t>EASy</w:t>
+      </w:r>
+      <w:r>
+        <w:rPr>
+          <w:rFonts w:ascii="Candara" w:hAnsi="Candara"/>
+          <w:noProof/>
+          <w:lang w:val="en-GB"/>
+        </w:rPr>
+        <w:t xml:space="preserve"> folder containing the EASy-Producer model files</w:t>
+      </w:r>
+      <w:r>
+        <w:rPr>
+          <w:rFonts w:ascii="Candara" w:hAnsi="Candara"/>
+          <w:noProof/>
+          <w:lang w:val="en-GB"/>
+        </w:rPr>
+        <w:t xml:space="preserve">. Contains a single line with the location. </w:t>
+      </w:r>
+      <w:r>
+        <w:rPr>
+          <w:rFonts w:ascii="Candara" w:hAnsi="Candara"/>
+          <w:noProof/>
+          <w:lang w:val="en-GB"/>
+        </w:rPr>
+        <w:t xml:space="preserve">Helpful, when using EASy-Producer in a Maven setting, e.g., to relocate </w:t>
+      </w:r>
+      <w:r>
+        <w:rPr>
+          <w:rFonts w:ascii="Candara" w:hAnsi="Candara"/>
+          <w:noProof/>
+          <w:lang w:val="en-GB"/>
+        </w:rPr>
+        <w:t xml:space="preserve">the </w:t>
+      </w:r>
+      <w:r>
+        <w:rPr>
+          <w:rFonts w:ascii="Courier New" w:hAnsi="Courier New" w:cs="Courier New"/>
+          <w:noProof/>
+          <w:lang w:val="en-US"/>
+        </w:rPr>
+        <w:t>EASy</w:t>
+      </w:r>
+      <w:r>
+        <w:rPr>
+          <w:rFonts w:ascii="Candara" w:hAnsi="Candara"/>
+          <w:noProof/>
+          <w:lang w:val="en-GB"/>
+        </w:rPr>
+        <w:t xml:space="preserve"> folder to </w:t>
+      </w:r>
+      <w:r>
+        <w:rPr>
+          <w:rFonts w:ascii="Courier New" w:hAnsi="Courier New" w:cs="Courier New"/>
+          <w:noProof/>
+          <w:lang w:val="en-US"/>
+        </w:rPr>
+        <w:t>src/main/easy</w:t>
+      </w:r>
+      <w:r>
+        <w:rPr>
+          <w:rFonts w:ascii="Candara" w:hAnsi="Candara"/>
+          <w:noProof/>
+          <w:lang w:val="en-GB"/>
+        </w:rPr>
+        <w:t>.</w:t>
+      </w:r>
+    </w:p>
+    <w:p>
+      <w:pPr>
+        <w:pStyle w:val="ListParagraph"/>
+        <w:numPr>
+          <w:ilvl w:val="0"/>
+          <w:numId w:val="34"/>
+        </w:numPr>
+        <w:jc w:val="both"/>
+        <w:rPr>
+          <w:rFonts w:ascii="Courier New" w:hAnsi="Courier New" w:cs="Courier New"/>
+          <w:noProof/>
+          <w:lang w:val="en-US"/>
+        </w:rPr>
+      </w:pPr>
+      <w:r>
+        <w:rPr>
+          <w:rFonts w:ascii="Courier New" w:hAnsi="Courier New" w:cs="Courier New"/>
+          <w:noProof/>
+          <w:lang w:val="en-US"/>
+        </w:rPr>
+        <w:t xml:space="preserve">.EASyProducer </w:t>
+      </w:r>
+      <w:r>
+        <w:rPr>
+          <w:rFonts w:ascii="Candara" w:hAnsi="Candara"/>
+          <w:noProof/>
+          <w:lang w:val="en-GB"/>
+        </w:rPr>
+        <w:t xml:space="preserve">file in the </w:t>
+      </w:r>
+      <w:r>
+        <w:rPr>
+          <w:rFonts w:ascii="Courier New" w:hAnsi="Courier New" w:cs="Courier New"/>
+          <w:noProof/>
+          <w:lang w:val="en-US"/>
+        </w:rPr>
+        <w:t>EASy</w:t>
+      </w:r>
+      <w:r>
+        <w:rPr>
+          <w:rFonts w:ascii="Candara" w:hAnsi="Candara"/>
+          <w:noProof/>
+          <w:lang w:val="en-GB"/>
+        </w:rPr>
+        <w:t xml:space="preserve"> folder containing the EASy-Producer model files. XML-File with related product line projects, but also legacy information required by previous versions of EASy-Producer, e.g., pre VIL instantiators, etc.</w:t>
+      </w:r>
     </w:p>
     <w:sectPr>
       <w:pgSz w:w="11906" w:h="16838"/>
@@ -48782,6 +50311,7 @@
           <w:docPartUnique/>
         </w:docPartObj>
       </w:sdtPr>
+      <w:sdtEndPr/>
       <w:sdtContent>
         <w:r>
           <w:rPr>
@@ -48810,7 +50340,7 @@
             <w:b/>
             <w:noProof/>
           </w:rPr>
-          <w:t>12</w:t>
+          <w:t>2</w:t>
         </w:r>
         <w:r>
           <w:rPr>
@@ -49396,7 +50926,7 @@
         <w:rPr>
           <w:lang w:val="en-US"/>
         </w:rPr>
-        <w:t>3.1.3</w:t>
+        <w:t>3.2.3</w:t>
       </w:r>
       <w:r>
         <w:rPr>
@@ -49465,7 +50995,7 @@
         <w:rPr>
           <w:lang w:val="en-US"/>
         </w:rPr>
-        <w:t>3.1.4</w:t>
+        <w:t>3.2.4</w:t>
       </w:r>
       <w:r>
         <w:rPr>
@@ -49575,7 +51105,7 @@
         <w:rPr>
           <w:lang w:val="en-US"/>
         </w:rPr>
-        <w:t>3.1.4</w:t>
+        <w:t>3.2.4</w:t>
       </w:r>
       <w:r>
         <w:rPr>
@@ -49738,7 +51268,7 @@
         <w:rPr>
           <w:lang w:val="en-US"/>
         </w:rPr>
-        <w:t>3.3.3</w:t>
+        <w:t>3.4.3</w:t>
       </w:r>
       <w:r>
         <w:rPr>
@@ -50053,7 +51583,7 @@
         <v:path o:extrusionok="f" gradientshapeok="t" o:connecttype="rect"/>
         <o:lock v:ext="edit" aspectratio="t"/>
       </v:shapetype>
-      <v:shape id="_x0000_i1031" type="#_x0000_t75" style="width:9pt;height:9pt" o:bullet="t">
+      <v:shape id="_x0000_i1027" type="#_x0000_t75" style="width:9pt;height:9pt" o:bullet="t">
         <v:imagedata r:id="rId1" o:title="BD14870_"/>
       </v:shape>
     </w:pict>
@@ -50258,6 +51788,232 @@
     </w:lvl>
   </w:abstractNum>
   <w:abstractNum w:abstractNumId="2" w15:restartNumberingAfterBreak="0">
+    <w:nsid w:val="0BC656AA"/>
+    <w:multiLevelType w:val="hybridMultilevel"/>
+    <w:tmpl w:val="F5B483BE"/>
+    <w:lvl w:ilvl="0" w:tplc="04090001">
+      <w:start w:val="1"/>
+      <w:numFmt w:val="bullet"/>
+      <w:lvlText w:val=""/>
+      <w:lvlJc w:val="left"/>
+      <w:pPr>
+        <w:ind w:left="720" w:hanging="360"/>
+      </w:pPr>
+      <w:rPr>
+        <w:rFonts w:ascii="Symbol" w:hAnsi="Symbol" w:hint="default"/>
+      </w:rPr>
+    </w:lvl>
+    <w:lvl w:ilvl="1" w:tplc="04090003" w:tentative="1">
+      <w:start w:val="1"/>
+      <w:numFmt w:val="bullet"/>
+      <w:lvlText w:val="o"/>
+      <w:lvlJc w:val="left"/>
+      <w:pPr>
+        <w:ind w:left="1440" w:hanging="360"/>
+      </w:pPr>
+      <w:rPr>
+        <w:rFonts w:ascii="Courier New" w:hAnsi="Courier New" w:cs="Courier New" w:hint="default"/>
+      </w:rPr>
+    </w:lvl>
+    <w:lvl w:ilvl="2" w:tplc="04090005" w:tentative="1">
+      <w:start w:val="1"/>
+      <w:numFmt w:val="bullet"/>
+      <w:lvlText w:val=""/>
+      <w:lvlJc w:val="left"/>
+      <w:pPr>
+        <w:ind w:left="2160" w:hanging="360"/>
+      </w:pPr>
+      <w:rPr>
+        <w:rFonts w:ascii="Wingdings" w:hAnsi="Wingdings" w:hint="default"/>
+      </w:rPr>
+    </w:lvl>
+    <w:lvl w:ilvl="3" w:tplc="04090001" w:tentative="1">
+      <w:start w:val="1"/>
+      <w:numFmt w:val="bullet"/>
+      <w:lvlText w:val=""/>
+      <w:lvlJc w:val="left"/>
+      <w:pPr>
+        <w:ind w:left="2880" w:hanging="360"/>
+      </w:pPr>
+      <w:rPr>
+        <w:rFonts w:ascii="Symbol" w:hAnsi="Symbol" w:hint="default"/>
+      </w:rPr>
+    </w:lvl>
+    <w:lvl w:ilvl="4" w:tplc="04090003" w:tentative="1">
+      <w:start w:val="1"/>
+      <w:numFmt w:val="bullet"/>
+      <w:lvlText w:val="o"/>
+      <w:lvlJc w:val="left"/>
+      <w:pPr>
+        <w:ind w:left="3600" w:hanging="360"/>
+      </w:pPr>
+      <w:rPr>
+        <w:rFonts w:ascii="Courier New" w:hAnsi="Courier New" w:cs="Courier New" w:hint="default"/>
+      </w:rPr>
+    </w:lvl>
+    <w:lvl w:ilvl="5" w:tplc="04090005" w:tentative="1">
+      <w:start w:val="1"/>
+      <w:numFmt w:val="bullet"/>
+      <w:lvlText w:val=""/>
+      <w:lvlJc w:val="left"/>
+      <w:pPr>
+        <w:ind w:left="4320" w:hanging="360"/>
+      </w:pPr>
+      <w:rPr>
+        <w:rFonts w:ascii="Wingdings" w:hAnsi="Wingdings" w:hint="default"/>
+      </w:rPr>
+    </w:lvl>
+    <w:lvl w:ilvl="6" w:tplc="04090001" w:tentative="1">
+      <w:start w:val="1"/>
+      <w:numFmt w:val="bullet"/>
+      <w:lvlText w:val=""/>
+      <w:lvlJc w:val="left"/>
+      <w:pPr>
+        <w:ind w:left="5040" w:hanging="360"/>
+      </w:pPr>
+      <w:rPr>
+        <w:rFonts w:ascii="Symbol" w:hAnsi="Symbol" w:hint="default"/>
+      </w:rPr>
+    </w:lvl>
+    <w:lvl w:ilvl="7" w:tplc="04090003" w:tentative="1">
+      <w:start w:val="1"/>
+      <w:numFmt w:val="bullet"/>
+      <w:lvlText w:val="o"/>
+      <w:lvlJc w:val="left"/>
+      <w:pPr>
+        <w:ind w:left="5760" w:hanging="360"/>
+      </w:pPr>
+      <w:rPr>
+        <w:rFonts w:ascii="Courier New" w:hAnsi="Courier New" w:cs="Courier New" w:hint="default"/>
+      </w:rPr>
+    </w:lvl>
+    <w:lvl w:ilvl="8" w:tplc="04090005" w:tentative="1">
+      <w:start w:val="1"/>
+      <w:numFmt w:val="bullet"/>
+      <w:lvlText w:val=""/>
+      <w:lvlJc w:val="left"/>
+      <w:pPr>
+        <w:ind w:left="6480" w:hanging="360"/>
+      </w:pPr>
+      <w:rPr>
+        <w:rFonts w:ascii="Wingdings" w:hAnsi="Wingdings" w:hint="default"/>
+      </w:rPr>
+    </w:lvl>
+  </w:abstractNum>
+  <w:abstractNum w:abstractNumId="3" w15:restartNumberingAfterBreak="0">
+    <w:nsid w:val="0C2B71FA"/>
+    <w:multiLevelType w:val="hybridMultilevel"/>
+    <w:tmpl w:val="9B26757C"/>
+    <w:lvl w:ilvl="0" w:tplc="04090001">
+      <w:start w:val="1"/>
+      <w:numFmt w:val="bullet"/>
+      <w:lvlText w:val=""/>
+      <w:lvlJc w:val="left"/>
+      <w:pPr>
+        <w:ind w:left="720" w:hanging="360"/>
+      </w:pPr>
+      <w:rPr>
+        <w:rFonts w:ascii="Symbol" w:hAnsi="Symbol" w:hint="default"/>
+      </w:rPr>
+    </w:lvl>
+    <w:lvl w:ilvl="1" w:tplc="04090003" w:tentative="1">
+      <w:start w:val="1"/>
+      <w:numFmt w:val="bullet"/>
+      <w:lvlText w:val="o"/>
+      <w:lvlJc w:val="left"/>
+      <w:pPr>
+        <w:ind w:left="1440" w:hanging="360"/>
+      </w:pPr>
+      <w:rPr>
+        <w:rFonts w:ascii="Courier New" w:hAnsi="Courier New" w:cs="Courier New" w:hint="default"/>
+      </w:rPr>
+    </w:lvl>
+    <w:lvl w:ilvl="2" w:tplc="04090005" w:tentative="1">
+      <w:start w:val="1"/>
+      <w:numFmt w:val="bullet"/>
+      <w:lvlText w:val=""/>
+      <w:lvlJc w:val="left"/>
+      <w:pPr>
+        <w:ind w:left="2160" w:hanging="360"/>
+      </w:pPr>
+      <w:rPr>
+        <w:rFonts w:ascii="Wingdings" w:hAnsi="Wingdings" w:hint="default"/>
+      </w:rPr>
+    </w:lvl>
+    <w:lvl w:ilvl="3" w:tplc="04090001" w:tentative="1">
+      <w:start w:val="1"/>
+      <w:numFmt w:val="bullet"/>
+      <w:lvlText w:val=""/>
+      <w:lvlJc w:val="left"/>
+      <w:pPr>
+        <w:ind w:left="2880" w:hanging="360"/>
+      </w:pPr>
+      <w:rPr>
+        <w:rFonts w:ascii="Symbol" w:hAnsi="Symbol" w:hint="default"/>
+      </w:rPr>
+    </w:lvl>
+    <w:lvl w:ilvl="4" w:tplc="04090003" w:tentative="1">
+      <w:start w:val="1"/>
+      <w:numFmt w:val="bullet"/>
+      <w:lvlText w:val="o"/>
+      <w:lvlJc w:val="left"/>
+      <w:pPr>
+        <w:ind w:left="3600" w:hanging="360"/>
+      </w:pPr>
+      <w:rPr>
+        <w:rFonts w:ascii="Courier New" w:hAnsi="Courier New" w:cs="Courier New" w:hint="default"/>
+      </w:rPr>
+    </w:lvl>
+    <w:lvl w:ilvl="5" w:tplc="04090005" w:tentative="1">
+      <w:start w:val="1"/>
+      <w:numFmt w:val="bullet"/>
+      <w:lvlText w:val=""/>
+      <w:lvlJc w:val="left"/>
+      <w:pPr>
+        <w:ind w:left="4320" w:hanging="360"/>
+      </w:pPr>
+      <w:rPr>
+        <w:rFonts w:ascii="Wingdings" w:hAnsi="Wingdings" w:hint="default"/>
+      </w:rPr>
+    </w:lvl>
+    <w:lvl w:ilvl="6" w:tplc="04090001" w:tentative="1">
+      <w:start w:val="1"/>
+      <w:numFmt w:val="bullet"/>
+      <w:lvlText w:val=""/>
+      <w:lvlJc w:val="left"/>
+      <w:pPr>
+        <w:ind w:left="5040" w:hanging="360"/>
+      </w:pPr>
+      <w:rPr>
+        <w:rFonts w:ascii="Symbol" w:hAnsi="Symbol" w:hint="default"/>
+      </w:rPr>
+    </w:lvl>
+    <w:lvl w:ilvl="7" w:tplc="04090003" w:tentative="1">
+      <w:start w:val="1"/>
+      <w:numFmt w:val="bullet"/>
+      <w:lvlText w:val="o"/>
+      <w:lvlJc w:val="left"/>
+      <w:pPr>
+        <w:ind w:left="5760" w:hanging="360"/>
+      </w:pPr>
+      <w:rPr>
+        <w:rFonts w:ascii="Courier New" w:hAnsi="Courier New" w:cs="Courier New" w:hint="default"/>
+      </w:rPr>
+    </w:lvl>
+    <w:lvl w:ilvl="8" w:tplc="04090005" w:tentative="1">
+      <w:start w:val="1"/>
+      <w:numFmt w:val="bullet"/>
+      <w:lvlText w:val=""/>
+      <w:lvlJc w:val="left"/>
+      <w:pPr>
+        <w:ind w:left="6480" w:hanging="360"/>
+      </w:pPr>
+      <w:rPr>
+        <w:rFonts w:ascii="Wingdings" w:hAnsi="Wingdings" w:hint="default"/>
+      </w:rPr>
+    </w:lvl>
+  </w:abstractNum>
+  <w:abstractNum w:abstractNumId="4" w15:restartNumberingAfterBreak="0">
     <w:nsid w:val="180C299A"/>
     <w:multiLevelType w:val="hybridMultilevel"/>
     <w:tmpl w:val="7DDE3502"/>
@@ -50370,7 +52126,7 @@
       </w:rPr>
     </w:lvl>
   </w:abstractNum>
-  <w:abstractNum w:abstractNumId="3" w15:restartNumberingAfterBreak="0">
+  <w:abstractNum w:abstractNumId="5" w15:restartNumberingAfterBreak="0">
     <w:nsid w:val="1B276B44"/>
     <w:multiLevelType w:val="hybridMultilevel"/>
     <w:tmpl w:val="738670DC"/>
@@ -50486,7 +52242,7 @@
       </w:rPr>
     </w:lvl>
   </w:abstractNum>
-  <w:abstractNum w:abstractNumId="4" w15:restartNumberingAfterBreak="0">
+  <w:abstractNum w:abstractNumId="6" w15:restartNumberingAfterBreak="0">
     <w:nsid w:val="1D15654D"/>
     <w:multiLevelType w:val="hybridMultilevel"/>
     <w:tmpl w:val="792AD99E"/>
@@ -50575,7 +52331,7 @@
       </w:pPr>
     </w:lvl>
   </w:abstractNum>
-  <w:abstractNum w:abstractNumId="5" w15:restartNumberingAfterBreak="0">
+  <w:abstractNum w:abstractNumId="7" w15:restartNumberingAfterBreak="0">
     <w:nsid w:val="28F50A37"/>
     <w:multiLevelType w:val="hybridMultilevel"/>
     <w:tmpl w:val="C1E60CDC"/>
@@ -50691,7 +52447,7 @@
       </w:rPr>
     </w:lvl>
   </w:abstractNum>
-  <w:abstractNum w:abstractNumId="6" w15:restartNumberingAfterBreak="0">
+  <w:abstractNum w:abstractNumId="8" w15:restartNumberingAfterBreak="0">
     <w:nsid w:val="291C410D"/>
     <w:multiLevelType w:val="hybridMultilevel"/>
     <w:tmpl w:val="E4D6665C"/>
@@ -50780,7 +52536,7 @@
       </w:pPr>
     </w:lvl>
   </w:abstractNum>
-  <w:abstractNum w:abstractNumId="7" w15:restartNumberingAfterBreak="0">
+  <w:abstractNum w:abstractNumId="9" w15:restartNumberingAfterBreak="0">
     <w:nsid w:val="29B820B7"/>
     <w:multiLevelType w:val="hybridMultilevel"/>
     <w:tmpl w:val="3A32E2C8"/>
@@ -50892,7 +52648,7 @@
       </w:rPr>
     </w:lvl>
   </w:abstractNum>
-  <w:abstractNum w:abstractNumId="8" w15:restartNumberingAfterBreak="0">
+  <w:abstractNum w:abstractNumId="10" w15:restartNumberingAfterBreak="0">
     <w:nsid w:val="2D4727B2"/>
     <w:multiLevelType w:val="hybridMultilevel"/>
     <w:tmpl w:val="3CCA98B2"/>
@@ -50978,7 +52734,7 @@
       </w:pPr>
     </w:lvl>
   </w:abstractNum>
-  <w:abstractNum w:abstractNumId="9" w15:restartNumberingAfterBreak="0">
+  <w:abstractNum w:abstractNumId="11" w15:restartNumberingAfterBreak="0">
     <w:nsid w:val="2F254CA8"/>
     <w:multiLevelType w:val="hybridMultilevel"/>
     <w:tmpl w:val="9974A09A"/>
@@ -51067,7 +52823,7 @@
       </w:pPr>
     </w:lvl>
   </w:abstractNum>
-  <w:abstractNum w:abstractNumId="10" w15:restartNumberingAfterBreak="0">
+  <w:abstractNum w:abstractNumId="12" w15:restartNumberingAfterBreak="0">
     <w:nsid w:val="30B722EF"/>
     <w:multiLevelType w:val="hybridMultilevel"/>
     <w:tmpl w:val="AA60C59A"/>
@@ -51180,7 +52936,7 @@
       </w:rPr>
     </w:lvl>
   </w:abstractNum>
-  <w:abstractNum w:abstractNumId="11" w15:restartNumberingAfterBreak="0">
+  <w:abstractNum w:abstractNumId="13" w15:restartNumberingAfterBreak="0">
     <w:nsid w:val="3B515457"/>
     <w:multiLevelType w:val="hybridMultilevel"/>
     <w:tmpl w:val="A8CAF410"/>
@@ -51293,7 +53049,7 @@
       </w:rPr>
     </w:lvl>
   </w:abstractNum>
-  <w:abstractNum w:abstractNumId="12" w15:restartNumberingAfterBreak="0">
+  <w:abstractNum w:abstractNumId="14" w15:restartNumberingAfterBreak="0">
     <w:nsid w:val="3CB65E74"/>
     <w:multiLevelType w:val="multilevel"/>
     <w:tmpl w:val="0407001F"/>
@@ -51379,7 +53135,7 @@
       </w:pPr>
     </w:lvl>
   </w:abstractNum>
-  <w:abstractNum w:abstractNumId="13" w15:restartNumberingAfterBreak="0">
+  <w:abstractNum w:abstractNumId="15" w15:restartNumberingAfterBreak="0">
     <w:nsid w:val="412153EF"/>
     <w:multiLevelType w:val="hybridMultilevel"/>
     <w:tmpl w:val="6C929D8C"/>
@@ -51492,7 +53248,7 @@
       </w:rPr>
     </w:lvl>
   </w:abstractNum>
-  <w:abstractNum w:abstractNumId="14" w15:restartNumberingAfterBreak="0">
+  <w:abstractNum w:abstractNumId="16" w15:restartNumberingAfterBreak="0">
     <w:nsid w:val="417E2D9C"/>
     <w:multiLevelType w:val="hybridMultilevel"/>
     <w:tmpl w:val="F4C602D8"/>
@@ -51605,7 +53361,7 @@
       </w:rPr>
     </w:lvl>
   </w:abstractNum>
-  <w:abstractNum w:abstractNumId="15" w15:restartNumberingAfterBreak="0">
+  <w:abstractNum w:abstractNumId="17" w15:restartNumberingAfterBreak="0">
     <w:nsid w:val="437D4D1F"/>
     <w:multiLevelType w:val="hybridMultilevel"/>
     <w:tmpl w:val="E9B8FD24"/>
@@ -51718,7 +53474,7 @@
       </w:rPr>
     </w:lvl>
   </w:abstractNum>
-  <w:abstractNum w:abstractNumId="16" w15:restartNumberingAfterBreak="0">
+  <w:abstractNum w:abstractNumId="18" w15:restartNumberingAfterBreak="0">
     <w:nsid w:val="45D00E45"/>
     <w:multiLevelType w:val="hybridMultilevel"/>
     <w:tmpl w:val="23CEEC3C"/>
@@ -51833,7 +53589,7 @@
       </w:rPr>
     </w:lvl>
   </w:abstractNum>
-  <w:abstractNum w:abstractNumId="17" w15:restartNumberingAfterBreak="0">
+  <w:abstractNum w:abstractNumId="19" w15:restartNumberingAfterBreak="0">
     <w:nsid w:val="48F0753D"/>
     <w:multiLevelType w:val="hybridMultilevel"/>
     <w:tmpl w:val="077A1DDE"/>
@@ -51946,7 +53702,7 @@
       </w:rPr>
     </w:lvl>
   </w:abstractNum>
-  <w:abstractNum w:abstractNumId="18" w15:restartNumberingAfterBreak="0">
+  <w:abstractNum w:abstractNumId="20" w15:restartNumberingAfterBreak="0">
     <w:nsid w:val="49307883"/>
     <w:multiLevelType w:val="hybridMultilevel"/>
     <w:tmpl w:val="766EB4C6"/>
@@ -52032,7 +53788,7 @@
       </w:pPr>
     </w:lvl>
   </w:abstractNum>
-  <w:abstractNum w:abstractNumId="19" w15:restartNumberingAfterBreak="0">
+  <w:abstractNum w:abstractNumId="21" w15:restartNumberingAfterBreak="0">
     <w:nsid w:val="4D12634C"/>
     <w:multiLevelType w:val="hybridMultilevel"/>
     <w:tmpl w:val="798213F8"/>
@@ -52121,7 +53877,7 @@
       </w:pPr>
     </w:lvl>
   </w:abstractNum>
-  <w:abstractNum w:abstractNumId="20" w15:restartNumberingAfterBreak="0">
+  <w:abstractNum w:abstractNumId="22" w15:restartNumberingAfterBreak="0">
     <w:nsid w:val="53301853"/>
     <w:multiLevelType w:val="hybridMultilevel"/>
     <w:tmpl w:val="B302CAEE"/>
@@ -52210,7 +53966,7 @@
       </w:pPr>
     </w:lvl>
   </w:abstractNum>
-  <w:abstractNum w:abstractNumId="21" w15:restartNumberingAfterBreak="0">
+  <w:abstractNum w:abstractNumId="23" w15:restartNumberingAfterBreak="0">
     <w:nsid w:val="58964399"/>
     <w:multiLevelType w:val="hybridMultilevel"/>
     <w:tmpl w:val="1C80E278"/>
@@ -52323,7 +54079,7 @@
       </w:rPr>
     </w:lvl>
   </w:abstractNum>
-  <w:abstractNum w:abstractNumId="22" w15:restartNumberingAfterBreak="0">
+  <w:abstractNum w:abstractNumId="24" w15:restartNumberingAfterBreak="0">
     <w:nsid w:val="5A08231D"/>
     <w:multiLevelType w:val="multilevel"/>
     <w:tmpl w:val="99D64614"/>
@@ -52459,7 +54215,7 @@
       </w:rPr>
     </w:lvl>
   </w:abstractNum>
-  <w:abstractNum w:abstractNumId="23" w15:restartNumberingAfterBreak="0">
+  <w:abstractNum w:abstractNumId="25" w15:restartNumberingAfterBreak="0">
     <w:nsid w:val="5BF76033"/>
     <w:multiLevelType w:val="hybridMultilevel"/>
     <w:tmpl w:val="C2CA53DA"/>
@@ -52572,7 +54328,7 @@
       </w:rPr>
     </w:lvl>
   </w:abstractNum>
-  <w:abstractNum w:abstractNumId="24" w15:restartNumberingAfterBreak="0">
+  <w:abstractNum w:abstractNumId="26" w15:restartNumberingAfterBreak="0">
     <w:nsid w:val="68F13CB7"/>
     <w:multiLevelType w:val="hybridMultilevel"/>
     <w:tmpl w:val="0122C7D0"/>
@@ -52658,7 +54414,7 @@
       </w:pPr>
     </w:lvl>
   </w:abstractNum>
-  <w:abstractNum w:abstractNumId="25" w15:restartNumberingAfterBreak="0">
+  <w:abstractNum w:abstractNumId="27" w15:restartNumberingAfterBreak="0">
     <w:nsid w:val="71615F84"/>
     <w:multiLevelType w:val="hybridMultilevel"/>
     <w:tmpl w:val="D908ACA4"/>
@@ -52774,7 +54530,7 @@
       </w:rPr>
     </w:lvl>
   </w:abstractNum>
-  <w:abstractNum w:abstractNumId="26" w15:restartNumberingAfterBreak="0">
+  <w:abstractNum w:abstractNumId="28" w15:restartNumberingAfterBreak="0">
     <w:nsid w:val="7BDD1CBB"/>
     <w:multiLevelType w:val="hybridMultilevel"/>
     <w:tmpl w:val="F3BE81A0"/>
@@ -52887,7 +54643,7 @@
       </w:rPr>
     </w:lvl>
   </w:abstractNum>
-  <w:abstractNum w:abstractNumId="27" w15:restartNumberingAfterBreak="0">
+  <w:abstractNum w:abstractNumId="29" w15:restartNumberingAfterBreak="0">
     <w:nsid w:val="7EBE1EF5"/>
     <w:multiLevelType w:val="hybridMultilevel"/>
     <w:tmpl w:val="8B14F25E"/>
@@ -53004,43 +54760,43 @@
     </w:lvl>
   </w:abstractNum>
   <w:num w:numId="1">
-    <w:abstractNumId w:val="8"/>
+    <w:abstractNumId w:val="10"/>
   </w:num>
   <w:num w:numId="2">
-    <w:abstractNumId w:val="20"/>
+    <w:abstractNumId w:val="22"/>
   </w:num>
   <w:num w:numId="3">
-    <w:abstractNumId w:val="17"/>
+    <w:abstractNumId w:val="19"/>
   </w:num>
   <w:num w:numId="4">
-    <w:abstractNumId w:val="4"/>
+    <w:abstractNumId w:val="6"/>
   </w:num>
   <w:num w:numId="5">
-    <w:abstractNumId w:val="7"/>
+    <w:abstractNumId w:val="9"/>
   </w:num>
   <w:num w:numId="6">
     <w:abstractNumId w:val="0"/>
   </w:num>
   <w:num w:numId="7">
-    <w:abstractNumId w:val="12"/>
+    <w:abstractNumId w:val="14"/>
   </w:num>
   <w:num w:numId="8">
+    <w:abstractNumId w:val="26"/>
+  </w:num>
+  <w:num w:numId="9">
+    <w:abstractNumId w:val="28"/>
+  </w:num>
+  <w:num w:numId="10">
+    <w:abstractNumId w:val="20"/>
+  </w:num>
+  <w:num w:numId="11">
     <w:abstractNumId w:val="24"/>
   </w:num>
-  <w:num w:numId="9">
-    <w:abstractNumId w:val="26"/>
-  </w:num>
-  <w:num w:numId="10">
-    <w:abstractNumId w:val="18"/>
-  </w:num>
-  <w:num w:numId="11">
-    <w:abstractNumId w:val="22"/>
-  </w:num>
   <w:num w:numId="12">
-    <w:abstractNumId w:val="23"/>
+    <w:abstractNumId w:val="25"/>
   </w:num>
   <w:num w:numId="13">
-    <w:abstractNumId w:val="22"/>
+    <w:abstractNumId w:val="24"/>
     <w:lvlOverride w:ilvl="0">
       <w:startOverride w:val="1"/>
     </w:lvlOverride>
@@ -53070,10 +54826,10 @@
     </w:lvlOverride>
   </w:num>
   <w:num w:numId="14">
-    <w:abstractNumId w:val="3"/>
+    <w:abstractNumId w:val="5"/>
   </w:num>
   <w:num w:numId="15">
-    <w:abstractNumId w:val="22"/>
+    <w:abstractNumId w:val="24"/>
     <w:lvlOverride w:ilvl="0">
       <w:startOverride w:val="1"/>
     </w:lvlOverride>
@@ -53103,37 +54859,37 @@
     </w:lvlOverride>
   </w:num>
   <w:num w:numId="16">
-    <w:abstractNumId w:val="19"/>
+    <w:abstractNumId w:val="21"/>
   </w:num>
   <w:num w:numId="17">
-    <w:abstractNumId w:val="9"/>
+    <w:abstractNumId w:val="11"/>
   </w:num>
   <w:num w:numId="18">
-    <w:abstractNumId w:val="6"/>
+    <w:abstractNumId w:val="8"/>
   </w:num>
   <w:num w:numId="19">
-    <w:abstractNumId w:val="25"/>
+    <w:abstractNumId w:val="27"/>
   </w:num>
   <w:num w:numId="20">
-    <w:abstractNumId w:val="27"/>
+    <w:abstractNumId w:val="29"/>
   </w:num>
   <w:num w:numId="21">
-    <w:abstractNumId w:val="15"/>
+    <w:abstractNumId w:val="17"/>
   </w:num>
   <w:num w:numId="22">
-    <w:abstractNumId w:val="11"/>
+    <w:abstractNumId w:val="13"/>
   </w:num>
   <w:num w:numId="23">
-    <w:abstractNumId w:val="5"/>
+    <w:abstractNumId w:val="7"/>
   </w:num>
   <w:num w:numId="24">
-    <w:abstractNumId w:val="16"/>
+    <w:abstractNumId w:val="18"/>
   </w:num>
   <w:num w:numId="25">
     <w:abstractNumId w:val="1"/>
   </w:num>
   <w:num w:numId="26">
-    <w:abstractNumId w:val="22"/>
+    <w:abstractNumId w:val="24"/>
     <w:lvlOverride w:ilvl="0">
       <w:startOverride w:val="1"/>
     </w:lvlOverride>
@@ -53163,7 +54919,7 @@
     </w:lvlOverride>
   </w:num>
   <w:num w:numId="27">
-    <w:abstractNumId w:val="22"/>
+    <w:abstractNumId w:val="24"/>
     <w:lvlOverride w:ilvl="0">
       <w:startOverride w:val="1"/>
     </w:lvlOverride>
@@ -53193,19 +54949,25 @@
     </w:lvlOverride>
   </w:num>
   <w:num w:numId="28">
-    <w:abstractNumId w:val="13"/>
+    <w:abstractNumId w:val="15"/>
   </w:num>
   <w:num w:numId="29">
-    <w:abstractNumId w:val="2"/>
+    <w:abstractNumId w:val="4"/>
   </w:num>
   <w:num w:numId="30">
-    <w:abstractNumId w:val="14"/>
+    <w:abstractNumId w:val="16"/>
   </w:num>
   <w:num w:numId="31">
-    <w:abstractNumId w:val="21"/>
+    <w:abstractNumId w:val="23"/>
   </w:num>
   <w:num w:numId="32">
-    <w:abstractNumId w:val="10"/>
+    <w:abstractNumId w:val="12"/>
+  </w:num>
+  <w:num w:numId="33">
+    <w:abstractNumId w:val="3"/>
+  </w:num>
+  <w:num w:numId="34">
+    <w:abstractNumId w:val="2"/>
   </w:num>
 </w:numbering>
 </file>
@@ -54327,6 +56089,7 @@
     <w:rsid w:val="00193BA2"/>
     <w:rsid w:val="002E597D"/>
     <w:rsid w:val="00397144"/>
+    <w:rsid w:val="003B25A2"/>
     <w:rsid w:val="004773B1"/>
     <w:rsid w:val="004F3E9D"/>
     <w:rsid w:val="005B1F81"/>
@@ -54340,9 +56103,11 @@
     <w:rsid w:val="00896CC2"/>
     <w:rsid w:val="00915B08"/>
     <w:rsid w:val="009918AA"/>
+    <w:rsid w:val="009D49CC"/>
     <w:rsid w:val="00A52883"/>
     <w:rsid w:val="00A6781A"/>
     <w:rsid w:val="00AB0E09"/>
+    <w:rsid w:val="00B11F1A"/>
     <w:rsid w:val="00BC48FA"/>
     <w:rsid w:val="00C807FE"/>
     <w:rsid w:val="00C90C9A"/>
@@ -55186,7 +56951,7 @@
 </file>
 
 <file path=customXml/itemProps2.xml><?xml version="1.0" encoding="utf-8"?>
-<ds:datastoreItem xmlns:ds="http://schemas.openxmlformats.org/officeDocument/2006/customXml" ds:itemID="{3EFF26BE-9205-486C-9001-89C266C2322F}">
+<ds:datastoreItem xmlns:ds="http://schemas.openxmlformats.org/officeDocument/2006/customXml" ds:itemID="{5599AFCD-C215-4816-82D5-3ECFDD04E88A}">
   <ds:schemaRefs>
     <ds:schemaRef ds:uri="http://schemas.openxmlformats.org/officeDocument/2006/bibliography"/>
   </ds:schemaRefs>

</xml_diff>

<commit_message>
launching EASy within Eclipse 4.7.3 :)
</commit_message>
<xml_diff>
--- a/doc/developers_guide.docx
+++ b/doc/developers_guide.docx
@@ -643,7 +643,6 @@
             <w:calendar w:val="gregorian"/>
           </w:date>
         </w:sdtPr>
-        <w:sdtEndPr/>
         <w:sdtContent>
           <w:r>
             <w:rPr>
@@ -1318,8 +1317,6 @@
               </w:rPr>
               <w:t>, EASy system properties and configuration files.</w:t>
             </w:r>
-            <w:bookmarkStart w:id="0" w:name="_GoBack"/>
-            <w:bookmarkEnd w:id="0"/>
           </w:p>
         </w:tc>
       </w:tr>
@@ -1697,7 +1694,6 @@
           <w:docPartUnique/>
         </w:docPartObj>
       </w:sdtPr>
-      <w:sdtEndPr/>
       <w:sdtContent>
         <w:p>
           <w:pPr>
@@ -4674,7 +4670,7 @@
           <w:lang w:val="en-GB"/>
         </w:rPr>
       </w:pPr>
-      <w:bookmarkStart w:id="1" w:name="_Toc507257966"/>
+      <w:bookmarkStart w:id="0" w:name="_Toc507257966"/>
       <w:r>
         <w:rPr>
           <w:noProof/>
@@ -4683,7 +4679,7 @@
         <w:lastRenderedPageBreak/>
         <w:t>Introduction</w:t>
       </w:r>
-      <w:bookmarkEnd w:id="1"/>
+      <w:bookmarkEnd w:id="0"/>
     </w:p>
     <w:p>
       <w:pPr>
@@ -4986,8 +4982,8 @@
           <w:lang w:val="en-GB"/>
         </w:rPr>
       </w:pPr>
-      <w:bookmarkStart w:id="2" w:name="_Ref368666819"/>
-      <w:bookmarkStart w:id="3" w:name="_Toc507257967"/>
+      <w:bookmarkStart w:id="1" w:name="_Ref368666819"/>
+      <w:bookmarkStart w:id="2" w:name="_Toc507257967"/>
       <w:r>
         <w:rPr>
           <w:noProof/>
@@ -4996,282 +4992,282 @@
         <w:lastRenderedPageBreak/>
         <w:t>Installation</w:t>
       </w:r>
+      <w:bookmarkEnd w:id="1"/>
       <w:bookmarkEnd w:id="2"/>
+    </w:p>
+    <w:p>
+      <w:pPr>
+        <w:jc w:val="both"/>
+        <w:rPr>
+          <w:rFonts w:ascii="Candara" w:hAnsi="Candara"/>
+          <w:noProof/>
+          <w:lang w:val="en-GB"/>
+        </w:rPr>
+      </w:pPr>
+      <w:r>
+        <w:rPr>
+          <w:rFonts w:ascii="Candara" w:hAnsi="Candara"/>
+          <w:noProof/>
+          <w:lang w:val="en-GB"/>
+        </w:rPr>
+        <w:t xml:space="preserve">In this section, we will describe the installation of EASy-Producer. In order to guarantee a successful installation, we will introduce a set of mandatory prerequisites. This will be part of Section </w:t>
+      </w:r>
+      <w:r>
+        <w:rPr>
+          <w:rFonts w:ascii="Candara" w:hAnsi="Candara"/>
+          <w:noProof/>
+          <w:lang w:val="en-GB"/>
+        </w:rPr>
+        <w:fldChar w:fldCharType="begin"/>
+      </w:r>
+      <w:r>
+        <w:rPr>
+          <w:rFonts w:ascii="Candara" w:hAnsi="Candara"/>
+          <w:noProof/>
+          <w:lang w:val="en-GB"/>
+        </w:rPr>
+        <w:instrText xml:space="preserve"> REF _Ref342394480 \r \h </w:instrText>
+      </w:r>
+      <w:r>
+        <w:rPr>
+          <w:rFonts w:ascii="Candara" w:hAnsi="Candara"/>
+          <w:noProof/>
+          <w:lang w:val="en-GB"/>
+        </w:rPr>
+      </w:r>
+      <w:r>
+        <w:rPr>
+          <w:rFonts w:ascii="Candara" w:hAnsi="Candara"/>
+          <w:noProof/>
+          <w:lang w:val="en-GB"/>
+        </w:rPr>
+        <w:fldChar w:fldCharType="separate"/>
+      </w:r>
+      <w:r>
+        <w:rPr>
+          <w:rFonts w:ascii="Candara" w:hAnsi="Candara"/>
+          <w:noProof/>
+          <w:lang w:val="en-GB"/>
+        </w:rPr>
+        <w:t>2.1</w:t>
+      </w:r>
+      <w:r>
+        <w:rPr>
+          <w:rFonts w:ascii="Candara" w:hAnsi="Candara"/>
+          <w:noProof/>
+          <w:lang w:val="en-GB"/>
+        </w:rPr>
+        <w:fldChar w:fldCharType="end"/>
+      </w:r>
+      <w:r>
+        <w:rPr>
+          <w:rFonts w:ascii="Candara" w:hAnsi="Candara"/>
+          <w:noProof/>
+          <w:lang w:val="en-GB"/>
+        </w:rPr>
+        <w:t xml:space="preserve"> in which we will set up the environment for EASy-Producer. In Section </w:t>
+      </w:r>
+      <w:r>
+        <w:rPr>
+          <w:rFonts w:ascii="Candara" w:hAnsi="Candara"/>
+          <w:noProof/>
+          <w:lang w:val="en-GB"/>
+        </w:rPr>
+        <w:fldChar w:fldCharType="begin"/>
+      </w:r>
+      <w:r>
+        <w:rPr>
+          <w:rFonts w:ascii="Candara" w:hAnsi="Candara"/>
+          <w:noProof/>
+          <w:lang w:val="en-GB"/>
+        </w:rPr>
+        <w:instrText xml:space="preserve"> REF _Ref338257160 \r \h </w:instrText>
+      </w:r>
+      <w:r>
+        <w:rPr>
+          <w:rFonts w:ascii="Candara" w:hAnsi="Candara"/>
+          <w:noProof/>
+          <w:lang w:val="en-GB"/>
+        </w:rPr>
+      </w:r>
+      <w:r>
+        <w:rPr>
+          <w:rFonts w:ascii="Candara" w:hAnsi="Candara"/>
+          <w:noProof/>
+          <w:lang w:val="en-GB"/>
+        </w:rPr>
+        <w:fldChar w:fldCharType="separate"/>
+      </w:r>
+      <w:r>
+        <w:rPr>
+          <w:rFonts w:ascii="Candara" w:hAnsi="Candara"/>
+          <w:noProof/>
+          <w:lang w:val="en-GB"/>
+        </w:rPr>
+        <w:t>2.2</w:t>
+      </w:r>
+      <w:r>
+        <w:rPr>
+          <w:rFonts w:ascii="Candara" w:hAnsi="Candara"/>
+          <w:noProof/>
+          <w:lang w:val="en-GB"/>
+        </w:rPr>
+        <w:fldChar w:fldCharType="end"/>
+      </w:r>
+      <w:r>
+        <w:rPr>
+          <w:rFonts w:ascii="Candara" w:hAnsi="Candara"/>
+          <w:noProof/>
+          <w:lang w:val="en-GB"/>
+        </w:rPr>
+        <w:t xml:space="preserve">, we will describe the installation of the tool in a step-wise manner using the Eclipse update site mechanism and the EASy-Producer update site. Finally, Section </w:t>
+      </w:r>
+      <w:r>
+        <w:rPr>
+          <w:rFonts w:ascii="Candara" w:hAnsi="Candara"/>
+          <w:noProof/>
+          <w:lang w:val="en-GB"/>
+        </w:rPr>
+        <w:fldChar w:fldCharType="begin"/>
+      </w:r>
+      <w:r>
+        <w:rPr>
+          <w:rFonts w:ascii="Candara" w:hAnsi="Candara"/>
+          <w:noProof/>
+          <w:lang w:val="en-GB"/>
+        </w:rPr>
+        <w:instrText xml:space="preserve"> REF _Ref342394511 \r \h </w:instrText>
+      </w:r>
+      <w:r>
+        <w:rPr>
+          <w:rFonts w:ascii="Candara" w:hAnsi="Candara"/>
+          <w:noProof/>
+          <w:lang w:val="en-GB"/>
+        </w:rPr>
+      </w:r>
+      <w:r>
+        <w:rPr>
+          <w:rFonts w:ascii="Candara" w:hAnsi="Candara"/>
+          <w:noProof/>
+          <w:lang w:val="en-GB"/>
+        </w:rPr>
+        <w:fldChar w:fldCharType="separate"/>
+      </w:r>
+      <w:r>
+        <w:rPr>
+          <w:rFonts w:ascii="Candara" w:hAnsi="Candara"/>
+          <w:noProof/>
+          <w:lang w:val="en-GB"/>
+        </w:rPr>
+        <w:t>2.3</w:t>
+      </w:r>
+      <w:r>
+        <w:rPr>
+          <w:rFonts w:ascii="Candara" w:hAnsi="Candara"/>
+          <w:noProof/>
+          <w:lang w:val="en-GB"/>
+        </w:rPr>
+        <w:fldChar w:fldCharType="end"/>
+      </w:r>
+      <w:r>
+        <w:rPr>
+          <w:rFonts w:ascii="Candara" w:hAnsi="Candara"/>
+          <w:noProof/>
+          <w:lang w:val="en-GB"/>
+        </w:rPr>
+        <w:t xml:space="preserve"> </w:t>
+      </w:r>
+      <w:r>
+        <w:rPr>
+          <w:rFonts w:ascii="Candara" w:hAnsi="Candara"/>
+          <w:noProof/>
+          <w:lang w:val="en-GB"/>
+        </w:rPr>
+        <w:t xml:space="preserve">will give some technical recommendations, while Section </w:t>
+      </w:r>
+      <w:r>
+        <w:rPr>
+          <w:rFonts w:ascii="Candara" w:hAnsi="Candara"/>
+          <w:noProof/>
+          <w:lang w:val="en-GB"/>
+        </w:rPr>
+        <w:fldChar w:fldCharType="begin"/>
+      </w:r>
+      <w:r>
+        <w:rPr>
+          <w:rFonts w:ascii="Candara" w:hAnsi="Candara"/>
+          <w:noProof/>
+          <w:lang w:val="en-GB"/>
+        </w:rPr>
+        <w:instrText xml:space="preserve"> REF _Ref368644834 \r \h </w:instrText>
+      </w:r>
+      <w:r>
+        <w:rPr>
+          <w:rFonts w:ascii="Candara" w:hAnsi="Candara"/>
+          <w:noProof/>
+          <w:lang w:val="en-GB"/>
+        </w:rPr>
+      </w:r>
+      <w:r>
+        <w:rPr>
+          <w:rFonts w:ascii="Candara" w:hAnsi="Candara"/>
+          <w:noProof/>
+          <w:lang w:val="en-GB"/>
+        </w:rPr>
+        <w:fldChar w:fldCharType="separate"/>
+      </w:r>
+      <w:r>
+        <w:rPr>
+          <w:rFonts w:ascii="Candara" w:hAnsi="Candara"/>
+          <w:noProof/>
+          <w:lang w:val="en-GB"/>
+        </w:rPr>
+        <w:t>2.4</w:t>
+      </w:r>
+      <w:r>
+        <w:rPr>
+          <w:rFonts w:ascii="Candara" w:hAnsi="Candara"/>
+          <w:noProof/>
+          <w:lang w:val="en-GB"/>
+        </w:rPr>
+        <w:fldChar w:fldCharType="end"/>
+      </w:r>
+      <w:r>
+        <w:rPr>
+          <w:rFonts w:ascii="Candara" w:hAnsi="Candara"/>
+          <w:noProof/>
+          <w:lang w:val="en-GB"/>
+        </w:rPr>
+        <w:t>.</w:t>
+      </w:r>
+      <w:r>
+        <w:rPr>
+          <w:rFonts w:ascii="Candara" w:hAnsi="Candara"/>
+          <w:noProof/>
+          <w:lang w:val="en-GB"/>
+        </w:rPr>
+        <w:t xml:space="preserve"> introduces additional guides and specifications for EASy-Producer.</w:t>
+      </w:r>
+    </w:p>
+    <w:p>
+      <w:pPr>
+        <w:pStyle w:val="Heading2"/>
+        <w:rPr>
+          <w:noProof/>
+          <w:lang w:val="en-GB"/>
+        </w:rPr>
+      </w:pPr>
+      <w:bookmarkStart w:id="3" w:name="_Ref342394480"/>
+      <w:bookmarkStart w:id="4" w:name="_Toc507257968"/>
+      <w:r>
+        <w:rPr>
+          <w:noProof/>
+          <w:lang w:val="en-GB"/>
+        </w:rPr>
+        <w:t>Prerequisites</w:t>
+      </w:r>
       <w:bookmarkEnd w:id="3"/>
-    </w:p>
-    <w:p>
-      <w:pPr>
-        <w:jc w:val="both"/>
-        <w:rPr>
-          <w:rFonts w:ascii="Candara" w:hAnsi="Candara"/>
-          <w:noProof/>
-          <w:lang w:val="en-GB"/>
-        </w:rPr>
-      </w:pPr>
-      <w:r>
-        <w:rPr>
-          <w:rFonts w:ascii="Candara" w:hAnsi="Candara"/>
-          <w:noProof/>
-          <w:lang w:val="en-GB"/>
-        </w:rPr>
-        <w:t xml:space="preserve">In this section, we will describe the installation of EASy-Producer. In order to guarantee a successful installation, we will introduce a set of mandatory prerequisites. This will be part of Section </w:t>
-      </w:r>
-      <w:r>
-        <w:rPr>
-          <w:rFonts w:ascii="Candara" w:hAnsi="Candara"/>
-          <w:noProof/>
-          <w:lang w:val="en-GB"/>
-        </w:rPr>
-        <w:fldChar w:fldCharType="begin"/>
-      </w:r>
-      <w:r>
-        <w:rPr>
-          <w:rFonts w:ascii="Candara" w:hAnsi="Candara"/>
-          <w:noProof/>
-          <w:lang w:val="en-GB"/>
-        </w:rPr>
-        <w:instrText xml:space="preserve"> REF _Ref342394480 \r \h </w:instrText>
-      </w:r>
-      <w:r>
-        <w:rPr>
-          <w:rFonts w:ascii="Candara" w:hAnsi="Candara"/>
-          <w:noProof/>
-          <w:lang w:val="en-GB"/>
-        </w:rPr>
-      </w:r>
-      <w:r>
-        <w:rPr>
-          <w:rFonts w:ascii="Candara" w:hAnsi="Candara"/>
-          <w:noProof/>
-          <w:lang w:val="en-GB"/>
-        </w:rPr>
-        <w:fldChar w:fldCharType="separate"/>
-      </w:r>
-      <w:r>
-        <w:rPr>
-          <w:rFonts w:ascii="Candara" w:hAnsi="Candara"/>
-          <w:noProof/>
-          <w:lang w:val="en-GB"/>
-        </w:rPr>
-        <w:t>2.1</w:t>
-      </w:r>
-      <w:r>
-        <w:rPr>
-          <w:rFonts w:ascii="Candara" w:hAnsi="Candara"/>
-          <w:noProof/>
-          <w:lang w:val="en-GB"/>
-        </w:rPr>
-        <w:fldChar w:fldCharType="end"/>
-      </w:r>
-      <w:r>
-        <w:rPr>
-          <w:rFonts w:ascii="Candara" w:hAnsi="Candara"/>
-          <w:noProof/>
-          <w:lang w:val="en-GB"/>
-        </w:rPr>
-        <w:t xml:space="preserve"> in which we will set up the environment for EASy-Producer. In Section </w:t>
-      </w:r>
-      <w:r>
-        <w:rPr>
-          <w:rFonts w:ascii="Candara" w:hAnsi="Candara"/>
-          <w:noProof/>
-          <w:lang w:val="en-GB"/>
-        </w:rPr>
-        <w:fldChar w:fldCharType="begin"/>
-      </w:r>
-      <w:r>
-        <w:rPr>
-          <w:rFonts w:ascii="Candara" w:hAnsi="Candara"/>
-          <w:noProof/>
-          <w:lang w:val="en-GB"/>
-        </w:rPr>
-        <w:instrText xml:space="preserve"> REF _Ref338257160 \r \h </w:instrText>
-      </w:r>
-      <w:r>
-        <w:rPr>
-          <w:rFonts w:ascii="Candara" w:hAnsi="Candara"/>
-          <w:noProof/>
-          <w:lang w:val="en-GB"/>
-        </w:rPr>
-      </w:r>
-      <w:r>
-        <w:rPr>
-          <w:rFonts w:ascii="Candara" w:hAnsi="Candara"/>
-          <w:noProof/>
-          <w:lang w:val="en-GB"/>
-        </w:rPr>
-        <w:fldChar w:fldCharType="separate"/>
-      </w:r>
-      <w:r>
-        <w:rPr>
-          <w:rFonts w:ascii="Candara" w:hAnsi="Candara"/>
-          <w:noProof/>
-          <w:lang w:val="en-GB"/>
-        </w:rPr>
-        <w:t>2.2</w:t>
-      </w:r>
-      <w:r>
-        <w:rPr>
-          <w:rFonts w:ascii="Candara" w:hAnsi="Candara"/>
-          <w:noProof/>
-          <w:lang w:val="en-GB"/>
-        </w:rPr>
-        <w:fldChar w:fldCharType="end"/>
-      </w:r>
-      <w:r>
-        <w:rPr>
-          <w:rFonts w:ascii="Candara" w:hAnsi="Candara"/>
-          <w:noProof/>
-          <w:lang w:val="en-GB"/>
-        </w:rPr>
-        <w:t xml:space="preserve">, we will describe the installation of the tool in a step-wise manner using the Eclipse update site mechanism and the EASy-Producer update site. Finally, Section </w:t>
-      </w:r>
-      <w:r>
-        <w:rPr>
-          <w:rFonts w:ascii="Candara" w:hAnsi="Candara"/>
-          <w:noProof/>
-          <w:lang w:val="en-GB"/>
-        </w:rPr>
-        <w:fldChar w:fldCharType="begin"/>
-      </w:r>
-      <w:r>
-        <w:rPr>
-          <w:rFonts w:ascii="Candara" w:hAnsi="Candara"/>
-          <w:noProof/>
-          <w:lang w:val="en-GB"/>
-        </w:rPr>
-        <w:instrText xml:space="preserve"> REF _Ref342394511 \r \h </w:instrText>
-      </w:r>
-      <w:r>
-        <w:rPr>
-          <w:rFonts w:ascii="Candara" w:hAnsi="Candara"/>
-          <w:noProof/>
-          <w:lang w:val="en-GB"/>
-        </w:rPr>
-      </w:r>
-      <w:r>
-        <w:rPr>
-          <w:rFonts w:ascii="Candara" w:hAnsi="Candara"/>
-          <w:noProof/>
-          <w:lang w:val="en-GB"/>
-        </w:rPr>
-        <w:fldChar w:fldCharType="separate"/>
-      </w:r>
-      <w:r>
-        <w:rPr>
-          <w:rFonts w:ascii="Candara" w:hAnsi="Candara"/>
-          <w:noProof/>
-          <w:lang w:val="en-GB"/>
-        </w:rPr>
-        <w:t>2.3</w:t>
-      </w:r>
-      <w:r>
-        <w:rPr>
-          <w:rFonts w:ascii="Candara" w:hAnsi="Candara"/>
-          <w:noProof/>
-          <w:lang w:val="en-GB"/>
-        </w:rPr>
-        <w:fldChar w:fldCharType="end"/>
-      </w:r>
-      <w:r>
-        <w:rPr>
-          <w:rFonts w:ascii="Candara" w:hAnsi="Candara"/>
-          <w:noProof/>
-          <w:lang w:val="en-GB"/>
-        </w:rPr>
-        <w:t xml:space="preserve"> </w:t>
-      </w:r>
-      <w:r>
-        <w:rPr>
-          <w:rFonts w:ascii="Candara" w:hAnsi="Candara"/>
-          <w:noProof/>
-          <w:lang w:val="en-GB"/>
-        </w:rPr>
-        <w:t xml:space="preserve">will give some technical recommendations, while Section </w:t>
-      </w:r>
-      <w:r>
-        <w:rPr>
-          <w:rFonts w:ascii="Candara" w:hAnsi="Candara"/>
-          <w:noProof/>
-          <w:lang w:val="en-GB"/>
-        </w:rPr>
-        <w:fldChar w:fldCharType="begin"/>
-      </w:r>
-      <w:r>
-        <w:rPr>
-          <w:rFonts w:ascii="Candara" w:hAnsi="Candara"/>
-          <w:noProof/>
-          <w:lang w:val="en-GB"/>
-        </w:rPr>
-        <w:instrText xml:space="preserve"> REF _Ref368644834 \r \h </w:instrText>
-      </w:r>
-      <w:r>
-        <w:rPr>
-          <w:rFonts w:ascii="Candara" w:hAnsi="Candara"/>
-          <w:noProof/>
-          <w:lang w:val="en-GB"/>
-        </w:rPr>
-      </w:r>
-      <w:r>
-        <w:rPr>
-          <w:rFonts w:ascii="Candara" w:hAnsi="Candara"/>
-          <w:noProof/>
-          <w:lang w:val="en-GB"/>
-        </w:rPr>
-        <w:fldChar w:fldCharType="separate"/>
-      </w:r>
-      <w:r>
-        <w:rPr>
-          <w:rFonts w:ascii="Candara" w:hAnsi="Candara"/>
-          <w:noProof/>
-          <w:lang w:val="en-GB"/>
-        </w:rPr>
-        <w:t>2.4</w:t>
-      </w:r>
-      <w:r>
-        <w:rPr>
-          <w:rFonts w:ascii="Candara" w:hAnsi="Candara"/>
-          <w:noProof/>
-          <w:lang w:val="en-GB"/>
-        </w:rPr>
-        <w:fldChar w:fldCharType="end"/>
-      </w:r>
-      <w:r>
-        <w:rPr>
-          <w:rFonts w:ascii="Candara" w:hAnsi="Candara"/>
-          <w:noProof/>
-          <w:lang w:val="en-GB"/>
-        </w:rPr>
-        <w:t>.</w:t>
-      </w:r>
-      <w:r>
-        <w:rPr>
-          <w:rFonts w:ascii="Candara" w:hAnsi="Candara"/>
-          <w:noProof/>
-          <w:lang w:val="en-GB"/>
-        </w:rPr>
-        <w:t xml:space="preserve"> introduces additional guides and specifications for EASy-Producer.</w:t>
-      </w:r>
-    </w:p>
-    <w:p>
-      <w:pPr>
-        <w:pStyle w:val="Heading2"/>
-        <w:rPr>
-          <w:noProof/>
-          <w:lang w:val="en-GB"/>
-        </w:rPr>
-      </w:pPr>
-      <w:bookmarkStart w:id="4" w:name="_Ref342394480"/>
-      <w:bookmarkStart w:id="5" w:name="_Toc507257968"/>
-      <w:r>
-        <w:rPr>
-          <w:noProof/>
-          <w:lang w:val="en-GB"/>
-        </w:rPr>
-        <w:t>Prerequisites</w:t>
-      </w:r>
       <w:bookmarkEnd w:id="4"/>
-      <w:bookmarkEnd w:id="5"/>
     </w:p>
     <w:p>
       <w:pPr>
@@ -5499,10 +5495,10 @@
           <w:lang w:val="en-GB"/>
         </w:rPr>
       </w:pPr>
-      <w:bookmarkStart w:id="6" w:name="_Ref338257160"/>
-      <w:bookmarkStart w:id="7" w:name="_Ref338259658"/>
-      <w:bookmarkStart w:id="8" w:name="_Toc338688610"/>
-      <w:bookmarkStart w:id="9" w:name="_Toc507257969"/>
+      <w:bookmarkStart w:id="5" w:name="_Ref338257160"/>
+      <w:bookmarkStart w:id="6" w:name="_Ref338259658"/>
+      <w:bookmarkStart w:id="7" w:name="_Toc338688610"/>
+      <w:bookmarkStart w:id="8" w:name="_Toc507257969"/>
       <w:r>
         <w:rPr>
           <w:noProof/>
@@ -5510,10 +5506,10 @@
         </w:rPr>
         <w:t>Installation: Step by Step</w:t>
       </w:r>
+      <w:bookmarkEnd w:id="5"/>
       <w:bookmarkEnd w:id="6"/>
       <w:bookmarkEnd w:id="7"/>
       <w:bookmarkEnd w:id="8"/>
-      <w:bookmarkEnd w:id="9"/>
     </w:p>
     <w:p>
       <w:pPr>
@@ -5707,7 +5703,7 @@
           <w:lang w:val="en-GB"/>
         </w:rPr>
       </w:pPr>
-      <w:bookmarkStart w:id="10" w:name="_Ref342394594"/>
+      <w:bookmarkStart w:id="9" w:name="_Ref342394594"/>
       <w:r>
         <w:rPr>
           <w:noProof/>
@@ -5756,7 +5752,7 @@
         </w:rPr>
         <w:fldChar w:fldCharType="end"/>
       </w:r>
-      <w:bookmarkEnd w:id="10"/>
+      <w:bookmarkEnd w:id="9"/>
       <w:r>
         <w:rPr>
           <w:noProof/>
@@ -5934,7 +5930,7 @@
           <w:lang w:val="en-GB"/>
         </w:rPr>
       </w:pPr>
-      <w:bookmarkStart w:id="11" w:name="_Ref342394606"/>
+      <w:bookmarkStart w:id="10" w:name="_Ref342394606"/>
       <w:r>
         <w:rPr>
           <w:noProof/>
@@ -5983,7 +5979,7 @@
         </w:rPr>
         <w:fldChar w:fldCharType="end"/>
       </w:r>
-      <w:bookmarkEnd w:id="11"/>
+      <w:bookmarkEnd w:id="10"/>
       <w:r>
         <w:rPr>
           <w:noProof/>
@@ -6304,8 +6300,8 @@
           <w:lang w:val="en-GB"/>
         </w:rPr>
       </w:pPr>
-      <w:bookmarkStart w:id="12" w:name="_Ref342394511"/>
-      <w:bookmarkStart w:id="13" w:name="_Toc507257970"/>
+      <w:bookmarkStart w:id="11" w:name="_Ref342394511"/>
+      <w:bookmarkStart w:id="12" w:name="_Toc507257970"/>
       <w:r>
         <w:rPr>
           <w:noProof/>
@@ -6320,8 +6316,8 @@
         </w:rPr>
         <w:t>Recommendations</w:t>
       </w:r>
+      <w:bookmarkEnd w:id="11"/>
       <w:bookmarkEnd w:id="12"/>
-      <w:bookmarkEnd w:id="13"/>
     </w:p>
     <w:p>
       <w:pPr>
@@ -6460,8 +6456,8 @@
           <w:lang w:val="en-GB"/>
         </w:rPr>
       </w:pPr>
-      <w:bookmarkStart w:id="14" w:name="_Ref368644834"/>
-      <w:bookmarkStart w:id="15" w:name="_Toc507257971"/>
+      <w:bookmarkStart w:id="13" w:name="_Ref368644834"/>
+      <w:bookmarkStart w:id="14" w:name="_Toc507257971"/>
       <w:r>
         <w:rPr>
           <w:noProof/>
@@ -6469,8 +6465,8 @@
         </w:rPr>
         <w:t>Further Guides and Specifications</w:t>
       </w:r>
+      <w:bookmarkEnd w:id="13"/>
       <w:bookmarkEnd w:id="14"/>
-      <w:bookmarkEnd w:id="15"/>
     </w:p>
     <w:p>
       <w:pPr>
@@ -6699,8 +6695,8 @@
           <w:lang w:val="en-GB"/>
         </w:rPr>
       </w:pPr>
-      <w:bookmarkStart w:id="16" w:name="_Ref368666899"/>
-      <w:bookmarkStart w:id="17" w:name="_Toc507257972"/>
+      <w:bookmarkStart w:id="15" w:name="_Ref368666899"/>
+      <w:bookmarkStart w:id="16" w:name="_Toc507257972"/>
       <w:r>
         <w:rPr>
           <w:noProof/>
@@ -6723,8 +6719,8 @@
         </w:rPr>
         <w:t>s</w:t>
       </w:r>
+      <w:bookmarkEnd w:id="15"/>
       <w:bookmarkEnd w:id="16"/>
-      <w:bookmarkEnd w:id="17"/>
     </w:p>
     <w:p>
       <w:pPr>
@@ -7573,8 +7569,8 @@
           <w:lang w:val="en-GB"/>
         </w:rPr>
       </w:pPr>
-      <w:bookmarkStart w:id="18" w:name="_Ref333933818"/>
-      <w:bookmarkStart w:id="19" w:name="_Toc507257973"/>
+      <w:bookmarkStart w:id="17" w:name="_Ref333933818"/>
+      <w:bookmarkStart w:id="18" w:name="_Toc507257973"/>
       <w:r>
         <w:rPr>
           <w:noProof/>
@@ -7742,392 +7738,392 @@
         </w:rPr>
         <w:t>ew Instantiator</w:t>
       </w:r>
+      <w:bookmarkEnd w:id="17"/>
       <w:bookmarkEnd w:id="18"/>
+    </w:p>
+    <w:p>
+      <w:pPr>
+        <w:jc w:val="both"/>
+        <w:rPr>
+          <w:rFonts w:ascii="Candara" w:hAnsi="Candara"/>
+          <w:noProof/>
+          <w:lang w:val="en-GB"/>
+        </w:rPr>
+      </w:pPr>
+      <w:r>
+        <w:rPr>
+          <w:rFonts w:ascii="Candara" w:hAnsi="Candara"/>
+          <w:noProof/>
+          <w:lang w:val="en-GB"/>
+        </w:rPr>
+        <w:t>An instantiator is an external and maybe third-party tool that proce</w:t>
+      </w:r>
+      <w:r>
+        <w:rPr>
+          <w:rFonts w:ascii="Candara" w:hAnsi="Candara"/>
+          <w:noProof/>
+          <w:lang w:val="en-GB"/>
+        </w:rPr>
+        <w:t>sses product line arte</w:t>
+      </w:r>
+      <w:r>
+        <w:rPr>
+          <w:rFonts w:ascii="Candara" w:hAnsi="Candara"/>
+          <w:noProof/>
+          <w:lang w:val="en-GB"/>
+        </w:rPr>
+        <w:t>facts in its</w:t>
+      </w:r>
+      <w:r>
+        <w:rPr>
+          <w:rFonts w:ascii="Candara" w:hAnsi="Candara"/>
+          <w:noProof/>
+          <w:lang w:val="en-GB"/>
+        </w:rPr>
+        <w:t xml:space="preserve"> specific way. For example, the Velocity </w:t>
+      </w:r>
+      <w:r>
+        <w:rPr>
+          <w:rFonts w:ascii="Candara" w:hAnsi="Candara"/>
+          <w:noProof/>
+          <w:lang w:val="en-GB"/>
+        </w:rPr>
+        <w:t>i</w:t>
+      </w:r>
+      <w:r>
+        <w:rPr>
+          <w:rFonts w:ascii="Candara" w:hAnsi="Candara"/>
+          <w:noProof/>
+          <w:lang w:val="en-GB"/>
+        </w:rPr>
+        <w:t xml:space="preserve">nstantiator, which is shipped as a default instantiator with </w:t>
+      </w:r>
+      <w:r>
+        <w:rPr>
+          <w:rFonts w:ascii="Candara" w:hAnsi="Candara"/>
+          <w:noProof/>
+          <w:lang w:val="en-GB"/>
+        </w:rPr>
+        <w:t>EASy-Producer</w:t>
+      </w:r>
+      <w:r>
+        <w:rPr>
+          <w:rFonts w:ascii="Candara" w:hAnsi="Candara"/>
+          <w:noProof/>
+          <w:lang w:val="en-GB"/>
+        </w:rPr>
+        <w:t xml:space="preserve">, resolves Velocity-specific tags within Java </w:t>
+      </w:r>
+      <w:r>
+        <w:rPr>
+          <w:rFonts w:ascii="Candara" w:hAnsi="Candara"/>
+          <w:noProof/>
+          <w:lang w:val="en-GB"/>
+        </w:rPr>
+        <w:t>code</w:t>
+      </w:r>
+      <w:r>
+        <w:rPr>
+          <w:rFonts w:ascii="Candara" w:hAnsi="Candara"/>
+          <w:noProof/>
+          <w:lang w:val="en-GB"/>
+        </w:rPr>
+        <w:t xml:space="preserve"> in accordance to a specific configuration</w:t>
+      </w:r>
+      <w:r>
+        <w:rPr>
+          <w:rStyle w:val="FootnoteReference"/>
+          <w:rFonts w:ascii="Candara" w:hAnsi="Candara"/>
+          <w:noProof/>
+          <w:lang w:val="en-GB"/>
+        </w:rPr>
+        <w:footnoteReference w:id="5"/>
+      </w:r>
+      <w:r>
+        <w:rPr>
+          <w:rFonts w:ascii="Candara" w:hAnsi="Candara"/>
+          <w:noProof/>
+          <w:lang w:val="en-GB"/>
+        </w:rPr>
+        <w:t xml:space="preserve">. </w:t>
+      </w:r>
+      <w:r>
+        <w:rPr>
+          <w:rFonts w:ascii="Candara" w:hAnsi="Candara"/>
+          <w:noProof/>
+          <w:lang w:val="en-GB"/>
+        </w:rPr>
+        <w:t xml:space="preserve">This resolution capability allows deriving individual product variants based on the configuration values and the corresponding manipulation of Java code. </w:t>
+      </w:r>
+      <w:r>
+        <w:rPr>
+          <w:rFonts w:ascii="Candara" w:hAnsi="Candara"/>
+          <w:noProof/>
+          <w:lang w:val="en-GB"/>
+        </w:rPr>
+        <w:t xml:space="preserve">However, the default instantiators of </w:t>
+      </w:r>
+      <w:r>
+        <w:rPr>
+          <w:rFonts w:ascii="Candara" w:hAnsi="Candara"/>
+          <w:noProof/>
+          <w:lang w:val="en-GB"/>
+        </w:rPr>
+        <w:t>EASy-Producer</w:t>
+      </w:r>
+      <w:r>
+        <w:rPr>
+          <w:rFonts w:ascii="Candara" w:hAnsi="Candara"/>
+          <w:noProof/>
+          <w:lang w:val="en-GB"/>
+        </w:rPr>
+        <w:t xml:space="preserve"> may be insufficient in some situations.</w:t>
+      </w:r>
+      <w:r>
+        <w:rPr>
+          <w:rFonts w:ascii="Candara" w:hAnsi="Candara"/>
+          <w:noProof/>
+          <w:lang w:val="en-GB"/>
+        </w:rPr>
+        <w:t xml:space="preserve"> </w:t>
+      </w:r>
+      <w:r>
+        <w:rPr>
+          <w:rFonts w:ascii="Candara" w:hAnsi="Candara"/>
+          <w:noProof/>
+          <w:lang w:val="en-GB"/>
+        </w:rPr>
+        <w:t xml:space="preserve">Further, in some situations it is the better choice to realize a proper integration, e.g., if a legacy executable is used for instantiation (this may be called directly from VIL) and the modified artefacts shall be passed back to VIL (this is not generically supported). </w:t>
+      </w:r>
+      <w:r>
+        <w:rPr>
+          <w:rFonts w:ascii="Candara" w:hAnsi="Candara"/>
+          <w:noProof/>
+          <w:lang w:val="en-GB"/>
+        </w:rPr>
+        <w:t xml:space="preserve">Thus, we provide a simple extension mechanism for integrating custom instantiators with </w:t>
+      </w:r>
+      <w:r>
+        <w:rPr>
+          <w:rFonts w:ascii="Candara" w:hAnsi="Candara"/>
+          <w:noProof/>
+          <w:lang w:val="en-GB"/>
+        </w:rPr>
+        <w:t>EASy-Producer</w:t>
+      </w:r>
+      <w:r>
+        <w:rPr>
+          <w:rFonts w:ascii="Candara" w:hAnsi="Candara"/>
+          <w:noProof/>
+          <w:lang w:val="en-GB"/>
+        </w:rPr>
+        <w:t>.</w:t>
+      </w:r>
+    </w:p>
+    <w:p>
+      <w:pPr>
+        <w:jc w:val="both"/>
+        <w:rPr>
+          <w:rFonts w:ascii="Candara" w:hAnsi="Candara"/>
+          <w:noProof/>
+          <w:lang w:val="en-GB"/>
+        </w:rPr>
+      </w:pPr>
+      <w:r>
+        <w:rPr>
+          <w:rFonts w:ascii="Candara" w:hAnsi="Candara"/>
+          <w:noProof/>
+          <w:lang w:val="en-GB"/>
+        </w:rPr>
+        <w:t xml:space="preserve">In </w:t>
+      </w:r>
+      <w:r>
+        <w:rPr>
+          <w:rFonts w:ascii="Candara" w:hAnsi="Candara"/>
+          <w:noProof/>
+          <w:lang w:val="en-GB"/>
+        </w:rPr>
+        <w:t>the first part of this</w:t>
+      </w:r>
+      <w:r>
+        <w:rPr>
+          <w:rFonts w:ascii="Candara" w:hAnsi="Candara"/>
+          <w:noProof/>
+          <w:lang w:val="en-GB"/>
+        </w:rPr>
+        <w:t xml:space="preserve"> section, we will </w:t>
+      </w:r>
+      <w:r>
+        <w:rPr>
+          <w:rFonts w:ascii="Candara" w:hAnsi="Candara"/>
+          <w:noProof/>
+          <w:lang w:val="en-GB"/>
+        </w:rPr>
+        <w:t>introduce the basic instantiation concept of EASy-Producer to form a common understand</w:t>
+      </w:r>
+      <w:r>
+        <w:rPr>
+          <w:rFonts w:ascii="Candara" w:hAnsi="Candara"/>
+          <w:noProof/>
+          <w:lang w:val="en-GB"/>
+        </w:rPr>
+        <w:t>ing</w:t>
+      </w:r>
+      <w:r>
+        <w:rPr>
+          <w:rFonts w:ascii="Candara" w:hAnsi="Candara"/>
+          <w:noProof/>
+          <w:lang w:val="en-GB"/>
+        </w:rPr>
+        <w:t xml:space="preserve"> of how an instantiator works. In the second part, we will </w:t>
+      </w:r>
+      <w:r>
+        <w:rPr>
+          <w:rFonts w:ascii="Candara" w:hAnsi="Candara"/>
+          <w:noProof/>
+          <w:lang w:val="en-GB"/>
+        </w:rPr>
+        <w:t xml:space="preserve">describe how to set-up a </w:t>
+      </w:r>
+      <w:r>
+        <w:rPr>
+          <w:rFonts w:ascii="Candara" w:hAnsi="Candara"/>
+          <w:noProof/>
+          <w:lang w:val="en-GB"/>
+        </w:rPr>
+        <w:t>new plug-in project in Eclipse</w:t>
+      </w:r>
+      <w:r>
+        <w:rPr>
+          <w:rFonts w:ascii="Candara" w:hAnsi="Candara"/>
+          <w:noProof/>
+          <w:lang w:val="en-GB"/>
+        </w:rPr>
+        <w:t xml:space="preserve"> for implementing a custom instantiator</w:t>
+      </w:r>
+      <w:r>
+        <w:rPr>
+          <w:rFonts w:ascii="Candara" w:hAnsi="Candara"/>
+          <w:noProof/>
+          <w:lang w:val="en-GB"/>
+        </w:rPr>
+        <w:t xml:space="preserve">. </w:t>
+      </w:r>
+      <w:r>
+        <w:rPr>
+          <w:rFonts w:ascii="Candara" w:hAnsi="Candara"/>
+          <w:noProof/>
+          <w:lang w:val="en-GB"/>
+        </w:rPr>
+        <w:t xml:space="preserve">This also includes the specific configurations that have to be done to utilize the automated search and integration mechanism provided by </w:t>
+      </w:r>
+      <w:r>
+        <w:rPr>
+          <w:rFonts w:ascii="Candara" w:hAnsi="Candara"/>
+          <w:noProof/>
+          <w:lang w:val="en-GB"/>
+        </w:rPr>
+        <w:t>Eclipse Dynamis Services</w:t>
+      </w:r>
+      <w:r>
+        <w:rPr>
+          <w:rFonts w:ascii="Candara" w:hAnsi="Candara"/>
+          <w:noProof/>
+          <w:lang w:val="en-GB"/>
+        </w:rPr>
+        <w:t xml:space="preserve">. The </w:t>
+      </w:r>
+      <w:r>
+        <w:rPr>
+          <w:rFonts w:ascii="Candara" w:hAnsi="Candara"/>
+          <w:noProof/>
+          <w:lang w:val="en-GB"/>
+        </w:rPr>
+        <w:t>third</w:t>
+      </w:r>
+      <w:r>
+        <w:rPr>
+          <w:rFonts w:ascii="Candara" w:hAnsi="Candara"/>
+          <w:noProof/>
+          <w:lang w:val="en-GB"/>
+        </w:rPr>
+        <w:t xml:space="preserve"> part will discuss the methods that are required when implementing a new instantiator. The focus of this part will be on how, when and why </w:t>
+      </w:r>
+      <w:r>
+        <w:rPr>
+          <w:rFonts w:ascii="Candara" w:hAnsi="Candara"/>
+          <w:noProof/>
+          <w:lang w:val="en-GB"/>
+        </w:rPr>
+        <w:t>EASy-Producer</w:t>
+      </w:r>
+      <w:r>
+        <w:rPr>
+          <w:rFonts w:ascii="Candara" w:hAnsi="Candara"/>
+          <w:noProof/>
+          <w:lang w:val="en-GB"/>
+        </w:rPr>
+        <w:t xml:space="preserve"> invokes specific methods of an instantiator. In the </w:t>
+      </w:r>
+      <w:r>
+        <w:rPr>
+          <w:rFonts w:ascii="Candara" w:hAnsi="Candara"/>
+          <w:noProof/>
+          <w:lang w:val="en-GB"/>
+        </w:rPr>
+        <w:t>fourth</w:t>
+      </w:r>
+      <w:r>
+        <w:rPr>
+          <w:rFonts w:ascii="Candara" w:hAnsi="Candara"/>
+          <w:noProof/>
+          <w:lang w:val="en-GB"/>
+        </w:rPr>
+        <w:t xml:space="preserve"> part, we will finally show how to integrate a new </w:t>
+      </w:r>
+      <w:r>
+        <w:rPr>
+          <w:rFonts w:ascii="Candara" w:hAnsi="Candara"/>
+          <w:noProof/>
+          <w:lang w:val="en-GB"/>
+        </w:rPr>
+        <w:t>instantiator</w:t>
+      </w:r>
+      <w:r>
+        <w:rPr>
+          <w:rFonts w:ascii="Candara" w:hAnsi="Candara"/>
+          <w:noProof/>
+          <w:lang w:val="en-GB"/>
+        </w:rPr>
+        <w:t>.</w:t>
+      </w:r>
+    </w:p>
+    <w:p>
+      <w:pPr>
+        <w:pStyle w:val="Heading3"/>
+        <w:rPr>
+          <w:noProof/>
+          <w:lang w:val="en-GB"/>
+        </w:rPr>
+      </w:pPr>
+      <w:bookmarkStart w:id="19" w:name="_Toc507257974"/>
+      <w:bookmarkStart w:id="20" w:name="_Ref333945429"/>
+      <w:bookmarkStart w:id="21" w:name="_Ref335053470"/>
+      <w:r>
+        <w:rPr>
+          <w:noProof/>
+          <w:lang w:val="en-GB"/>
+        </w:rPr>
+        <w:t>Instantiation Concept</w:t>
+      </w:r>
+      <w:r>
+        <w:rPr>
+          <w:noProof/>
+          <w:lang w:val="en-GB"/>
+        </w:rPr>
+        <w:t xml:space="preserve"> in EASy-Producer</w:t>
+      </w:r>
       <w:bookmarkEnd w:id="19"/>
-    </w:p>
-    <w:p>
-      <w:pPr>
-        <w:jc w:val="both"/>
-        <w:rPr>
-          <w:rFonts w:ascii="Candara" w:hAnsi="Candara"/>
-          <w:noProof/>
-          <w:lang w:val="en-GB"/>
-        </w:rPr>
-      </w:pPr>
-      <w:r>
-        <w:rPr>
-          <w:rFonts w:ascii="Candara" w:hAnsi="Candara"/>
-          <w:noProof/>
-          <w:lang w:val="en-GB"/>
-        </w:rPr>
-        <w:t>An instantiator is an external and maybe third-party tool that proce</w:t>
-      </w:r>
-      <w:r>
-        <w:rPr>
-          <w:rFonts w:ascii="Candara" w:hAnsi="Candara"/>
-          <w:noProof/>
-          <w:lang w:val="en-GB"/>
-        </w:rPr>
-        <w:t>sses product line arte</w:t>
-      </w:r>
-      <w:r>
-        <w:rPr>
-          <w:rFonts w:ascii="Candara" w:hAnsi="Candara"/>
-          <w:noProof/>
-          <w:lang w:val="en-GB"/>
-        </w:rPr>
-        <w:t>facts in its</w:t>
-      </w:r>
-      <w:r>
-        <w:rPr>
-          <w:rFonts w:ascii="Candara" w:hAnsi="Candara"/>
-          <w:noProof/>
-          <w:lang w:val="en-GB"/>
-        </w:rPr>
-        <w:t xml:space="preserve"> specific way. For example, the Velocity </w:t>
-      </w:r>
-      <w:r>
-        <w:rPr>
-          <w:rFonts w:ascii="Candara" w:hAnsi="Candara"/>
-          <w:noProof/>
-          <w:lang w:val="en-GB"/>
-        </w:rPr>
-        <w:t>i</w:t>
-      </w:r>
-      <w:r>
-        <w:rPr>
-          <w:rFonts w:ascii="Candara" w:hAnsi="Candara"/>
-          <w:noProof/>
-          <w:lang w:val="en-GB"/>
-        </w:rPr>
-        <w:t xml:space="preserve">nstantiator, which is shipped as a default instantiator with </w:t>
-      </w:r>
-      <w:r>
-        <w:rPr>
-          <w:rFonts w:ascii="Candara" w:hAnsi="Candara"/>
-          <w:noProof/>
-          <w:lang w:val="en-GB"/>
-        </w:rPr>
-        <w:t>EASy-Producer</w:t>
-      </w:r>
-      <w:r>
-        <w:rPr>
-          <w:rFonts w:ascii="Candara" w:hAnsi="Candara"/>
-          <w:noProof/>
-          <w:lang w:val="en-GB"/>
-        </w:rPr>
-        <w:t xml:space="preserve">, resolves Velocity-specific tags within Java </w:t>
-      </w:r>
-      <w:r>
-        <w:rPr>
-          <w:rFonts w:ascii="Candara" w:hAnsi="Candara"/>
-          <w:noProof/>
-          <w:lang w:val="en-GB"/>
-        </w:rPr>
-        <w:t>code</w:t>
-      </w:r>
-      <w:r>
-        <w:rPr>
-          <w:rFonts w:ascii="Candara" w:hAnsi="Candara"/>
-          <w:noProof/>
-          <w:lang w:val="en-GB"/>
-        </w:rPr>
-        <w:t xml:space="preserve"> in accordance to a specific configuration</w:t>
-      </w:r>
-      <w:r>
-        <w:rPr>
-          <w:rStyle w:val="FootnoteReference"/>
-          <w:rFonts w:ascii="Candara" w:hAnsi="Candara"/>
-          <w:noProof/>
-          <w:lang w:val="en-GB"/>
-        </w:rPr>
-        <w:footnoteReference w:id="5"/>
-      </w:r>
-      <w:r>
-        <w:rPr>
-          <w:rFonts w:ascii="Candara" w:hAnsi="Candara"/>
-          <w:noProof/>
-          <w:lang w:val="en-GB"/>
-        </w:rPr>
-        <w:t xml:space="preserve">. </w:t>
-      </w:r>
-      <w:r>
-        <w:rPr>
-          <w:rFonts w:ascii="Candara" w:hAnsi="Candara"/>
-          <w:noProof/>
-          <w:lang w:val="en-GB"/>
-        </w:rPr>
-        <w:t xml:space="preserve">This resolution capability allows deriving individual product variants based on the configuration values and the corresponding manipulation of Java code. </w:t>
-      </w:r>
-      <w:r>
-        <w:rPr>
-          <w:rFonts w:ascii="Candara" w:hAnsi="Candara"/>
-          <w:noProof/>
-          <w:lang w:val="en-GB"/>
-        </w:rPr>
-        <w:t xml:space="preserve">However, the default instantiators of </w:t>
-      </w:r>
-      <w:r>
-        <w:rPr>
-          <w:rFonts w:ascii="Candara" w:hAnsi="Candara"/>
-          <w:noProof/>
-          <w:lang w:val="en-GB"/>
-        </w:rPr>
-        <w:t>EASy-Producer</w:t>
-      </w:r>
-      <w:r>
-        <w:rPr>
-          <w:rFonts w:ascii="Candara" w:hAnsi="Candara"/>
-          <w:noProof/>
-          <w:lang w:val="en-GB"/>
-        </w:rPr>
-        <w:t xml:space="preserve"> may be insufficient in some situations.</w:t>
-      </w:r>
-      <w:r>
-        <w:rPr>
-          <w:rFonts w:ascii="Candara" w:hAnsi="Candara"/>
-          <w:noProof/>
-          <w:lang w:val="en-GB"/>
-        </w:rPr>
-        <w:t xml:space="preserve"> </w:t>
-      </w:r>
-      <w:r>
-        <w:rPr>
-          <w:rFonts w:ascii="Candara" w:hAnsi="Candara"/>
-          <w:noProof/>
-          <w:lang w:val="en-GB"/>
-        </w:rPr>
-        <w:t xml:space="preserve">Further, in some situations it is the better choice to realize a proper integration, e.g., if a legacy executable is used for instantiation (this may be called directly from VIL) and the modified artefacts shall be passed back to VIL (this is not generically supported). </w:t>
-      </w:r>
-      <w:r>
-        <w:rPr>
-          <w:rFonts w:ascii="Candara" w:hAnsi="Candara"/>
-          <w:noProof/>
-          <w:lang w:val="en-GB"/>
-        </w:rPr>
-        <w:t xml:space="preserve">Thus, we provide a simple extension mechanism for integrating custom instantiators with </w:t>
-      </w:r>
-      <w:r>
-        <w:rPr>
-          <w:rFonts w:ascii="Candara" w:hAnsi="Candara"/>
-          <w:noProof/>
-          <w:lang w:val="en-GB"/>
-        </w:rPr>
-        <w:t>EASy-Producer</w:t>
-      </w:r>
-      <w:r>
-        <w:rPr>
-          <w:rFonts w:ascii="Candara" w:hAnsi="Candara"/>
-          <w:noProof/>
-          <w:lang w:val="en-GB"/>
-        </w:rPr>
-        <w:t>.</w:t>
-      </w:r>
-    </w:p>
-    <w:p>
-      <w:pPr>
-        <w:jc w:val="both"/>
-        <w:rPr>
-          <w:rFonts w:ascii="Candara" w:hAnsi="Candara"/>
-          <w:noProof/>
-          <w:lang w:val="en-GB"/>
-        </w:rPr>
-      </w:pPr>
-      <w:r>
-        <w:rPr>
-          <w:rFonts w:ascii="Candara" w:hAnsi="Candara"/>
-          <w:noProof/>
-          <w:lang w:val="en-GB"/>
-        </w:rPr>
-        <w:t xml:space="preserve">In </w:t>
-      </w:r>
-      <w:r>
-        <w:rPr>
-          <w:rFonts w:ascii="Candara" w:hAnsi="Candara"/>
-          <w:noProof/>
-          <w:lang w:val="en-GB"/>
-        </w:rPr>
-        <w:t>the first part of this</w:t>
-      </w:r>
-      <w:r>
-        <w:rPr>
-          <w:rFonts w:ascii="Candara" w:hAnsi="Candara"/>
-          <w:noProof/>
-          <w:lang w:val="en-GB"/>
-        </w:rPr>
-        <w:t xml:space="preserve"> section, we will </w:t>
-      </w:r>
-      <w:r>
-        <w:rPr>
-          <w:rFonts w:ascii="Candara" w:hAnsi="Candara"/>
-          <w:noProof/>
-          <w:lang w:val="en-GB"/>
-        </w:rPr>
-        <w:t>introduce the basic instantiation concept of EASy-Producer to form a common understand</w:t>
-      </w:r>
-      <w:r>
-        <w:rPr>
-          <w:rFonts w:ascii="Candara" w:hAnsi="Candara"/>
-          <w:noProof/>
-          <w:lang w:val="en-GB"/>
-        </w:rPr>
-        <w:t>ing</w:t>
-      </w:r>
-      <w:r>
-        <w:rPr>
-          <w:rFonts w:ascii="Candara" w:hAnsi="Candara"/>
-          <w:noProof/>
-          <w:lang w:val="en-GB"/>
-        </w:rPr>
-        <w:t xml:space="preserve"> of how an instantiator works. In the second part, we will </w:t>
-      </w:r>
-      <w:r>
-        <w:rPr>
-          <w:rFonts w:ascii="Candara" w:hAnsi="Candara"/>
-          <w:noProof/>
-          <w:lang w:val="en-GB"/>
-        </w:rPr>
-        <w:t xml:space="preserve">describe how to set-up a </w:t>
-      </w:r>
-      <w:r>
-        <w:rPr>
-          <w:rFonts w:ascii="Candara" w:hAnsi="Candara"/>
-          <w:noProof/>
-          <w:lang w:val="en-GB"/>
-        </w:rPr>
-        <w:t>new plug-in project in Eclipse</w:t>
-      </w:r>
-      <w:r>
-        <w:rPr>
-          <w:rFonts w:ascii="Candara" w:hAnsi="Candara"/>
-          <w:noProof/>
-          <w:lang w:val="en-GB"/>
-        </w:rPr>
-        <w:t xml:space="preserve"> for implementing a custom instantiator</w:t>
-      </w:r>
-      <w:r>
-        <w:rPr>
-          <w:rFonts w:ascii="Candara" w:hAnsi="Candara"/>
-          <w:noProof/>
-          <w:lang w:val="en-GB"/>
-        </w:rPr>
-        <w:t xml:space="preserve">. </w:t>
-      </w:r>
-      <w:r>
-        <w:rPr>
-          <w:rFonts w:ascii="Candara" w:hAnsi="Candara"/>
-          <w:noProof/>
-          <w:lang w:val="en-GB"/>
-        </w:rPr>
-        <w:t xml:space="preserve">This also includes the specific configurations that have to be done to utilize the automated search and integration mechanism provided by </w:t>
-      </w:r>
-      <w:r>
-        <w:rPr>
-          <w:rFonts w:ascii="Candara" w:hAnsi="Candara"/>
-          <w:noProof/>
-          <w:lang w:val="en-GB"/>
-        </w:rPr>
-        <w:t>Eclipse Dynamis Services</w:t>
-      </w:r>
-      <w:r>
-        <w:rPr>
-          <w:rFonts w:ascii="Candara" w:hAnsi="Candara"/>
-          <w:noProof/>
-          <w:lang w:val="en-GB"/>
-        </w:rPr>
-        <w:t xml:space="preserve">. The </w:t>
-      </w:r>
-      <w:r>
-        <w:rPr>
-          <w:rFonts w:ascii="Candara" w:hAnsi="Candara"/>
-          <w:noProof/>
-          <w:lang w:val="en-GB"/>
-        </w:rPr>
-        <w:t>third</w:t>
-      </w:r>
-      <w:r>
-        <w:rPr>
-          <w:rFonts w:ascii="Candara" w:hAnsi="Candara"/>
-          <w:noProof/>
-          <w:lang w:val="en-GB"/>
-        </w:rPr>
-        <w:t xml:space="preserve"> part will discuss the methods that are required when implementing a new instantiator. The focus of this part will be on how, when and why </w:t>
-      </w:r>
-      <w:r>
-        <w:rPr>
-          <w:rFonts w:ascii="Candara" w:hAnsi="Candara"/>
-          <w:noProof/>
-          <w:lang w:val="en-GB"/>
-        </w:rPr>
-        <w:t>EASy-Producer</w:t>
-      </w:r>
-      <w:r>
-        <w:rPr>
-          <w:rFonts w:ascii="Candara" w:hAnsi="Candara"/>
-          <w:noProof/>
-          <w:lang w:val="en-GB"/>
-        </w:rPr>
-        <w:t xml:space="preserve"> invokes specific methods of an instantiator. In the </w:t>
-      </w:r>
-      <w:r>
-        <w:rPr>
-          <w:rFonts w:ascii="Candara" w:hAnsi="Candara"/>
-          <w:noProof/>
-          <w:lang w:val="en-GB"/>
-        </w:rPr>
-        <w:t>fourth</w:t>
-      </w:r>
-      <w:r>
-        <w:rPr>
-          <w:rFonts w:ascii="Candara" w:hAnsi="Candara"/>
-          <w:noProof/>
-          <w:lang w:val="en-GB"/>
-        </w:rPr>
-        <w:t xml:space="preserve"> part, we will finally show how to integrate a new </w:t>
-      </w:r>
-      <w:r>
-        <w:rPr>
-          <w:rFonts w:ascii="Candara" w:hAnsi="Candara"/>
-          <w:noProof/>
-          <w:lang w:val="en-GB"/>
-        </w:rPr>
-        <w:t>instantiator</w:t>
-      </w:r>
-      <w:r>
-        <w:rPr>
-          <w:rFonts w:ascii="Candara" w:hAnsi="Candara"/>
-          <w:noProof/>
-          <w:lang w:val="en-GB"/>
-        </w:rPr>
-        <w:t>.</w:t>
-      </w:r>
-    </w:p>
-    <w:p>
-      <w:pPr>
-        <w:pStyle w:val="Heading3"/>
-        <w:rPr>
-          <w:noProof/>
-          <w:lang w:val="en-GB"/>
-        </w:rPr>
-      </w:pPr>
-      <w:bookmarkStart w:id="20" w:name="_Toc507257974"/>
-      <w:bookmarkStart w:id="21" w:name="_Ref333945429"/>
-      <w:bookmarkStart w:id="22" w:name="_Ref335053470"/>
-      <w:r>
-        <w:rPr>
-          <w:noProof/>
-          <w:lang w:val="en-GB"/>
-        </w:rPr>
-        <w:t>Instantiation Concept</w:t>
-      </w:r>
-      <w:r>
-        <w:rPr>
-          <w:noProof/>
-          <w:lang w:val="en-GB"/>
-        </w:rPr>
-        <w:t xml:space="preserve"> in EASy-Producer</w:t>
-      </w:r>
-      <w:bookmarkEnd w:id="20"/>
     </w:p>
     <w:p>
       <w:pPr>
@@ -8566,7 +8562,7 @@
                       <w:lang w:val="en-US"/>
                     </w:rPr>
                   </w:pPr>
-                  <w:bookmarkStart w:id="23" w:name="_Ref342458663"/>
+                  <w:bookmarkStart w:id="22" w:name="_Ref342458663"/>
                   <w:r>
                     <w:rPr>
                       <w:lang w:val="en-US"/>
@@ -8595,7 +8591,7 @@
                   <w:r>
                     <w:fldChar w:fldCharType="end"/>
                   </w:r>
-                  <w:bookmarkEnd w:id="23"/>
+                  <w:bookmarkEnd w:id="22"/>
                   <w:r>
                     <w:rPr>
                       <w:lang w:val="en-US"/>
@@ -8854,8 +8850,8 @@
           <w:lang w:val="en-GB"/>
         </w:rPr>
       </w:pPr>
-      <w:bookmarkStart w:id="24" w:name="OLE_LINK1"/>
-      <w:bookmarkStart w:id="25" w:name="OLE_LINK4"/>
+      <w:bookmarkStart w:id="23" w:name="OLE_LINK1"/>
+      <w:bookmarkStart w:id="24" w:name="OLE_LINK4"/>
       <w:r>
         <w:rPr>
           <w:b/>
@@ -9201,8 +9197,8 @@
         <w:t>facts if they are selected as part of the product.</w:t>
       </w:r>
     </w:p>
+    <w:bookmarkEnd w:id="23"/>
     <w:bookmarkEnd w:id="24"/>
-    <w:bookmarkEnd w:id="25"/>
     <w:p>
       <w:pPr>
         <w:jc w:val="both"/>
@@ -9253,7 +9249,7 @@
         </w:rPr>
         <w:t xml:space="preserve">s, and variants is illustrated in </w:t>
       </w:r>
-      <w:commentRangeStart w:id="26"/>
+      <w:commentRangeStart w:id="25"/>
       <w:r>
         <w:rPr>
           <w:noProof/>
@@ -9301,12 +9297,12 @@
         </w:rPr>
         <w:fldChar w:fldCharType="end"/>
       </w:r>
-      <w:commentRangeEnd w:id="26"/>
+      <w:commentRangeEnd w:id="25"/>
       <w:r>
         <w:rPr>
           <w:rStyle w:val="CommentReference"/>
         </w:rPr>
-        <w:commentReference w:id="26"/>
+        <w:commentReference w:id="25"/>
       </w:r>
       <w:r>
         <w:rPr>
@@ -9827,7 +9823,7 @@
                       <w:lang w:val="en-US"/>
                     </w:rPr>
                   </w:pPr>
-                  <w:bookmarkStart w:id="27" w:name="_Ref342459017"/>
+                  <w:bookmarkStart w:id="26" w:name="_Ref342459017"/>
                   <w:r>
                     <w:rPr>
                       <w:lang w:val="en-US"/>
@@ -9856,7 +9852,7 @@
                   <w:r>
                     <w:fldChar w:fldCharType="end"/>
                   </w:r>
-                  <w:bookmarkEnd w:id="27"/>
+                  <w:bookmarkEnd w:id="26"/>
                   <w:r>
                     <w:rPr>
                       <w:lang w:val="en-US"/>
@@ -9949,11 +9945,11 @@
           <w:lang w:val="en-GB"/>
         </w:rPr>
       </w:pPr>
-      <w:bookmarkStart w:id="28" w:name="_Ref342460161"/>
-      <w:bookmarkStart w:id="29" w:name="_Ref368654978"/>
-      <w:bookmarkStart w:id="30" w:name="_Ref368655548"/>
-      <w:bookmarkStart w:id="31" w:name="_Ref368656132"/>
-      <w:bookmarkStart w:id="32" w:name="_Toc507257975"/>
+      <w:bookmarkStart w:id="27" w:name="_Ref342460161"/>
+      <w:bookmarkStart w:id="28" w:name="_Ref368654978"/>
+      <w:bookmarkStart w:id="29" w:name="_Ref368655548"/>
+      <w:bookmarkStart w:id="30" w:name="_Ref368656132"/>
+      <w:bookmarkStart w:id="31" w:name="_Toc507257975"/>
       <w:r>
         <w:rPr>
           <w:noProof/>
@@ -9961,27 +9957,27 @@
         </w:rPr>
         <w:t>Eclipse Plug-in Project</w:t>
       </w:r>
+      <w:bookmarkEnd w:id="20"/>
+      <w:r>
+        <w:rPr>
+          <w:noProof/>
+          <w:lang w:val="en-GB"/>
+        </w:rPr>
+        <w:t xml:space="preserve"> Creation and Configuration</w:t>
+      </w:r>
       <w:bookmarkEnd w:id="21"/>
-      <w:r>
-        <w:rPr>
-          <w:noProof/>
-          <w:lang w:val="en-GB"/>
-        </w:rPr>
-        <w:t xml:space="preserve"> Creation and Configuration</w:t>
-      </w:r>
-      <w:bookmarkEnd w:id="22"/>
+      <w:bookmarkEnd w:id="27"/>
+      <w:r>
+        <w:rPr>
+          <w:noProof/>
+          <w:lang w:val="en-GB"/>
+        </w:rPr>
+        <w:t xml:space="preserve"> for New Instantiators</w:t>
+      </w:r>
       <w:bookmarkEnd w:id="28"/>
-      <w:r>
-        <w:rPr>
-          <w:noProof/>
-          <w:lang w:val="en-GB"/>
-        </w:rPr>
-        <w:t xml:space="preserve"> for New Instantiators</w:t>
-      </w:r>
       <w:bookmarkEnd w:id="29"/>
       <w:bookmarkEnd w:id="30"/>
       <w:bookmarkEnd w:id="31"/>
-      <w:bookmarkEnd w:id="32"/>
     </w:p>
     <w:p>
       <w:pPr>
@@ -10357,7 +10353,7 @@
                       <w:lang w:val="en-US"/>
                     </w:rPr>
                   </w:pPr>
-                  <w:bookmarkStart w:id="33" w:name="_Ref368646298"/>
+                  <w:bookmarkStart w:id="32" w:name="_Ref368646298"/>
                   <w:r>
                     <w:rPr>
                       <w:lang w:val="en-US"/>
@@ -10386,7 +10382,7 @@
                   <w:r>
                     <w:fldChar w:fldCharType="end"/>
                   </w:r>
-                  <w:bookmarkEnd w:id="33"/>
+                  <w:bookmarkEnd w:id="32"/>
                   <w:r>
                     <w:rPr>
                       <w:lang w:val="en-US"/>
@@ -11520,7 +11516,7 @@
                       <w:lang w:val="en-US"/>
                     </w:rPr>
                   </w:pPr>
-                  <w:bookmarkStart w:id="34" w:name="_Ref333936829"/>
+                  <w:bookmarkStart w:id="33" w:name="_Ref333936829"/>
                   <w:r>
                     <w:rPr>
                       <w:lang w:val="en-US"/>
@@ -11549,7 +11545,7 @@
                   <w:r>
                     <w:fldChar w:fldCharType="end"/>
                   </w:r>
-                  <w:bookmarkEnd w:id="34"/>
+                  <w:bookmarkEnd w:id="33"/>
                   <w:r>
                     <w:rPr>
                       <w:lang w:val="en-US"/>
@@ -11920,7 +11916,7 @@
                       <w:lang w:val="en-US"/>
                     </w:rPr>
                   </w:pPr>
-                  <w:bookmarkStart w:id="35" w:name="_Ref333941392"/>
+                  <w:bookmarkStart w:id="34" w:name="_Ref333941392"/>
                   <w:r>
                     <w:rPr>
                       <w:lang w:val="en-US"/>
@@ -11949,7 +11945,7 @@
                   <w:r>
                     <w:fldChar w:fldCharType="end"/>
                   </w:r>
-                  <w:bookmarkEnd w:id="35"/>
+                  <w:bookmarkEnd w:id="34"/>
                   <w:r>
                     <w:rPr>
                       <w:lang w:val="en-US"/>
@@ -12963,7 +12959,7 @@
                       <w:lang w:val="en-US"/>
                     </w:rPr>
                   </w:pPr>
-                  <w:bookmarkStart w:id="36" w:name="_Ref333943857"/>
+                  <w:bookmarkStart w:id="35" w:name="_Ref333943857"/>
                   <w:r>
                     <w:rPr>
                       <w:lang w:val="en-US"/>
@@ -12992,7 +12988,7 @@
                   <w:r>
                     <w:fldChar w:fldCharType="end"/>
                   </w:r>
-                  <w:bookmarkEnd w:id="36"/>
+                  <w:bookmarkEnd w:id="35"/>
                   <w:r>
                     <w:rPr>
                       <w:lang w:val="en-US"/>
@@ -13472,8 +13468,8 @@
         </w:rPr>
         <w:t xml:space="preserve"> in the left lower part of this tab. </w:t>
       </w:r>
-      <w:bookmarkStart w:id="37" w:name="OLE_LINK2"/>
-      <w:bookmarkStart w:id="38" w:name="OLE_LINK3"/>
+      <w:bookmarkStart w:id="36" w:name="OLE_LINK2"/>
+      <w:bookmarkStart w:id="37" w:name="OLE_LINK3"/>
       <w:r>
         <w:rPr>
           <w:rFonts w:ascii="Candara" w:hAnsi="Candara"/>
@@ -13526,8 +13522,8 @@
         </w:rPr>
         <w:fldChar w:fldCharType="end"/>
       </w:r>
+      <w:bookmarkEnd w:id="36"/>
       <w:bookmarkEnd w:id="37"/>
-      <w:bookmarkEnd w:id="38"/>
       <w:r>
         <w:rPr>
           <w:rFonts w:ascii="Candara" w:hAnsi="Candara"/>
@@ -13835,7 +13831,7 @@
                       <w:lang w:val="en-US"/>
                     </w:rPr>
                   </w:pPr>
-                  <w:bookmarkStart w:id="39" w:name="_Ref334026510"/>
+                  <w:bookmarkStart w:id="38" w:name="_Ref334026510"/>
                   <w:r>
                     <w:rPr>
                       <w:lang w:val="en-US"/>
@@ -13864,7 +13860,7 @@
                   <w:r>
                     <w:fldChar w:fldCharType="end"/>
                   </w:r>
-                  <w:bookmarkEnd w:id="39"/>
+                  <w:bookmarkEnd w:id="38"/>
                   <w:r>
                     <w:rPr>
                       <w:lang w:val="en-US"/>
@@ -13980,7 +13976,7 @@
                       <w:lang w:val="en-US"/>
                     </w:rPr>
                   </w:pPr>
-                  <w:bookmarkStart w:id="40" w:name="_Ref334004452"/>
+                  <w:bookmarkStart w:id="39" w:name="_Ref334004452"/>
                   <w:r>
                     <w:rPr>
                       <w:lang w:val="en-US"/>
@@ -14009,7 +14005,7 @@
                   <w:r>
                     <w:fldChar w:fldCharType="end"/>
                   </w:r>
-                  <w:bookmarkEnd w:id="40"/>
+                  <w:bookmarkEnd w:id="39"/>
                   <w:r>
                     <w:rPr>
                       <w:lang w:val="en-US"/>
@@ -14056,10 +14052,10 @@
           <w:lang w:val="en-GB"/>
         </w:rPr>
       </w:pPr>
-      <w:bookmarkStart w:id="41" w:name="_Ref334002980"/>
-      <w:bookmarkStart w:id="42" w:name="_Ref334017116"/>
-      <w:bookmarkStart w:id="43" w:name="_Ref334026349"/>
-      <w:bookmarkStart w:id="44" w:name="_Toc507257976"/>
+      <w:bookmarkStart w:id="40" w:name="_Ref334002980"/>
+      <w:bookmarkStart w:id="41" w:name="_Ref334017116"/>
+      <w:bookmarkStart w:id="42" w:name="_Ref334026349"/>
+      <w:bookmarkStart w:id="43" w:name="_Toc507257976"/>
       <w:r>
         <w:rPr>
           <w:noProof/>
@@ -14067,17 +14063,17 @@
         </w:rPr>
         <w:t xml:space="preserve">Instantiator </w:t>
       </w:r>
+      <w:bookmarkEnd w:id="40"/>
       <w:bookmarkEnd w:id="41"/>
+      <w:r>
+        <w:rPr>
+          <w:noProof/>
+          <w:lang w:val="en-GB"/>
+        </w:rPr>
+        <w:t>Implementation</w:t>
+      </w:r>
       <w:bookmarkEnd w:id="42"/>
-      <w:r>
-        <w:rPr>
-          <w:noProof/>
-          <w:lang w:val="en-GB"/>
-        </w:rPr>
-        <w:t>Implementation</w:t>
-      </w:r>
       <w:bookmarkEnd w:id="43"/>
-      <w:bookmarkEnd w:id="44"/>
     </w:p>
     <w:p>
       <w:pPr>
@@ -17070,11 +17066,11 @@
           <w:lang w:val="en-GB"/>
         </w:rPr>
       </w:pPr>
-      <w:bookmarkStart w:id="45" w:name="_Ref334005528"/>
-      <w:bookmarkStart w:id="46" w:name="_Ref342395240"/>
-      <w:bookmarkStart w:id="47" w:name="_Ref342395244"/>
-      <w:bookmarkStart w:id="48" w:name="_Ref342460276"/>
-      <w:bookmarkStart w:id="49" w:name="_Toc507257977"/>
+      <w:bookmarkStart w:id="44" w:name="_Ref334005528"/>
+      <w:bookmarkStart w:id="45" w:name="_Ref342395240"/>
+      <w:bookmarkStart w:id="46" w:name="_Ref342395244"/>
+      <w:bookmarkStart w:id="47" w:name="_Ref342460276"/>
+      <w:bookmarkStart w:id="48" w:name="_Toc507257977"/>
       <w:r>
         <w:rPr>
           <w:noProof/>
@@ -17082,18 +17078,18 @@
         </w:rPr>
         <w:t>Instantiator</w:t>
       </w:r>
+      <w:bookmarkEnd w:id="44"/>
+      <w:r>
+        <w:rPr>
+          <w:noProof/>
+          <w:lang w:val="en-GB"/>
+        </w:rPr>
+        <w:t xml:space="preserve"> Integration</w:t>
+      </w:r>
       <w:bookmarkEnd w:id="45"/>
-      <w:r>
-        <w:rPr>
-          <w:noProof/>
-          <w:lang w:val="en-GB"/>
-        </w:rPr>
-        <w:t xml:space="preserve"> Integration</w:t>
-      </w:r>
       <w:bookmarkEnd w:id="46"/>
       <w:bookmarkEnd w:id="47"/>
       <w:bookmarkEnd w:id="48"/>
-      <w:bookmarkEnd w:id="49"/>
     </w:p>
     <w:p>
       <w:pPr>
@@ -17558,7 +17554,7 @@
                       <w:lang w:val="en-US"/>
                     </w:rPr>
                   </w:pPr>
-                  <w:bookmarkStart w:id="50" w:name="_Ref334024847"/>
+                  <w:bookmarkStart w:id="49" w:name="_Ref334024847"/>
                   <w:r>
                     <w:rPr>
                       <w:lang w:val="en-US"/>
@@ -17587,7 +17583,7 @@
                   <w:r>
                     <w:fldChar w:fldCharType="end"/>
                   </w:r>
-                  <w:bookmarkEnd w:id="50"/>
+                  <w:bookmarkEnd w:id="49"/>
                   <w:r>
                     <w:rPr>
                       <w:lang w:val="en-US"/>
@@ -17616,9 +17612,9 @@
           <w:lang w:val="en-GB"/>
         </w:rPr>
       </w:pPr>
-      <w:bookmarkStart w:id="51" w:name="_Ref368903907"/>
-      <w:bookmarkStart w:id="52" w:name="_Ref368904576"/>
-      <w:bookmarkStart w:id="53" w:name="_Toc507257978"/>
+      <w:bookmarkStart w:id="50" w:name="_Ref368903907"/>
+      <w:bookmarkStart w:id="51" w:name="_Ref368904576"/>
+      <w:bookmarkStart w:id="52" w:name="_Toc507257978"/>
       <w:r>
         <w:rPr>
           <w:noProof/>
@@ -17654,102 +17650,102 @@
         </w:rPr>
         <w:t>fact Type</w:t>
       </w:r>
+      <w:bookmarkEnd w:id="50"/>
       <w:bookmarkEnd w:id="51"/>
       <w:bookmarkEnd w:id="52"/>
+    </w:p>
+    <w:p>
+      <w:pPr>
+        <w:jc w:val="both"/>
+        <w:rPr>
+          <w:lang w:val="en-GB"/>
+        </w:rPr>
+      </w:pPr>
+      <w:r>
+        <w:rPr>
+          <w:rFonts w:ascii="Candara" w:hAnsi="Candara"/>
+          <w:noProof/>
+          <w:lang w:val="en-GB"/>
+        </w:rPr>
+        <w:t>The Variability Implementation Language (VIL) is a textual language for the flexible specification of the instantiation process of a software product line</w:t>
+      </w:r>
+      <w:r>
+        <w:rPr>
+          <w:rFonts w:ascii="Candara" w:hAnsi="Candara"/>
+          <w:noProof/>
+          <w:lang w:val="en-GB"/>
+        </w:rPr>
+        <w:t xml:space="preserve"> or any other software project that includes variabilities</w:t>
+      </w:r>
+      <w:r>
+        <w:rPr>
+          <w:rFonts w:ascii="Candara" w:hAnsi="Candara"/>
+          <w:noProof/>
+          <w:lang w:val="en-GB"/>
+        </w:rPr>
+        <w:t xml:space="preserve">. </w:t>
+      </w:r>
+      <w:r>
+        <w:rPr>
+          <w:lang w:val="en-GB"/>
+        </w:rPr>
+        <w:t xml:space="preserve">Actually, VIL is not a single language. It consists of four main parts, namely the artefact model, the VIL template language, blackbox instantiators, and the VIL build language. In this section, we will focus on the artefact model and the extension of this model by new </w:t>
+      </w:r>
+      <w:r>
+        <w:rPr>
+          <w:lang w:val="en-GB"/>
+        </w:rPr>
+        <w:t>arte</w:t>
+      </w:r>
+      <w:r>
+        <w:rPr>
+          <w:lang w:val="en-GB"/>
+        </w:rPr>
+        <w:t>fact types</w:t>
+      </w:r>
+      <w:r>
+        <w:rPr>
+          <w:lang w:val="en-GB"/>
+        </w:rPr>
+        <w:t>.</w:t>
+      </w:r>
+      <w:r>
+        <w:rPr>
+          <w:lang w:val="en-GB"/>
+        </w:rPr>
+        <w:t xml:space="preserve"> In the first part, we will briefly introduce the VIL artefact model and discuss the basic concept regarding the extension capabilities. In the second part, we will describe the extension of the model by an example artefact in a step-wise manner.</w:t>
+      </w:r>
+    </w:p>
+    <w:p>
+      <w:pPr>
+        <w:pStyle w:val="Heading3"/>
+        <w:rPr>
+          <w:noProof/>
+          <w:lang w:val="en-GB"/>
+        </w:rPr>
+      </w:pPr>
+      <w:bookmarkStart w:id="53" w:name="_Toc342477841"/>
+      <w:bookmarkStart w:id="54" w:name="_Ref368664764"/>
+      <w:bookmarkStart w:id="55" w:name="_Ref368900052"/>
+      <w:bookmarkStart w:id="56" w:name="_Toc507257979"/>
+      <w:r>
+        <w:rPr>
+          <w:noProof/>
+          <w:lang w:val="en-GB"/>
+        </w:rPr>
+        <w:t>The VIL Artefact Model</w:t>
+      </w:r>
+      <w:r>
+        <w:rPr>
+          <w:noProof/>
+          <w:lang w:val="en-GB"/>
+        </w:rPr>
+        <w:t xml:space="preserve"> in EASy-Producer</w:t>
+      </w:r>
       <w:bookmarkEnd w:id="53"/>
-    </w:p>
-    <w:p>
-      <w:pPr>
-        <w:jc w:val="both"/>
-        <w:rPr>
-          <w:lang w:val="en-GB"/>
-        </w:rPr>
-      </w:pPr>
-      <w:r>
-        <w:rPr>
-          <w:rFonts w:ascii="Candara" w:hAnsi="Candara"/>
-          <w:noProof/>
-          <w:lang w:val="en-GB"/>
-        </w:rPr>
-        <w:t>The Variability Implementation Language (VIL) is a textual language for the flexible specification of the instantiation process of a software product line</w:t>
-      </w:r>
-      <w:r>
-        <w:rPr>
-          <w:rFonts w:ascii="Candara" w:hAnsi="Candara"/>
-          <w:noProof/>
-          <w:lang w:val="en-GB"/>
-        </w:rPr>
-        <w:t xml:space="preserve"> or any other software project that includes variabilities</w:t>
-      </w:r>
-      <w:r>
-        <w:rPr>
-          <w:rFonts w:ascii="Candara" w:hAnsi="Candara"/>
-          <w:noProof/>
-          <w:lang w:val="en-GB"/>
-        </w:rPr>
-        <w:t xml:space="preserve">. </w:t>
-      </w:r>
-      <w:r>
-        <w:rPr>
-          <w:lang w:val="en-GB"/>
-        </w:rPr>
-        <w:t xml:space="preserve">Actually, VIL is not a single language. It consists of four main parts, namely the artefact model, the VIL template language, blackbox instantiators, and the VIL build language. In this section, we will focus on the artefact model and the extension of this model by new </w:t>
-      </w:r>
-      <w:r>
-        <w:rPr>
-          <w:lang w:val="en-GB"/>
-        </w:rPr>
-        <w:t>arte</w:t>
-      </w:r>
-      <w:r>
-        <w:rPr>
-          <w:lang w:val="en-GB"/>
-        </w:rPr>
-        <w:t>fact types</w:t>
-      </w:r>
-      <w:r>
-        <w:rPr>
-          <w:lang w:val="en-GB"/>
-        </w:rPr>
-        <w:t>.</w:t>
-      </w:r>
-      <w:r>
-        <w:rPr>
-          <w:lang w:val="en-GB"/>
-        </w:rPr>
-        <w:t xml:space="preserve"> In the first part, we will briefly introduce the VIL artefact model and discuss the basic concept regarding the extension capabilities. In the second part, we will describe the extension of the model by an example artefact in a step-wise manner.</w:t>
-      </w:r>
-    </w:p>
-    <w:p>
-      <w:pPr>
-        <w:pStyle w:val="Heading3"/>
-        <w:rPr>
-          <w:noProof/>
-          <w:lang w:val="en-GB"/>
-        </w:rPr>
-      </w:pPr>
-      <w:bookmarkStart w:id="54" w:name="_Toc342477841"/>
-      <w:bookmarkStart w:id="55" w:name="_Ref368664764"/>
-      <w:bookmarkStart w:id="56" w:name="_Ref368900052"/>
-      <w:bookmarkStart w:id="57" w:name="_Toc507257979"/>
-      <w:r>
-        <w:rPr>
-          <w:noProof/>
-          <w:lang w:val="en-GB"/>
-        </w:rPr>
-        <w:t>The VIL Artefact Model</w:t>
-      </w:r>
-      <w:r>
-        <w:rPr>
-          <w:noProof/>
-          <w:lang w:val="en-GB"/>
-        </w:rPr>
-        <w:t xml:space="preserve"> in EASy-Producer</w:t>
-      </w:r>
       <w:bookmarkEnd w:id="54"/>
       <w:bookmarkEnd w:id="55"/>
       <w:bookmarkEnd w:id="56"/>
-      <w:bookmarkEnd w:id="57"/>
     </w:p>
     <w:p>
       <w:pPr>
@@ -19007,7 +19003,7 @@
           <w:lang w:val="en-GB"/>
         </w:rPr>
       </w:pPr>
-      <w:bookmarkStart w:id="58" w:name="_Toc507257980"/>
+      <w:bookmarkStart w:id="57" w:name="_Toc507257980"/>
       <w:r>
         <w:rPr>
           <w:noProof/>
@@ -19022,7 +19018,7 @@
         </w:rPr>
         <w:t>Artefacts</w:t>
       </w:r>
-      <w:bookmarkEnd w:id="58"/>
+      <w:bookmarkEnd w:id="57"/>
     </w:p>
     <w:p>
       <w:pPr>
@@ -19517,8 +19513,8 @@
           <w:lang w:val="en-GB"/>
         </w:rPr>
       </w:pPr>
-      <w:bookmarkStart w:id="59" w:name="_Ref368899908"/>
-      <w:bookmarkStart w:id="60" w:name="_Toc507257981"/>
+      <w:bookmarkStart w:id="58" w:name="_Ref368899908"/>
+      <w:bookmarkStart w:id="59" w:name="_Toc507257981"/>
       <w:r>
         <w:rPr>
           <w:noProof/>
@@ -19526,8 +19522,8 @@
         </w:rPr>
         <w:t>Artefact Implementation</w:t>
       </w:r>
+      <w:bookmarkEnd w:id="58"/>
       <w:bookmarkEnd w:id="59"/>
-      <w:bookmarkEnd w:id="60"/>
     </w:p>
     <w:p>
       <w:pPr>
@@ -26472,8 +26468,8 @@
           <w:lang w:val="en-GB"/>
         </w:rPr>
       </w:pPr>
-      <w:bookmarkStart w:id="61" w:name="_Ref333933811"/>
-      <w:bookmarkStart w:id="62" w:name="_Toc507257982"/>
+      <w:bookmarkStart w:id="60" w:name="_Ref333933811"/>
+      <w:bookmarkStart w:id="61" w:name="_Toc507257982"/>
       <w:r>
         <w:rPr>
           <w:noProof/>
@@ -26482,78 +26478,78 @@
         <w:lastRenderedPageBreak/>
         <w:t>Implementing a New Reasoner</w:t>
       </w:r>
+      <w:bookmarkEnd w:id="60"/>
       <w:bookmarkEnd w:id="61"/>
+    </w:p>
+    <w:p>
+      <w:pPr>
+        <w:jc w:val="both"/>
+        <w:rPr>
+          <w:lang w:val="en-GB"/>
+        </w:rPr>
+      </w:pPr>
+      <w:r>
+        <w:rPr>
+          <w:lang w:val="en-GB"/>
+        </w:rPr>
+        <w:t xml:space="preserve">The IVML language provides highly expressive modelling elements and concepts for the definition of variability models. Thus, checking whether a specific (product) configuration is valid is a challenging task. In EASy-Producer, we use so-called reasoners to perform the task of model and configuration checking and validation. A reasoner is typically a third-party tool, which is designed to solve logical and combinatorial problems, checking specific value combinations of related modelling elements, etc. </w:t>
+      </w:r>
+      <w:r>
+        <w:rPr>
+          <w:lang w:val="en-GB"/>
+        </w:rPr>
+        <w:t>Similar to the instantiators in EASy-Producer, we provide a simple extension mechanism for integrating custom reasoners with the tool.</w:t>
+      </w:r>
+    </w:p>
+    <w:p>
+      <w:pPr>
+        <w:jc w:val="both"/>
+        <w:rPr>
+          <w:rFonts w:ascii="Candara" w:hAnsi="Candara"/>
+          <w:noProof/>
+          <w:lang w:val="en-GB"/>
+        </w:rPr>
+      </w:pPr>
+      <w:r>
+        <w:rPr>
+          <w:lang w:val="en-GB"/>
+        </w:rPr>
+        <w:t xml:space="preserve">In the following sections, we will describe the </w:t>
+      </w:r>
+      <w:r>
+        <w:rPr>
+          <w:rFonts w:ascii="Candara" w:hAnsi="Candara"/>
+          <w:noProof/>
+          <w:lang w:val="en-GB"/>
+        </w:rPr>
+        <w:t xml:space="preserve">set-up a new plug-in project in Eclipse for implementing a custom reasoner. </w:t>
+      </w:r>
+      <w:r>
+        <w:rPr>
+          <w:rFonts w:ascii="Candara" w:hAnsi="Candara"/>
+          <w:noProof/>
+          <w:lang w:val="en-GB"/>
+        </w:rPr>
+        <w:t>This also includes the specific configurations that have to be done to utilize the automated search and integration mechanism provided by EASy-Producer. Further, we will discuss the methods that are required when implementing a new reasoner.</w:t>
+      </w:r>
+    </w:p>
+    <w:p>
+      <w:pPr>
+        <w:pStyle w:val="Heading3"/>
+        <w:rPr>
+          <w:noProof/>
+          <w:lang w:val="en-GB"/>
+        </w:rPr>
+      </w:pPr>
+      <w:bookmarkStart w:id="62" w:name="_Toc507257983"/>
+      <w:r>
+        <w:rPr>
+          <w:noProof/>
+          <w:lang w:val="en-GB"/>
+        </w:rPr>
+        <w:t>Eclipse Plug-in Project Creation and Configuration for New Reasoners</w:t>
+      </w:r>
       <w:bookmarkEnd w:id="62"/>
-    </w:p>
-    <w:p>
-      <w:pPr>
-        <w:jc w:val="both"/>
-        <w:rPr>
-          <w:lang w:val="en-GB"/>
-        </w:rPr>
-      </w:pPr>
-      <w:r>
-        <w:rPr>
-          <w:lang w:val="en-GB"/>
-        </w:rPr>
-        <w:t xml:space="preserve">The IVML language provides highly expressive modelling elements and concepts for the definition of variability models. Thus, checking whether a specific (product) configuration is valid is a challenging task. In EASy-Producer, we use so-called reasoners to perform the task of model and configuration checking and validation. A reasoner is typically a third-party tool, which is designed to solve logical and combinatorial problems, checking specific value combinations of related modelling elements, etc. </w:t>
-      </w:r>
-      <w:r>
-        <w:rPr>
-          <w:lang w:val="en-GB"/>
-        </w:rPr>
-        <w:t>Similar to the instantiators in EASy-Producer, we provide a simple extension mechanism for integrating custom reasoners with the tool.</w:t>
-      </w:r>
-    </w:p>
-    <w:p>
-      <w:pPr>
-        <w:jc w:val="both"/>
-        <w:rPr>
-          <w:rFonts w:ascii="Candara" w:hAnsi="Candara"/>
-          <w:noProof/>
-          <w:lang w:val="en-GB"/>
-        </w:rPr>
-      </w:pPr>
-      <w:r>
-        <w:rPr>
-          <w:lang w:val="en-GB"/>
-        </w:rPr>
-        <w:t xml:space="preserve">In the following sections, we will describe the </w:t>
-      </w:r>
-      <w:r>
-        <w:rPr>
-          <w:rFonts w:ascii="Candara" w:hAnsi="Candara"/>
-          <w:noProof/>
-          <w:lang w:val="en-GB"/>
-        </w:rPr>
-        <w:t xml:space="preserve">set-up a new plug-in project in Eclipse for implementing a custom reasoner. </w:t>
-      </w:r>
-      <w:r>
-        <w:rPr>
-          <w:rFonts w:ascii="Candara" w:hAnsi="Candara"/>
-          <w:noProof/>
-          <w:lang w:val="en-GB"/>
-        </w:rPr>
-        <w:t>This also includes the specific configurations that have to be done to utilize the automated search and integration mechanism provided by EASy-Producer. Further, we will discuss the methods that are required when implementing a new reasoner.</w:t>
-      </w:r>
-    </w:p>
-    <w:p>
-      <w:pPr>
-        <w:pStyle w:val="Heading3"/>
-        <w:rPr>
-          <w:noProof/>
-          <w:lang w:val="en-GB"/>
-        </w:rPr>
-      </w:pPr>
-      <w:bookmarkStart w:id="63" w:name="_Toc507257983"/>
-      <w:r>
-        <w:rPr>
-          <w:noProof/>
-          <w:lang w:val="en-GB"/>
-        </w:rPr>
-        <w:t>Eclipse Plug-in Project Creation and Configuration for New Reasoners</w:t>
-      </w:r>
-      <w:bookmarkEnd w:id="63"/>
     </w:p>
     <w:p>
       <w:pPr>
@@ -28230,8 +28226,8 @@
           <w:lang w:val="en-GB"/>
         </w:rPr>
       </w:pPr>
-      <w:bookmarkStart w:id="64" w:name="_Ref368655582"/>
-      <w:bookmarkStart w:id="65" w:name="_Toc507257984"/>
+      <w:bookmarkStart w:id="63" w:name="_Ref368655582"/>
+      <w:bookmarkStart w:id="64" w:name="_Toc507257984"/>
       <w:r>
         <w:rPr>
           <w:noProof/>
@@ -28239,8 +28235,8 @@
         </w:rPr>
         <w:t>Reasoner Implementation</w:t>
       </w:r>
+      <w:bookmarkEnd w:id="63"/>
       <w:bookmarkEnd w:id="64"/>
-      <w:bookmarkEnd w:id="65"/>
     </w:p>
     <w:p>
       <w:pPr>
@@ -33077,8 +33073,8 @@
           <w:lang w:val="en-GB"/>
         </w:rPr>
       </w:pPr>
-      <w:bookmarkStart w:id="66" w:name="_Ref368657392"/>
-      <w:bookmarkStart w:id="67" w:name="_Toc507257985"/>
+      <w:bookmarkStart w:id="65" w:name="_Ref368657392"/>
+      <w:bookmarkStart w:id="66" w:name="_Toc507257985"/>
       <w:r>
         <w:rPr>
           <w:noProof/>
@@ -33154,8 +33150,8 @@
         </w:rPr>
         <w:t>Reasoner Integration</w:t>
       </w:r>
+      <w:bookmarkEnd w:id="65"/>
       <w:bookmarkEnd w:id="66"/>
-      <w:bookmarkEnd w:id="67"/>
     </w:p>
     <w:p>
       <w:pPr>
@@ -33412,7 +33408,7 @@
                       <w:lang w:val="en-US"/>
                     </w:rPr>
                   </w:pPr>
-                  <w:bookmarkStart w:id="68" w:name="_Ref368658019"/>
+                  <w:bookmarkStart w:id="67" w:name="_Ref368658019"/>
                   <w:r>
                     <w:rPr>
                       <w:lang w:val="en-US"/>
@@ -33441,7 +33437,7 @@
                   <w:r>
                     <w:fldChar w:fldCharType="end"/>
                   </w:r>
-                  <w:bookmarkEnd w:id="68"/>
+                  <w:bookmarkEnd w:id="67"/>
                   <w:r>
                     <w:rPr>
                       <w:lang w:val="en-US"/>
@@ -33470,7 +33466,7 @@
           <w:lang w:val="en-GB"/>
         </w:rPr>
       </w:pPr>
-      <w:bookmarkStart w:id="69" w:name="_Toc507257986"/>
+      <w:bookmarkStart w:id="68" w:name="_Toc507257986"/>
       <w:r>
         <w:rPr>
           <w:noProof/>
@@ -33500,7 +33496,28 @@
           <w:lang w:val="en-GB"/>
         </w:rPr>
         <w:lastRenderedPageBreak/>
-        <w:t xml:space="preserve">you should restart while restarting does not help resolving the problem. In this case, the “official” suggestion is that you deselect all bundles in your run configuration, select only the start bundle and let Eclipse add all required bundles (if you rely on selecting bundles by partly specifying names, clear the filter field first as otherwise adding required bundles may be disabled). </w:t>
+        <w:t xml:space="preserve">you should restart while restarting does not help resolving the problem. </w:t>
+      </w:r>
+      <w:r>
+        <w:rPr>
+          <w:noProof/>
+          <w:lang w:val="en-GB"/>
+        </w:rPr>
+        <w:t xml:space="preserve">Honestly, we failed </w:t>
+      </w:r>
+      <w:r>
+        <w:rPr>
+          <w:noProof/>
+          <w:lang w:val="en-GB"/>
+        </w:rPr>
+        <w:t xml:space="preserve">running EASy-Producer or its plug-in jUnit tests </w:t>
+      </w:r>
+      <w:r>
+        <w:rPr>
+          <w:noProof/>
+          <w:lang w:val="en-GB"/>
+        </w:rPr>
+        <w:t xml:space="preserve">with Eclipse 4.7.2.  </w:t>
       </w:r>
     </w:p>
     <w:p>
@@ -33516,39 +33533,38 @@
           <w:noProof/>
           <w:lang w:val="en-GB"/>
         </w:rPr>
-        <w:t xml:space="preserve">However, Eclipse does a nice job in adding all required bundles, but this may not be sufficient for running your desired plugin due to optional resolution of several packages. Therefore, please ensure that </w:t>
-      </w:r>
-      <w:r>
-        <w:rPr>
-          <w:noProof/>
-          <w:lang w:val="en-GB"/>
-        </w:rPr>
-        <w:t>org.eclipse.platform, org.eclipse.equinox.event and org.eclipse equinox.ds are present.</w:t>
-      </w:r>
-      <w:r>
-        <w:rPr>
-          <w:noProof/>
-          <w:lang w:val="en-GB"/>
-        </w:rPr>
-        <w:t xml:space="preserve"> Use the dependency analysis and get rid of duplicated/missing bundles accordingly. However, it may in some cases also be needed to include bundles in duplicated version, e.g., google.guava as it is required for xText (we may not have updated EASy for the most recent version of xText) and for Eclipse.</w:t>
-      </w:r>
-      <w:r>
-        <w:rPr>
-          <w:noProof/>
-          <w:lang w:val="en-GB"/>
-        </w:rPr>
-        <w:t xml:space="preserve"> Sometimes, getting a plugin or even EASy-producer running this way is tedious also as timeouts and unclear hanging occurs, typically due to some missing plugins. However, we are currently not aware of any way telling Eclipse that it should automatically compose the right bundles based on a base version </w:t>
-      </w:r>
-      <w:r>
-        <w:rPr>
-          <w:noProof/>
-          <w:lang w:val="en-GB"/>
-        </w:rPr>
-        <w:t>of its core bundles (and even cleaning the PDE target platform is a tedious job, in particular if it is not clear where the outdated bundles come from, probably a p2 repository).</w:t>
-      </w:r>
-    </w:p>
-    <w:p>
-      <w:pPr>
+        <w:t>We detail now our procedure how to create a launch configuration for EASy-Producer</w:t>
+      </w:r>
+      <w:r>
+        <w:rPr>
+          <w:noProof/>
+          <w:lang w:val="en-GB"/>
+        </w:rPr>
+        <w:t xml:space="preserve"> (tested with Eclipse 4.7.3)</w:t>
+      </w:r>
+      <w:r>
+        <w:rPr>
+          <w:rStyle w:val="FootnoteReference"/>
+          <w:noProof/>
+          <w:lang w:val="en-GB"/>
+        </w:rPr>
+        <w:footnoteReference w:id="16"/>
+      </w:r>
+      <w:r>
+        <w:rPr>
+          <w:noProof/>
+          <w:lang w:val="en-GB"/>
+        </w:rPr>
+        <w:t>:</w:t>
+      </w:r>
+    </w:p>
+    <w:p>
+      <w:pPr>
+        <w:pStyle w:val="ListParagraph"/>
+        <w:numPr>
+          <w:ilvl w:val="0"/>
+          <w:numId w:val="35"/>
+        </w:numPr>
         <w:jc w:val="both"/>
         <w:rPr>
           <w:noProof/>
@@ -33560,7 +33576,240 @@
           <w:noProof/>
           <w:lang w:val="en-GB"/>
         </w:rPr>
-        <w:t xml:space="preserve">If you want to run test cases against the DSL languages of EASy-Producer and receive a strange error from the resources bundle indicating that it tries to read a non-XML language with an XML-Parser, the EASy-Resource initializer may believe that you are running with full Eclipse rather than as a test in a standalone mode. In this case, you must force EASy to go for standalone mode, just specifying </w:t>
+        <w:t>Try to run EASy-Producer.UI as Eclipse application. If this works, be happy. If not, there are multiple potential causes and even the resolution messages or exceptions may not always help. If running EASy-Producer directly fails, go on with the next steps.</w:t>
+      </w:r>
+    </w:p>
+    <w:p>
+      <w:pPr>
+        <w:pStyle w:val="ListParagraph"/>
+        <w:numPr>
+          <w:ilvl w:val="0"/>
+          <w:numId w:val="35"/>
+        </w:numPr>
+        <w:jc w:val="both"/>
+        <w:rPr>
+          <w:noProof/>
+          <w:lang w:val="en-GB"/>
+        </w:rPr>
+      </w:pPr>
+      <w:r>
+        <w:rPr>
+          <w:noProof/>
+          <w:lang w:val="en-GB"/>
+        </w:rPr>
+        <w:t>Check your Eclipse target platform (Window|Preferences|Plug-in Development|TargetPlatform) whether it contains errors or the most recent bundles. When updating Eclipse, the target platform is not updated and so outdated, unwanted or inconsistent bundles may be in your target platform. In the extreme case, try it with a new one (Add…, select Default).</w:t>
+      </w:r>
+    </w:p>
+    <w:p>
+      <w:pPr>
+        <w:pStyle w:val="ListParagraph"/>
+        <w:numPr>
+          <w:ilvl w:val="0"/>
+          <w:numId w:val="35"/>
+        </w:numPr>
+        <w:jc w:val="both"/>
+        <w:rPr>
+          <w:noProof/>
+          <w:lang w:val="en-GB"/>
+        </w:rPr>
+      </w:pPr>
+      <w:r>
+        <w:rPr>
+          <w:noProof/>
+          <w:lang w:val="en-GB"/>
+        </w:rPr>
+        <w:t xml:space="preserve">Go to your EASy-Producer.UI run configuration, </w:t>
+      </w:r>
+    </w:p>
+    <w:p>
+      <w:pPr>
+        <w:pStyle w:val="ListParagraph"/>
+        <w:numPr>
+          <w:ilvl w:val="1"/>
+          <w:numId w:val="35"/>
+        </w:numPr>
+        <w:jc w:val="both"/>
+        <w:rPr>
+          <w:noProof/>
+          <w:lang w:val="en-GB"/>
+        </w:rPr>
+      </w:pPr>
+      <w:r>
+        <w:rPr>
+          <w:noProof/>
+          <w:lang w:val="en-GB"/>
+        </w:rPr>
+        <w:t>In the Configuration tab select “Clear the configuration area before launching”</w:t>
+      </w:r>
+    </w:p>
+    <w:p>
+      <w:pPr>
+        <w:pStyle w:val="ListParagraph"/>
+        <w:numPr>
+          <w:ilvl w:val="1"/>
+          <w:numId w:val="35"/>
+        </w:numPr>
+        <w:jc w:val="both"/>
+        <w:rPr>
+          <w:noProof/>
+          <w:lang w:val="en-GB"/>
+        </w:rPr>
+      </w:pPr>
+      <w:r>
+        <w:rPr>
+          <w:noProof/>
+          <w:lang w:val="en-GB"/>
+        </w:rPr>
+        <w:t xml:space="preserve">In the Plugins tab select “plug-ins selected below”. Deselect all plugins and select only </w:t>
+      </w:r>
+      <w:r>
+        <w:rPr>
+          <w:noProof/>
+          <w:lang w:val="en-GB"/>
+        </w:rPr>
+        <w:t>net.ssehub.easy.producer.ui, then “Add required plugins”.</w:t>
+      </w:r>
+    </w:p>
+    <w:p>
+      <w:pPr>
+        <w:pStyle w:val="ListParagraph"/>
+        <w:numPr>
+          <w:ilvl w:val="1"/>
+          <w:numId w:val="35"/>
+        </w:numPr>
+        <w:jc w:val="both"/>
+        <w:rPr>
+          <w:noProof/>
+          <w:lang w:val="en-GB"/>
+        </w:rPr>
+      </w:pPr>
+      <w:r>
+        <w:rPr>
+          <w:noProof/>
+          <w:lang w:val="en-GB"/>
+        </w:rPr>
+        <w:t xml:space="preserve">Check whether </w:t>
+      </w:r>
+      <w:r>
+        <w:rPr>
+          <w:noProof/>
+          <w:lang w:val="en-GB"/>
+        </w:rPr>
+        <w:t>org.eclipse.ui.ide.platform</w:t>
+      </w:r>
+      <w:r>
+        <w:rPr>
+          <w:noProof/>
+          <w:lang w:val="en-GB"/>
+        </w:rPr>
+        <w:t xml:space="preserve">, </w:t>
+      </w:r>
+      <w:r>
+        <w:rPr>
+          <w:noProof/>
+          <w:lang w:val="en-GB"/>
+        </w:rPr>
+        <w:t>org.eclipse.equinox.ds</w:t>
+      </w:r>
+      <w:r>
+        <w:rPr>
+          <w:noProof/>
+          <w:lang w:val="en-GB"/>
+        </w:rPr>
+        <w:t xml:space="preserve"> and </w:t>
+      </w:r>
+      <w:r>
+        <w:rPr>
+          <w:noProof/>
+          <w:lang w:val="en-GB"/>
+        </w:rPr>
+        <w:t>org.eclipse.equinox.event</w:t>
+      </w:r>
+      <w:r>
+        <w:rPr>
+          <w:noProof/>
+          <w:lang w:val="en-GB"/>
+        </w:rPr>
+        <w:t xml:space="preserve"> are excluded, as they usually are included through optional dependencies or not at all.</w:t>
+      </w:r>
+      <w:r>
+        <w:rPr>
+          <w:noProof/>
+          <w:lang w:val="en-GB"/>
+        </w:rPr>
+        <w:t xml:space="preserve"> Also add com.google.guava even in multiple versions as xText may require a different version than Eclipse.</w:t>
+      </w:r>
+    </w:p>
+    <w:p>
+      <w:pPr>
+        <w:pStyle w:val="ListParagraph"/>
+        <w:numPr>
+          <w:ilvl w:val="1"/>
+          <w:numId w:val="35"/>
+        </w:numPr>
+        <w:jc w:val="both"/>
+        <w:rPr>
+          <w:noProof/>
+          <w:lang w:val="en-GB"/>
+        </w:rPr>
+      </w:pPr>
+      <w:r>
+        <w:rPr>
+          <w:noProof/>
+          <w:lang w:val="en-GB"/>
+        </w:rPr>
+        <w:t>Add the top-level plugins/features for the bundles that you need in your runtime Eclipse, e.g., subversion, git or Maven.</w:t>
+      </w:r>
+    </w:p>
+    <w:p>
+      <w:pPr>
+        <w:pStyle w:val="ListParagraph"/>
+        <w:numPr>
+          <w:ilvl w:val="1"/>
+          <w:numId w:val="35"/>
+        </w:numPr>
+        <w:jc w:val="both"/>
+        <w:rPr>
+          <w:noProof/>
+          <w:lang w:val="en-GB"/>
+        </w:rPr>
+      </w:pPr>
+      <w:r>
+        <w:rPr>
+          <w:noProof/>
+          <w:lang w:val="en-GB"/>
+        </w:rPr>
+        <w:t>Execute “Validate</w:t>
+      </w:r>
+      <w:r>
+        <w:rPr>
+          <w:noProof/>
+          <w:lang w:val="en-GB"/>
+        </w:rPr>
+        <w:t xml:space="preserve"> Plug-ins” and incrementally add plug-ins as needed. If you are brave, you can also request Eclipse to add required plugins</w:t>
+      </w:r>
+    </w:p>
+    <w:p>
+      <w:pPr>
+        <w:jc w:val="both"/>
+        <w:rPr>
+          <w:noProof/>
+          <w:lang w:val="en-GB"/>
+        </w:rPr>
+      </w:pPr>
+      <w:r>
+        <w:rPr>
+          <w:noProof/>
+          <w:lang w:val="en-GB"/>
+        </w:rPr>
+        <w:t xml:space="preserve">You can apply a simlar procedure to run the test cases as jUnit plugin test cases, starting with the respective test case. </w:t>
+      </w:r>
+      <w:r>
+        <w:rPr>
+          <w:noProof/>
+          <w:lang w:val="en-GB"/>
+        </w:rPr>
+        <w:t xml:space="preserve">If you receive a strange error from the resources bundle indicating that it tries to read a non-XML language with an XML-Parser, the EASy-Resource initializer may believe that you are running with full Eclipse rather than as a test in a standalone mode. In this case, you must force EASy to go for standalone mode, just specifying </w:t>
       </w:r>
       <w:r>
         <w:rPr>
@@ -33607,7 +33856,7 @@
         </w:rPr>
         <w:t>Standalone</w:t>
       </w:r>
-      <w:bookmarkEnd w:id="69"/>
+      <w:bookmarkEnd w:id="68"/>
     </w:p>
     <w:p>
       <w:pPr>
@@ -33642,6 +33891,7 @@
           <w:noProof/>
           <w:lang w:val="en-GB"/>
         </w:rPr>
+        <w:lastRenderedPageBreak/>
         <w:t xml:space="preserve">In this section, we first detail </w:t>
       </w:r>
       <w:r>
@@ -33980,16 +34230,7 @@
           <w:noProof/>
           <w:lang w:val="en-GB"/>
         </w:rPr>
-        <w:t xml:space="preserve">As stated above, core components of EASy-Producer are implemented without or without too many dependencies to Eclipse. Obeying their internal dependencies, this allows creating further </w:t>
-      </w:r>
-      <w:r>
-        <w:rPr>
-          <w:rFonts w:ascii="Candara" w:hAnsi="Candara"/>
-          <w:noProof/>
-          <w:lang w:val="en-GB"/>
-        </w:rPr>
-        <w:lastRenderedPageBreak/>
-        <w:t xml:space="preserve">Eclipse plugins on top of the EASy-Producer core components. </w:t>
+        <w:t xml:space="preserve">As stated above, core components of EASy-Producer are implemented without or without too many dependencies to Eclipse. Obeying their internal dependencies, this allows creating further Eclipse plugins on top of the EASy-Producer core components. </w:t>
       </w:r>
       <w:r>
         <w:rPr>
@@ -34006,7 +34247,7 @@
           <w:noProof/>
           <w:lang w:val="en-GB"/>
         </w:rPr>
-        <w:footnoteReference w:id="16"/>
+        <w:footnoteReference w:id="17"/>
       </w:r>
       <w:r>
         <w:rPr>
@@ -34412,7 +34653,16 @@
           <w:noProof/>
           <w:lang w:val="en-GB"/>
         </w:rPr>
-        <w:t>. However, this package does not contain any specific reasoner rather than mechansisms to register reasoners against and to retrieve reasoners.</w:t>
+        <w:t xml:space="preserve">. However, this package does not </w:t>
+      </w:r>
+      <w:r>
+        <w:rPr>
+          <w:rFonts w:ascii="Candara" w:hAnsi="Candara"/>
+          <w:noProof/>
+          <w:lang w:val="en-GB"/>
+        </w:rPr>
+        <w:lastRenderedPageBreak/>
+        <w:t>contain any specific reasoner rather than mechansisms to register reasoners against and to retrieve reasoners.</w:t>
       </w:r>
     </w:p>
     <w:p>
@@ -34523,16 +34773,7 @@
           <w:noProof/>
           <w:lang w:val="en-GB"/>
         </w:rPr>
-        <w:t xml:space="preserve"> in the same package is the VTL model management). Execution of a VIL script, and indirect all referenced VTL scripts) happens through </w:t>
-      </w:r>
-      <w:r>
-        <w:rPr>
-          <w:rFonts w:ascii="Candara" w:hAnsi="Candara"/>
-          <w:noProof/>
-          <w:lang w:val="en-GB"/>
-        </w:rPr>
-        <w:lastRenderedPageBreak/>
-        <w:t xml:space="preserve">interpretive model visitors. However, it is advisable not to utilize these visitors directly, rather than the central VIL model executor </w:t>
+        <w:t xml:space="preserve"> in the same package is the VTL model management). Execution of a VIL script, and indirect all referenced VTL scripts) happens through interpretive model visitors. However, it is advisable not to utilize these visitors directly, rather than the central VIL model executor </w:t>
       </w:r>
       <w:r>
         <w:rPr>
@@ -34887,6 +35128,7 @@
           <w:noProof/>
           <w:lang w:val="en-GB"/>
         </w:rPr>
+        <w:lastRenderedPageBreak/>
         <w:t>IVML reasoning</w:t>
       </w:r>
       <w:bookmarkEnd w:id="74"/>
@@ -35019,7 +35261,6 @@
           <w:noProof/>
           <w:lang w:val="en-GB"/>
         </w:rPr>
-        <w:lastRenderedPageBreak/>
         <w:t>net.ssehub.easy.reasoning.sseReasoner</w:t>
       </w:r>
       <w:r>
@@ -35495,6 +35736,7 @@
           <w:noProof/>
           <w:lang w:val="en-US"/>
         </w:rPr>
+        <w:lastRenderedPageBreak/>
         <w:t>EASy-Produ</w:t>
       </w:r>
       <w:r>
@@ -35588,7 +35830,6 @@
         <w:rPr>
           <w:noProof/>
         </w:rPr>
-        <w:lastRenderedPageBreak/>
         <w:t>EASy-Producer Eclipse Integration</w:t>
       </w:r>
       <w:bookmarkEnd w:id="78"/>
@@ -35884,6 +36125,7 @@
           <w:noProof/>
           <w:lang w:val="en-GB"/>
         </w:rPr>
+        <w:lastRenderedPageBreak/>
         <w:t xml:space="preserve">Loading a model happens through requesting a descriptor for it. This happens through the functions of </w:t>
       </w:r>
     </w:p>
@@ -35920,16 +36162,7 @@
           <w:noProof/>
           <w:lang w:val="en-GB"/>
         </w:rPr>
-        <w:t xml:space="preserve">Various functions are available, e.g., for returning all known models with the same name, for models having a certain version number or even for models located within a certain base URI. Most functions return a set of descriptors, only some functions where all required information to </w:t>
-      </w:r>
-      <w:r>
-        <w:rPr>
-          <w:rFonts w:ascii="Candara" w:hAnsi="Candara"/>
-          <w:noProof/>
-          <w:lang w:val="en-GB"/>
-        </w:rPr>
-        <w:lastRenderedPageBreak/>
-        <w:t xml:space="preserve">uniqely resolve a model return a single descriptor. For example, let’s assume we have name, version and URI available, the we can call </w:t>
+        <w:t xml:space="preserve">Various functions are available, e.g., for returning all known models with the same name, for models having a certain version number or even for models located within a certain base URI. Most functions return a set of descriptors, only some functions where all required information to uniqely resolve a model return a single descriptor. For example, let’s assume we have name, version and URI available, the we can call </w:t>
       </w:r>
     </w:p>
     <w:p>
@@ -36192,7 +36425,7 @@
           <w:noProof/>
           <w:lang w:val="en-GB"/>
         </w:rPr>
-        <w:footnoteReference w:id="17"/>
+        <w:footnoteReference w:id="18"/>
       </w:r>
       <w:r>
         <w:rPr>
@@ -36404,6 +36637,7 @@
           <w:noProof/>
           <w:lang w:val="en-GB"/>
         </w:rPr>
+        <w:lastRenderedPageBreak/>
         <w:t>Evaluating</w:t>
       </w:r>
       <w:r>
@@ -36470,16 +36704,7 @@
           <w:noProof/>
           <w:lang w:val="en-GB"/>
         </w:rPr>
-        <w:t xml:space="preserve">All reasoning operations can be configured, observed in progress and return a result instance indicating whether the operation was successful or which problems have occurred including </w:t>
-      </w:r>
-      <w:r>
-        <w:rPr>
-          <w:rFonts w:ascii="Candara" w:hAnsi="Candara"/>
-          <w:noProof/>
-          <w:lang w:val="en-GB"/>
-        </w:rPr>
-        <w:lastRenderedPageBreak/>
-        <w:t>rather detailed information on the failing constraints, constraint expressions, involved variables etc.</w:t>
+        <w:t>All reasoning operations can be configured, observed in progress and return a result instance indicating whether the operation was successful or which problems have occurred including rather detailed information on the failing constraints, constraint expressions, involved variables etc.</w:t>
       </w:r>
     </w:p>
     <w:p>
@@ -36514,7 +36739,7 @@
           <w:noProof/>
           <w:lang w:val="en-GB"/>
         </w:rPr>
-        <w:footnoteReference w:id="18"/>
+        <w:footnoteReference w:id="19"/>
       </w:r>
       <w:r>
         <w:rPr>
@@ -36874,16 +37099,8 @@
           <w:noProof/>
           <w:lang w:val="en-GB"/>
         </w:rPr>
-        <w:t xml:space="preserve">However, utilizing Eclipse/Equinox in a standalone environment is not always desired. Although we have to provide dependencies to a large set of Eclipse and, if required, xText core classes, not all of them are actually needed for running EASy-Producer in standalone fashion. To release the developer from thinking about the right startup sequence, which may change over time, we decided to develop a small OSGi environment which is able to startup and shutdown the bundles in the correct sequence without requiring a full OSGi implementation. Packaging all the required components is not trivial, so we typically rely on the default standalone packages produced by the </w:t>
-      </w:r>
-      <w:r>
-        <w:rPr>
-          <w:rFonts w:ascii="Candara" w:hAnsi="Candara"/>
-          <w:noProof/>
-          <w:lang w:val="en-GB"/>
-        </w:rPr>
         <w:lastRenderedPageBreak/>
-        <w:t xml:space="preserve">continuous integration (following a default, but customizable setup of standalone components). </w:t>
+        <w:t xml:space="preserve">However, utilizing Eclipse/Equinox in a standalone environment is not always desired. Although we have to provide dependencies to a large set of Eclipse and, if required, xText core classes, not all of them are actually needed for running EASy-Producer in standalone fashion. To release the developer from thinking about the right startup sequence, which may change over time, we decided to develop a small OSGi environment which is able to startup and shutdown the bundles in the correct sequence without requiring a full OSGi implementation. Packaging all the required components is not trivial, so we typically rely on the default standalone packages produced by the continuous integration (following a default, but customizable setup of standalone components). </w:t>
       </w:r>
       <w:r>
         <w:rPr>
@@ -38346,7 +38563,6 @@
           <w:noProof/>
           <w:lang w:val="en-GB"/>
         </w:rPr>
-        <w:lastRenderedPageBreak/>
         <w:t>or alternatively with experimental features</w:t>
       </w:r>
     </w:p>
@@ -39413,7 +39629,7 @@
                 <w:noProof/>
                 <w:lang w:val="en-GB"/>
               </w:rPr>
-              <w:footnoteReference w:id="19"/>
+              <w:footnoteReference w:id="20"/>
             </w:r>
           </w:p>
         </w:tc>
@@ -39716,7 +39932,16 @@
           <w:noProof/>
           <w:lang w:val="en-GB"/>
         </w:rPr>
-        <w:t xml:space="preserve"> is much more convenient, but implies a higher JAR footprint opposed to a Maven repository with potentially more dependencies in this approach.</w:t>
+        <w:t xml:space="preserve"> is much more convenient, but implies a higher JAR footprint opposed to a Maven repository with potentially more dependencies in this </w:t>
+      </w:r>
+      <w:r>
+        <w:rPr>
+          <w:rFonts w:ascii="Candara" w:hAnsi="Candara"/>
+          <w:noProof/>
+          <w:lang w:val="en-GB"/>
+        </w:rPr>
+        <w:lastRenderedPageBreak/>
+        <w:t>approach.</w:t>
       </w:r>
       <w:r>
         <w:rPr>
@@ -39733,7 +39958,7 @@
           <w:noProof/>
           <w:lang w:val="en-GB"/>
         </w:rPr>
-        <w:footnoteReference w:id="20"/>
+        <w:footnoteReference w:id="21"/>
       </w:r>
       <w:r>
         <w:rPr>
@@ -39780,16 +40005,6 @@
           <w:lang w:val="en-US"/>
         </w:rPr>
         <w:br/>
-      </w:r>
-      <w:r>
-        <w:rPr>
-          <w:rFonts w:ascii="Courier New" w:hAnsi="Courier New" w:cs="Courier New"/>
-          <w:noProof/>
-          <w:sz w:val="20"/>
-          <w:szCs w:val="20"/>
-          <w:lang w:val="en-US"/>
-        </w:rPr>
-        <w:lastRenderedPageBreak/>
         <w:t xml:space="preserve">ivml </w:t>
       </w:r>
       <w:r>
@@ -42582,6 +42797,7 @@
           <w:szCs w:val="20"/>
           <w:lang w:val="en-US"/>
         </w:rPr>
+        <w:lastRenderedPageBreak/>
         <w:t xml:space="preserve">          </w:t>
       </w:r>
       <w:r>
@@ -43478,7 +43694,6 @@
           <w:szCs w:val="20"/>
           <w:lang w:val="en-US"/>
         </w:rPr>
-        <w:lastRenderedPageBreak/>
         <w:t xml:space="preserve">      </w:t>
       </w:r>
       <w:r>
@@ -44025,7 +44240,16 @@
           <w:noProof/>
           <w:lang w:val="en-US"/>
         </w:rPr>
-        <w:t xml:space="preserve"> (“simple”) assuming that only one model does exist, i.e., none with different versions / locations</w:t>
+        <w:t xml:space="preserve"> (“simple”) assuming that only one model does </w:t>
+      </w:r>
+      <w:r>
+        <w:rPr>
+          <w:rFonts w:ascii="Candara" w:hAnsi="Candara"/>
+          <w:noProof/>
+          <w:lang w:val="en-US"/>
+        </w:rPr>
+        <w:lastRenderedPageBreak/>
+        <w:t>exist, i.e., none with different versions / locations</w:t>
       </w:r>
       <w:r>
         <w:rPr>
@@ -44802,7 +45026,6 @@
           <w:szCs w:val="20"/>
           <w:lang w:val="en-US"/>
         </w:rPr>
-        <w:lastRenderedPageBreak/>
         <w:t xml:space="preserve">    </w:t>
       </w:r>
       <w:r>
@@ -46690,7 +46913,7 @@
                 <w:szCs w:val="20"/>
                 <w:lang w:val="en-GB"/>
               </w:rPr>
-              <w:footnoteReference w:id="21"/>
+              <w:footnoteReference w:id="22"/>
             </w:r>
           </w:p>
         </w:tc>
@@ -46822,6 +47045,7 @@
                 <w:szCs w:val="20"/>
                 <w:lang w:val="en-GB"/>
               </w:rPr>
+              <w:lastRenderedPageBreak/>
               <w:t>maven.Activator</w:t>
             </w:r>
           </w:p>
@@ -46854,6 +47078,7 @@
                 <w:szCs w:val="20"/>
                 <w:lang w:val="en-GB"/>
               </w:rPr>
+              <w:lastRenderedPageBreak/>
               <w:t>net.ssehub.easy.</w:t>
             </w:r>
             <w:r>
@@ -47558,7 +47783,6 @@
                 <w:szCs w:val="20"/>
                 <w:lang w:val="en-GB"/>
               </w:rPr>
-              <w:lastRenderedPageBreak/>
               <w:t>Reasoner</w:t>
             </w:r>
           </w:p>
@@ -47589,7 +47813,6 @@
                 <w:sz w:val="20"/>
                 <w:szCs w:val="20"/>
               </w:rPr>
-              <w:lastRenderedPageBreak/>
               <w:t>de.uni_hildesheim.</w:t>
             </w:r>
           </w:p>
@@ -49199,7 +49422,16 @@
                 <w:noProof/>
                 <w:lang w:val="en-US"/>
               </w:rPr>
-              <w:t xml:space="preserve"> Otherwise, the editors are only available when opening the respective artifact.</w:t>
+              <w:t xml:space="preserve"> </w:t>
+            </w:r>
+            <w:r>
+              <w:rPr>
+                <w:rFonts w:cs="Courier New"/>
+                <w:noProof/>
+                <w:lang w:val="en-US"/>
+              </w:rPr>
+              <w:lastRenderedPageBreak/>
+              <w:t>Otherwise, the editors are only available when opening the respective artifact.</w:t>
             </w:r>
           </w:p>
         </w:tc>
@@ -49222,6 +49454,7 @@
                 <w:noProof/>
                 <w:lang w:val="en-US"/>
               </w:rPr>
+              <w:lastRenderedPageBreak/>
               <w:t>false</w:t>
             </w:r>
           </w:p>
@@ -49247,6 +49480,7 @@
                 <w:noProof/>
                 <w:lang w:val="en-US"/>
               </w:rPr>
+              <w:lastRenderedPageBreak/>
               <w:t>easy.notInEclipse</w:t>
             </w:r>
           </w:p>
@@ -49404,16 +49638,7 @@
                 <w:noProof/>
                 <w:lang w:val="en-US"/>
               </w:rPr>
-              <w:t xml:space="preserve">Enable additional output while </w:t>
-            </w:r>
-            <w:r>
-              <w:rPr>
-                <w:rFonts w:cs="Courier New"/>
-                <w:noProof/>
-                <w:lang w:val="en-US"/>
-              </w:rPr>
-              <w:lastRenderedPageBreak/>
-              <w:t>parsing / validating VIL files.</w:t>
+              <w:t>Enable additional output while parsing / validating VIL files.</w:t>
             </w:r>
           </w:p>
         </w:tc>
@@ -49436,7 +49661,6 @@
                 <w:noProof/>
                 <w:lang w:val="en-US"/>
               </w:rPr>
-              <w:lastRenderedPageBreak/>
               <w:t>false</w:t>
             </w:r>
           </w:p>
@@ -49462,7 +49686,6 @@
                 <w:noProof/>
                 <w:lang w:val="en-US"/>
               </w:rPr>
-              <w:lastRenderedPageBreak/>
               <w:t>vtl.core.log</w:t>
             </w:r>
           </w:p>
@@ -50173,6 +50396,7 @@
           <w:noProof/>
           <w:lang w:val="en-US"/>
         </w:rPr>
+        <w:lastRenderedPageBreak/>
         <w:t xml:space="preserve">.EASyProducer </w:t>
       </w:r>
       <w:r>
@@ -50212,7 +50436,7 @@
 
 <file path=word/comments.xml><?xml version="1.0" encoding="utf-8"?>
 <w:comments xmlns:wpc="http://schemas.microsoft.com/office/word/2010/wordprocessingCanvas" xmlns:cx="http://schemas.microsoft.com/office/drawing/2014/chartex" xmlns:mc="http://schemas.openxmlformats.org/markup-compatibility/2006" xmlns:o="urn:schemas-microsoft-com:office:office" xmlns:r="http://schemas.openxmlformats.org/officeDocument/2006/relationships" xmlns:m="http://schemas.openxmlformats.org/officeDocument/2006/math" xmlns:v="urn:schemas-microsoft-com:vml" xmlns:wp14="http://schemas.microsoft.com/office/word/2010/wordprocessingDrawing" xmlns:wp="http://schemas.openxmlformats.org/drawingml/2006/wordprocessingDrawing" xmlns:w10="urn:schemas-microsoft-com:office:word" xmlns:w="http://schemas.openxmlformats.org/wordprocessingml/2006/main" xmlns:w14="http://schemas.microsoft.com/office/word/2010/wordml" xmlns:w15="http://schemas.microsoft.com/office/word/2012/wordml" xmlns:w16se="http://schemas.microsoft.com/office/word/2015/wordml/symex" xmlns:wpg="http://schemas.microsoft.com/office/word/2010/wordprocessingGroup" xmlns:wpi="http://schemas.microsoft.com/office/word/2010/wordprocessingInk" xmlns:wne="http://schemas.microsoft.com/office/word/2006/wordml" xmlns:wps="http://schemas.microsoft.com/office/word/2010/wordprocessingShape" mc:Ignorable="w14 w15 w16se wp14">
-  <w:comment w:id="26" w:author="Christian Kröher" w:date="2013-10-05T17:13:00Z" w:initials="CK">
+  <w:comment w:id="25" w:author="Christian Kröher" w:date="2013-10-05T17:13:00Z" w:initials="CK">
     <w:p>
       <w:pPr>
         <w:pStyle w:val="CommentText"/>
@@ -50311,7 +50535,6 @@
           <w:docPartUnique/>
         </w:docPartObj>
       </w:sdtPr>
-      <w:sdtEndPr/>
       <w:sdtContent>
         <w:r>
           <w:rPr>
@@ -50340,7 +50563,7 @@
             <w:b/>
             <w:noProof/>
           </w:rPr>
-          <w:t>2</w:t>
+          <w:t>46</w:t>
         </w:r>
         <w:r>
           <w:rPr>
@@ -51308,7 +51531,15 @@
         <w:rPr>
           <w:lang w:val="en-US"/>
         </w:rPr>
-        <w:t>Some components follow the new package naming scheme indicating the ssehub/github origin, some like the DSL languages still follow the old package naming as renaming xText languages is not just a simple refactoring operation.</w:t>
+        <w:t>We provide several launch configurations in our github repository</w:t>
+      </w:r>
+      <w:bookmarkStart w:id="69" w:name="_GoBack"/>
+      <w:bookmarkEnd w:id="69"/>
+      <w:r>
+        <w:rPr>
+          <w:lang w:val="en-US"/>
+        </w:rPr>
+        <w:t>.</w:t>
       </w:r>
     </w:p>
   </w:footnote>
@@ -51330,44 +51561,13 @@
         <w:rPr>
           <w:lang w:val="en-US"/>
         </w:rPr>
-        <w:t xml:space="preserve"> IVML values are instances with type and must be created throug</w:t>
-      </w:r>
-      <w:r>
-        <w:rPr>
-          <w:lang w:val="en-US"/>
-        </w:rPr>
-        <w:t>h</w:t>
-      </w:r>
-      <w:r>
-        <w:rPr>
-          <w:lang w:val="en-US"/>
-        </w:rPr>
-        <w:t xml:space="preserve"> the </w:t>
-      </w:r>
-      <w:r>
-        <w:rPr>
-          <w:rFonts w:ascii="Courier New" w:hAnsi="Courier New" w:cs="Courier New"/>
-          <w:lang w:val="en-US"/>
-        </w:rPr>
-        <w:t>ValueFactory</w:t>
-      </w:r>
-      <w:r>
-        <w:rPr>
-          <w:lang w:val="en-US"/>
-        </w:rPr>
-        <w:t xml:space="preserve"> of the IVML model implementation</w:t>
-      </w:r>
-      <w:r>
-        <w:rPr>
-          <w:lang w:val="en-US"/>
-        </w:rPr>
-        <w:t>.</w:t>
-      </w:r>
-      <w:r>
-        <w:rPr>
-          <w:lang w:val="en-US"/>
-        </w:rPr>
-        <w:t xml:space="preserve"> This requires having the IVML type at hands as well as the respective Java object(s) representing the actual value.</w:t>
+        <w:t xml:space="preserve"> </w:t>
+      </w:r>
+      <w:r>
+        <w:rPr>
+          <w:lang w:val="en-US"/>
+        </w:rPr>
+        <w:t>Some components follow the new package naming scheme indicating the ssehub/github origin, some like the DSL languages still follow the old package naming as renaming xText languages is not just a simple refactoring operation.</w:t>
       </w:r>
     </w:p>
   </w:footnote>
@@ -51389,13 +51589,44 @@
         <w:rPr>
           <w:lang w:val="en-US"/>
         </w:rPr>
-        <w:t xml:space="preserve"> Initially, we planned to separate configuration and model </w:t>
-      </w:r>
-      <w:r>
-        <w:rPr>
-          <w:lang w:val="en-US"/>
-        </w:rPr>
-        <w:t xml:space="preserve">definition more strictly. In the meantime, a configuration contains a reference to its model definition, so that two parameters are usually superfluous and the configuration would be sufficient. </w:t>
+        <w:t xml:space="preserve"> IVML values are instances with type and must be created throug</w:t>
+      </w:r>
+      <w:r>
+        <w:rPr>
+          <w:lang w:val="en-US"/>
+        </w:rPr>
+        <w:t>h</w:t>
+      </w:r>
+      <w:r>
+        <w:rPr>
+          <w:lang w:val="en-US"/>
+        </w:rPr>
+        <w:t xml:space="preserve"> the </w:t>
+      </w:r>
+      <w:r>
+        <w:rPr>
+          <w:rFonts w:ascii="Courier New" w:hAnsi="Courier New" w:cs="Courier New"/>
+          <w:lang w:val="en-US"/>
+        </w:rPr>
+        <w:t>ValueFactory</w:t>
+      </w:r>
+      <w:r>
+        <w:rPr>
+          <w:lang w:val="en-US"/>
+        </w:rPr>
+        <w:t xml:space="preserve"> of the IVML model implementation</w:t>
+      </w:r>
+      <w:r>
+        <w:rPr>
+          <w:lang w:val="en-US"/>
+        </w:rPr>
+        <w:t>.</w:t>
+      </w:r>
+      <w:r>
+        <w:rPr>
+          <w:lang w:val="en-US"/>
+        </w:rPr>
+        <w:t xml:space="preserve"> This requires having the IVML type at hands as well as the respective Java object(s) representing the actual value.</w:t>
       </w:r>
     </w:p>
   </w:footnote>
@@ -51417,17 +51648,45 @@
         <w:rPr>
           <w:lang w:val="en-US"/>
         </w:rPr>
-        <w:t xml:space="preserve"> </w:t>
-      </w:r>
-      <w:r>
-        <w:rPr>
-          <w:lang w:val="en-US"/>
-        </w:rPr>
-        <w:t>Currently, these variants are not subject to regression tests.</w:t>
+        <w:t xml:space="preserve"> Initially, we planned to separate configuration and model </w:t>
+      </w:r>
+      <w:r>
+        <w:rPr>
+          <w:lang w:val="en-US"/>
+        </w:rPr>
+        <w:t xml:space="preserve">definition more strictly. In the meantime, a configuration contains a reference to its model definition, so that two parameters are usually superfluous and the configuration would be sufficient. </w:t>
       </w:r>
     </w:p>
   </w:footnote>
   <w:footnote w:id="20">
+    <w:p>
+      <w:pPr>
+        <w:pStyle w:val="FootnoteText"/>
+        <w:rPr>
+          <w:lang w:val="en-US"/>
+        </w:rPr>
+      </w:pPr>
+      <w:r>
+        <w:rPr>
+          <w:rStyle w:val="FootnoteReference"/>
+        </w:rPr>
+        <w:footnoteRef/>
+      </w:r>
+      <w:r>
+        <w:rPr>
+          <w:lang w:val="en-US"/>
+        </w:rPr>
+        <w:t xml:space="preserve"> </w:t>
+      </w:r>
+      <w:r>
+        <w:rPr>
+          <w:lang w:val="en-US"/>
+        </w:rPr>
+        <w:t>Currently, these variants are not subject to regression tests.</w:t>
+      </w:r>
+    </w:p>
+  </w:footnote>
+  <w:footnote w:id="21">
     <w:p>
       <w:pPr>
         <w:pStyle w:val="FootnoteText"/>
@@ -51470,7 +51729,7 @@
       </w:r>
     </w:p>
   </w:footnote>
-  <w:footnote w:id="21">
+  <w:footnote w:id="22">
     <w:p>
       <w:pPr>
         <w:pStyle w:val="FootnoteText"/>
@@ -51583,7 +51842,7 @@
         <v:path o:extrusionok="f" gradientshapeok="t" o:connecttype="rect"/>
         <o:lock v:ext="edit" aspectratio="t"/>
       </v:shapetype>
-      <v:shape id="_x0000_i1027" type="#_x0000_t75" style="width:9pt;height:9pt" o:bullet="t">
+      <v:shape id="_x0000_i1030" type="#_x0000_t75" style="width:9pt;height:9pt" o:bullet="t">
         <v:imagedata r:id="rId1" o:title="BD14870_"/>
       </v:shape>
     </w:pict>
@@ -51675,6 +51934,119 @@
     </w:lvl>
   </w:abstractNum>
   <w:abstractNum w:abstractNumId="1" w15:restartNumberingAfterBreak="0">
+    <w:nsid w:val="04D75EF3"/>
+    <w:multiLevelType w:val="hybridMultilevel"/>
+    <w:tmpl w:val="B3AA0248"/>
+    <w:lvl w:ilvl="0" w:tplc="04090001">
+      <w:start w:val="1"/>
+      <w:numFmt w:val="bullet"/>
+      <w:lvlText w:val=""/>
+      <w:lvlJc w:val="left"/>
+      <w:pPr>
+        <w:ind w:left="720" w:hanging="360"/>
+      </w:pPr>
+      <w:rPr>
+        <w:rFonts w:ascii="Symbol" w:hAnsi="Symbol" w:hint="default"/>
+      </w:rPr>
+    </w:lvl>
+    <w:lvl w:ilvl="1" w:tplc="04090003">
+      <w:start w:val="1"/>
+      <w:numFmt w:val="bullet"/>
+      <w:lvlText w:val="o"/>
+      <w:lvlJc w:val="left"/>
+      <w:pPr>
+        <w:ind w:left="1440" w:hanging="360"/>
+      </w:pPr>
+      <w:rPr>
+        <w:rFonts w:ascii="Courier New" w:hAnsi="Courier New" w:cs="Courier New" w:hint="default"/>
+      </w:rPr>
+    </w:lvl>
+    <w:lvl w:ilvl="2" w:tplc="04090005" w:tentative="1">
+      <w:start w:val="1"/>
+      <w:numFmt w:val="bullet"/>
+      <w:lvlText w:val=""/>
+      <w:lvlJc w:val="left"/>
+      <w:pPr>
+        <w:ind w:left="2160" w:hanging="360"/>
+      </w:pPr>
+      <w:rPr>
+        <w:rFonts w:ascii="Wingdings" w:hAnsi="Wingdings" w:hint="default"/>
+      </w:rPr>
+    </w:lvl>
+    <w:lvl w:ilvl="3" w:tplc="04090001" w:tentative="1">
+      <w:start w:val="1"/>
+      <w:numFmt w:val="bullet"/>
+      <w:lvlText w:val=""/>
+      <w:lvlJc w:val="left"/>
+      <w:pPr>
+        <w:ind w:left="2880" w:hanging="360"/>
+      </w:pPr>
+      <w:rPr>
+        <w:rFonts w:ascii="Symbol" w:hAnsi="Symbol" w:hint="default"/>
+      </w:rPr>
+    </w:lvl>
+    <w:lvl w:ilvl="4" w:tplc="04090003" w:tentative="1">
+      <w:start w:val="1"/>
+      <w:numFmt w:val="bullet"/>
+      <w:lvlText w:val="o"/>
+      <w:lvlJc w:val="left"/>
+      <w:pPr>
+        <w:ind w:left="3600" w:hanging="360"/>
+      </w:pPr>
+      <w:rPr>
+        <w:rFonts w:ascii="Courier New" w:hAnsi="Courier New" w:cs="Courier New" w:hint="default"/>
+      </w:rPr>
+    </w:lvl>
+    <w:lvl w:ilvl="5" w:tplc="04090005" w:tentative="1">
+      <w:start w:val="1"/>
+      <w:numFmt w:val="bullet"/>
+      <w:lvlText w:val=""/>
+      <w:lvlJc w:val="left"/>
+      <w:pPr>
+        <w:ind w:left="4320" w:hanging="360"/>
+      </w:pPr>
+      <w:rPr>
+        <w:rFonts w:ascii="Wingdings" w:hAnsi="Wingdings" w:hint="default"/>
+      </w:rPr>
+    </w:lvl>
+    <w:lvl w:ilvl="6" w:tplc="04090001" w:tentative="1">
+      <w:start w:val="1"/>
+      <w:numFmt w:val="bullet"/>
+      <w:lvlText w:val=""/>
+      <w:lvlJc w:val="left"/>
+      <w:pPr>
+        <w:ind w:left="5040" w:hanging="360"/>
+      </w:pPr>
+      <w:rPr>
+        <w:rFonts w:ascii="Symbol" w:hAnsi="Symbol" w:hint="default"/>
+      </w:rPr>
+    </w:lvl>
+    <w:lvl w:ilvl="7" w:tplc="04090003" w:tentative="1">
+      <w:start w:val="1"/>
+      <w:numFmt w:val="bullet"/>
+      <w:lvlText w:val="o"/>
+      <w:lvlJc w:val="left"/>
+      <w:pPr>
+        <w:ind w:left="5760" w:hanging="360"/>
+      </w:pPr>
+      <w:rPr>
+        <w:rFonts w:ascii="Courier New" w:hAnsi="Courier New" w:cs="Courier New" w:hint="default"/>
+      </w:rPr>
+    </w:lvl>
+    <w:lvl w:ilvl="8" w:tplc="04090005" w:tentative="1">
+      <w:start w:val="1"/>
+      <w:numFmt w:val="bullet"/>
+      <w:lvlText w:val=""/>
+      <w:lvlJc w:val="left"/>
+      <w:pPr>
+        <w:ind w:left="6480" w:hanging="360"/>
+      </w:pPr>
+      <w:rPr>
+        <w:rFonts w:ascii="Wingdings" w:hAnsi="Wingdings" w:hint="default"/>
+      </w:rPr>
+    </w:lvl>
+  </w:abstractNum>
+  <w:abstractNum w:abstractNumId="2" w15:restartNumberingAfterBreak="0">
     <w:nsid w:val="04E752B6"/>
     <w:multiLevelType w:val="hybridMultilevel"/>
     <w:tmpl w:val="A686EE7C"/>
@@ -51787,7 +52159,7 @@
       </w:rPr>
     </w:lvl>
   </w:abstractNum>
-  <w:abstractNum w:abstractNumId="2" w15:restartNumberingAfterBreak="0">
+  <w:abstractNum w:abstractNumId="3" w15:restartNumberingAfterBreak="0">
     <w:nsid w:val="0BC656AA"/>
     <w:multiLevelType w:val="hybridMultilevel"/>
     <w:tmpl w:val="F5B483BE"/>
@@ -51900,7 +52272,7 @@
       </w:rPr>
     </w:lvl>
   </w:abstractNum>
-  <w:abstractNum w:abstractNumId="3" w15:restartNumberingAfterBreak="0">
+  <w:abstractNum w:abstractNumId="4" w15:restartNumberingAfterBreak="0">
     <w:nsid w:val="0C2B71FA"/>
     <w:multiLevelType w:val="hybridMultilevel"/>
     <w:tmpl w:val="9B26757C"/>
@@ -52013,7 +52385,7 @@
       </w:rPr>
     </w:lvl>
   </w:abstractNum>
-  <w:abstractNum w:abstractNumId="4" w15:restartNumberingAfterBreak="0">
+  <w:abstractNum w:abstractNumId="5" w15:restartNumberingAfterBreak="0">
     <w:nsid w:val="180C299A"/>
     <w:multiLevelType w:val="hybridMultilevel"/>
     <w:tmpl w:val="7DDE3502"/>
@@ -52126,7 +52498,7 @@
       </w:rPr>
     </w:lvl>
   </w:abstractNum>
-  <w:abstractNum w:abstractNumId="5" w15:restartNumberingAfterBreak="0">
+  <w:abstractNum w:abstractNumId="6" w15:restartNumberingAfterBreak="0">
     <w:nsid w:val="1B276B44"/>
     <w:multiLevelType w:val="hybridMultilevel"/>
     <w:tmpl w:val="738670DC"/>
@@ -52242,7 +52614,7 @@
       </w:rPr>
     </w:lvl>
   </w:abstractNum>
-  <w:abstractNum w:abstractNumId="6" w15:restartNumberingAfterBreak="0">
+  <w:abstractNum w:abstractNumId="7" w15:restartNumberingAfterBreak="0">
     <w:nsid w:val="1D15654D"/>
     <w:multiLevelType w:val="hybridMultilevel"/>
     <w:tmpl w:val="792AD99E"/>
@@ -52331,7 +52703,7 @@
       </w:pPr>
     </w:lvl>
   </w:abstractNum>
-  <w:abstractNum w:abstractNumId="7" w15:restartNumberingAfterBreak="0">
+  <w:abstractNum w:abstractNumId="8" w15:restartNumberingAfterBreak="0">
     <w:nsid w:val="28F50A37"/>
     <w:multiLevelType w:val="hybridMultilevel"/>
     <w:tmpl w:val="C1E60CDC"/>
@@ -52447,7 +52819,7 @@
       </w:rPr>
     </w:lvl>
   </w:abstractNum>
-  <w:abstractNum w:abstractNumId="8" w15:restartNumberingAfterBreak="0">
+  <w:abstractNum w:abstractNumId="9" w15:restartNumberingAfterBreak="0">
     <w:nsid w:val="291C410D"/>
     <w:multiLevelType w:val="hybridMultilevel"/>
     <w:tmpl w:val="E4D6665C"/>
@@ -52536,7 +52908,7 @@
       </w:pPr>
     </w:lvl>
   </w:abstractNum>
-  <w:abstractNum w:abstractNumId="9" w15:restartNumberingAfterBreak="0">
+  <w:abstractNum w:abstractNumId="10" w15:restartNumberingAfterBreak="0">
     <w:nsid w:val="29B820B7"/>
     <w:multiLevelType w:val="hybridMultilevel"/>
     <w:tmpl w:val="3A32E2C8"/>
@@ -52648,7 +53020,7 @@
       </w:rPr>
     </w:lvl>
   </w:abstractNum>
-  <w:abstractNum w:abstractNumId="10" w15:restartNumberingAfterBreak="0">
+  <w:abstractNum w:abstractNumId="11" w15:restartNumberingAfterBreak="0">
     <w:nsid w:val="2D4727B2"/>
     <w:multiLevelType w:val="hybridMultilevel"/>
     <w:tmpl w:val="3CCA98B2"/>
@@ -52734,7 +53106,7 @@
       </w:pPr>
     </w:lvl>
   </w:abstractNum>
-  <w:abstractNum w:abstractNumId="11" w15:restartNumberingAfterBreak="0">
+  <w:abstractNum w:abstractNumId="12" w15:restartNumberingAfterBreak="0">
     <w:nsid w:val="2F254CA8"/>
     <w:multiLevelType w:val="hybridMultilevel"/>
     <w:tmpl w:val="9974A09A"/>
@@ -52823,7 +53195,7 @@
       </w:pPr>
     </w:lvl>
   </w:abstractNum>
-  <w:abstractNum w:abstractNumId="12" w15:restartNumberingAfterBreak="0">
+  <w:abstractNum w:abstractNumId="13" w15:restartNumberingAfterBreak="0">
     <w:nsid w:val="30B722EF"/>
     <w:multiLevelType w:val="hybridMultilevel"/>
     <w:tmpl w:val="AA60C59A"/>
@@ -52936,7 +53308,7 @@
       </w:rPr>
     </w:lvl>
   </w:abstractNum>
-  <w:abstractNum w:abstractNumId="13" w15:restartNumberingAfterBreak="0">
+  <w:abstractNum w:abstractNumId="14" w15:restartNumberingAfterBreak="0">
     <w:nsid w:val="3B515457"/>
     <w:multiLevelType w:val="hybridMultilevel"/>
     <w:tmpl w:val="A8CAF410"/>
@@ -53049,7 +53421,7 @@
       </w:rPr>
     </w:lvl>
   </w:abstractNum>
-  <w:abstractNum w:abstractNumId="14" w15:restartNumberingAfterBreak="0">
+  <w:abstractNum w:abstractNumId="15" w15:restartNumberingAfterBreak="0">
     <w:nsid w:val="3CB65E74"/>
     <w:multiLevelType w:val="multilevel"/>
     <w:tmpl w:val="0407001F"/>
@@ -53135,7 +53507,7 @@
       </w:pPr>
     </w:lvl>
   </w:abstractNum>
-  <w:abstractNum w:abstractNumId="15" w15:restartNumberingAfterBreak="0">
+  <w:abstractNum w:abstractNumId="16" w15:restartNumberingAfterBreak="0">
     <w:nsid w:val="412153EF"/>
     <w:multiLevelType w:val="hybridMultilevel"/>
     <w:tmpl w:val="6C929D8C"/>
@@ -53248,7 +53620,7 @@
       </w:rPr>
     </w:lvl>
   </w:abstractNum>
-  <w:abstractNum w:abstractNumId="16" w15:restartNumberingAfterBreak="0">
+  <w:abstractNum w:abstractNumId="17" w15:restartNumberingAfterBreak="0">
     <w:nsid w:val="417E2D9C"/>
     <w:multiLevelType w:val="hybridMultilevel"/>
     <w:tmpl w:val="F4C602D8"/>
@@ -53361,7 +53733,7 @@
       </w:rPr>
     </w:lvl>
   </w:abstractNum>
-  <w:abstractNum w:abstractNumId="17" w15:restartNumberingAfterBreak="0">
+  <w:abstractNum w:abstractNumId="18" w15:restartNumberingAfterBreak="0">
     <w:nsid w:val="437D4D1F"/>
     <w:multiLevelType w:val="hybridMultilevel"/>
     <w:tmpl w:val="E9B8FD24"/>
@@ -53474,7 +53846,7 @@
       </w:rPr>
     </w:lvl>
   </w:abstractNum>
-  <w:abstractNum w:abstractNumId="18" w15:restartNumberingAfterBreak="0">
+  <w:abstractNum w:abstractNumId="19" w15:restartNumberingAfterBreak="0">
     <w:nsid w:val="45D00E45"/>
     <w:multiLevelType w:val="hybridMultilevel"/>
     <w:tmpl w:val="23CEEC3C"/>
@@ -53589,7 +53961,7 @@
       </w:rPr>
     </w:lvl>
   </w:abstractNum>
-  <w:abstractNum w:abstractNumId="19" w15:restartNumberingAfterBreak="0">
+  <w:abstractNum w:abstractNumId="20" w15:restartNumberingAfterBreak="0">
     <w:nsid w:val="48F0753D"/>
     <w:multiLevelType w:val="hybridMultilevel"/>
     <w:tmpl w:val="077A1DDE"/>
@@ -53702,7 +54074,7 @@
       </w:rPr>
     </w:lvl>
   </w:abstractNum>
-  <w:abstractNum w:abstractNumId="20" w15:restartNumberingAfterBreak="0">
+  <w:abstractNum w:abstractNumId="21" w15:restartNumberingAfterBreak="0">
     <w:nsid w:val="49307883"/>
     <w:multiLevelType w:val="hybridMultilevel"/>
     <w:tmpl w:val="766EB4C6"/>
@@ -53788,7 +54160,7 @@
       </w:pPr>
     </w:lvl>
   </w:abstractNum>
-  <w:abstractNum w:abstractNumId="21" w15:restartNumberingAfterBreak="0">
+  <w:abstractNum w:abstractNumId="22" w15:restartNumberingAfterBreak="0">
     <w:nsid w:val="4D12634C"/>
     <w:multiLevelType w:val="hybridMultilevel"/>
     <w:tmpl w:val="798213F8"/>
@@ -53877,7 +54249,7 @@
       </w:pPr>
     </w:lvl>
   </w:abstractNum>
-  <w:abstractNum w:abstractNumId="22" w15:restartNumberingAfterBreak="0">
+  <w:abstractNum w:abstractNumId="23" w15:restartNumberingAfterBreak="0">
     <w:nsid w:val="53301853"/>
     <w:multiLevelType w:val="hybridMultilevel"/>
     <w:tmpl w:val="B302CAEE"/>
@@ -53966,7 +54338,7 @@
       </w:pPr>
     </w:lvl>
   </w:abstractNum>
-  <w:abstractNum w:abstractNumId="23" w15:restartNumberingAfterBreak="0">
+  <w:abstractNum w:abstractNumId="24" w15:restartNumberingAfterBreak="0">
     <w:nsid w:val="58964399"/>
     <w:multiLevelType w:val="hybridMultilevel"/>
     <w:tmpl w:val="1C80E278"/>
@@ -54079,7 +54451,7 @@
       </w:rPr>
     </w:lvl>
   </w:abstractNum>
-  <w:abstractNum w:abstractNumId="24" w15:restartNumberingAfterBreak="0">
+  <w:abstractNum w:abstractNumId="25" w15:restartNumberingAfterBreak="0">
     <w:nsid w:val="5A08231D"/>
     <w:multiLevelType w:val="multilevel"/>
     <w:tmpl w:val="99D64614"/>
@@ -54215,7 +54587,7 @@
       </w:rPr>
     </w:lvl>
   </w:abstractNum>
-  <w:abstractNum w:abstractNumId="25" w15:restartNumberingAfterBreak="0">
+  <w:abstractNum w:abstractNumId="26" w15:restartNumberingAfterBreak="0">
     <w:nsid w:val="5BF76033"/>
     <w:multiLevelType w:val="hybridMultilevel"/>
     <w:tmpl w:val="C2CA53DA"/>
@@ -54328,7 +54700,7 @@
       </w:rPr>
     </w:lvl>
   </w:abstractNum>
-  <w:abstractNum w:abstractNumId="26" w15:restartNumberingAfterBreak="0">
+  <w:abstractNum w:abstractNumId="27" w15:restartNumberingAfterBreak="0">
     <w:nsid w:val="68F13CB7"/>
     <w:multiLevelType w:val="hybridMultilevel"/>
     <w:tmpl w:val="0122C7D0"/>
@@ -54414,7 +54786,7 @@
       </w:pPr>
     </w:lvl>
   </w:abstractNum>
-  <w:abstractNum w:abstractNumId="27" w15:restartNumberingAfterBreak="0">
+  <w:abstractNum w:abstractNumId="28" w15:restartNumberingAfterBreak="0">
     <w:nsid w:val="71615F84"/>
     <w:multiLevelType w:val="hybridMultilevel"/>
     <w:tmpl w:val="D908ACA4"/>
@@ -54530,7 +54902,7 @@
       </w:rPr>
     </w:lvl>
   </w:abstractNum>
-  <w:abstractNum w:abstractNumId="28" w15:restartNumberingAfterBreak="0">
+  <w:abstractNum w:abstractNumId="29" w15:restartNumberingAfterBreak="0">
     <w:nsid w:val="7BDD1CBB"/>
     <w:multiLevelType w:val="hybridMultilevel"/>
     <w:tmpl w:val="F3BE81A0"/>
@@ -54643,7 +55015,7 @@
       </w:rPr>
     </w:lvl>
   </w:abstractNum>
-  <w:abstractNum w:abstractNumId="29" w15:restartNumberingAfterBreak="0">
+  <w:abstractNum w:abstractNumId="30" w15:restartNumberingAfterBreak="0">
     <w:nsid w:val="7EBE1EF5"/>
     <w:multiLevelType w:val="hybridMultilevel"/>
     <w:tmpl w:val="8B14F25E"/>
@@ -54760,43 +55132,43 @@
     </w:lvl>
   </w:abstractNum>
   <w:num w:numId="1">
-    <w:abstractNumId w:val="10"/>
+    <w:abstractNumId w:val="11"/>
   </w:num>
   <w:num w:numId="2">
-    <w:abstractNumId w:val="22"/>
+    <w:abstractNumId w:val="23"/>
   </w:num>
   <w:num w:numId="3">
-    <w:abstractNumId w:val="19"/>
+    <w:abstractNumId w:val="20"/>
   </w:num>
   <w:num w:numId="4">
-    <w:abstractNumId w:val="6"/>
+    <w:abstractNumId w:val="7"/>
   </w:num>
   <w:num w:numId="5">
-    <w:abstractNumId w:val="9"/>
+    <w:abstractNumId w:val="10"/>
   </w:num>
   <w:num w:numId="6">
     <w:abstractNumId w:val="0"/>
   </w:num>
   <w:num w:numId="7">
-    <w:abstractNumId w:val="14"/>
+    <w:abstractNumId w:val="15"/>
   </w:num>
   <w:num w:numId="8">
+    <w:abstractNumId w:val="27"/>
+  </w:num>
+  <w:num w:numId="9">
+    <w:abstractNumId w:val="29"/>
+  </w:num>
+  <w:num w:numId="10">
+    <w:abstractNumId w:val="21"/>
+  </w:num>
+  <w:num w:numId="11">
+    <w:abstractNumId w:val="25"/>
+  </w:num>
+  <w:num w:numId="12">
     <w:abstractNumId w:val="26"/>
   </w:num>
-  <w:num w:numId="9">
-    <w:abstractNumId w:val="28"/>
-  </w:num>
-  <w:num w:numId="10">
-    <w:abstractNumId w:val="20"/>
-  </w:num>
-  <w:num w:numId="11">
-    <w:abstractNumId w:val="24"/>
-  </w:num>
-  <w:num w:numId="12">
+  <w:num w:numId="13">
     <w:abstractNumId w:val="25"/>
-  </w:num>
-  <w:num w:numId="13">
-    <w:abstractNumId w:val="24"/>
     <w:lvlOverride w:ilvl="0">
       <w:startOverride w:val="1"/>
     </w:lvlOverride>
@@ -54826,10 +55198,10 @@
     </w:lvlOverride>
   </w:num>
   <w:num w:numId="14">
-    <w:abstractNumId w:val="5"/>
+    <w:abstractNumId w:val="6"/>
   </w:num>
   <w:num w:numId="15">
-    <w:abstractNumId w:val="24"/>
+    <w:abstractNumId w:val="25"/>
     <w:lvlOverride w:ilvl="0">
       <w:startOverride w:val="1"/>
     </w:lvlOverride>
@@ -54859,37 +55231,37 @@
     </w:lvlOverride>
   </w:num>
   <w:num w:numId="16">
-    <w:abstractNumId w:val="21"/>
+    <w:abstractNumId w:val="22"/>
   </w:num>
   <w:num w:numId="17">
-    <w:abstractNumId w:val="11"/>
+    <w:abstractNumId w:val="12"/>
   </w:num>
   <w:num w:numId="18">
+    <w:abstractNumId w:val="9"/>
+  </w:num>
+  <w:num w:numId="19">
+    <w:abstractNumId w:val="28"/>
+  </w:num>
+  <w:num w:numId="20">
+    <w:abstractNumId w:val="30"/>
+  </w:num>
+  <w:num w:numId="21">
+    <w:abstractNumId w:val="18"/>
+  </w:num>
+  <w:num w:numId="22">
+    <w:abstractNumId w:val="14"/>
+  </w:num>
+  <w:num w:numId="23">
     <w:abstractNumId w:val="8"/>
   </w:num>
-  <w:num w:numId="19">
-    <w:abstractNumId w:val="27"/>
-  </w:num>
-  <w:num w:numId="20">
-    <w:abstractNumId w:val="29"/>
-  </w:num>
-  <w:num w:numId="21">
-    <w:abstractNumId w:val="17"/>
-  </w:num>
-  <w:num w:numId="22">
-    <w:abstractNumId w:val="13"/>
-  </w:num>
-  <w:num w:numId="23">
-    <w:abstractNumId w:val="7"/>
-  </w:num>
   <w:num w:numId="24">
-    <w:abstractNumId w:val="18"/>
+    <w:abstractNumId w:val="19"/>
   </w:num>
   <w:num w:numId="25">
-    <w:abstractNumId w:val="1"/>
+    <w:abstractNumId w:val="2"/>
   </w:num>
   <w:num w:numId="26">
-    <w:abstractNumId w:val="24"/>
+    <w:abstractNumId w:val="25"/>
     <w:lvlOverride w:ilvl="0">
       <w:startOverride w:val="1"/>
     </w:lvlOverride>
@@ -54919,7 +55291,7 @@
     </w:lvlOverride>
   </w:num>
   <w:num w:numId="27">
-    <w:abstractNumId w:val="24"/>
+    <w:abstractNumId w:val="25"/>
     <w:lvlOverride w:ilvl="0">
       <w:startOverride w:val="1"/>
     </w:lvlOverride>
@@ -54949,25 +55321,28 @@
     </w:lvlOverride>
   </w:num>
   <w:num w:numId="28">
-    <w:abstractNumId w:val="15"/>
+    <w:abstractNumId w:val="16"/>
   </w:num>
   <w:num w:numId="29">
+    <w:abstractNumId w:val="5"/>
+  </w:num>
+  <w:num w:numId="30">
+    <w:abstractNumId w:val="17"/>
+  </w:num>
+  <w:num w:numId="31">
+    <w:abstractNumId w:val="24"/>
+  </w:num>
+  <w:num w:numId="32">
+    <w:abstractNumId w:val="13"/>
+  </w:num>
+  <w:num w:numId="33">
     <w:abstractNumId w:val="4"/>
   </w:num>
-  <w:num w:numId="30">
-    <w:abstractNumId w:val="16"/>
-  </w:num>
-  <w:num w:numId="31">
-    <w:abstractNumId w:val="23"/>
-  </w:num>
-  <w:num w:numId="32">
-    <w:abstractNumId w:val="12"/>
-  </w:num>
-  <w:num w:numId="33">
+  <w:num w:numId="34">
     <w:abstractNumId w:val="3"/>
   </w:num>
-  <w:num w:numId="34">
-    <w:abstractNumId w:val="2"/>
+  <w:num w:numId="35">
+    <w:abstractNumId w:val="1"/>
   </w:num>
 </w:numbering>
 </file>
@@ -56108,6 +56483,7 @@
     <w:rsid w:val="00A6781A"/>
     <w:rsid w:val="00AB0E09"/>
     <w:rsid w:val="00B11F1A"/>
+    <w:rsid w:val="00B52E08"/>
     <w:rsid w:val="00BC48FA"/>
     <w:rsid w:val="00C807FE"/>
     <w:rsid w:val="00C90C9A"/>
@@ -56951,7 +57327,7 @@
 </file>
 
 <file path=customXml/itemProps2.xml><?xml version="1.0" encoding="utf-8"?>
-<ds:datastoreItem xmlns:ds="http://schemas.openxmlformats.org/officeDocument/2006/customXml" ds:itemID="{5599AFCD-C215-4816-82D5-3ECFDD04E88A}">
+<ds:datastoreItem xmlns:ds="http://schemas.openxmlformats.org/officeDocument/2006/customXml" ds:itemID="{07738DDF-F9CE-453C-8160-C58839FDBB31}">
   <ds:schemaRefs>
     <ds:schemaRef ds:uri="http://schemas.openxmlformats.org/officeDocument/2006/bibliography"/>
   </ds:schemaRefs>

</xml_diff>

<commit_message>
adding the PDF (launching)
</commit_message>
<xml_diff>
--- a/doc/developers_guide.docx
+++ b/doc/developers_guide.docx
@@ -643,6 +643,7 @@
             <w:calendar w:val="gregorian"/>
           </w:date>
         </w:sdtPr>
+        <w:sdtEndPr/>
         <w:sdtContent>
           <w:r>
             <w:rPr>
@@ -1694,6 +1695,7 @@
           <w:docPartUnique/>
         </w:docPartObj>
       </w:sdtPr>
+      <w:sdtEndPr/>
       <w:sdtContent>
         <w:p>
           <w:pPr>
@@ -3634,7 +3636,7 @@
                 <w:noProof/>
                 <w:webHidden/>
               </w:rPr>
-              <w:t>36</w:t>
+              <w:t>37</w:t>
             </w:r>
             <w:r>
               <w:rPr>
@@ -3893,7 +3895,7 @@
                 <w:noProof/>
                 <w:webHidden/>
               </w:rPr>
-              <w:t>38</w:t>
+              <w:t>39</w:t>
             </w:r>
             <w:r>
               <w:rPr>
@@ -4149,7 +4151,7 @@
                 <w:noProof/>
                 <w:webHidden/>
               </w:rPr>
-              <w:t>39</w:t>
+              <w:t>40</w:t>
             </w:r>
             <w:r>
               <w:rPr>
@@ -8607,6 +8609,7 @@
                 </w:p>
               </w:txbxContent>
             </v:textbox>
+            <w10:wrap type="none"/>
             <w10:anchorlock/>
           </v:shape>
         </w:pict>
@@ -9880,6 +9883,7 @@
                 </w:p>
               </w:txbxContent>
             </v:textbox>
+            <w10:wrap type="none"/>
             <w10:anchorlock/>
           </v:shape>
         </w:pict>
@@ -10398,6 +10402,7 @@
                 </w:p>
               </w:txbxContent>
             </v:textbox>
+            <w10:wrap type="none"/>
             <w10:anchorlock/>
           </v:shape>
         </w:pict>
@@ -11561,6 +11566,7 @@
                 </w:p>
               </w:txbxContent>
             </v:textbox>
+            <w10:wrap type="none"/>
             <w10:anchorlock/>
           </v:shape>
         </w:pict>
@@ -11961,6 +11967,7 @@
                 </w:p>
               </w:txbxContent>
             </v:textbox>
+            <w10:wrap type="none"/>
             <w10:anchorlock/>
           </v:shape>
         </w:pict>
@@ -13004,6 +13011,7 @@
                 </w:p>
               </w:txbxContent>
             </v:textbox>
+            <w10:wrap type="none"/>
             <w10:anchorlock/>
           </v:shape>
         </w:pict>
@@ -13876,6 +13884,7 @@
                 </w:p>
               </w:txbxContent>
             </v:textbox>
+            <w10:wrap type="none"/>
             <w10:anchorlock/>
           </v:shape>
         </w:pict>
@@ -14021,6 +14030,7 @@
                 </w:p>
               </w:txbxContent>
             </v:textbox>
+            <w10:wrap type="none"/>
             <w10:anchorlock/>
           </v:shape>
         </w:pict>
@@ -17599,6 +17609,7 @@
                 </w:p>
               </w:txbxContent>
             </v:textbox>
+            <w10:wrap type="none"/>
             <w10:anchorlock/>
           </v:shape>
         </w:pict>
@@ -33453,6 +33464,7 @@
                 </w:p>
               </w:txbxContent>
             </v:textbox>
+            <w10:wrap type="none"/>
             <w10:anchorlock/>
           </v:shape>
         </w:pict>
@@ -34203,8 +34215,8 @@
           <w:lang w:val="en-GB"/>
         </w:rPr>
       </w:pPr>
-      <w:bookmarkStart w:id="70" w:name="_Ref506730798"/>
-      <w:bookmarkStart w:id="71" w:name="_Toc507257987"/>
+      <w:bookmarkStart w:id="69" w:name="_Ref506730798"/>
+      <w:bookmarkStart w:id="70" w:name="_Toc507257987"/>
       <w:r>
         <w:rPr>
           <w:noProof/>
@@ -34212,83 +34224,83 @@
         </w:rPr>
         <w:t>The EASy-Producer Layers</w:t>
       </w:r>
+      <w:bookmarkEnd w:id="69"/>
       <w:bookmarkEnd w:id="70"/>
+    </w:p>
+    <w:p>
+      <w:pPr>
+        <w:jc w:val="both"/>
+        <w:rPr>
+          <w:rFonts w:ascii="Candara" w:hAnsi="Candara"/>
+          <w:noProof/>
+          <w:lang w:val="en-GB"/>
+        </w:rPr>
+      </w:pPr>
+      <w:r>
+        <w:rPr>
+          <w:rFonts w:ascii="Candara" w:hAnsi="Candara"/>
+          <w:noProof/>
+          <w:lang w:val="en-GB"/>
+        </w:rPr>
+        <w:t xml:space="preserve">As stated above, core components of EASy-Producer are implemented without or without too many dependencies to Eclipse. Obeying their internal dependencies, this allows creating further Eclipse plugins on top of the EASy-Producer core components. </w:t>
+      </w:r>
+      <w:r>
+        <w:rPr>
+          <w:rFonts w:ascii="Candara" w:hAnsi="Candara"/>
+          <w:noProof/>
+          <w:lang w:val="en-GB"/>
+        </w:rPr>
+        <w:t>We discuss now the organization of these components into layers and the core components</w:t>
+      </w:r>
+      <w:r>
+        <w:rPr>
+          <w:rStyle w:val="FootnoteReference"/>
+          <w:rFonts w:ascii="Candara" w:hAnsi="Candara"/>
+          <w:noProof/>
+          <w:lang w:val="en-GB"/>
+        </w:rPr>
+        <w:footnoteReference w:id="17"/>
+      </w:r>
+      <w:r>
+        <w:rPr>
+          <w:rFonts w:ascii="Candara" w:hAnsi="Candara"/>
+          <w:noProof/>
+          <w:lang w:val="en-GB"/>
+        </w:rPr>
+        <w:t>.</w:t>
+      </w:r>
+    </w:p>
+    <w:p>
+      <w:pPr>
+        <w:pStyle w:val="Heading3"/>
+        <w:rPr>
+          <w:noProof/>
+          <w:lang w:val="en-GB"/>
+        </w:rPr>
+      </w:pPr>
+      <w:bookmarkStart w:id="71" w:name="_Toc507257988"/>
+      <w:r>
+        <w:rPr>
+          <w:noProof/>
+          <w:lang w:val="en-GB"/>
+        </w:rPr>
+        <w:t xml:space="preserve">Foundations and </w:t>
+      </w:r>
+      <w:r>
+        <w:rPr>
+          <w:noProof/>
+          <w:lang w:val="en-GB"/>
+        </w:rPr>
+        <w:t xml:space="preserve">object </w:t>
+      </w:r>
+      <w:r>
+        <w:rPr>
+          <w:noProof/>
+          <w:lang w:val="en-GB"/>
+        </w:rPr>
+        <w:t>models layer</w:t>
+      </w:r>
       <w:bookmarkEnd w:id="71"/>
-    </w:p>
-    <w:p>
-      <w:pPr>
-        <w:jc w:val="both"/>
-        <w:rPr>
-          <w:rFonts w:ascii="Candara" w:hAnsi="Candara"/>
-          <w:noProof/>
-          <w:lang w:val="en-GB"/>
-        </w:rPr>
-      </w:pPr>
-      <w:r>
-        <w:rPr>
-          <w:rFonts w:ascii="Candara" w:hAnsi="Candara"/>
-          <w:noProof/>
-          <w:lang w:val="en-GB"/>
-        </w:rPr>
-        <w:t xml:space="preserve">As stated above, core components of EASy-Producer are implemented without or without too many dependencies to Eclipse. Obeying their internal dependencies, this allows creating further Eclipse plugins on top of the EASy-Producer core components. </w:t>
-      </w:r>
-      <w:r>
-        <w:rPr>
-          <w:rFonts w:ascii="Candara" w:hAnsi="Candara"/>
-          <w:noProof/>
-          <w:lang w:val="en-GB"/>
-        </w:rPr>
-        <w:t>We discuss now the organization of these components into layers and the core components</w:t>
-      </w:r>
-      <w:r>
-        <w:rPr>
-          <w:rStyle w:val="FootnoteReference"/>
-          <w:rFonts w:ascii="Candara" w:hAnsi="Candara"/>
-          <w:noProof/>
-          <w:lang w:val="en-GB"/>
-        </w:rPr>
-        <w:footnoteReference w:id="17"/>
-      </w:r>
-      <w:r>
-        <w:rPr>
-          <w:rFonts w:ascii="Candara" w:hAnsi="Candara"/>
-          <w:noProof/>
-          <w:lang w:val="en-GB"/>
-        </w:rPr>
-        <w:t>.</w:t>
-      </w:r>
-    </w:p>
-    <w:p>
-      <w:pPr>
-        <w:pStyle w:val="Heading3"/>
-        <w:rPr>
-          <w:noProof/>
-          <w:lang w:val="en-GB"/>
-        </w:rPr>
-      </w:pPr>
-      <w:bookmarkStart w:id="72" w:name="_Toc507257988"/>
-      <w:r>
-        <w:rPr>
-          <w:noProof/>
-          <w:lang w:val="en-GB"/>
-        </w:rPr>
-        <w:t xml:space="preserve">Foundations and </w:t>
-      </w:r>
-      <w:r>
-        <w:rPr>
-          <w:noProof/>
-          <w:lang w:val="en-GB"/>
-        </w:rPr>
-        <w:t xml:space="preserve">object </w:t>
-      </w:r>
-      <w:r>
-        <w:rPr>
-          <w:noProof/>
-          <w:lang w:val="en-GB"/>
-        </w:rPr>
-        <w:t>models layer</w:t>
-      </w:r>
-      <w:bookmarkEnd w:id="72"/>
     </w:p>
     <w:p>
       <w:pPr>
@@ -34392,7 +34404,17 @@
           <w:noProof/>
           <w:lang w:val="en-GB"/>
         </w:rPr>
-        <w:t>.ModelManagement. For a kind of model, this class knows how to load the model, e.g., through a parser, which models do exist and where, which models take precedence over others during import and which import resolution mechanism to use for a certain language. The language-dependent parts are implemented in the following components/bundles.</w:t>
+        <w:t xml:space="preserve">.ModelManagement. For a kind of model, this class knows how to load the model, e.g., through a parser, which models do exist and </w:t>
+      </w:r>
+      <w:bookmarkStart w:id="72" w:name="_GoBack"/>
+      <w:bookmarkEnd w:id="72"/>
+      <w:r>
+        <w:rPr>
+          <w:rFonts w:ascii="Candara" w:hAnsi="Candara"/>
+          <w:noProof/>
+          <w:lang w:val="en-GB"/>
+        </w:rPr>
+        <w:t>where, which models take precedence over others during import and which import resolution mechanism to use for a certain language. The language-dependent parts are implemented in the following components/bundles.</w:t>
       </w:r>
     </w:p>
     <w:p>
@@ -50535,6 +50557,7 @@
           <w:docPartUnique/>
         </w:docPartObj>
       </w:sdtPr>
+      <w:sdtEndPr/>
       <w:sdtContent>
         <w:r>
           <w:rPr>
@@ -50563,7 +50586,7 @@
             <w:b/>
             <w:noProof/>
           </w:rPr>
-          <w:t>46</w:t>
+          <w:t>37</w:t>
         </w:r>
         <w:r>
           <w:rPr>
@@ -51531,15 +51554,7 @@
         <w:rPr>
           <w:lang w:val="en-US"/>
         </w:rPr>
-        <w:t>We provide several launch configurations in our github repository</w:t>
-      </w:r>
-      <w:bookmarkStart w:id="69" w:name="_GoBack"/>
-      <w:bookmarkEnd w:id="69"/>
-      <w:r>
-        <w:rPr>
-          <w:lang w:val="en-US"/>
-        </w:rPr>
-        <w:t>.</w:t>
+        <w:t>We provide several launch configurations in our github repository.</w:t>
       </w:r>
     </w:p>
   </w:footnote>
@@ -51842,7 +51857,7 @@
         <v:path o:extrusionok="f" gradientshapeok="t" o:connecttype="rect"/>
         <o:lock v:ext="edit" aspectratio="t"/>
       </v:shapetype>
-      <v:shape id="_x0000_i1030" type="#_x0000_t75" style="width:9pt;height:9pt" o:bullet="t">
+      <v:shape id="_x0000_i1027" type="#_x0000_t75" style="width:9pt;height:9pt" o:bullet="t">
         <v:imagedata r:id="rId1" o:title="BD14870_"/>
       </v:shape>
     </w:pict>
@@ -56474,6 +56489,7 @@
     <w:rsid w:val="00674FF7"/>
     <w:rsid w:val="006C2350"/>
     <w:rsid w:val="0075343F"/>
+    <w:rsid w:val="00803719"/>
     <w:rsid w:val="00895304"/>
     <w:rsid w:val="00896CC2"/>
     <w:rsid w:val="00915B08"/>
@@ -57327,7 +57343,7 @@
 </file>
 
 <file path=customXml/itemProps2.xml><?xml version="1.0" encoding="utf-8"?>
-<ds:datastoreItem xmlns:ds="http://schemas.openxmlformats.org/officeDocument/2006/customXml" ds:itemID="{07738DDF-F9CE-453C-8160-C58839FDBB31}">
+<ds:datastoreItem xmlns:ds="http://schemas.openxmlformats.org/officeDocument/2006/customXml" ds:itemID="{A95C2F56-0BF8-47F2-9BB1-D582194EA740}">
   <ds:schemaRefs>
     <ds:schemaRef ds:uri="http://schemas.openxmlformats.org/officeDocument/2006/bibliography"/>
   </ds:schemaRefs>

</xml_diff>

<commit_message>
hint: changes to ReasoningFrontend
</commit_message>
<xml_diff>
--- a/doc/developers_guide.docx
+++ b/doc/developers_guide.docx
@@ -34404,17 +34404,7 @@
           <w:noProof/>
           <w:lang w:val="en-GB"/>
         </w:rPr>
-        <w:t xml:space="preserve">.ModelManagement. For a kind of model, this class knows how to load the model, e.g., through a parser, which models do exist and </w:t>
-      </w:r>
-      <w:bookmarkStart w:id="72" w:name="_GoBack"/>
-      <w:bookmarkEnd w:id="72"/>
-      <w:r>
-        <w:rPr>
-          <w:rFonts w:ascii="Candara" w:hAnsi="Candara"/>
-          <w:noProof/>
-          <w:lang w:val="en-GB"/>
-        </w:rPr>
-        <w:t>where, which models take precedence over others during import and which import resolution mechanism to use for a certain language. The language-dependent parts are implemented in the following components/bundles.</w:t>
+        <w:t>.ModelManagement. For a kind of model, this class knows how to load the model, e.g., through a parser, which models do exist and where, which models take precedence over others during import and which import resolution mechanism to use for a certain language. The language-dependent parts are implemented in the following components/bundles.</w:t>
       </w:r>
     </w:p>
     <w:p>
@@ -34823,7 +34813,7 @@
           <w:lang w:val="en-GB"/>
         </w:rPr>
       </w:pPr>
-      <w:bookmarkStart w:id="73" w:name="_Toc507257989"/>
+      <w:bookmarkStart w:id="72" w:name="_Toc507257989"/>
       <w:r>
         <w:rPr>
           <w:noProof/>
@@ -34831,7 +34821,7 @@
         </w:rPr>
         <w:t>DSL languages, models and parsers</w:t>
       </w:r>
-      <w:bookmarkEnd w:id="73"/>
+      <w:bookmarkEnd w:id="72"/>
     </w:p>
     <w:p>
       <w:pPr>
@@ -35144,7 +35134,7 @@
           <w:lang w:val="en-GB"/>
         </w:rPr>
       </w:pPr>
-      <w:bookmarkStart w:id="74" w:name="_Toc507257990"/>
+      <w:bookmarkStart w:id="73" w:name="_Toc507257990"/>
       <w:r>
         <w:rPr>
           <w:noProof/>
@@ -35153,7 +35143,7 @@
         <w:lastRenderedPageBreak/>
         <w:t>IVML reasoning</w:t>
       </w:r>
-      <w:bookmarkEnd w:id="74"/>
+      <w:bookmarkEnd w:id="73"/>
     </w:p>
     <w:p>
       <w:pPr>
@@ -35318,7 +35308,7 @@
           <w:lang w:val="en-GB"/>
         </w:rPr>
       </w:pPr>
-      <w:bookmarkStart w:id="75" w:name="_Toc507257991"/>
+      <w:bookmarkStart w:id="74" w:name="_Toc507257991"/>
       <w:r>
         <w:rPr>
           <w:noProof/>
@@ -35326,7 +35316,7 @@
         </w:rPr>
         <w:t>VIL instantiators</w:t>
       </w:r>
-      <w:bookmarkEnd w:id="75"/>
+      <w:bookmarkEnd w:id="74"/>
     </w:p>
     <w:p>
       <w:pPr>
@@ -35668,7 +35658,7 @@
           <w:lang w:val="en-GB"/>
         </w:rPr>
       </w:pPr>
-      <w:bookmarkStart w:id="76" w:name="_Toc507257992"/>
+      <w:bookmarkStart w:id="75" w:name="_Toc507257992"/>
       <w:r>
         <w:rPr>
           <w:noProof/>
@@ -35676,7 +35666,7 @@
         </w:rPr>
         <w:t>Model persistence</w:t>
       </w:r>
-      <w:bookmarkEnd w:id="76"/>
+      <w:bookmarkEnd w:id="75"/>
     </w:p>
     <w:p>
       <w:pPr>
@@ -35752,7 +35742,7 @@
           <w:lang w:val="en-US"/>
         </w:rPr>
       </w:pPr>
-      <w:bookmarkStart w:id="77" w:name="_Toc507257993"/>
+      <w:bookmarkStart w:id="76" w:name="_Toc507257993"/>
       <w:r>
         <w:rPr>
           <w:noProof/>
@@ -35782,6 +35772,78 @@
         </w:rPr>
         <w:t>Product Line Project Management</w:t>
       </w:r>
+      <w:bookmarkEnd w:id="76"/>
+    </w:p>
+    <w:p>
+      <w:pPr>
+        <w:jc w:val="both"/>
+        <w:rPr>
+          <w:lang w:val="en-US"/>
+        </w:rPr>
+      </w:pPr>
+      <w:r>
+        <w:rPr>
+          <w:lang w:val="en-US"/>
+        </w:rPr>
+        <w:t>So far, loading models is a manual task involving the respectiv</w:t>
+      </w:r>
+      <w:r>
+        <w:rPr>
+          <w:lang w:val="en-US"/>
+        </w:rPr>
+        <w:t>e</w:t>
+      </w:r>
+      <w:r>
+        <w:rPr>
+          <w:lang w:val="en-US"/>
+        </w:rPr>
+        <w:t xml:space="preserve"> model management mechanisms. </w:t>
+      </w:r>
+      <w:r>
+        <w:rPr>
+          <w:lang w:val="en-US"/>
+        </w:rPr>
+        <w:t xml:space="preserve">The next layer depends on all layers discussed so far and aims at easing the way that EASy-Producer models are loaded and product line code is handles. This happens through the so-called Product Line Project (PLP), which is implemented in an Eclipse-independent manner in </w:t>
+      </w:r>
+      <w:r>
+        <w:rPr>
+          <w:rFonts w:ascii="Courier New" w:hAnsi="Courier New" w:cs="Courier New"/>
+          <w:noProof/>
+          <w:lang w:val="en-GB"/>
+        </w:rPr>
+        <w:t>net.ssehub.easy.producer.core</w:t>
+      </w:r>
+      <w:r>
+        <w:rPr>
+          <w:rFonts w:ascii="Candara" w:hAnsi="Candara"/>
+          <w:noProof/>
+          <w:lang w:val="en-US"/>
+        </w:rPr>
+        <w:t>.</w:t>
+      </w:r>
+      <w:r>
+        <w:rPr>
+          <w:rFonts w:ascii="Candara" w:hAnsi="Candara"/>
+          <w:noProof/>
+          <w:lang w:val="en-US"/>
+        </w:rPr>
+        <w:t xml:space="preserve"> This bundle also contains the IVML/VIL/VTL default libraries.</w:t>
+      </w:r>
+    </w:p>
+    <w:p>
+      <w:pPr>
+        <w:pStyle w:val="Heading3"/>
+        <w:rPr>
+          <w:noProof/>
+        </w:rPr>
+      </w:pPr>
+      <w:bookmarkStart w:id="77" w:name="_Toc507257994"/>
+      <w:r>
+        <w:rPr>
+          <w:noProof/>
+        </w:rPr>
+        <w:t>EASy-Producer Eclipse Integration</w:t>
+      </w:r>
       <w:bookmarkEnd w:id="77"/>
     </w:p>
     <w:p>
@@ -35795,25 +35857,13 @@
         <w:rPr>
           <w:lang w:val="en-US"/>
         </w:rPr>
-        <w:t>So far, loading models is a manual task involving the respectiv</w:t>
-      </w:r>
-      <w:r>
-        <w:rPr>
-          <w:lang w:val="en-US"/>
-        </w:rPr>
-        <w:t>e</w:t>
-      </w:r>
-      <w:r>
-        <w:rPr>
-          <w:lang w:val="en-US"/>
-        </w:rPr>
-        <w:t xml:space="preserve"> model management mechanisms. </w:t>
-      </w:r>
-      <w:r>
-        <w:rPr>
-          <w:lang w:val="en-US"/>
-        </w:rPr>
-        <w:t xml:space="preserve">The next layer depends on all layers discussed so far and aims at easing the way that EASy-Producer models are loaded and product line code is handles. This happens through the so-called Product Line Project (PLP), which is implemented in an Eclipse-independent manner in </w:t>
+        <w:t xml:space="preserve">This layer </w:t>
+      </w:r>
+      <w:r>
+        <w:rPr>
+          <w:lang w:val="en-US"/>
+        </w:rPr>
+        <w:t>(</w:t>
       </w:r>
       <w:r>
         <w:rPr>
@@ -35821,23 +35871,31 @@
           <w:noProof/>
           <w:lang w:val="en-GB"/>
         </w:rPr>
-        <w:t>net.ssehub.easy.producer.core</w:t>
-      </w:r>
-      <w:r>
-        <w:rPr>
-          <w:rFonts w:ascii="Candara" w:hAnsi="Candara"/>
-          <w:noProof/>
-          <w:lang w:val="en-US"/>
-        </w:rPr>
-        <w:t>.</w:t>
-      </w:r>
-      <w:r>
-        <w:rPr>
-          <w:rFonts w:ascii="Candara" w:hAnsi="Candara"/>
-          <w:noProof/>
-          <w:lang w:val="en-US"/>
-        </w:rPr>
-        <w:t xml:space="preserve"> This bundle also contains the IVML/VIL/VTL default libraries.</w:t>
+        <w:t>net.ssehub.easy.producer.eclipse</w:t>
+      </w:r>
+      <w:r>
+        <w:rPr>
+          <w:lang w:val="en-US"/>
+        </w:rPr>
+        <w:t xml:space="preserve">) </w:t>
+      </w:r>
+      <w:r>
+        <w:rPr>
+          <w:lang w:val="en-US"/>
+        </w:rPr>
+        <w:t xml:space="preserve">leverages </w:t>
+      </w:r>
+      <w:r>
+        <w:rPr>
+          <w:lang w:val="en-US"/>
+        </w:rPr>
+        <w:t xml:space="preserve">the functionality of all components discussed so far to the Eclipse level, i.e., it scans an Eclipse workspace for PLPs, provides reasoning and VIL execution tasks, etc. However, this involves strong dependencies into Eclipse as well as the plugins, languages and builders used for the respective projects. Running this layer in standalone mode is typically not possible, as </w:t>
+      </w:r>
+      <w:r>
+        <w:rPr>
+          <w:lang w:val="en-US"/>
+        </w:rPr>
+        <w:t>frequently opening a workspace fails due to missing dependencies. Fortunately, this is not required for real standalone applications.</w:t>
       </w:r>
     </w:p>
     <w:p>
@@ -35845,14 +35903,16 @@
         <w:pStyle w:val="Heading3"/>
         <w:rPr>
           <w:noProof/>
-        </w:rPr>
-      </w:pPr>
-      <w:bookmarkStart w:id="78" w:name="_Toc507257994"/>
-      <w:r>
-        <w:rPr>
-          <w:noProof/>
-        </w:rPr>
-        <w:t>EASy-Producer Eclipse Integration</w:t>
+          <w:lang w:val="en-US"/>
+        </w:rPr>
+      </w:pPr>
+      <w:bookmarkStart w:id="78" w:name="_Toc507257995"/>
+      <w:r>
+        <w:rPr>
+          <w:noProof/>
+          <w:lang w:val="en-US"/>
+        </w:rPr>
+        <w:t>EASy-Producer Eclipse UI</w:t>
       </w:r>
       <w:bookmarkEnd w:id="78"/>
     </w:p>
@@ -35860,20 +35920,18 @@
       <w:pPr>
         <w:jc w:val="both"/>
         <w:rPr>
-          <w:lang w:val="en-US"/>
-        </w:rPr>
-      </w:pPr>
-      <w:r>
-        <w:rPr>
-          <w:lang w:val="en-US"/>
-        </w:rPr>
-        <w:t xml:space="preserve">This layer </w:t>
-      </w:r>
-      <w:r>
-        <w:rPr>
-          <w:lang w:val="en-US"/>
-        </w:rPr>
-        <w:t>(</w:t>
+          <w:rFonts w:ascii="Candara" w:hAnsi="Candara"/>
+          <w:noProof/>
+          <w:lang w:val="en-US"/>
+        </w:rPr>
+      </w:pPr>
+      <w:r>
+        <w:rPr>
+          <w:rFonts w:ascii="Candara" w:hAnsi="Candara"/>
+          <w:noProof/>
+          <w:lang w:val="en-US"/>
+        </w:rPr>
+        <w:t xml:space="preserve">We consider the user interface as an independent layer, because a different user interface may present the EASy meachanisms in a target-user specific manner, e.g., for developers or for consultants. The current user interface is implemented in </w:t>
       </w:r>
       <w:r>
         <w:rPr>
@@ -35881,103 +35939,35 @@
           <w:noProof/>
           <w:lang w:val="en-GB"/>
         </w:rPr>
-        <w:t>net.ssehub.easy.producer.eclipse</w:t>
-      </w:r>
-      <w:r>
-        <w:rPr>
-          <w:lang w:val="en-US"/>
-        </w:rPr>
-        <w:t xml:space="preserve">) </w:t>
-      </w:r>
-      <w:r>
-        <w:rPr>
-          <w:lang w:val="en-US"/>
-        </w:rPr>
-        <w:t xml:space="preserve">leverages </w:t>
-      </w:r>
-      <w:r>
-        <w:rPr>
-          <w:lang w:val="en-US"/>
-        </w:rPr>
-        <w:t xml:space="preserve">the functionality of all components discussed so far to the Eclipse level, i.e., it scans an Eclipse workspace for PLPs, provides reasoning and VIL execution tasks, etc. However, this involves strong dependencies into Eclipse as well as the plugins, languages and builders used for the respective projects. Running this layer in standalone mode is typically not possible, as </w:t>
-      </w:r>
-      <w:r>
-        <w:rPr>
-          <w:lang w:val="en-US"/>
-        </w:rPr>
-        <w:t>frequently opening a workspace fails due to missing dependencies. Fortunately, this is not required for real standalone applications.</w:t>
-      </w:r>
-    </w:p>
-    <w:p>
-      <w:pPr>
-        <w:pStyle w:val="Heading3"/>
-        <w:rPr>
-          <w:noProof/>
-          <w:lang w:val="en-US"/>
-        </w:rPr>
-      </w:pPr>
-      <w:bookmarkStart w:id="79" w:name="_Toc507257995"/>
-      <w:r>
-        <w:rPr>
-          <w:noProof/>
-          <w:lang w:val="en-US"/>
-        </w:rPr>
-        <w:t>EASy-Producer Eclipse UI</w:t>
+        <w:t>net.ssehub.easy.producer.ui</w:t>
+      </w:r>
+      <w:r>
+        <w:rPr>
+          <w:rFonts w:ascii="Candara" w:hAnsi="Candara"/>
+          <w:noProof/>
+          <w:lang w:val="en-US"/>
+        </w:rPr>
+        <w:t>, which has dependencies to the EASy-Producer Eclipse integration (and all transitively dependent layers) and to the user interface editors of the EASy-Producer DSL languages (IVML, VIL, VTL). Typically, reusing this layer from outside of Eclipse is not possible at all. However, reusing it within Eclipse works, as shown for QM-IConf, the QualiMater Infrastructure Configuration tool, which utilizes EASy-Producer and even parts of its user interface to enable a graphical configuration of Big Data streaming pipelines.</w:t>
+      </w:r>
+    </w:p>
+    <w:p>
+      <w:pPr>
+        <w:pStyle w:val="Heading2"/>
+        <w:rPr>
+          <w:rFonts w:ascii="Candara" w:hAnsi="Candara"/>
+          <w:noProof/>
+        </w:rPr>
+      </w:pPr>
+      <w:bookmarkStart w:id="79" w:name="_Ref506735440"/>
+      <w:bookmarkStart w:id="80" w:name="_Toc507257996"/>
+      <w:r>
+        <w:rPr>
+          <w:noProof/>
+        </w:rPr>
+        <w:t>Re-using EASy-Producer components within Eclipse</w:t>
       </w:r>
       <w:bookmarkEnd w:id="79"/>
-    </w:p>
-    <w:p>
-      <w:pPr>
-        <w:jc w:val="both"/>
-        <w:rPr>
-          <w:rFonts w:ascii="Candara" w:hAnsi="Candara"/>
-          <w:noProof/>
-          <w:lang w:val="en-US"/>
-        </w:rPr>
-      </w:pPr>
-      <w:r>
-        <w:rPr>
-          <w:rFonts w:ascii="Candara" w:hAnsi="Candara"/>
-          <w:noProof/>
-          <w:lang w:val="en-US"/>
-        </w:rPr>
-        <w:t xml:space="preserve">We consider the user interface as an independent layer, because a different user interface may present the EASy meachanisms in a target-user specific manner, e.g., for developers or for consultants. The current user interface is implemented in </w:t>
-      </w:r>
-      <w:r>
-        <w:rPr>
-          <w:rFonts w:ascii="Courier New" w:hAnsi="Courier New" w:cs="Courier New"/>
-          <w:noProof/>
-          <w:lang w:val="en-GB"/>
-        </w:rPr>
-        <w:t>net.ssehub.easy.producer.ui</w:t>
-      </w:r>
-      <w:r>
-        <w:rPr>
-          <w:rFonts w:ascii="Candara" w:hAnsi="Candara"/>
-          <w:noProof/>
-          <w:lang w:val="en-US"/>
-        </w:rPr>
-        <w:t>, which has dependencies to the EASy-Producer Eclipse integration (and all transitively dependent layers) and to the user interface editors of the EASy-Producer DSL languages (IVML, VIL, VTL). Typically, reusing this layer from outside of Eclipse is not possible at all. However, reusing it within Eclipse works, as shown for QM-IConf, the QualiMater Infrastructure Configuration tool, which utilizes EASy-Producer and even parts of its user interface to enable a graphical configuration of Big Data streaming pipelines.</w:t>
-      </w:r>
-    </w:p>
-    <w:p>
-      <w:pPr>
-        <w:pStyle w:val="Heading2"/>
-        <w:rPr>
-          <w:rFonts w:ascii="Candara" w:hAnsi="Candara"/>
-          <w:noProof/>
-        </w:rPr>
-      </w:pPr>
-      <w:bookmarkStart w:id="80" w:name="_Ref506735440"/>
-      <w:bookmarkStart w:id="81" w:name="_Toc507257996"/>
-      <w:r>
-        <w:rPr>
-          <w:noProof/>
-        </w:rPr>
-        <w:t>Re-using EASy-Producer components within Eclipse</w:t>
-      </w:r>
       <w:bookmarkEnd w:id="80"/>
-      <w:bookmarkEnd w:id="81"/>
     </w:p>
     <w:p>
       <w:pPr>
@@ -36860,7 +36850,7 @@
           <w:noProof/>
           <w:lang w:val="en-GB"/>
         </w:rPr>
-        <w:t>cfg.getProject(), cfg, rCfg, ProgressObserver.NO_OBSERVER);</w:t>
+        <w:t>cfg, rCfg, ProgressObserver.NO_OBSERVER);</w:t>
       </w:r>
     </w:p>
     <w:p>
@@ -50586,7 +50576,7 @@
             <w:b/>
             <w:noProof/>
           </w:rPr>
-          <w:t>37</w:t>
+          <w:t>43</w:t>
         </w:r>
         <w:r>
           <w:rPr>
@@ -51663,13 +51653,27 @@
         <w:rPr>
           <w:lang w:val="en-US"/>
         </w:rPr>
-        <w:t xml:space="preserve"> Initially, we planned to separate configuration and model </w:t>
-      </w:r>
-      <w:r>
-        <w:rPr>
-          <w:lang w:val="en-US"/>
-        </w:rPr>
-        <w:t xml:space="preserve">definition more strictly. In the meantime, a configuration contains a reference to its model definition, so that two parameters are usually superfluous and the configuration would be sufficient. </w:t>
+        <w:t xml:space="preserve"> </w:t>
+      </w:r>
+      <w:r>
+        <w:rPr>
+          <w:lang w:val="en-US"/>
+        </w:rPr>
+        <w:t>Currently, the ReasonerFrontend contains two rather similar reasoning methods for each purpose, i.e., checking, propagation, validation and evaluation. However, reasoning over a sub-project may be a use case. New convenience methods take the configuration and deri</w:t>
+      </w:r>
+      <w:bookmarkStart w:id="81" w:name="_GoBack"/>
+      <w:bookmarkEnd w:id="81"/>
+      <w:r>
+        <w:rPr>
+          <w:lang w:val="en-US"/>
+        </w:rPr>
+        <w:t>ve the project from the configuration.</w:t>
+      </w:r>
+      <w:r>
+        <w:rPr>
+          <w:lang w:val="en-US"/>
+        </w:rPr>
+        <w:t xml:space="preserve"> </w:t>
       </w:r>
     </w:p>
   </w:footnote>
@@ -51857,7 +51861,7 @@
         <v:path o:extrusionok="f" gradientshapeok="t" o:connecttype="rect"/>
         <o:lock v:ext="edit" aspectratio="t"/>
       </v:shapetype>
-      <v:shape id="_x0000_i1027" type="#_x0000_t75" style="width:9pt;height:9pt" o:bullet="t">
+      <v:shape id="_x0000_i1028" type="#_x0000_t75" style="width:9pt;height:9pt" o:bullet="t">
         <v:imagedata r:id="rId1" o:title="BD14870_"/>
       </v:shape>
     </w:pict>
@@ -56476,6 +56480,7 @@
   <w:rsids>
     <w:rsidRoot w:val="00FC12D1"/>
     <w:rsid w:val="00061267"/>
+    <w:rsid w:val="00186084"/>
     <w:rsid w:val="00193BA2"/>
     <w:rsid w:val="002E597D"/>
     <w:rsid w:val="00397144"/>
@@ -57343,7 +57348,7 @@
 </file>
 
 <file path=customXml/itemProps2.xml><?xml version="1.0" encoding="utf-8"?>
-<ds:datastoreItem xmlns:ds="http://schemas.openxmlformats.org/officeDocument/2006/customXml" ds:itemID="{A95C2F56-0BF8-47F2-9BB1-D582194EA740}">
+<ds:datastoreItem xmlns:ds="http://schemas.openxmlformats.org/officeDocument/2006/customXml" ds:itemID="{AB187B1A-E05C-4EB9-9269-B5F316BB20FF}">
   <ds:schemaRefs>
     <ds:schemaRef ds:uri="http://schemas.openxmlformats.org/officeDocument/2006/bibliography"/>
   </ds:schemaRefs>

</xml_diff>

<commit_message>
unifying EASy system properties
</commit_message>
<xml_diff>
--- a/doc/developers_guide.docx
+++ b/doc/developers_guide.docx
@@ -37035,8 +37035,8 @@
           <w:lang w:val="en-GB"/>
         </w:rPr>
       </w:pPr>
-      <w:bookmarkStart w:id="82" w:name="_Ref506735470"/>
-      <w:bookmarkStart w:id="83" w:name="_Toc507257997"/>
+      <w:bookmarkStart w:id="81" w:name="_Ref506735470"/>
+      <w:bookmarkStart w:id="82" w:name="_Toc507257997"/>
       <w:r>
         <w:rPr>
           <w:noProof/>
@@ -37051,8 +37051,8 @@
         </w:rPr>
         <w:t>Running EASy-Producer outside Eclipse</w:t>
       </w:r>
+      <w:bookmarkEnd w:id="81"/>
       <w:bookmarkEnd w:id="82"/>
-      <w:bookmarkEnd w:id="83"/>
     </w:p>
     <w:p>
       <w:pPr>
@@ -39747,8 +39747,8 @@
           <w:lang w:val="en-GB"/>
         </w:rPr>
       </w:pPr>
-      <w:bookmarkStart w:id="84" w:name="_Ref507253460"/>
-      <w:bookmarkStart w:id="85" w:name="_Toc507257998"/>
+      <w:bookmarkStart w:id="83" w:name="_Ref507253460"/>
+      <w:bookmarkStart w:id="84" w:name="_Toc507257998"/>
       <w:r>
         <w:rPr>
           <w:noProof/>
@@ -39784,8 +39784,8 @@
         </w:rPr>
         <w:t xml:space="preserve">outside Eclipse </w:t>
       </w:r>
+      <w:bookmarkEnd w:id="83"/>
       <w:bookmarkEnd w:id="84"/>
-      <w:bookmarkEnd w:id="85"/>
     </w:p>
     <w:p>
       <w:pPr>
@@ -49142,14 +49142,6 @@
                 <w:rFonts w:ascii="Courier New" w:hAnsi="Courier New" w:cs="Courier New"/>
                 <w:noProof/>
               </w:rPr>
-              <w:t>de.uni_hildesheim.sse.</w:t>
-            </w:r>
-            <w:r>
-              <w:rPr>
-                <w:rFonts w:ascii="Courier New" w:hAnsi="Courier New" w:cs="Courier New"/>
-                <w:noProof/>
-              </w:rPr>
-              <w:br/>
               <w:t>easy.logging.file</w:t>
             </w:r>
           </w:p>
@@ -49213,22 +49205,6 @@
                 <w:noProof/>
                 <w:lang w:val="en-US"/>
               </w:rPr>
-              <w:t>de.uni_hildesheim.sse.</w:t>
-            </w:r>
-            <w:r>
-              <w:rPr>
-                <w:rFonts w:ascii="Courier New" w:hAnsi="Courier New" w:cs="Courier New"/>
-                <w:noProof/>
-                <w:lang w:val="en-US"/>
-              </w:rPr>
-              <w:br/>
-            </w:r>
-            <w:r>
-              <w:rPr>
-                <w:rFonts w:ascii="Courier New" w:hAnsi="Courier New" w:cs="Courier New"/>
-                <w:noProof/>
-                <w:lang w:val="en-US"/>
-              </w:rPr>
               <w:t>easy.logging.level</w:t>
             </w:r>
           </w:p>
@@ -49556,6 +49532,14 @@
                 <w:noProof/>
                 <w:lang w:val="en-US"/>
               </w:rPr>
+              <w:t>easy.</w:t>
+            </w:r>
+            <w:r>
+              <w:rPr>
+                <w:rFonts w:ascii="Courier New" w:hAnsi="Courier New" w:cs="Courier New"/>
+                <w:noProof/>
+                <w:lang w:val="en-US"/>
+              </w:rPr>
               <w:t>ivml.core.log</w:t>
             </w:r>
           </w:p>
@@ -49627,6 +49611,14 @@
                 <w:noProof/>
                 <w:lang w:val="en-US"/>
               </w:rPr>
+              <w:t>easy.</w:t>
+            </w:r>
+            <w:r>
+              <w:rPr>
+                <w:rFonts w:ascii="Courier New" w:hAnsi="Courier New" w:cs="Courier New"/>
+                <w:noProof/>
+                <w:lang w:val="en-US"/>
+              </w:rPr>
               <w:t>vil.core.log</w:t>
             </w:r>
           </w:p>
@@ -49698,8 +49690,18 @@
                 <w:noProof/>
                 <w:lang w:val="en-US"/>
               </w:rPr>
+              <w:t>easy.</w:t>
+            </w:r>
+            <w:bookmarkStart w:id="85" w:name="_GoBack"/>
+            <w:r>
+              <w:rPr>
+                <w:rFonts w:ascii="Courier New" w:hAnsi="Courier New" w:cs="Courier New"/>
+                <w:noProof/>
+                <w:lang w:val="en-US"/>
+              </w:rPr>
               <w:t>vtl.core.log</w:t>
             </w:r>
+            <w:bookmarkEnd w:id="85"/>
           </w:p>
         </w:tc>
         <w:tc>
@@ -50576,7 +50578,7 @@
             <w:b/>
             <w:noProof/>
           </w:rPr>
-          <w:t>43</w:t>
+          <w:t>49</w:t>
         </w:r>
         <w:r>
           <w:rPr>
@@ -51659,15 +51661,7 @@
         <w:rPr>
           <w:lang w:val="en-US"/>
         </w:rPr>
-        <w:t>Currently, the ReasonerFrontend contains two rather similar reasoning methods for each purpose, i.e., checking, propagation, validation and evaluation. However, reasoning over a sub-project may be a use case. New convenience methods take the configuration and deri</w:t>
-      </w:r>
-      <w:bookmarkStart w:id="81" w:name="_GoBack"/>
-      <w:bookmarkEnd w:id="81"/>
-      <w:r>
-        <w:rPr>
-          <w:lang w:val="en-US"/>
-        </w:rPr>
-        <w:t>ve the project from the configuration.</w:t>
+        <w:t>Currently, the ReasonerFrontend contains two rather similar reasoning methods for each purpose, i.e., checking, propagation, validation and evaluation. However, reasoning over a sub-project may be a use case. New convenience methods take the configuration and derive the project from the configuration.</w:t>
       </w:r>
       <w:r>
         <w:rPr>
@@ -56510,8 +56504,10 @@
     <w:rsid w:val="00C90C9A"/>
     <w:rsid w:val="00CE157C"/>
     <w:rsid w:val="00D73FB0"/>
+    <w:rsid w:val="00D86010"/>
     <w:rsid w:val="00DD1090"/>
     <w:rsid w:val="00E90AF9"/>
+    <w:rsid w:val="00EF0D18"/>
     <w:rsid w:val="00FC12D1"/>
   </w:rsids>
   <m:mathPr>
@@ -57348,7 +57344,7 @@
 </file>
 
 <file path=customXml/itemProps2.xml><?xml version="1.0" encoding="utf-8"?>
-<ds:datastoreItem xmlns:ds="http://schemas.openxmlformats.org/officeDocument/2006/customXml" ds:itemID="{AB187B1A-E05C-4EB9-9269-B5F316BB20FF}">
+<ds:datastoreItem xmlns:ds="http://schemas.openxmlformats.org/officeDocument/2006/customXml" ds:itemID="{CA181CC6-6620-441C-AF8F-B5113B24D8A8}">
   <ds:schemaRefs>
     <ds:schemaRef ds:uri="http://schemas.openxmlformats.org/officeDocument/2006/bibliography"/>
   </ds:schemaRefs>

</xml_diff>

<commit_message>
turning the full Maven lib into an optional bundle
</commit_message>
<xml_diff>
--- a/doc/developers_guide.docx
+++ b/doc/developers_guide.docx
@@ -49037,9 +49037,9 @@
         <w:tblLook w:val="04A0" w:firstRow="1" w:lastRow="0" w:firstColumn="1" w:lastColumn="0" w:noHBand="0" w:noVBand="1"/>
       </w:tblPr>
       <w:tblGrid>
-        <w:gridCol w:w="3227"/>
-        <w:gridCol w:w="3364"/>
-        <w:gridCol w:w="2697"/>
+        <w:gridCol w:w="3211"/>
+        <w:gridCol w:w="3649"/>
+        <w:gridCol w:w="2428"/>
       </w:tblGrid>
       <w:tr>
         <w:trPr>
@@ -49410,7 +49410,7 @@
                 <w:noProof/>
                 <w:lang w:val="en-US"/>
               </w:rPr>
-              <w:t xml:space="preserve"> </w:t>
+              <w:t xml:space="preserve"> Otherwise, the editors are only available when </w:t>
             </w:r>
             <w:r>
               <w:rPr>
@@ -49419,7 +49419,7 @@
                 <w:lang w:val="en-US"/>
               </w:rPr>
               <w:lastRenderedPageBreak/>
-              <w:t>Otherwise, the editors are only available when opening the respective artifact.</w:t>
+              <w:t>opening the respective artifact.</w:t>
             </w:r>
           </w:p>
         </w:tc>
@@ -49692,7 +49692,6 @@
               </w:rPr>
               <w:t>easy.</w:t>
             </w:r>
-            <w:bookmarkStart w:id="85" w:name="_GoBack"/>
             <w:r>
               <w:rPr>
                 <w:rFonts w:ascii="Courier New" w:hAnsi="Courier New" w:cs="Courier New"/>
@@ -49701,7 +49700,6 @@
               </w:rPr>
               <w:t>vtl.core.log</w:t>
             </w:r>
-            <w:bookmarkEnd w:id="85"/>
           </w:p>
         </w:tc>
         <w:tc>
@@ -49796,6 +49794,56 @@
               </w:rPr>
               <w:t>Maven instantiator: Run maven as an own process.</w:t>
             </w:r>
+            <w:r>
+              <w:rPr>
+                <w:rFonts w:cs="Courier New"/>
+                <w:noProof/>
+                <w:lang w:val="en-US"/>
+              </w:rPr>
+              <w:t xml:space="preserve"> </w:t>
+            </w:r>
+            <w:r>
+              <w:rPr>
+                <w:rFonts w:ascii="Courier New" w:hAnsi="Courier New" w:cs="Courier New"/>
+                <w:noProof/>
+                <w:lang w:val="en-US"/>
+              </w:rPr>
+              <w:t>false</w:t>
+            </w:r>
+            <w:r>
+              <w:rPr>
+                <w:rFonts w:cs="Courier New"/>
+                <w:noProof/>
+                <w:lang w:val="en-US"/>
+              </w:rPr>
+              <w:t xml:space="preserve"> is only effective, if the optional bundle </w:t>
+            </w:r>
+            <w:r>
+              <w:rPr>
+                <w:rFonts w:ascii="Courier New" w:hAnsi="Courier New" w:cs="Courier New"/>
+                <w:noProof/>
+                <w:lang w:val="en-US"/>
+              </w:rPr>
+              <w:t>net.ssehub.easy.libs.mave</w:t>
+            </w:r>
+            <w:r>
+              <w:rPr>
+                <w:rFonts w:ascii="Courier New" w:hAnsi="Courier New" w:cs="Courier New"/>
+                <w:noProof/>
+                <w:lang w:val="en-US"/>
+              </w:rPr>
+              <w:t>n</w:t>
+            </w:r>
+            <w:r>
+              <w:rPr>
+                <w:rFonts w:cs="Courier New"/>
+                <w:noProof/>
+                <w:lang w:val="en-US"/>
+              </w:rPr>
+              <w:t xml:space="preserve"> is installed.</w:t>
+            </w:r>
+            <w:bookmarkStart w:id="85" w:name="_GoBack"/>
+            <w:bookmarkEnd w:id="85"/>
           </w:p>
         </w:tc>
         <w:tc>
@@ -51855,7 +51903,7 @@
         <v:path o:extrusionok="f" gradientshapeok="t" o:connecttype="rect"/>
         <o:lock v:ext="edit" aspectratio="t"/>
       </v:shapetype>
-      <v:shape id="_x0000_i1028" type="#_x0000_t75" style="width:9pt;height:9pt" o:bullet="t">
+      <v:shape id="_x0000_i1030" type="#_x0000_t75" style="width:9pt;height:9pt" o:bullet="t">
         <v:imagedata r:id="rId1" o:title="BD14870_"/>
       </v:shape>
     </w:pict>
@@ -56473,6 +56521,7 @@
   </w:compat>
   <w:rsids>
     <w:rsidRoot w:val="00FC12D1"/>
+    <w:rsid w:val="00013F9D"/>
     <w:rsid w:val="00061267"/>
     <w:rsid w:val="00186084"/>
     <w:rsid w:val="00193BA2"/>
@@ -57344,7 +57393,7 @@
 </file>
 
 <file path=customXml/itemProps2.xml><?xml version="1.0" encoding="utf-8"?>
-<ds:datastoreItem xmlns:ds="http://schemas.openxmlformats.org/officeDocument/2006/customXml" ds:itemID="{CA181CC6-6620-441C-AF8F-B5113B24D8A8}">
+<ds:datastoreItem xmlns:ds="http://schemas.openxmlformats.org/officeDocument/2006/customXml" ds:itemID="{FD7C42D6-E775-4D14-9B1C-33ACB1CEEA65}">
   <ds:schemaRefs>
     <ds:schemaRef ds:uri="http://schemas.openxmlformats.org/officeDocument/2006/bibliography"/>
   </ds:schemaRefs>

</xml_diff>

<commit_message>
accepting all changes after Release
</commit_message>
<xml_diff>
--- a/doc/developers_guide.docx
+++ b/doc/developers_guide.docx
@@ -1,6 +1,6 @@
 
 <file path=word/document.xml><?xml version="1.0" encoding="utf-8"?>
-<w:document xmlns:wpc="http://schemas.microsoft.com/office/word/2010/wordprocessingCanvas" xmlns:cx="http://schemas.microsoft.com/office/drawing/2014/chartex" xmlns:cx1="http://schemas.microsoft.com/office/drawing/2015/9/8/chartex" xmlns:mc="http://schemas.openxmlformats.org/markup-compatibility/2006" xmlns:o="urn:schemas-microsoft-com:office:office" xmlns:r="http://schemas.openxmlformats.org/officeDocument/2006/relationships" xmlns:m="http://schemas.openxmlformats.org/officeDocument/2006/math" xmlns:v="urn:schemas-microsoft-com:vml" xmlns:wp14="http://schemas.microsoft.com/office/word/2010/wordprocessingDrawing" xmlns:wp="http://schemas.openxmlformats.org/drawingml/2006/wordprocessingDrawing" xmlns:w10="urn:schemas-microsoft-com:office:word" xmlns:w="http://schemas.openxmlformats.org/wordprocessingml/2006/main" xmlns:w14="http://schemas.microsoft.com/office/word/2010/wordml" xmlns:w15="http://schemas.microsoft.com/office/word/2012/wordml" xmlns:w16se="http://schemas.microsoft.com/office/word/2015/wordml/symex" xmlns:wpg="http://schemas.microsoft.com/office/word/2010/wordprocessingGroup" xmlns:wpi="http://schemas.microsoft.com/office/word/2010/wordprocessingInk" xmlns:wne="http://schemas.microsoft.com/office/word/2006/wordml" xmlns:wps="http://schemas.microsoft.com/office/word/2010/wordprocessingShape" mc:Ignorable="w14 w15 w16se wp14">
+<w:document xmlns:wpc="http://schemas.microsoft.com/office/word/2010/wordprocessingCanvas" xmlns:cx="http://schemas.microsoft.com/office/drawing/2014/chartex" xmlns:mc="http://schemas.openxmlformats.org/markup-compatibility/2006" xmlns:o="urn:schemas-microsoft-com:office:office" xmlns:r="http://schemas.openxmlformats.org/officeDocument/2006/relationships" xmlns:m="http://schemas.openxmlformats.org/officeDocument/2006/math" xmlns:v="urn:schemas-microsoft-com:vml" xmlns:wp14="http://schemas.microsoft.com/office/word/2010/wordprocessingDrawing" xmlns:wp="http://schemas.openxmlformats.org/drawingml/2006/wordprocessingDrawing" xmlns:w10="urn:schemas-microsoft-com:office:word" xmlns:w="http://schemas.openxmlformats.org/wordprocessingml/2006/main" xmlns:w14="http://schemas.microsoft.com/office/word/2010/wordml" xmlns:w15="http://schemas.microsoft.com/office/word/2012/wordml" xmlns:w16se="http://schemas.microsoft.com/office/word/2015/wordml/symex" xmlns:wpg="http://schemas.microsoft.com/office/word/2010/wordprocessingGroup" xmlns:wpi="http://schemas.microsoft.com/office/word/2010/wordprocessingInk" xmlns:wne="http://schemas.microsoft.com/office/word/2006/wordml" xmlns:wps="http://schemas.microsoft.com/office/word/2010/wordprocessingShape" mc:Ignorable="w14 w15 w16se wp14">
   <w:body>
     <w:tbl>
       <w:tblPr>
@@ -35,11 +35,13 @@
                 <w:lang w:val="en-GB"/>
               </w:rPr>
             </w:pPr>
+            <w:bookmarkStart w:id="0" w:name="_GoBack"/>
+            <w:bookmarkEnd w:id="0"/>
             <w:r>
               <w:rPr>
                 <w:rFonts w:ascii="Candara" w:hAnsi="Candara"/>
                 <w:noProof/>
-                <w:lang w:eastAsia="de-DE"/>
+                <w:lang w:val="en-US"/>
               </w:rPr>
               <w:drawing>
                 <wp:inline distT="0" distB="0" distL="0" distR="0" wp14:anchorId="69B9A2AC" wp14:editId="11A280EC">
@@ -110,7 +112,7 @@
               <w:rPr>
                 <w:rFonts w:ascii="Candara" w:hAnsi="Candara"/>
                 <w:noProof/>
-                <w:lang w:eastAsia="de-DE"/>
+                <w:lang w:val="en-US"/>
               </w:rPr>
               <w:drawing>
                 <wp:inline distT="0" distB="0" distL="0" distR="0" wp14:anchorId="22388872" wp14:editId="6DD7456B">
@@ -392,7 +394,7 @@
         <w:rPr>
           <w:rFonts w:ascii="Candara" w:hAnsi="Candara"/>
           <w:noProof/>
-          <w:lang w:eastAsia="de-DE"/>
+          <w:lang w:val="en-US"/>
         </w:rPr>
         <w:drawing>
           <wp:inline distT="0" distB="0" distL="0" distR="0" wp14:anchorId="768F0910" wp14:editId="685B99EE">
@@ -587,8 +589,6 @@
         </w:rPr>
         <w:t>2</w:t>
       </w:r>
-      <w:bookmarkStart w:id="0" w:name="_GoBack"/>
-      <w:bookmarkEnd w:id="0"/>
     </w:p>
     <w:p>
       <w:pPr>
@@ -5656,7 +5656,7 @@
       <w:r>
         <w:rPr>
           <w:noProof/>
-          <w:lang w:eastAsia="de-DE"/>
+          <w:lang w:val="en-US"/>
         </w:rPr>
         <w:lastRenderedPageBreak/>
         <w:drawing>
@@ -5883,7 +5883,7 @@
       <w:r>
         <w:rPr>
           <w:noProof/>
-          <w:lang w:eastAsia="de-DE"/>
+          <w:lang w:val="en-US"/>
         </w:rPr>
         <w:drawing>
           <wp:inline distT="0" distB="0" distL="0" distR="0" wp14:anchorId="5F21DB24" wp14:editId="30E0CD8B">
@@ -8519,7 +8519,7 @@
                   <w:r>
                     <w:rPr>
                       <w:noProof/>
-                      <w:lang w:eastAsia="de-DE"/>
+                      <w:lang w:val="en-US"/>
                     </w:rPr>
                     <w:drawing>
                       <wp:inline distT="0" distB="0" distL="0" distR="0" wp14:anchorId="41630451" wp14:editId="0EA96D99">
@@ -9780,7 +9780,7 @@
                   <w:r>
                     <w:rPr>
                       <w:noProof/>
-                      <w:lang w:eastAsia="de-DE"/>
+                      <w:lang w:val="en-US"/>
                     </w:rPr>
                     <w:drawing>
                       <wp:inline distT="0" distB="0" distL="0" distR="0" wp14:anchorId="14DE35B7" wp14:editId="2BBF6AA0">
@@ -10310,7 +10310,7 @@
                   <w:r>
                     <w:rPr>
                       <w:noProof/>
-                      <w:lang w:eastAsia="de-DE"/>
+                      <w:lang w:val="en-US"/>
                     </w:rPr>
                     <w:drawing>
                       <wp:inline distT="0" distB="0" distL="0" distR="0" wp14:anchorId="696A37FE" wp14:editId="2AF2EA22">
@@ -11473,7 +11473,7 @@
                   <w:r>
                     <w:rPr>
                       <w:noProof/>
-                      <w:lang w:eastAsia="de-DE"/>
+                      <w:lang w:val="en-US"/>
                     </w:rPr>
                     <w:drawing>
                       <wp:inline distT="0" distB="0" distL="0" distR="0" wp14:anchorId="440CF28B" wp14:editId="3FC19051">
@@ -11873,7 +11873,7 @@
                   <w:r>
                     <w:rPr>
                       <w:noProof/>
-                      <w:lang w:eastAsia="de-DE"/>
+                      <w:lang w:val="en-US"/>
                     </w:rPr>
                     <w:drawing>
                       <wp:inline distT="0" distB="0" distL="0" distR="0" wp14:anchorId="7FCA5AC0" wp14:editId="11086419">
@@ -12916,7 +12916,7 @@
                   <w:r>
                     <w:rPr>
                       <w:noProof/>
-                      <w:lang w:eastAsia="de-DE"/>
+                      <w:lang w:val="en-US"/>
                     </w:rPr>
                     <w:drawing>
                       <wp:inline distT="0" distB="0" distL="0" distR="0" wp14:anchorId="09F4DFBD" wp14:editId="1238022C">
@@ -13788,7 +13788,7 @@
                   <w:r>
                     <w:rPr>
                       <w:noProof/>
-                      <w:lang w:eastAsia="de-DE"/>
+                      <w:lang w:val="en-US"/>
                     </w:rPr>
                     <w:drawing>
                       <wp:inline distT="0" distB="0" distL="0" distR="0" wp14:anchorId="09B8016B" wp14:editId="731B1885">
@@ -13933,7 +13933,7 @@
                   <w:r>
                     <w:rPr>
                       <w:noProof/>
-                      <w:lang w:eastAsia="de-DE"/>
+                      <w:lang w:val="en-US"/>
                     </w:rPr>
                     <w:drawing>
                       <wp:inline distT="0" distB="0" distL="0" distR="0" wp14:anchorId="71889E6C" wp14:editId="21329C08">
@@ -17511,7 +17511,7 @@
                   <w:r>
                     <w:rPr>
                       <w:noProof/>
-                      <w:lang w:eastAsia="de-DE"/>
+                      <w:lang w:val="en-US"/>
                     </w:rPr>
                     <w:drawing>
                       <wp:inline distT="0" distB="0" distL="0" distR="0" wp14:anchorId="7CBBA285" wp14:editId="4556B7CF">
@@ -33365,7 +33365,7 @@
                   <w:r>
                     <w:rPr>
                       <w:noProof/>
-                      <w:lang w:eastAsia="de-DE"/>
+                      <w:lang w:val="en-US"/>
                     </w:rPr>
                     <w:drawing>
                       <wp:inline distT="0" distB="0" distL="0" distR="0" wp14:anchorId="2AD664D4" wp14:editId="7DE6F0AE">
@@ -49467,6 +49467,7 @@
                 <w:noProof/>
                 <w:lang w:val="en-US"/>
               </w:rPr>
+              <w:lastRenderedPageBreak/>
               <w:t>easy.notInEclipse</w:t>
             </w:r>
           </w:p>
@@ -50493,7 +50494,7 @@
 </file>
 
 <file path=word/comments.xml><?xml version="1.0" encoding="utf-8"?>
-<w:comments xmlns:wpc="http://schemas.microsoft.com/office/word/2010/wordprocessingCanvas" xmlns:cx="http://schemas.microsoft.com/office/drawing/2014/chartex" xmlns:cx1="http://schemas.microsoft.com/office/drawing/2015/9/8/chartex" xmlns:mc="http://schemas.openxmlformats.org/markup-compatibility/2006" xmlns:o="urn:schemas-microsoft-com:office:office" xmlns:r="http://schemas.openxmlformats.org/officeDocument/2006/relationships" xmlns:m="http://schemas.openxmlformats.org/officeDocument/2006/math" xmlns:v="urn:schemas-microsoft-com:vml" xmlns:wp14="http://schemas.microsoft.com/office/word/2010/wordprocessingDrawing" xmlns:wp="http://schemas.openxmlformats.org/drawingml/2006/wordprocessingDrawing" xmlns:w10="urn:schemas-microsoft-com:office:word" xmlns:w="http://schemas.openxmlformats.org/wordprocessingml/2006/main" xmlns:w14="http://schemas.microsoft.com/office/word/2010/wordml" xmlns:w15="http://schemas.microsoft.com/office/word/2012/wordml" xmlns:w16se="http://schemas.microsoft.com/office/word/2015/wordml/symex" xmlns:wpg="http://schemas.microsoft.com/office/word/2010/wordprocessingGroup" xmlns:wpi="http://schemas.microsoft.com/office/word/2010/wordprocessingInk" xmlns:wne="http://schemas.microsoft.com/office/word/2006/wordml" xmlns:wps="http://schemas.microsoft.com/office/word/2010/wordprocessingShape" mc:Ignorable="w14 w15 w16se wp14">
+<w:comments xmlns:wpc="http://schemas.microsoft.com/office/word/2010/wordprocessingCanvas" xmlns:cx="http://schemas.microsoft.com/office/drawing/2014/chartex" xmlns:mc="http://schemas.openxmlformats.org/markup-compatibility/2006" xmlns:o="urn:schemas-microsoft-com:office:office" xmlns:r="http://schemas.openxmlformats.org/officeDocument/2006/relationships" xmlns:m="http://schemas.openxmlformats.org/officeDocument/2006/math" xmlns:v="urn:schemas-microsoft-com:vml" xmlns:wp14="http://schemas.microsoft.com/office/word/2010/wordprocessingDrawing" xmlns:wp="http://schemas.openxmlformats.org/drawingml/2006/wordprocessingDrawing" xmlns:w10="urn:schemas-microsoft-com:office:word" xmlns:w="http://schemas.openxmlformats.org/wordprocessingml/2006/main" xmlns:w14="http://schemas.microsoft.com/office/word/2010/wordml" xmlns:w15="http://schemas.microsoft.com/office/word/2012/wordml" xmlns:w16se="http://schemas.microsoft.com/office/word/2015/wordml/symex" xmlns:wpg="http://schemas.microsoft.com/office/word/2010/wordprocessingGroup" xmlns:wpi="http://schemas.microsoft.com/office/word/2010/wordprocessingInk" xmlns:wne="http://schemas.microsoft.com/office/word/2006/wordml" xmlns:wps="http://schemas.microsoft.com/office/word/2010/wordprocessingShape" mc:Ignorable="w14 w15 w16se wp14">
   <w:comment w:id="26" w:author="Christian Kröher" w:date="2013-10-05T17:13:00Z" w:initials="CK">
     <w:p>
       <w:pPr>
@@ -50520,13 +50521,13 @@
 </file>
 
 <file path=word/commentsExtended.xml><?xml version="1.0" encoding="utf-8"?>
-<w15:commentsEx xmlns:wpc="http://schemas.microsoft.com/office/word/2010/wordprocessingCanvas" xmlns:cx="http://schemas.microsoft.com/office/drawing/2014/chartex" xmlns:cx1="http://schemas.microsoft.com/office/drawing/2015/9/8/chartex" xmlns:mc="http://schemas.openxmlformats.org/markup-compatibility/2006" xmlns:o="urn:schemas-microsoft-com:office:office" xmlns:r="http://schemas.openxmlformats.org/officeDocument/2006/relationships" xmlns:m="http://schemas.openxmlformats.org/officeDocument/2006/math" xmlns:v="urn:schemas-microsoft-com:vml" xmlns:wp14="http://schemas.microsoft.com/office/word/2010/wordprocessingDrawing" xmlns:wp="http://schemas.openxmlformats.org/drawingml/2006/wordprocessingDrawing" xmlns:w10="urn:schemas-microsoft-com:office:word" xmlns:w="http://schemas.openxmlformats.org/wordprocessingml/2006/main" xmlns:w14="http://schemas.microsoft.com/office/word/2010/wordml" xmlns:w15="http://schemas.microsoft.com/office/word/2012/wordml" xmlns:w16se="http://schemas.microsoft.com/office/word/2015/wordml/symex" xmlns:wpg="http://schemas.microsoft.com/office/word/2010/wordprocessingGroup" xmlns:wpi="http://schemas.microsoft.com/office/word/2010/wordprocessingInk" xmlns:wne="http://schemas.microsoft.com/office/word/2006/wordml" xmlns:wps="http://schemas.microsoft.com/office/word/2010/wordprocessingShape" mc:Ignorable="w14 w15 w16se wp14">
+<w15:commentsEx xmlns:wpc="http://schemas.microsoft.com/office/word/2010/wordprocessingCanvas" xmlns:cx="http://schemas.microsoft.com/office/drawing/2014/chartex" xmlns:mc="http://schemas.openxmlformats.org/markup-compatibility/2006" xmlns:o="urn:schemas-microsoft-com:office:office" xmlns:r="http://schemas.openxmlformats.org/officeDocument/2006/relationships" xmlns:m="http://schemas.openxmlformats.org/officeDocument/2006/math" xmlns:v="urn:schemas-microsoft-com:vml" xmlns:wp14="http://schemas.microsoft.com/office/word/2010/wordprocessingDrawing" xmlns:wp="http://schemas.openxmlformats.org/drawingml/2006/wordprocessingDrawing" xmlns:w10="urn:schemas-microsoft-com:office:word" xmlns:w="http://schemas.openxmlformats.org/wordprocessingml/2006/main" xmlns:w14="http://schemas.microsoft.com/office/word/2010/wordml" xmlns:w15="http://schemas.microsoft.com/office/word/2012/wordml" xmlns:w16se="http://schemas.microsoft.com/office/word/2015/wordml/symex" xmlns:wpg="http://schemas.microsoft.com/office/word/2010/wordprocessingGroup" xmlns:wpi="http://schemas.microsoft.com/office/word/2010/wordprocessingInk" xmlns:wne="http://schemas.microsoft.com/office/word/2006/wordml" xmlns:wps="http://schemas.microsoft.com/office/word/2010/wordprocessingShape" mc:Ignorable="w14 w15 w16se wp14">
   <w15:commentEx w15:paraId="5CA059DF" w15:done="0"/>
 </w15:commentsEx>
 </file>
 
 <file path=word/endnotes.xml><?xml version="1.0" encoding="utf-8"?>
-<w:endnotes xmlns:wpc="http://schemas.microsoft.com/office/word/2010/wordprocessingCanvas" xmlns:cx="http://schemas.microsoft.com/office/drawing/2014/chartex" xmlns:cx1="http://schemas.microsoft.com/office/drawing/2015/9/8/chartex" xmlns:mc="http://schemas.openxmlformats.org/markup-compatibility/2006" xmlns:o="urn:schemas-microsoft-com:office:office" xmlns:r="http://schemas.openxmlformats.org/officeDocument/2006/relationships" xmlns:m="http://schemas.openxmlformats.org/officeDocument/2006/math" xmlns:v="urn:schemas-microsoft-com:vml" xmlns:wp14="http://schemas.microsoft.com/office/word/2010/wordprocessingDrawing" xmlns:wp="http://schemas.openxmlformats.org/drawingml/2006/wordprocessingDrawing" xmlns:w10="urn:schemas-microsoft-com:office:word" xmlns:w="http://schemas.openxmlformats.org/wordprocessingml/2006/main" xmlns:w14="http://schemas.microsoft.com/office/word/2010/wordml" xmlns:w15="http://schemas.microsoft.com/office/word/2012/wordml" xmlns:w16se="http://schemas.microsoft.com/office/word/2015/wordml/symex" xmlns:wpg="http://schemas.microsoft.com/office/word/2010/wordprocessingGroup" xmlns:wpi="http://schemas.microsoft.com/office/word/2010/wordprocessingInk" xmlns:wne="http://schemas.microsoft.com/office/word/2006/wordml" xmlns:wps="http://schemas.microsoft.com/office/word/2010/wordprocessingShape" mc:Ignorable="w14 w15 w16se wp14">
+<w:endnotes xmlns:wpc="http://schemas.microsoft.com/office/word/2010/wordprocessingCanvas" xmlns:cx="http://schemas.microsoft.com/office/drawing/2014/chartex" xmlns:mc="http://schemas.openxmlformats.org/markup-compatibility/2006" xmlns:o="urn:schemas-microsoft-com:office:office" xmlns:r="http://schemas.openxmlformats.org/officeDocument/2006/relationships" xmlns:m="http://schemas.openxmlformats.org/officeDocument/2006/math" xmlns:v="urn:schemas-microsoft-com:vml" xmlns:wp14="http://schemas.microsoft.com/office/word/2010/wordprocessingDrawing" xmlns:wp="http://schemas.openxmlformats.org/drawingml/2006/wordprocessingDrawing" xmlns:w10="urn:schemas-microsoft-com:office:word" xmlns:w="http://schemas.openxmlformats.org/wordprocessingml/2006/main" xmlns:w14="http://schemas.microsoft.com/office/word/2010/wordml" xmlns:w15="http://schemas.microsoft.com/office/word/2012/wordml" xmlns:w16se="http://schemas.microsoft.com/office/word/2015/wordml/symex" xmlns:wpg="http://schemas.microsoft.com/office/word/2010/wordprocessingGroup" xmlns:wpi="http://schemas.microsoft.com/office/word/2010/wordprocessingInk" xmlns:wne="http://schemas.microsoft.com/office/word/2006/wordml" xmlns:wps="http://schemas.microsoft.com/office/word/2010/wordprocessingShape" mc:Ignorable="w14 w15 w16se wp14">
   <w:endnote w:type="separator" w:id="-1">
     <w:p>
       <w:pPr>
@@ -50551,7 +50552,7 @@
 </file>
 
 <file path=word/footer1.xml><?xml version="1.0" encoding="utf-8"?>
-<w:ftr xmlns:wpc="http://schemas.microsoft.com/office/word/2010/wordprocessingCanvas" xmlns:cx="http://schemas.microsoft.com/office/drawing/2014/chartex" xmlns:cx1="http://schemas.microsoft.com/office/drawing/2015/9/8/chartex" xmlns:mc="http://schemas.openxmlformats.org/markup-compatibility/2006" xmlns:o="urn:schemas-microsoft-com:office:office" xmlns:r="http://schemas.openxmlformats.org/officeDocument/2006/relationships" xmlns:m="http://schemas.openxmlformats.org/officeDocument/2006/math" xmlns:v="urn:schemas-microsoft-com:vml" xmlns:wp14="http://schemas.microsoft.com/office/word/2010/wordprocessingDrawing" xmlns:wp="http://schemas.openxmlformats.org/drawingml/2006/wordprocessingDrawing" xmlns:w10="urn:schemas-microsoft-com:office:word" xmlns:w="http://schemas.openxmlformats.org/wordprocessingml/2006/main" xmlns:w14="http://schemas.microsoft.com/office/word/2010/wordml" xmlns:w15="http://schemas.microsoft.com/office/word/2012/wordml" xmlns:w16se="http://schemas.microsoft.com/office/word/2015/wordml/symex" xmlns:wpg="http://schemas.microsoft.com/office/word/2010/wordprocessingGroup" xmlns:wpi="http://schemas.microsoft.com/office/word/2010/wordprocessingInk" xmlns:wne="http://schemas.microsoft.com/office/word/2006/wordml" xmlns:wps="http://schemas.microsoft.com/office/word/2010/wordprocessingShape" mc:Ignorable="w14 w15 w16se wp14">
+<w:ftr xmlns:wpc="http://schemas.microsoft.com/office/word/2010/wordprocessingCanvas" xmlns:cx="http://schemas.microsoft.com/office/drawing/2014/chartex" xmlns:mc="http://schemas.openxmlformats.org/markup-compatibility/2006" xmlns:o="urn:schemas-microsoft-com:office:office" xmlns:r="http://schemas.openxmlformats.org/officeDocument/2006/relationships" xmlns:m="http://schemas.openxmlformats.org/officeDocument/2006/math" xmlns:v="urn:schemas-microsoft-com:vml" xmlns:wp14="http://schemas.microsoft.com/office/word/2010/wordprocessingDrawing" xmlns:wp="http://schemas.openxmlformats.org/drawingml/2006/wordprocessingDrawing" xmlns:w10="urn:schemas-microsoft-com:office:word" xmlns:w="http://schemas.openxmlformats.org/wordprocessingml/2006/main" xmlns:w14="http://schemas.microsoft.com/office/word/2010/wordml" xmlns:w15="http://schemas.microsoft.com/office/word/2012/wordml" xmlns:w16se="http://schemas.microsoft.com/office/word/2015/wordml/symex" xmlns:wpg="http://schemas.microsoft.com/office/word/2010/wordprocessingGroup" xmlns:wpi="http://schemas.microsoft.com/office/word/2010/wordprocessingInk" xmlns:wne="http://schemas.microsoft.com/office/word/2006/wordml" xmlns:wps="http://schemas.microsoft.com/office/word/2010/wordprocessingShape" mc:Ignorable="w14 w15 w16se wp14">
   <w:p>
     <w:pPr>
       <w:pStyle w:val="Footer"/>
@@ -50646,7 +50647,7 @@
 </file>
 
 <file path=word/footnotes.xml><?xml version="1.0" encoding="utf-8"?>
-<w:footnotes xmlns:wpc="http://schemas.microsoft.com/office/word/2010/wordprocessingCanvas" xmlns:cx="http://schemas.microsoft.com/office/drawing/2014/chartex" xmlns:cx1="http://schemas.microsoft.com/office/drawing/2015/9/8/chartex" xmlns:mc="http://schemas.openxmlformats.org/markup-compatibility/2006" xmlns:o="urn:schemas-microsoft-com:office:office" xmlns:r="http://schemas.openxmlformats.org/officeDocument/2006/relationships" xmlns:m="http://schemas.openxmlformats.org/officeDocument/2006/math" xmlns:v="urn:schemas-microsoft-com:vml" xmlns:wp14="http://schemas.microsoft.com/office/word/2010/wordprocessingDrawing" xmlns:wp="http://schemas.openxmlformats.org/drawingml/2006/wordprocessingDrawing" xmlns:w10="urn:schemas-microsoft-com:office:word" xmlns:w="http://schemas.openxmlformats.org/wordprocessingml/2006/main" xmlns:w14="http://schemas.microsoft.com/office/word/2010/wordml" xmlns:w15="http://schemas.microsoft.com/office/word/2012/wordml" xmlns:w16se="http://schemas.microsoft.com/office/word/2015/wordml/symex" xmlns:wpg="http://schemas.microsoft.com/office/word/2010/wordprocessingGroup" xmlns:wpi="http://schemas.microsoft.com/office/word/2010/wordprocessingInk" xmlns:wne="http://schemas.microsoft.com/office/word/2006/wordml" xmlns:wps="http://schemas.microsoft.com/office/word/2010/wordprocessingShape" mc:Ignorable="w14 w15 w16se wp14">
+<w:footnotes xmlns:wpc="http://schemas.microsoft.com/office/word/2010/wordprocessingCanvas" xmlns:cx="http://schemas.microsoft.com/office/drawing/2014/chartex" xmlns:mc="http://schemas.openxmlformats.org/markup-compatibility/2006" xmlns:o="urn:schemas-microsoft-com:office:office" xmlns:r="http://schemas.openxmlformats.org/officeDocument/2006/relationships" xmlns:m="http://schemas.openxmlformats.org/officeDocument/2006/math" xmlns:v="urn:schemas-microsoft-com:vml" xmlns:wp14="http://schemas.microsoft.com/office/word/2010/wordprocessingDrawing" xmlns:wp="http://schemas.openxmlformats.org/drawingml/2006/wordprocessingDrawing" xmlns:w10="urn:schemas-microsoft-com:office:word" xmlns:w="http://schemas.openxmlformats.org/wordprocessingml/2006/main" xmlns:w14="http://schemas.microsoft.com/office/word/2010/wordml" xmlns:w15="http://schemas.microsoft.com/office/word/2012/wordml" xmlns:w16se="http://schemas.microsoft.com/office/word/2015/wordml/symex" xmlns:wpg="http://schemas.microsoft.com/office/word/2010/wordprocessingGroup" xmlns:wpi="http://schemas.microsoft.com/office/word/2010/wordprocessingInk" xmlns:wne="http://schemas.microsoft.com/office/word/2006/wordml" xmlns:wps="http://schemas.microsoft.com/office/word/2010/wordprocessingShape" mc:Ignorable="w14 w15 w16se wp14">
   <w:footnote w:type="separator" w:id="-1">
     <w:p>
       <w:pPr>
@@ -51821,7 +51822,7 @@
 </file>
 
 <file path=word/header1.xml><?xml version="1.0" encoding="utf-8"?>
-<w:hdr xmlns:wpc="http://schemas.microsoft.com/office/word/2010/wordprocessingCanvas" xmlns:cx="http://schemas.microsoft.com/office/drawing/2014/chartex" xmlns:cx1="http://schemas.microsoft.com/office/drawing/2015/9/8/chartex" xmlns:mc="http://schemas.openxmlformats.org/markup-compatibility/2006" xmlns:o="urn:schemas-microsoft-com:office:office" xmlns:r="http://schemas.openxmlformats.org/officeDocument/2006/relationships" xmlns:m="http://schemas.openxmlformats.org/officeDocument/2006/math" xmlns:v="urn:schemas-microsoft-com:vml" xmlns:wp14="http://schemas.microsoft.com/office/word/2010/wordprocessingDrawing" xmlns:wp="http://schemas.openxmlformats.org/drawingml/2006/wordprocessingDrawing" xmlns:w10="urn:schemas-microsoft-com:office:word" xmlns:w="http://schemas.openxmlformats.org/wordprocessingml/2006/main" xmlns:w14="http://schemas.microsoft.com/office/word/2010/wordml" xmlns:w15="http://schemas.microsoft.com/office/word/2012/wordml" xmlns:w16se="http://schemas.microsoft.com/office/word/2015/wordml/symex" xmlns:wpg="http://schemas.microsoft.com/office/word/2010/wordprocessingGroup" xmlns:wpi="http://schemas.microsoft.com/office/word/2010/wordprocessingInk" xmlns:wne="http://schemas.microsoft.com/office/word/2006/wordml" xmlns:wps="http://schemas.microsoft.com/office/word/2010/wordprocessingShape" mc:Ignorable="w14 w15 w16se wp14">
+<w:hdr xmlns:wpc="http://schemas.microsoft.com/office/word/2010/wordprocessingCanvas" xmlns:cx="http://schemas.microsoft.com/office/drawing/2014/chartex" xmlns:mc="http://schemas.openxmlformats.org/markup-compatibility/2006" xmlns:o="urn:schemas-microsoft-com:office:office" xmlns:r="http://schemas.openxmlformats.org/officeDocument/2006/relationships" xmlns:m="http://schemas.openxmlformats.org/officeDocument/2006/math" xmlns:v="urn:schemas-microsoft-com:vml" xmlns:wp14="http://schemas.microsoft.com/office/word/2010/wordprocessingDrawing" xmlns:wp="http://schemas.openxmlformats.org/drawingml/2006/wordprocessingDrawing" xmlns:w10="urn:schemas-microsoft-com:office:word" xmlns:w="http://schemas.openxmlformats.org/wordprocessingml/2006/main" xmlns:w14="http://schemas.microsoft.com/office/word/2010/wordml" xmlns:w15="http://schemas.microsoft.com/office/word/2012/wordml" xmlns:w16se="http://schemas.microsoft.com/office/word/2015/wordml/symex" xmlns:wpg="http://schemas.microsoft.com/office/word/2010/wordprocessingGroup" xmlns:wpi="http://schemas.microsoft.com/office/word/2010/wordprocessingInk" xmlns:wne="http://schemas.microsoft.com/office/word/2006/wordml" xmlns:wps="http://schemas.microsoft.com/office/word/2010/wordprocessingShape" mc:Ignorable="w14 w15 w16se wp14">
   <w:p>
     <w:pPr>
       <w:pStyle w:val="Header"/>
@@ -51877,7 +51878,7 @@
 </file>
 
 <file path=word/numbering.xml><?xml version="1.0" encoding="utf-8"?>
-<w:numbering xmlns:wpc="http://schemas.microsoft.com/office/word/2010/wordprocessingCanvas" xmlns:cx="http://schemas.microsoft.com/office/drawing/2014/chartex" xmlns:cx1="http://schemas.microsoft.com/office/drawing/2015/9/8/chartex" xmlns:mc="http://schemas.openxmlformats.org/markup-compatibility/2006" xmlns:o="urn:schemas-microsoft-com:office:office" xmlns:r="http://schemas.openxmlformats.org/officeDocument/2006/relationships" xmlns:m="http://schemas.openxmlformats.org/officeDocument/2006/math" xmlns:v="urn:schemas-microsoft-com:vml" xmlns:wp14="http://schemas.microsoft.com/office/word/2010/wordprocessingDrawing" xmlns:wp="http://schemas.openxmlformats.org/drawingml/2006/wordprocessingDrawing" xmlns:w10="urn:schemas-microsoft-com:office:word" xmlns:w="http://schemas.openxmlformats.org/wordprocessingml/2006/main" xmlns:w14="http://schemas.microsoft.com/office/word/2010/wordml" xmlns:w15="http://schemas.microsoft.com/office/word/2012/wordml" xmlns:w16se="http://schemas.microsoft.com/office/word/2015/wordml/symex" xmlns:wpg="http://schemas.microsoft.com/office/word/2010/wordprocessingGroup" xmlns:wpi="http://schemas.microsoft.com/office/word/2010/wordprocessingInk" xmlns:wne="http://schemas.microsoft.com/office/word/2006/wordml" xmlns:wps="http://schemas.microsoft.com/office/word/2010/wordprocessingShape" mc:Ignorable="w14 w15 w16se wp14">
+<w:numbering xmlns:wpc="http://schemas.microsoft.com/office/word/2010/wordprocessingCanvas" xmlns:cx="http://schemas.microsoft.com/office/drawing/2014/chartex" xmlns:mc="http://schemas.openxmlformats.org/markup-compatibility/2006" xmlns:o="urn:schemas-microsoft-com:office:office" xmlns:r="http://schemas.openxmlformats.org/officeDocument/2006/relationships" xmlns:m="http://schemas.openxmlformats.org/officeDocument/2006/math" xmlns:v="urn:schemas-microsoft-com:vml" xmlns:wp14="http://schemas.microsoft.com/office/word/2010/wordprocessingDrawing" xmlns:wp="http://schemas.openxmlformats.org/drawingml/2006/wordprocessingDrawing" xmlns:w10="urn:schemas-microsoft-com:office:word" xmlns:w="http://schemas.openxmlformats.org/wordprocessingml/2006/main" xmlns:w14="http://schemas.microsoft.com/office/word/2010/wordml" xmlns:w15="http://schemas.microsoft.com/office/word/2012/wordml" xmlns:w16se="http://schemas.microsoft.com/office/word/2015/wordml/symex" xmlns:wpg="http://schemas.microsoft.com/office/word/2010/wordprocessingGroup" xmlns:wpi="http://schemas.microsoft.com/office/word/2010/wordprocessingInk" xmlns:wne="http://schemas.microsoft.com/office/word/2006/wordml" xmlns:wps="http://schemas.microsoft.com/office/word/2010/wordprocessingShape" mc:Ignorable="w14 w15 w16se wp14">
   <w:numPicBullet w:numPicBulletId="0">
     <w:pict>
       <v:shapetype id="_x0000_t75" coordsize="21600,21600" o:spt="75" o:preferrelative="t" path="m@4@5l@4@11@9@11@9@5xe" filled="f" stroked="f">
@@ -56396,7 +56397,7 @@
 </file>
 
 <file path=word/glossary/document.xml><?xml version="1.0" encoding="utf-8"?>
-<w:glossaryDocument xmlns:wpc="http://schemas.microsoft.com/office/word/2010/wordprocessingCanvas" xmlns:cx="http://schemas.microsoft.com/office/drawing/2014/chartex" xmlns:cx1="http://schemas.microsoft.com/office/drawing/2015/9/8/chartex" xmlns:mc="http://schemas.openxmlformats.org/markup-compatibility/2006" xmlns:o="urn:schemas-microsoft-com:office:office" xmlns:r="http://schemas.openxmlformats.org/officeDocument/2006/relationships" xmlns:m="http://schemas.openxmlformats.org/officeDocument/2006/math" xmlns:v="urn:schemas-microsoft-com:vml" xmlns:wp14="http://schemas.microsoft.com/office/word/2010/wordprocessingDrawing" xmlns:wp="http://schemas.openxmlformats.org/drawingml/2006/wordprocessingDrawing" xmlns:w10="urn:schemas-microsoft-com:office:word" xmlns:w="http://schemas.openxmlformats.org/wordprocessingml/2006/main" xmlns:w14="http://schemas.microsoft.com/office/word/2010/wordml" xmlns:w15="http://schemas.microsoft.com/office/word/2012/wordml" xmlns:w16se="http://schemas.microsoft.com/office/word/2015/wordml/symex" xmlns:wpg="http://schemas.microsoft.com/office/word/2010/wordprocessingGroup" xmlns:wpi="http://schemas.microsoft.com/office/word/2010/wordprocessingInk" xmlns:wne="http://schemas.microsoft.com/office/word/2006/wordml" xmlns:wps="http://schemas.microsoft.com/office/word/2010/wordprocessingShape" mc:Ignorable="w14 w15 w16se wp14">
+<w:glossaryDocument xmlns:wpc="http://schemas.microsoft.com/office/word/2010/wordprocessingCanvas" xmlns:cx="http://schemas.microsoft.com/office/drawing/2014/chartex" xmlns:mc="http://schemas.openxmlformats.org/markup-compatibility/2006" xmlns:o="urn:schemas-microsoft-com:office:office" xmlns:r="http://schemas.openxmlformats.org/officeDocument/2006/relationships" xmlns:m="http://schemas.openxmlformats.org/officeDocument/2006/math" xmlns:v="urn:schemas-microsoft-com:vml" xmlns:wp14="http://schemas.microsoft.com/office/word/2010/wordprocessingDrawing" xmlns:wp="http://schemas.openxmlformats.org/drawingml/2006/wordprocessingDrawing" xmlns:w10="urn:schemas-microsoft-com:office:word" xmlns:w="http://schemas.openxmlformats.org/wordprocessingml/2006/main" xmlns:w14="http://schemas.microsoft.com/office/word/2010/wordml" xmlns:w15="http://schemas.microsoft.com/office/word/2012/wordml" xmlns:w16se="http://schemas.microsoft.com/office/word/2015/wordml/symex" xmlns:wpg="http://schemas.microsoft.com/office/word/2010/wordprocessingGroup" xmlns:wpi="http://schemas.microsoft.com/office/word/2010/wordprocessingInk" xmlns:wne="http://schemas.microsoft.com/office/word/2006/wordml" xmlns:wps="http://schemas.microsoft.com/office/word/2010/wordprocessingShape" mc:Ignorable="w14 w15 w16se wp14">
   <w:docParts>
     <w:docPart>
       <w:docPartPr>
@@ -56442,14 +56443,14 @@
     <w:charset w:val="00"/>
     <w:family w:val="roman"/>
     <w:pitch w:val="variable"/>
-    <w:sig w:usb0="E0002AFF" w:usb1="C0007841" w:usb2="00000009" w:usb3="00000000" w:csb0="000001FF" w:csb1="00000000"/>
+    <w:sig w:usb0="E0002EFF" w:usb1="C000785B" w:usb2="00000009" w:usb3="00000000" w:csb0="000001FF" w:csb1="00000000"/>
   </w:font>
   <w:font w:name="Courier New">
     <w:panose1 w:val="02070309020205020404"/>
     <w:charset w:val="00"/>
     <w:family w:val="modern"/>
     <w:pitch w:val="fixed"/>
-    <w:sig w:usb0="E0002AFF" w:usb1="C0007843" w:usb2="00000009" w:usb3="00000000" w:csb0="000001FF" w:csb1="00000000"/>
+    <w:sig w:usb0="E0002EFF" w:usb1="C0007843" w:usb2="00000009" w:usb3="00000000" w:csb0="000001FF" w:csb1="00000000"/>
   </w:font>
   <w:font w:name="Wingdings">
     <w:panose1 w:val="05000000000000000000"/>
@@ -56485,21 +56486,21 @@
     <w:charset w:val="00"/>
     <w:family w:val="modern"/>
     <w:pitch w:val="fixed"/>
-    <w:sig w:usb0="E10002FF" w:usb1="4000FCFF" w:usb2="00000009" w:usb3="00000000" w:csb0="0000019F" w:csb1="00000000"/>
+    <w:sig w:usb0="E00006FF" w:usb1="0000FCFF" w:usb2="00000001" w:usb3="00000000" w:csb0="0000019F" w:csb1="00000000"/>
   </w:font>
   <w:font w:name="Calibri">
     <w:panose1 w:val="020F0502020204030204"/>
     <w:charset w:val="00"/>
     <w:family w:val="swiss"/>
     <w:pitch w:val="variable"/>
-    <w:sig w:usb0="E00002FF" w:usb1="4000ACFF" w:usb2="00000001" w:usb3="00000000" w:csb0="0000019F" w:csb1="00000000"/>
+    <w:sig w:usb0="E0002AFF" w:usb1="C000247B" w:usb2="00000009" w:usb3="00000000" w:csb0="000001FF" w:csb1="00000000"/>
   </w:font>
   <w:font w:name="Calibri Light">
     <w:panose1 w:val="020F0302020204030204"/>
     <w:charset w:val="00"/>
     <w:family w:val="swiss"/>
     <w:pitch w:val="variable"/>
-    <w:sig w:usb0="A00002EF" w:usb1="4000207B" w:usb2="00000000" w:usb3="00000000" w:csb0="0000019F" w:csb1="00000000"/>
+    <w:sig w:usb0="E0002AFF" w:usb1="C000247B" w:usb2="00000009" w:usb3="00000000" w:csb0="000001FF" w:csb1="00000000"/>
   </w:font>
 </w:fonts>
 </file>
@@ -56554,6 +56555,7 @@
     <w:rsid w:val="00D73FB0"/>
     <w:rsid w:val="00D86010"/>
     <w:rsid w:val="00DD1090"/>
+    <w:rsid w:val="00DD3C73"/>
     <w:rsid w:val="00E90AF9"/>
     <w:rsid w:val="00EF0D18"/>
     <w:rsid w:val="00FC12D1"/>
@@ -56573,8 +56575,8 @@
   </m:mathPr>
   <w:themeFontLang w:val="de-DE"/>
   <w:clrSchemeMapping w:bg1="light1" w:t1="dark1" w:bg2="light2" w:t2="dark2" w:accent1="accent1" w:accent2="accent2" w:accent3="accent3" w:accent4="accent4" w:accent5="accent5" w:accent6="accent6" w:hyperlink="hyperlink" w:followedHyperlink="followedHyperlink"/>
-  <w:decimalSymbol w:val=","/>
-  <w:listSeparator w:val=";"/>
+  <w:decimalSymbol w:val="."/>
+  <w:listSeparator w:val=","/>
 </w:settings>
 </file>
 
@@ -57392,7 +57394,7 @@
 </file>
 
 <file path=customXml/itemProps2.xml><?xml version="1.0" encoding="utf-8"?>
-<ds:datastoreItem xmlns:ds="http://schemas.openxmlformats.org/officeDocument/2006/customXml" ds:itemID="{BEC25B25-C8B5-405F-A5D1-C1FEB970E66D}">
+<ds:datastoreItem xmlns:ds="http://schemas.openxmlformats.org/officeDocument/2006/customXml" ds:itemID="{B46DA775-423B-4FC8-A733-EB77D9A37123}">
   <ds:schemaRefs>
     <ds:schemaRef ds:uri="http://schemas.openxmlformats.org/officeDocument/2006/bibliography"/>
   </ds:schemaRefs>

</xml_diff>

<commit_message>
enabling/disabling instantiation via system property
</commit_message>
<xml_diff>
--- a/doc/developers_guide.docx
+++ b/doc/developers_guide.docx
@@ -1,6 +1,6 @@
 
 <file path=word/document.xml><?xml version="1.0" encoding="utf-8"?>
-<w:document xmlns:wpc="http://schemas.microsoft.com/office/word/2010/wordprocessingCanvas" xmlns:cx="http://schemas.microsoft.com/office/drawing/2014/chartex" xmlns:mc="http://schemas.openxmlformats.org/markup-compatibility/2006" xmlns:o="urn:schemas-microsoft-com:office:office" xmlns:r="http://schemas.openxmlformats.org/officeDocument/2006/relationships" xmlns:m="http://schemas.openxmlformats.org/officeDocument/2006/math" xmlns:v="urn:schemas-microsoft-com:vml" xmlns:wp14="http://schemas.microsoft.com/office/word/2010/wordprocessingDrawing" xmlns:wp="http://schemas.openxmlformats.org/drawingml/2006/wordprocessingDrawing" xmlns:w10="urn:schemas-microsoft-com:office:word" xmlns:w="http://schemas.openxmlformats.org/wordprocessingml/2006/main" xmlns:w14="http://schemas.microsoft.com/office/word/2010/wordml" xmlns:w15="http://schemas.microsoft.com/office/word/2012/wordml" xmlns:w16se="http://schemas.microsoft.com/office/word/2015/wordml/symex" xmlns:wpg="http://schemas.microsoft.com/office/word/2010/wordprocessingGroup" xmlns:wpi="http://schemas.microsoft.com/office/word/2010/wordprocessingInk" xmlns:wne="http://schemas.microsoft.com/office/word/2006/wordml" xmlns:wps="http://schemas.microsoft.com/office/word/2010/wordprocessingShape" mc:Ignorable="w14 w15 w16se wp14">
+<w:document xmlns:wpc="http://schemas.microsoft.com/office/word/2010/wordprocessingCanvas" xmlns:cx="http://schemas.microsoft.com/office/drawing/2014/chartex" xmlns:cx1="http://schemas.microsoft.com/office/drawing/2015/9/8/chartex" xmlns:mc="http://schemas.openxmlformats.org/markup-compatibility/2006" xmlns:o="urn:schemas-microsoft-com:office:office" xmlns:r="http://schemas.openxmlformats.org/officeDocument/2006/relationships" xmlns:m="http://schemas.openxmlformats.org/officeDocument/2006/math" xmlns:v="urn:schemas-microsoft-com:vml" xmlns:wp14="http://schemas.microsoft.com/office/word/2010/wordprocessingDrawing" xmlns:wp="http://schemas.openxmlformats.org/drawingml/2006/wordprocessingDrawing" xmlns:w10="urn:schemas-microsoft-com:office:word" xmlns:w="http://schemas.openxmlformats.org/wordprocessingml/2006/main" xmlns:w14="http://schemas.microsoft.com/office/word/2010/wordml" xmlns:w15="http://schemas.microsoft.com/office/word/2012/wordml" xmlns:w16se="http://schemas.microsoft.com/office/word/2015/wordml/symex" xmlns:wpg="http://schemas.microsoft.com/office/word/2010/wordprocessingGroup" xmlns:wpi="http://schemas.microsoft.com/office/word/2010/wordprocessingInk" xmlns:wne="http://schemas.microsoft.com/office/word/2006/wordml" xmlns:wps="http://schemas.microsoft.com/office/word/2010/wordprocessingShape" mc:Ignorable="w14 w15 w16se wp14">
   <w:body>
     <w:tbl>
       <w:tblPr>
@@ -1326,8 +1326,6 @@
               </w:rPr>
               <w:t xml:space="preserve"> Added hints to Maven Central after EASy release.</w:t>
             </w:r>
-            <w:bookmarkStart w:id="0" w:name="_GoBack"/>
-            <w:bookmarkEnd w:id="0"/>
           </w:p>
         </w:tc>
       </w:tr>
@@ -4682,7 +4680,7 @@
           <w:lang w:val="en-GB"/>
         </w:rPr>
       </w:pPr>
-      <w:bookmarkStart w:id="1" w:name="_Toc507257966"/>
+      <w:bookmarkStart w:id="0" w:name="_Toc507257966"/>
       <w:r>
         <w:rPr>
           <w:noProof/>
@@ -4691,7 +4689,7 @@
         <w:lastRenderedPageBreak/>
         <w:t>Introduction</w:t>
       </w:r>
-      <w:bookmarkEnd w:id="1"/>
+      <w:bookmarkEnd w:id="0"/>
     </w:p>
     <w:p>
       <w:pPr>
@@ -4994,8 +4992,8 @@
           <w:lang w:val="en-GB"/>
         </w:rPr>
       </w:pPr>
-      <w:bookmarkStart w:id="2" w:name="_Ref368666819"/>
-      <w:bookmarkStart w:id="3" w:name="_Toc507257967"/>
+      <w:bookmarkStart w:id="1" w:name="_Ref368666819"/>
+      <w:bookmarkStart w:id="2" w:name="_Toc507257967"/>
       <w:r>
         <w:rPr>
           <w:noProof/>
@@ -5004,282 +5002,282 @@
         <w:lastRenderedPageBreak/>
         <w:t>Installation</w:t>
       </w:r>
+      <w:bookmarkEnd w:id="1"/>
       <w:bookmarkEnd w:id="2"/>
+    </w:p>
+    <w:p>
+      <w:pPr>
+        <w:jc w:val="both"/>
+        <w:rPr>
+          <w:rFonts w:ascii="Candara" w:hAnsi="Candara"/>
+          <w:noProof/>
+          <w:lang w:val="en-GB"/>
+        </w:rPr>
+      </w:pPr>
+      <w:r>
+        <w:rPr>
+          <w:rFonts w:ascii="Candara" w:hAnsi="Candara"/>
+          <w:noProof/>
+          <w:lang w:val="en-GB"/>
+        </w:rPr>
+        <w:t xml:space="preserve">In this section, we will describe the installation of EASy-Producer. In order to guarantee a successful installation, we will introduce a set of mandatory prerequisites. This will be part of Section </w:t>
+      </w:r>
+      <w:r>
+        <w:rPr>
+          <w:rFonts w:ascii="Candara" w:hAnsi="Candara"/>
+          <w:noProof/>
+          <w:lang w:val="en-GB"/>
+        </w:rPr>
+        <w:fldChar w:fldCharType="begin"/>
+      </w:r>
+      <w:r>
+        <w:rPr>
+          <w:rFonts w:ascii="Candara" w:hAnsi="Candara"/>
+          <w:noProof/>
+          <w:lang w:val="en-GB"/>
+        </w:rPr>
+        <w:instrText xml:space="preserve"> REF _Ref342394480 \r \h </w:instrText>
+      </w:r>
+      <w:r>
+        <w:rPr>
+          <w:rFonts w:ascii="Candara" w:hAnsi="Candara"/>
+          <w:noProof/>
+          <w:lang w:val="en-GB"/>
+        </w:rPr>
+      </w:r>
+      <w:r>
+        <w:rPr>
+          <w:rFonts w:ascii="Candara" w:hAnsi="Candara"/>
+          <w:noProof/>
+          <w:lang w:val="en-GB"/>
+        </w:rPr>
+        <w:fldChar w:fldCharType="separate"/>
+      </w:r>
+      <w:r>
+        <w:rPr>
+          <w:rFonts w:ascii="Candara" w:hAnsi="Candara"/>
+          <w:noProof/>
+          <w:lang w:val="en-GB"/>
+        </w:rPr>
+        <w:t>2.1</w:t>
+      </w:r>
+      <w:r>
+        <w:rPr>
+          <w:rFonts w:ascii="Candara" w:hAnsi="Candara"/>
+          <w:noProof/>
+          <w:lang w:val="en-GB"/>
+        </w:rPr>
+        <w:fldChar w:fldCharType="end"/>
+      </w:r>
+      <w:r>
+        <w:rPr>
+          <w:rFonts w:ascii="Candara" w:hAnsi="Candara"/>
+          <w:noProof/>
+          <w:lang w:val="en-GB"/>
+        </w:rPr>
+        <w:t xml:space="preserve"> in which we will set up the environment for EASy-Producer. In Section </w:t>
+      </w:r>
+      <w:r>
+        <w:rPr>
+          <w:rFonts w:ascii="Candara" w:hAnsi="Candara"/>
+          <w:noProof/>
+          <w:lang w:val="en-GB"/>
+        </w:rPr>
+        <w:fldChar w:fldCharType="begin"/>
+      </w:r>
+      <w:r>
+        <w:rPr>
+          <w:rFonts w:ascii="Candara" w:hAnsi="Candara"/>
+          <w:noProof/>
+          <w:lang w:val="en-GB"/>
+        </w:rPr>
+        <w:instrText xml:space="preserve"> REF _Ref338257160 \r \h </w:instrText>
+      </w:r>
+      <w:r>
+        <w:rPr>
+          <w:rFonts w:ascii="Candara" w:hAnsi="Candara"/>
+          <w:noProof/>
+          <w:lang w:val="en-GB"/>
+        </w:rPr>
+      </w:r>
+      <w:r>
+        <w:rPr>
+          <w:rFonts w:ascii="Candara" w:hAnsi="Candara"/>
+          <w:noProof/>
+          <w:lang w:val="en-GB"/>
+        </w:rPr>
+        <w:fldChar w:fldCharType="separate"/>
+      </w:r>
+      <w:r>
+        <w:rPr>
+          <w:rFonts w:ascii="Candara" w:hAnsi="Candara"/>
+          <w:noProof/>
+          <w:lang w:val="en-GB"/>
+        </w:rPr>
+        <w:t>2.2</w:t>
+      </w:r>
+      <w:r>
+        <w:rPr>
+          <w:rFonts w:ascii="Candara" w:hAnsi="Candara"/>
+          <w:noProof/>
+          <w:lang w:val="en-GB"/>
+        </w:rPr>
+        <w:fldChar w:fldCharType="end"/>
+      </w:r>
+      <w:r>
+        <w:rPr>
+          <w:rFonts w:ascii="Candara" w:hAnsi="Candara"/>
+          <w:noProof/>
+          <w:lang w:val="en-GB"/>
+        </w:rPr>
+        <w:t xml:space="preserve">, we will describe the installation of the tool in a step-wise manner using the Eclipse update site mechanism and the EASy-Producer update site. Finally, Section </w:t>
+      </w:r>
+      <w:r>
+        <w:rPr>
+          <w:rFonts w:ascii="Candara" w:hAnsi="Candara"/>
+          <w:noProof/>
+          <w:lang w:val="en-GB"/>
+        </w:rPr>
+        <w:fldChar w:fldCharType="begin"/>
+      </w:r>
+      <w:r>
+        <w:rPr>
+          <w:rFonts w:ascii="Candara" w:hAnsi="Candara"/>
+          <w:noProof/>
+          <w:lang w:val="en-GB"/>
+        </w:rPr>
+        <w:instrText xml:space="preserve"> REF _Ref342394511 \r \h </w:instrText>
+      </w:r>
+      <w:r>
+        <w:rPr>
+          <w:rFonts w:ascii="Candara" w:hAnsi="Candara"/>
+          <w:noProof/>
+          <w:lang w:val="en-GB"/>
+        </w:rPr>
+      </w:r>
+      <w:r>
+        <w:rPr>
+          <w:rFonts w:ascii="Candara" w:hAnsi="Candara"/>
+          <w:noProof/>
+          <w:lang w:val="en-GB"/>
+        </w:rPr>
+        <w:fldChar w:fldCharType="separate"/>
+      </w:r>
+      <w:r>
+        <w:rPr>
+          <w:rFonts w:ascii="Candara" w:hAnsi="Candara"/>
+          <w:noProof/>
+          <w:lang w:val="en-GB"/>
+        </w:rPr>
+        <w:t>2.3</w:t>
+      </w:r>
+      <w:r>
+        <w:rPr>
+          <w:rFonts w:ascii="Candara" w:hAnsi="Candara"/>
+          <w:noProof/>
+          <w:lang w:val="en-GB"/>
+        </w:rPr>
+        <w:fldChar w:fldCharType="end"/>
+      </w:r>
+      <w:r>
+        <w:rPr>
+          <w:rFonts w:ascii="Candara" w:hAnsi="Candara"/>
+          <w:noProof/>
+          <w:lang w:val="en-GB"/>
+        </w:rPr>
+        <w:t xml:space="preserve"> </w:t>
+      </w:r>
+      <w:r>
+        <w:rPr>
+          <w:rFonts w:ascii="Candara" w:hAnsi="Candara"/>
+          <w:noProof/>
+          <w:lang w:val="en-GB"/>
+        </w:rPr>
+        <w:t xml:space="preserve">will give some technical recommendations, while Section </w:t>
+      </w:r>
+      <w:r>
+        <w:rPr>
+          <w:rFonts w:ascii="Candara" w:hAnsi="Candara"/>
+          <w:noProof/>
+          <w:lang w:val="en-GB"/>
+        </w:rPr>
+        <w:fldChar w:fldCharType="begin"/>
+      </w:r>
+      <w:r>
+        <w:rPr>
+          <w:rFonts w:ascii="Candara" w:hAnsi="Candara"/>
+          <w:noProof/>
+          <w:lang w:val="en-GB"/>
+        </w:rPr>
+        <w:instrText xml:space="preserve"> REF _Ref368644834 \r \h </w:instrText>
+      </w:r>
+      <w:r>
+        <w:rPr>
+          <w:rFonts w:ascii="Candara" w:hAnsi="Candara"/>
+          <w:noProof/>
+          <w:lang w:val="en-GB"/>
+        </w:rPr>
+      </w:r>
+      <w:r>
+        <w:rPr>
+          <w:rFonts w:ascii="Candara" w:hAnsi="Candara"/>
+          <w:noProof/>
+          <w:lang w:val="en-GB"/>
+        </w:rPr>
+        <w:fldChar w:fldCharType="separate"/>
+      </w:r>
+      <w:r>
+        <w:rPr>
+          <w:rFonts w:ascii="Candara" w:hAnsi="Candara"/>
+          <w:noProof/>
+          <w:lang w:val="en-GB"/>
+        </w:rPr>
+        <w:t>2.4</w:t>
+      </w:r>
+      <w:r>
+        <w:rPr>
+          <w:rFonts w:ascii="Candara" w:hAnsi="Candara"/>
+          <w:noProof/>
+          <w:lang w:val="en-GB"/>
+        </w:rPr>
+        <w:fldChar w:fldCharType="end"/>
+      </w:r>
+      <w:r>
+        <w:rPr>
+          <w:rFonts w:ascii="Candara" w:hAnsi="Candara"/>
+          <w:noProof/>
+          <w:lang w:val="en-GB"/>
+        </w:rPr>
+        <w:t>.</w:t>
+      </w:r>
+      <w:r>
+        <w:rPr>
+          <w:rFonts w:ascii="Candara" w:hAnsi="Candara"/>
+          <w:noProof/>
+          <w:lang w:val="en-GB"/>
+        </w:rPr>
+        <w:t xml:space="preserve"> introduces additional guides and specifications for EASy-Producer.</w:t>
+      </w:r>
+    </w:p>
+    <w:p>
+      <w:pPr>
+        <w:pStyle w:val="Heading2"/>
+        <w:rPr>
+          <w:noProof/>
+          <w:lang w:val="en-GB"/>
+        </w:rPr>
+      </w:pPr>
+      <w:bookmarkStart w:id="3" w:name="_Ref342394480"/>
+      <w:bookmarkStart w:id="4" w:name="_Toc507257968"/>
+      <w:r>
+        <w:rPr>
+          <w:noProof/>
+          <w:lang w:val="en-GB"/>
+        </w:rPr>
+        <w:t>Prerequisites</w:t>
+      </w:r>
       <w:bookmarkEnd w:id="3"/>
-    </w:p>
-    <w:p>
-      <w:pPr>
-        <w:jc w:val="both"/>
-        <w:rPr>
-          <w:rFonts w:ascii="Candara" w:hAnsi="Candara"/>
-          <w:noProof/>
-          <w:lang w:val="en-GB"/>
-        </w:rPr>
-      </w:pPr>
-      <w:r>
-        <w:rPr>
-          <w:rFonts w:ascii="Candara" w:hAnsi="Candara"/>
-          <w:noProof/>
-          <w:lang w:val="en-GB"/>
-        </w:rPr>
-        <w:t xml:space="preserve">In this section, we will describe the installation of EASy-Producer. In order to guarantee a successful installation, we will introduce a set of mandatory prerequisites. This will be part of Section </w:t>
-      </w:r>
-      <w:r>
-        <w:rPr>
-          <w:rFonts w:ascii="Candara" w:hAnsi="Candara"/>
-          <w:noProof/>
-          <w:lang w:val="en-GB"/>
-        </w:rPr>
-        <w:fldChar w:fldCharType="begin"/>
-      </w:r>
-      <w:r>
-        <w:rPr>
-          <w:rFonts w:ascii="Candara" w:hAnsi="Candara"/>
-          <w:noProof/>
-          <w:lang w:val="en-GB"/>
-        </w:rPr>
-        <w:instrText xml:space="preserve"> REF _Ref342394480 \r \h </w:instrText>
-      </w:r>
-      <w:r>
-        <w:rPr>
-          <w:rFonts w:ascii="Candara" w:hAnsi="Candara"/>
-          <w:noProof/>
-          <w:lang w:val="en-GB"/>
-        </w:rPr>
-      </w:r>
-      <w:r>
-        <w:rPr>
-          <w:rFonts w:ascii="Candara" w:hAnsi="Candara"/>
-          <w:noProof/>
-          <w:lang w:val="en-GB"/>
-        </w:rPr>
-        <w:fldChar w:fldCharType="separate"/>
-      </w:r>
-      <w:r>
-        <w:rPr>
-          <w:rFonts w:ascii="Candara" w:hAnsi="Candara"/>
-          <w:noProof/>
-          <w:lang w:val="en-GB"/>
-        </w:rPr>
-        <w:t>2.1</w:t>
-      </w:r>
-      <w:r>
-        <w:rPr>
-          <w:rFonts w:ascii="Candara" w:hAnsi="Candara"/>
-          <w:noProof/>
-          <w:lang w:val="en-GB"/>
-        </w:rPr>
-        <w:fldChar w:fldCharType="end"/>
-      </w:r>
-      <w:r>
-        <w:rPr>
-          <w:rFonts w:ascii="Candara" w:hAnsi="Candara"/>
-          <w:noProof/>
-          <w:lang w:val="en-GB"/>
-        </w:rPr>
-        <w:t xml:space="preserve"> in which we will set up the environment for EASy-Producer. In Section </w:t>
-      </w:r>
-      <w:r>
-        <w:rPr>
-          <w:rFonts w:ascii="Candara" w:hAnsi="Candara"/>
-          <w:noProof/>
-          <w:lang w:val="en-GB"/>
-        </w:rPr>
-        <w:fldChar w:fldCharType="begin"/>
-      </w:r>
-      <w:r>
-        <w:rPr>
-          <w:rFonts w:ascii="Candara" w:hAnsi="Candara"/>
-          <w:noProof/>
-          <w:lang w:val="en-GB"/>
-        </w:rPr>
-        <w:instrText xml:space="preserve"> REF _Ref338257160 \r \h </w:instrText>
-      </w:r>
-      <w:r>
-        <w:rPr>
-          <w:rFonts w:ascii="Candara" w:hAnsi="Candara"/>
-          <w:noProof/>
-          <w:lang w:val="en-GB"/>
-        </w:rPr>
-      </w:r>
-      <w:r>
-        <w:rPr>
-          <w:rFonts w:ascii="Candara" w:hAnsi="Candara"/>
-          <w:noProof/>
-          <w:lang w:val="en-GB"/>
-        </w:rPr>
-        <w:fldChar w:fldCharType="separate"/>
-      </w:r>
-      <w:r>
-        <w:rPr>
-          <w:rFonts w:ascii="Candara" w:hAnsi="Candara"/>
-          <w:noProof/>
-          <w:lang w:val="en-GB"/>
-        </w:rPr>
-        <w:t>2.2</w:t>
-      </w:r>
-      <w:r>
-        <w:rPr>
-          <w:rFonts w:ascii="Candara" w:hAnsi="Candara"/>
-          <w:noProof/>
-          <w:lang w:val="en-GB"/>
-        </w:rPr>
-        <w:fldChar w:fldCharType="end"/>
-      </w:r>
-      <w:r>
-        <w:rPr>
-          <w:rFonts w:ascii="Candara" w:hAnsi="Candara"/>
-          <w:noProof/>
-          <w:lang w:val="en-GB"/>
-        </w:rPr>
-        <w:t xml:space="preserve">, we will describe the installation of the tool in a step-wise manner using the Eclipse update site mechanism and the EASy-Producer update site. Finally, Section </w:t>
-      </w:r>
-      <w:r>
-        <w:rPr>
-          <w:rFonts w:ascii="Candara" w:hAnsi="Candara"/>
-          <w:noProof/>
-          <w:lang w:val="en-GB"/>
-        </w:rPr>
-        <w:fldChar w:fldCharType="begin"/>
-      </w:r>
-      <w:r>
-        <w:rPr>
-          <w:rFonts w:ascii="Candara" w:hAnsi="Candara"/>
-          <w:noProof/>
-          <w:lang w:val="en-GB"/>
-        </w:rPr>
-        <w:instrText xml:space="preserve"> REF _Ref342394511 \r \h </w:instrText>
-      </w:r>
-      <w:r>
-        <w:rPr>
-          <w:rFonts w:ascii="Candara" w:hAnsi="Candara"/>
-          <w:noProof/>
-          <w:lang w:val="en-GB"/>
-        </w:rPr>
-      </w:r>
-      <w:r>
-        <w:rPr>
-          <w:rFonts w:ascii="Candara" w:hAnsi="Candara"/>
-          <w:noProof/>
-          <w:lang w:val="en-GB"/>
-        </w:rPr>
-        <w:fldChar w:fldCharType="separate"/>
-      </w:r>
-      <w:r>
-        <w:rPr>
-          <w:rFonts w:ascii="Candara" w:hAnsi="Candara"/>
-          <w:noProof/>
-          <w:lang w:val="en-GB"/>
-        </w:rPr>
-        <w:t>2.3</w:t>
-      </w:r>
-      <w:r>
-        <w:rPr>
-          <w:rFonts w:ascii="Candara" w:hAnsi="Candara"/>
-          <w:noProof/>
-          <w:lang w:val="en-GB"/>
-        </w:rPr>
-        <w:fldChar w:fldCharType="end"/>
-      </w:r>
-      <w:r>
-        <w:rPr>
-          <w:rFonts w:ascii="Candara" w:hAnsi="Candara"/>
-          <w:noProof/>
-          <w:lang w:val="en-GB"/>
-        </w:rPr>
-        <w:t xml:space="preserve"> </w:t>
-      </w:r>
-      <w:r>
-        <w:rPr>
-          <w:rFonts w:ascii="Candara" w:hAnsi="Candara"/>
-          <w:noProof/>
-          <w:lang w:val="en-GB"/>
-        </w:rPr>
-        <w:t xml:space="preserve">will give some technical recommendations, while Section </w:t>
-      </w:r>
-      <w:r>
-        <w:rPr>
-          <w:rFonts w:ascii="Candara" w:hAnsi="Candara"/>
-          <w:noProof/>
-          <w:lang w:val="en-GB"/>
-        </w:rPr>
-        <w:fldChar w:fldCharType="begin"/>
-      </w:r>
-      <w:r>
-        <w:rPr>
-          <w:rFonts w:ascii="Candara" w:hAnsi="Candara"/>
-          <w:noProof/>
-          <w:lang w:val="en-GB"/>
-        </w:rPr>
-        <w:instrText xml:space="preserve"> REF _Ref368644834 \r \h </w:instrText>
-      </w:r>
-      <w:r>
-        <w:rPr>
-          <w:rFonts w:ascii="Candara" w:hAnsi="Candara"/>
-          <w:noProof/>
-          <w:lang w:val="en-GB"/>
-        </w:rPr>
-      </w:r>
-      <w:r>
-        <w:rPr>
-          <w:rFonts w:ascii="Candara" w:hAnsi="Candara"/>
-          <w:noProof/>
-          <w:lang w:val="en-GB"/>
-        </w:rPr>
-        <w:fldChar w:fldCharType="separate"/>
-      </w:r>
-      <w:r>
-        <w:rPr>
-          <w:rFonts w:ascii="Candara" w:hAnsi="Candara"/>
-          <w:noProof/>
-          <w:lang w:val="en-GB"/>
-        </w:rPr>
-        <w:t>2.4</w:t>
-      </w:r>
-      <w:r>
-        <w:rPr>
-          <w:rFonts w:ascii="Candara" w:hAnsi="Candara"/>
-          <w:noProof/>
-          <w:lang w:val="en-GB"/>
-        </w:rPr>
-        <w:fldChar w:fldCharType="end"/>
-      </w:r>
-      <w:r>
-        <w:rPr>
-          <w:rFonts w:ascii="Candara" w:hAnsi="Candara"/>
-          <w:noProof/>
-          <w:lang w:val="en-GB"/>
-        </w:rPr>
-        <w:t>.</w:t>
-      </w:r>
-      <w:r>
-        <w:rPr>
-          <w:rFonts w:ascii="Candara" w:hAnsi="Candara"/>
-          <w:noProof/>
-          <w:lang w:val="en-GB"/>
-        </w:rPr>
-        <w:t xml:space="preserve"> introduces additional guides and specifications for EASy-Producer.</w:t>
-      </w:r>
-    </w:p>
-    <w:p>
-      <w:pPr>
-        <w:pStyle w:val="Heading2"/>
-        <w:rPr>
-          <w:noProof/>
-          <w:lang w:val="en-GB"/>
-        </w:rPr>
-      </w:pPr>
-      <w:bookmarkStart w:id="4" w:name="_Ref342394480"/>
-      <w:bookmarkStart w:id="5" w:name="_Toc507257968"/>
-      <w:r>
-        <w:rPr>
-          <w:noProof/>
-          <w:lang w:val="en-GB"/>
-        </w:rPr>
-        <w:t>Prerequisites</w:t>
-      </w:r>
       <w:bookmarkEnd w:id="4"/>
-      <w:bookmarkEnd w:id="5"/>
     </w:p>
     <w:p>
       <w:pPr>
@@ -5507,10 +5505,10 @@
           <w:lang w:val="en-GB"/>
         </w:rPr>
       </w:pPr>
-      <w:bookmarkStart w:id="6" w:name="_Ref338257160"/>
-      <w:bookmarkStart w:id="7" w:name="_Ref338259658"/>
-      <w:bookmarkStart w:id="8" w:name="_Toc338688610"/>
-      <w:bookmarkStart w:id="9" w:name="_Toc507257969"/>
+      <w:bookmarkStart w:id="5" w:name="_Ref338257160"/>
+      <w:bookmarkStart w:id="6" w:name="_Ref338259658"/>
+      <w:bookmarkStart w:id="7" w:name="_Toc338688610"/>
+      <w:bookmarkStart w:id="8" w:name="_Toc507257969"/>
       <w:r>
         <w:rPr>
           <w:noProof/>
@@ -5518,10 +5516,10 @@
         </w:rPr>
         <w:t>Installation: Step by Step</w:t>
       </w:r>
+      <w:bookmarkEnd w:id="5"/>
       <w:bookmarkEnd w:id="6"/>
       <w:bookmarkEnd w:id="7"/>
       <w:bookmarkEnd w:id="8"/>
-      <w:bookmarkEnd w:id="9"/>
     </w:p>
     <w:p>
       <w:pPr>
@@ -5715,7 +5713,7 @@
           <w:lang w:val="en-GB"/>
         </w:rPr>
       </w:pPr>
-      <w:bookmarkStart w:id="10" w:name="_Ref342394594"/>
+      <w:bookmarkStart w:id="9" w:name="_Ref342394594"/>
       <w:r>
         <w:rPr>
           <w:noProof/>
@@ -5764,7 +5762,7 @@
         </w:rPr>
         <w:fldChar w:fldCharType="end"/>
       </w:r>
-      <w:bookmarkEnd w:id="10"/>
+      <w:bookmarkEnd w:id="9"/>
       <w:r>
         <w:rPr>
           <w:noProof/>
@@ -5942,7 +5940,7 @@
           <w:lang w:val="en-GB"/>
         </w:rPr>
       </w:pPr>
-      <w:bookmarkStart w:id="11" w:name="_Ref342394606"/>
+      <w:bookmarkStart w:id="10" w:name="_Ref342394606"/>
       <w:r>
         <w:rPr>
           <w:noProof/>
@@ -5991,7 +5989,7 @@
         </w:rPr>
         <w:fldChar w:fldCharType="end"/>
       </w:r>
-      <w:bookmarkEnd w:id="11"/>
+      <w:bookmarkEnd w:id="10"/>
       <w:r>
         <w:rPr>
           <w:noProof/>
@@ -6312,8 +6310,8 @@
           <w:lang w:val="en-GB"/>
         </w:rPr>
       </w:pPr>
-      <w:bookmarkStart w:id="12" w:name="_Ref342394511"/>
-      <w:bookmarkStart w:id="13" w:name="_Toc507257970"/>
+      <w:bookmarkStart w:id="11" w:name="_Ref342394511"/>
+      <w:bookmarkStart w:id="12" w:name="_Toc507257970"/>
       <w:r>
         <w:rPr>
           <w:noProof/>
@@ -6328,8 +6326,8 @@
         </w:rPr>
         <w:t>Recommendations</w:t>
       </w:r>
+      <w:bookmarkEnd w:id="11"/>
       <w:bookmarkEnd w:id="12"/>
-      <w:bookmarkEnd w:id="13"/>
     </w:p>
     <w:p>
       <w:pPr>
@@ -6468,8 +6466,8 @@
           <w:lang w:val="en-GB"/>
         </w:rPr>
       </w:pPr>
-      <w:bookmarkStart w:id="14" w:name="_Ref368644834"/>
-      <w:bookmarkStart w:id="15" w:name="_Toc507257971"/>
+      <w:bookmarkStart w:id="13" w:name="_Ref368644834"/>
+      <w:bookmarkStart w:id="14" w:name="_Toc507257971"/>
       <w:r>
         <w:rPr>
           <w:noProof/>
@@ -6477,8 +6475,8 @@
         </w:rPr>
         <w:t>Further Guides and Specifications</w:t>
       </w:r>
+      <w:bookmarkEnd w:id="13"/>
       <w:bookmarkEnd w:id="14"/>
-      <w:bookmarkEnd w:id="15"/>
     </w:p>
     <w:p>
       <w:pPr>
@@ -6707,8 +6705,8 @@
           <w:lang w:val="en-GB"/>
         </w:rPr>
       </w:pPr>
-      <w:bookmarkStart w:id="16" w:name="_Ref368666899"/>
-      <w:bookmarkStart w:id="17" w:name="_Toc507257972"/>
+      <w:bookmarkStart w:id="15" w:name="_Ref368666899"/>
+      <w:bookmarkStart w:id="16" w:name="_Toc507257972"/>
       <w:r>
         <w:rPr>
           <w:noProof/>
@@ -6731,8 +6729,8 @@
         </w:rPr>
         <w:t>s</w:t>
       </w:r>
+      <w:bookmarkEnd w:id="15"/>
       <w:bookmarkEnd w:id="16"/>
-      <w:bookmarkEnd w:id="17"/>
     </w:p>
     <w:p>
       <w:pPr>
@@ -7581,8 +7579,8 @@
           <w:lang w:val="en-GB"/>
         </w:rPr>
       </w:pPr>
-      <w:bookmarkStart w:id="18" w:name="_Ref333933818"/>
-      <w:bookmarkStart w:id="19" w:name="_Toc507257973"/>
+      <w:bookmarkStart w:id="17" w:name="_Ref333933818"/>
+      <w:bookmarkStart w:id="18" w:name="_Toc507257973"/>
       <w:r>
         <w:rPr>
           <w:noProof/>
@@ -7750,392 +7748,392 @@
         </w:rPr>
         <w:t>ew Instantiator</w:t>
       </w:r>
+      <w:bookmarkEnd w:id="17"/>
       <w:bookmarkEnd w:id="18"/>
+    </w:p>
+    <w:p>
+      <w:pPr>
+        <w:jc w:val="both"/>
+        <w:rPr>
+          <w:rFonts w:ascii="Candara" w:hAnsi="Candara"/>
+          <w:noProof/>
+          <w:lang w:val="en-GB"/>
+        </w:rPr>
+      </w:pPr>
+      <w:r>
+        <w:rPr>
+          <w:rFonts w:ascii="Candara" w:hAnsi="Candara"/>
+          <w:noProof/>
+          <w:lang w:val="en-GB"/>
+        </w:rPr>
+        <w:t>An instantiator is an external and maybe third-party tool that proce</w:t>
+      </w:r>
+      <w:r>
+        <w:rPr>
+          <w:rFonts w:ascii="Candara" w:hAnsi="Candara"/>
+          <w:noProof/>
+          <w:lang w:val="en-GB"/>
+        </w:rPr>
+        <w:t>sses product line arte</w:t>
+      </w:r>
+      <w:r>
+        <w:rPr>
+          <w:rFonts w:ascii="Candara" w:hAnsi="Candara"/>
+          <w:noProof/>
+          <w:lang w:val="en-GB"/>
+        </w:rPr>
+        <w:t>facts in its</w:t>
+      </w:r>
+      <w:r>
+        <w:rPr>
+          <w:rFonts w:ascii="Candara" w:hAnsi="Candara"/>
+          <w:noProof/>
+          <w:lang w:val="en-GB"/>
+        </w:rPr>
+        <w:t xml:space="preserve"> specific way. For example, the Velocity </w:t>
+      </w:r>
+      <w:r>
+        <w:rPr>
+          <w:rFonts w:ascii="Candara" w:hAnsi="Candara"/>
+          <w:noProof/>
+          <w:lang w:val="en-GB"/>
+        </w:rPr>
+        <w:t>i</w:t>
+      </w:r>
+      <w:r>
+        <w:rPr>
+          <w:rFonts w:ascii="Candara" w:hAnsi="Candara"/>
+          <w:noProof/>
+          <w:lang w:val="en-GB"/>
+        </w:rPr>
+        <w:t xml:space="preserve">nstantiator, which is shipped as a default instantiator with </w:t>
+      </w:r>
+      <w:r>
+        <w:rPr>
+          <w:rFonts w:ascii="Candara" w:hAnsi="Candara"/>
+          <w:noProof/>
+          <w:lang w:val="en-GB"/>
+        </w:rPr>
+        <w:t>EASy-Producer</w:t>
+      </w:r>
+      <w:r>
+        <w:rPr>
+          <w:rFonts w:ascii="Candara" w:hAnsi="Candara"/>
+          <w:noProof/>
+          <w:lang w:val="en-GB"/>
+        </w:rPr>
+        <w:t xml:space="preserve">, resolves Velocity-specific tags within Java </w:t>
+      </w:r>
+      <w:r>
+        <w:rPr>
+          <w:rFonts w:ascii="Candara" w:hAnsi="Candara"/>
+          <w:noProof/>
+          <w:lang w:val="en-GB"/>
+        </w:rPr>
+        <w:t>code</w:t>
+      </w:r>
+      <w:r>
+        <w:rPr>
+          <w:rFonts w:ascii="Candara" w:hAnsi="Candara"/>
+          <w:noProof/>
+          <w:lang w:val="en-GB"/>
+        </w:rPr>
+        <w:t xml:space="preserve"> in accordance to a specific configuration</w:t>
+      </w:r>
+      <w:r>
+        <w:rPr>
+          <w:rStyle w:val="FootnoteReference"/>
+          <w:rFonts w:ascii="Candara" w:hAnsi="Candara"/>
+          <w:noProof/>
+          <w:lang w:val="en-GB"/>
+        </w:rPr>
+        <w:footnoteReference w:id="5"/>
+      </w:r>
+      <w:r>
+        <w:rPr>
+          <w:rFonts w:ascii="Candara" w:hAnsi="Candara"/>
+          <w:noProof/>
+          <w:lang w:val="en-GB"/>
+        </w:rPr>
+        <w:t xml:space="preserve">. </w:t>
+      </w:r>
+      <w:r>
+        <w:rPr>
+          <w:rFonts w:ascii="Candara" w:hAnsi="Candara"/>
+          <w:noProof/>
+          <w:lang w:val="en-GB"/>
+        </w:rPr>
+        <w:t xml:space="preserve">This resolution capability allows deriving individual product variants based on the configuration values and the corresponding manipulation of Java code. </w:t>
+      </w:r>
+      <w:r>
+        <w:rPr>
+          <w:rFonts w:ascii="Candara" w:hAnsi="Candara"/>
+          <w:noProof/>
+          <w:lang w:val="en-GB"/>
+        </w:rPr>
+        <w:t xml:space="preserve">However, the default instantiators of </w:t>
+      </w:r>
+      <w:r>
+        <w:rPr>
+          <w:rFonts w:ascii="Candara" w:hAnsi="Candara"/>
+          <w:noProof/>
+          <w:lang w:val="en-GB"/>
+        </w:rPr>
+        <w:t>EASy-Producer</w:t>
+      </w:r>
+      <w:r>
+        <w:rPr>
+          <w:rFonts w:ascii="Candara" w:hAnsi="Candara"/>
+          <w:noProof/>
+          <w:lang w:val="en-GB"/>
+        </w:rPr>
+        <w:t xml:space="preserve"> may be insufficient in some situations.</w:t>
+      </w:r>
+      <w:r>
+        <w:rPr>
+          <w:rFonts w:ascii="Candara" w:hAnsi="Candara"/>
+          <w:noProof/>
+          <w:lang w:val="en-GB"/>
+        </w:rPr>
+        <w:t xml:space="preserve"> </w:t>
+      </w:r>
+      <w:r>
+        <w:rPr>
+          <w:rFonts w:ascii="Candara" w:hAnsi="Candara"/>
+          <w:noProof/>
+          <w:lang w:val="en-GB"/>
+        </w:rPr>
+        <w:t xml:space="preserve">Further, in some situations it is the better choice to realize a proper integration, e.g., if a legacy executable is used for instantiation (this may be called directly from VIL) and the modified artefacts shall be passed back to VIL (this is not generically supported). </w:t>
+      </w:r>
+      <w:r>
+        <w:rPr>
+          <w:rFonts w:ascii="Candara" w:hAnsi="Candara"/>
+          <w:noProof/>
+          <w:lang w:val="en-GB"/>
+        </w:rPr>
+        <w:t xml:space="preserve">Thus, we provide a simple extension mechanism for integrating custom instantiators with </w:t>
+      </w:r>
+      <w:r>
+        <w:rPr>
+          <w:rFonts w:ascii="Candara" w:hAnsi="Candara"/>
+          <w:noProof/>
+          <w:lang w:val="en-GB"/>
+        </w:rPr>
+        <w:t>EASy-Producer</w:t>
+      </w:r>
+      <w:r>
+        <w:rPr>
+          <w:rFonts w:ascii="Candara" w:hAnsi="Candara"/>
+          <w:noProof/>
+          <w:lang w:val="en-GB"/>
+        </w:rPr>
+        <w:t>.</w:t>
+      </w:r>
+    </w:p>
+    <w:p>
+      <w:pPr>
+        <w:jc w:val="both"/>
+        <w:rPr>
+          <w:rFonts w:ascii="Candara" w:hAnsi="Candara"/>
+          <w:noProof/>
+          <w:lang w:val="en-GB"/>
+        </w:rPr>
+      </w:pPr>
+      <w:r>
+        <w:rPr>
+          <w:rFonts w:ascii="Candara" w:hAnsi="Candara"/>
+          <w:noProof/>
+          <w:lang w:val="en-GB"/>
+        </w:rPr>
+        <w:t xml:space="preserve">In </w:t>
+      </w:r>
+      <w:r>
+        <w:rPr>
+          <w:rFonts w:ascii="Candara" w:hAnsi="Candara"/>
+          <w:noProof/>
+          <w:lang w:val="en-GB"/>
+        </w:rPr>
+        <w:t>the first part of this</w:t>
+      </w:r>
+      <w:r>
+        <w:rPr>
+          <w:rFonts w:ascii="Candara" w:hAnsi="Candara"/>
+          <w:noProof/>
+          <w:lang w:val="en-GB"/>
+        </w:rPr>
+        <w:t xml:space="preserve"> section, we will </w:t>
+      </w:r>
+      <w:r>
+        <w:rPr>
+          <w:rFonts w:ascii="Candara" w:hAnsi="Candara"/>
+          <w:noProof/>
+          <w:lang w:val="en-GB"/>
+        </w:rPr>
+        <w:t>introduce the basic instantiation concept of EASy-Producer to form a common understand</w:t>
+      </w:r>
+      <w:r>
+        <w:rPr>
+          <w:rFonts w:ascii="Candara" w:hAnsi="Candara"/>
+          <w:noProof/>
+          <w:lang w:val="en-GB"/>
+        </w:rPr>
+        <w:t>ing</w:t>
+      </w:r>
+      <w:r>
+        <w:rPr>
+          <w:rFonts w:ascii="Candara" w:hAnsi="Candara"/>
+          <w:noProof/>
+          <w:lang w:val="en-GB"/>
+        </w:rPr>
+        <w:t xml:space="preserve"> of how an instantiator works. In the second part, we will </w:t>
+      </w:r>
+      <w:r>
+        <w:rPr>
+          <w:rFonts w:ascii="Candara" w:hAnsi="Candara"/>
+          <w:noProof/>
+          <w:lang w:val="en-GB"/>
+        </w:rPr>
+        <w:t xml:space="preserve">describe how to set-up a </w:t>
+      </w:r>
+      <w:r>
+        <w:rPr>
+          <w:rFonts w:ascii="Candara" w:hAnsi="Candara"/>
+          <w:noProof/>
+          <w:lang w:val="en-GB"/>
+        </w:rPr>
+        <w:t>new plug-in project in Eclipse</w:t>
+      </w:r>
+      <w:r>
+        <w:rPr>
+          <w:rFonts w:ascii="Candara" w:hAnsi="Candara"/>
+          <w:noProof/>
+          <w:lang w:val="en-GB"/>
+        </w:rPr>
+        <w:t xml:space="preserve"> for implementing a custom instantiator</w:t>
+      </w:r>
+      <w:r>
+        <w:rPr>
+          <w:rFonts w:ascii="Candara" w:hAnsi="Candara"/>
+          <w:noProof/>
+          <w:lang w:val="en-GB"/>
+        </w:rPr>
+        <w:t xml:space="preserve">. </w:t>
+      </w:r>
+      <w:r>
+        <w:rPr>
+          <w:rFonts w:ascii="Candara" w:hAnsi="Candara"/>
+          <w:noProof/>
+          <w:lang w:val="en-GB"/>
+        </w:rPr>
+        <w:t xml:space="preserve">This also includes the specific configurations that have to be done to utilize the automated search and integration mechanism provided by </w:t>
+      </w:r>
+      <w:r>
+        <w:rPr>
+          <w:rFonts w:ascii="Candara" w:hAnsi="Candara"/>
+          <w:noProof/>
+          <w:lang w:val="en-GB"/>
+        </w:rPr>
+        <w:t>Eclipse Dynamis Services</w:t>
+      </w:r>
+      <w:r>
+        <w:rPr>
+          <w:rFonts w:ascii="Candara" w:hAnsi="Candara"/>
+          <w:noProof/>
+          <w:lang w:val="en-GB"/>
+        </w:rPr>
+        <w:t xml:space="preserve">. The </w:t>
+      </w:r>
+      <w:r>
+        <w:rPr>
+          <w:rFonts w:ascii="Candara" w:hAnsi="Candara"/>
+          <w:noProof/>
+          <w:lang w:val="en-GB"/>
+        </w:rPr>
+        <w:t>third</w:t>
+      </w:r>
+      <w:r>
+        <w:rPr>
+          <w:rFonts w:ascii="Candara" w:hAnsi="Candara"/>
+          <w:noProof/>
+          <w:lang w:val="en-GB"/>
+        </w:rPr>
+        <w:t xml:space="preserve"> part will discuss the methods that are required when implementing a new instantiator. The focus of this part will be on how, when and why </w:t>
+      </w:r>
+      <w:r>
+        <w:rPr>
+          <w:rFonts w:ascii="Candara" w:hAnsi="Candara"/>
+          <w:noProof/>
+          <w:lang w:val="en-GB"/>
+        </w:rPr>
+        <w:t>EASy-Producer</w:t>
+      </w:r>
+      <w:r>
+        <w:rPr>
+          <w:rFonts w:ascii="Candara" w:hAnsi="Candara"/>
+          <w:noProof/>
+          <w:lang w:val="en-GB"/>
+        </w:rPr>
+        <w:t xml:space="preserve"> invokes specific methods of an instantiator. In the </w:t>
+      </w:r>
+      <w:r>
+        <w:rPr>
+          <w:rFonts w:ascii="Candara" w:hAnsi="Candara"/>
+          <w:noProof/>
+          <w:lang w:val="en-GB"/>
+        </w:rPr>
+        <w:t>fourth</w:t>
+      </w:r>
+      <w:r>
+        <w:rPr>
+          <w:rFonts w:ascii="Candara" w:hAnsi="Candara"/>
+          <w:noProof/>
+          <w:lang w:val="en-GB"/>
+        </w:rPr>
+        <w:t xml:space="preserve"> part, we will finally show how to integrate a new </w:t>
+      </w:r>
+      <w:r>
+        <w:rPr>
+          <w:rFonts w:ascii="Candara" w:hAnsi="Candara"/>
+          <w:noProof/>
+          <w:lang w:val="en-GB"/>
+        </w:rPr>
+        <w:t>instantiator</w:t>
+      </w:r>
+      <w:r>
+        <w:rPr>
+          <w:rFonts w:ascii="Candara" w:hAnsi="Candara"/>
+          <w:noProof/>
+          <w:lang w:val="en-GB"/>
+        </w:rPr>
+        <w:t>.</w:t>
+      </w:r>
+    </w:p>
+    <w:p>
+      <w:pPr>
+        <w:pStyle w:val="Heading3"/>
+        <w:rPr>
+          <w:noProof/>
+          <w:lang w:val="en-GB"/>
+        </w:rPr>
+      </w:pPr>
+      <w:bookmarkStart w:id="19" w:name="_Toc507257974"/>
+      <w:bookmarkStart w:id="20" w:name="_Ref333945429"/>
+      <w:bookmarkStart w:id="21" w:name="_Ref335053470"/>
+      <w:r>
+        <w:rPr>
+          <w:noProof/>
+          <w:lang w:val="en-GB"/>
+        </w:rPr>
+        <w:t>Instantiation Concept</w:t>
+      </w:r>
+      <w:r>
+        <w:rPr>
+          <w:noProof/>
+          <w:lang w:val="en-GB"/>
+        </w:rPr>
+        <w:t xml:space="preserve"> in EASy-Producer</w:t>
+      </w:r>
       <w:bookmarkEnd w:id="19"/>
-    </w:p>
-    <w:p>
-      <w:pPr>
-        <w:jc w:val="both"/>
-        <w:rPr>
-          <w:rFonts w:ascii="Candara" w:hAnsi="Candara"/>
-          <w:noProof/>
-          <w:lang w:val="en-GB"/>
-        </w:rPr>
-      </w:pPr>
-      <w:r>
-        <w:rPr>
-          <w:rFonts w:ascii="Candara" w:hAnsi="Candara"/>
-          <w:noProof/>
-          <w:lang w:val="en-GB"/>
-        </w:rPr>
-        <w:t>An instantiator is an external and maybe third-party tool that proce</w:t>
-      </w:r>
-      <w:r>
-        <w:rPr>
-          <w:rFonts w:ascii="Candara" w:hAnsi="Candara"/>
-          <w:noProof/>
-          <w:lang w:val="en-GB"/>
-        </w:rPr>
-        <w:t>sses product line arte</w:t>
-      </w:r>
-      <w:r>
-        <w:rPr>
-          <w:rFonts w:ascii="Candara" w:hAnsi="Candara"/>
-          <w:noProof/>
-          <w:lang w:val="en-GB"/>
-        </w:rPr>
-        <w:t>facts in its</w:t>
-      </w:r>
-      <w:r>
-        <w:rPr>
-          <w:rFonts w:ascii="Candara" w:hAnsi="Candara"/>
-          <w:noProof/>
-          <w:lang w:val="en-GB"/>
-        </w:rPr>
-        <w:t xml:space="preserve"> specific way. For example, the Velocity </w:t>
-      </w:r>
-      <w:r>
-        <w:rPr>
-          <w:rFonts w:ascii="Candara" w:hAnsi="Candara"/>
-          <w:noProof/>
-          <w:lang w:val="en-GB"/>
-        </w:rPr>
-        <w:t>i</w:t>
-      </w:r>
-      <w:r>
-        <w:rPr>
-          <w:rFonts w:ascii="Candara" w:hAnsi="Candara"/>
-          <w:noProof/>
-          <w:lang w:val="en-GB"/>
-        </w:rPr>
-        <w:t xml:space="preserve">nstantiator, which is shipped as a default instantiator with </w:t>
-      </w:r>
-      <w:r>
-        <w:rPr>
-          <w:rFonts w:ascii="Candara" w:hAnsi="Candara"/>
-          <w:noProof/>
-          <w:lang w:val="en-GB"/>
-        </w:rPr>
-        <w:t>EASy-Producer</w:t>
-      </w:r>
-      <w:r>
-        <w:rPr>
-          <w:rFonts w:ascii="Candara" w:hAnsi="Candara"/>
-          <w:noProof/>
-          <w:lang w:val="en-GB"/>
-        </w:rPr>
-        <w:t xml:space="preserve">, resolves Velocity-specific tags within Java </w:t>
-      </w:r>
-      <w:r>
-        <w:rPr>
-          <w:rFonts w:ascii="Candara" w:hAnsi="Candara"/>
-          <w:noProof/>
-          <w:lang w:val="en-GB"/>
-        </w:rPr>
-        <w:t>code</w:t>
-      </w:r>
-      <w:r>
-        <w:rPr>
-          <w:rFonts w:ascii="Candara" w:hAnsi="Candara"/>
-          <w:noProof/>
-          <w:lang w:val="en-GB"/>
-        </w:rPr>
-        <w:t xml:space="preserve"> in accordance to a specific configuration</w:t>
-      </w:r>
-      <w:r>
-        <w:rPr>
-          <w:rStyle w:val="FootnoteReference"/>
-          <w:rFonts w:ascii="Candara" w:hAnsi="Candara"/>
-          <w:noProof/>
-          <w:lang w:val="en-GB"/>
-        </w:rPr>
-        <w:footnoteReference w:id="5"/>
-      </w:r>
-      <w:r>
-        <w:rPr>
-          <w:rFonts w:ascii="Candara" w:hAnsi="Candara"/>
-          <w:noProof/>
-          <w:lang w:val="en-GB"/>
-        </w:rPr>
-        <w:t xml:space="preserve">. </w:t>
-      </w:r>
-      <w:r>
-        <w:rPr>
-          <w:rFonts w:ascii="Candara" w:hAnsi="Candara"/>
-          <w:noProof/>
-          <w:lang w:val="en-GB"/>
-        </w:rPr>
-        <w:t xml:space="preserve">This resolution capability allows deriving individual product variants based on the configuration values and the corresponding manipulation of Java code. </w:t>
-      </w:r>
-      <w:r>
-        <w:rPr>
-          <w:rFonts w:ascii="Candara" w:hAnsi="Candara"/>
-          <w:noProof/>
-          <w:lang w:val="en-GB"/>
-        </w:rPr>
-        <w:t xml:space="preserve">However, the default instantiators of </w:t>
-      </w:r>
-      <w:r>
-        <w:rPr>
-          <w:rFonts w:ascii="Candara" w:hAnsi="Candara"/>
-          <w:noProof/>
-          <w:lang w:val="en-GB"/>
-        </w:rPr>
-        <w:t>EASy-Producer</w:t>
-      </w:r>
-      <w:r>
-        <w:rPr>
-          <w:rFonts w:ascii="Candara" w:hAnsi="Candara"/>
-          <w:noProof/>
-          <w:lang w:val="en-GB"/>
-        </w:rPr>
-        <w:t xml:space="preserve"> may be insufficient in some situations.</w:t>
-      </w:r>
-      <w:r>
-        <w:rPr>
-          <w:rFonts w:ascii="Candara" w:hAnsi="Candara"/>
-          <w:noProof/>
-          <w:lang w:val="en-GB"/>
-        </w:rPr>
-        <w:t xml:space="preserve"> </w:t>
-      </w:r>
-      <w:r>
-        <w:rPr>
-          <w:rFonts w:ascii="Candara" w:hAnsi="Candara"/>
-          <w:noProof/>
-          <w:lang w:val="en-GB"/>
-        </w:rPr>
-        <w:t xml:space="preserve">Further, in some situations it is the better choice to realize a proper integration, e.g., if a legacy executable is used for instantiation (this may be called directly from VIL) and the modified artefacts shall be passed back to VIL (this is not generically supported). </w:t>
-      </w:r>
-      <w:r>
-        <w:rPr>
-          <w:rFonts w:ascii="Candara" w:hAnsi="Candara"/>
-          <w:noProof/>
-          <w:lang w:val="en-GB"/>
-        </w:rPr>
-        <w:t xml:space="preserve">Thus, we provide a simple extension mechanism for integrating custom instantiators with </w:t>
-      </w:r>
-      <w:r>
-        <w:rPr>
-          <w:rFonts w:ascii="Candara" w:hAnsi="Candara"/>
-          <w:noProof/>
-          <w:lang w:val="en-GB"/>
-        </w:rPr>
-        <w:t>EASy-Producer</w:t>
-      </w:r>
-      <w:r>
-        <w:rPr>
-          <w:rFonts w:ascii="Candara" w:hAnsi="Candara"/>
-          <w:noProof/>
-          <w:lang w:val="en-GB"/>
-        </w:rPr>
-        <w:t>.</w:t>
-      </w:r>
-    </w:p>
-    <w:p>
-      <w:pPr>
-        <w:jc w:val="both"/>
-        <w:rPr>
-          <w:rFonts w:ascii="Candara" w:hAnsi="Candara"/>
-          <w:noProof/>
-          <w:lang w:val="en-GB"/>
-        </w:rPr>
-      </w:pPr>
-      <w:r>
-        <w:rPr>
-          <w:rFonts w:ascii="Candara" w:hAnsi="Candara"/>
-          <w:noProof/>
-          <w:lang w:val="en-GB"/>
-        </w:rPr>
-        <w:t xml:space="preserve">In </w:t>
-      </w:r>
-      <w:r>
-        <w:rPr>
-          <w:rFonts w:ascii="Candara" w:hAnsi="Candara"/>
-          <w:noProof/>
-          <w:lang w:val="en-GB"/>
-        </w:rPr>
-        <w:t>the first part of this</w:t>
-      </w:r>
-      <w:r>
-        <w:rPr>
-          <w:rFonts w:ascii="Candara" w:hAnsi="Candara"/>
-          <w:noProof/>
-          <w:lang w:val="en-GB"/>
-        </w:rPr>
-        <w:t xml:space="preserve"> section, we will </w:t>
-      </w:r>
-      <w:r>
-        <w:rPr>
-          <w:rFonts w:ascii="Candara" w:hAnsi="Candara"/>
-          <w:noProof/>
-          <w:lang w:val="en-GB"/>
-        </w:rPr>
-        <w:t>introduce the basic instantiation concept of EASy-Producer to form a common understand</w:t>
-      </w:r>
-      <w:r>
-        <w:rPr>
-          <w:rFonts w:ascii="Candara" w:hAnsi="Candara"/>
-          <w:noProof/>
-          <w:lang w:val="en-GB"/>
-        </w:rPr>
-        <w:t>ing</w:t>
-      </w:r>
-      <w:r>
-        <w:rPr>
-          <w:rFonts w:ascii="Candara" w:hAnsi="Candara"/>
-          <w:noProof/>
-          <w:lang w:val="en-GB"/>
-        </w:rPr>
-        <w:t xml:space="preserve"> of how an instantiator works. In the second part, we will </w:t>
-      </w:r>
-      <w:r>
-        <w:rPr>
-          <w:rFonts w:ascii="Candara" w:hAnsi="Candara"/>
-          <w:noProof/>
-          <w:lang w:val="en-GB"/>
-        </w:rPr>
-        <w:t xml:space="preserve">describe how to set-up a </w:t>
-      </w:r>
-      <w:r>
-        <w:rPr>
-          <w:rFonts w:ascii="Candara" w:hAnsi="Candara"/>
-          <w:noProof/>
-          <w:lang w:val="en-GB"/>
-        </w:rPr>
-        <w:t>new plug-in project in Eclipse</w:t>
-      </w:r>
-      <w:r>
-        <w:rPr>
-          <w:rFonts w:ascii="Candara" w:hAnsi="Candara"/>
-          <w:noProof/>
-          <w:lang w:val="en-GB"/>
-        </w:rPr>
-        <w:t xml:space="preserve"> for implementing a custom instantiator</w:t>
-      </w:r>
-      <w:r>
-        <w:rPr>
-          <w:rFonts w:ascii="Candara" w:hAnsi="Candara"/>
-          <w:noProof/>
-          <w:lang w:val="en-GB"/>
-        </w:rPr>
-        <w:t xml:space="preserve">. </w:t>
-      </w:r>
-      <w:r>
-        <w:rPr>
-          <w:rFonts w:ascii="Candara" w:hAnsi="Candara"/>
-          <w:noProof/>
-          <w:lang w:val="en-GB"/>
-        </w:rPr>
-        <w:t xml:space="preserve">This also includes the specific configurations that have to be done to utilize the automated search and integration mechanism provided by </w:t>
-      </w:r>
-      <w:r>
-        <w:rPr>
-          <w:rFonts w:ascii="Candara" w:hAnsi="Candara"/>
-          <w:noProof/>
-          <w:lang w:val="en-GB"/>
-        </w:rPr>
-        <w:t>Eclipse Dynamis Services</w:t>
-      </w:r>
-      <w:r>
-        <w:rPr>
-          <w:rFonts w:ascii="Candara" w:hAnsi="Candara"/>
-          <w:noProof/>
-          <w:lang w:val="en-GB"/>
-        </w:rPr>
-        <w:t xml:space="preserve">. The </w:t>
-      </w:r>
-      <w:r>
-        <w:rPr>
-          <w:rFonts w:ascii="Candara" w:hAnsi="Candara"/>
-          <w:noProof/>
-          <w:lang w:val="en-GB"/>
-        </w:rPr>
-        <w:t>third</w:t>
-      </w:r>
-      <w:r>
-        <w:rPr>
-          <w:rFonts w:ascii="Candara" w:hAnsi="Candara"/>
-          <w:noProof/>
-          <w:lang w:val="en-GB"/>
-        </w:rPr>
-        <w:t xml:space="preserve"> part will discuss the methods that are required when implementing a new instantiator. The focus of this part will be on how, when and why </w:t>
-      </w:r>
-      <w:r>
-        <w:rPr>
-          <w:rFonts w:ascii="Candara" w:hAnsi="Candara"/>
-          <w:noProof/>
-          <w:lang w:val="en-GB"/>
-        </w:rPr>
-        <w:t>EASy-Producer</w:t>
-      </w:r>
-      <w:r>
-        <w:rPr>
-          <w:rFonts w:ascii="Candara" w:hAnsi="Candara"/>
-          <w:noProof/>
-          <w:lang w:val="en-GB"/>
-        </w:rPr>
-        <w:t xml:space="preserve"> invokes specific methods of an instantiator. In the </w:t>
-      </w:r>
-      <w:r>
-        <w:rPr>
-          <w:rFonts w:ascii="Candara" w:hAnsi="Candara"/>
-          <w:noProof/>
-          <w:lang w:val="en-GB"/>
-        </w:rPr>
-        <w:t>fourth</w:t>
-      </w:r>
-      <w:r>
-        <w:rPr>
-          <w:rFonts w:ascii="Candara" w:hAnsi="Candara"/>
-          <w:noProof/>
-          <w:lang w:val="en-GB"/>
-        </w:rPr>
-        <w:t xml:space="preserve"> part, we will finally show how to integrate a new </w:t>
-      </w:r>
-      <w:r>
-        <w:rPr>
-          <w:rFonts w:ascii="Candara" w:hAnsi="Candara"/>
-          <w:noProof/>
-          <w:lang w:val="en-GB"/>
-        </w:rPr>
-        <w:t>instantiator</w:t>
-      </w:r>
-      <w:r>
-        <w:rPr>
-          <w:rFonts w:ascii="Candara" w:hAnsi="Candara"/>
-          <w:noProof/>
-          <w:lang w:val="en-GB"/>
-        </w:rPr>
-        <w:t>.</w:t>
-      </w:r>
-    </w:p>
-    <w:p>
-      <w:pPr>
-        <w:pStyle w:val="Heading3"/>
-        <w:rPr>
-          <w:noProof/>
-          <w:lang w:val="en-GB"/>
-        </w:rPr>
-      </w:pPr>
-      <w:bookmarkStart w:id="20" w:name="_Toc507257974"/>
-      <w:bookmarkStart w:id="21" w:name="_Ref333945429"/>
-      <w:bookmarkStart w:id="22" w:name="_Ref335053470"/>
-      <w:r>
-        <w:rPr>
-          <w:noProof/>
-          <w:lang w:val="en-GB"/>
-        </w:rPr>
-        <w:t>Instantiation Concept</w:t>
-      </w:r>
-      <w:r>
-        <w:rPr>
-          <w:noProof/>
-          <w:lang w:val="en-GB"/>
-        </w:rPr>
-        <w:t xml:space="preserve"> in EASy-Producer</w:t>
-      </w:r>
-      <w:bookmarkEnd w:id="20"/>
     </w:p>
     <w:p>
       <w:pPr>
@@ -8574,7 +8572,7 @@
                       <w:lang w:val="en-US"/>
                     </w:rPr>
                   </w:pPr>
-                  <w:bookmarkStart w:id="23" w:name="_Ref342458663"/>
+                  <w:bookmarkStart w:id="22" w:name="_Ref342458663"/>
                   <w:r>
                     <w:rPr>
                       <w:lang w:val="en-US"/>
@@ -8603,7 +8601,7 @@
                   <w:r>
                     <w:fldChar w:fldCharType="end"/>
                   </w:r>
-                  <w:bookmarkEnd w:id="23"/>
+                  <w:bookmarkEnd w:id="22"/>
                   <w:r>
                     <w:rPr>
                       <w:lang w:val="en-US"/>
@@ -8619,6 +8617,7 @@
                 </w:p>
               </w:txbxContent>
             </v:textbox>
+            <w10:wrap type="none"/>
             <w10:anchorlock/>
           </v:shape>
         </w:pict>
@@ -8862,8 +8861,8 @@
           <w:lang w:val="en-GB"/>
         </w:rPr>
       </w:pPr>
-      <w:bookmarkStart w:id="24" w:name="OLE_LINK1"/>
-      <w:bookmarkStart w:id="25" w:name="OLE_LINK4"/>
+      <w:bookmarkStart w:id="23" w:name="OLE_LINK1"/>
+      <w:bookmarkStart w:id="24" w:name="OLE_LINK4"/>
       <w:r>
         <w:rPr>
           <w:b/>
@@ -9209,8 +9208,8 @@
         <w:t>facts if they are selected as part of the product.</w:t>
       </w:r>
     </w:p>
+    <w:bookmarkEnd w:id="23"/>
     <w:bookmarkEnd w:id="24"/>
-    <w:bookmarkEnd w:id="25"/>
     <w:p>
       <w:pPr>
         <w:jc w:val="both"/>
@@ -9261,7 +9260,7 @@
         </w:rPr>
         <w:t xml:space="preserve">s, and variants is illustrated in </w:t>
       </w:r>
-      <w:commentRangeStart w:id="26"/>
+      <w:commentRangeStart w:id="25"/>
       <w:r>
         <w:rPr>
           <w:noProof/>
@@ -9309,12 +9308,12 @@
         </w:rPr>
         <w:fldChar w:fldCharType="end"/>
       </w:r>
-      <w:commentRangeEnd w:id="26"/>
+      <w:commentRangeEnd w:id="25"/>
       <w:r>
         <w:rPr>
           <w:rStyle w:val="CommentReference"/>
         </w:rPr>
-        <w:commentReference w:id="26"/>
+        <w:commentReference w:id="25"/>
       </w:r>
       <w:r>
         <w:rPr>
@@ -9835,7 +9834,7 @@
                       <w:lang w:val="en-US"/>
                     </w:rPr>
                   </w:pPr>
-                  <w:bookmarkStart w:id="27" w:name="_Ref342459017"/>
+                  <w:bookmarkStart w:id="26" w:name="_Ref342459017"/>
                   <w:r>
                     <w:rPr>
                       <w:lang w:val="en-US"/>
@@ -9864,7 +9863,7 @@
                   <w:r>
                     <w:fldChar w:fldCharType="end"/>
                   </w:r>
-                  <w:bookmarkEnd w:id="27"/>
+                  <w:bookmarkEnd w:id="26"/>
                   <w:r>
                     <w:rPr>
                       <w:lang w:val="en-US"/>
@@ -9892,6 +9891,7 @@
                 </w:p>
               </w:txbxContent>
             </v:textbox>
+            <w10:wrap type="none"/>
             <w10:anchorlock/>
           </v:shape>
         </w:pict>
@@ -9957,11 +9957,11 @@
           <w:lang w:val="en-GB"/>
         </w:rPr>
       </w:pPr>
-      <w:bookmarkStart w:id="28" w:name="_Ref342460161"/>
-      <w:bookmarkStart w:id="29" w:name="_Ref368654978"/>
-      <w:bookmarkStart w:id="30" w:name="_Ref368655548"/>
-      <w:bookmarkStart w:id="31" w:name="_Ref368656132"/>
-      <w:bookmarkStart w:id="32" w:name="_Toc507257975"/>
+      <w:bookmarkStart w:id="27" w:name="_Ref342460161"/>
+      <w:bookmarkStart w:id="28" w:name="_Ref368654978"/>
+      <w:bookmarkStart w:id="29" w:name="_Ref368655548"/>
+      <w:bookmarkStart w:id="30" w:name="_Ref368656132"/>
+      <w:bookmarkStart w:id="31" w:name="_Toc507257975"/>
       <w:r>
         <w:rPr>
           <w:noProof/>
@@ -9969,27 +9969,27 @@
         </w:rPr>
         <w:t>Eclipse Plug-in Project</w:t>
       </w:r>
+      <w:bookmarkEnd w:id="20"/>
+      <w:r>
+        <w:rPr>
+          <w:noProof/>
+          <w:lang w:val="en-GB"/>
+        </w:rPr>
+        <w:t xml:space="preserve"> Creation and Configuration</w:t>
+      </w:r>
       <w:bookmarkEnd w:id="21"/>
-      <w:r>
-        <w:rPr>
-          <w:noProof/>
-          <w:lang w:val="en-GB"/>
-        </w:rPr>
-        <w:t xml:space="preserve"> Creation and Configuration</w:t>
-      </w:r>
-      <w:bookmarkEnd w:id="22"/>
+      <w:bookmarkEnd w:id="27"/>
+      <w:r>
+        <w:rPr>
+          <w:noProof/>
+          <w:lang w:val="en-GB"/>
+        </w:rPr>
+        <w:t xml:space="preserve"> for New Instantiators</w:t>
+      </w:r>
       <w:bookmarkEnd w:id="28"/>
-      <w:r>
-        <w:rPr>
-          <w:noProof/>
-          <w:lang w:val="en-GB"/>
-        </w:rPr>
-        <w:t xml:space="preserve"> for New Instantiators</w:t>
-      </w:r>
       <w:bookmarkEnd w:id="29"/>
       <w:bookmarkEnd w:id="30"/>
       <w:bookmarkEnd w:id="31"/>
-      <w:bookmarkEnd w:id="32"/>
     </w:p>
     <w:p>
       <w:pPr>
@@ -10365,7 +10365,7 @@
                       <w:lang w:val="en-US"/>
                     </w:rPr>
                   </w:pPr>
-                  <w:bookmarkStart w:id="33" w:name="_Ref368646298"/>
+                  <w:bookmarkStart w:id="32" w:name="_Ref368646298"/>
                   <w:r>
                     <w:rPr>
                       <w:lang w:val="en-US"/>
@@ -10394,7 +10394,7 @@
                   <w:r>
                     <w:fldChar w:fldCharType="end"/>
                   </w:r>
-                  <w:bookmarkEnd w:id="33"/>
+                  <w:bookmarkEnd w:id="32"/>
                   <w:r>
                     <w:rPr>
                       <w:lang w:val="en-US"/>
@@ -10410,6 +10410,7 @@
                 </w:p>
               </w:txbxContent>
             </v:textbox>
+            <w10:wrap type="none"/>
             <w10:anchorlock/>
           </v:shape>
         </w:pict>
@@ -11528,7 +11529,7 @@
                       <w:lang w:val="en-US"/>
                     </w:rPr>
                   </w:pPr>
-                  <w:bookmarkStart w:id="34" w:name="_Ref333936829"/>
+                  <w:bookmarkStart w:id="33" w:name="_Ref333936829"/>
                   <w:r>
                     <w:rPr>
                       <w:lang w:val="en-US"/>
@@ -11557,7 +11558,7 @@
                   <w:r>
                     <w:fldChar w:fldCharType="end"/>
                   </w:r>
-                  <w:bookmarkEnd w:id="34"/>
+                  <w:bookmarkEnd w:id="33"/>
                   <w:r>
                     <w:rPr>
                       <w:lang w:val="en-US"/>
@@ -11573,6 +11574,7 @@
                 </w:p>
               </w:txbxContent>
             </v:textbox>
+            <w10:wrap type="none"/>
             <w10:anchorlock/>
           </v:shape>
         </w:pict>
@@ -11928,7 +11930,7 @@
                       <w:lang w:val="en-US"/>
                     </w:rPr>
                   </w:pPr>
-                  <w:bookmarkStart w:id="35" w:name="_Ref333941392"/>
+                  <w:bookmarkStart w:id="34" w:name="_Ref333941392"/>
                   <w:r>
                     <w:rPr>
                       <w:lang w:val="en-US"/>
@@ -11957,7 +11959,7 @@
                   <w:r>
                     <w:fldChar w:fldCharType="end"/>
                   </w:r>
-                  <w:bookmarkEnd w:id="35"/>
+                  <w:bookmarkEnd w:id="34"/>
                   <w:r>
                     <w:rPr>
                       <w:lang w:val="en-US"/>
@@ -11973,6 +11975,7 @@
                 </w:p>
               </w:txbxContent>
             </v:textbox>
+            <w10:wrap type="none"/>
             <w10:anchorlock/>
           </v:shape>
         </w:pict>
@@ -12971,7 +12974,7 @@
                       <w:lang w:val="en-US"/>
                     </w:rPr>
                   </w:pPr>
-                  <w:bookmarkStart w:id="36" w:name="_Ref333943857"/>
+                  <w:bookmarkStart w:id="35" w:name="_Ref333943857"/>
                   <w:r>
                     <w:rPr>
                       <w:lang w:val="en-US"/>
@@ -13000,7 +13003,7 @@
                   <w:r>
                     <w:fldChar w:fldCharType="end"/>
                   </w:r>
-                  <w:bookmarkEnd w:id="36"/>
+                  <w:bookmarkEnd w:id="35"/>
                   <w:r>
                     <w:rPr>
                       <w:lang w:val="en-US"/>
@@ -13016,6 +13019,7 @@
                 </w:p>
               </w:txbxContent>
             </v:textbox>
+            <w10:wrap type="none"/>
             <w10:anchorlock/>
           </v:shape>
         </w:pict>
@@ -13480,8 +13484,8 @@
         </w:rPr>
         <w:t xml:space="preserve"> in the left lower part of this tab. </w:t>
       </w:r>
-      <w:bookmarkStart w:id="37" w:name="OLE_LINK2"/>
-      <w:bookmarkStart w:id="38" w:name="OLE_LINK3"/>
+      <w:bookmarkStart w:id="36" w:name="OLE_LINK2"/>
+      <w:bookmarkStart w:id="37" w:name="OLE_LINK3"/>
       <w:r>
         <w:rPr>
           <w:rFonts w:ascii="Candara" w:hAnsi="Candara"/>
@@ -13534,8 +13538,8 @@
         </w:rPr>
         <w:fldChar w:fldCharType="end"/>
       </w:r>
+      <w:bookmarkEnd w:id="36"/>
       <w:bookmarkEnd w:id="37"/>
-      <w:bookmarkEnd w:id="38"/>
       <w:r>
         <w:rPr>
           <w:rFonts w:ascii="Candara" w:hAnsi="Candara"/>
@@ -13843,7 +13847,7 @@
                       <w:lang w:val="en-US"/>
                     </w:rPr>
                   </w:pPr>
-                  <w:bookmarkStart w:id="39" w:name="_Ref334026510"/>
+                  <w:bookmarkStart w:id="38" w:name="_Ref334026510"/>
                   <w:r>
                     <w:rPr>
                       <w:lang w:val="en-US"/>
@@ -13872,7 +13876,7 @@
                   <w:r>
                     <w:fldChar w:fldCharType="end"/>
                   </w:r>
-                  <w:bookmarkEnd w:id="39"/>
+                  <w:bookmarkEnd w:id="38"/>
                   <w:r>
                     <w:rPr>
                       <w:lang w:val="en-US"/>
@@ -13888,6 +13892,7 @@
                 </w:p>
               </w:txbxContent>
             </v:textbox>
+            <w10:wrap type="none"/>
             <w10:anchorlock/>
           </v:shape>
         </w:pict>
@@ -13988,7 +13993,7 @@
                       <w:lang w:val="en-US"/>
                     </w:rPr>
                   </w:pPr>
-                  <w:bookmarkStart w:id="40" w:name="_Ref334004452"/>
+                  <w:bookmarkStart w:id="39" w:name="_Ref334004452"/>
                   <w:r>
                     <w:rPr>
                       <w:lang w:val="en-US"/>
@@ -14017,7 +14022,7 @@
                   <w:r>
                     <w:fldChar w:fldCharType="end"/>
                   </w:r>
-                  <w:bookmarkEnd w:id="40"/>
+                  <w:bookmarkEnd w:id="39"/>
                   <w:r>
                     <w:rPr>
                       <w:lang w:val="en-US"/>
@@ -14033,6 +14038,7 @@
                 </w:p>
               </w:txbxContent>
             </v:textbox>
+            <w10:wrap type="none"/>
             <w10:anchorlock/>
           </v:shape>
         </w:pict>
@@ -14064,10 +14070,10 @@
           <w:lang w:val="en-GB"/>
         </w:rPr>
       </w:pPr>
-      <w:bookmarkStart w:id="41" w:name="_Ref334002980"/>
-      <w:bookmarkStart w:id="42" w:name="_Ref334017116"/>
-      <w:bookmarkStart w:id="43" w:name="_Ref334026349"/>
-      <w:bookmarkStart w:id="44" w:name="_Toc507257976"/>
+      <w:bookmarkStart w:id="40" w:name="_Ref334002980"/>
+      <w:bookmarkStart w:id="41" w:name="_Ref334017116"/>
+      <w:bookmarkStart w:id="42" w:name="_Ref334026349"/>
+      <w:bookmarkStart w:id="43" w:name="_Toc507257976"/>
       <w:r>
         <w:rPr>
           <w:noProof/>
@@ -14075,17 +14081,17 @@
         </w:rPr>
         <w:t xml:space="preserve">Instantiator </w:t>
       </w:r>
+      <w:bookmarkEnd w:id="40"/>
       <w:bookmarkEnd w:id="41"/>
+      <w:r>
+        <w:rPr>
+          <w:noProof/>
+          <w:lang w:val="en-GB"/>
+        </w:rPr>
+        <w:t>Implementation</w:t>
+      </w:r>
       <w:bookmarkEnd w:id="42"/>
-      <w:r>
-        <w:rPr>
-          <w:noProof/>
-          <w:lang w:val="en-GB"/>
-        </w:rPr>
-        <w:t>Implementation</w:t>
-      </w:r>
       <w:bookmarkEnd w:id="43"/>
-      <w:bookmarkEnd w:id="44"/>
     </w:p>
     <w:p>
       <w:pPr>
@@ -17078,11 +17084,11 @@
           <w:lang w:val="en-GB"/>
         </w:rPr>
       </w:pPr>
-      <w:bookmarkStart w:id="45" w:name="_Ref334005528"/>
-      <w:bookmarkStart w:id="46" w:name="_Ref342395240"/>
-      <w:bookmarkStart w:id="47" w:name="_Ref342395244"/>
-      <w:bookmarkStart w:id="48" w:name="_Ref342460276"/>
-      <w:bookmarkStart w:id="49" w:name="_Toc507257977"/>
+      <w:bookmarkStart w:id="44" w:name="_Ref334005528"/>
+      <w:bookmarkStart w:id="45" w:name="_Ref342395240"/>
+      <w:bookmarkStart w:id="46" w:name="_Ref342395244"/>
+      <w:bookmarkStart w:id="47" w:name="_Ref342460276"/>
+      <w:bookmarkStart w:id="48" w:name="_Toc507257977"/>
       <w:r>
         <w:rPr>
           <w:noProof/>
@@ -17090,18 +17096,18 @@
         </w:rPr>
         <w:t>Instantiator</w:t>
       </w:r>
+      <w:bookmarkEnd w:id="44"/>
+      <w:r>
+        <w:rPr>
+          <w:noProof/>
+          <w:lang w:val="en-GB"/>
+        </w:rPr>
+        <w:t xml:space="preserve"> Integration</w:t>
+      </w:r>
       <w:bookmarkEnd w:id="45"/>
-      <w:r>
-        <w:rPr>
-          <w:noProof/>
-          <w:lang w:val="en-GB"/>
-        </w:rPr>
-        <w:t xml:space="preserve"> Integration</w:t>
-      </w:r>
       <w:bookmarkEnd w:id="46"/>
       <w:bookmarkEnd w:id="47"/>
       <w:bookmarkEnd w:id="48"/>
-      <w:bookmarkEnd w:id="49"/>
     </w:p>
     <w:p>
       <w:pPr>
@@ -17566,7 +17572,7 @@
                       <w:lang w:val="en-US"/>
                     </w:rPr>
                   </w:pPr>
-                  <w:bookmarkStart w:id="50" w:name="_Ref334024847"/>
+                  <w:bookmarkStart w:id="49" w:name="_Ref334024847"/>
                   <w:r>
                     <w:rPr>
                       <w:lang w:val="en-US"/>
@@ -17595,7 +17601,7 @@
                   <w:r>
                     <w:fldChar w:fldCharType="end"/>
                   </w:r>
-                  <w:bookmarkEnd w:id="50"/>
+                  <w:bookmarkEnd w:id="49"/>
                   <w:r>
                     <w:rPr>
                       <w:lang w:val="en-US"/>
@@ -17611,6 +17617,7 @@
                 </w:p>
               </w:txbxContent>
             </v:textbox>
+            <w10:wrap type="none"/>
             <w10:anchorlock/>
           </v:shape>
         </w:pict>
@@ -17624,9 +17631,9 @@
           <w:lang w:val="en-GB"/>
         </w:rPr>
       </w:pPr>
-      <w:bookmarkStart w:id="51" w:name="_Ref368903907"/>
-      <w:bookmarkStart w:id="52" w:name="_Ref368904576"/>
-      <w:bookmarkStart w:id="53" w:name="_Toc507257978"/>
+      <w:bookmarkStart w:id="50" w:name="_Ref368903907"/>
+      <w:bookmarkStart w:id="51" w:name="_Ref368904576"/>
+      <w:bookmarkStart w:id="52" w:name="_Toc507257978"/>
       <w:r>
         <w:rPr>
           <w:noProof/>
@@ -17662,102 +17669,102 @@
         </w:rPr>
         <w:t>fact Type</w:t>
       </w:r>
+      <w:bookmarkEnd w:id="50"/>
       <w:bookmarkEnd w:id="51"/>
       <w:bookmarkEnd w:id="52"/>
+    </w:p>
+    <w:p>
+      <w:pPr>
+        <w:jc w:val="both"/>
+        <w:rPr>
+          <w:lang w:val="en-GB"/>
+        </w:rPr>
+      </w:pPr>
+      <w:r>
+        <w:rPr>
+          <w:rFonts w:ascii="Candara" w:hAnsi="Candara"/>
+          <w:noProof/>
+          <w:lang w:val="en-GB"/>
+        </w:rPr>
+        <w:t>The Variability Implementation Language (VIL) is a textual language for the flexible specification of the instantiation process of a software product line</w:t>
+      </w:r>
+      <w:r>
+        <w:rPr>
+          <w:rFonts w:ascii="Candara" w:hAnsi="Candara"/>
+          <w:noProof/>
+          <w:lang w:val="en-GB"/>
+        </w:rPr>
+        <w:t xml:space="preserve"> or any other software project that includes variabilities</w:t>
+      </w:r>
+      <w:r>
+        <w:rPr>
+          <w:rFonts w:ascii="Candara" w:hAnsi="Candara"/>
+          <w:noProof/>
+          <w:lang w:val="en-GB"/>
+        </w:rPr>
+        <w:t xml:space="preserve">. </w:t>
+      </w:r>
+      <w:r>
+        <w:rPr>
+          <w:lang w:val="en-GB"/>
+        </w:rPr>
+        <w:t xml:space="preserve">Actually, VIL is not a single language. It consists of four main parts, namely the artefact model, the VIL template language, blackbox instantiators, and the VIL build language. In this section, we will focus on the artefact model and the extension of this model by new </w:t>
+      </w:r>
+      <w:r>
+        <w:rPr>
+          <w:lang w:val="en-GB"/>
+        </w:rPr>
+        <w:t>arte</w:t>
+      </w:r>
+      <w:r>
+        <w:rPr>
+          <w:lang w:val="en-GB"/>
+        </w:rPr>
+        <w:t>fact types</w:t>
+      </w:r>
+      <w:r>
+        <w:rPr>
+          <w:lang w:val="en-GB"/>
+        </w:rPr>
+        <w:t>.</w:t>
+      </w:r>
+      <w:r>
+        <w:rPr>
+          <w:lang w:val="en-GB"/>
+        </w:rPr>
+        <w:t xml:space="preserve"> In the first part, we will briefly introduce the VIL artefact model and discuss the basic concept regarding the extension capabilities. In the second part, we will describe the extension of the model by an example artefact in a step-wise manner.</w:t>
+      </w:r>
+    </w:p>
+    <w:p>
+      <w:pPr>
+        <w:pStyle w:val="Heading3"/>
+        <w:rPr>
+          <w:noProof/>
+          <w:lang w:val="en-GB"/>
+        </w:rPr>
+      </w:pPr>
+      <w:bookmarkStart w:id="53" w:name="_Toc342477841"/>
+      <w:bookmarkStart w:id="54" w:name="_Ref368664764"/>
+      <w:bookmarkStart w:id="55" w:name="_Ref368900052"/>
+      <w:bookmarkStart w:id="56" w:name="_Toc507257979"/>
+      <w:r>
+        <w:rPr>
+          <w:noProof/>
+          <w:lang w:val="en-GB"/>
+        </w:rPr>
+        <w:t>The VIL Artefact Model</w:t>
+      </w:r>
+      <w:r>
+        <w:rPr>
+          <w:noProof/>
+          <w:lang w:val="en-GB"/>
+        </w:rPr>
+        <w:t xml:space="preserve"> in EASy-Producer</w:t>
+      </w:r>
       <w:bookmarkEnd w:id="53"/>
-    </w:p>
-    <w:p>
-      <w:pPr>
-        <w:jc w:val="both"/>
-        <w:rPr>
-          <w:lang w:val="en-GB"/>
-        </w:rPr>
-      </w:pPr>
-      <w:r>
-        <w:rPr>
-          <w:rFonts w:ascii="Candara" w:hAnsi="Candara"/>
-          <w:noProof/>
-          <w:lang w:val="en-GB"/>
-        </w:rPr>
-        <w:t>The Variability Implementation Language (VIL) is a textual language for the flexible specification of the instantiation process of a software product line</w:t>
-      </w:r>
-      <w:r>
-        <w:rPr>
-          <w:rFonts w:ascii="Candara" w:hAnsi="Candara"/>
-          <w:noProof/>
-          <w:lang w:val="en-GB"/>
-        </w:rPr>
-        <w:t xml:space="preserve"> or any other software project that includes variabilities</w:t>
-      </w:r>
-      <w:r>
-        <w:rPr>
-          <w:rFonts w:ascii="Candara" w:hAnsi="Candara"/>
-          <w:noProof/>
-          <w:lang w:val="en-GB"/>
-        </w:rPr>
-        <w:t xml:space="preserve">. </w:t>
-      </w:r>
-      <w:r>
-        <w:rPr>
-          <w:lang w:val="en-GB"/>
-        </w:rPr>
-        <w:t xml:space="preserve">Actually, VIL is not a single language. It consists of four main parts, namely the artefact model, the VIL template language, blackbox instantiators, and the VIL build language. In this section, we will focus on the artefact model and the extension of this model by new </w:t>
-      </w:r>
-      <w:r>
-        <w:rPr>
-          <w:lang w:val="en-GB"/>
-        </w:rPr>
-        <w:t>arte</w:t>
-      </w:r>
-      <w:r>
-        <w:rPr>
-          <w:lang w:val="en-GB"/>
-        </w:rPr>
-        <w:t>fact types</w:t>
-      </w:r>
-      <w:r>
-        <w:rPr>
-          <w:lang w:val="en-GB"/>
-        </w:rPr>
-        <w:t>.</w:t>
-      </w:r>
-      <w:r>
-        <w:rPr>
-          <w:lang w:val="en-GB"/>
-        </w:rPr>
-        <w:t xml:space="preserve"> In the first part, we will briefly introduce the VIL artefact model and discuss the basic concept regarding the extension capabilities. In the second part, we will describe the extension of the model by an example artefact in a step-wise manner.</w:t>
-      </w:r>
-    </w:p>
-    <w:p>
-      <w:pPr>
-        <w:pStyle w:val="Heading3"/>
-        <w:rPr>
-          <w:noProof/>
-          <w:lang w:val="en-GB"/>
-        </w:rPr>
-      </w:pPr>
-      <w:bookmarkStart w:id="54" w:name="_Toc342477841"/>
-      <w:bookmarkStart w:id="55" w:name="_Ref368664764"/>
-      <w:bookmarkStart w:id="56" w:name="_Ref368900052"/>
-      <w:bookmarkStart w:id="57" w:name="_Toc507257979"/>
-      <w:r>
-        <w:rPr>
-          <w:noProof/>
-          <w:lang w:val="en-GB"/>
-        </w:rPr>
-        <w:t>The VIL Artefact Model</w:t>
-      </w:r>
-      <w:r>
-        <w:rPr>
-          <w:noProof/>
-          <w:lang w:val="en-GB"/>
-        </w:rPr>
-        <w:t xml:space="preserve"> in EASy-Producer</w:t>
-      </w:r>
       <w:bookmarkEnd w:id="54"/>
       <w:bookmarkEnd w:id="55"/>
       <w:bookmarkEnd w:id="56"/>
-      <w:bookmarkEnd w:id="57"/>
     </w:p>
     <w:p>
       <w:pPr>
@@ -19015,7 +19022,7 @@
           <w:lang w:val="en-GB"/>
         </w:rPr>
       </w:pPr>
-      <w:bookmarkStart w:id="58" w:name="_Toc507257980"/>
+      <w:bookmarkStart w:id="57" w:name="_Toc507257980"/>
       <w:r>
         <w:rPr>
           <w:noProof/>
@@ -19030,7 +19037,7 @@
         </w:rPr>
         <w:t>Artefacts</w:t>
       </w:r>
-      <w:bookmarkEnd w:id="58"/>
+      <w:bookmarkEnd w:id="57"/>
     </w:p>
     <w:p>
       <w:pPr>
@@ -19525,8 +19532,8 @@
           <w:lang w:val="en-GB"/>
         </w:rPr>
       </w:pPr>
-      <w:bookmarkStart w:id="59" w:name="_Ref368899908"/>
-      <w:bookmarkStart w:id="60" w:name="_Toc507257981"/>
+      <w:bookmarkStart w:id="58" w:name="_Ref368899908"/>
+      <w:bookmarkStart w:id="59" w:name="_Toc507257981"/>
       <w:r>
         <w:rPr>
           <w:noProof/>
@@ -19534,8 +19541,8 @@
         </w:rPr>
         <w:t>Artefact Implementation</w:t>
       </w:r>
+      <w:bookmarkEnd w:id="58"/>
       <w:bookmarkEnd w:id="59"/>
-      <w:bookmarkEnd w:id="60"/>
     </w:p>
     <w:p>
       <w:pPr>
@@ -26480,8 +26487,8 @@
           <w:lang w:val="en-GB"/>
         </w:rPr>
       </w:pPr>
-      <w:bookmarkStart w:id="61" w:name="_Ref333933811"/>
-      <w:bookmarkStart w:id="62" w:name="_Toc507257982"/>
+      <w:bookmarkStart w:id="60" w:name="_Ref333933811"/>
+      <w:bookmarkStart w:id="61" w:name="_Toc507257982"/>
       <w:r>
         <w:rPr>
           <w:noProof/>
@@ -26490,78 +26497,78 @@
         <w:lastRenderedPageBreak/>
         <w:t>Implementing a New Reasoner</w:t>
       </w:r>
+      <w:bookmarkEnd w:id="60"/>
       <w:bookmarkEnd w:id="61"/>
+    </w:p>
+    <w:p>
+      <w:pPr>
+        <w:jc w:val="both"/>
+        <w:rPr>
+          <w:lang w:val="en-GB"/>
+        </w:rPr>
+      </w:pPr>
+      <w:r>
+        <w:rPr>
+          <w:lang w:val="en-GB"/>
+        </w:rPr>
+        <w:t xml:space="preserve">The IVML language provides highly expressive modelling elements and concepts for the definition of variability models. Thus, checking whether a specific (product) configuration is valid is a challenging task. In EASy-Producer, we use so-called reasoners to perform the task of model and configuration checking and validation. A reasoner is typically a third-party tool, which is designed to solve logical and combinatorial problems, checking specific value combinations of related modelling elements, etc. </w:t>
+      </w:r>
+      <w:r>
+        <w:rPr>
+          <w:lang w:val="en-GB"/>
+        </w:rPr>
+        <w:t>Similar to the instantiators in EASy-Producer, we provide a simple extension mechanism for integrating custom reasoners with the tool.</w:t>
+      </w:r>
+    </w:p>
+    <w:p>
+      <w:pPr>
+        <w:jc w:val="both"/>
+        <w:rPr>
+          <w:rFonts w:ascii="Candara" w:hAnsi="Candara"/>
+          <w:noProof/>
+          <w:lang w:val="en-GB"/>
+        </w:rPr>
+      </w:pPr>
+      <w:r>
+        <w:rPr>
+          <w:lang w:val="en-GB"/>
+        </w:rPr>
+        <w:t xml:space="preserve">In the following sections, we will describe the </w:t>
+      </w:r>
+      <w:r>
+        <w:rPr>
+          <w:rFonts w:ascii="Candara" w:hAnsi="Candara"/>
+          <w:noProof/>
+          <w:lang w:val="en-GB"/>
+        </w:rPr>
+        <w:t xml:space="preserve">set-up a new plug-in project in Eclipse for implementing a custom reasoner. </w:t>
+      </w:r>
+      <w:r>
+        <w:rPr>
+          <w:rFonts w:ascii="Candara" w:hAnsi="Candara"/>
+          <w:noProof/>
+          <w:lang w:val="en-GB"/>
+        </w:rPr>
+        <w:t>This also includes the specific configurations that have to be done to utilize the automated search and integration mechanism provided by EASy-Producer. Further, we will discuss the methods that are required when implementing a new reasoner.</w:t>
+      </w:r>
+    </w:p>
+    <w:p>
+      <w:pPr>
+        <w:pStyle w:val="Heading3"/>
+        <w:rPr>
+          <w:noProof/>
+          <w:lang w:val="en-GB"/>
+        </w:rPr>
+      </w:pPr>
+      <w:bookmarkStart w:id="62" w:name="_Toc507257983"/>
+      <w:r>
+        <w:rPr>
+          <w:noProof/>
+          <w:lang w:val="en-GB"/>
+        </w:rPr>
+        <w:t>Eclipse Plug-in Project Creation and Configuration for New Reasoners</w:t>
+      </w:r>
       <w:bookmarkEnd w:id="62"/>
-    </w:p>
-    <w:p>
-      <w:pPr>
-        <w:jc w:val="both"/>
-        <w:rPr>
-          <w:lang w:val="en-GB"/>
-        </w:rPr>
-      </w:pPr>
-      <w:r>
-        <w:rPr>
-          <w:lang w:val="en-GB"/>
-        </w:rPr>
-        <w:t xml:space="preserve">The IVML language provides highly expressive modelling elements and concepts for the definition of variability models. Thus, checking whether a specific (product) configuration is valid is a challenging task. In EASy-Producer, we use so-called reasoners to perform the task of model and configuration checking and validation. A reasoner is typically a third-party tool, which is designed to solve logical and combinatorial problems, checking specific value combinations of related modelling elements, etc. </w:t>
-      </w:r>
-      <w:r>
-        <w:rPr>
-          <w:lang w:val="en-GB"/>
-        </w:rPr>
-        <w:t>Similar to the instantiators in EASy-Producer, we provide a simple extension mechanism for integrating custom reasoners with the tool.</w:t>
-      </w:r>
-    </w:p>
-    <w:p>
-      <w:pPr>
-        <w:jc w:val="both"/>
-        <w:rPr>
-          <w:rFonts w:ascii="Candara" w:hAnsi="Candara"/>
-          <w:noProof/>
-          <w:lang w:val="en-GB"/>
-        </w:rPr>
-      </w:pPr>
-      <w:r>
-        <w:rPr>
-          <w:lang w:val="en-GB"/>
-        </w:rPr>
-        <w:t xml:space="preserve">In the following sections, we will describe the </w:t>
-      </w:r>
-      <w:r>
-        <w:rPr>
-          <w:rFonts w:ascii="Candara" w:hAnsi="Candara"/>
-          <w:noProof/>
-          <w:lang w:val="en-GB"/>
-        </w:rPr>
-        <w:t xml:space="preserve">set-up a new plug-in project in Eclipse for implementing a custom reasoner. </w:t>
-      </w:r>
-      <w:r>
-        <w:rPr>
-          <w:rFonts w:ascii="Candara" w:hAnsi="Candara"/>
-          <w:noProof/>
-          <w:lang w:val="en-GB"/>
-        </w:rPr>
-        <w:t>This also includes the specific configurations that have to be done to utilize the automated search and integration mechanism provided by EASy-Producer. Further, we will discuss the methods that are required when implementing a new reasoner.</w:t>
-      </w:r>
-    </w:p>
-    <w:p>
-      <w:pPr>
-        <w:pStyle w:val="Heading3"/>
-        <w:rPr>
-          <w:noProof/>
-          <w:lang w:val="en-GB"/>
-        </w:rPr>
-      </w:pPr>
-      <w:bookmarkStart w:id="63" w:name="_Toc507257983"/>
-      <w:r>
-        <w:rPr>
-          <w:noProof/>
-          <w:lang w:val="en-GB"/>
-        </w:rPr>
-        <w:t>Eclipse Plug-in Project Creation and Configuration for New Reasoners</w:t>
-      </w:r>
-      <w:bookmarkEnd w:id="63"/>
     </w:p>
     <w:p>
       <w:pPr>
@@ -28238,8 +28245,8 @@
           <w:lang w:val="en-GB"/>
         </w:rPr>
       </w:pPr>
-      <w:bookmarkStart w:id="64" w:name="_Ref368655582"/>
-      <w:bookmarkStart w:id="65" w:name="_Toc507257984"/>
+      <w:bookmarkStart w:id="63" w:name="_Ref368655582"/>
+      <w:bookmarkStart w:id="64" w:name="_Toc507257984"/>
       <w:r>
         <w:rPr>
           <w:noProof/>
@@ -28247,8 +28254,8 @@
         </w:rPr>
         <w:t>Reasoner Implementation</w:t>
       </w:r>
+      <w:bookmarkEnd w:id="63"/>
       <w:bookmarkEnd w:id="64"/>
-      <w:bookmarkEnd w:id="65"/>
     </w:p>
     <w:p>
       <w:pPr>
@@ -33085,8 +33092,8 @@
           <w:lang w:val="en-GB"/>
         </w:rPr>
       </w:pPr>
-      <w:bookmarkStart w:id="66" w:name="_Ref368657392"/>
-      <w:bookmarkStart w:id="67" w:name="_Toc507257985"/>
+      <w:bookmarkStart w:id="65" w:name="_Ref368657392"/>
+      <w:bookmarkStart w:id="66" w:name="_Toc507257985"/>
       <w:r>
         <w:rPr>
           <w:noProof/>
@@ -33162,8 +33169,8 @@
         </w:rPr>
         <w:t>Reasoner Integration</w:t>
       </w:r>
+      <w:bookmarkEnd w:id="65"/>
       <w:bookmarkEnd w:id="66"/>
-      <w:bookmarkEnd w:id="67"/>
     </w:p>
     <w:p>
       <w:pPr>
@@ -33420,7 +33427,7 @@
                       <w:lang w:val="en-US"/>
                     </w:rPr>
                   </w:pPr>
-                  <w:bookmarkStart w:id="68" w:name="_Ref368658019"/>
+                  <w:bookmarkStart w:id="67" w:name="_Ref368658019"/>
                   <w:r>
                     <w:rPr>
                       <w:lang w:val="en-US"/>
@@ -33449,7 +33456,7 @@
                   <w:r>
                     <w:fldChar w:fldCharType="end"/>
                   </w:r>
-                  <w:bookmarkEnd w:id="68"/>
+                  <w:bookmarkEnd w:id="67"/>
                   <w:r>
                     <w:rPr>
                       <w:lang w:val="en-US"/>
@@ -33465,6 +33472,7 @@
                 </w:p>
               </w:txbxContent>
             </v:textbox>
+            <w10:wrap type="none"/>
             <w10:anchorlock/>
           </v:shape>
         </w:pict>
@@ -33478,7 +33486,7 @@
           <w:lang w:val="en-GB"/>
         </w:rPr>
       </w:pPr>
-      <w:bookmarkStart w:id="69" w:name="_Toc507257986"/>
+      <w:bookmarkStart w:id="68" w:name="_Toc507257986"/>
       <w:r>
         <w:rPr>
           <w:noProof/>
@@ -33875,7 +33883,7 @@
         </w:rPr>
         <w:t>Standalone</w:t>
       </w:r>
-      <w:bookmarkEnd w:id="69"/>
+      <w:bookmarkEnd w:id="68"/>
     </w:p>
     <w:p>
       <w:pPr>
@@ -34222,8 +34230,8 @@
           <w:lang w:val="en-GB"/>
         </w:rPr>
       </w:pPr>
-      <w:bookmarkStart w:id="70" w:name="_Ref506730798"/>
-      <w:bookmarkStart w:id="71" w:name="_Toc507257987"/>
+      <w:bookmarkStart w:id="69" w:name="_Ref506730798"/>
+      <w:bookmarkStart w:id="70" w:name="_Toc507257987"/>
       <w:r>
         <w:rPr>
           <w:noProof/>
@@ -34231,83 +34239,83 @@
         </w:rPr>
         <w:t>The EASy-Producer Layers</w:t>
       </w:r>
+      <w:bookmarkEnd w:id="69"/>
       <w:bookmarkEnd w:id="70"/>
+    </w:p>
+    <w:p>
+      <w:pPr>
+        <w:jc w:val="both"/>
+        <w:rPr>
+          <w:rFonts w:ascii="Candara" w:hAnsi="Candara"/>
+          <w:noProof/>
+          <w:lang w:val="en-GB"/>
+        </w:rPr>
+      </w:pPr>
+      <w:r>
+        <w:rPr>
+          <w:rFonts w:ascii="Candara" w:hAnsi="Candara"/>
+          <w:noProof/>
+          <w:lang w:val="en-GB"/>
+        </w:rPr>
+        <w:t xml:space="preserve">As stated above, core components of EASy-Producer are implemented without or without too many dependencies to Eclipse. Obeying their internal dependencies, this allows creating further Eclipse plugins on top of the EASy-Producer core components. </w:t>
+      </w:r>
+      <w:r>
+        <w:rPr>
+          <w:rFonts w:ascii="Candara" w:hAnsi="Candara"/>
+          <w:noProof/>
+          <w:lang w:val="en-GB"/>
+        </w:rPr>
+        <w:t>We discuss now the organization of these components into layers and the core components</w:t>
+      </w:r>
+      <w:r>
+        <w:rPr>
+          <w:rStyle w:val="FootnoteReference"/>
+          <w:rFonts w:ascii="Candara" w:hAnsi="Candara"/>
+          <w:noProof/>
+          <w:lang w:val="en-GB"/>
+        </w:rPr>
+        <w:footnoteReference w:id="17"/>
+      </w:r>
+      <w:r>
+        <w:rPr>
+          <w:rFonts w:ascii="Candara" w:hAnsi="Candara"/>
+          <w:noProof/>
+          <w:lang w:val="en-GB"/>
+        </w:rPr>
+        <w:t>.</w:t>
+      </w:r>
+    </w:p>
+    <w:p>
+      <w:pPr>
+        <w:pStyle w:val="Heading3"/>
+        <w:rPr>
+          <w:noProof/>
+          <w:lang w:val="en-GB"/>
+        </w:rPr>
+      </w:pPr>
+      <w:bookmarkStart w:id="71" w:name="_Toc507257988"/>
+      <w:r>
+        <w:rPr>
+          <w:noProof/>
+          <w:lang w:val="en-GB"/>
+        </w:rPr>
+        <w:t xml:space="preserve">Foundations and </w:t>
+      </w:r>
+      <w:r>
+        <w:rPr>
+          <w:noProof/>
+          <w:lang w:val="en-GB"/>
+        </w:rPr>
+        <w:t xml:space="preserve">object </w:t>
+      </w:r>
+      <w:r>
+        <w:rPr>
+          <w:noProof/>
+          <w:lang w:val="en-GB"/>
+        </w:rPr>
+        <w:t>models layer</w:t>
+      </w:r>
       <w:bookmarkEnd w:id="71"/>
-    </w:p>
-    <w:p>
-      <w:pPr>
-        <w:jc w:val="both"/>
-        <w:rPr>
-          <w:rFonts w:ascii="Candara" w:hAnsi="Candara"/>
-          <w:noProof/>
-          <w:lang w:val="en-GB"/>
-        </w:rPr>
-      </w:pPr>
-      <w:r>
-        <w:rPr>
-          <w:rFonts w:ascii="Candara" w:hAnsi="Candara"/>
-          <w:noProof/>
-          <w:lang w:val="en-GB"/>
-        </w:rPr>
-        <w:t xml:space="preserve">As stated above, core components of EASy-Producer are implemented without or without too many dependencies to Eclipse. Obeying their internal dependencies, this allows creating further Eclipse plugins on top of the EASy-Producer core components. </w:t>
-      </w:r>
-      <w:r>
-        <w:rPr>
-          <w:rFonts w:ascii="Candara" w:hAnsi="Candara"/>
-          <w:noProof/>
-          <w:lang w:val="en-GB"/>
-        </w:rPr>
-        <w:t>We discuss now the organization of these components into layers and the core components</w:t>
-      </w:r>
-      <w:r>
-        <w:rPr>
-          <w:rStyle w:val="FootnoteReference"/>
-          <w:rFonts w:ascii="Candara" w:hAnsi="Candara"/>
-          <w:noProof/>
-          <w:lang w:val="en-GB"/>
-        </w:rPr>
-        <w:footnoteReference w:id="17"/>
-      </w:r>
-      <w:r>
-        <w:rPr>
-          <w:rFonts w:ascii="Candara" w:hAnsi="Candara"/>
-          <w:noProof/>
-          <w:lang w:val="en-GB"/>
-        </w:rPr>
-        <w:t>.</w:t>
-      </w:r>
-    </w:p>
-    <w:p>
-      <w:pPr>
-        <w:pStyle w:val="Heading3"/>
-        <w:rPr>
-          <w:noProof/>
-          <w:lang w:val="en-GB"/>
-        </w:rPr>
-      </w:pPr>
-      <w:bookmarkStart w:id="72" w:name="_Toc507257988"/>
-      <w:r>
-        <w:rPr>
-          <w:noProof/>
-          <w:lang w:val="en-GB"/>
-        </w:rPr>
-        <w:t xml:space="preserve">Foundations and </w:t>
-      </w:r>
-      <w:r>
-        <w:rPr>
-          <w:noProof/>
-          <w:lang w:val="en-GB"/>
-        </w:rPr>
-        <w:t xml:space="preserve">object </w:t>
-      </w:r>
-      <w:r>
-        <w:rPr>
-          <w:noProof/>
-          <w:lang w:val="en-GB"/>
-        </w:rPr>
-        <w:t>models layer</w:t>
-      </w:r>
-      <w:bookmarkEnd w:id="72"/>
     </w:p>
     <w:p>
       <w:pPr>
@@ -34820,7 +34828,7 @@
           <w:lang w:val="en-GB"/>
         </w:rPr>
       </w:pPr>
-      <w:bookmarkStart w:id="73" w:name="_Toc507257989"/>
+      <w:bookmarkStart w:id="72" w:name="_Toc507257989"/>
       <w:r>
         <w:rPr>
           <w:noProof/>
@@ -34828,7 +34836,7 @@
         </w:rPr>
         <w:t>DSL languages, models and parsers</w:t>
       </w:r>
-      <w:bookmarkEnd w:id="73"/>
+      <w:bookmarkEnd w:id="72"/>
     </w:p>
     <w:p>
       <w:pPr>
@@ -35141,7 +35149,7 @@
           <w:lang w:val="en-GB"/>
         </w:rPr>
       </w:pPr>
-      <w:bookmarkStart w:id="74" w:name="_Toc507257990"/>
+      <w:bookmarkStart w:id="73" w:name="_Toc507257990"/>
       <w:r>
         <w:rPr>
           <w:noProof/>
@@ -35150,7 +35158,7 @@
         <w:lastRenderedPageBreak/>
         <w:t>IVML reasoning</w:t>
       </w:r>
-      <w:bookmarkEnd w:id="74"/>
+      <w:bookmarkEnd w:id="73"/>
     </w:p>
     <w:p>
       <w:pPr>
@@ -35315,7 +35323,7 @@
           <w:lang w:val="en-GB"/>
         </w:rPr>
       </w:pPr>
-      <w:bookmarkStart w:id="75" w:name="_Toc507257991"/>
+      <w:bookmarkStart w:id="74" w:name="_Toc507257991"/>
       <w:r>
         <w:rPr>
           <w:noProof/>
@@ -35323,7 +35331,7 @@
         </w:rPr>
         <w:t>VIL instantiators</w:t>
       </w:r>
-      <w:bookmarkEnd w:id="75"/>
+      <w:bookmarkEnd w:id="74"/>
     </w:p>
     <w:p>
       <w:pPr>
@@ -35665,7 +35673,7 @@
           <w:lang w:val="en-GB"/>
         </w:rPr>
       </w:pPr>
-      <w:bookmarkStart w:id="76" w:name="_Toc507257992"/>
+      <w:bookmarkStart w:id="75" w:name="_Toc507257992"/>
       <w:r>
         <w:rPr>
           <w:noProof/>
@@ -35673,7 +35681,7 @@
         </w:rPr>
         <w:t>Model persistence</w:t>
       </w:r>
-      <w:bookmarkEnd w:id="76"/>
+      <w:bookmarkEnd w:id="75"/>
     </w:p>
     <w:p>
       <w:pPr>
@@ -35749,7 +35757,7 @@
           <w:lang w:val="en-US"/>
         </w:rPr>
       </w:pPr>
-      <w:bookmarkStart w:id="77" w:name="_Toc507257993"/>
+      <w:bookmarkStart w:id="76" w:name="_Toc507257993"/>
       <w:r>
         <w:rPr>
           <w:noProof/>
@@ -35779,6 +35787,78 @@
         </w:rPr>
         <w:t>Product Line Project Management</w:t>
       </w:r>
+      <w:bookmarkEnd w:id="76"/>
+    </w:p>
+    <w:p>
+      <w:pPr>
+        <w:jc w:val="both"/>
+        <w:rPr>
+          <w:lang w:val="en-US"/>
+        </w:rPr>
+      </w:pPr>
+      <w:r>
+        <w:rPr>
+          <w:lang w:val="en-US"/>
+        </w:rPr>
+        <w:t>So far, loading models is a manual task involving the respectiv</w:t>
+      </w:r>
+      <w:r>
+        <w:rPr>
+          <w:lang w:val="en-US"/>
+        </w:rPr>
+        <w:t>e</w:t>
+      </w:r>
+      <w:r>
+        <w:rPr>
+          <w:lang w:val="en-US"/>
+        </w:rPr>
+        <w:t xml:space="preserve"> model management mechanisms. </w:t>
+      </w:r>
+      <w:r>
+        <w:rPr>
+          <w:lang w:val="en-US"/>
+        </w:rPr>
+        <w:t xml:space="preserve">The next layer depends on all layers discussed so far and aims at easing the way that EASy-Producer models are loaded and product line code is handles. This happens through the so-called Product Line Project (PLP), which is implemented in an Eclipse-independent manner in </w:t>
+      </w:r>
+      <w:r>
+        <w:rPr>
+          <w:rFonts w:ascii="Courier New" w:hAnsi="Courier New" w:cs="Courier New"/>
+          <w:noProof/>
+          <w:lang w:val="en-GB"/>
+        </w:rPr>
+        <w:t>net.ssehub.easy.producer.core</w:t>
+      </w:r>
+      <w:r>
+        <w:rPr>
+          <w:rFonts w:ascii="Candara" w:hAnsi="Candara"/>
+          <w:noProof/>
+          <w:lang w:val="en-US"/>
+        </w:rPr>
+        <w:t>.</w:t>
+      </w:r>
+      <w:r>
+        <w:rPr>
+          <w:rFonts w:ascii="Candara" w:hAnsi="Candara"/>
+          <w:noProof/>
+          <w:lang w:val="en-US"/>
+        </w:rPr>
+        <w:t xml:space="preserve"> This bundle also contains the IVML/VIL/VTL default libraries.</w:t>
+      </w:r>
+    </w:p>
+    <w:p>
+      <w:pPr>
+        <w:pStyle w:val="Heading3"/>
+        <w:rPr>
+          <w:noProof/>
+        </w:rPr>
+      </w:pPr>
+      <w:bookmarkStart w:id="77" w:name="_Toc507257994"/>
+      <w:r>
+        <w:rPr>
+          <w:noProof/>
+        </w:rPr>
+        <w:t>EASy-Producer Eclipse Integration</w:t>
+      </w:r>
       <w:bookmarkEnd w:id="77"/>
     </w:p>
     <w:p>
@@ -35792,25 +35872,13 @@
         <w:rPr>
           <w:lang w:val="en-US"/>
         </w:rPr>
-        <w:t>So far, loading models is a manual task involving the respectiv</w:t>
-      </w:r>
-      <w:r>
-        <w:rPr>
-          <w:lang w:val="en-US"/>
-        </w:rPr>
-        <w:t>e</w:t>
-      </w:r>
-      <w:r>
-        <w:rPr>
-          <w:lang w:val="en-US"/>
-        </w:rPr>
-        <w:t xml:space="preserve"> model management mechanisms. </w:t>
-      </w:r>
-      <w:r>
-        <w:rPr>
-          <w:lang w:val="en-US"/>
-        </w:rPr>
-        <w:t xml:space="preserve">The next layer depends on all layers discussed so far and aims at easing the way that EASy-Producer models are loaded and product line code is handles. This happens through the so-called Product Line Project (PLP), which is implemented in an Eclipse-independent manner in </w:t>
+        <w:t xml:space="preserve">This layer </w:t>
+      </w:r>
+      <w:r>
+        <w:rPr>
+          <w:lang w:val="en-US"/>
+        </w:rPr>
+        <w:t>(</w:t>
       </w:r>
       <w:r>
         <w:rPr>
@@ -35818,23 +35886,31 @@
           <w:noProof/>
           <w:lang w:val="en-GB"/>
         </w:rPr>
-        <w:t>net.ssehub.easy.producer.core</w:t>
-      </w:r>
-      <w:r>
-        <w:rPr>
-          <w:rFonts w:ascii="Candara" w:hAnsi="Candara"/>
-          <w:noProof/>
-          <w:lang w:val="en-US"/>
-        </w:rPr>
-        <w:t>.</w:t>
-      </w:r>
-      <w:r>
-        <w:rPr>
-          <w:rFonts w:ascii="Candara" w:hAnsi="Candara"/>
-          <w:noProof/>
-          <w:lang w:val="en-US"/>
-        </w:rPr>
-        <w:t xml:space="preserve"> This bundle also contains the IVML/VIL/VTL default libraries.</w:t>
+        <w:t>net.ssehub.easy.producer.eclipse</w:t>
+      </w:r>
+      <w:r>
+        <w:rPr>
+          <w:lang w:val="en-US"/>
+        </w:rPr>
+        <w:t xml:space="preserve">) </w:t>
+      </w:r>
+      <w:r>
+        <w:rPr>
+          <w:lang w:val="en-US"/>
+        </w:rPr>
+        <w:t xml:space="preserve">leverages </w:t>
+      </w:r>
+      <w:r>
+        <w:rPr>
+          <w:lang w:val="en-US"/>
+        </w:rPr>
+        <w:t xml:space="preserve">the functionality of all components discussed so far to the Eclipse level, i.e., it scans an Eclipse workspace for PLPs, provides reasoning and VIL execution tasks, etc. However, this involves strong dependencies into Eclipse as well as the plugins, languages and builders used for the respective projects. Running this layer in standalone mode is typically not possible, as </w:t>
+      </w:r>
+      <w:r>
+        <w:rPr>
+          <w:lang w:val="en-US"/>
+        </w:rPr>
+        <w:t>frequently opening a workspace fails due to missing dependencies. Fortunately, this is not required for real standalone applications.</w:t>
       </w:r>
     </w:p>
     <w:p>
@@ -35842,14 +35918,16 @@
         <w:pStyle w:val="Heading3"/>
         <w:rPr>
           <w:noProof/>
-        </w:rPr>
-      </w:pPr>
-      <w:bookmarkStart w:id="78" w:name="_Toc507257994"/>
-      <w:r>
-        <w:rPr>
-          <w:noProof/>
-        </w:rPr>
-        <w:t>EASy-Producer Eclipse Integration</w:t>
+          <w:lang w:val="en-US"/>
+        </w:rPr>
+      </w:pPr>
+      <w:bookmarkStart w:id="78" w:name="_Toc507257995"/>
+      <w:r>
+        <w:rPr>
+          <w:noProof/>
+          <w:lang w:val="en-US"/>
+        </w:rPr>
+        <w:t>EASy-Producer Eclipse UI</w:t>
       </w:r>
       <w:bookmarkEnd w:id="78"/>
     </w:p>
@@ -35857,20 +35935,18 @@
       <w:pPr>
         <w:jc w:val="both"/>
         <w:rPr>
-          <w:lang w:val="en-US"/>
-        </w:rPr>
-      </w:pPr>
-      <w:r>
-        <w:rPr>
-          <w:lang w:val="en-US"/>
-        </w:rPr>
-        <w:t xml:space="preserve">This layer </w:t>
-      </w:r>
-      <w:r>
-        <w:rPr>
-          <w:lang w:val="en-US"/>
-        </w:rPr>
-        <w:t>(</w:t>
+          <w:rFonts w:ascii="Candara" w:hAnsi="Candara"/>
+          <w:noProof/>
+          <w:lang w:val="en-US"/>
+        </w:rPr>
+      </w:pPr>
+      <w:r>
+        <w:rPr>
+          <w:rFonts w:ascii="Candara" w:hAnsi="Candara"/>
+          <w:noProof/>
+          <w:lang w:val="en-US"/>
+        </w:rPr>
+        <w:t xml:space="preserve">We consider the user interface as an independent layer, because a different user interface may present the EASy meachanisms in a target-user specific manner, e.g., for developers or for consultants. The current user interface is implemented in </w:t>
       </w:r>
       <w:r>
         <w:rPr>
@@ -35878,103 +35954,35 @@
           <w:noProof/>
           <w:lang w:val="en-GB"/>
         </w:rPr>
-        <w:t>net.ssehub.easy.producer.eclipse</w:t>
-      </w:r>
-      <w:r>
-        <w:rPr>
-          <w:lang w:val="en-US"/>
-        </w:rPr>
-        <w:t xml:space="preserve">) </w:t>
-      </w:r>
-      <w:r>
-        <w:rPr>
-          <w:lang w:val="en-US"/>
-        </w:rPr>
-        <w:t xml:space="preserve">leverages </w:t>
-      </w:r>
-      <w:r>
-        <w:rPr>
-          <w:lang w:val="en-US"/>
-        </w:rPr>
-        <w:t xml:space="preserve">the functionality of all components discussed so far to the Eclipse level, i.e., it scans an Eclipse workspace for PLPs, provides reasoning and VIL execution tasks, etc. However, this involves strong dependencies into Eclipse as well as the plugins, languages and builders used for the respective projects. Running this layer in standalone mode is typically not possible, as </w:t>
-      </w:r>
-      <w:r>
-        <w:rPr>
-          <w:lang w:val="en-US"/>
-        </w:rPr>
-        <w:t>frequently opening a workspace fails due to missing dependencies. Fortunately, this is not required for real standalone applications.</w:t>
-      </w:r>
-    </w:p>
-    <w:p>
-      <w:pPr>
-        <w:pStyle w:val="Heading3"/>
-        <w:rPr>
-          <w:noProof/>
-          <w:lang w:val="en-US"/>
-        </w:rPr>
-      </w:pPr>
-      <w:bookmarkStart w:id="79" w:name="_Toc507257995"/>
-      <w:r>
-        <w:rPr>
-          <w:noProof/>
-          <w:lang w:val="en-US"/>
-        </w:rPr>
-        <w:t>EASy-Producer Eclipse UI</w:t>
+        <w:t>net.ssehub.easy.producer.ui</w:t>
+      </w:r>
+      <w:r>
+        <w:rPr>
+          <w:rFonts w:ascii="Candara" w:hAnsi="Candara"/>
+          <w:noProof/>
+          <w:lang w:val="en-US"/>
+        </w:rPr>
+        <w:t>, which has dependencies to the EASy-Producer Eclipse integration (and all transitively dependent layers) and to the user interface editors of the EASy-Producer DSL languages (IVML, VIL, VTL). Typically, reusing this layer from outside of Eclipse is not possible at all. However, reusing it within Eclipse works, as shown for QM-IConf, the QualiMater Infrastructure Configuration tool, which utilizes EASy-Producer and even parts of its user interface to enable a graphical configuration of Big Data streaming pipelines.</w:t>
+      </w:r>
+    </w:p>
+    <w:p>
+      <w:pPr>
+        <w:pStyle w:val="Heading2"/>
+        <w:rPr>
+          <w:rFonts w:ascii="Candara" w:hAnsi="Candara"/>
+          <w:noProof/>
+        </w:rPr>
+      </w:pPr>
+      <w:bookmarkStart w:id="79" w:name="_Ref506735440"/>
+      <w:bookmarkStart w:id="80" w:name="_Toc507257996"/>
+      <w:r>
+        <w:rPr>
+          <w:noProof/>
+        </w:rPr>
+        <w:t>Re-using EASy-Producer components within Eclipse</w:t>
       </w:r>
       <w:bookmarkEnd w:id="79"/>
-    </w:p>
-    <w:p>
-      <w:pPr>
-        <w:jc w:val="both"/>
-        <w:rPr>
-          <w:rFonts w:ascii="Candara" w:hAnsi="Candara"/>
-          <w:noProof/>
-          <w:lang w:val="en-US"/>
-        </w:rPr>
-      </w:pPr>
-      <w:r>
-        <w:rPr>
-          <w:rFonts w:ascii="Candara" w:hAnsi="Candara"/>
-          <w:noProof/>
-          <w:lang w:val="en-US"/>
-        </w:rPr>
-        <w:t xml:space="preserve">We consider the user interface as an independent layer, because a different user interface may present the EASy meachanisms in a target-user specific manner, e.g., for developers or for consultants. The current user interface is implemented in </w:t>
-      </w:r>
-      <w:r>
-        <w:rPr>
-          <w:rFonts w:ascii="Courier New" w:hAnsi="Courier New" w:cs="Courier New"/>
-          <w:noProof/>
-          <w:lang w:val="en-GB"/>
-        </w:rPr>
-        <w:t>net.ssehub.easy.producer.ui</w:t>
-      </w:r>
-      <w:r>
-        <w:rPr>
-          <w:rFonts w:ascii="Candara" w:hAnsi="Candara"/>
-          <w:noProof/>
-          <w:lang w:val="en-US"/>
-        </w:rPr>
-        <w:t>, which has dependencies to the EASy-Producer Eclipse integration (and all transitively dependent layers) and to the user interface editors of the EASy-Producer DSL languages (IVML, VIL, VTL). Typically, reusing this layer from outside of Eclipse is not possible at all. However, reusing it within Eclipse works, as shown for QM-IConf, the QualiMater Infrastructure Configuration tool, which utilizes EASy-Producer and even parts of its user interface to enable a graphical configuration of Big Data streaming pipelines.</w:t>
-      </w:r>
-    </w:p>
-    <w:p>
-      <w:pPr>
-        <w:pStyle w:val="Heading2"/>
-        <w:rPr>
-          <w:rFonts w:ascii="Candara" w:hAnsi="Candara"/>
-          <w:noProof/>
-        </w:rPr>
-      </w:pPr>
-      <w:bookmarkStart w:id="80" w:name="_Ref506735440"/>
-      <w:bookmarkStart w:id="81" w:name="_Toc507257996"/>
-      <w:r>
-        <w:rPr>
-          <w:noProof/>
-        </w:rPr>
-        <w:t>Re-using EASy-Producer components within Eclipse</w:t>
-      </w:r>
       <w:bookmarkEnd w:id="80"/>
-      <w:bookmarkEnd w:id="81"/>
     </w:p>
     <w:p>
       <w:pPr>
@@ -37042,8 +37050,8 @@
           <w:lang w:val="en-GB"/>
         </w:rPr>
       </w:pPr>
-      <w:bookmarkStart w:id="82" w:name="_Ref506735470"/>
-      <w:bookmarkStart w:id="83" w:name="_Toc507257997"/>
+      <w:bookmarkStart w:id="81" w:name="_Ref506735470"/>
+      <w:bookmarkStart w:id="82" w:name="_Toc507257997"/>
       <w:r>
         <w:rPr>
           <w:noProof/>
@@ -37058,8 +37066,8 @@
         </w:rPr>
         <w:t>Running EASy-Producer outside Eclipse</w:t>
       </w:r>
+      <w:bookmarkEnd w:id="81"/>
       <w:bookmarkEnd w:id="82"/>
-      <w:bookmarkEnd w:id="83"/>
     </w:p>
     <w:p>
       <w:pPr>
@@ -39785,8 +39793,8 @@
           <w:lang w:val="en-GB"/>
         </w:rPr>
       </w:pPr>
-      <w:bookmarkStart w:id="84" w:name="_Ref507253460"/>
-      <w:bookmarkStart w:id="85" w:name="_Toc507257998"/>
+      <w:bookmarkStart w:id="83" w:name="_Ref507253460"/>
+      <w:bookmarkStart w:id="84" w:name="_Toc507257998"/>
       <w:r>
         <w:rPr>
           <w:noProof/>
@@ -39822,8 +39830,8 @@
         </w:rPr>
         <w:t xml:space="preserve">outside Eclipse </w:t>
       </w:r>
+      <w:bookmarkEnd w:id="83"/>
       <w:bookmarkEnd w:id="84"/>
-      <w:bookmarkEnd w:id="85"/>
     </w:p>
     <w:p>
       <w:pPr>
@@ -49522,7 +49530,6 @@
                 <w:noProof/>
                 <w:lang w:val="en-US"/>
               </w:rPr>
-              <w:lastRenderedPageBreak/>
               <w:t>easy.notInEclipse</w:t>
             </w:r>
           </w:p>
@@ -50064,6 +50071,88 @@
           </w:p>
         </w:tc>
       </w:tr>
+      <w:tr>
+        <w:tc>
+          <w:tcPr>
+            <w:tcW w:w="3227" w:type="dxa"/>
+          </w:tcPr>
+          <w:p>
+            <w:pPr>
+              <w:jc w:val="both"/>
+              <w:rPr>
+                <w:rFonts w:ascii="Courier New" w:hAnsi="Courier New" w:cs="Courier New"/>
+                <w:noProof/>
+                <w:lang w:val="en-US"/>
+              </w:rPr>
+            </w:pPr>
+            <w:bookmarkStart w:id="85" w:name="_GoBack"/>
+            <w:r>
+              <w:rPr>
+                <w:rFonts w:ascii="Courier New" w:hAnsi="Courier New" w:cs="Courier New"/>
+                <w:noProof/>
+                <w:lang w:val="en-US"/>
+              </w:rPr>
+              <w:t>easy.scenario.</w:t>
+            </w:r>
+            <w:r>
+              <w:rPr>
+                <w:rFonts w:ascii="Courier New" w:hAnsi="Courier New" w:cs="Courier New"/>
+                <w:noProof/>
+                <w:lang w:val="en-US"/>
+              </w:rPr>
+              <w:br/>
+              <w:t>instantiate</w:t>
+            </w:r>
+            <w:bookmarkEnd w:id="85"/>
+          </w:p>
+        </w:tc>
+        <w:tc>
+          <w:tcPr>
+            <w:tcW w:w="3364" w:type="dxa"/>
+          </w:tcPr>
+          <w:p>
+            <w:pPr>
+              <w:jc w:val="both"/>
+              <w:rPr>
+                <w:rFonts w:cs="Courier New"/>
+                <w:noProof/>
+                <w:lang w:val="en-US"/>
+              </w:rPr>
+            </w:pPr>
+            <w:r>
+              <w:rPr>
+                <w:rFonts w:cs="Courier New"/>
+                <w:noProof/>
+                <w:lang w:val="en-US"/>
+              </w:rPr>
+              <w:t>Run the VIL instantiation as part of the EASy scenario tests.</w:t>
+            </w:r>
+          </w:p>
+        </w:tc>
+        <w:tc>
+          <w:tcPr>
+            <w:tcW w:w="2697" w:type="dxa"/>
+          </w:tcPr>
+          <w:p>
+            <w:pPr>
+              <w:jc w:val="both"/>
+              <w:rPr>
+                <w:rFonts w:ascii="Courier New" w:hAnsi="Courier New" w:cs="Courier New"/>
+                <w:noProof/>
+                <w:lang w:val="en-US"/>
+              </w:rPr>
+            </w:pPr>
+            <w:r>
+              <w:rPr>
+                <w:rFonts w:ascii="Courier New" w:hAnsi="Courier New" w:cs="Courier New"/>
+                <w:noProof/>
+                <w:lang w:val="en-US"/>
+              </w:rPr>
+              <w:t>true</w:t>
+            </w:r>
+          </w:p>
+        </w:tc>
+      </w:tr>
     </w:tbl>
     <w:p>
       <w:pPr>
@@ -50375,6 +50464,7 @@
           <w:noProof/>
           <w:lang w:val="en-GB"/>
         </w:rPr>
+        <w:lastRenderedPageBreak/>
         <w:t xml:space="preserve">Optional </w:t>
       </w:r>
       <w:r>
@@ -50439,16 +50529,7 @@
           <w:noProof/>
           <w:lang w:val="en-GB"/>
         </w:rPr>
-        <w:t xml:space="preserve">. Contains a single </w:t>
-      </w:r>
-      <w:r>
-        <w:rPr>
-          <w:rFonts w:ascii="Candara" w:hAnsi="Candara"/>
-          <w:noProof/>
-          <w:lang w:val="en-GB"/>
-        </w:rPr>
-        <w:lastRenderedPageBreak/>
-        <w:t xml:space="preserve">line with the location. </w:t>
+        <w:t xml:space="preserve">. Contains a single line with the location. </w:t>
       </w:r>
       <w:r>
         <w:rPr>
@@ -50557,8 +50638,8 @@
 </file>
 
 <file path=word/comments.xml><?xml version="1.0" encoding="utf-8"?>
-<w:comments xmlns:wpc="http://schemas.microsoft.com/office/word/2010/wordprocessingCanvas" xmlns:cx="http://schemas.microsoft.com/office/drawing/2014/chartex" xmlns:mc="http://schemas.openxmlformats.org/markup-compatibility/2006" xmlns:o="urn:schemas-microsoft-com:office:office" xmlns:r="http://schemas.openxmlformats.org/officeDocument/2006/relationships" xmlns:m="http://schemas.openxmlformats.org/officeDocument/2006/math" xmlns:v="urn:schemas-microsoft-com:vml" xmlns:wp14="http://schemas.microsoft.com/office/word/2010/wordprocessingDrawing" xmlns:wp="http://schemas.openxmlformats.org/drawingml/2006/wordprocessingDrawing" xmlns:w10="urn:schemas-microsoft-com:office:word" xmlns:w="http://schemas.openxmlformats.org/wordprocessingml/2006/main" xmlns:w14="http://schemas.microsoft.com/office/word/2010/wordml" xmlns:w15="http://schemas.microsoft.com/office/word/2012/wordml" xmlns:w16se="http://schemas.microsoft.com/office/word/2015/wordml/symex" xmlns:wpg="http://schemas.microsoft.com/office/word/2010/wordprocessingGroup" xmlns:wpi="http://schemas.microsoft.com/office/word/2010/wordprocessingInk" xmlns:wne="http://schemas.microsoft.com/office/word/2006/wordml" xmlns:wps="http://schemas.microsoft.com/office/word/2010/wordprocessingShape" mc:Ignorable="w14 w15 w16se wp14">
-  <w:comment w:id="26" w:author="Christian Kröher" w:date="2013-10-05T17:13:00Z" w:initials="CK">
+<w:comments xmlns:wpc="http://schemas.microsoft.com/office/word/2010/wordprocessingCanvas" xmlns:cx="http://schemas.microsoft.com/office/drawing/2014/chartex" xmlns:cx1="http://schemas.microsoft.com/office/drawing/2015/9/8/chartex" xmlns:mc="http://schemas.openxmlformats.org/markup-compatibility/2006" xmlns:o="urn:schemas-microsoft-com:office:office" xmlns:r="http://schemas.openxmlformats.org/officeDocument/2006/relationships" xmlns:m="http://schemas.openxmlformats.org/officeDocument/2006/math" xmlns:v="urn:schemas-microsoft-com:vml" xmlns:wp14="http://schemas.microsoft.com/office/word/2010/wordprocessingDrawing" xmlns:wp="http://schemas.openxmlformats.org/drawingml/2006/wordprocessingDrawing" xmlns:w10="urn:schemas-microsoft-com:office:word" xmlns:w="http://schemas.openxmlformats.org/wordprocessingml/2006/main" xmlns:w14="http://schemas.microsoft.com/office/word/2010/wordml" xmlns:w15="http://schemas.microsoft.com/office/word/2012/wordml" xmlns:w16se="http://schemas.microsoft.com/office/word/2015/wordml/symex" xmlns:wpg="http://schemas.microsoft.com/office/word/2010/wordprocessingGroup" xmlns:wpi="http://schemas.microsoft.com/office/word/2010/wordprocessingInk" xmlns:wne="http://schemas.microsoft.com/office/word/2006/wordml" xmlns:wps="http://schemas.microsoft.com/office/word/2010/wordprocessingShape" mc:Ignorable="w14 w15 w16se wp14">
+  <w:comment w:id="25" w:author="Christian Kröher" w:date="2013-10-05T17:13:00Z" w:initials="CK">
     <w:p>
       <w:pPr>
         <w:pStyle w:val="CommentText"/>
@@ -50584,13 +50665,13 @@
 </file>
 
 <file path=word/commentsExtended.xml><?xml version="1.0" encoding="utf-8"?>
-<w15:commentsEx xmlns:wpc="http://schemas.microsoft.com/office/word/2010/wordprocessingCanvas" xmlns:cx="http://schemas.microsoft.com/office/drawing/2014/chartex" xmlns:mc="http://schemas.openxmlformats.org/markup-compatibility/2006" xmlns:o="urn:schemas-microsoft-com:office:office" xmlns:r="http://schemas.openxmlformats.org/officeDocument/2006/relationships" xmlns:m="http://schemas.openxmlformats.org/officeDocument/2006/math" xmlns:v="urn:schemas-microsoft-com:vml" xmlns:wp14="http://schemas.microsoft.com/office/word/2010/wordprocessingDrawing" xmlns:wp="http://schemas.openxmlformats.org/drawingml/2006/wordprocessingDrawing" xmlns:w10="urn:schemas-microsoft-com:office:word" xmlns:w="http://schemas.openxmlformats.org/wordprocessingml/2006/main" xmlns:w14="http://schemas.microsoft.com/office/word/2010/wordml" xmlns:w15="http://schemas.microsoft.com/office/word/2012/wordml" xmlns:w16se="http://schemas.microsoft.com/office/word/2015/wordml/symex" xmlns:wpg="http://schemas.microsoft.com/office/word/2010/wordprocessingGroup" xmlns:wpi="http://schemas.microsoft.com/office/word/2010/wordprocessingInk" xmlns:wne="http://schemas.microsoft.com/office/word/2006/wordml" xmlns:wps="http://schemas.microsoft.com/office/word/2010/wordprocessingShape" mc:Ignorable="w14 w15 w16se wp14">
+<w15:commentsEx xmlns:wpc="http://schemas.microsoft.com/office/word/2010/wordprocessingCanvas" xmlns:cx="http://schemas.microsoft.com/office/drawing/2014/chartex" xmlns:cx1="http://schemas.microsoft.com/office/drawing/2015/9/8/chartex" xmlns:mc="http://schemas.openxmlformats.org/markup-compatibility/2006" xmlns:o="urn:schemas-microsoft-com:office:office" xmlns:r="http://schemas.openxmlformats.org/officeDocument/2006/relationships" xmlns:m="http://schemas.openxmlformats.org/officeDocument/2006/math" xmlns:v="urn:schemas-microsoft-com:vml" xmlns:wp14="http://schemas.microsoft.com/office/word/2010/wordprocessingDrawing" xmlns:wp="http://schemas.openxmlformats.org/drawingml/2006/wordprocessingDrawing" xmlns:w10="urn:schemas-microsoft-com:office:word" xmlns:w="http://schemas.openxmlformats.org/wordprocessingml/2006/main" xmlns:w14="http://schemas.microsoft.com/office/word/2010/wordml" xmlns:w15="http://schemas.microsoft.com/office/word/2012/wordml" xmlns:w16se="http://schemas.microsoft.com/office/word/2015/wordml/symex" xmlns:wpg="http://schemas.microsoft.com/office/word/2010/wordprocessingGroup" xmlns:wpi="http://schemas.microsoft.com/office/word/2010/wordprocessingInk" xmlns:wne="http://schemas.microsoft.com/office/word/2006/wordml" xmlns:wps="http://schemas.microsoft.com/office/word/2010/wordprocessingShape" mc:Ignorable="w14 w15 w16se wp14">
   <w15:commentEx w15:paraId="5CA059DF" w15:done="0"/>
 </w15:commentsEx>
 </file>
 
 <file path=word/endnotes.xml><?xml version="1.0" encoding="utf-8"?>
-<w:endnotes xmlns:wpc="http://schemas.microsoft.com/office/word/2010/wordprocessingCanvas" xmlns:cx="http://schemas.microsoft.com/office/drawing/2014/chartex" xmlns:mc="http://schemas.openxmlformats.org/markup-compatibility/2006" xmlns:o="urn:schemas-microsoft-com:office:office" xmlns:r="http://schemas.openxmlformats.org/officeDocument/2006/relationships" xmlns:m="http://schemas.openxmlformats.org/officeDocument/2006/math" xmlns:v="urn:schemas-microsoft-com:vml" xmlns:wp14="http://schemas.microsoft.com/office/word/2010/wordprocessingDrawing" xmlns:wp="http://schemas.openxmlformats.org/drawingml/2006/wordprocessingDrawing" xmlns:w10="urn:schemas-microsoft-com:office:word" xmlns:w="http://schemas.openxmlformats.org/wordprocessingml/2006/main" xmlns:w14="http://schemas.microsoft.com/office/word/2010/wordml" xmlns:w15="http://schemas.microsoft.com/office/word/2012/wordml" xmlns:w16se="http://schemas.microsoft.com/office/word/2015/wordml/symex" xmlns:wpg="http://schemas.microsoft.com/office/word/2010/wordprocessingGroup" xmlns:wpi="http://schemas.microsoft.com/office/word/2010/wordprocessingInk" xmlns:wne="http://schemas.microsoft.com/office/word/2006/wordml" xmlns:wps="http://schemas.microsoft.com/office/word/2010/wordprocessingShape" mc:Ignorable="w14 w15 w16se wp14">
+<w:endnotes xmlns:wpc="http://schemas.microsoft.com/office/word/2010/wordprocessingCanvas" xmlns:cx="http://schemas.microsoft.com/office/drawing/2014/chartex" xmlns:cx1="http://schemas.microsoft.com/office/drawing/2015/9/8/chartex" xmlns:mc="http://schemas.openxmlformats.org/markup-compatibility/2006" xmlns:o="urn:schemas-microsoft-com:office:office" xmlns:r="http://schemas.openxmlformats.org/officeDocument/2006/relationships" xmlns:m="http://schemas.openxmlformats.org/officeDocument/2006/math" xmlns:v="urn:schemas-microsoft-com:vml" xmlns:wp14="http://schemas.microsoft.com/office/word/2010/wordprocessingDrawing" xmlns:wp="http://schemas.openxmlformats.org/drawingml/2006/wordprocessingDrawing" xmlns:w10="urn:schemas-microsoft-com:office:word" xmlns:w="http://schemas.openxmlformats.org/wordprocessingml/2006/main" xmlns:w14="http://schemas.microsoft.com/office/word/2010/wordml" xmlns:w15="http://schemas.microsoft.com/office/word/2012/wordml" xmlns:w16se="http://schemas.microsoft.com/office/word/2015/wordml/symex" xmlns:wpg="http://schemas.microsoft.com/office/word/2010/wordprocessingGroup" xmlns:wpi="http://schemas.microsoft.com/office/word/2010/wordprocessingInk" xmlns:wne="http://schemas.microsoft.com/office/word/2006/wordml" xmlns:wps="http://schemas.microsoft.com/office/word/2010/wordprocessingShape" mc:Ignorable="w14 w15 w16se wp14">
   <w:endnote w:type="separator" w:id="-1">
     <w:p>
       <w:pPr>
@@ -50615,7 +50696,7 @@
 </file>
 
 <file path=word/footer1.xml><?xml version="1.0" encoding="utf-8"?>
-<w:ftr xmlns:wpc="http://schemas.microsoft.com/office/word/2010/wordprocessingCanvas" xmlns:cx="http://schemas.microsoft.com/office/drawing/2014/chartex" xmlns:mc="http://schemas.openxmlformats.org/markup-compatibility/2006" xmlns:o="urn:schemas-microsoft-com:office:office" xmlns:r="http://schemas.openxmlformats.org/officeDocument/2006/relationships" xmlns:m="http://schemas.openxmlformats.org/officeDocument/2006/math" xmlns:v="urn:schemas-microsoft-com:vml" xmlns:wp14="http://schemas.microsoft.com/office/word/2010/wordprocessingDrawing" xmlns:wp="http://schemas.openxmlformats.org/drawingml/2006/wordprocessingDrawing" xmlns:w10="urn:schemas-microsoft-com:office:word" xmlns:w="http://schemas.openxmlformats.org/wordprocessingml/2006/main" xmlns:w14="http://schemas.microsoft.com/office/word/2010/wordml" xmlns:w15="http://schemas.microsoft.com/office/word/2012/wordml" xmlns:w16se="http://schemas.microsoft.com/office/word/2015/wordml/symex" xmlns:wpg="http://schemas.microsoft.com/office/word/2010/wordprocessingGroup" xmlns:wpi="http://schemas.microsoft.com/office/word/2010/wordprocessingInk" xmlns:wne="http://schemas.microsoft.com/office/word/2006/wordml" xmlns:wps="http://schemas.microsoft.com/office/word/2010/wordprocessingShape" mc:Ignorable="w14 w15 w16se wp14">
+<w:ftr xmlns:wpc="http://schemas.microsoft.com/office/word/2010/wordprocessingCanvas" xmlns:cx="http://schemas.microsoft.com/office/drawing/2014/chartex" xmlns:cx1="http://schemas.microsoft.com/office/drawing/2015/9/8/chartex" xmlns:mc="http://schemas.openxmlformats.org/markup-compatibility/2006" xmlns:o="urn:schemas-microsoft-com:office:office" xmlns:r="http://schemas.openxmlformats.org/officeDocument/2006/relationships" xmlns:m="http://schemas.openxmlformats.org/officeDocument/2006/math" xmlns:v="urn:schemas-microsoft-com:vml" xmlns:wp14="http://schemas.microsoft.com/office/word/2010/wordprocessingDrawing" xmlns:wp="http://schemas.openxmlformats.org/drawingml/2006/wordprocessingDrawing" xmlns:w10="urn:schemas-microsoft-com:office:word" xmlns:w="http://schemas.openxmlformats.org/wordprocessingml/2006/main" xmlns:w14="http://schemas.microsoft.com/office/word/2010/wordml" xmlns:w15="http://schemas.microsoft.com/office/word/2012/wordml" xmlns:w16se="http://schemas.microsoft.com/office/word/2015/wordml/symex" xmlns:wpg="http://schemas.microsoft.com/office/word/2010/wordprocessingGroup" xmlns:wpi="http://schemas.microsoft.com/office/word/2010/wordprocessingInk" xmlns:wne="http://schemas.microsoft.com/office/word/2006/wordml" xmlns:wps="http://schemas.microsoft.com/office/word/2010/wordprocessingShape" mc:Ignorable="w14 w15 w16se wp14">
   <w:p>
     <w:pPr>
       <w:pStyle w:val="Footer"/>
@@ -50686,7 +50767,7 @@
             <w:b/>
             <w:noProof/>
           </w:rPr>
-          <w:t>2</w:t>
+          <w:t>49</w:t>
         </w:r>
         <w:r>
           <w:rPr>
@@ -50710,7 +50791,7 @@
 </file>
 
 <file path=word/footnotes.xml><?xml version="1.0" encoding="utf-8"?>
-<w:footnotes xmlns:wpc="http://schemas.microsoft.com/office/word/2010/wordprocessingCanvas" xmlns:cx="http://schemas.microsoft.com/office/drawing/2014/chartex" xmlns:mc="http://schemas.openxmlformats.org/markup-compatibility/2006" xmlns:o="urn:schemas-microsoft-com:office:office" xmlns:r="http://schemas.openxmlformats.org/officeDocument/2006/relationships" xmlns:m="http://schemas.openxmlformats.org/officeDocument/2006/math" xmlns:v="urn:schemas-microsoft-com:vml" xmlns:wp14="http://schemas.microsoft.com/office/word/2010/wordprocessingDrawing" xmlns:wp="http://schemas.openxmlformats.org/drawingml/2006/wordprocessingDrawing" xmlns:w10="urn:schemas-microsoft-com:office:word" xmlns:w="http://schemas.openxmlformats.org/wordprocessingml/2006/main" xmlns:w14="http://schemas.microsoft.com/office/word/2010/wordml" xmlns:w15="http://schemas.microsoft.com/office/word/2012/wordml" xmlns:w16se="http://schemas.microsoft.com/office/word/2015/wordml/symex" xmlns:wpg="http://schemas.microsoft.com/office/word/2010/wordprocessingGroup" xmlns:wpi="http://schemas.microsoft.com/office/word/2010/wordprocessingInk" xmlns:wne="http://schemas.microsoft.com/office/word/2006/wordml" xmlns:wps="http://schemas.microsoft.com/office/word/2010/wordprocessingShape" mc:Ignorable="w14 w15 w16se wp14">
+<w:footnotes xmlns:wpc="http://schemas.microsoft.com/office/word/2010/wordprocessingCanvas" xmlns:cx="http://schemas.microsoft.com/office/drawing/2014/chartex" xmlns:cx1="http://schemas.microsoft.com/office/drawing/2015/9/8/chartex" xmlns:mc="http://schemas.openxmlformats.org/markup-compatibility/2006" xmlns:o="urn:schemas-microsoft-com:office:office" xmlns:r="http://schemas.openxmlformats.org/officeDocument/2006/relationships" xmlns:m="http://schemas.openxmlformats.org/officeDocument/2006/math" xmlns:v="urn:schemas-microsoft-com:vml" xmlns:wp14="http://schemas.microsoft.com/office/word/2010/wordprocessingDrawing" xmlns:wp="http://schemas.openxmlformats.org/drawingml/2006/wordprocessingDrawing" xmlns:w10="urn:schemas-microsoft-com:office:word" xmlns:w="http://schemas.openxmlformats.org/wordprocessingml/2006/main" xmlns:w14="http://schemas.microsoft.com/office/word/2010/wordml" xmlns:w15="http://schemas.microsoft.com/office/word/2012/wordml" xmlns:w16se="http://schemas.microsoft.com/office/word/2015/wordml/symex" xmlns:wpg="http://schemas.microsoft.com/office/word/2010/wordprocessingGroup" xmlns:wpi="http://schemas.microsoft.com/office/word/2010/wordprocessingInk" xmlns:wne="http://schemas.microsoft.com/office/word/2006/wordml" xmlns:wps="http://schemas.microsoft.com/office/word/2010/wordprocessingShape" mc:Ignorable="w14 w15 w16se wp14">
   <w:footnote w:type="separator" w:id="-1">
     <w:p>
       <w:pPr>
@@ -51913,7 +51994,7 @@
 </file>
 
 <file path=word/header1.xml><?xml version="1.0" encoding="utf-8"?>
-<w:hdr xmlns:wpc="http://schemas.microsoft.com/office/word/2010/wordprocessingCanvas" xmlns:cx="http://schemas.microsoft.com/office/drawing/2014/chartex" xmlns:mc="http://schemas.openxmlformats.org/markup-compatibility/2006" xmlns:o="urn:schemas-microsoft-com:office:office" xmlns:r="http://schemas.openxmlformats.org/officeDocument/2006/relationships" xmlns:m="http://schemas.openxmlformats.org/officeDocument/2006/math" xmlns:v="urn:schemas-microsoft-com:vml" xmlns:wp14="http://schemas.microsoft.com/office/word/2010/wordprocessingDrawing" xmlns:wp="http://schemas.openxmlformats.org/drawingml/2006/wordprocessingDrawing" xmlns:w10="urn:schemas-microsoft-com:office:word" xmlns:w="http://schemas.openxmlformats.org/wordprocessingml/2006/main" xmlns:w14="http://schemas.microsoft.com/office/word/2010/wordml" xmlns:w15="http://schemas.microsoft.com/office/word/2012/wordml" xmlns:w16se="http://schemas.microsoft.com/office/word/2015/wordml/symex" xmlns:wpg="http://schemas.microsoft.com/office/word/2010/wordprocessingGroup" xmlns:wpi="http://schemas.microsoft.com/office/word/2010/wordprocessingInk" xmlns:wne="http://schemas.microsoft.com/office/word/2006/wordml" xmlns:wps="http://schemas.microsoft.com/office/word/2010/wordprocessingShape" mc:Ignorable="w14 w15 w16se wp14">
+<w:hdr xmlns:wpc="http://schemas.microsoft.com/office/word/2010/wordprocessingCanvas" xmlns:cx="http://schemas.microsoft.com/office/drawing/2014/chartex" xmlns:cx1="http://schemas.microsoft.com/office/drawing/2015/9/8/chartex" xmlns:mc="http://schemas.openxmlformats.org/markup-compatibility/2006" xmlns:o="urn:schemas-microsoft-com:office:office" xmlns:r="http://schemas.openxmlformats.org/officeDocument/2006/relationships" xmlns:m="http://schemas.openxmlformats.org/officeDocument/2006/math" xmlns:v="urn:schemas-microsoft-com:vml" xmlns:wp14="http://schemas.microsoft.com/office/word/2010/wordprocessingDrawing" xmlns:wp="http://schemas.openxmlformats.org/drawingml/2006/wordprocessingDrawing" xmlns:w10="urn:schemas-microsoft-com:office:word" xmlns:w="http://schemas.openxmlformats.org/wordprocessingml/2006/main" xmlns:w14="http://schemas.microsoft.com/office/word/2010/wordml" xmlns:w15="http://schemas.microsoft.com/office/word/2012/wordml" xmlns:w16se="http://schemas.microsoft.com/office/word/2015/wordml/symex" xmlns:wpg="http://schemas.microsoft.com/office/word/2010/wordprocessingGroup" xmlns:wpi="http://schemas.microsoft.com/office/word/2010/wordprocessingInk" xmlns:wne="http://schemas.microsoft.com/office/word/2006/wordml" xmlns:wps="http://schemas.microsoft.com/office/word/2010/wordprocessingShape" mc:Ignorable="w14 w15 w16se wp14">
   <w:p>
     <w:pPr>
       <w:pStyle w:val="Header"/>
@@ -51969,7 +52050,7 @@
 </file>
 
 <file path=word/numbering.xml><?xml version="1.0" encoding="utf-8"?>
-<w:numbering xmlns:wpc="http://schemas.microsoft.com/office/word/2010/wordprocessingCanvas" xmlns:cx="http://schemas.microsoft.com/office/drawing/2014/chartex" xmlns:mc="http://schemas.openxmlformats.org/markup-compatibility/2006" xmlns:o="urn:schemas-microsoft-com:office:office" xmlns:r="http://schemas.openxmlformats.org/officeDocument/2006/relationships" xmlns:m="http://schemas.openxmlformats.org/officeDocument/2006/math" xmlns:v="urn:schemas-microsoft-com:vml" xmlns:wp14="http://schemas.microsoft.com/office/word/2010/wordprocessingDrawing" xmlns:wp="http://schemas.openxmlformats.org/drawingml/2006/wordprocessingDrawing" xmlns:w10="urn:schemas-microsoft-com:office:word" xmlns:w="http://schemas.openxmlformats.org/wordprocessingml/2006/main" xmlns:w14="http://schemas.microsoft.com/office/word/2010/wordml" xmlns:w15="http://schemas.microsoft.com/office/word/2012/wordml" xmlns:w16se="http://schemas.microsoft.com/office/word/2015/wordml/symex" xmlns:wpg="http://schemas.microsoft.com/office/word/2010/wordprocessingGroup" xmlns:wpi="http://schemas.microsoft.com/office/word/2010/wordprocessingInk" xmlns:wne="http://schemas.microsoft.com/office/word/2006/wordml" xmlns:wps="http://schemas.microsoft.com/office/word/2010/wordprocessingShape" mc:Ignorable="w14 w15 w16se wp14">
+<w:numbering xmlns:wpc="http://schemas.microsoft.com/office/word/2010/wordprocessingCanvas" xmlns:cx="http://schemas.microsoft.com/office/drawing/2014/chartex" xmlns:cx1="http://schemas.microsoft.com/office/drawing/2015/9/8/chartex" xmlns:mc="http://schemas.openxmlformats.org/markup-compatibility/2006" xmlns:o="urn:schemas-microsoft-com:office:office" xmlns:r="http://schemas.openxmlformats.org/officeDocument/2006/relationships" xmlns:m="http://schemas.openxmlformats.org/officeDocument/2006/math" xmlns:v="urn:schemas-microsoft-com:vml" xmlns:wp14="http://schemas.microsoft.com/office/word/2010/wordprocessingDrawing" xmlns:wp="http://schemas.openxmlformats.org/drawingml/2006/wordprocessingDrawing" xmlns:w10="urn:schemas-microsoft-com:office:word" xmlns:w="http://schemas.openxmlformats.org/wordprocessingml/2006/main" xmlns:w14="http://schemas.microsoft.com/office/word/2010/wordml" xmlns:w15="http://schemas.microsoft.com/office/word/2012/wordml" xmlns:w16se="http://schemas.microsoft.com/office/word/2015/wordml/symex" xmlns:wpg="http://schemas.microsoft.com/office/word/2010/wordprocessingGroup" xmlns:wpi="http://schemas.microsoft.com/office/word/2010/wordprocessingInk" xmlns:wne="http://schemas.microsoft.com/office/word/2006/wordml" xmlns:wps="http://schemas.microsoft.com/office/word/2010/wordprocessingShape" mc:Ignorable="w14 w15 w16se wp14">
   <w:numPicBullet w:numPicBulletId="0">
     <w:pict>
       <v:shapetype id="_x0000_t75" coordsize="21600,21600" o:spt="75" o:preferrelative="t" path="m@4@5l@4@11@9@11@9@5xe" filled="f" stroked="f">
@@ -51991,7 +52072,7 @@
         <v:path o:extrusionok="f" gradientshapeok="t" o:connecttype="rect"/>
         <o:lock v:ext="edit" aspectratio="t"/>
       </v:shapetype>
-      <v:shape id="_x0000_i1028" type="#_x0000_t75" style="width:9pt;height:9pt" o:bullet="t">
+      <v:shape id="_x0000_i1027" type="#_x0000_t75" style="width:9.4pt;height:9.4pt" o:bullet="t">
         <v:imagedata r:id="rId1" o:title="BD14870_"/>
       </v:shape>
     </w:pict>
@@ -56488,7 +56569,7 @@
 </file>
 
 <file path=word/glossary/document.xml><?xml version="1.0" encoding="utf-8"?>
-<w:glossaryDocument xmlns:wpc="http://schemas.microsoft.com/office/word/2010/wordprocessingCanvas" xmlns:cx="http://schemas.microsoft.com/office/drawing/2014/chartex" xmlns:mc="http://schemas.openxmlformats.org/markup-compatibility/2006" xmlns:o="urn:schemas-microsoft-com:office:office" xmlns:r="http://schemas.openxmlformats.org/officeDocument/2006/relationships" xmlns:m="http://schemas.openxmlformats.org/officeDocument/2006/math" xmlns:v="urn:schemas-microsoft-com:vml" xmlns:wp14="http://schemas.microsoft.com/office/word/2010/wordprocessingDrawing" xmlns:wp="http://schemas.openxmlformats.org/drawingml/2006/wordprocessingDrawing" xmlns:w10="urn:schemas-microsoft-com:office:word" xmlns:w="http://schemas.openxmlformats.org/wordprocessingml/2006/main" xmlns:w14="http://schemas.microsoft.com/office/word/2010/wordml" xmlns:w15="http://schemas.microsoft.com/office/word/2012/wordml" xmlns:w16se="http://schemas.microsoft.com/office/word/2015/wordml/symex" xmlns:wpg="http://schemas.microsoft.com/office/word/2010/wordprocessingGroup" xmlns:wpi="http://schemas.microsoft.com/office/word/2010/wordprocessingInk" xmlns:wne="http://schemas.microsoft.com/office/word/2006/wordml" xmlns:wps="http://schemas.microsoft.com/office/word/2010/wordprocessingShape" mc:Ignorable="w14 w15 w16se wp14">
+<w:glossaryDocument xmlns:wpc="http://schemas.microsoft.com/office/word/2010/wordprocessingCanvas" xmlns:cx="http://schemas.microsoft.com/office/drawing/2014/chartex" xmlns:cx1="http://schemas.microsoft.com/office/drawing/2015/9/8/chartex" xmlns:mc="http://schemas.openxmlformats.org/markup-compatibility/2006" xmlns:o="urn:schemas-microsoft-com:office:office" xmlns:r="http://schemas.openxmlformats.org/officeDocument/2006/relationships" xmlns:m="http://schemas.openxmlformats.org/officeDocument/2006/math" xmlns:v="urn:schemas-microsoft-com:vml" xmlns:wp14="http://schemas.microsoft.com/office/word/2010/wordprocessingDrawing" xmlns:wp="http://schemas.openxmlformats.org/drawingml/2006/wordprocessingDrawing" xmlns:w10="urn:schemas-microsoft-com:office:word" xmlns:w="http://schemas.openxmlformats.org/wordprocessingml/2006/main" xmlns:w14="http://schemas.microsoft.com/office/word/2010/wordml" xmlns:w15="http://schemas.microsoft.com/office/word/2012/wordml" xmlns:w16se="http://schemas.microsoft.com/office/word/2015/wordml/symex" xmlns:wpg="http://schemas.microsoft.com/office/word/2010/wordprocessingGroup" xmlns:wpi="http://schemas.microsoft.com/office/word/2010/wordprocessingInk" xmlns:wne="http://schemas.microsoft.com/office/word/2006/wordml" xmlns:wps="http://schemas.microsoft.com/office/word/2010/wordprocessingShape" mc:Ignorable="w14 w15 w16se wp14">
   <w:docParts>
     <w:docPart>
       <w:docPartPr>
@@ -56640,6 +56721,7 @@
     <w:rsid w:val="00AB0E09"/>
     <w:rsid w:val="00B11F1A"/>
     <w:rsid w:val="00B52E08"/>
+    <w:rsid w:val="00B97C58"/>
     <w:rsid w:val="00BC48FA"/>
     <w:rsid w:val="00C807FE"/>
     <w:rsid w:val="00C82945"/>
@@ -56668,7 +56750,7 @@
   </m:mathPr>
   <w:themeFontLang w:val="de-DE"/>
   <w:clrSchemeMapping w:bg1="light1" w:t1="dark1" w:bg2="light2" w:t2="dark2" w:accent1="accent1" w:accent2="accent2" w:accent3="accent3" w:accent4="accent4" w:accent5="accent5" w:accent6="accent6" w:hyperlink="hyperlink" w:followedHyperlink="followedHyperlink"/>
-  <w:decimalSymbol w:val="."/>
+  <w:decimalSymbol w:val=","/>
   <w:listSeparator w:val=","/>
 </w:settings>
 </file>
@@ -57487,7 +57569,7 @@
 </file>
 
 <file path=customXml/itemProps2.xml><?xml version="1.0" encoding="utf-8"?>
-<ds:datastoreItem xmlns:ds="http://schemas.openxmlformats.org/officeDocument/2006/customXml" ds:itemID="{0F94A1FD-43F7-49D6-98C7-33E8EFD92801}">
+<ds:datastoreItem xmlns:ds="http://schemas.openxmlformats.org/officeDocument/2006/customXml" ds:itemID="{E37B196E-940E-4BA9-96CD-D3752BBB54E7}">
   <ds:schemaRefs>
     <ds:schemaRef ds:uri="http://schemas.openxmlformats.org/officeDocument/2006/bibliography"/>
   </ds:schemaRefs>

</xml_diff>

<commit_message>
allowing for Any as a type
</commit_message>
<xml_diff>
--- a/doc/developers_guide.docx
+++ b/doc/developers_guide.docx
@@ -6460,14 +6460,34 @@
     </w:p>
     <w:p>
       <w:pPr>
+        <w:jc w:val="both"/>
+        <w:rPr>
+          <w:rFonts w:ascii="Candara" w:hAnsi="Candara"/>
+          <w:noProof/>
+          <w:lang w:val="en-GB"/>
+        </w:rPr>
+      </w:pPr>
+      <w:r>
+        <w:rPr>
+          <w:rFonts w:ascii="Candara" w:hAnsi="Candara"/>
+          <w:noProof/>
+          <w:lang w:val="en-GB"/>
+        </w:rPr>
+        <w:t>So far, the EASy-DSLs such as IVML, VIL and VTL still rely on xText 2.9.2. However, generating grammar implementations in a setup with newer Eclipse/JDK versions does not work, E:G:; Eclipse 4.7 and JDK 11: Thus, we recommend to install in addition a JDK 8 and to run the generation (if required also the tests) with JDK 8 through an explicit selection in the respective launch configuraiton.</w:t>
+      </w:r>
+      <w:bookmarkStart w:id="13" w:name="_GoBack"/>
+      <w:bookmarkEnd w:id="13"/>
+    </w:p>
+    <w:p>
+      <w:pPr>
         <w:pStyle w:val="Heading2"/>
         <w:rPr>
           <w:noProof/>
           <w:lang w:val="en-GB"/>
         </w:rPr>
       </w:pPr>
-      <w:bookmarkStart w:id="13" w:name="_Ref368644834"/>
-      <w:bookmarkStart w:id="14" w:name="_Toc507257971"/>
+      <w:bookmarkStart w:id="14" w:name="_Ref368644834"/>
+      <w:bookmarkStart w:id="15" w:name="_Toc507257971"/>
       <w:r>
         <w:rPr>
           <w:noProof/>
@@ -6475,8 +6495,8 @@
         </w:rPr>
         <w:t>Further Guides and Specifications</w:t>
       </w:r>
-      <w:bookmarkEnd w:id="13"/>
       <w:bookmarkEnd w:id="14"/>
+      <w:bookmarkEnd w:id="15"/>
     </w:p>
     <w:p>
       <w:pPr>
@@ -6580,7 +6600,16 @@
           <w:noProof/>
           <w:lang w:val="en-GB"/>
         </w:rPr>
-        <w:t xml:space="preserve"> is a textual language for the flexible specification of the instantiation process of a software product line. This language consists (beside other parts) of the VIL build language and the VIL template language. The former language provides modelling elements for the specification of the individual build tasks of the instantiation process, while the latter language supports the definition of templates that can be applied to specific artefacts, for example, to manipulate their content, as part of the instantiation process. The corresponding VIL language specification is also part of the EASy-Producer installation and can be found in the </w:t>
+        <w:t xml:space="preserve"> is a textual language for the flexible specification of the instantiation process of a software product line. This language consists (beside other parts) of the VIL build language and the VIL template language. The former language provides modelling elements for the specification of the individual build tasks of the instantiation process, while the latter language supports the definition of templates that can be applied to specific artefacts, for </w:t>
+      </w:r>
+      <w:r>
+        <w:rPr>
+          <w:rFonts w:ascii="Candara" w:hAnsi="Candara"/>
+          <w:noProof/>
+          <w:lang w:val="en-GB"/>
+        </w:rPr>
+        <w:lastRenderedPageBreak/>
+        <w:t xml:space="preserve">example, to manipulate their content, as part of the instantiation process. The corresponding VIL language specification is also part of the EASy-Producer installation and can be found in the </w:t>
       </w:r>
       <w:r>
         <w:rPr>
@@ -6615,7 +6644,6 @@
           <w:noProof/>
           <w:lang w:val="en-GB"/>
         </w:rPr>
-        <w:lastRenderedPageBreak/>
         <w:t xml:space="preserve">Further, EASy-Producer provides a user guide, which introduces the reader to the basic concepts and the different capabilities of the tool. The </w:t>
       </w:r>
       <w:r>
@@ -6705,8 +6733,8 @@
           <w:lang w:val="en-GB"/>
         </w:rPr>
       </w:pPr>
-      <w:bookmarkStart w:id="15" w:name="_Ref368666899"/>
-      <w:bookmarkStart w:id="16" w:name="_Toc507257972"/>
+      <w:bookmarkStart w:id="16" w:name="_Ref368666899"/>
+      <w:bookmarkStart w:id="17" w:name="_Toc507257972"/>
       <w:r>
         <w:rPr>
           <w:noProof/>
@@ -6729,8 +6757,8 @@
         </w:rPr>
         <w:t>s</w:t>
       </w:r>
-      <w:bookmarkEnd w:id="15"/>
       <w:bookmarkEnd w:id="16"/>
+      <w:bookmarkEnd w:id="17"/>
     </w:p>
     <w:p>
       <w:pPr>
@@ -7579,8 +7607,8 @@
           <w:lang w:val="en-GB"/>
         </w:rPr>
       </w:pPr>
-      <w:bookmarkStart w:id="17" w:name="_Ref333933818"/>
-      <w:bookmarkStart w:id="18" w:name="_Toc507257973"/>
+      <w:bookmarkStart w:id="18" w:name="_Ref333933818"/>
+      <w:bookmarkStart w:id="19" w:name="_Toc507257973"/>
       <w:r>
         <w:rPr>
           <w:noProof/>
@@ -7748,8 +7776,8 @@
         </w:rPr>
         <w:t>ew Instantiator</w:t>
       </w:r>
-      <w:bookmarkEnd w:id="17"/>
       <w:bookmarkEnd w:id="18"/>
+      <w:bookmarkEnd w:id="19"/>
     </w:p>
     <w:p>
       <w:pPr>
@@ -8116,9 +8144,9 @@
           <w:lang w:val="en-GB"/>
         </w:rPr>
       </w:pPr>
-      <w:bookmarkStart w:id="19" w:name="_Toc507257974"/>
-      <w:bookmarkStart w:id="20" w:name="_Ref333945429"/>
-      <w:bookmarkStart w:id="21" w:name="_Ref335053470"/>
+      <w:bookmarkStart w:id="20" w:name="_Toc507257974"/>
+      <w:bookmarkStart w:id="21" w:name="_Ref333945429"/>
+      <w:bookmarkStart w:id="22" w:name="_Ref335053470"/>
       <w:r>
         <w:rPr>
           <w:noProof/>
@@ -8133,7 +8161,7 @@
         </w:rPr>
         <w:t xml:space="preserve"> in EASy-Producer</w:t>
       </w:r>
-      <w:bookmarkEnd w:id="19"/>
+      <w:bookmarkEnd w:id="20"/>
     </w:p>
     <w:p>
       <w:pPr>
@@ -8572,7 +8600,7 @@
                       <w:lang w:val="en-US"/>
                     </w:rPr>
                   </w:pPr>
-                  <w:bookmarkStart w:id="22" w:name="_Ref342458663"/>
+                  <w:bookmarkStart w:id="23" w:name="_Ref342458663"/>
                   <w:r>
                     <w:rPr>
                       <w:lang w:val="en-US"/>
@@ -8601,7 +8629,7 @@
                   <w:r>
                     <w:fldChar w:fldCharType="end"/>
                   </w:r>
-                  <w:bookmarkEnd w:id="22"/>
+                  <w:bookmarkEnd w:id="23"/>
                   <w:r>
                     <w:rPr>
                       <w:lang w:val="en-US"/>
@@ -8617,7 +8645,6 @@
                 </w:p>
               </w:txbxContent>
             </v:textbox>
-            <w10:wrap type="none"/>
             <w10:anchorlock/>
           </v:shape>
         </w:pict>
@@ -8861,8 +8888,8 @@
           <w:lang w:val="en-GB"/>
         </w:rPr>
       </w:pPr>
-      <w:bookmarkStart w:id="23" w:name="OLE_LINK1"/>
-      <w:bookmarkStart w:id="24" w:name="OLE_LINK4"/>
+      <w:bookmarkStart w:id="24" w:name="OLE_LINK1"/>
+      <w:bookmarkStart w:id="25" w:name="OLE_LINK4"/>
       <w:r>
         <w:rPr>
           <w:b/>
@@ -9208,8 +9235,8 @@
         <w:t>facts if they are selected as part of the product.</w:t>
       </w:r>
     </w:p>
-    <w:bookmarkEnd w:id="23"/>
     <w:bookmarkEnd w:id="24"/>
+    <w:bookmarkEnd w:id="25"/>
     <w:p>
       <w:pPr>
         <w:jc w:val="both"/>
@@ -9260,7 +9287,7 @@
         </w:rPr>
         <w:t xml:space="preserve">s, and variants is illustrated in </w:t>
       </w:r>
-      <w:commentRangeStart w:id="25"/>
+      <w:commentRangeStart w:id="26"/>
       <w:r>
         <w:rPr>
           <w:noProof/>
@@ -9308,12 +9335,12 @@
         </w:rPr>
         <w:fldChar w:fldCharType="end"/>
       </w:r>
-      <w:commentRangeEnd w:id="25"/>
+      <w:commentRangeEnd w:id="26"/>
       <w:r>
         <w:rPr>
           <w:rStyle w:val="CommentReference"/>
         </w:rPr>
-        <w:commentReference w:id="25"/>
+        <w:commentReference w:id="26"/>
       </w:r>
       <w:r>
         <w:rPr>
@@ -9834,7 +9861,7 @@
                       <w:lang w:val="en-US"/>
                     </w:rPr>
                   </w:pPr>
-                  <w:bookmarkStart w:id="26" w:name="_Ref342459017"/>
+                  <w:bookmarkStart w:id="27" w:name="_Ref342459017"/>
                   <w:r>
                     <w:rPr>
                       <w:lang w:val="en-US"/>
@@ -9863,7 +9890,7 @@
                   <w:r>
                     <w:fldChar w:fldCharType="end"/>
                   </w:r>
-                  <w:bookmarkEnd w:id="26"/>
+                  <w:bookmarkEnd w:id="27"/>
                   <w:r>
                     <w:rPr>
                       <w:lang w:val="en-US"/>
@@ -9891,7 +9918,6 @@
                 </w:p>
               </w:txbxContent>
             </v:textbox>
-            <w10:wrap type="none"/>
             <w10:anchorlock/>
           </v:shape>
         </w:pict>
@@ -9957,11 +9983,11 @@
           <w:lang w:val="en-GB"/>
         </w:rPr>
       </w:pPr>
-      <w:bookmarkStart w:id="27" w:name="_Ref342460161"/>
-      <w:bookmarkStart w:id="28" w:name="_Ref368654978"/>
-      <w:bookmarkStart w:id="29" w:name="_Ref368655548"/>
-      <w:bookmarkStart w:id="30" w:name="_Ref368656132"/>
-      <w:bookmarkStart w:id="31" w:name="_Toc507257975"/>
+      <w:bookmarkStart w:id="28" w:name="_Ref342460161"/>
+      <w:bookmarkStart w:id="29" w:name="_Ref368654978"/>
+      <w:bookmarkStart w:id="30" w:name="_Ref368655548"/>
+      <w:bookmarkStart w:id="31" w:name="_Ref368656132"/>
+      <w:bookmarkStart w:id="32" w:name="_Toc507257975"/>
       <w:r>
         <w:rPr>
           <w:noProof/>
@@ -9969,7 +9995,7 @@
         </w:rPr>
         <w:t>Eclipse Plug-in Project</w:t>
       </w:r>
-      <w:bookmarkEnd w:id="20"/>
+      <w:bookmarkEnd w:id="21"/>
       <w:r>
         <w:rPr>
           <w:noProof/>
@@ -9977,8 +10003,8 @@
         </w:rPr>
         <w:t xml:space="preserve"> Creation and Configuration</w:t>
       </w:r>
-      <w:bookmarkEnd w:id="21"/>
-      <w:bookmarkEnd w:id="27"/>
+      <w:bookmarkEnd w:id="22"/>
+      <w:bookmarkEnd w:id="28"/>
       <w:r>
         <w:rPr>
           <w:noProof/>
@@ -9986,10 +10012,10 @@
         </w:rPr>
         <w:t xml:space="preserve"> for New Instantiators</w:t>
       </w:r>
-      <w:bookmarkEnd w:id="28"/>
       <w:bookmarkEnd w:id="29"/>
       <w:bookmarkEnd w:id="30"/>
       <w:bookmarkEnd w:id="31"/>
+      <w:bookmarkEnd w:id="32"/>
     </w:p>
     <w:p>
       <w:pPr>
@@ -10365,7 +10391,7 @@
                       <w:lang w:val="en-US"/>
                     </w:rPr>
                   </w:pPr>
-                  <w:bookmarkStart w:id="32" w:name="_Ref368646298"/>
+                  <w:bookmarkStart w:id="33" w:name="_Ref368646298"/>
                   <w:r>
                     <w:rPr>
                       <w:lang w:val="en-US"/>
@@ -10394,7 +10420,7 @@
                   <w:r>
                     <w:fldChar w:fldCharType="end"/>
                   </w:r>
-                  <w:bookmarkEnd w:id="32"/>
+                  <w:bookmarkEnd w:id="33"/>
                   <w:r>
                     <w:rPr>
                       <w:lang w:val="en-US"/>
@@ -10410,7 +10436,6 @@
                 </w:p>
               </w:txbxContent>
             </v:textbox>
-            <w10:wrap type="none"/>
             <w10:anchorlock/>
           </v:shape>
         </w:pict>
@@ -11529,7 +11554,7 @@
                       <w:lang w:val="en-US"/>
                     </w:rPr>
                   </w:pPr>
-                  <w:bookmarkStart w:id="33" w:name="_Ref333936829"/>
+                  <w:bookmarkStart w:id="34" w:name="_Ref333936829"/>
                   <w:r>
                     <w:rPr>
                       <w:lang w:val="en-US"/>
@@ -11558,7 +11583,7 @@
                   <w:r>
                     <w:fldChar w:fldCharType="end"/>
                   </w:r>
-                  <w:bookmarkEnd w:id="33"/>
+                  <w:bookmarkEnd w:id="34"/>
                   <w:r>
                     <w:rPr>
                       <w:lang w:val="en-US"/>
@@ -11574,7 +11599,6 @@
                 </w:p>
               </w:txbxContent>
             </v:textbox>
-            <w10:wrap type="none"/>
             <w10:anchorlock/>
           </v:shape>
         </w:pict>
@@ -11930,7 +11954,7 @@
                       <w:lang w:val="en-US"/>
                     </w:rPr>
                   </w:pPr>
-                  <w:bookmarkStart w:id="34" w:name="_Ref333941392"/>
+                  <w:bookmarkStart w:id="35" w:name="_Ref333941392"/>
                   <w:r>
                     <w:rPr>
                       <w:lang w:val="en-US"/>
@@ -11959,7 +11983,7 @@
                   <w:r>
                     <w:fldChar w:fldCharType="end"/>
                   </w:r>
-                  <w:bookmarkEnd w:id="34"/>
+                  <w:bookmarkEnd w:id="35"/>
                   <w:r>
                     <w:rPr>
                       <w:lang w:val="en-US"/>
@@ -11975,7 +11999,6 @@
                 </w:p>
               </w:txbxContent>
             </v:textbox>
-            <w10:wrap type="none"/>
             <w10:anchorlock/>
           </v:shape>
         </w:pict>
@@ -12974,7 +12997,7 @@
                       <w:lang w:val="en-US"/>
                     </w:rPr>
                   </w:pPr>
-                  <w:bookmarkStart w:id="35" w:name="_Ref333943857"/>
+                  <w:bookmarkStart w:id="36" w:name="_Ref333943857"/>
                   <w:r>
                     <w:rPr>
                       <w:lang w:val="en-US"/>
@@ -13003,7 +13026,7 @@
                   <w:r>
                     <w:fldChar w:fldCharType="end"/>
                   </w:r>
-                  <w:bookmarkEnd w:id="35"/>
+                  <w:bookmarkEnd w:id="36"/>
                   <w:r>
                     <w:rPr>
                       <w:lang w:val="en-US"/>
@@ -13019,7 +13042,6 @@
                 </w:p>
               </w:txbxContent>
             </v:textbox>
-            <w10:wrap type="none"/>
             <w10:anchorlock/>
           </v:shape>
         </w:pict>
@@ -13484,8 +13506,8 @@
         </w:rPr>
         <w:t xml:space="preserve"> in the left lower part of this tab. </w:t>
       </w:r>
-      <w:bookmarkStart w:id="36" w:name="OLE_LINK2"/>
-      <w:bookmarkStart w:id="37" w:name="OLE_LINK3"/>
+      <w:bookmarkStart w:id="37" w:name="OLE_LINK2"/>
+      <w:bookmarkStart w:id="38" w:name="OLE_LINK3"/>
       <w:r>
         <w:rPr>
           <w:rFonts w:ascii="Candara" w:hAnsi="Candara"/>
@@ -13538,8 +13560,8 @@
         </w:rPr>
         <w:fldChar w:fldCharType="end"/>
       </w:r>
-      <w:bookmarkEnd w:id="36"/>
       <w:bookmarkEnd w:id="37"/>
+      <w:bookmarkEnd w:id="38"/>
       <w:r>
         <w:rPr>
           <w:rFonts w:ascii="Candara" w:hAnsi="Candara"/>
@@ -13847,7 +13869,7 @@
                       <w:lang w:val="en-US"/>
                     </w:rPr>
                   </w:pPr>
-                  <w:bookmarkStart w:id="38" w:name="_Ref334026510"/>
+                  <w:bookmarkStart w:id="39" w:name="_Ref334026510"/>
                   <w:r>
                     <w:rPr>
                       <w:lang w:val="en-US"/>
@@ -13876,7 +13898,7 @@
                   <w:r>
                     <w:fldChar w:fldCharType="end"/>
                   </w:r>
-                  <w:bookmarkEnd w:id="38"/>
+                  <w:bookmarkEnd w:id="39"/>
                   <w:r>
                     <w:rPr>
                       <w:lang w:val="en-US"/>
@@ -13892,7 +13914,6 @@
                 </w:p>
               </w:txbxContent>
             </v:textbox>
-            <w10:wrap type="none"/>
             <w10:anchorlock/>
           </v:shape>
         </w:pict>
@@ -13993,7 +14014,7 @@
                       <w:lang w:val="en-US"/>
                     </w:rPr>
                   </w:pPr>
-                  <w:bookmarkStart w:id="39" w:name="_Ref334004452"/>
+                  <w:bookmarkStart w:id="40" w:name="_Ref334004452"/>
                   <w:r>
                     <w:rPr>
                       <w:lang w:val="en-US"/>
@@ -14022,7 +14043,7 @@
                   <w:r>
                     <w:fldChar w:fldCharType="end"/>
                   </w:r>
-                  <w:bookmarkEnd w:id="39"/>
+                  <w:bookmarkEnd w:id="40"/>
                   <w:r>
                     <w:rPr>
                       <w:lang w:val="en-US"/>
@@ -14038,7 +14059,6 @@
                 </w:p>
               </w:txbxContent>
             </v:textbox>
-            <w10:wrap type="none"/>
             <w10:anchorlock/>
           </v:shape>
         </w:pict>
@@ -14070,10 +14090,10 @@
           <w:lang w:val="en-GB"/>
         </w:rPr>
       </w:pPr>
-      <w:bookmarkStart w:id="40" w:name="_Ref334002980"/>
-      <w:bookmarkStart w:id="41" w:name="_Ref334017116"/>
-      <w:bookmarkStart w:id="42" w:name="_Ref334026349"/>
-      <w:bookmarkStart w:id="43" w:name="_Toc507257976"/>
+      <w:bookmarkStart w:id="41" w:name="_Ref334002980"/>
+      <w:bookmarkStart w:id="42" w:name="_Ref334017116"/>
+      <w:bookmarkStart w:id="43" w:name="_Ref334026349"/>
+      <w:bookmarkStart w:id="44" w:name="_Toc507257976"/>
       <w:r>
         <w:rPr>
           <w:noProof/>
@@ -14081,8 +14101,8 @@
         </w:rPr>
         <w:t xml:space="preserve">Instantiator </w:t>
       </w:r>
-      <w:bookmarkEnd w:id="40"/>
       <w:bookmarkEnd w:id="41"/>
+      <w:bookmarkEnd w:id="42"/>
       <w:r>
         <w:rPr>
           <w:noProof/>
@@ -14090,8 +14110,8 @@
         </w:rPr>
         <w:t>Implementation</w:t>
       </w:r>
-      <w:bookmarkEnd w:id="42"/>
       <w:bookmarkEnd w:id="43"/>
+      <w:bookmarkEnd w:id="44"/>
     </w:p>
     <w:p>
       <w:pPr>
@@ -17084,11 +17104,11 @@
           <w:lang w:val="en-GB"/>
         </w:rPr>
       </w:pPr>
-      <w:bookmarkStart w:id="44" w:name="_Ref334005528"/>
-      <w:bookmarkStart w:id="45" w:name="_Ref342395240"/>
-      <w:bookmarkStart w:id="46" w:name="_Ref342395244"/>
-      <w:bookmarkStart w:id="47" w:name="_Ref342460276"/>
-      <w:bookmarkStart w:id="48" w:name="_Toc507257977"/>
+      <w:bookmarkStart w:id="45" w:name="_Ref334005528"/>
+      <w:bookmarkStart w:id="46" w:name="_Ref342395240"/>
+      <w:bookmarkStart w:id="47" w:name="_Ref342395244"/>
+      <w:bookmarkStart w:id="48" w:name="_Ref342460276"/>
+      <w:bookmarkStart w:id="49" w:name="_Toc507257977"/>
       <w:r>
         <w:rPr>
           <w:noProof/>
@@ -17096,7 +17116,7 @@
         </w:rPr>
         <w:t>Instantiator</w:t>
       </w:r>
-      <w:bookmarkEnd w:id="44"/>
+      <w:bookmarkEnd w:id="45"/>
       <w:r>
         <w:rPr>
           <w:noProof/>
@@ -17104,10 +17124,10 @@
         </w:rPr>
         <w:t xml:space="preserve"> Integration</w:t>
       </w:r>
-      <w:bookmarkEnd w:id="45"/>
       <w:bookmarkEnd w:id="46"/>
       <w:bookmarkEnd w:id="47"/>
       <w:bookmarkEnd w:id="48"/>
+      <w:bookmarkEnd w:id="49"/>
     </w:p>
     <w:p>
       <w:pPr>
@@ -17572,7 +17592,7 @@
                       <w:lang w:val="en-US"/>
                     </w:rPr>
                   </w:pPr>
-                  <w:bookmarkStart w:id="49" w:name="_Ref334024847"/>
+                  <w:bookmarkStart w:id="50" w:name="_Ref334024847"/>
                   <w:r>
                     <w:rPr>
                       <w:lang w:val="en-US"/>
@@ -17601,7 +17621,7 @@
                   <w:r>
                     <w:fldChar w:fldCharType="end"/>
                   </w:r>
-                  <w:bookmarkEnd w:id="49"/>
+                  <w:bookmarkEnd w:id="50"/>
                   <w:r>
                     <w:rPr>
                       <w:lang w:val="en-US"/>
@@ -17617,7 +17637,6 @@
                 </w:p>
               </w:txbxContent>
             </v:textbox>
-            <w10:wrap type="none"/>
             <w10:anchorlock/>
           </v:shape>
         </w:pict>
@@ -17631,9 +17650,9 @@
           <w:lang w:val="en-GB"/>
         </w:rPr>
       </w:pPr>
-      <w:bookmarkStart w:id="50" w:name="_Ref368903907"/>
-      <w:bookmarkStart w:id="51" w:name="_Ref368904576"/>
-      <w:bookmarkStart w:id="52" w:name="_Toc507257978"/>
+      <w:bookmarkStart w:id="51" w:name="_Ref368903907"/>
+      <w:bookmarkStart w:id="52" w:name="_Ref368904576"/>
+      <w:bookmarkStart w:id="53" w:name="_Toc507257978"/>
       <w:r>
         <w:rPr>
           <w:noProof/>
@@ -17669,9 +17688,9 @@
         </w:rPr>
         <w:t>fact Type</w:t>
       </w:r>
-      <w:bookmarkEnd w:id="50"/>
       <w:bookmarkEnd w:id="51"/>
       <w:bookmarkEnd w:id="52"/>
+      <w:bookmarkEnd w:id="53"/>
     </w:p>
     <w:p>
       <w:pPr>
@@ -17743,10 +17762,10 @@
           <w:lang w:val="en-GB"/>
         </w:rPr>
       </w:pPr>
-      <w:bookmarkStart w:id="53" w:name="_Toc342477841"/>
-      <w:bookmarkStart w:id="54" w:name="_Ref368664764"/>
-      <w:bookmarkStart w:id="55" w:name="_Ref368900052"/>
-      <w:bookmarkStart w:id="56" w:name="_Toc507257979"/>
+      <w:bookmarkStart w:id="54" w:name="_Toc342477841"/>
+      <w:bookmarkStart w:id="55" w:name="_Ref368664764"/>
+      <w:bookmarkStart w:id="56" w:name="_Ref368900052"/>
+      <w:bookmarkStart w:id="57" w:name="_Toc507257979"/>
       <w:r>
         <w:rPr>
           <w:noProof/>
@@ -17761,10 +17780,10 @@
         </w:rPr>
         <w:t xml:space="preserve"> in EASy-Producer</w:t>
       </w:r>
-      <w:bookmarkEnd w:id="53"/>
       <w:bookmarkEnd w:id="54"/>
       <w:bookmarkEnd w:id="55"/>
       <w:bookmarkEnd w:id="56"/>
+      <w:bookmarkEnd w:id="57"/>
     </w:p>
     <w:p>
       <w:pPr>
@@ -19022,7 +19041,7 @@
           <w:lang w:val="en-GB"/>
         </w:rPr>
       </w:pPr>
-      <w:bookmarkStart w:id="57" w:name="_Toc507257980"/>
+      <w:bookmarkStart w:id="58" w:name="_Toc507257980"/>
       <w:r>
         <w:rPr>
           <w:noProof/>
@@ -19037,7 +19056,7 @@
         </w:rPr>
         <w:t>Artefacts</w:t>
       </w:r>
-      <w:bookmarkEnd w:id="57"/>
+      <w:bookmarkEnd w:id="58"/>
     </w:p>
     <w:p>
       <w:pPr>
@@ -19532,8 +19551,8 @@
           <w:lang w:val="en-GB"/>
         </w:rPr>
       </w:pPr>
-      <w:bookmarkStart w:id="58" w:name="_Ref368899908"/>
-      <w:bookmarkStart w:id="59" w:name="_Toc507257981"/>
+      <w:bookmarkStart w:id="59" w:name="_Ref368899908"/>
+      <w:bookmarkStart w:id="60" w:name="_Toc507257981"/>
       <w:r>
         <w:rPr>
           <w:noProof/>
@@ -19541,8 +19560,8 @@
         </w:rPr>
         <w:t>Artefact Implementation</w:t>
       </w:r>
-      <w:bookmarkEnd w:id="58"/>
       <w:bookmarkEnd w:id="59"/>
+      <w:bookmarkEnd w:id="60"/>
     </w:p>
     <w:p>
       <w:pPr>
@@ -26487,8 +26506,8 @@
           <w:lang w:val="en-GB"/>
         </w:rPr>
       </w:pPr>
-      <w:bookmarkStart w:id="60" w:name="_Ref333933811"/>
-      <w:bookmarkStart w:id="61" w:name="_Toc507257982"/>
+      <w:bookmarkStart w:id="61" w:name="_Ref333933811"/>
+      <w:bookmarkStart w:id="62" w:name="_Toc507257982"/>
       <w:r>
         <w:rPr>
           <w:noProof/>
@@ -26497,8 +26516,8 @@
         <w:lastRenderedPageBreak/>
         <w:t>Implementing a New Reasoner</w:t>
       </w:r>
-      <w:bookmarkEnd w:id="60"/>
       <w:bookmarkEnd w:id="61"/>
+      <w:bookmarkEnd w:id="62"/>
     </w:p>
     <w:p>
       <w:pPr>
@@ -26560,7 +26579,7 @@
           <w:lang w:val="en-GB"/>
         </w:rPr>
       </w:pPr>
-      <w:bookmarkStart w:id="62" w:name="_Toc507257983"/>
+      <w:bookmarkStart w:id="63" w:name="_Toc507257983"/>
       <w:r>
         <w:rPr>
           <w:noProof/>
@@ -26568,7 +26587,7 @@
         </w:rPr>
         <w:t>Eclipse Plug-in Project Creation and Configuration for New Reasoners</w:t>
       </w:r>
-      <w:bookmarkEnd w:id="62"/>
+      <w:bookmarkEnd w:id="63"/>
     </w:p>
     <w:p>
       <w:pPr>
@@ -28245,8 +28264,8 @@
           <w:lang w:val="en-GB"/>
         </w:rPr>
       </w:pPr>
-      <w:bookmarkStart w:id="63" w:name="_Ref368655582"/>
-      <w:bookmarkStart w:id="64" w:name="_Toc507257984"/>
+      <w:bookmarkStart w:id="64" w:name="_Ref368655582"/>
+      <w:bookmarkStart w:id="65" w:name="_Toc507257984"/>
       <w:r>
         <w:rPr>
           <w:noProof/>
@@ -28254,8 +28273,8 @@
         </w:rPr>
         <w:t>Reasoner Implementation</w:t>
       </w:r>
-      <w:bookmarkEnd w:id="63"/>
       <w:bookmarkEnd w:id="64"/>
+      <w:bookmarkEnd w:id="65"/>
     </w:p>
     <w:p>
       <w:pPr>
@@ -33092,8 +33111,8 @@
           <w:lang w:val="en-GB"/>
         </w:rPr>
       </w:pPr>
-      <w:bookmarkStart w:id="65" w:name="_Ref368657392"/>
-      <w:bookmarkStart w:id="66" w:name="_Toc507257985"/>
+      <w:bookmarkStart w:id="66" w:name="_Ref368657392"/>
+      <w:bookmarkStart w:id="67" w:name="_Toc507257985"/>
       <w:r>
         <w:rPr>
           <w:noProof/>
@@ -33169,8 +33188,8 @@
         </w:rPr>
         <w:t>Reasoner Integration</w:t>
       </w:r>
-      <w:bookmarkEnd w:id="65"/>
       <w:bookmarkEnd w:id="66"/>
+      <w:bookmarkEnd w:id="67"/>
     </w:p>
     <w:p>
       <w:pPr>
@@ -33427,7 +33446,7 @@
                       <w:lang w:val="en-US"/>
                     </w:rPr>
                   </w:pPr>
-                  <w:bookmarkStart w:id="67" w:name="_Ref368658019"/>
+                  <w:bookmarkStart w:id="68" w:name="_Ref368658019"/>
                   <w:r>
                     <w:rPr>
                       <w:lang w:val="en-US"/>
@@ -33456,7 +33475,7 @@
                   <w:r>
                     <w:fldChar w:fldCharType="end"/>
                   </w:r>
-                  <w:bookmarkEnd w:id="67"/>
+                  <w:bookmarkEnd w:id="68"/>
                   <w:r>
                     <w:rPr>
                       <w:lang w:val="en-US"/>
@@ -33472,7 +33491,6 @@
                 </w:p>
               </w:txbxContent>
             </v:textbox>
-            <w10:wrap type="none"/>
             <w10:anchorlock/>
           </v:shape>
         </w:pict>
@@ -33486,7 +33504,7 @@
           <w:lang w:val="en-GB"/>
         </w:rPr>
       </w:pPr>
-      <w:bookmarkStart w:id="68" w:name="_Toc507257986"/>
+      <w:bookmarkStart w:id="69" w:name="_Toc507257986"/>
       <w:r>
         <w:rPr>
           <w:noProof/>
@@ -33883,7 +33901,7 @@
         </w:rPr>
         <w:t>Standalone</w:t>
       </w:r>
-      <w:bookmarkEnd w:id="68"/>
+      <w:bookmarkEnd w:id="69"/>
     </w:p>
     <w:p>
       <w:pPr>
@@ -34230,8 +34248,8 @@
           <w:lang w:val="en-GB"/>
         </w:rPr>
       </w:pPr>
-      <w:bookmarkStart w:id="69" w:name="_Ref506730798"/>
-      <w:bookmarkStart w:id="70" w:name="_Toc507257987"/>
+      <w:bookmarkStart w:id="70" w:name="_Ref506730798"/>
+      <w:bookmarkStart w:id="71" w:name="_Toc507257987"/>
       <w:r>
         <w:rPr>
           <w:noProof/>
@@ -34239,8 +34257,8 @@
         </w:rPr>
         <w:t>The EASy-Producer Layers</w:t>
       </w:r>
-      <w:bookmarkEnd w:id="69"/>
       <w:bookmarkEnd w:id="70"/>
+      <w:bookmarkEnd w:id="71"/>
     </w:p>
     <w:p>
       <w:pPr>
@@ -34293,7 +34311,7 @@
           <w:lang w:val="en-GB"/>
         </w:rPr>
       </w:pPr>
-      <w:bookmarkStart w:id="71" w:name="_Toc507257988"/>
+      <w:bookmarkStart w:id="72" w:name="_Toc507257988"/>
       <w:r>
         <w:rPr>
           <w:noProof/>
@@ -34315,7 +34333,7 @@
         </w:rPr>
         <w:t>models layer</w:t>
       </w:r>
-      <w:bookmarkEnd w:id="71"/>
+      <w:bookmarkEnd w:id="72"/>
     </w:p>
     <w:p>
       <w:pPr>
@@ -34828,7 +34846,7 @@
           <w:lang w:val="en-GB"/>
         </w:rPr>
       </w:pPr>
-      <w:bookmarkStart w:id="72" w:name="_Toc507257989"/>
+      <w:bookmarkStart w:id="73" w:name="_Toc507257989"/>
       <w:r>
         <w:rPr>
           <w:noProof/>
@@ -34836,7 +34854,7 @@
         </w:rPr>
         <w:t>DSL languages, models and parsers</w:t>
       </w:r>
-      <w:bookmarkEnd w:id="72"/>
+      <w:bookmarkEnd w:id="73"/>
     </w:p>
     <w:p>
       <w:pPr>
@@ -35149,7 +35167,7 @@
           <w:lang w:val="en-GB"/>
         </w:rPr>
       </w:pPr>
-      <w:bookmarkStart w:id="73" w:name="_Toc507257990"/>
+      <w:bookmarkStart w:id="74" w:name="_Toc507257990"/>
       <w:r>
         <w:rPr>
           <w:noProof/>
@@ -35158,7 +35176,7 @@
         <w:lastRenderedPageBreak/>
         <w:t>IVML reasoning</w:t>
       </w:r>
-      <w:bookmarkEnd w:id="73"/>
+      <w:bookmarkEnd w:id="74"/>
     </w:p>
     <w:p>
       <w:pPr>
@@ -35323,7 +35341,7 @@
           <w:lang w:val="en-GB"/>
         </w:rPr>
       </w:pPr>
-      <w:bookmarkStart w:id="74" w:name="_Toc507257991"/>
+      <w:bookmarkStart w:id="75" w:name="_Toc507257991"/>
       <w:r>
         <w:rPr>
           <w:noProof/>
@@ -35331,7 +35349,7 @@
         </w:rPr>
         <w:t>VIL instantiators</w:t>
       </w:r>
-      <w:bookmarkEnd w:id="74"/>
+      <w:bookmarkEnd w:id="75"/>
     </w:p>
     <w:p>
       <w:pPr>
@@ -35673,7 +35691,7 @@
           <w:lang w:val="en-GB"/>
         </w:rPr>
       </w:pPr>
-      <w:bookmarkStart w:id="75" w:name="_Toc507257992"/>
+      <w:bookmarkStart w:id="76" w:name="_Toc507257992"/>
       <w:r>
         <w:rPr>
           <w:noProof/>
@@ -35681,7 +35699,7 @@
         </w:rPr>
         <w:t>Model persistence</w:t>
       </w:r>
-      <w:bookmarkEnd w:id="75"/>
+      <w:bookmarkEnd w:id="76"/>
     </w:p>
     <w:p>
       <w:pPr>
@@ -35757,7 +35775,7 @@
           <w:lang w:val="en-US"/>
         </w:rPr>
       </w:pPr>
-      <w:bookmarkStart w:id="76" w:name="_Toc507257993"/>
+      <w:bookmarkStart w:id="77" w:name="_Toc507257993"/>
       <w:r>
         <w:rPr>
           <w:noProof/>
@@ -35787,7 +35805,7 @@
         </w:rPr>
         <w:t>Product Line Project Management</w:t>
       </w:r>
-      <w:bookmarkEnd w:id="76"/>
+      <w:bookmarkEnd w:id="77"/>
     </w:p>
     <w:p>
       <w:pPr>
@@ -35852,14 +35870,14 @@
           <w:noProof/>
         </w:rPr>
       </w:pPr>
-      <w:bookmarkStart w:id="77" w:name="_Toc507257994"/>
+      <w:bookmarkStart w:id="78" w:name="_Toc507257994"/>
       <w:r>
         <w:rPr>
           <w:noProof/>
         </w:rPr>
         <w:t>EASy-Producer Eclipse Integration</w:t>
       </w:r>
-      <w:bookmarkEnd w:id="77"/>
+      <w:bookmarkEnd w:id="78"/>
     </w:p>
     <w:p>
       <w:pPr>
@@ -35921,7 +35939,7 @@
           <w:lang w:val="en-US"/>
         </w:rPr>
       </w:pPr>
-      <w:bookmarkStart w:id="78" w:name="_Toc507257995"/>
+      <w:bookmarkStart w:id="79" w:name="_Toc507257995"/>
       <w:r>
         <w:rPr>
           <w:noProof/>
@@ -35929,7 +35947,7 @@
         </w:rPr>
         <w:t>EASy-Producer Eclipse UI</w:t>
       </w:r>
-      <w:bookmarkEnd w:id="78"/>
+      <w:bookmarkEnd w:id="79"/>
     </w:p>
     <w:p>
       <w:pPr>
@@ -35973,16 +35991,16 @@
           <w:noProof/>
         </w:rPr>
       </w:pPr>
-      <w:bookmarkStart w:id="79" w:name="_Ref506735440"/>
-      <w:bookmarkStart w:id="80" w:name="_Toc507257996"/>
+      <w:bookmarkStart w:id="80" w:name="_Ref506735440"/>
+      <w:bookmarkStart w:id="81" w:name="_Toc507257996"/>
       <w:r>
         <w:rPr>
           <w:noProof/>
         </w:rPr>
         <w:t>Re-using EASy-Producer components within Eclipse</w:t>
       </w:r>
-      <w:bookmarkEnd w:id="79"/>
       <w:bookmarkEnd w:id="80"/>
+      <w:bookmarkEnd w:id="81"/>
     </w:p>
     <w:p>
       <w:pPr>
@@ -37050,8 +37068,8 @@
           <w:lang w:val="en-GB"/>
         </w:rPr>
       </w:pPr>
-      <w:bookmarkStart w:id="81" w:name="_Ref506735470"/>
-      <w:bookmarkStart w:id="82" w:name="_Toc507257997"/>
+      <w:bookmarkStart w:id="82" w:name="_Ref506735470"/>
+      <w:bookmarkStart w:id="83" w:name="_Toc507257997"/>
       <w:r>
         <w:rPr>
           <w:noProof/>
@@ -37066,8 +37084,8 @@
         </w:rPr>
         <w:t>Running EASy-Producer outside Eclipse</w:t>
       </w:r>
-      <w:bookmarkEnd w:id="81"/>
       <w:bookmarkEnd w:id="82"/>
+      <w:bookmarkEnd w:id="83"/>
     </w:p>
     <w:p>
       <w:pPr>
@@ -39793,8 +39811,8 @@
           <w:lang w:val="en-GB"/>
         </w:rPr>
       </w:pPr>
-      <w:bookmarkStart w:id="83" w:name="_Ref507253460"/>
-      <w:bookmarkStart w:id="84" w:name="_Toc507257998"/>
+      <w:bookmarkStart w:id="84" w:name="_Ref507253460"/>
+      <w:bookmarkStart w:id="85" w:name="_Toc507257998"/>
       <w:r>
         <w:rPr>
           <w:noProof/>
@@ -39830,8 +39848,8 @@
         </w:rPr>
         <w:t xml:space="preserve">outside Eclipse </w:t>
       </w:r>
-      <w:bookmarkEnd w:id="83"/>
       <w:bookmarkEnd w:id="84"/>
+      <w:bookmarkEnd w:id="85"/>
     </w:p>
     <w:p>
       <w:pPr>
@@ -50085,7 +50103,6 @@
                 <w:lang w:val="en-US"/>
               </w:rPr>
             </w:pPr>
-            <w:bookmarkStart w:id="85" w:name="_GoBack"/>
             <w:r>
               <w:rPr>
                 <w:rFonts w:ascii="Courier New" w:hAnsi="Courier New" w:cs="Courier New"/>
@@ -50103,7 +50120,6 @@
               <w:br/>
               <w:t>instantiate</w:t>
             </w:r>
-            <w:bookmarkEnd w:id="85"/>
           </w:p>
         </w:tc>
         <w:tc>
@@ -50639,7 +50655,7 @@
 
 <file path=word/comments.xml><?xml version="1.0" encoding="utf-8"?>
 <w:comments xmlns:wpc="http://schemas.microsoft.com/office/word/2010/wordprocessingCanvas" xmlns:cx="http://schemas.microsoft.com/office/drawing/2014/chartex" xmlns:cx1="http://schemas.microsoft.com/office/drawing/2015/9/8/chartex" xmlns:mc="http://schemas.openxmlformats.org/markup-compatibility/2006" xmlns:o="urn:schemas-microsoft-com:office:office" xmlns:r="http://schemas.openxmlformats.org/officeDocument/2006/relationships" xmlns:m="http://schemas.openxmlformats.org/officeDocument/2006/math" xmlns:v="urn:schemas-microsoft-com:vml" xmlns:wp14="http://schemas.microsoft.com/office/word/2010/wordprocessingDrawing" xmlns:wp="http://schemas.openxmlformats.org/drawingml/2006/wordprocessingDrawing" xmlns:w10="urn:schemas-microsoft-com:office:word" xmlns:w="http://schemas.openxmlformats.org/wordprocessingml/2006/main" xmlns:w14="http://schemas.microsoft.com/office/word/2010/wordml" xmlns:w15="http://schemas.microsoft.com/office/word/2012/wordml" xmlns:w16se="http://schemas.microsoft.com/office/word/2015/wordml/symex" xmlns:wpg="http://schemas.microsoft.com/office/word/2010/wordprocessingGroup" xmlns:wpi="http://schemas.microsoft.com/office/word/2010/wordprocessingInk" xmlns:wne="http://schemas.microsoft.com/office/word/2006/wordml" xmlns:wps="http://schemas.microsoft.com/office/word/2010/wordprocessingShape" mc:Ignorable="w14 w15 w16se wp14">
-  <w:comment w:id="25" w:author="Christian Kröher" w:date="2013-10-05T17:13:00Z" w:initials="CK">
+  <w:comment w:id="26" w:author="Christian Kröher" w:date="2013-10-05T17:13:00Z" w:initials="CK">
     <w:p>
       <w:pPr>
         <w:pStyle w:val="CommentText"/>
@@ -50767,7 +50783,7 @@
             <w:b/>
             <w:noProof/>
           </w:rPr>
-          <w:t>49</w:t>
+          <w:t>9</w:t>
         </w:r>
         <w:r>
           <w:rPr>
@@ -52072,7 +52088,7 @@
         <v:path o:extrusionok="f" gradientshapeok="t" o:connecttype="rect"/>
         <o:lock v:ext="edit" aspectratio="t"/>
       </v:shapetype>
-      <v:shape id="_x0000_i1027" type="#_x0000_t75" style="width:9.4pt;height:9.4pt" o:bullet="t">
+      <v:shape id="_x0000_i1027" type="#_x0000_t75" style="width:9.75pt;height:9.75pt" o:bullet="t">
         <v:imagedata r:id="rId1" o:title="BD14870_"/>
       </v:shape>
     </w:pict>
@@ -56615,7 +56631,7 @@
     <w:charset w:val="00"/>
     <w:family w:val="roman"/>
     <w:pitch w:val="variable"/>
-    <w:sig w:usb0="E0002EFF" w:usb1="C000785B" w:usb2="00000009" w:usb3="00000000" w:csb0="000001FF" w:csb1="00000000"/>
+    <w:sig w:usb0="E0002AFF" w:usb1="C0007843" w:usb2="00000009" w:usb3="00000000" w:csb0="000001FF" w:csb1="00000000"/>
   </w:font>
   <w:font w:name="Courier New">
     <w:panose1 w:val="02070309020205020404"/>
@@ -56661,18 +56677,19 @@
     <w:sig w:usb0="E00006FF" w:usb1="0000FCFF" w:usb2="00000001" w:usb3="00000000" w:csb0="0000019F" w:csb1="00000000"/>
   </w:font>
   <w:font w:name="Calibri">
+    <w:altName w:val="Calibri"/>
     <w:panose1 w:val="020F0502020204030204"/>
     <w:charset w:val="00"/>
     <w:family w:val="swiss"/>
     <w:pitch w:val="variable"/>
-    <w:sig w:usb0="E0002AFF" w:usb1="C000247B" w:usb2="00000009" w:usb3="00000000" w:csb0="000001FF" w:csb1="00000000"/>
+    <w:sig w:usb0="E0002AFF" w:usb1="4000ACFF" w:usb2="00000001" w:usb3="00000000" w:csb0="000001FF" w:csb1="00000000"/>
   </w:font>
   <w:font w:name="Calibri Light">
     <w:panose1 w:val="020F0302020204030204"/>
     <w:charset w:val="00"/>
     <w:family w:val="swiss"/>
     <w:pitch w:val="variable"/>
-    <w:sig w:usb0="E0002AFF" w:usb1="C000247B" w:usb2="00000009" w:usb3="00000000" w:csb0="000001FF" w:csb1="00000000"/>
+    <w:sig w:usb0="A0002AEF" w:usb1="4000207B" w:usb2="00000000" w:usb3="00000000" w:csb0="000001FF" w:csb1="00000000"/>
   </w:font>
 </w:fonts>
 </file>
@@ -56708,6 +56725,7 @@
     <w:rsid w:val="00674FF7"/>
     <w:rsid w:val="006C2350"/>
     <w:rsid w:val="0075343F"/>
+    <w:rsid w:val="00795C0A"/>
     <w:rsid w:val="00803719"/>
     <w:rsid w:val="00895304"/>
     <w:rsid w:val="00896CC2"/>
@@ -57569,7 +57587,7 @@
 </file>
 
 <file path=customXml/itemProps2.xml><?xml version="1.0" encoding="utf-8"?>
-<ds:datastoreItem xmlns:ds="http://schemas.openxmlformats.org/officeDocument/2006/customXml" ds:itemID="{E37B196E-940E-4BA9-96CD-D3752BBB54E7}">
+<ds:datastoreItem xmlns:ds="http://schemas.openxmlformats.org/officeDocument/2006/customXml" ds:itemID="{6A672BFA-F21A-4433-88DE-5D904C7F355C}">
   <ds:schemaRefs>
     <ds:schemaRef ds:uri="http://schemas.openxmlformats.org/officeDocument/2006/bibliography"/>
   </ds:schemaRefs>

</xml_diff>